<commit_message>
Updated Project Managment Section
</commit_message>
<xml_diff>
--- a/Documentation/Software-Development-Plan.docx
+++ b/Documentation/Software-Development-Plan.docx
@@ -7,21 +7,11 @@
         <w:pStyle w:val="Title"/>
         <w:jc w:val="right"/>
       </w:pPr>
-      <w:r>
-        <w:fldChar w:fldCharType="begin"/>
-      </w:r>
-      <w:r>
-        <w:instrText xml:space="preserve"> SUBJECT  \* MERGEFORMAT </w:instrText>
-      </w:r>
-      <w:r>
-        <w:fldChar w:fldCharType="separate"/>
-      </w:r>
-      <w:r>
-        <w:t>&lt;Project Name&gt;</w:t>
-      </w:r>
-      <w:r>
-        <w:fldChar w:fldCharType="end"/>
-      </w:r>
+      <w:fldSimple w:instr=" SUBJECT  \* MERGEFORMAT ">
+        <w:r>
+          <w:t>&lt;Project Name&gt;</w:t>
+        </w:r>
+      </w:fldSimple>
     </w:p>
     <w:p>
       <w:pPr>
@@ -121,12 +111,6 @@
         <w:gridCol w:w="2304"/>
       </w:tblGrid>
       <w:tr>
-        <w:tblPrEx>
-          <w:tblCellMar>
-            <w:top w:w="0" w:type="dxa"/>
-            <w:bottom w:w="0" w:type="dxa"/>
-          </w:tblCellMar>
-        </w:tblPrEx>
         <w:tc>
           <w:tcPr>
             <w:tcW w:w="2304" w:type="dxa"/>
@@ -209,12 +193,6 @@
         </w:tc>
       </w:tr>
       <w:tr>
-        <w:tblPrEx>
-          <w:tblCellMar>
-            <w:top w:w="0" w:type="dxa"/>
-            <w:bottom w:w="0" w:type="dxa"/>
-          </w:tblCellMar>
-        </w:tblPrEx>
         <w:tc>
           <w:tcPr>
             <w:tcW w:w="2304" w:type="dxa"/>
@@ -269,12 +247,6 @@
         </w:tc>
       </w:tr>
       <w:tr>
-        <w:tblPrEx>
-          <w:tblCellMar>
-            <w:top w:w="0" w:type="dxa"/>
-            <w:bottom w:w="0" w:type="dxa"/>
-          </w:tblCellMar>
-        </w:tblPrEx>
         <w:tc>
           <w:tcPr>
             <w:tcW w:w="2304" w:type="dxa"/>
@@ -317,12 +289,6 @@
         </w:tc>
       </w:tr>
       <w:tr>
-        <w:tblPrEx>
-          <w:tblCellMar>
-            <w:top w:w="0" w:type="dxa"/>
-            <w:bottom w:w="0" w:type="dxa"/>
-          </w:tblCellMar>
-        </w:tblPrEx>
         <w:tc>
           <w:tcPr>
             <w:tcW w:w="2304" w:type="dxa"/>
@@ -331,6 +297,9 @@
             <w:pPr>
               <w:pStyle w:val="Tabletext"/>
             </w:pPr>
+            <w:r>
+              <w:t>09/23/2023</w:t>
+            </w:r>
           </w:p>
         </w:tc>
         <w:tc>
@@ -351,6 +320,9 @@
             <w:pPr>
               <w:pStyle w:val="Tabletext"/>
             </w:pPr>
+            <w:r>
+              <w:t>Updated Project Management Section</w:t>
+            </w:r>
           </w:p>
         </w:tc>
         <w:tc>
@@ -361,16 +333,13 @@
             <w:pPr>
               <w:pStyle w:val="Tabletext"/>
             </w:pPr>
+            <w:r>
+              <w:t>Vivian Lara</w:t>
+            </w:r>
           </w:p>
         </w:tc>
       </w:tr>
       <w:tr>
-        <w:tblPrEx>
-          <w:tblCellMar>
-            <w:top w:w="0" w:type="dxa"/>
-            <w:bottom w:w="0" w:type="dxa"/>
-          </w:tblCellMar>
-        </w:tblPrEx>
         <w:tc>
           <w:tcPr>
             <w:tcW w:w="2304" w:type="dxa"/>
@@ -427,6 +396,7 @@
         <w:pStyle w:val="Title"/>
       </w:pPr>
       <w:r>
+        <w:lastRenderedPageBreak/>
         <w:t>Table of Contents</w:t>
       </w:r>
     </w:p>
@@ -512,6 +482,7 @@
         <w:r>
           <w:rPr>
             <w:noProof/>
+            <w:webHidden/>
           </w:rPr>
         </w:r>
         <w:r>
@@ -599,6 +570,7 @@
         <w:r>
           <w:rPr>
             <w:noProof/>
+            <w:webHidden/>
           </w:rPr>
         </w:r>
         <w:r>
@@ -686,6 +658,7 @@
         <w:r>
           <w:rPr>
             <w:noProof/>
+            <w:webHidden/>
           </w:rPr>
         </w:r>
         <w:r>
@@ -773,6 +746,7 @@
         <w:r>
           <w:rPr>
             <w:noProof/>
+            <w:webHidden/>
           </w:rPr>
         </w:r>
         <w:r>
@@ -860,6 +834,7 @@
         <w:r>
           <w:rPr>
             <w:noProof/>
+            <w:webHidden/>
           </w:rPr>
         </w:r>
         <w:r>
@@ -947,6 +922,7 @@
         <w:r>
           <w:rPr>
             <w:noProof/>
+            <w:webHidden/>
           </w:rPr>
         </w:r>
         <w:r>
@@ -1034,6 +1010,7 @@
         <w:r>
           <w:rPr>
             <w:noProof/>
+            <w:webHidden/>
           </w:rPr>
         </w:r>
         <w:r>
@@ -1121,6 +1098,7 @@
         <w:r>
           <w:rPr>
             <w:noProof/>
+            <w:webHidden/>
           </w:rPr>
         </w:r>
         <w:r>
@@ -1208,6 +1186,7 @@
         <w:r>
           <w:rPr>
             <w:noProof/>
+            <w:webHidden/>
           </w:rPr>
         </w:r>
         <w:r>
@@ -1295,6 +1274,7 @@
         <w:r>
           <w:rPr>
             <w:noProof/>
+            <w:webHidden/>
           </w:rPr>
         </w:r>
         <w:r>
@@ -1382,6 +1362,7 @@
         <w:r>
           <w:rPr>
             <w:noProof/>
+            <w:webHidden/>
           </w:rPr>
         </w:r>
         <w:r>
@@ -1469,6 +1450,7 @@
         <w:r>
           <w:rPr>
             <w:noProof/>
+            <w:webHidden/>
           </w:rPr>
         </w:r>
         <w:r>
@@ -1556,6 +1538,7 @@
         <w:r>
           <w:rPr>
             <w:noProof/>
+            <w:webHidden/>
           </w:rPr>
         </w:r>
         <w:r>
@@ -1643,6 +1626,7 @@
         <w:r>
           <w:rPr>
             <w:noProof/>
+            <w:webHidden/>
           </w:rPr>
         </w:r>
         <w:r>
@@ -1730,6 +1714,7 @@
         <w:r>
           <w:rPr>
             <w:noProof/>
+            <w:webHidden/>
           </w:rPr>
         </w:r>
         <w:r>
@@ -1817,6 +1802,7 @@
         <w:r>
           <w:rPr>
             <w:noProof/>
+            <w:webHidden/>
           </w:rPr>
         </w:r>
         <w:r>
@@ -1904,6 +1890,7 @@
         <w:r>
           <w:rPr>
             <w:noProof/>
+            <w:webHidden/>
           </w:rPr>
         </w:r>
         <w:r>
@@ -1991,6 +1978,7 @@
         <w:r>
           <w:rPr>
             <w:noProof/>
+            <w:webHidden/>
           </w:rPr>
         </w:r>
         <w:r>
@@ -2078,6 +2066,7 @@
         <w:r>
           <w:rPr>
             <w:noProof/>
+            <w:webHidden/>
           </w:rPr>
         </w:r>
         <w:r>
@@ -2167,6 +2156,7 @@
         <w:r>
           <w:rPr>
             <w:noProof/>
+            <w:webHidden/>
           </w:rPr>
         </w:r>
         <w:r>
@@ -2256,6 +2246,7 @@
         <w:r>
           <w:rPr>
             <w:noProof/>
+            <w:webHidden/>
           </w:rPr>
         </w:r>
         <w:r>
@@ -2345,6 +2336,7 @@
         <w:r>
           <w:rPr>
             <w:noProof/>
+            <w:webHidden/>
           </w:rPr>
         </w:r>
         <w:r>
@@ -2434,6 +2426,7 @@
         <w:r>
           <w:rPr>
             <w:noProof/>
+            <w:webHidden/>
           </w:rPr>
         </w:r>
         <w:r>
@@ -2523,6 +2516,7 @@
         <w:r>
           <w:rPr>
             <w:noProof/>
+            <w:webHidden/>
           </w:rPr>
         </w:r>
         <w:r>
@@ -2610,6 +2604,7 @@
         <w:r>
           <w:rPr>
             <w:noProof/>
+            <w:webHidden/>
           </w:rPr>
         </w:r>
         <w:r>
@@ -2671,15 +2666,15 @@
       <w:pPr>
         <w:pStyle w:val="Heading1"/>
       </w:pPr>
-      <w:bookmarkStart w:id="1" w:name="_Toc456598586"/>
-      <w:bookmarkStart w:id="2" w:name="_Toc456600917"/>
-      <w:bookmarkStart w:id="3" w:name="_Toc524312826"/>
-      <w:bookmarkStart w:id="4" w:name="_Toc11132094"/>
+      <w:bookmarkStart w:id="1" w:name="_Toc524312826"/>
+      <w:bookmarkStart w:id="2" w:name="_Toc11132094"/>
+      <w:bookmarkStart w:id="3" w:name="_Toc456598586"/>
+      <w:bookmarkStart w:id="4" w:name="_Toc456600917"/>
       <w:r>
         <w:t>Introduction</w:t>
       </w:r>
-      <w:bookmarkEnd w:id="3"/>
-      <w:bookmarkEnd w:id="4"/>
+      <w:bookmarkEnd w:id="1"/>
+      <w:bookmarkEnd w:id="2"/>
     </w:p>
     <w:p>
       <w:pPr>
@@ -2738,7 +2733,6 @@
         </w:rPr>
         <w:t>. The text below is provided as an example</w:t>
       </w:r>
-      <w:proofErr w:type="gramStart"/>
       <w:r>
         <w:rPr>
           <w:b/>
@@ -2748,7 +2742,6 @@
       <w:r>
         <w:t>]</w:t>
       </w:r>
-      <w:proofErr w:type="gramEnd"/>
     </w:p>
     <w:p>
       <w:pPr>
@@ -2869,15 +2862,7 @@
         <w:t>Software Development Plan</w:t>
       </w:r>
       <w:r>
-        <w:t xml:space="preserve"> describes </w:t>
-      </w:r>
-      <w:proofErr w:type="gramStart"/>
-      <w:r>
-        <w:t>the overall plan</w:t>
-      </w:r>
-      <w:proofErr w:type="gramEnd"/>
-      <w:r>
-        <w:t xml:space="preserve"> to be used by the &lt;project name&gt; project, including deployment of the product. The details of the individual iterations will be described in the Iteration Plans.</w:t>
+        <w:t xml:space="preserve"> describes the overall plan to be used by the &lt;project name&gt; project, including deployment of the product. The details of the individual iterations will be described in the Iteration Plans.</w:t>
       </w:r>
       <w:r>
         <w:br/>
@@ -3159,15 +3144,7 @@
         <w:t>— provide</w:t>
       </w:r>
       <w:r>
-        <w:t xml:space="preserve"> an overview of the software development process, including methods, </w:t>
-      </w:r>
-      <w:proofErr w:type="gramStart"/>
-      <w:r>
-        <w:t>tools</w:t>
-      </w:r>
-      <w:proofErr w:type="gramEnd"/>
-      <w:r>
-        <w:t xml:space="preserve"> and techniques to be followed.</w:t>
+        <w:t xml:space="preserve"> an overview of the software development process, including methods, tools and techniques to be followed.</w:t>
       </w:r>
     </w:p>
     <w:p>
@@ -3222,15 +3199,7 @@
         <w:pStyle w:val="InfoBlue"/>
       </w:pPr>
       <w:r>
-        <w:t xml:space="preserve">[A list of assumptions that this plan is </w:t>
-      </w:r>
-      <w:proofErr w:type="gramStart"/>
-      <w:r>
-        <w:t>based</w:t>
-      </w:r>
-      <w:proofErr w:type="gramEnd"/>
-      <w:r>
-        <w:t xml:space="preserve"> and any constraints, for example. staff, equipment, schedule, that apply to the project.]</w:t>
+        <w:t>[A list of assumptions that this plan is based and any constraints, for example. staff, equipment, schedule, that apply to the project.]</w:t>
       </w:r>
     </w:p>
     <w:p>
@@ -3353,6 +3322,67 @@
     </w:p>
     <w:p>
       <w:pPr>
+        <w:pStyle w:val="BodyText"/>
+      </w:pPr>
+      <w:r>
+        <w:t xml:space="preserve">Lead – Will submit any assignments/deliverables. </w:t>
+      </w:r>
+      <w:r>
+        <w:t xml:space="preserve">In charge of the main </w:t>
+      </w:r>
+      <w:r>
+        <w:t>communicat</w:t>
+      </w:r>
+      <w:r>
+        <w:t xml:space="preserve">ion </w:t>
+      </w:r>
+      <w:r>
+        <w:t>with the professor and/or TA as needed.</w:t>
+      </w:r>
+    </w:p>
+    <w:p>
+      <w:pPr>
+        <w:pStyle w:val="BodyText"/>
+      </w:pPr>
+      <w:r>
+        <w:lastRenderedPageBreak/>
+        <w:t>GitHub manager – Will ensure GitHub is up to date and organized.</w:t>
+      </w:r>
+    </w:p>
+    <w:p>
+      <w:pPr>
+        <w:pStyle w:val="BodyText"/>
+        <w:ind w:left="0"/>
+      </w:pPr>
+      <w:r>
+        <w:tab/>
+        <w:t xml:space="preserve">Code/tester – Will be the ones who mainly write </w:t>
+      </w:r>
+      <w:r>
+        <w:t>code and</w:t>
+      </w:r>
+      <w:r>
+        <w:t xml:space="preserve"> ensure test cases pass.</w:t>
+      </w:r>
+    </w:p>
+    <w:p>
+      <w:pPr>
+        <w:pStyle w:val="BodyText"/>
+      </w:pPr>
+      <w:r>
+        <w:t>Quality control - Will look over everything before submitting and ensure code follows best practices and formatting.</w:t>
+      </w:r>
+    </w:p>
+    <w:p>
+      <w:pPr>
+        <w:pStyle w:val="BodyText"/>
+      </w:pPr>
+      <w:r>
+        <w:t xml:space="preserve">Documentation – Will ensure this document is kept up to date and accurate. </w:t>
+      </w:r>
+    </w:p>
+    <w:p>
+      <w:pPr>
         <w:pStyle w:val="Heading2"/>
       </w:pPr>
       <w:bookmarkStart w:id="29" w:name="_Toc524312839"/>
@@ -3368,11 +3398,233 @@
         <w:pStyle w:val="InfoBlue"/>
       </w:pPr>
       <w:r>
-        <w:t xml:space="preserve">[Describe how the project interfaces with external groups. For each external group, identify the internal </w:t>
-      </w:r>
-      <w:r>
-        <w:lastRenderedPageBreak/>
-        <w:t>and external contact names. This should include responsibilities related to deployment and acceptance of the product.]</w:t>
+        <w:t>[Describe how the project interfaces with external groups. For each external group, identify the internal and external contact names. This should include responsibilities related to deployment and acceptance of the product.]</w:t>
+      </w:r>
+    </w:p>
+    <w:p>
+      <w:pPr>
+        <w:pStyle w:val="BodyText"/>
+        <w:spacing w:line="276" w:lineRule="auto"/>
+        <w:rPr>
+          <w:rFonts w:ascii="Lato" w:hAnsi="Lato"/>
+          <w:color w:val="333333"/>
+          <w:shd w:val="clear" w:color="auto" w:fill="FFFFFF"/>
+        </w:rPr>
+      </w:pPr>
+      <w:r>
+        <w:rPr>
+          <w:rFonts w:ascii="Lato" w:hAnsi="Lato"/>
+          <w:color w:val="333333"/>
+          <w:shd w:val="clear" w:color="auto" w:fill="FFFFFF"/>
+        </w:rPr>
+        <w:t>Professor Hossein Saiedian</w:t>
+      </w:r>
+      <w:r>
+        <w:rPr>
+          <w:rFonts w:ascii="Lato" w:hAnsi="Lato"/>
+          <w:color w:val="333333"/>
+        </w:rPr>
+        <w:br/>
+      </w:r>
+      <w:r>
+        <w:rPr>
+          <w:rFonts w:ascii="Lato" w:hAnsi="Lato"/>
+          <w:color w:val="333333"/>
+          <w:shd w:val="clear" w:color="auto" w:fill="FFFFFF"/>
+        </w:rPr>
+        <w:t>Office: Eaton Hall 3012</w:t>
+      </w:r>
+    </w:p>
+    <w:p>
+      <w:pPr>
+        <w:pStyle w:val="BodyText"/>
+        <w:spacing w:line="276" w:lineRule="auto"/>
+        <w:rPr>
+          <w:rFonts w:ascii="Lato" w:hAnsi="Lato"/>
+          <w:color w:val="333333"/>
+          <w:shd w:val="clear" w:color="auto" w:fill="FFFFFF"/>
+        </w:rPr>
+      </w:pPr>
+      <w:r>
+        <w:rPr>
+          <w:rFonts w:ascii="Lato" w:hAnsi="Lato"/>
+          <w:color w:val="333333"/>
+          <w:shd w:val="clear" w:color="auto" w:fill="FFFFFF"/>
+        </w:rPr>
+        <w:t xml:space="preserve">Office Hours: </w:t>
+      </w:r>
+      <w:r>
+        <w:rPr>
+          <w:rFonts w:ascii="Lato" w:hAnsi="Lato"/>
+          <w:color w:val="333333"/>
+          <w:shd w:val="clear" w:color="auto" w:fill="FFFFFF"/>
+        </w:rPr>
+        <w:t>Tuesdays and Thursdays, 1:00-2:00 PM (and by appointment)</w:t>
+      </w:r>
+      <w:r>
+        <w:rPr>
+          <w:rFonts w:ascii="Lato" w:hAnsi="Lato"/>
+          <w:color w:val="333333"/>
+        </w:rPr>
+        <w:br/>
+      </w:r>
+      <w:r>
+        <w:rPr>
+          <w:rFonts w:ascii="Lato" w:hAnsi="Lato"/>
+          <w:color w:val="333333"/>
+          <w:shd w:val="clear" w:color="auto" w:fill="FFFFFF"/>
+        </w:rPr>
+        <w:t>Telephone: 785-864-8812</w:t>
+      </w:r>
+      <w:r>
+        <w:rPr>
+          <w:rFonts w:ascii="Lato" w:hAnsi="Lato"/>
+          <w:color w:val="333333"/>
+        </w:rPr>
+        <w:br/>
+      </w:r>
+      <w:r>
+        <w:rPr>
+          <w:rFonts w:ascii="Lato" w:hAnsi="Lato"/>
+          <w:color w:val="333333"/>
+          <w:shd w:val="clear" w:color="auto" w:fill="FFFFFF"/>
+        </w:rPr>
+        <w:t>E-Mail: saiedian</w:t>
+      </w:r>
+      <w:r>
+        <w:rPr>
+          <w:rFonts w:ascii="Lato" w:hAnsi="Lato"/>
+          <w:color w:val="333333"/>
+          <w:shd w:val="clear" w:color="auto" w:fill="FFFFFF"/>
+        </w:rPr>
+        <w:t>@</w:t>
+      </w:r>
+      <w:r>
+        <w:rPr>
+          <w:rFonts w:ascii="Lato" w:hAnsi="Lato"/>
+          <w:color w:val="333333"/>
+          <w:shd w:val="clear" w:color="auto" w:fill="FFFFFF"/>
+        </w:rPr>
+        <w:t>ku.edu</w:t>
+      </w:r>
+    </w:p>
+    <w:p>
+      <w:pPr>
+        <w:pStyle w:val="BodyText"/>
+        <w:spacing w:line="240" w:lineRule="auto"/>
+        <w:rPr>
+          <w:rFonts w:ascii="Lato" w:hAnsi="Lato"/>
+          <w:color w:val="333333"/>
+          <w:shd w:val="clear" w:color="auto" w:fill="FFFFFF"/>
+        </w:rPr>
+      </w:pPr>
+      <w:r>
+        <w:rPr>
+          <w:rFonts w:ascii="Lato" w:hAnsi="Lato"/>
+          <w:color w:val="333333"/>
+          <w:shd w:val="clear" w:color="auto" w:fill="FFFFFF"/>
+        </w:rPr>
+        <w:t>Nemath Shaik</w:t>
+      </w:r>
+      <w:r>
+        <w:rPr>
+          <w:rFonts w:ascii="Lato" w:hAnsi="Lato"/>
+          <w:color w:val="333333"/>
+          <w:shd w:val="clear" w:color="auto" w:fill="FFFFFF"/>
+        </w:rPr>
+        <w:t xml:space="preserve"> – TA </w:t>
+      </w:r>
+    </w:p>
+    <w:p>
+      <w:pPr>
+        <w:pStyle w:val="BodyText"/>
+        <w:spacing w:line="240" w:lineRule="auto"/>
+        <w:rPr>
+          <w:rFonts w:ascii="Lato" w:hAnsi="Lato"/>
+          <w:color w:val="333333"/>
+          <w:shd w:val="clear" w:color="auto" w:fill="FFFFFF"/>
+        </w:rPr>
+      </w:pPr>
+      <w:r>
+        <w:rPr>
+          <w:rFonts w:ascii="Lato" w:hAnsi="Lato"/>
+          <w:color w:val="333333"/>
+          <w:shd w:val="clear" w:color="auto" w:fill="FFFFFF"/>
+        </w:rPr>
+        <w:t xml:space="preserve">Office: </w:t>
+      </w:r>
+      <w:r>
+        <w:rPr>
+          <w:rFonts w:ascii="Lato" w:hAnsi="Lato"/>
+          <w:color w:val="333333"/>
+          <w:shd w:val="clear" w:color="auto" w:fill="FFFFFF"/>
+        </w:rPr>
+        <w:t>EATN 2005B</w:t>
+      </w:r>
+    </w:p>
+    <w:p>
+      <w:pPr>
+        <w:pStyle w:val="BodyText"/>
+        <w:spacing w:line="240" w:lineRule="auto"/>
+      </w:pPr>
+      <w:r>
+        <w:rPr>
+          <w:rFonts w:ascii="Lato" w:hAnsi="Lato"/>
+          <w:color w:val="333333"/>
+          <w:shd w:val="clear" w:color="auto" w:fill="FFFFFF"/>
+        </w:rPr>
+        <w:t xml:space="preserve">Office Hours: </w:t>
+      </w:r>
+      <w:r>
+        <w:rPr>
+          <w:rFonts w:ascii="Lato" w:hAnsi="Lato"/>
+          <w:color w:val="333333"/>
+          <w:shd w:val="clear" w:color="auto" w:fill="FFFFFF"/>
+        </w:rPr>
+        <w:t>M</w:t>
+      </w:r>
+      <w:r>
+        <w:rPr>
+          <w:rFonts w:ascii="Lato" w:hAnsi="Lato"/>
+          <w:color w:val="333333"/>
+          <w:shd w:val="clear" w:color="auto" w:fill="FFFFFF"/>
+        </w:rPr>
+        <w:t xml:space="preserve">onday </w:t>
+      </w:r>
+      <w:r>
+        <w:rPr>
+          <w:rFonts w:ascii="Lato" w:hAnsi="Lato"/>
+          <w:color w:val="333333"/>
+          <w:shd w:val="clear" w:color="auto" w:fill="FFFFFF"/>
+        </w:rPr>
+        <w:t>12:00-2:00 PM</w:t>
+      </w:r>
+    </w:p>
+    <w:p>
+      <w:pPr>
+        <w:pStyle w:val="BodyText"/>
+        <w:spacing w:line="240" w:lineRule="auto"/>
+        <w:rPr>
+          <w:rFonts w:ascii="Lato" w:hAnsi="Lato"/>
+          <w:color w:val="333333"/>
+          <w:shd w:val="clear" w:color="auto" w:fill="FFFFFF"/>
+        </w:rPr>
+      </w:pPr>
+      <w:r>
+        <w:rPr>
+          <w:rFonts w:ascii="Lato" w:hAnsi="Lato"/>
+          <w:color w:val="333333"/>
+          <w:shd w:val="clear" w:color="auto" w:fill="FFFFFF"/>
+        </w:rPr>
+        <w:t xml:space="preserve">E-Mail: </w:t>
+      </w:r>
+      <w:r>
+        <w:rPr>
+          <w:rFonts w:ascii="Lato" w:hAnsi="Lato"/>
+          <w:color w:val="333333"/>
+          <w:shd w:val="clear" w:color="auto" w:fill="FFFFFF"/>
+        </w:rPr>
+        <w:t>nyamtulla.shaik@ku.edu</w:t>
       </w:r>
     </w:p>
     <w:p>
@@ -3498,6 +3750,12 @@
                 <w:szCs w:val="24"/>
               </w:rPr>
             </w:pPr>
+            <w:r>
+              <w:rPr>
+                <w:szCs w:val="24"/>
+              </w:rPr>
+              <w:t>Jeff M Burns</w:t>
+            </w:r>
           </w:p>
         </w:tc>
         <w:tc>
@@ -3517,6 +3775,12 @@
                 <w:szCs w:val="24"/>
               </w:rPr>
             </w:pPr>
+            <w:r>
+              <w:rPr>
+                <w:szCs w:val="24"/>
+              </w:rPr>
+              <w:t>Lead</w:t>
+            </w:r>
           </w:p>
         </w:tc>
       </w:tr>
@@ -3541,6 +3805,12 @@
                 <w:szCs w:val="24"/>
               </w:rPr>
             </w:pPr>
+            <w:r>
+              <w:rPr>
+                <w:szCs w:val="24"/>
+              </w:rPr>
+              <w:t>Chris Cooper</w:t>
+            </w:r>
           </w:p>
         </w:tc>
         <w:tc>
@@ -3560,6 +3830,232 @@
                 <w:szCs w:val="24"/>
               </w:rPr>
             </w:pPr>
+            <w:r>
+              <w:rPr>
+                <w:szCs w:val="24"/>
+              </w:rPr>
+              <w:t>GitHub manager</w:t>
+            </w:r>
+          </w:p>
+        </w:tc>
+      </w:tr>
+      <w:tr>
+        <w:trPr>
+          <w:tblCellSpacing w:w="15" w:type="dxa"/>
+        </w:trPr>
+        <w:tc>
+          <w:tcPr>
+            <w:tcW w:w="1957" w:type="pct"/>
+            <w:tcBorders>
+              <w:top w:val="outset" w:sz="6" w:space="0" w:color="auto"/>
+              <w:left w:val="outset" w:sz="6" w:space="0" w:color="auto"/>
+              <w:bottom w:val="outset" w:sz="6" w:space="0" w:color="auto"/>
+              <w:right w:val="outset" w:sz="6" w:space="0" w:color="auto"/>
+            </w:tcBorders>
+            <w:vAlign w:val="center"/>
+          </w:tcPr>
+          <w:p>
+            <w:pPr>
+              <w:rPr>
+                <w:szCs w:val="24"/>
+              </w:rPr>
+            </w:pPr>
+            <w:r>
+              <w:rPr>
+                <w:szCs w:val="24"/>
+              </w:rPr>
+              <w:t>Aryan Kevat</w:t>
+            </w:r>
+          </w:p>
+        </w:tc>
+        <w:tc>
+          <w:tcPr>
+            <w:tcW w:w="2988" w:type="pct"/>
+            <w:tcBorders>
+              <w:top w:val="outset" w:sz="6" w:space="0" w:color="auto"/>
+              <w:left w:val="outset" w:sz="6" w:space="0" w:color="auto"/>
+              <w:bottom w:val="outset" w:sz="6" w:space="0" w:color="auto"/>
+              <w:right w:val="outset" w:sz="6" w:space="0" w:color="auto"/>
+            </w:tcBorders>
+            <w:vAlign w:val="center"/>
+          </w:tcPr>
+          <w:p>
+            <w:pPr>
+              <w:rPr>
+                <w:szCs w:val="24"/>
+              </w:rPr>
+            </w:pPr>
+            <w:r>
+              <w:rPr>
+                <w:szCs w:val="24"/>
+              </w:rPr>
+              <w:t>Code/tester</w:t>
+            </w:r>
+          </w:p>
+        </w:tc>
+      </w:tr>
+      <w:tr>
+        <w:trPr>
+          <w:tblCellSpacing w:w="15" w:type="dxa"/>
+        </w:trPr>
+        <w:tc>
+          <w:tcPr>
+            <w:tcW w:w="1957" w:type="pct"/>
+            <w:tcBorders>
+              <w:top w:val="outset" w:sz="6" w:space="0" w:color="auto"/>
+              <w:left w:val="outset" w:sz="6" w:space="0" w:color="auto"/>
+              <w:bottom w:val="outset" w:sz="6" w:space="0" w:color="auto"/>
+              <w:right w:val="outset" w:sz="6" w:space="0" w:color="auto"/>
+            </w:tcBorders>
+            <w:vAlign w:val="center"/>
+          </w:tcPr>
+          <w:p>
+            <w:pPr>
+              <w:rPr>
+                <w:szCs w:val="24"/>
+              </w:rPr>
+            </w:pPr>
+            <w:r>
+              <w:rPr>
+                <w:szCs w:val="24"/>
+              </w:rPr>
+              <w:t>Ashley Vierling</w:t>
+            </w:r>
+          </w:p>
+        </w:tc>
+        <w:tc>
+          <w:tcPr>
+            <w:tcW w:w="2988" w:type="pct"/>
+            <w:tcBorders>
+              <w:top w:val="outset" w:sz="6" w:space="0" w:color="auto"/>
+              <w:left w:val="outset" w:sz="6" w:space="0" w:color="auto"/>
+              <w:bottom w:val="outset" w:sz="6" w:space="0" w:color="auto"/>
+              <w:right w:val="outset" w:sz="6" w:space="0" w:color="auto"/>
+            </w:tcBorders>
+            <w:vAlign w:val="center"/>
+          </w:tcPr>
+          <w:p>
+            <w:pPr>
+              <w:rPr>
+                <w:szCs w:val="24"/>
+              </w:rPr>
+            </w:pPr>
+            <w:r>
+              <w:rPr>
+                <w:szCs w:val="24"/>
+              </w:rPr>
+              <w:t>Code/tester</w:t>
+            </w:r>
+          </w:p>
+        </w:tc>
+      </w:tr>
+      <w:tr>
+        <w:trPr>
+          <w:tblCellSpacing w:w="15" w:type="dxa"/>
+        </w:trPr>
+        <w:tc>
+          <w:tcPr>
+            <w:tcW w:w="1957" w:type="pct"/>
+            <w:tcBorders>
+              <w:top w:val="outset" w:sz="6" w:space="0" w:color="auto"/>
+              <w:left w:val="outset" w:sz="6" w:space="0" w:color="auto"/>
+              <w:bottom w:val="outset" w:sz="6" w:space="0" w:color="auto"/>
+              <w:right w:val="outset" w:sz="6" w:space="0" w:color="auto"/>
+            </w:tcBorders>
+            <w:vAlign w:val="center"/>
+          </w:tcPr>
+          <w:p>
+            <w:pPr>
+              <w:rPr>
+                <w:szCs w:val="24"/>
+              </w:rPr>
+            </w:pPr>
+            <w:r>
+              <w:rPr>
+                <w:szCs w:val="24"/>
+              </w:rPr>
+              <w:t>Elizabeth Channel</w:t>
+            </w:r>
+          </w:p>
+        </w:tc>
+        <w:tc>
+          <w:tcPr>
+            <w:tcW w:w="2988" w:type="pct"/>
+            <w:tcBorders>
+              <w:top w:val="outset" w:sz="6" w:space="0" w:color="auto"/>
+              <w:left w:val="outset" w:sz="6" w:space="0" w:color="auto"/>
+              <w:bottom w:val="outset" w:sz="6" w:space="0" w:color="auto"/>
+              <w:right w:val="outset" w:sz="6" w:space="0" w:color="auto"/>
+            </w:tcBorders>
+            <w:vAlign w:val="center"/>
+          </w:tcPr>
+          <w:p>
+            <w:pPr>
+              <w:rPr>
+                <w:szCs w:val="24"/>
+              </w:rPr>
+            </w:pPr>
+            <w:r>
+              <w:rPr>
+                <w:szCs w:val="24"/>
+              </w:rPr>
+              <w:t>Documentation</w:t>
+            </w:r>
+          </w:p>
+        </w:tc>
+      </w:tr>
+      <w:tr>
+        <w:trPr>
+          <w:tblCellSpacing w:w="15" w:type="dxa"/>
+        </w:trPr>
+        <w:tc>
+          <w:tcPr>
+            <w:tcW w:w="1957" w:type="pct"/>
+            <w:tcBorders>
+              <w:top w:val="outset" w:sz="6" w:space="0" w:color="auto"/>
+              <w:left w:val="outset" w:sz="6" w:space="0" w:color="auto"/>
+              <w:bottom w:val="outset" w:sz="6" w:space="0" w:color="auto"/>
+              <w:right w:val="outset" w:sz="6" w:space="0" w:color="auto"/>
+            </w:tcBorders>
+            <w:vAlign w:val="center"/>
+          </w:tcPr>
+          <w:p>
+            <w:pPr>
+              <w:rPr>
+                <w:szCs w:val="24"/>
+              </w:rPr>
+            </w:pPr>
+            <w:r>
+              <w:rPr>
+                <w:szCs w:val="24"/>
+              </w:rPr>
+              <w:t>Vivian Lara</w:t>
+            </w:r>
+          </w:p>
+        </w:tc>
+        <w:tc>
+          <w:tcPr>
+            <w:tcW w:w="2988" w:type="pct"/>
+            <w:tcBorders>
+              <w:top w:val="outset" w:sz="6" w:space="0" w:color="auto"/>
+              <w:left w:val="outset" w:sz="6" w:space="0" w:color="auto"/>
+              <w:bottom w:val="outset" w:sz="6" w:space="0" w:color="auto"/>
+              <w:right w:val="outset" w:sz="6" w:space="0" w:color="auto"/>
+            </w:tcBorders>
+            <w:vAlign w:val="center"/>
+          </w:tcPr>
+          <w:p>
+            <w:pPr>
+              <w:rPr>
+                <w:szCs w:val="24"/>
+              </w:rPr>
+            </w:pPr>
+            <w:r>
+              <w:rPr>
+                <w:szCs w:val="24"/>
+              </w:rPr>
+              <w:t>Quality control</w:t>
+            </w:r>
           </w:p>
         </w:tc>
       </w:tr>
@@ -3581,19 +4077,7 @@
           <w:rPr>
             <w:rStyle w:val="Hyperlink"/>
           </w:rPr>
-          <w:t>An</w:t>
-        </w:r>
-        <w:r>
-          <w:rPr>
-            <w:rStyle w:val="Hyperlink"/>
-          </w:rPr>
-          <w:t>y</w:t>
-        </w:r>
-        <w:r>
-          <w:rPr>
-            <w:rStyle w:val="Hyperlink"/>
-          </w:rPr>
-          <w:t xml:space="preserve"> Role</w:t>
+          <w:t>Any Role</w:t>
         </w:r>
       </w:hyperlink>
       <w:r>
@@ -3658,6 +4142,7 @@
       </w:pPr>
       <w:bookmarkStart w:id="39" w:name="_Toc524312844"/>
       <w:r>
+        <w:lastRenderedPageBreak/>
         <w:t xml:space="preserve">Phase Plan </w:t>
       </w:r>
       <w:bookmarkEnd w:id="39"/>
@@ -3735,13 +4220,8 @@
         <w:t>major milestones</w:t>
       </w:r>
       <w:r>
-        <w:t xml:space="preserve"> with their achievement </w:t>
-      </w:r>
-      <w:proofErr w:type="gramStart"/>
-      <w:r>
-        <w:t>criteria</w:t>
-      </w:r>
-      <w:proofErr w:type="gramEnd"/>
+        <w:t xml:space="preserve"> with their achievement criteria</w:t>
+      </w:r>
     </w:p>
     <w:p>
       <w:pPr>
@@ -3790,15 +4270,7 @@
         <w:pStyle w:val="infoblue0"/>
       </w:pPr>
       <w:r>
-        <w:t xml:space="preserve">[Briefly list the objectives to be accomplished for each of the iterations and </w:t>
-      </w:r>
-      <w:proofErr w:type="gramStart"/>
-      <w:r>
-        <w:t>Refer</w:t>
-      </w:r>
-      <w:proofErr w:type="gramEnd"/>
-      <w:r>
-        <w:t xml:space="preserve"> to the related </w:t>
+        <w:t xml:space="preserve">[Briefly list the objectives to be accomplished for each of the iterations and Refer to the related </w:t>
       </w:r>
       <w:r>
         <w:rPr>
@@ -3870,7 +4342,6 @@
         <w:pStyle w:val="infoblue0"/>
       </w:pPr>
       <w:r>
-        <w:lastRenderedPageBreak/>
         <w:t>List any special training project team members will require, with target dates for when this training should be completed.]</w:t>
       </w:r>
     </w:p>
@@ -3902,8 +4373,8 @@
       <w:bookmarkStart w:id="65" w:name="_Toc513004379"/>
       <w:bookmarkStart w:id="66" w:name="_Toc11132112"/>
       <w:bookmarkEnd w:id="0"/>
-      <w:bookmarkEnd w:id="1"/>
-      <w:bookmarkEnd w:id="2"/>
+      <w:bookmarkEnd w:id="3"/>
+      <w:bookmarkEnd w:id="4"/>
       <w:bookmarkEnd w:id="44"/>
       <w:bookmarkEnd w:id="45"/>
       <w:bookmarkEnd w:id="46"/>
@@ -4010,11 +4481,9 @@
         </w:rPr>
         <w:t xml:space="preserve">Project Measurements and Project Measurements </w:t>
       </w:r>
-      <w:proofErr w:type="gramStart"/>
       <w:r>
         <w:t>document</w:t>
       </w:r>
-      <w:proofErr w:type="gramEnd"/>
     </w:p>
     <w:p>
       <w:pPr>
@@ -4031,15 +4500,7 @@
         <w:t>Risk Management</w:t>
       </w:r>
       <w:r>
-        <w:t xml:space="preserve">: Describe the approach that will be used to identify, analyze, prioritize, </w:t>
-      </w:r>
-      <w:proofErr w:type="gramStart"/>
-      <w:r>
-        <w:t>monitor</w:t>
-      </w:r>
-      <w:proofErr w:type="gramEnd"/>
-      <w:r>
-        <w:t xml:space="preserve"> and mitigate risks.  If available, refer to the </w:t>
+        <w:t xml:space="preserve">: Describe the approach that will be used to identify, analyze, prioritize, monitor and mitigate risks.  If available, refer to the </w:t>
       </w:r>
       <w:r>
         <w:rPr>
@@ -4067,15 +4528,7 @@
         <w:t>Configuration Management</w:t>
       </w:r>
       <w:r>
-        <w:t xml:space="preserve">: Describe the process by which problems and changes are submitted, reviewed, and dispositioned. Describe how project or product artifacts are to be named, marked, and numbered, </w:t>
-      </w:r>
-      <w:proofErr w:type="gramStart"/>
-      <w:r>
-        <w:t>including  system</w:t>
-      </w:r>
-      <w:proofErr w:type="gramEnd"/>
-      <w:r>
-        <w:t xml:space="preserve"> software, plans, models, components, test software, results and data, executables, and so on. Describe retention policies, and the back-up, disaster, and recovery plans.  </w:t>
+        <w:t xml:space="preserve">: Describe the process by which problems and changes are submitted, reviewed, and dispositioned. Describe how project or product artifacts are to be named, marked, and numbered, including  system software, plans, models, components, test software, results and data, executables, and so on. Describe retention policies, and the back-up, disaster, and recovery plans.  </w:t>
       </w:r>
       <w:r>
         <w:rPr>
@@ -4094,17 +4547,16 @@
         </w:rPr>
         <w:t xml:space="preserve">Configuration Management Plan </w:t>
       </w:r>
-      <w:proofErr w:type="gramStart"/>
       <w:r>
         <w:t>document</w:t>
       </w:r>
-      <w:proofErr w:type="gramEnd"/>
     </w:p>
     <w:p>
       <w:pPr>
         <w:pStyle w:val="infoblue0"/>
       </w:pPr>
       <w:r>
+        <w:lastRenderedPageBreak/>
         <w:t>The text that follows is provided as an example.]</w:t>
       </w:r>
     </w:p>
@@ -4131,15 +4583,7 @@
       </w:pPr>
       <w:bookmarkStart w:id="69" w:name="_Toc447095910"/>
       <w:r>
-        <w:t xml:space="preserve">The requirements for this system are captured in the Vision document. Requested changes to requirements are captured in Change </w:t>
-      </w:r>
-      <w:proofErr w:type="gramStart"/>
-      <w:r>
-        <w:t>Requests, and</w:t>
-      </w:r>
-      <w:proofErr w:type="gramEnd"/>
-      <w:r>
-        <w:t xml:space="preserve"> are approved as part of the Configuration Management process. </w:t>
+        <w:t xml:space="preserve">The requirements for this system are captured in the Vision document. Requested changes to requirements are captured in Change Requests, and are approved as part of the Configuration Management process. </w:t>
       </w:r>
     </w:p>
     <w:p>
@@ -4183,15 +4627,7 @@
         <w:pStyle w:val="BodyText"/>
       </w:pPr>
       <w:r>
-        <w:t xml:space="preserve">All deliverables are required to go through the appropriate review process, as described in the Development Case. The review is required to ensure that each </w:t>
-      </w:r>
-      <w:proofErr w:type="gramStart"/>
-      <w:r>
-        <w:t>deliverable</w:t>
-      </w:r>
-      <w:proofErr w:type="gramEnd"/>
-      <w:r>
-        <w:t xml:space="preserve"> is of acceptable quality, using guidelines and checklists.</w:t>
+        <w:t>All deliverables are required to go through the appropriate review process, as described in the Development Case. The review is required to ensure that each deliverable is of acceptable quality, using guidelines and checklists.</w:t>
       </w:r>
     </w:p>
     <w:p>
@@ -4262,15 +4698,7 @@
         <w:pStyle w:val="BodyText"/>
       </w:pPr>
       <w:r>
-        <w:t xml:space="preserve">Earned value for completed tasks. This is used to re-estimate the schedule and budget for the remainder of the project, and/or to identify </w:t>
-      </w:r>
-      <w:proofErr w:type="gramStart"/>
-      <w:r>
-        <w:t>need</w:t>
-      </w:r>
-      <w:proofErr w:type="gramEnd"/>
-      <w:r>
-        <w:t xml:space="preserve"> for scope changes. </w:t>
+        <w:t xml:space="preserve">Earned value for completed tasks. This is used to re-estimate the schedule and budget for the remainder of the project, and/or to identify need for scope changes. </w:t>
       </w:r>
     </w:p>
     <w:p>
@@ -4278,16 +4706,7 @@
         <w:pStyle w:val="BodyText"/>
       </w:pPr>
       <w:r>
-        <w:lastRenderedPageBreak/>
-        <w:t xml:space="preserve">Total defects open and </w:t>
-      </w:r>
-      <w:proofErr w:type="gramStart"/>
-      <w:r>
-        <w:t>closed</w:t>
-      </w:r>
-      <w:proofErr w:type="gramEnd"/>
-      <w:r>
-        <w:t xml:space="preserve"> – shown as a trend graph. This is used to help estimate the effort remaining to correct defects. </w:t>
+        <w:t xml:space="preserve">Total defects open and closed – shown as a trend graph. This is used to help estimate the effort remaining to correct defects. </w:t>
       </w:r>
     </w:p>
     <w:p>
@@ -4427,6 +4846,7 @@
         <w:rPr>
           <w:szCs w:val="24"/>
         </w:rPr>
+        <w:lastRenderedPageBreak/>
         <w:t>All source code, test scripts, and data files are included in baselines. Documentation related to the source code is also included in the baseline, such as design documentation. All customer deliverable artifacts are included in the final baseline of the iteration, including executables.</w:t>
       </w:r>
     </w:p>
@@ -4637,12 +5057,6 @@
       <w:gridCol w:w="3162"/>
     </w:tblGrid>
     <w:tr>
-      <w:tblPrEx>
-        <w:tblCellMar>
-          <w:top w:w="0" w:type="dxa"/>
-          <w:bottom w:w="0" w:type="dxa"/>
-        </w:tblCellMar>
-      </w:tblPrEx>
       <w:tc>
         <w:tcPr>
           <w:tcW w:w="3162" w:type="dxa"/>
@@ -4951,12 +5365,6 @@
       <w:gridCol w:w="3179"/>
     </w:tblGrid>
     <w:tr>
-      <w:tblPrEx>
-        <w:tblCellMar>
-          <w:top w:w="0" w:type="dxa"/>
-          <w:bottom w:w="0" w:type="dxa"/>
-        </w:tblCellMar>
-      </w:tblPrEx>
       <w:tc>
         <w:tcPr>
           <w:tcW w:w="6379" w:type="dxa"/>
@@ -4988,12 +5396,6 @@
       </w:tc>
     </w:tr>
     <w:tr>
-      <w:tblPrEx>
-        <w:tblCellMar>
-          <w:top w:w="0" w:type="dxa"/>
-          <w:bottom w:w="0" w:type="dxa"/>
-        </w:tblCellMar>
-      </w:tblPrEx>
       <w:tc>
         <w:tcPr>
           <w:tcW w:w="6379" w:type="dxa"/>
@@ -5018,12 +5420,6 @@
       </w:tc>
     </w:tr>
     <w:tr>
-      <w:tblPrEx>
-        <w:tblCellMar>
-          <w:top w:w="0" w:type="dxa"/>
-          <w:bottom w:w="0" w:type="dxa"/>
-        </w:tblCellMar>
-      </w:tblPrEx>
       <w:tc>
         <w:tcPr>
           <w:tcW w:w="9558" w:type="dxa"/>
@@ -5751,6 +6147,120 @@
     </w:lvl>
   </w:abstractNum>
   <w:abstractNum w:abstractNumId="11" w15:restartNumberingAfterBreak="0">
+    <w:nsid w:val="0EAB671E"/>
+    <w:multiLevelType w:val="multilevel"/>
+    <w:tmpl w:val="557007D2"/>
+    <w:lvl w:ilvl="0">
+      <w:start w:val="1"/>
+      <w:numFmt w:val="decimal"/>
+      <w:pStyle w:val="Bullet"/>
+      <w:lvlText w:val="%1."/>
+      <w:lvlJc w:val="left"/>
+      <w:pPr>
+        <w:tabs>
+          <w:tab w:val="num" w:pos="720"/>
+        </w:tabs>
+        <w:ind w:left="720" w:hanging="720"/>
+      </w:pPr>
+    </w:lvl>
+    <w:lvl w:ilvl="1">
+      <w:start w:val="1"/>
+      <w:numFmt w:val="decimal"/>
+      <w:lvlText w:val="%2."/>
+      <w:lvlJc w:val="left"/>
+      <w:pPr>
+        <w:tabs>
+          <w:tab w:val="num" w:pos="1440"/>
+        </w:tabs>
+        <w:ind w:left="1440" w:hanging="720"/>
+      </w:pPr>
+    </w:lvl>
+    <w:lvl w:ilvl="2">
+      <w:start w:val="1"/>
+      <w:numFmt w:val="decimal"/>
+      <w:lvlText w:val="%3."/>
+      <w:lvlJc w:val="left"/>
+      <w:pPr>
+        <w:tabs>
+          <w:tab w:val="num" w:pos="2160"/>
+        </w:tabs>
+        <w:ind w:left="2160" w:hanging="720"/>
+      </w:pPr>
+    </w:lvl>
+    <w:lvl w:ilvl="3">
+      <w:start w:val="1"/>
+      <w:numFmt w:val="decimal"/>
+      <w:lvlText w:val="%4."/>
+      <w:lvlJc w:val="left"/>
+      <w:pPr>
+        <w:tabs>
+          <w:tab w:val="num" w:pos="2880"/>
+        </w:tabs>
+        <w:ind w:left="2880" w:hanging="720"/>
+      </w:pPr>
+    </w:lvl>
+    <w:lvl w:ilvl="4">
+      <w:start w:val="1"/>
+      <w:numFmt w:val="decimal"/>
+      <w:lvlText w:val="%5."/>
+      <w:lvlJc w:val="left"/>
+      <w:pPr>
+        <w:tabs>
+          <w:tab w:val="num" w:pos="3600"/>
+        </w:tabs>
+        <w:ind w:left="3600" w:hanging="720"/>
+      </w:pPr>
+    </w:lvl>
+    <w:lvl w:ilvl="5">
+      <w:start w:val="1"/>
+      <w:numFmt w:val="decimal"/>
+      <w:lvlText w:val="%6."/>
+      <w:lvlJc w:val="left"/>
+      <w:pPr>
+        <w:tabs>
+          <w:tab w:val="num" w:pos="4320"/>
+        </w:tabs>
+        <w:ind w:left="4320" w:hanging="720"/>
+      </w:pPr>
+    </w:lvl>
+    <w:lvl w:ilvl="6">
+      <w:start w:val="1"/>
+      <w:numFmt w:val="decimal"/>
+      <w:lvlText w:val="%7."/>
+      <w:lvlJc w:val="left"/>
+      <w:pPr>
+        <w:tabs>
+          <w:tab w:val="num" w:pos="5040"/>
+        </w:tabs>
+        <w:ind w:left="5040" w:hanging="720"/>
+      </w:pPr>
+    </w:lvl>
+    <w:lvl w:ilvl="7">
+      <w:start w:val="1"/>
+      <w:numFmt w:val="decimal"/>
+      <w:lvlText w:val="%8."/>
+      <w:lvlJc w:val="left"/>
+      <w:pPr>
+        <w:tabs>
+          <w:tab w:val="num" w:pos="5760"/>
+        </w:tabs>
+        <w:ind w:left="5760" w:hanging="720"/>
+      </w:pPr>
+    </w:lvl>
+    <w:lvl w:ilvl="8">
+      <w:start w:val="1"/>
+      <w:numFmt w:val="decimal"/>
+      <w:lvlText w:val="%9."/>
+      <w:lvlJc w:val="left"/>
+      <w:pPr>
+        <w:tabs>
+          <w:tab w:val="num" w:pos="6480"/>
+        </w:tabs>
+        <w:ind w:left="6480" w:hanging="720"/>
+      </w:pPr>
+    </w:lvl>
+  </w:abstractNum>
+  <w:abstractNum w:abstractNumId="12" w15:restartNumberingAfterBreak="0">
     <w:nsid w:val="0F653D7A"/>
     <w:multiLevelType w:val="singleLevel"/>
     <w:tmpl w:val="04090001"/>
@@ -5770,7 +6280,7 @@
       </w:rPr>
     </w:lvl>
   </w:abstractNum>
-  <w:abstractNum w:abstractNumId="12" w15:restartNumberingAfterBreak="0">
+  <w:abstractNum w:abstractNumId="13" w15:restartNumberingAfterBreak="0">
     <w:nsid w:val="127F3F2E"/>
     <w:multiLevelType w:val="singleLevel"/>
     <w:tmpl w:val="04090001"/>
@@ -5790,7 +6300,7 @@
       </w:rPr>
     </w:lvl>
   </w:abstractNum>
-  <w:abstractNum w:abstractNumId="13" w15:restartNumberingAfterBreak="0">
+  <w:abstractNum w:abstractNumId="14" w15:restartNumberingAfterBreak="0">
     <w:nsid w:val="17CB6DC4"/>
     <w:multiLevelType w:val="singleLevel"/>
     <w:tmpl w:val="04090001"/>
@@ -5810,7 +6320,7 @@
       </w:rPr>
     </w:lvl>
   </w:abstractNum>
-  <w:abstractNum w:abstractNumId="14" w15:restartNumberingAfterBreak="0">
+  <w:abstractNum w:abstractNumId="15" w15:restartNumberingAfterBreak="0">
     <w:nsid w:val="1EC4078A"/>
     <w:multiLevelType w:val="hybridMultilevel"/>
     <w:tmpl w:val="BEEE21AA"/>
@@ -5950,7 +6460,7 @@
       </w:rPr>
     </w:lvl>
   </w:abstractNum>
-  <w:abstractNum w:abstractNumId="15" w15:restartNumberingAfterBreak="0">
+  <w:abstractNum w:abstractNumId="16" w15:restartNumberingAfterBreak="0">
     <w:nsid w:val="22443AC4"/>
     <w:multiLevelType w:val="singleLevel"/>
     <w:tmpl w:val="04090001"/>
@@ -5970,7 +6480,7 @@
       </w:rPr>
     </w:lvl>
   </w:abstractNum>
-  <w:abstractNum w:abstractNumId="16" w15:restartNumberingAfterBreak="0">
+  <w:abstractNum w:abstractNumId="17" w15:restartNumberingAfterBreak="0">
     <w:nsid w:val="2CD51E21"/>
     <w:multiLevelType w:val="hybridMultilevel"/>
     <w:tmpl w:val="42D0818E"/>
@@ -6083,7 +6593,7 @@
       </w:pPr>
     </w:lvl>
   </w:abstractNum>
-  <w:abstractNum w:abstractNumId="17" w15:restartNumberingAfterBreak="0">
+  <w:abstractNum w:abstractNumId="18" w15:restartNumberingAfterBreak="0">
     <w:nsid w:val="2D4B634E"/>
     <w:multiLevelType w:val="singleLevel"/>
     <w:tmpl w:val="04090001"/>
@@ -6103,7 +6613,7 @@
       </w:rPr>
     </w:lvl>
   </w:abstractNum>
-  <w:abstractNum w:abstractNumId="18" w15:restartNumberingAfterBreak="0">
+  <w:abstractNum w:abstractNumId="19" w15:restartNumberingAfterBreak="0">
     <w:nsid w:val="31DD2C45"/>
     <w:multiLevelType w:val="singleLevel"/>
     <w:tmpl w:val="04090001"/>
@@ -6123,7 +6633,7 @@
       </w:rPr>
     </w:lvl>
   </w:abstractNum>
-  <w:abstractNum w:abstractNumId="19" w15:restartNumberingAfterBreak="0">
+  <w:abstractNum w:abstractNumId="20" w15:restartNumberingAfterBreak="0">
     <w:nsid w:val="32982B51"/>
     <w:multiLevelType w:val="singleLevel"/>
     <w:tmpl w:val="04090001"/>
@@ -6143,7 +6653,7 @@
       </w:rPr>
     </w:lvl>
   </w:abstractNum>
-  <w:abstractNum w:abstractNumId="20" w15:restartNumberingAfterBreak="0">
+  <w:abstractNum w:abstractNumId="21" w15:restartNumberingAfterBreak="0">
     <w:nsid w:val="3375481C"/>
     <w:multiLevelType w:val="singleLevel"/>
     <w:tmpl w:val="E6747DA6"/>
@@ -6163,7 +6673,7 @@
       </w:rPr>
     </w:lvl>
   </w:abstractNum>
-  <w:abstractNum w:abstractNumId="21" w15:restartNumberingAfterBreak="0">
+  <w:abstractNum w:abstractNumId="22" w15:restartNumberingAfterBreak="0">
     <w:nsid w:val="369D5471"/>
     <w:multiLevelType w:val="singleLevel"/>
     <w:tmpl w:val="04090001"/>
@@ -6183,7 +6693,7 @@
       </w:rPr>
     </w:lvl>
   </w:abstractNum>
-  <w:abstractNum w:abstractNumId="22" w15:restartNumberingAfterBreak="0">
+  <w:abstractNum w:abstractNumId="23" w15:restartNumberingAfterBreak="0">
     <w:nsid w:val="38F00EBD"/>
     <w:multiLevelType w:val="singleLevel"/>
     <w:tmpl w:val="5BCAB1F8"/>
@@ -6202,7 +6712,7 @@
       </w:rPr>
     </w:lvl>
   </w:abstractNum>
-  <w:abstractNum w:abstractNumId="23" w15:restartNumberingAfterBreak="0">
+  <w:abstractNum w:abstractNumId="24" w15:restartNumberingAfterBreak="0">
     <w:nsid w:val="42B97F7B"/>
     <w:multiLevelType w:val="singleLevel"/>
     <w:tmpl w:val="04090001"/>
@@ -6222,7 +6732,7 @@
       </w:rPr>
     </w:lvl>
   </w:abstractNum>
-  <w:abstractNum w:abstractNumId="24" w15:restartNumberingAfterBreak="0">
+  <w:abstractNum w:abstractNumId="25" w15:restartNumberingAfterBreak="0">
     <w:nsid w:val="466C64DC"/>
     <w:multiLevelType w:val="hybridMultilevel"/>
     <w:tmpl w:val="3FEA444E"/>
@@ -6335,7 +6845,7 @@
       </w:pPr>
     </w:lvl>
   </w:abstractNum>
-  <w:abstractNum w:abstractNumId="25" w15:restartNumberingAfterBreak="0">
+  <w:abstractNum w:abstractNumId="26" w15:restartNumberingAfterBreak="0">
     <w:nsid w:val="49E170D0"/>
     <w:multiLevelType w:val="singleLevel"/>
     <w:tmpl w:val="04090001"/>
@@ -6355,7 +6865,7 @@
       </w:rPr>
     </w:lvl>
   </w:abstractNum>
-  <w:abstractNum w:abstractNumId="26" w15:restartNumberingAfterBreak="0">
+  <w:abstractNum w:abstractNumId="27" w15:restartNumberingAfterBreak="0">
     <w:nsid w:val="4C71487D"/>
     <w:multiLevelType w:val="hybridMultilevel"/>
     <w:tmpl w:val="5D74A4B6"/>
@@ -6468,7 +6978,7 @@
       </w:pPr>
     </w:lvl>
   </w:abstractNum>
-  <w:abstractNum w:abstractNumId="27" w15:restartNumberingAfterBreak="0">
+  <w:abstractNum w:abstractNumId="28" w15:restartNumberingAfterBreak="0">
     <w:nsid w:val="4F64732B"/>
     <w:multiLevelType w:val="singleLevel"/>
     <w:tmpl w:val="04090001"/>
@@ -6488,7 +6998,7 @@
       </w:rPr>
     </w:lvl>
   </w:abstractNum>
-  <w:abstractNum w:abstractNumId="28" w15:restartNumberingAfterBreak="0">
+  <w:abstractNum w:abstractNumId="29" w15:restartNumberingAfterBreak="0">
     <w:nsid w:val="52DF734E"/>
     <w:multiLevelType w:val="singleLevel"/>
     <w:tmpl w:val="04090001"/>
@@ -6508,7 +7018,7 @@
       </w:rPr>
     </w:lvl>
   </w:abstractNum>
-  <w:abstractNum w:abstractNumId="29" w15:restartNumberingAfterBreak="0">
+  <w:abstractNum w:abstractNumId="30" w15:restartNumberingAfterBreak="0">
     <w:nsid w:val="534410AD"/>
     <w:multiLevelType w:val="singleLevel"/>
     <w:tmpl w:val="04090001"/>
@@ -6528,7 +7038,7 @@
       </w:rPr>
     </w:lvl>
   </w:abstractNum>
-  <w:abstractNum w:abstractNumId="30" w15:restartNumberingAfterBreak="0">
+  <w:abstractNum w:abstractNumId="31" w15:restartNumberingAfterBreak="0">
     <w:nsid w:val="5B2D2051"/>
     <w:multiLevelType w:val="singleLevel"/>
     <w:tmpl w:val="04090001"/>
@@ -6548,7 +7058,7 @@
       </w:rPr>
     </w:lvl>
   </w:abstractNum>
-  <w:abstractNum w:abstractNumId="31" w15:restartNumberingAfterBreak="0">
+  <w:abstractNum w:abstractNumId="32" w15:restartNumberingAfterBreak="0">
     <w:nsid w:val="6544278A"/>
     <w:multiLevelType w:val="hybridMultilevel"/>
     <w:tmpl w:val="4350CC8A"/>
@@ -6697,7 +7207,7 @@
       </w:rPr>
     </w:lvl>
   </w:abstractNum>
-  <w:abstractNum w:abstractNumId="32" w15:restartNumberingAfterBreak="0">
+  <w:abstractNum w:abstractNumId="33" w15:restartNumberingAfterBreak="0">
     <w:nsid w:val="66E94244"/>
     <w:multiLevelType w:val="singleLevel"/>
     <w:tmpl w:val="04090001"/>
@@ -6717,7 +7227,7 @@
       </w:rPr>
     </w:lvl>
   </w:abstractNum>
-  <w:abstractNum w:abstractNumId="33" w15:restartNumberingAfterBreak="0">
+  <w:abstractNum w:abstractNumId="34" w15:restartNumberingAfterBreak="0">
     <w:nsid w:val="67493935"/>
     <w:multiLevelType w:val="hybridMultilevel"/>
     <w:tmpl w:val="D3286578"/>
@@ -6857,7 +7367,7 @@
       </w:rPr>
     </w:lvl>
   </w:abstractNum>
-  <w:abstractNum w:abstractNumId="34" w15:restartNumberingAfterBreak="0">
+  <w:abstractNum w:abstractNumId="35" w15:restartNumberingAfterBreak="0">
     <w:nsid w:val="6D2F7D46"/>
     <w:multiLevelType w:val="singleLevel"/>
     <w:tmpl w:val="04090001"/>
@@ -6877,7 +7387,7 @@
       </w:rPr>
     </w:lvl>
   </w:abstractNum>
-  <w:abstractNum w:abstractNumId="35" w15:restartNumberingAfterBreak="0">
+  <w:abstractNum w:abstractNumId="36" w15:restartNumberingAfterBreak="0">
     <w:nsid w:val="6F6B2ED8"/>
     <w:multiLevelType w:val="multilevel"/>
     <w:tmpl w:val="CE1A35A2"/>
@@ -6990,7 +7500,7 @@
       </w:pPr>
     </w:lvl>
   </w:abstractNum>
-  <w:abstractNum w:abstractNumId="36" w15:restartNumberingAfterBreak="0">
+  <w:abstractNum w:abstractNumId="37" w15:restartNumberingAfterBreak="0">
     <w:nsid w:val="7147134A"/>
     <w:multiLevelType w:val="multilevel"/>
     <w:tmpl w:val="0409001F"/>
@@ -7103,7 +7613,7 @@
       </w:pPr>
     </w:lvl>
   </w:abstractNum>
-  <w:abstractNum w:abstractNumId="37" w15:restartNumberingAfterBreak="0">
+  <w:abstractNum w:abstractNumId="38" w15:restartNumberingAfterBreak="0">
     <w:nsid w:val="71F21F2A"/>
     <w:multiLevelType w:val="singleLevel"/>
     <w:tmpl w:val="04090001"/>
@@ -7123,7 +7633,7 @@
       </w:rPr>
     </w:lvl>
   </w:abstractNum>
-  <w:abstractNum w:abstractNumId="38" w15:restartNumberingAfterBreak="0">
+  <w:abstractNum w:abstractNumId="39" w15:restartNumberingAfterBreak="0">
     <w:nsid w:val="743601FB"/>
     <w:multiLevelType w:val="singleLevel"/>
     <w:tmpl w:val="04090001"/>
@@ -7143,7 +7653,7 @@
       </w:rPr>
     </w:lvl>
   </w:abstractNum>
-  <w:abstractNum w:abstractNumId="39" w15:restartNumberingAfterBreak="0">
+  <w:abstractNum w:abstractNumId="40" w15:restartNumberingAfterBreak="0">
     <w:nsid w:val="756150CA"/>
     <w:multiLevelType w:val="singleLevel"/>
     <w:tmpl w:val="04090001"/>
@@ -7163,7 +7673,7 @@
       </w:rPr>
     </w:lvl>
   </w:abstractNum>
-  <w:abstractNum w:abstractNumId="40" w15:restartNumberingAfterBreak="0">
+  <w:abstractNum w:abstractNumId="41" w15:restartNumberingAfterBreak="0">
     <w:nsid w:val="764919C7"/>
     <w:multiLevelType w:val="singleLevel"/>
     <w:tmpl w:val="5BCAB1F8"/>
@@ -7182,7 +7692,7 @@
       </w:rPr>
     </w:lvl>
   </w:abstractNum>
-  <w:abstractNum w:abstractNumId="41" w15:restartNumberingAfterBreak="0">
+  <w:abstractNum w:abstractNumId="42" w15:restartNumberingAfterBreak="0">
     <w:nsid w:val="7BE434D7"/>
     <w:multiLevelType w:val="singleLevel"/>
     <w:tmpl w:val="04090001"/>
@@ -7202,7 +7712,7 @@
       </w:rPr>
     </w:lvl>
   </w:abstractNum>
-  <w:abstractNum w:abstractNumId="42" w15:restartNumberingAfterBreak="0">
+  <w:abstractNum w:abstractNumId="43" w15:restartNumberingAfterBreak="0">
     <w:nsid w:val="7CE52A2C"/>
     <w:multiLevelType w:val="hybridMultilevel"/>
     <w:tmpl w:val="495A61CE"/>
@@ -7364,19 +7874,19 @@
     </w:lvlOverride>
   </w:num>
   <w:num w:numId="3" w16cid:durableId="770665184">
-    <w:abstractNumId w:val="36"/>
+    <w:abstractNumId w:val="37"/>
   </w:num>
   <w:num w:numId="4" w16cid:durableId="1435247073">
     <w:abstractNumId w:val="6"/>
   </w:num>
   <w:num w:numId="5" w16cid:durableId="2118282805">
-    <w:abstractNumId w:val="11"/>
+    <w:abstractNumId w:val="12"/>
   </w:num>
   <w:num w:numId="6" w16cid:durableId="968436946">
-    <w:abstractNumId w:val="29"/>
+    <w:abstractNumId w:val="30"/>
   </w:num>
   <w:num w:numId="7" w16cid:durableId="944381793">
-    <w:abstractNumId w:val="35"/>
+    <w:abstractNumId w:val="36"/>
   </w:num>
   <w:num w:numId="8" w16cid:durableId="173688335">
     <w:abstractNumId w:val="1"/>
@@ -7396,25 +7906,25 @@
     </w:lvlOverride>
   </w:num>
   <w:num w:numId="9" w16cid:durableId="1956323660">
-    <w:abstractNumId w:val="32"/>
+    <w:abstractNumId w:val="33"/>
   </w:num>
   <w:num w:numId="10" w16cid:durableId="556476993">
-    <w:abstractNumId w:val="30"/>
+    <w:abstractNumId w:val="31"/>
   </w:num>
   <w:num w:numId="11" w16cid:durableId="1180924811">
     <w:abstractNumId w:val="4"/>
   </w:num>
   <w:num w:numId="12" w16cid:durableId="1164859819">
-    <w:abstractNumId w:val="20"/>
+    <w:abstractNumId w:val="21"/>
   </w:num>
   <w:num w:numId="13" w16cid:durableId="1121807383">
-    <w:abstractNumId w:val="41"/>
+    <w:abstractNumId w:val="42"/>
   </w:num>
   <w:num w:numId="14" w16cid:durableId="12809699">
-    <w:abstractNumId w:val="28"/>
+    <w:abstractNumId w:val="29"/>
   </w:num>
   <w:num w:numId="15" w16cid:durableId="1432704078">
-    <w:abstractNumId w:val="27"/>
+    <w:abstractNumId w:val="28"/>
   </w:num>
   <w:num w:numId="16" w16cid:durableId="197596299">
     <w:abstractNumId w:val="1"/>
@@ -7437,46 +7947,46 @@
     <w:abstractNumId w:val="2"/>
   </w:num>
   <w:num w:numId="18" w16cid:durableId="1665275418">
-    <w:abstractNumId w:val="39"/>
+    <w:abstractNumId w:val="40"/>
   </w:num>
   <w:num w:numId="19" w16cid:durableId="263927817">
     <w:abstractNumId w:val="7"/>
   </w:num>
   <w:num w:numId="20" w16cid:durableId="1778864758">
-    <w:abstractNumId w:val="21"/>
+    <w:abstractNumId w:val="22"/>
   </w:num>
   <w:num w:numId="21" w16cid:durableId="1109469787">
+    <w:abstractNumId w:val="20"/>
+  </w:num>
+  <w:num w:numId="22" w16cid:durableId="564491202">
+    <w:abstractNumId w:val="39"/>
+  </w:num>
+  <w:num w:numId="23" w16cid:durableId="804274065">
     <w:abstractNumId w:val="19"/>
   </w:num>
-  <w:num w:numId="22" w16cid:durableId="564491202">
+  <w:num w:numId="24" w16cid:durableId="1363900192">
+    <w:abstractNumId w:val="14"/>
+  </w:num>
+  <w:num w:numId="25" w16cid:durableId="1344555199">
     <w:abstractNumId w:val="38"/>
   </w:num>
-  <w:num w:numId="23" w16cid:durableId="804274065">
+  <w:num w:numId="26" w16cid:durableId="2118864774">
+    <w:abstractNumId w:val="26"/>
+  </w:num>
+  <w:num w:numId="27" w16cid:durableId="442380614">
+    <w:abstractNumId w:val="16"/>
+  </w:num>
+  <w:num w:numId="28" w16cid:durableId="442041322">
+    <w:abstractNumId w:val="24"/>
+  </w:num>
+  <w:num w:numId="29" w16cid:durableId="1786994728">
     <w:abstractNumId w:val="18"/>
   </w:num>
-  <w:num w:numId="24" w16cid:durableId="1363900192">
-    <w:abstractNumId w:val="13"/>
-  </w:num>
-  <w:num w:numId="25" w16cid:durableId="1344555199">
-    <w:abstractNumId w:val="37"/>
-  </w:num>
-  <w:num w:numId="26" w16cid:durableId="2118864774">
-    <w:abstractNumId w:val="25"/>
-  </w:num>
-  <w:num w:numId="27" w16cid:durableId="442380614">
-    <w:abstractNumId w:val="15"/>
-  </w:num>
-  <w:num w:numId="28" w16cid:durableId="442041322">
-    <w:abstractNumId w:val="23"/>
-  </w:num>
-  <w:num w:numId="29" w16cid:durableId="1786994728">
-    <w:abstractNumId w:val="17"/>
-  </w:num>
   <w:num w:numId="30" w16cid:durableId="408582283">
-    <w:abstractNumId w:val="34"/>
+    <w:abstractNumId w:val="35"/>
   </w:num>
   <w:num w:numId="31" w16cid:durableId="842358159">
-    <w:abstractNumId w:val="12"/>
+    <w:abstractNumId w:val="13"/>
   </w:num>
   <w:num w:numId="32" w16cid:durableId="2020620636">
     <w:abstractNumId w:val="10"/>
@@ -7485,40 +7995,43 @@
     <w:abstractNumId w:val="8"/>
   </w:num>
   <w:num w:numId="34" w16cid:durableId="202904709">
-    <w:abstractNumId w:val="31"/>
+    <w:abstractNumId w:val="32"/>
   </w:num>
   <w:num w:numId="35" w16cid:durableId="1412969247">
-    <w:abstractNumId w:val="16"/>
+    <w:abstractNumId w:val="17"/>
   </w:num>
   <w:num w:numId="36" w16cid:durableId="1482652436">
-    <w:abstractNumId w:val="24"/>
+    <w:abstractNumId w:val="25"/>
   </w:num>
   <w:num w:numId="37" w16cid:durableId="2104186620">
     <w:abstractNumId w:val="5"/>
   </w:num>
   <w:num w:numId="38" w16cid:durableId="1013998070">
-    <w:abstractNumId w:val="26"/>
+    <w:abstractNumId w:val="27"/>
   </w:num>
   <w:num w:numId="39" w16cid:durableId="1710494626">
-    <w:abstractNumId w:val="14"/>
+    <w:abstractNumId w:val="15"/>
   </w:num>
   <w:num w:numId="40" w16cid:durableId="1801655687">
     <w:abstractNumId w:val="3"/>
   </w:num>
   <w:num w:numId="41" w16cid:durableId="107239208">
-    <w:abstractNumId w:val="33"/>
+    <w:abstractNumId w:val="34"/>
   </w:num>
   <w:num w:numId="42" w16cid:durableId="1728606486">
-    <w:abstractNumId w:val="42"/>
+    <w:abstractNumId w:val="43"/>
   </w:num>
   <w:num w:numId="43" w16cid:durableId="512455238">
-    <w:abstractNumId w:val="22"/>
+    <w:abstractNumId w:val="23"/>
   </w:num>
   <w:num w:numId="44" w16cid:durableId="1001540747">
-    <w:abstractNumId w:val="40"/>
+    <w:abstractNumId w:val="41"/>
   </w:num>
   <w:num w:numId="45" w16cid:durableId="903489474">
     <w:abstractNumId w:val="9"/>
+  </w:num>
+  <w:num w:numId="46" w16cid:durableId="1085418959">
+    <w:abstractNumId w:val="11"/>
   </w:num>
 </w:numbering>
 </file>
@@ -8080,11 +8593,15 @@
   </w:style>
   <w:style w:type="character" w:default="1" w:styleId="DefaultParagraphFont">
     <w:name w:val="Default Paragraph Font"/>
+    <w:uiPriority w:val="1"/>
     <w:semiHidden/>
+    <w:unhideWhenUsed/>
   </w:style>
   <w:style w:type="table" w:default="1" w:styleId="TableNormal">
     <w:name w:val="Normal Table"/>
+    <w:uiPriority w:val="99"/>
     <w:semiHidden/>
+    <w:unhideWhenUsed/>
     <w:tblPr>
       <w:tblInd w:w="0" w:type="dxa"/>
       <w:tblCellMar>
@@ -8097,7 +8614,9 @@
   </w:style>
   <w:style w:type="numbering" w:default="1" w:styleId="NoList">
     <w:name w:val="No List"/>
+    <w:uiPriority w:val="99"/>
     <w:semiHidden/>
+    <w:unhideWhenUsed/>
   </w:style>
   <w:style w:type="paragraph" w:customStyle="1" w:styleId="Paragraph2">
     <w:name w:val="Paragraph2"/>
@@ -8456,13 +8975,13 @@
     <w:pPr>
       <w:widowControl/>
       <w:numPr>
-        <w:numId w:val="81"/>
+        <w:numId w:val="46"/>
       </w:numPr>
       <w:tabs>
         <w:tab w:val="left" w:pos="720"/>
       </w:tabs>
       <w:spacing w:before="120" w:line="240" w:lineRule="auto"/>
-      <w:ind w:left="720" w:right="360"/>
+      <w:ind w:right="360"/>
       <w:jc w:val="both"/>
     </w:pPr>
     <w:rPr>
@@ -8532,6 +9051,18 @@
     <w:rPr>
       <w:color w:val="800080"/>
       <w:u w:val="single"/>
+    </w:rPr>
+  </w:style>
+  <w:style w:type="character" w:styleId="UnresolvedMention">
+    <w:name w:val="Unresolved Mention"/>
+    <w:basedOn w:val="DefaultParagraphFont"/>
+    <w:uiPriority w:val="99"/>
+    <w:semiHidden/>
+    <w:unhideWhenUsed/>
+    <w:rsid w:val="00764952"/>
+    <w:rPr>
+      <w:color w:val="605E5C"/>
+      <w:shd w:val="clear" w:color="auto" w:fill="E1DFDD"/>
     </w:rPr>
   </w:style>
 </w:styles>

</xml_diff>

<commit_message>
Updated Annexes and sections 1.4-1.5
</commit_message>
<xml_diff>
--- a/Documentation/Software-Development-Plan.docx
+++ b/Documentation/Software-Development-Plan.docx
@@ -7,22 +7,42 @@
         <w:pStyle w:val="Title"/>
         <w:jc w:val="right"/>
       </w:pPr>
-      <w:fldSimple w:instr=" SUBJECT  \* MERGEFORMAT ">
-        <w:r>
-          <w:t>&lt;Project Name&gt;</w:t>
-        </w:r>
-      </w:fldSimple>
+      <w:r>
+        <w:fldChar w:fldCharType="begin"/>
+      </w:r>
+      <w:r>
+        <w:instrText> SUBJECT  \* MERGEFORMAT </w:instrText>
+      </w:r>
+      <w:r>
+        <w:fldChar w:fldCharType="separate"/>
+      </w:r>
+      <w:r>
+        <w:t>&lt;Project Name&gt;</w:t>
+      </w:r>
+      <w:r>
+        <w:fldChar w:fldCharType="end"/>
+      </w:r>
     </w:p>
     <w:p>
       <w:pPr>
         <w:pStyle w:val="Title"/>
         <w:jc w:val="right"/>
       </w:pPr>
-      <w:fldSimple w:instr=" TITLE  \* MERGEFORMAT ">
-        <w:r>
-          <w:t>Software Development Plan</w:t>
-        </w:r>
-      </w:fldSimple>
+      <w:r>
+        <w:fldChar w:fldCharType="begin"/>
+      </w:r>
+      <w:r>
+        <w:instrText> TITLE  \* MERGEFORMAT </w:instrText>
+      </w:r>
+      <w:r>
+        <w:fldChar w:fldCharType="separate"/>
+      </w:r>
+      <w:r>
+        <w:t>Software Development Plan</w:t>
+      </w:r>
+      <w:r>
+        <w:fldChar w:fldCharType="end"/>
+      </w:r>
     </w:p>
     <w:p>
       <w:pPr>
@@ -74,10 +94,11 @@
         <w:sectPr>
           <w:headerReference w:type="default" r:id="rId7"/>
           <w:footerReference w:type="even" r:id="rId8"/>
-          <w:pgSz w:w="12240" w:h="15840" w:code="1"/>
+          <w:pgSz w:w="12240" w:h="15840" w:orient="portrait" w:code="1"/>
           <w:pgMar w:top="1440" w:right="1440" w:bottom="1440" w:left="1440" w:header="720" w:footer="720" w:gutter="0"/>
           <w:cols w:space="720"/>
           <w:vAlign w:val="center"/>
+          <w:footerReference w:type="default" r:id="Rd7157218d11d4952"/>
         </w:sectPr>
       </w:pPr>
     </w:p>
@@ -86,7 +107,6 @@
         <w:pStyle w:val="Title"/>
       </w:pPr>
       <w:r>
-        <w:lastRenderedPageBreak/>
         <w:t>Revision History</w:t>
       </w:r>
     </w:p>
@@ -94,12 +114,12 @@
       <w:tblPr>
         <w:tblW w:w="0" w:type="auto"/>
         <w:tblBorders>
-          <w:top w:val="single" w:sz="6" w:space="0" w:color="auto"/>
-          <w:left w:val="single" w:sz="6" w:space="0" w:color="auto"/>
-          <w:bottom w:val="single" w:sz="6" w:space="0" w:color="auto"/>
-          <w:right w:val="single" w:sz="6" w:space="0" w:color="auto"/>
-          <w:insideH w:val="single" w:sz="6" w:space="0" w:color="auto"/>
-          <w:insideV w:val="single" w:sz="6" w:space="0" w:color="auto"/>
+          <w:top w:val="single" w:color="auto" w:sz="6" w:space="0"/>
+          <w:left w:val="single" w:color="auto" w:sz="6" w:space="0"/>
+          <w:bottom w:val="single" w:color="auto" w:sz="6" w:space="0"/>
+          <w:right w:val="single" w:color="auto" w:sz="6" w:space="0"/>
+          <w:insideH w:val="single" w:color="auto" w:sz="6" w:space="0"/>
+          <w:insideV w:val="single" w:color="auto" w:sz="6" w:space="0"/>
         </w:tblBorders>
         <w:tblLayout w:type="fixed"/>
         <w:tblLook w:val="0000" w:firstRow="0" w:lastRow="0" w:firstColumn="0" w:lastColumn="0" w:noHBand="0" w:noVBand="0"/>
@@ -114,6 +134,7 @@
         <w:tc>
           <w:tcPr>
             <w:tcW w:w="2304" w:type="dxa"/>
+            <w:tcMar/>
           </w:tcPr>
           <w:p>
             <w:pPr>
@@ -134,6 +155,7 @@
         <w:tc>
           <w:tcPr>
             <w:tcW w:w="1152" w:type="dxa"/>
+            <w:tcMar/>
           </w:tcPr>
           <w:p>
             <w:pPr>
@@ -154,6 +176,7 @@
         <w:tc>
           <w:tcPr>
             <w:tcW w:w="3744" w:type="dxa"/>
+            <w:tcMar/>
           </w:tcPr>
           <w:p>
             <w:pPr>
@@ -174,6 +197,7 @@
         <w:tc>
           <w:tcPr>
             <w:tcW w:w="2304" w:type="dxa"/>
+            <w:tcMar/>
           </w:tcPr>
           <w:p>
             <w:pPr>
@@ -196,6 +220,7 @@
         <w:tc>
           <w:tcPr>
             <w:tcW w:w="2304" w:type="dxa"/>
+            <w:tcMar/>
           </w:tcPr>
           <w:p>
             <w:pPr>
@@ -209,6 +234,7 @@
         <w:tc>
           <w:tcPr>
             <w:tcW w:w="1152" w:type="dxa"/>
+            <w:tcMar/>
           </w:tcPr>
           <w:p>
             <w:pPr>
@@ -222,6 +248,7 @@
         <w:tc>
           <w:tcPr>
             <w:tcW w:w="3744" w:type="dxa"/>
+            <w:tcMar/>
           </w:tcPr>
           <w:p>
             <w:pPr>
@@ -235,6 +262,7 @@
         <w:tc>
           <w:tcPr>
             <w:tcW w:w="2304" w:type="dxa"/>
+            <w:tcMar/>
           </w:tcPr>
           <w:p>
             <w:pPr>
@@ -250,6 +278,7 @@
         <w:tc>
           <w:tcPr>
             <w:tcW w:w="2304" w:type="dxa"/>
+            <w:tcMar/>
           </w:tcPr>
           <w:p>
             <w:pPr>
@@ -260,6 +289,7 @@
         <w:tc>
           <w:tcPr>
             <w:tcW w:w="1152" w:type="dxa"/>
+            <w:tcMar/>
           </w:tcPr>
           <w:p>
             <w:pPr>
@@ -270,6 +300,7 @@
         <w:tc>
           <w:tcPr>
             <w:tcW w:w="3744" w:type="dxa"/>
+            <w:tcMar/>
           </w:tcPr>
           <w:p>
             <w:pPr>
@@ -280,6 +311,7 @@
         <w:tc>
           <w:tcPr>
             <w:tcW w:w="2304" w:type="dxa"/>
+            <w:tcMar/>
           </w:tcPr>
           <w:p>
             <w:pPr>
@@ -292,6 +324,7 @@
         <w:tc>
           <w:tcPr>
             <w:tcW w:w="2304" w:type="dxa"/>
+            <w:tcMar/>
           </w:tcPr>
           <w:p>
             <w:pPr>
@@ -305,16 +338,22 @@
         <w:tc>
           <w:tcPr>
             <w:tcW w:w="1152" w:type="dxa"/>
+            <w:tcMar/>
           </w:tcPr>
           <w:p>
             <w:pPr>
               <w:pStyle w:val="Tabletext"/>
             </w:pPr>
+            <w:r>
+              <w:rPr/>
+              <w:t>1.0</w:t>
+            </w:r>
           </w:p>
         </w:tc>
         <w:tc>
           <w:tcPr>
             <w:tcW w:w="3744" w:type="dxa"/>
+            <w:tcMar/>
           </w:tcPr>
           <w:p>
             <w:pPr>
@@ -328,6 +367,7 @@
         <w:tc>
           <w:tcPr>
             <w:tcW w:w="2304" w:type="dxa"/>
+            <w:tcMar/>
           </w:tcPr>
           <w:p>
             <w:pPr>
@@ -343,41 +383,61 @@
         <w:tc>
           <w:tcPr>
             <w:tcW w:w="2304" w:type="dxa"/>
+            <w:tcMar/>
           </w:tcPr>
           <w:p>
             <w:pPr>
               <w:pStyle w:val="Tabletext"/>
             </w:pPr>
+            <w:r>
+              <w:rPr/>
+              <w:t>09/23/2023</w:t>
+            </w:r>
           </w:p>
         </w:tc>
         <w:tc>
           <w:tcPr>
             <w:tcW w:w="1152" w:type="dxa"/>
+            <w:tcMar/>
           </w:tcPr>
           <w:p>
             <w:pPr>
               <w:pStyle w:val="Tabletext"/>
             </w:pPr>
+            <w:r>
+              <w:rPr/>
+              <w:t>1.1</w:t>
+            </w:r>
           </w:p>
         </w:tc>
         <w:tc>
           <w:tcPr>
             <w:tcW w:w="3744" w:type="dxa"/>
+            <w:tcMar/>
           </w:tcPr>
           <w:p>
             <w:pPr>
               <w:pStyle w:val="Tabletext"/>
             </w:pPr>
+            <w:r>
+              <w:rPr/>
+              <w:t>Updated Annexes &amp; Introduction Section</w:t>
+            </w:r>
           </w:p>
         </w:tc>
         <w:tc>
           <w:tcPr>
             <w:tcW w:w="2304" w:type="dxa"/>
+            <w:tcMar/>
           </w:tcPr>
           <w:p>
             <w:pPr>
               <w:pStyle w:val="Tabletext"/>
             </w:pPr>
+            <w:r>
+              <w:rPr/>
+              <w:t>Aryan Kevat</w:t>
+            </w:r>
           </w:p>
         </w:tc>
       </w:tr>
@@ -396,7 +456,6 @@
         <w:pStyle w:val="Title"/>
       </w:pPr>
       <w:r>
-        <w:lastRenderedPageBreak/>
         <w:t>Table of Contents</w:t>
       </w:r>
     </w:p>
@@ -434,7 +493,7 @@
         </w:rPr>
         <w:fldChar w:fldCharType="separate"/>
       </w:r>
-      <w:hyperlink w:anchor="_Toc11132094" w:history="1">
+      <w:hyperlink w:history="1" w:anchor="_Toc11132094">
         <w:r>
           <w:rPr>
             <w:rStyle w:val="Hyperlink"/>
@@ -522,7 +581,7 @@
           <w:sz w:val="24"/>
         </w:rPr>
       </w:pPr>
-      <w:hyperlink w:anchor="_Toc11132095" w:history="1">
+      <w:hyperlink w:history="1" w:anchor="_Toc11132095">
         <w:r>
           <w:rPr>
             <w:rStyle w:val="Hyperlink"/>
@@ -610,7 +669,7 @@
           <w:sz w:val="24"/>
         </w:rPr>
       </w:pPr>
-      <w:hyperlink w:anchor="_Toc11132096" w:history="1">
+      <w:hyperlink w:history="1" w:anchor="_Toc11132096">
         <w:r>
           <w:rPr>
             <w:rStyle w:val="Hyperlink"/>
@@ -698,7 +757,7 @@
           <w:sz w:val="24"/>
         </w:rPr>
       </w:pPr>
-      <w:hyperlink w:anchor="_Toc11132097" w:history="1">
+      <w:hyperlink w:history="1" w:anchor="_Toc11132097">
         <w:r>
           <w:rPr>
             <w:rStyle w:val="Hyperlink"/>
@@ -786,7 +845,7 @@
           <w:sz w:val="24"/>
         </w:rPr>
       </w:pPr>
-      <w:hyperlink w:anchor="_Toc11132098" w:history="1">
+      <w:hyperlink w:history="1" w:anchor="_Toc11132098">
         <w:r>
           <w:rPr>
             <w:rStyle w:val="Hyperlink"/>
@@ -874,7 +933,7 @@
           <w:sz w:val="24"/>
         </w:rPr>
       </w:pPr>
-      <w:hyperlink w:anchor="_Toc11132099" w:history="1">
+      <w:hyperlink w:history="1" w:anchor="_Toc11132099">
         <w:r>
           <w:rPr>
             <w:rStyle w:val="Hyperlink"/>
@@ -962,7 +1021,7 @@
           <w:sz w:val="24"/>
         </w:rPr>
       </w:pPr>
-      <w:hyperlink w:anchor="_Toc11132100" w:history="1">
+      <w:hyperlink w:history="1" w:anchor="_Toc11132100">
         <w:r>
           <w:rPr>
             <w:rStyle w:val="Hyperlink"/>
@@ -1050,7 +1109,7 @@
           <w:sz w:val="24"/>
         </w:rPr>
       </w:pPr>
-      <w:hyperlink w:anchor="_Toc11132101" w:history="1">
+      <w:hyperlink w:history="1" w:anchor="_Toc11132101">
         <w:r>
           <w:rPr>
             <w:rStyle w:val="Hyperlink"/>
@@ -1138,7 +1197,7 @@
           <w:sz w:val="24"/>
         </w:rPr>
       </w:pPr>
-      <w:hyperlink w:anchor="_Toc11132102" w:history="1">
+      <w:hyperlink w:history="1" w:anchor="_Toc11132102">
         <w:r>
           <w:rPr>
             <w:rStyle w:val="Hyperlink"/>
@@ -1226,7 +1285,7 @@
           <w:sz w:val="24"/>
         </w:rPr>
       </w:pPr>
-      <w:hyperlink w:anchor="_Toc11132103" w:history="1">
+      <w:hyperlink w:history="1" w:anchor="_Toc11132103">
         <w:r>
           <w:rPr>
             <w:rStyle w:val="Hyperlink"/>
@@ -1314,7 +1373,7 @@
           <w:sz w:val="24"/>
         </w:rPr>
       </w:pPr>
-      <w:hyperlink w:anchor="_Toc11132104" w:history="1">
+      <w:hyperlink w:history="1" w:anchor="_Toc11132104">
         <w:r>
           <w:rPr>
             <w:rStyle w:val="Hyperlink"/>
@@ -1402,7 +1461,7 @@
           <w:sz w:val="24"/>
         </w:rPr>
       </w:pPr>
-      <w:hyperlink w:anchor="_Toc11132105" w:history="1">
+      <w:hyperlink w:history="1" w:anchor="_Toc11132105">
         <w:r>
           <w:rPr>
             <w:rStyle w:val="Hyperlink"/>
@@ -1490,7 +1549,7 @@
           <w:sz w:val="24"/>
         </w:rPr>
       </w:pPr>
-      <w:hyperlink w:anchor="_Toc11132106" w:history="1">
+      <w:hyperlink w:history="1" w:anchor="_Toc11132106">
         <w:r>
           <w:rPr>
             <w:rStyle w:val="Hyperlink"/>
@@ -1578,7 +1637,7 @@
           <w:sz w:val="24"/>
         </w:rPr>
       </w:pPr>
-      <w:hyperlink w:anchor="_Toc11132107" w:history="1">
+      <w:hyperlink w:history="1" w:anchor="_Toc11132107">
         <w:r>
           <w:rPr>
             <w:rStyle w:val="Hyperlink"/>
@@ -1666,7 +1725,7 @@
           <w:sz w:val="24"/>
         </w:rPr>
       </w:pPr>
-      <w:hyperlink w:anchor="_Toc11132108" w:history="1">
+      <w:hyperlink w:history="1" w:anchor="_Toc11132108">
         <w:r>
           <w:rPr>
             <w:rStyle w:val="Hyperlink"/>
@@ -1754,7 +1813,7 @@
           <w:sz w:val="24"/>
         </w:rPr>
       </w:pPr>
-      <w:hyperlink w:anchor="_Toc11132109" w:history="1">
+      <w:hyperlink w:history="1" w:anchor="_Toc11132109">
         <w:r>
           <w:rPr>
             <w:rStyle w:val="Hyperlink"/>
@@ -1842,7 +1901,7 @@
           <w:sz w:val="24"/>
         </w:rPr>
       </w:pPr>
-      <w:hyperlink w:anchor="_Toc11132110" w:history="1">
+      <w:hyperlink w:history="1" w:anchor="_Toc11132110">
         <w:r>
           <w:rPr>
             <w:rStyle w:val="Hyperlink"/>
@@ -1930,7 +1989,7 @@
           <w:sz w:val="24"/>
         </w:rPr>
       </w:pPr>
-      <w:hyperlink w:anchor="_Toc11132111" w:history="1">
+      <w:hyperlink w:history="1" w:anchor="_Toc11132111">
         <w:r>
           <w:rPr>
             <w:rStyle w:val="Hyperlink"/>
@@ -2018,7 +2077,7 @@
           <w:sz w:val="24"/>
         </w:rPr>
       </w:pPr>
-      <w:hyperlink w:anchor="_Toc11132112" w:history="1">
+      <w:hyperlink w:history="1" w:anchor="_Toc11132112">
         <w:r>
           <w:rPr>
             <w:rStyle w:val="Hyperlink"/>
@@ -2106,7 +2165,7 @@
           <w:sz w:val="24"/>
         </w:rPr>
       </w:pPr>
-      <w:hyperlink w:anchor="_Toc11132113" w:history="1">
+      <w:hyperlink w:history="1" w:anchor="_Toc11132113">
         <w:r>
           <w:rPr>
             <w:rStyle w:val="Hyperlink"/>
@@ -2196,7 +2255,7 @@
           <w:sz w:val="24"/>
         </w:rPr>
       </w:pPr>
-      <w:hyperlink w:anchor="_Toc11132114" w:history="1">
+      <w:hyperlink w:history="1" w:anchor="_Toc11132114">
         <w:r>
           <w:rPr>
             <w:rStyle w:val="Hyperlink"/>
@@ -2286,7 +2345,7 @@
           <w:sz w:val="24"/>
         </w:rPr>
       </w:pPr>
-      <w:hyperlink w:anchor="_Toc11132115" w:history="1">
+      <w:hyperlink w:history="1" w:anchor="_Toc11132115">
         <w:r>
           <w:rPr>
             <w:rStyle w:val="Hyperlink"/>
@@ -2376,7 +2435,7 @@
           <w:sz w:val="24"/>
         </w:rPr>
       </w:pPr>
-      <w:hyperlink w:anchor="_Toc11132116" w:history="1">
+      <w:hyperlink w:history="1" w:anchor="_Toc11132116">
         <w:r>
           <w:rPr>
             <w:rStyle w:val="Hyperlink"/>
@@ -2466,7 +2525,7 @@
           <w:sz w:val="24"/>
         </w:rPr>
       </w:pPr>
-      <w:hyperlink w:anchor="_Toc11132117" w:history="1">
+      <w:hyperlink w:history="1" w:anchor="_Toc11132117">
         <w:r>
           <w:rPr>
             <w:rStyle w:val="Hyperlink"/>
@@ -2556,7 +2615,7 @@
           <w:sz w:val="24"/>
         </w:rPr>
       </w:pPr>
-      <w:hyperlink w:anchor="_Toc11132118" w:history="1">
+      <w:hyperlink w:history="1" w:anchor="_Toc11132118">
         <w:r>
           <w:rPr>
             <w:rStyle w:val="Hyperlink"/>
@@ -2646,11 +2705,21 @@
       <w:r>
         <w:br w:type="page"/>
       </w:r>
-      <w:fldSimple w:instr=" TITLE  \* MERGEFORMAT ">
-        <w:r>
-          <w:t>Software Development Plan</w:t>
-        </w:r>
-      </w:fldSimple>
+      <w:r>
+        <w:fldChar w:fldCharType="begin"/>
+      </w:r>
+      <w:r>
+        <w:instrText> TITLE  \* MERGEFORMAT </w:instrText>
+      </w:r>
+      <w:r>
+        <w:fldChar w:fldCharType="separate"/>
+      </w:r>
+      <w:r>
+        <w:t>Software Development Plan</w:t>
+      </w:r>
+      <w:r>
+        <w:fldChar w:fldCharType="end"/>
+      </w:r>
     </w:p>
     <w:p>
       <w:pPr>
@@ -2660,16 +2729,16 @@
           <w:numId w:val="0"/>
         </w:numPr>
       </w:pPr>
-      <w:bookmarkStart w:id="0" w:name="_Toc447095880"/>
+      <w:bookmarkStart w:name="_Toc447095880" w:id="0"/>
     </w:p>
     <w:p>
       <w:pPr>
         <w:pStyle w:val="Heading1"/>
       </w:pPr>
-      <w:bookmarkStart w:id="1" w:name="_Toc524312826"/>
-      <w:bookmarkStart w:id="2" w:name="_Toc11132094"/>
-      <w:bookmarkStart w:id="3" w:name="_Toc456598586"/>
-      <w:bookmarkStart w:id="4" w:name="_Toc456600917"/>
+      <w:bookmarkStart w:name="_Toc524312826" w:id="1"/>
+      <w:bookmarkStart w:name="_Toc11132094" w:id="2"/>
+      <w:bookmarkStart w:name="_Toc456598586" w:id="3"/>
+      <w:bookmarkStart w:name="_Toc456600917" w:id="4"/>
       <w:r>
         <w:t>Introduction</w:t>
       </w:r>
@@ -2706,8 +2775,8 @@
       <w:pPr>
         <w:pStyle w:val="Heading2"/>
       </w:pPr>
-      <w:bookmarkStart w:id="5" w:name="_Toc524312827"/>
-      <w:bookmarkStart w:id="6" w:name="_Toc11132095"/>
+      <w:bookmarkStart w:name="_Toc524312827" w:id="5"/>
+      <w:bookmarkStart w:name="_Toc11132095" w:id="6"/>
       <w:r>
         <w:t>Purpose</w:t>
       </w:r>
@@ -2822,8 +2891,8 @@
       <w:pPr>
         <w:pStyle w:val="Heading2"/>
       </w:pPr>
-      <w:bookmarkStart w:id="7" w:name="_Toc524312828"/>
-      <w:bookmarkStart w:id="8" w:name="_Toc11132096"/>
+      <w:bookmarkStart w:name="_Toc524312828" w:id="7"/>
+      <w:bookmarkStart w:name="_Toc11132096" w:id="8"/>
       <w:r>
         <w:t>Scope</w:t>
       </w:r>
@@ -2866,6 +2935,8 @@
       </w:r>
       <w:r>
         <w:br/>
+      </w:r>
+      <w:r>
         <w:t xml:space="preserve">The plans as outlined in this document are based upon the product requirements as defined in the </w:t>
       </w:r>
       <w:r>
@@ -2883,8 +2954,8 @@
       <w:pPr>
         <w:pStyle w:val="Heading2"/>
       </w:pPr>
-      <w:bookmarkStart w:id="9" w:name="_Toc524312829"/>
-      <w:bookmarkStart w:id="10" w:name="_Toc11132097"/>
+      <w:bookmarkStart w:name="_Toc524312829" w:id="9"/>
+      <w:bookmarkStart w:name="_Toc11132097" w:id="10"/>
       <w:r>
         <w:t>Definitions, Acronyms, and Abbreviations</w:t>
       </w:r>
@@ -2913,16 +2984,30 @@
         <w:pStyle w:val="BodyText"/>
       </w:pPr>
       <w:r>
+        <w:rPr/>
         <w:t>See the Project Glossary.</w:t>
       </w:r>
     </w:p>
     <w:p>
       <w:pPr>
+        <w:pStyle w:val="BodyText"/>
+      </w:pPr>
+    </w:p>
+    <w:p>
+      <w:pPr>
+        <w:pStyle w:val="BodyText"/>
+      </w:pPr>
+    </w:p>
+    <w:p>
+      <w:pPr>
         <w:pStyle w:val="Heading2"/>
-      </w:pPr>
-      <w:bookmarkStart w:id="11" w:name="_Toc524312830"/>
-      <w:bookmarkStart w:id="12" w:name="_Toc11132098"/>
-      <w:r>
+        <w:ind/>
+        <w:rPr/>
+      </w:pPr>
+      <w:bookmarkStart w:name="_Toc524312830" w:id="11"/>
+      <w:bookmarkStart w:name="_Toc11132098" w:id="12"/>
+      <w:r>
+        <w:rPr/>
         <w:t>References</w:t>
       </w:r>
       <w:bookmarkEnd w:id="11"/>
@@ -2930,27 +3015,387 @@
     </w:p>
     <w:p>
       <w:pPr>
+        <w:pStyle w:val="BodyText"/>
+        <w:numPr>
+          <w:ilvl w:val="0"/>
+          <w:numId w:val="47"/>
+        </w:numPr>
+        <w:tabs>
+          <w:tab w:val="clear" w:leader="none" w:pos="360"/>
+          <w:tab w:val="num" w:leader="none" w:pos="1080"/>
+        </w:tabs>
+        <w:rPr/>
+      </w:pPr>
+      <w:r>
+        <w:rPr/>
+        <w:t xml:space="preserve">Meeting logs: </w:t>
+      </w:r>
+      <w:r>
+        <w:rPr/>
+        <w:t xml:space="preserve">Meeting logs taken by the </w:t>
+      </w:r>
+      <w:r>
+        <w:rPr/>
+        <w:t xml:space="preserve">be contained in a file labeled `Meeting </w:t>
+      </w:r>
+      <w:r>
+        <w:rPr/>
+        <w:t xml:space="preserve">Docs.txt` in the root of the </w:t>
+      </w:r>
+      <w:r>
+        <w:rPr/>
+        <w:t xml:space="preserve">project’s </w:t>
+      </w:r>
+      <w:r>
+        <w:rPr/>
+        <w:t>git repository.</w:t>
+      </w:r>
+    </w:p>
+    <w:p>
+      <w:pPr>
+        <w:pStyle w:val="BodyText"/>
+        <w:numPr>
+          <w:ilvl w:val="0"/>
+          <w:numId w:val="47"/>
+        </w:numPr>
+        <w:tabs>
+          <w:tab w:val="clear" w:leader="none" w:pos="360"/>
+          <w:tab w:val="num" w:leader="none" w:pos="1080"/>
+        </w:tabs>
+        <w:rPr/>
+      </w:pPr>
+      <w:r>
+        <w:rPr/>
+        <w:t>Project description: A generalized description of the project goals can be found in `Documentation/</w:t>
+      </w:r>
+      <w:r>
+        <w:rPr/>
+        <w:t>Project-Description.pdf` within the project git repository.</w:t>
+      </w:r>
+    </w:p>
+    <w:p>
+      <w:pPr>
+        <w:pStyle w:val="BodyText"/>
+        <w:numPr>
+          <w:ilvl w:val="0"/>
+          <w:numId w:val="47"/>
+        </w:numPr>
+        <w:tabs>
+          <w:tab w:val="clear" w:leader="none" w:pos="360"/>
+          <w:tab w:val="num" w:leader="none" w:pos="1080"/>
+        </w:tabs>
+        <w:rPr/>
+      </w:pPr>
+      <w:r>
+        <w:rPr/>
+        <w:t xml:space="preserve">Glossary: See Project </w:t>
+      </w:r>
+      <w:r>
+        <w:rPr/>
+        <w:t>Glossary</w:t>
+      </w:r>
+      <w:r>
+        <w:rPr/>
+        <w:t xml:space="preserve"> in Annexes section</w:t>
+      </w:r>
+    </w:p>
+    <w:p>
+      <w:pPr>
+        <w:pStyle w:val="BodyText"/>
+        <w:tabs>
+          <w:tab w:val="clear" w:leader="none" w:pos="360"/>
+          <w:tab w:val="num" w:leader="none" w:pos="1080"/>
+        </w:tabs>
+      </w:pPr>
+    </w:p>
+    <w:p>
+      <w:pPr>
+        <w:pStyle w:val="BodyText"/>
+        <w:tabs>
+          <w:tab w:val="clear" w:leader="none" w:pos="360"/>
+          <w:tab w:val="num" w:leader="none" w:pos="1080"/>
+        </w:tabs>
+      </w:pPr>
+    </w:p>
+    <w:p>
+      <w:pPr>
+        <w:pStyle w:val="Heading2"/>
+        <w:rPr/>
+      </w:pPr>
+      <w:bookmarkStart w:name="_Toc524312831" w:id="13"/>
+      <w:bookmarkStart w:name="_Toc11132099" w:id="14"/>
+      <w:r>
+        <w:rPr/>
+        <w:t>Overview</w:t>
+      </w:r>
+      <w:bookmarkEnd w:id="13"/>
+      <w:bookmarkEnd w:id="14"/>
+    </w:p>
+    <w:p>
+      <w:pPr>
+        <w:pStyle w:val="BodyText"/>
+        <w:ind w:left="360"/>
+      </w:pPr>
+      <w:r>
+        <w:rPr/>
+        <w:t>Project Overview</w:t>
+      </w:r>
+      <w:r>
+        <w:rPr/>
+        <w:t>:</w:t>
+      </w:r>
+    </w:p>
+    <w:p>
+      <w:pPr>
+        <w:pStyle w:val="BodyText"/>
+        <w:ind w:left="360"/>
+      </w:pPr>
+      <w:r>
+        <w:rPr/>
+        <w:t xml:space="preserve">Describes the purpose, scope, and </w:t>
+      </w:r>
+      <w:r>
+        <w:rPr/>
+        <w:t>objectives</w:t>
+      </w:r>
+      <w:r>
+        <w:rPr/>
+        <w:t xml:space="preserve"> of our project. It defines the assumption</w:t>
+      </w:r>
+      <w:r>
+        <w:rPr/>
+        <w:t xml:space="preserve">s of our problem space and the constraints on the development process. In addition, it </w:t>
+      </w:r>
+      <w:r>
+        <w:rPr/>
+        <w:t>provides</w:t>
+      </w:r>
+      <w:r>
+        <w:rPr/>
+        <w:t xml:space="preserve"> a description of the </w:t>
+      </w:r>
+      <w:r>
+        <w:rPr/>
+        <w:t>deliverables that the project will deliver.</w:t>
+      </w:r>
+    </w:p>
+    <w:p>
+      <w:pPr>
+        <w:pStyle w:val="BodyText"/>
+        <w:ind w:left="360"/>
+      </w:pPr>
+      <w:r>
+        <w:rPr/>
+        <w:t>Project Organization</w:t>
+      </w:r>
+      <w:r>
+        <w:rPr/>
+        <w:t>:</w:t>
+      </w:r>
+    </w:p>
+    <w:p>
+      <w:pPr>
+        <w:pStyle w:val="BodyText"/>
+        <w:ind w:left="360"/>
+      </w:pPr>
+      <w:r>
+        <w:rPr/>
+        <w:t xml:space="preserve">Describes the organization of the project itself. </w:t>
+      </w:r>
+      <w:r>
+        <w:rPr/>
+        <w:t xml:space="preserve">Includes a list of roles and responsibilities of each team member as well as a list of external actors </w:t>
+      </w:r>
+      <w:r>
+        <w:rPr/>
+        <w:t>in</w:t>
+      </w:r>
+      <w:r>
+        <w:rPr/>
+        <w:t xml:space="preserve"> the project development.</w:t>
+      </w:r>
+    </w:p>
+    <w:p>
+      <w:pPr>
+        <w:pStyle w:val="BodyText"/>
+        <w:ind w:left="360"/>
+      </w:pPr>
+      <w:r>
+        <w:rPr/>
+        <w:t>Management Process</w:t>
+      </w:r>
+      <w:r>
+        <w:rPr/>
+        <w:t>:</w:t>
+      </w:r>
+    </w:p>
+    <w:p>
+      <w:pPr>
+        <w:pStyle w:val="BodyText"/>
+        <w:ind w:left="360"/>
+      </w:pPr>
+      <w:r>
+        <w:rPr/>
+        <w:t xml:space="preserve">Provides an overview of the estimated project cost and schedule. </w:t>
+      </w:r>
+      <w:r>
+        <w:rPr/>
+        <w:t xml:space="preserve">Lists the possible phases of the development process and the deliverables associated with each release. </w:t>
+      </w:r>
+      <w:r>
+        <w:rPr/>
+        <w:t>Additionally defines the process for managing the project’s resources, requirements, quality, configuration, and associated risks.</w:t>
+      </w:r>
+    </w:p>
+    <w:p>
+      <w:pPr>
+        <w:pStyle w:val="BodyText"/>
+        <w:ind w:left="360"/>
+      </w:pPr>
+      <w:r>
+        <w:rPr/>
+        <w:t>Annexes</w:t>
+      </w:r>
+      <w:r>
+        <w:rPr/>
+        <w:t>:</w:t>
+      </w:r>
+    </w:p>
+    <w:p>
+      <w:pPr>
+        <w:pStyle w:val="BodyText"/>
+        <w:ind w:left="360"/>
+      </w:pPr>
+      <w:r>
+        <w:rPr/>
+        <w:t xml:space="preserve">Lists </w:t>
+      </w:r>
+      <w:r>
+        <w:rPr/>
+        <w:t>additional</w:t>
+      </w:r>
+      <w:r>
+        <w:rPr/>
+        <w:t xml:space="preserve"> reference material and guidelines that this project will follow.</w:t>
+      </w:r>
+    </w:p>
+    <w:p>
+      <w:pPr>
+        <w:pStyle w:val="BodyText"/>
+        <w:ind w:left="3690" w:hanging="2970"/>
+      </w:pPr>
+    </w:p>
+    <w:p>
+      <w:pPr>
+        <w:pStyle w:val="Heading1"/>
+      </w:pPr>
+      <w:bookmarkStart w:name="_Toc524312832" w:id="15"/>
+      <w:bookmarkStart w:name="_Toc11132100" w:id="16"/>
+      <w:r>
+        <w:t>Project Overview</w:t>
+      </w:r>
+      <w:bookmarkEnd w:id="15"/>
+      <w:bookmarkEnd w:id="16"/>
+      <w:r>
+        <w:t xml:space="preserve"> </w:t>
+      </w:r>
+    </w:p>
+    <w:p>
+      <w:pPr>
+        <w:pStyle w:val="Heading2"/>
+      </w:pPr>
+      <w:bookmarkStart w:name="_Toc524312833" w:id="17"/>
+      <w:bookmarkStart w:name="_Toc11132101" w:id="18"/>
+      <w:r>
+        <w:t>Project Purpose, Scope, and Objectives</w:t>
+      </w:r>
+      <w:bookmarkEnd w:id="17"/>
+      <w:bookmarkEnd w:id="18"/>
+    </w:p>
+    <w:p>
+      <w:pPr>
         <w:pStyle w:val="InfoBlue"/>
       </w:pPr>
       <w:r>
-        <w:t xml:space="preserve">[This subsection provides a complete list of all documents referenced elsewhere in the </w:t>
-      </w:r>
-      <w:r>
-        <w:rPr>
-          <w:b/>
-        </w:rPr>
-        <w:t>Software Development Plan</w:t>
-      </w:r>
-      <w:r>
-        <w:t xml:space="preserve">. Identify each document by title, report number if applicable, date, and publishing organization. Specify the sources from which the references can be obtained. This information may be provided by reference to an appendix or to another document. </w:t>
-      </w:r>
+        <w:t>[A brief description of the purpose and objectives of this project and a brief description of what deliverables the project is expected to deliver.]</w:t>
+      </w:r>
+    </w:p>
+    <w:p>
+      <w:pPr>
+        <w:pStyle w:val="Heading2"/>
+      </w:pPr>
+      <w:bookmarkStart w:name="_Toc524312834" w:id="19"/>
+      <w:bookmarkStart w:name="_Toc11132102" w:id="20"/>
+      <w:r>
+        <w:t>Assumptions and Constraints</w:t>
+      </w:r>
+      <w:bookmarkEnd w:id="19"/>
+      <w:bookmarkEnd w:id="20"/>
     </w:p>
     <w:p>
       <w:pPr>
         <w:pStyle w:val="InfoBlue"/>
       </w:pPr>
       <w:r>
-        <w:t xml:space="preserve">For the </w:t>
+        <w:t>[A list of assumptions that this plan is based and any constraints, for example. staff, equipment, schedule, that apply to the project.]</w:t>
+      </w:r>
+    </w:p>
+    <w:p>
+      <w:pPr>
+        <w:pStyle w:val="Heading2"/>
+      </w:pPr>
+      <w:bookmarkStart w:name="_Toc524312835" w:id="21"/>
+      <w:bookmarkStart w:name="_Toc11132103" w:id="22"/>
+      <w:r>
+        <w:t>Project Deliverables</w:t>
+      </w:r>
+      <w:bookmarkEnd w:id="21"/>
+      <w:bookmarkEnd w:id="22"/>
+    </w:p>
+    <w:p>
+      <w:pPr>
+        <w:pStyle w:val="InfoBlue"/>
+      </w:pPr>
+      <w:r>
+        <w:t>[A list of the artifacts to be created during the project, including target delivery dates. The text below is provided as an example.]</w:t>
+      </w:r>
+    </w:p>
+    <w:p>
+      <w:pPr>
+        <w:pStyle w:val="BodyText"/>
+      </w:pPr>
+      <w:r>
+        <w:t xml:space="preserve">Deliverables for each project phase are identified in the Development Case.  Deliverables are delivered towards the end of the iteration, as specified in section </w:t>
+      </w:r>
+      <w:r>
+        <w:rPr>
+          <w:i/>
+          <w:iCs/>
+        </w:rPr>
+        <w:t>4.2.4 Project Schedule</w:t>
+      </w:r>
+      <w:r>
+        <w:t>.</w:t>
+      </w:r>
+    </w:p>
+    <w:p>
+      <w:pPr>
+        <w:pStyle w:val="Heading2"/>
+      </w:pPr>
+      <w:bookmarkStart w:name="_Toc524312836" w:id="23"/>
+      <w:bookmarkStart w:name="_Toc11132104" w:id="24"/>
+      <w:r>
+        <w:t>Evolution of the Software Development Plan</w:t>
+      </w:r>
+      <w:bookmarkEnd w:id="23"/>
+      <w:bookmarkEnd w:id="24"/>
+    </w:p>
+    <w:p>
+      <w:pPr>
+        <w:pStyle w:val="InfoBlue"/>
+      </w:pPr>
+      <w:r>
+        <w:t xml:space="preserve">[A table of proposed versions of the </w:t>
       </w:r>
       <w:r>
         <w:rPr>
@@ -2960,93 +3405,85 @@
         <w:t>Software Development Plan</w:t>
       </w:r>
       <w:r>
-        <w:t xml:space="preserve">, the list of referenced artifacts includes: </w:t>
-      </w:r>
+        <w:t>, and the criteria for the unscheduled revision and reissue of this plan. The text below is provided as an example.]</w:t>
+      </w:r>
+    </w:p>
+    <w:p>
+      <w:pPr>
+        <w:pStyle w:val="BodyText"/>
+      </w:pPr>
+      <w:r>
+        <w:t xml:space="preserve">The </w:t>
+      </w:r>
+      <w:r>
+        <w:rPr>
+          <w:i/>
+          <w:iCs/>
+        </w:rPr>
+        <w:t>Software Development Plan</w:t>
+      </w:r>
+      <w:r>
+        <w:t xml:space="preserve"> will be revised prior to the start of each Iteration phase.</w:t>
+      </w:r>
+    </w:p>
+    <w:p>
+      <w:pPr>
+        <w:pStyle w:val="Heading1"/>
+      </w:pPr>
+      <w:bookmarkStart w:name="_Toc524312837" w:id="25"/>
+      <w:bookmarkStart w:name="_Toc11132105" w:id="26"/>
+      <w:r>
+        <w:t>Project Organization</w:t>
+      </w:r>
+      <w:bookmarkEnd w:id="25"/>
+      <w:bookmarkEnd w:id="26"/>
+    </w:p>
+    <w:p>
+      <w:pPr>
+        <w:pStyle w:val="Heading2"/>
+      </w:pPr>
+      <w:bookmarkStart w:name="_Toc524312838" w:id="27"/>
+      <w:bookmarkStart w:name="_Toc11132106" w:id="28"/>
+      <w:r>
+        <w:t>Organizational Structure</w:t>
+      </w:r>
+      <w:bookmarkEnd w:id="27"/>
+      <w:bookmarkEnd w:id="28"/>
     </w:p>
     <w:p>
       <w:pPr>
         <w:pStyle w:val="InfoBlue"/>
-        <w:numPr>
-          <w:ilvl w:val="0"/>
-          <w:numId w:val="31"/>
-        </w:numPr>
-        <w:tabs>
-          <w:tab w:val="clear" w:pos="360"/>
-          <w:tab w:val="num" w:pos="1080"/>
-        </w:tabs>
-        <w:ind w:left="1080"/>
-      </w:pPr>
-      <w:r>
-        <w:t xml:space="preserve">Iteration Plans </w:t>
-      </w:r>
-    </w:p>
-    <w:p>
-      <w:pPr>
-        <w:pStyle w:val="InfoBlue"/>
-        <w:numPr>
-          <w:ilvl w:val="0"/>
-          <w:numId w:val="31"/>
-        </w:numPr>
-        <w:tabs>
-          <w:tab w:val="clear" w:pos="360"/>
-          <w:tab w:val="num" w:pos="1080"/>
-        </w:tabs>
-        <w:ind w:left="1080"/>
-      </w:pPr>
-      <w:r>
-        <w:t>Development Case</w:t>
-      </w:r>
-    </w:p>
-    <w:p>
-      <w:pPr>
-        <w:pStyle w:val="InfoBlue"/>
-        <w:numPr>
-          <w:ilvl w:val="0"/>
-          <w:numId w:val="31"/>
-        </w:numPr>
-        <w:tabs>
-          <w:tab w:val="clear" w:pos="360"/>
-          <w:tab w:val="num" w:pos="1080"/>
-        </w:tabs>
-        <w:ind w:left="1080"/>
-      </w:pPr>
-      <w:r>
-        <w:t>Vision</w:t>
-      </w:r>
-    </w:p>
-    <w:p>
-      <w:pPr>
-        <w:pStyle w:val="InfoBlue"/>
-        <w:numPr>
-          <w:ilvl w:val="0"/>
-          <w:numId w:val="31"/>
-        </w:numPr>
-        <w:tabs>
-          <w:tab w:val="clear" w:pos="360"/>
-          <w:tab w:val="num" w:pos="1080"/>
-        </w:tabs>
-        <w:ind w:left="1080"/>
-      </w:pPr>
-      <w:r>
-        <w:lastRenderedPageBreak/>
-        <w:t>Glossary</w:t>
-      </w:r>
-    </w:p>
-    <w:p>
-      <w:pPr>
-        <w:pStyle w:val="InfoBlue"/>
-        <w:numPr>
-          <w:ilvl w:val="0"/>
-          <w:numId w:val="31"/>
-        </w:numPr>
-        <w:tabs>
-          <w:tab w:val="clear" w:pos="360"/>
-          <w:tab w:val="num" w:pos="1080"/>
-        </w:tabs>
-        <w:ind w:left="1080"/>
-      </w:pPr>
-      <w:r>
-        <w:t>Any other supporting plans or documentation.</w:t>
+      </w:pPr>
+      <w:r>
+        <w:t>[Describe the organizational structure of the project team, including management and other review authorities.]</w:t>
+      </w:r>
+    </w:p>
+    <w:p>
+      <w:pPr>
+        <w:pStyle w:val="BodyText"/>
+      </w:pPr>
+      <w:r>
+        <w:t xml:space="preserve">Lead – Will submit any assignments/deliverables. </w:t>
+      </w:r>
+      <w:r>
+        <w:t xml:space="preserve">In charge of the main </w:t>
+      </w:r>
+      <w:r>
+        <w:t>communicat</w:t>
+      </w:r>
+      <w:r>
+        <w:t xml:space="preserve">ion </w:t>
+      </w:r>
+      <w:r>
+        <w:t>with the professor and/or TA as needed.</w:t>
+      </w:r>
+    </w:p>
+    <w:p>
+      <w:pPr>
+        <w:pStyle w:val="BodyText"/>
+      </w:pPr>
+      <w:r>
+        <w:t>GitHub manager – Will ensure GitHub is up to date and organized.</w:t>
       </w:r>
     </w:p>
     <w:p>
@@ -3054,339 +3491,41 @@
         <w:pStyle w:val="BodyText"/>
         <w:ind w:left="0"/>
       </w:pPr>
+      <w:r>
+        <w:tab/>
+      </w:r>
+      <w:r>
+        <w:t xml:space="preserve">Code/tester – Will be the ones who mainly write </w:t>
+      </w:r>
+      <w:r>
+        <w:t>code and</w:t>
+      </w:r>
+      <w:r>
+        <w:t xml:space="preserve"> ensure test cases pass.</w:t>
+      </w:r>
+    </w:p>
+    <w:p>
+      <w:pPr>
+        <w:pStyle w:val="BodyText"/>
+      </w:pPr>
+      <w:r>
+        <w:t>Quality control - Will look over everything before submitting and ensure code follows best practices and formatting.</w:t>
+      </w:r>
+    </w:p>
+    <w:p>
+      <w:pPr>
+        <w:pStyle w:val="BodyText"/>
+      </w:pPr>
+      <w:r>
+        <w:t xml:space="preserve">Documentation – Will ensure this document is kept up to date and accurate. </w:t>
+      </w:r>
     </w:p>
     <w:p>
       <w:pPr>
         <w:pStyle w:val="Heading2"/>
       </w:pPr>
-      <w:bookmarkStart w:id="13" w:name="_Toc524312831"/>
-      <w:bookmarkStart w:id="14" w:name="_Toc11132099"/>
-      <w:r>
-        <w:t>Overview</w:t>
-      </w:r>
-      <w:bookmarkEnd w:id="13"/>
-      <w:bookmarkEnd w:id="14"/>
-    </w:p>
-    <w:p>
-      <w:pPr>
-        <w:pStyle w:val="InfoBlue"/>
-      </w:pPr>
-      <w:r>
-        <w:t xml:space="preserve">[This subsection describes what the rest of the </w:t>
-      </w:r>
-      <w:r>
-        <w:rPr>
-          <w:b/>
-        </w:rPr>
-        <w:t>Software Development Plan</w:t>
-      </w:r>
-      <w:r>
-        <w:t xml:space="preserve"> contains and explains how the document is organized. The text below is provided as an example.]</w:t>
-      </w:r>
-    </w:p>
-    <w:p>
-      <w:pPr>
-        <w:pStyle w:val="BodyText"/>
-      </w:pPr>
-      <w:r>
-        <w:t xml:space="preserve">This </w:t>
-      </w:r>
-      <w:r>
-        <w:rPr>
-          <w:i/>
-          <w:iCs/>
-        </w:rPr>
-        <w:t>Software Development Plan</w:t>
-      </w:r>
-      <w:r>
-        <w:t xml:space="preserve"> contains the following information:</w:t>
-      </w:r>
-    </w:p>
-    <w:p>
-      <w:pPr>
-        <w:pStyle w:val="BodyText"/>
-        <w:tabs>
-          <w:tab w:val="left" w:pos="3780"/>
-        </w:tabs>
-        <w:ind w:left="3690" w:hanging="2970"/>
-      </w:pPr>
-      <w:r>
-        <w:t>Project Overview             —              provides a description of the project's purpose, scope, and objectives.  It also defines the deliverables that the project is expected to deliver.</w:t>
-      </w:r>
-    </w:p>
-    <w:p>
-      <w:pPr>
-        <w:pStyle w:val="BodyText"/>
-        <w:ind w:left="3690" w:hanging="2970"/>
-      </w:pPr>
-      <w:r>
-        <w:t>Project Organization          —           describes the organizational structure of the project team.</w:t>
-      </w:r>
-    </w:p>
-    <w:p>
-      <w:pPr>
-        <w:pStyle w:val="BodyText"/>
-        <w:ind w:left="3690" w:hanging="2970"/>
-      </w:pPr>
-      <w:r>
-        <w:t>Management Process          —           explains the estimated cost and schedule, defines the major phases and milestones for the project, and describes how the project will be monitored.</w:t>
-      </w:r>
-    </w:p>
-    <w:p>
-      <w:pPr>
-        <w:pStyle w:val="BodyText"/>
-        <w:ind w:left="3690" w:hanging="2970"/>
-      </w:pPr>
-      <w:r>
-        <w:t>Applicable Plans and Guidelines </w:t>
-      </w:r>
-      <w:r>
-        <w:t>— provide</w:t>
-      </w:r>
-      <w:r>
-        <w:t xml:space="preserve"> an overview of the software development process, including methods, tools and techniques to be followed.</w:t>
-      </w:r>
-    </w:p>
-    <w:p>
-      <w:pPr>
-        <w:pStyle w:val="Heading1"/>
-      </w:pPr>
-      <w:bookmarkStart w:id="15" w:name="_Toc524312832"/>
-      <w:bookmarkStart w:id="16" w:name="_Toc11132100"/>
-      <w:r>
-        <w:t>Project Overview</w:t>
-      </w:r>
-      <w:bookmarkEnd w:id="15"/>
-      <w:bookmarkEnd w:id="16"/>
-      <w:r>
-        <w:t xml:space="preserve"> </w:t>
-      </w:r>
-    </w:p>
-    <w:p>
-      <w:pPr>
-        <w:pStyle w:val="Heading2"/>
-      </w:pPr>
-      <w:bookmarkStart w:id="17" w:name="_Toc524312833"/>
-      <w:bookmarkStart w:id="18" w:name="_Toc11132101"/>
-      <w:r>
-        <w:t>Project Purpose, Scope, and Objectives</w:t>
-      </w:r>
-      <w:bookmarkEnd w:id="17"/>
-      <w:bookmarkEnd w:id="18"/>
-    </w:p>
-    <w:p>
-      <w:pPr>
-        <w:pStyle w:val="InfoBlue"/>
-      </w:pPr>
-      <w:r>
-        <w:t>[A brief description of the purpose and objectives of this project and a brief description of what deliverables the project is expected to deliver.]</w:t>
-      </w:r>
-    </w:p>
-    <w:p>
-      <w:pPr>
-        <w:pStyle w:val="Heading2"/>
-      </w:pPr>
-      <w:bookmarkStart w:id="19" w:name="_Toc524312834"/>
-      <w:bookmarkStart w:id="20" w:name="_Toc11132102"/>
-      <w:r>
-        <w:t>Assumptions and Constraints</w:t>
-      </w:r>
-      <w:bookmarkEnd w:id="19"/>
-      <w:bookmarkEnd w:id="20"/>
-    </w:p>
-    <w:p>
-      <w:pPr>
-        <w:pStyle w:val="InfoBlue"/>
-      </w:pPr>
-      <w:r>
-        <w:t>[A list of assumptions that this plan is based and any constraints, for example. staff, equipment, schedule, that apply to the project.]</w:t>
-      </w:r>
-    </w:p>
-    <w:p>
-      <w:pPr>
-        <w:pStyle w:val="Heading2"/>
-      </w:pPr>
-      <w:bookmarkStart w:id="21" w:name="_Toc524312835"/>
-      <w:bookmarkStart w:id="22" w:name="_Toc11132103"/>
-      <w:r>
-        <w:t>Project Deliverables</w:t>
-      </w:r>
-      <w:bookmarkEnd w:id="21"/>
-      <w:bookmarkEnd w:id="22"/>
-    </w:p>
-    <w:p>
-      <w:pPr>
-        <w:pStyle w:val="InfoBlue"/>
-      </w:pPr>
-      <w:r>
-        <w:t>[A list of the artifacts to be created during the project, including target delivery dates. The text below is provided as an example.]</w:t>
-      </w:r>
-    </w:p>
-    <w:p>
-      <w:pPr>
-        <w:pStyle w:val="BodyText"/>
-      </w:pPr>
-      <w:r>
-        <w:t xml:space="preserve">Deliverables for each project phase are identified in the Development Case.  Deliverables are delivered towards the end of the iteration, as specified in section </w:t>
-      </w:r>
-      <w:r>
-        <w:rPr>
-          <w:i/>
-          <w:iCs/>
-        </w:rPr>
-        <w:t>4.2.4 Project Schedule</w:t>
-      </w:r>
-      <w:r>
-        <w:t>.</w:t>
-      </w:r>
-    </w:p>
-    <w:p>
-      <w:pPr>
-        <w:pStyle w:val="Heading2"/>
-      </w:pPr>
-      <w:bookmarkStart w:id="23" w:name="_Toc524312836"/>
-      <w:bookmarkStart w:id="24" w:name="_Toc11132104"/>
-      <w:r>
-        <w:t>Evolution of the Software Development Plan</w:t>
-      </w:r>
-      <w:bookmarkEnd w:id="23"/>
-      <w:bookmarkEnd w:id="24"/>
-    </w:p>
-    <w:p>
-      <w:pPr>
-        <w:pStyle w:val="InfoBlue"/>
-      </w:pPr>
-      <w:r>
-        <w:t xml:space="preserve">[A table of proposed versions of the </w:t>
-      </w:r>
-      <w:r>
-        <w:rPr>
-          <w:b/>
-          <w:bCs/>
-        </w:rPr>
-        <w:t>Software Development Plan</w:t>
-      </w:r>
-      <w:r>
-        <w:t>, and the criteria for the unscheduled revision and reissue of this plan. The text below is provided as an example.]</w:t>
-      </w:r>
-    </w:p>
-    <w:p>
-      <w:pPr>
-        <w:pStyle w:val="BodyText"/>
-      </w:pPr>
-      <w:r>
-        <w:t xml:space="preserve">The </w:t>
-      </w:r>
-      <w:r>
-        <w:rPr>
-          <w:i/>
-          <w:iCs/>
-        </w:rPr>
-        <w:t>Software Development Plan</w:t>
-      </w:r>
-      <w:r>
-        <w:t xml:space="preserve"> will be revised prior to the start of each Iteration phase.</w:t>
-      </w:r>
-    </w:p>
-    <w:p>
-      <w:pPr>
-        <w:pStyle w:val="Heading1"/>
-      </w:pPr>
-      <w:bookmarkStart w:id="25" w:name="_Toc524312837"/>
-      <w:bookmarkStart w:id="26" w:name="_Toc11132105"/>
-      <w:r>
-        <w:t>Project Organization</w:t>
-      </w:r>
-      <w:bookmarkEnd w:id="25"/>
-      <w:bookmarkEnd w:id="26"/>
-    </w:p>
-    <w:p>
-      <w:pPr>
-        <w:pStyle w:val="Heading2"/>
-      </w:pPr>
-      <w:bookmarkStart w:id="27" w:name="_Toc524312838"/>
-      <w:bookmarkStart w:id="28" w:name="_Toc11132106"/>
-      <w:r>
-        <w:t>Organizational Structure</w:t>
-      </w:r>
-      <w:bookmarkEnd w:id="27"/>
-      <w:bookmarkEnd w:id="28"/>
-    </w:p>
-    <w:p>
-      <w:pPr>
-        <w:pStyle w:val="InfoBlue"/>
-      </w:pPr>
-      <w:r>
-        <w:t>[Describe the organizational structure of the project team, including management and other review authorities.]</w:t>
-      </w:r>
-    </w:p>
-    <w:p>
-      <w:pPr>
-        <w:pStyle w:val="BodyText"/>
-      </w:pPr>
-      <w:r>
-        <w:t xml:space="preserve">Lead – Will submit any assignments/deliverables. </w:t>
-      </w:r>
-      <w:r>
-        <w:t xml:space="preserve">In charge of the main </w:t>
-      </w:r>
-      <w:r>
-        <w:t>communicat</w:t>
-      </w:r>
-      <w:r>
-        <w:t xml:space="preserve">ion </w:t>
-      </w:r>
-      <w:r>
-        <w:t>with the professor and/or TA as needed.</w:t>
-      </w:r>
-    </w:p>
-    <w:p>
-      <w:pPr>
-        <w:pStyle w:val="BodyText"/>
-      </w:pPr>
-      <w:r>
-        <w:lastRenderedPageBreak/>
-        <w:t>GitHub manager – Will ensure GitHub is up to date and organized.</w:t>
-      </w:r>
-    </w:p>
-    <w:p>
-      <w:pPr>
-        <w:pStyle w:val="BodyText"/>
-        <w:ind w:left="0"/>
-      </w:pPr>
-      <w:r>
-        <w:tab/>
-        <w:t xml:space="preserve">Code/tester – Will be the ones who mainly write </w:t>
-      </w:r>
-      <w:r>
-        <w:t>code and</w:t>
-      </w:r>
-      <w:r>
-        <w:t xml:space="preserve"> ensure test cases pass.</w:t>
-      </w:r>
-    </w:p>
-    <w:p>
-      <w:pPr>
-        <w:pStyle w:val="BodyText"/>
-      </w:pPr>
-      <w:r>
-        <w:t>Quality control - Will look over everything before submitting and ensure code follows best practices and formatting.</w:t>
-      </w:r>
-    </w:p>
-    <w:p>
-      <w:pPr>
-        <w:pStyle w:val="BodyText"/>
-      </w:pPr>
-      <w:r>
-        <w:t xml:space="preserve">Documentation – Will ensure this document is kept up to date and accurate. </w:t>
-      </w:r>
-    </w:p>
-    <w:p>
-      <w:pPr>
-        <w:pStyle w:val="Heading2"/>
-      </w:pPr>
-      <w:bookmarkStart w:id="29" w:name="_Toc524312839"/>
-      <w:bookmarkStart w:id="30" w:name="_Toc11132107"/>
+      <w:bookmarkStart w:name="_Toc524312839" w:id="29"/>
+      <w:bookmarkStart w:name="_Toc11132107" w:id="30"/>
       <w:r>
         <w:t>External Interfaces</w:t>
       </w:r>
@@ -3631,8 +3770,8 @@
       <w:pPr>
         <w:pStyle w:val="Heading2"/>
       </w:pPr>
-      <w:bookmarkStart w:id="31" w:name="_Toc524312840"/>
-      <w:bookmarkStart w:id="32" w:name="_Toc11132108"/>
+      <w:bookmarkStart w:name="_Toc524312840" w:id="31"/>
+      <w:bookmarkStart w:name="_Toc11132108" w:id="32"/>
       <w:r>
         <w:t>Roles and Responsibilities</w:t>
       </w:r>
@@ -3653,10 +3792,10 @@
         <w:tblCellSpacing w:w="15" w:type="dxa"/>
         <w:tblInd w:w="780" w:type="dxa"/>
         <w:tblBorders>
-          <w:top w:val="outset" w:sz="6" w:space="0" w:color="auto"/>
-          <w:left w:val="outset" w:sz="6" w:space="0" w:color="auto"/>
-          <w:bottom w:val="outset" w:sz="6" w:space="0" w:color="auto"/>
-          <w:right w:val="outset" w:sz="6" w:space="0" w:color="auto"/>
+          <w:top w:val="outset" w:color="auto" w:sz="6" w:space="0"/>
+          <w:left w:val="outset" w:color="auto" w:sz="6" w:space="0"/>
+          <w:bottom w:val="outset" w:color="auto" w:sz="6" w:space="0"/>
+          <w:right w:val="outset" w:color="auto" w:sz="6" w:space="0"/>
         </w:tblBorders>
         <w:tblCellMar>
           <w:top w:w="15" w:type="dxa"/>
@@ -3678,10 +3817,10 @@
           <w:tcPr>
             <w:tcW w:w="1957" w:type="pct"/>
             <w:tcBorders>
-              <w:top w:val="outset" w:sz="6" w:space="0" w:color="auto"/>
-              <w:left w:val="outset" w:sz="6" w:space="0" w:color="auto"/>
-              <w:bottom w:val="outset" w:sz="6" w:space="0" w:color="auto"/>
-              <w:right w:val="outset" w:sz="6" w:space="0" w:color="auto"/>
+              <w:top w:val="outset" w:color="auto" w:sz="6" w:space="0"/>
+              <w:left w:val="outset" w:color="auto" w:sz="6" w:space="0"/>
+              <w:bottom w:val="outset" w:color="auto" w:sz="6" w:space="0"/>
+              <w:right w:val="outset" w:color="auto" w:sz="6" w:space="0"/>
             </w:tcBorders>
             <w:vAlign w:val="center"/>
           </w:tcPr>
@@ -3705,10 +3844,10 @@
           <w:tcPr>
             <w:tcW w:w="2988" w:type="pct"/>
             <w:tcBorders>
-              <w:top w:val="outset" w:sz="6" w:space="0" w:color="auto"/>
-              <w:left w:val="outset" w:sz="6" w:space="0" w:color="auto"/>
-              <w:bottom w:val="outset" w:sz="6" w:space="0" w:color="auto"/>
-              <w:right w:val="outset" w:sz="6" w:space="0" w:color="auto"/>
+              <w:top w:val="outset" w:color="auto" w:sz="6" w:space="0"/>
+              <w:left w:val="outset" w:color="auto" w:sz="6" w:space="0"/>
+              <w:bottom w:val="outset" w:color="auto" w:sz="6" w:space="0"/>
+              <w:right w:val="outset" w:color="auto" w:sz="6" w:space="0"/>
             </w:tcBorders>
             <w:vAlign w:val="center"/>
           </w:tcPr>
@@ -3737,10 +3876,10 @@
           <w:tcPr>
             <w:tcW w:w="1957" w:type="pct"/>
             <w:tcBorders>
-              <w:top w:val="outset" w:sz="6" w:space="0" w:color="auto"/>
-              <w:left w:val="outset" w:sz="6" w:space="0" w:color="auto"/>
-              <w:bottom w:val="outset" w:sz="6" w:space="0" w:color="auto"/>
-              <w:right w:val="outset" w:sz="6" w:space="0" w:color="auto"/>
+              <w:top w:val="outset" w:color="auto" w:sz="6" w:space="0"/>
+              <w:left w:val="outset" w:color="auto" w:sz="6" w:space="0"/>
+              <w:bottom w:val="outset" w:color="auto" w:sz="6" w:space="0"/>
+              <w:right w:val="outset" w:color="auto" w:sz="6" w:space="0"/>
             </w:tcBorders>
             <w:vAlign w:val="center"/>
           </w:tcPr>
@@ -3762,10 +3901,10 @@
           <w:tcPr>
             <w:tcW w:w="2988" w:type="pct"/>
             <w:tcBorders>
-              <w:top w:val="outset" w:sz="6" w:space="0" w:color="auto"/>
-              <w:left w:val="outset" w:sz="6" w:space="0" w:color="auto"/>
-              <w:bottom w:val="outset" w:sz="6" w:space="0" w:color="auto"/>
-              <w:right w:val="outset" w:sz="6" w:space="0" w:color="auto"/>
+              <w:top w:val="outset" w:color="auto" w:sz="6" w:space="0"/>
+              <w:left w:val="outset" w:color="auto" w:sz="6" w:space="0"/>
+              <w:bottom w:val="outset" w:color="auto" w:sz="6" w:space="0"/>
+              <w:right w:val="outset" w:color="auto" w:sz="6" w:space="0"/>
             </w:tcBorders>
             <w:vAlign w:val="center"/>
           </w:tcPr>
@@ -3792,10 +3931,10 @@
           <w:tcPr>
             <w:tcW w:w="1957" w:type="pct"/>
             <w:tcBorders>
-              <w:top w:val="outset" w:sz="6" w:space="0" w:color="auto"/>
-              <w:left w:val="outset" w:sz="6" w:space="0" w:color="auto"/>
-              <w:bottom w:val="outset" w:sz="6" w:space="0" w:color="auto"/>
-              <w:right w:val="outset" w:sz="6" w:space="0" w:color="auto"/>
+              <w:top w:val="outset" w:color="auto" w:sz="6" w:space="0"/>
+              <w:left w:val="outset" w:color="auto" w:sz="6" w:space="0"/>
+              <w:bottom w:val="outset" w:color="auto" w:sz="6" w:space="0"/>
+              <w:right w:val="outset" w:color="auto" w:sz="6" w:space="0"/>
             </w:tcBorders>
             <w:vAlign w:val="center"/>
           </w:tcPr>
@@ -3817,10 +3956,10 @@
           <w:tcPr>
             <w:tcW w:w="2988" w:type="pct"/>
             <w:tcBorders>
-              <w:top w:val="outset" w:sz="6" w:space="0" w:color="auto"/>
-              <w:left w:val="outset" w:sz="6" w:space="0" w:color="auto"/>
-              <w:bottom w:val="outset" w:sz="6" w:space="0" w:color="auto"/>
-              <w:right w:val="outset" w:sz="6" w:space="0" w:color="auto"/>
+              <w:top w:val="outset" w:color="auto" w:sz="6" w:space="0"/>
+              <w:left w:val="outset" w:color="auto" w:sz="6" w:space="0"/>
+              <w:bottom w:val="outset" w:color="auto" w:sz="6" w:space="0"/>
+              <w:right w:val="outset" w:color="auto" w:sz="6" w:space="0"/>
             </w:tcBorders>
             <w:vAlign w:val="center"/>
           </w:tcPr>
@@ -3847,10 +3986,10 @@
           <w:tcPr>
             <w:tcW w:w="1957" w:type="pct"/>
             <w:tcBorders>
-              <w:top w:val="outset" w:sz="6" w:space="0" w:color="auto"/>
-              <w:left w:val="outset" w:sz="6" w:space="0" w:color="auto"/>
-              <w:bottom w:val="outset" w:sz="6" w:space="0" w:color="auto"/>
-              <w:right w:val="outset" w:sz="6" w:space="0" w:color="auto"/>
+              <w:top w:val="outset" w:color="auto" w:sz="6" w:space="0"/>
+              <w:left w:val="outset" w:color="auto" w:sz="6" w:space="0"/>
+              <w:bottom w:val="outset" w:color="auto" w:sz="6" w:space="0"/>
+              <w:right w:val="outset" w:color="auto" w:sz="6" w:space="0"/>
             </w:tcBorders>
             <w:vAlign w:val="center"/>
           </w:tcPr>
@@ -3872,10 +4011,10 @@
           <w:tcPr>
             <w:tcW w:w="2988" w:type="pct"/>
             <w:tcBorders>
-              <w:top w:val="outset" w:sz="6" w:space="0" w:color="auto"/>
-              <w:left w:val="outset" w:sz="6" w:space="0" w:color="auto"/>
-              <w:bottom w:val="outset" w:sz="6" w:space="0" w:color="auto"/>
-              <w:right w:val="outset" w:sz="6" w:space="0" w:color="auto"/>
+              <w:top w:val="outset" w:color="auto" w:sz="6" w:space="0"/>
+              <w:left w:val="outset" w:color="auto" w:sz="6" w:space="0"/>
+              <w:bottom w:val="outset" w:color="auto" w:sz="6" w:space="0"/>
+              <w:right w:val="outset" w:color="auto" w:sz="6" w:space="0"/>
             </w:tcBorders>
             <w:vAlign w:val="center"/>
           </w:tcPr>
@@ -3902,10 +4041,10 @@
           <w:tcPr>
             <w:tcW w:w="1957" w:type="pct"/>
             <w:tcBorders>
-              <w:top w:val="outset" w:sz="6" w:space="0" w:color="auto"/>
-              <w:left w:val="outset" w:sz="6" w:space="0" w:color="auto"/>
-              <w:bottom w:val="outset" w:sz="6" w:space="0" w:color="auto"/>
-              <w:right w:val="outset" w:sz="6" w:space="0" w:color="auto"/>
+              <w:top w:val="outset" w:color="auto" w:sz="6" w:space="0"/>
+              <w:left w:val="outset" w:color="auto" w:sz="6" w:space="0"/>
+              <w:bottom w:val="outset" w:color="auto" w:sz="6" w:space="0"/>
+              <w:right w:val="outset" w:color="auto" w:sz="6" w:space="0"/>
             </w:tcBorders>
             <w:vAlign w:val="center"/>
           </w:tcPr>
@@ -3927,10 +4066,10 @@
           <w:tcPr>
             <w:tcW w:w="2988" w:type="pct"/>
             <w:tcBorders>
-              <w:top w:val="outset" w:sz="6" w:space="0" w:color="auto"/>
-              <w:left w:val="outset" w:sz="6" w:space="0" w:color="auto"/>
-              <w:bottom w:val="outset" w:sz="6" w:space="0" w:color="auto"/>
-              <w:right w:val="outset" w:sz="6" w:space="0" w:color="auto"/>
+              <w:top w:val="outset" w:color="auto" w:sz="6" w:space="0"/>
+              <w:left w:val="outset" w:color="auto" w:sz="6" w:space="0"/>
+              <w:bottom w:val="outset" w:color="auto" w:sz="6" w:space="0"/>
+              <w:right w:val="outset" w:color="auto" w:sz="6" w:space="0"/>
             </w:tcBorders>
             <w:vAlign w:val="center"/>
           </w:tcPr>
@@ -3957,10 +4096,10 @@
           <w:tcPr>
             <w:tcW w:w="1957" w:type="pct"/>
             <w:tcBorders>
-              <w:top w:val="outset" w:sz="6" w:space="0" w:color="auto"/>
-              <w:left w:val="outset" w:sz="6" w:space="0" w:color="auto"/>
-              <w:bottom w:val="outset" w:sz="6" w:space="0" w:color="auto"/>
-              <w:right w:val="outset" w:sz="6" w:space="0" w:color="auto"/>
+              <w:top w:val="outset" w:color="auto" w:sz="6" w:space="0"/>
+              <w:left w:val="outset" w:color="auto" w:sz="6" w:space="0"/>
+              <w:bottom w:val="outset" w:color="auto" w:sz="6" w:space="0"/>
+              <w:right w:val="outset" w:color="auto" w:sz="6" w:space="0"/>
             </w:tcBorders>
             <w:vAlign w:val="center"/>
           </w:tcPr>
@@ -3982,10 +4121,10 @@
           <w:tcPr>
             <w:tcW w:w="2988" w:type="pct"/>
             <w:tcBorders>
-              <w:top w:val="outset" w:sz="6" w:space="0" w:color="auto"/>
-              <w:left w:val="outset" w:sz="6" w:space="0" w:color="auto"/>
-              <w:bottom w:val="outset" w:sz="6" w:space="0" w:color="auto"/>
-              <w:right w:val="outset" w:sz="6" w:space="0" w:color="auto"/>
+              <w:top w:val="outset" w:color="auto" w:sz="6" w:space="0"/>
+              <w:left w:val="outset" w:color="auto" w:sz="6" w:space="0"/>
+              <w:bottom w:val="outset" w:color="auto" w:sz="6" w:space="0"/>
+              <w:right w:val="outset" w:color="auto" w:sz="6" w:space="0"/>
             </w:tcBorders>
             <w:vAlign w:val="center"/>
           </w:tcPr>
@@ -4012,10 +4151,10 @@
           <w:tcPr>
             <w:tcW w:w="1957" w:type="pct"/>
             <w:tcBorders>
-              <w:top w:val="outset" w:sz="6" w:space="0" w:color="auto"/>
-              <w:left w:val="outset" w:sz="6" w:space="0" w:color="auto"/>
-              <w:bottom w:val="outset" w:sz="6" w:space="0" w:color="auto"/>
-              <w:right w:val="outset" w:sz="6" w:space="0" w:color="auto"/>
+              <w:top w:val="outset" w:color="auto" w:sz="6" w:space="0"/>
+              <w:left w:val="outset" w:color="auto" w:sz="6" w:space="0"/>
+              <w:bottom w:val="outset" w:color="auto" w:sz="6" w:space="0"/>
+              <w:right w:val="outset" w:color="auto" w:sz="6" w:space="0"/>
             </w:tcBorders>
             <w:vAlign w:val="center"/>
           </w:tcPr>
@@ -4037,10 +4176,10 @@
           <w:tcPr>
             <w:tcW w:w="2988" w:type="pct"/>
             <w:tcBorders>
-              <w:top w:val="outset" w:sz="6" w:space="0" w:color="auto"/>
-              <w:left w:val="outset" w:sz="6" w:space="0" w:color="auto"/>
-              <w:bottom w:val="outset" w:sz="6" w:space="0" w:color="auto"/>
-              <w:right w:val="outset" w:sz="6" w:space="0" w:color="auto"/>
+              <w:top w:val="outset" w:color="auto" w:sz="6" w:space="0"/>
+              <w:left w:val="outset" w:color="auto" w:sz="6" w:space="0"/>
+              <w:bottom w:val="outset" w:color="auto" w:sz="6" w:space="0"/>
+              <w:right w:val="outset" w:color="auto" w:sz="6" w:space="0"/>
             </w:tcBorders>
             <w:vAlign w:val="center"/>
           </w:tcPr>
@@ -4072,7 +4211,7 @@
       <w:r>
         <w:t xml:space="preserve">Anyone on the project can perform </w:t>
       </w:r>
-      <w:hyperlink r:id="rId9" w:history="1">
+      <w:hyperlink w:history="1" r:id="rId9">
         <w:r>
           <w:rPr>
             <w:rStyle w:val="Hyperlink"/>
@@ -4088,8 +4227,8 @@
       <w:pPr>
         <w:pStyle w:val="Heading1"/>
       </w:pPr>
-      <w:bookmarkStart w:id="33" w:name="_Toc524312841"/>
-      <w:bookmarkStart w:id="34" w:name="_Toc11132109"/>
+      <w:bookmarkStart w:name="_Toc524312841" w:id="33"/>
+      <w:bookmarkStart w:name="_Toc11132109" w:id="34"/>
       <w:r>
         <w:t>Management Process</w:t>
       </w:r>
@@ -4100,8 +4239,8 @@
       <w:pPr>
         <w:pStyle w:val="Heading2"/>
       </w:pPr>
-      <w:bookmarkStart w:id="35" w:name="_Toc524312842"/>
-      <w:bookmarkStart w:id="36" w:name="_Toc11132110"/>
+      <w:bookmarkStart w:name="_Toc524312842" w:id="35"/>
+      <w:bookmarkStart w:name="_Toc11132110" w:id="36"/>
       <w:r>
         <w:t>Project Estimates</w:t>
       </w:r>
@@ -4120,8 +4259,8 @@
       <w:pPr>
         <w:pStyle w:val="Heading2"/>
       </w:pPr>
-      <w:bookmarkStart w:id="37" w:name="_Toc524312843"/>
-      <w:bookmarkStart w:id="38" w:name="_Toc11132111"/>
+      <w:bookmarkStart w:name="_Toc524312843" w:id="37"/>
+      <w:bookmarkStart w:name="_Toc11132111" w:id="38"/>
       <w:r>
         <w:t>Project Plan</w:t>
       </w:r>
@@ -4140,9 +4279,8 @@
       <w:pPr>
         <w:pStyle w:val="Heading3"/>
       </w:pPr>
-      <w:bookmarkStart w:id="39" w:name="_Toc524312844"/>
-      <w:r>
-        <w:lastRenderedPageBreak/>
+      <w:bookmarkStart w:name="_Toc524312844" w:id="39"/>
+      <w:r>
         <w:t xml:space="preserve">Phase Plan </w:t>
       </w:r>
       <w:bookmarkEnd w:id="39"/>
@@ -4259,7 +4397,7 @@
       <w:pPr>
         <w:pStyle w:val="Heading3"/>
       </w:pPr>
-      <w:bookmarkStart w:id="40" w:name="_Toc524312845"/>
+      <w:bookmarkStart w:name="_Toc524312845" w:id="40"/>
       <w:r>
         <w:t>Iteration Objectives</w:t>
       </w:r>
@@ -4287,7 +4425,7 @@
       <w:pPr>
         <w:pStyle w:val="Heading3"/>
       </w:pPr>
-      <w:bookmarkStart w:id="41" w:name="_Toc524312846"/>
+      <w:bookmarkStart w:name="_Toc524312846" w:id="41"/>
       <w:r>
         <w:t>Releases</w:t>
       </w:r>
@@ -4305,7 +4443,7 @@
       <w:pPr>
         <w:pStyle w:val="Heading3"/>
       </w:pPr>
-      <w:bookmarkStart w:id="42" w:name="_Toc524312847"/>
+      <w:bookmarkStart w:name="_Toc524312847" w:id="42"/>
       <w:r>
         <w:t>Project Schedule</w:t>
       </w:r>
@@ -4323,7 +4461,7 @@
       <w:pPr>
         <w:pStyle w:val="Heading3"/>
       </w:pPr>
-      <w:bookmarkStart w:id="43" w:name="_Toc524312848"/>
+      <w:bookmarkStart w:name="_Toc524312848" w:id="43"/>
       <w:r>
         <w:t>Project Resourcing</w:t>
       </w:r>
@@ -4349,29 +4487,29 @@
       <w:pPr>
         <w:pStyle w:val="Heading2"/>
       </w:pPr>
-      <w:bookmarkStart w:id="44" w:name="_Toc447095892"/>
-      <w:bookmarkStart w:id="45" w:name="_Toc512930361"/>
-      <w:bookmarkStart w:id="46" w:name="_Toc447095893"/>
-      <w:bookmarkStart w:id="47" w:name="_Toc512930362"/>
-      <w:bookmarkStart w:id="48" w:name="_Toc430447687"/>
-      <w:bookmarkStart w:id="49" w:name="_Toc447095894"/>
-      <w:bookmarkStart w:id="50" w:name="_Toc512930363"/>
-      <w:bookmarkStart w:id="51" w:name="_Toc430447688"/>
-      <w:bookmarkStart w:id="52" w:name="_Toc430447689"/>
-      <w:bookmarkStart w:id="53" w:name="_Toc447095895"/>
-      <w:bookmarkStart w:id="54" w:name="_Toc512930364"/>
-      <w:bookmarkStart w:id="55" w:name="_Toc430447690"/>
-      <w:bookmarkStart w:id="56" w:name="_Toc447095896"/>
-      <w:bookmarkStart w:id="57" w:name="_Toc512930365"/>
-      <w:bookmarkStart w:id="58" w:name="_Toc447095897"/>
-      <w:bookmarkStart w:id="59" w:name="_Toc512930366"/>
-      <w:bookmarkStart w:id="60" w:name="_Toc430447691"/>
-      <w:bookmarkStart w:id="61" w:name="_Toc447095898"/>
-      <w:bookmarkStart w:id="62" w:name="_Toc512930367"/>
-      <w:bookmarkStart w:id="63" w:name="_Toc447095908"/>
-      <w:bookmarkStart w:id="64" w:name="_Toc512930368"/>
-      <w:bookmarkStart w:id="65" w:name="_Toc513004379"/>
-      <w:bookmarkStart w:id="66" w:name="_Toc11132112"/>
+      <w:bookmarkStart w:name="_Toc447095892" w:id="44"/>
+      <w:bookmarkStart w:name="_Toc512930361" w:id="45"/>
+      <w:bookmarkStart w:name="_Toc447095893" w:id="46"/>
+      <w:bookmarkStart w:name="_Toc512930362" w:id="47"/>
+      <w:bookmarkStart w:name="_Toc430447687" w:id="48"/>
+      <w:bookmarkStart w:name="_Toc447095894" w:id="49"/>
+      <w:bookmarkStart w:name="_Toc512930363" w:id="50"/>
+      <w:bookmarkStart w:name="_Toc430447688" w:id="51"/>
+      <w:bookmarkStart w:name="_Toc430447689" w:id="52"/>
+      <w:bookmarkStart w:name="_Toc447095895" w:id="53"/>
+      <w:bookmarkStart w:name="_Toc512930364" w:id="54"/>
+      <w:bookmarkStart w:name="_Toc430447690" w:id="55"/>
+      <w:bookmarkStart w:name="_Toc447095896" w:id="56"/>
+      <w:bookmarkStart w:name="_Toc512930365" w:id="57"/>
+      <w:bookmarkStart w:name="_Toc447095897" w:id="58"/>
+      <w:bookmarkStart w:name="_Toc512930366" w:id="59"/>
+      <w:bookmarkStart w:name="_Toc430447691" w:id="60"/>
+      <w:bookmarkStart w:name="_Toc447095898" w:id="61"/>
+      <w:bookmarkStart w:name="_Toc512930367" w:id="62"/>
+      <w:bookmarkStart w:name="_Toc447095908" w:id="63"/>
+      <w:bookmarkStart w:name="_Toc512930368" w:id="64"/>
+      <w:bookmarkStart w:name="_Toc513004379" w:id="65"/>
+      <w:bookmarkStart w:name="_Toc11132112" w:id="66"/>
       <w:bookmarkEnd w:id="0"/>
       <w:bookmarkEnd w:id="3"/>
       <w:bookmarkEnd w:id="4"/>
@@ -4406,7 +4544,7 @@
       <w:pPr>
         <w:pStyle w:val="infoblue0"/>
       </w:pPr>
-      <w:bookmarkStart w:id="67" w:name="_Toc447095909"/>
+      <w:bookmarkStart w:name="_Toc447095909" w:id="67"/>
       <w:r>
         <w:t> [The following is a checklist of items to consider:</w:t>
       </w:r>
@@ -4556,7 +4694,6 @@
         <w:pStyle w:val="infoblue0"/>
       </w:pPr>
       <w:r>
-        <w:lastRenderedPageBreak/>
         <w:t>The text that follows is provided as an example.]</w:t>
       </w:r>
     </w:p>
@@ -4567,7 +4704,7 @@
           <w:rStyle w:val="Strong"/>
         </w:rPr>
       </w:pPr>
-      <w:bookmarkStart w:id="68" w:name="_Toc11132113"/>
+      <w:bookmarkStart w:name="_Toc11132113" w:id="68"/>
       <w:r>
         <w:rPr>
           <w:rStyle w:val="Strong"/>
@@ -4581,7 +4718,7 @@
       <w:pPr>
         <w:pStyle w:val="BodyText"/>
       </w:pPr>
-      <w:bookmarkStart w:id="69" w:name="_Toc447095910"/>
+      <w:bookmarkStart w:name="_Toc447095910" w:id="69"/>
       <w:r>
         <w:t xml:space="preserve">The requirements for this system are captured in the Vision document. Requested changes to requirements are captured in Change Requests, and are approved as part of the Configuration Management process. </w:t>
       </w:r>
@@ -4593,7 +4730,7 @@
           <w:rStyle w:val="Strong"/>
         </w:rPr>
       </w:pPr>
-      <w:bookmarkStart w:id="70" w:name="_Toc447095912"/>
+      <w:bookmarkStart w:name="_Toc447095912" w:id="70"/>
       <w:bookmarkEnd w:id="69"/>
     </w:p>
     <w:p>
@@ -4603,7 +4740,7 @@
           <w:rStyle w:val="Strong"/>
         </w:rPr>
       </w:pPr>
-      <w:bookmarkStart w:id="71" w:name="_Toc11132114"/>
+      <w:bookmarkStart w:name="_Toc11132114" w:id="71"/>
       <w:r>
         <w:rPr>
           <w:rStyle w:val="Strong"/>
@@ -4617,7 +4754,7 @@
       <w:pPr>
         <w:pStyle w:val="BodyText"/>
       </w:pPr>
-      <w:bookmarkStart w:id="72" w:name="_Toc447095913"/>
+      <w:bookmarkStart w:name="_Toc447095913" w:id="72"/>
       <w:r>
         <w:t>Defects will be recorded and tracked as Change Requests, and defect metrics will be gathered (see Reporting and Measurement below).</w:t>
       </w:r>
@@ -4653,7 +4790,7 @@
           <w:rStyle w:val="Strong"/>
         </w:rPr>
       </w:pPr>
-      <w:bookmarkStart w:id="73" w:name="_Toc11132115"/>
+      <w:bookmarkStart w:name="_Toc11132115" w:id="73"/>
       <w:r>
         <w:rPr>
           <w:rStyle w:val="Strong"/>
@@ -4673,7 +4810,7 @@
       <w:pPr>
         <w:pStyle w:val="BodyText"/>
       </w:pPr>
-      <w:bookmarkStart w:id="74" w:name="_Toc447095914"/>
+      <w:bookmarkStart w:name="_Toc447095914" w:id="74"/>
       <w:r>
         <w:t>Updated schedule estimates, and metrics summary reports, will be generated at the end of each iteration.</w:t>
       </w:r>
@@ -4744,7 +4881,7 @@
           <w:rStyle w:val="Strong"/>
         </w:rPr>
       </w:pPr>
-      <w:bookmarkStart w:id="75" w:name="_Toc447095915"/>
+      <w:bookmarkStart w:name="_Toc447095915" w:id="75"/>
     </w:p>
     <w:p>
       <w:pPr>
@@ -4753,7 +4890,7 @@
           <w:rStyle w:val="Strong"/>
         </w:rPr>
       </w:pPr>
-      <w:bookmarkStart w:id="76" w:name="_Toc11132116"/>
+      <w:bookmarkStart w:name="_Toc11132116" w:id="76"/>
       <w:r>
         <w:rPr>
           <w:rStyle w:val="Strong"/>
@@ -4773,7 +4910,7 @@
       <w:pPr>
         <w:pStyle w:val="BodyText"/>
       </w:pPr>
-      <w:bookmarkStart w:id="77" w:name="_Toc447095916"/>
+      <w:bookmarkStart w:name="_Toc447095916" w:id="77"/>
       <w:r>
         <w:t xml:space="preserve">Risks will be identified in Inception Phase using the steps identified in the RUP for Small Projects activity “Identify and Assess Risks”. Project risk is evaluated at least once per iteration and documented in this table. </w:t>
       </w:r>
@@ -4815,7 +4952,7 @@
           <w:rStyle w:val="Strong"/>
         </w:rPr>
       </w:pPr>
-      <w:bookmarkStart w:id="78" w:name="_Toc11132117"/>
+      <w:bookmarkStart w:name="_Toc11132117" w:id="78"/>
       <w:r>
         <w:rPr>
           <w:rStyle w:val="Strong"/>
@@ -4846,7 +4983,6 @@
         <w:rPr>
           <w:szCs w:val="24"/>
         </w:rPr>
-        <w:lastRenderedPageBreak/>
         <w:t>All source code, test scripts, and data files are included in baselines. Documentation related to the source code is also included in the baseline, such as design documentation. All customer deliverable artifacts are included in the final baseline of the iteration, including executables.</w:t>
       </w:r>
     </w:p>
@@ -4898,11 +5034,11 @@
           <w:numId w:val="0"/>
         </w:numPr>
       </w:pPr>
-      <w:bookmarkStart w:id="79" w:name="_Toc447095917"/>
-      <w:bookmarkStart w:id="80" w:name="_Toc512930369"/>
-      <w:bookmarkStart w:id="81" w:name="_Toc447095932"/>
-      <w:bookmarkStart w:id="82" w:name="_Toc512930370"/>
-      <w:bookmarkStart w:id="83" w:name="_Toc513004381"/>
+      <w:bookmarkStart w:name="_Toc447095917" w:id="79"/>
+      <w:bookmarkStart w:name="_Toc512930369" w:id="80"/>
+      <w:bookmarkStart w:name="_Toc447095932" w:id="81"/>
+      <w:bookmarkStart w:name="_Toc512930370" w:id="82"/>
+      <w:bookmarkStart w:name="_Toc513004381" w:id="83"/>
       <w:bookmarkEnd w:id="77"/>
       <w:bookmarkEnd w:id="79"/>
       <w:bookmarkEnd w:id="80"/>
@@ -4912,9 +5048,11 @@
     <w:p>
       <w:pPr>
         <w:pStyle w:val="Heading1"/>
-      </w:pPr>
-      <w:bookmarkStart w:id="84" w:name="_Toc11132118"/>
-      <w:r>
+        <w:rPr/>
+      </w:pPr>
+      <w:bookmarkStart w:name="_Toc11132118" w:id="84"/>
+      <w:r>
+        <w:rPr/>
         <w:t>Annexes</w:t>
       </w:r>
       <w:bookmarkEnd w:id="83"/>
@@ -4922,36 +5060,107 @@
     </w:p>
     <w:p>
       <w:pPr>
-        <w:pStyle w:val="infoblue0"/>
-      </w:pPr>
-      <w:r>
-        <w:t xml:space="preserve">[Additional material of use to the reader of the </w:t>
-      </w:r>
-      <w:r>
-        <w:rPr>
-          <w:b/>
-          <w:bCs/>
-        </w:rPr>
-        <w:t>Software Development Plan</w:t>
-      </w:r>
-      <w:r>
-        <w:t>. Reference or include any project technical standards and plans which apply to this project. This typically includes the Programming Guidelines, Design Guidelines, and other process guidelines. The text that follows is provided as an example.]</w:t>
-      </w:r>
-    </w:p>
-    <w:p>
-      <w:pPr>
         <w:pStyle w:val="BodyText"/>
       </w:pPr>
-      <w:r>
+    </w:p>
+    <w:p>
+      <w:pPr>
+        <w:pStyle w:val="BodyText"/>
+      </w:pPr>
+      <w:r>
+        <w:rPr/>
         <w:t>The project will follow the UPEDU process.</w:t>
       </w:r>
     </w:p>
     <w:p>
       <w:pPr>
         <w:pStyle w:val="BodyText"/>
-      </w:pPr>
-      <w:r>
-        <w:t>Other applicable process plans are listed in the references section, including Programming Guidelines.</w:t>
+        <w:bidi w:val="0"/>
+        <w:spacing w:before="0" w:beforeAutospacing="off" w:after="120" w:afterAutospacing="off"/>
+        <w:ind w:left="720" w:right="0"/>
+        <w:jc w:val="left"/>
+      </w:pPr>
+      <w:r>
+        <w:rPr/>
+        <w:t>Project Glossary:</w:t>
+      </w:r>
+    </w:p>
+    <w:p>
+      <w:pPr>
+        <w:pStyle w:val="BodyText"/>
+        <w:bidi w:val="0"/>
+        <w:spacing w:before="0" w:beforeAutospacing="off" w:after="120" w:afterAutospacing="off"/>
+        <w:ind w:left="720" w:right="0" w:firstLine="720"/>
+        <w:jc w:val="left"/>
+      </w:pPr>
+      <w:r>
+        <w:rPr/>
+        <w:t>Order of operations / operator precedence:</w:t>
+      </w:r>
+      <w:r>
+        <w:rPr/>
+        <w:t xml:space="preserve"> A</w:t>
+      </w:r>
+      <w:r>
+        <w:rPr/>
+        <w:t xml:space="preserve"> list of rules that describe the order in which to perform operations within an expression, often </w:t>
+      </w:r>
+      <w:r>
+        <w:rPr/>
+        <w:t>used in mathematics and computer programming</w:t>
+      </w:r>
+    </w:p>
+    <w:p>
+      <w:pPr>
+        <w:pStyle w:val="BodyText"/>
+        <w:bidi w:val="0"/>
+        <w:spacing w:before="0" w:beforeAutospacing="off" w:after="120" w:afterAutospacing="off"/>
+        <w:ind w:left="720" w:right="0" w:firstLine="720"/>
+        <w:jc w:val="left"/>
+      </w:pPr>
+      <w:r>
+        <w:rPr/>
+        <w:t xml:space="preserve">PEMDAS: </w:t>
+      </w:r>
+      <w:r>
+        <w:rPr/>
+        <w:t>(Parenthesis, Exponent, Multiplication, Division, Addition, Subtraction) A common convention for order of operations</w:t>
+      </w:r>
+      <w:r>
+        <w:rPr/>
+        <w:t xml:space="preserve"> from first to last, </w:t>
+      </w:r>
+      <w:r>
+        <w:rPr/>
+        <w:t>i.e</w:t>
+      </w:r>
+      <w:r>
+        <w:rPr/>
+        <w:t xml:space="preserve"> exponent operations outside a set of </w:t>
+      </w:r>
+      <w:r>
+        <w:rPr/>
+        <w:t>parentheses</w:t>
+      </w:r>
+      <w:r>
+        <w:rPr/>
+        <w:t xml:space="preserve"> should be performed after operations within the parenthes</w:t>
+      </w:r>
+      <w:r>
+        <w:rPr/>
+        <w:t>e</w:t>
+      </w:r>
+      <w:r>
+        <w:rPr/>
+        <w:t>s, but before any multiplication or division operations outside the parenthes</w:t>
+      </w:r>
+      <w:r>
+        <w:rPr/>
+        <w:t>e</w:t>
+      </w:r>
+      <w:r>
+        <w:rPr/>
+        <w:t>s.</w:t>
       </w:r>
     </w:p>
     <w:p>
@@ -4964,7 +5173,7 @@
       <w:footerReference w:type="default" r:id="rId11"/>
       <w:headerReference w:type="first" r:id="rId12"/>
       <w:footerReference w:type="first" r:id="rId13"/>
-      <w:pgSz w:w="12240" w:h="15840" w:code="1"/>
+      <w:pgSz w:w="12240" w:h="15840" w:orient="portrait" w:code="1"/>
       <w:pgMar w:top="1440" w:right="1440" w:bottom="1440" w:left="1440" w:header="720" w:footer="720" w:gutter="0"/>
       <w:cols w:space="720"/>
     </w:sectPr>
@@ -5002,7 +5211,7 @@
   <w:p>
     <w:pPr>
       <w:pStyle w:val="Footer"/>
-      <w:framePr w:wrap="around" w:vAnchor="text" w:hAnchor="margin" w:xAlign="right" w:y="1"/>
+      <w:framePr w:wrap="around" w:hAnchor="margin" w:vAnchor="text" w:xAlign="right" w:y="1"/>
       <w:rPr>
         <w:rStyle w:val="PageNumber"/>
       </w:rPr>
@@ -5041,12 +5250,12 @@
     <w:tblPr>
       <w:tblW w:w="0" w:type="auto"/>
       <w:tblBorders>
-        <w:top w:val="single" w:sz="6" w:space="0" w:color="auto"/>
-        <w:left w:val="single" w:sz="6" w:space="0" w:color="auto"/>
-        <w:bottom w:val="single" w:sz="6" w:space="0" w:color="auto"/>
-        <w:right w:val="single" w:sz="6" w:space="0" w:color="auto"/>
-        <w:insideH w:val="single" w:sz="6" w:space="0" w:color="auto"/>
-        <w:insideV w:val="single" w:sz="6" w:space="0" w:color="auto"/>
+        <w:top w:val="single" w:color="auto" w:sz="6" w:space="0"/>
+        <w:left w:val="single" w:color="auto" w:sz="6" w:space="0"/>
+        <w:bottom w:val="single" w:color="auto" w:sz="6" w:space="0"/>
+        <w:right w:val="single" w:color="auto" w:sz="6" w:space="0"/>
+        <w:insideH w:val="single" w:color="auto" w:sz="6" w:space="0"/>
+        <w:insideV w:val="single" w:color="auto" w:sz="6" w:space="0"/>
       </w:tblBorders>
       <w:tblLayout w:type="fixed"/>
       <w:tblLook w:val="0000" w:firstRow="0" w:lastRow="0" w:firstColumn="0" w:lastColumn="0" w:noHBand="0" w:noVBand="0"/>
@@ -5091,13 +5300,26 @@
             <w:jc w:val="center"/>
           </w:pPr>
           <w:r>
-            <w:sym w:font="Symbol" w:char="F0D3"/>
+            <w:rPr>
+              <w:rFonts w:ascii="Symbol" w:hAnsi="Symbol" w:eastAsia="Symbol" w:cs="Symbol"/>
+            </w:rPr>
+            <w:t>Ó</w:t>
           </w:r>
-          <w:fldSimple w:instr=" DOCPROPERTY &quot;Company&quot;  \* MERGEFORMAT ">
-            <w:r>
-              <w:t>&lt;Company Name&gt;</w:t>
-            </w:r>
-          </w:fldSimple>
+          <w:r>
+            <w:fldChar w:fldCharType="begin"/>
+          </w:r>
+          <w:r>
+            <w:instrText> DOCPROPERTY "Company"  \* MERGEFORMAT </w:instrText>
+          </w:r>
+          <w:r>
+            <w:fldChar w:fldCharType="separate"/>
+          </w:r>
+          <w:r>
+            <w:t>&lt;Company Name&gt;</w:t>
+          </w:r>
+          <w:r>
+            <w:fldChar w:fldCharType="end"/>
+          </w:r>
           <w:r>
             <w:t xml:space="preserve">, </w:t>
           </w:r>
@@ -5228,6 +5450,77 @@
 </w:ftr>
 </file>
 
+<file path=word/footer4.xml><?xml version="1.0" encoding="utf-8"?>
+<w:ftr xmlns:w14="http://schemas.microsoft.com/office/word/2010/wordml" xmlns:w="http://schemas.openxmlformats.org/wordprocessingml/2006/main">
+  <w:tbl>
+    <w:tblPr>
+      <w:tblStyle w:val="TableNormal"/>
+      <w:bidiVisual w:val="0"/>
+      <w:tblW w:w="0" w:type="auto"/>
+      <w:tblLayout w:type="fixed"/>
+      <w:tblLook w:val="06A0" w:firstRow="1" w:lastRow="0" w:firstColumn="1" w:lastColumn="0" w:noHBand="1" w:noVBand="1"/>
+    </w:tblPr>
+    <w:tblGrid>
+      <w:gridCol w:w="3120"/>
+      <w:gridCol w:w="3120"/>
+      <w:gridCol w:w="3120"/>
+    </w:tblGrid>
+    <w:tr>
+      <w:trPr>
+        <w:trHeight w:val="300"/>
+      </w:trPr>
+      <w:tc>
+        <w:tcPr>
+          <w:tcW w:w="3120" w:type="dxa"/>
+          <w:tcMar/>
+        </w:tcPr>
+        <w:p>
+          <w:pPr>
+            <w:pStyle w:val="Header"/>
+            <w:bidi w:val="0"/>
+            <w:ind w:left="-115"/>
+            <w:jc w:val="left"/>
+          </w:pPr>
+        </w:p>
+      </w:tc>
+      <w:tc>
+        <w:tcPr>
+          <w:tcW w:w="3120" w:type="dxa"/>
+          <w:tcMar/>
+        </w:tcPr>
+        <w:p>
+          <w:pPr>
+            <w:pStyle w:val="Header"/>
+            <w:bidi w:val="0"/>
+            <w:jc w:val="center"/>
+          </w:pPr>
+        </w:p>
+      </w:tc>
+      <w:tc>
+        <w:tcPr>
+          <w:tcW w:w="3120" w:type="dxa"/>
+          <w:tcMar/>
+        </w:tcPr>
+        <w:p>
+          <w:pPr>
+            <w:pStyle w:val="Header"/>
+            <w:bidi w:val="0"/>
+            <w:ind w:right="-115"/>
+            <w:jc w:val="right"/>
+          </w:pPr>
+        </w:p>
+      </w:tc>
+    </w:tr>
+  </w:tbl>
+  <w:p>
+    <w:pPr>
+      <w:pStyle w:val="Footer"/>
+      <w:bidi w:val="0"/>
+    </w:pPr>
+  </w:p>
+</w:ftr>
+</file>
+
 <file path=word/footnotes.xml><?xml version="1.0" encoding="utf-8"?>
 <w:footnotes xmlns:wpc="http://schemas.microsoft.com/office/word/2010/wordprocessingCanvas" xmlns:cx="http://schemas.microsoft.com/office/drawing/2014/chartex" xmlns:cx1="http://schemas.microsoft.com/office/drawing/2015/9/8/chartex" xmlns:cx2="http://schemas.microsoft.com/office/drawing/2015/10/21/chartex" xmlns:cx3="http://schemas.microsoft.com/office/drawing/2016/5/9/chartex" xmlns:cx4="http://schemas.microsoft.com/office/drawing/2016/5/10/chartex" xmlns:cx5="http://schemas.microsoft.com/office/drawing/2016/5/11/chartex" xmlns:cx6="http://schemas.microsoft.com/office/drawing/2016/5/12/chartex" xmlns:cx7="http://schemas.microsoft.com/office/drawing/2016/5/13/chartex" xmlns:cx8="http://schemas.microsoft.com/office/drawing/2016/5/14/chartex" xmlns:mc="http://schemas.openxmlformats.org/markup-compatibility/2006" xmlns:aink="http://schemas.microsoft.com/office/drawing/2016/ink" xmlns:am3d="http://schemas.microsoft.com/office/drawing/2017/model3d" xmlns:o="urn:schemas-microsoft-com:office:office" xmlns:oel="http://schemas.microsoft.com/office/2019/extlst" xmlns:r="http://schemas.openxmlformats.org/officeDocument/2006/relationships" xmlns:m="http://schemas.openxmlformats.org/officeDocument/2006/math" xmlns:v="urn:schemas-microsoft-com:vml" xmlns:wp14="http://schemas.microsoft.com/office/word/2010/wordprocessingDrawing" xmlns:wp="http://schemas.openxmlformats.org/drawingml/2006/wordprocessingDrawing" xmlns:w10="urn:schemas-microsoft-com:office:word" xmlns:w="http://schemas.openxmlformats.org/wordprocessingml/2006/main" xmlns:w14="http://schemas.microsoft.com/office/word/2010/wordml" xmlns:w15="http://schemas.microsoft.com/office/word/2012/wordml" xmlns:w16cex="http://schemas.microsoft.com/office/word/2018/wordml/cex" xmlns:w16cid="http://schemas.microsoft.com/office/word/2016/wordml/cid" xmlns:w16="http://schemas.microsoft.com/office/word/2018/wordml" xmlns:w16sdtdh="http://schemas.microsoft.com/office/word/2020/wordml/sdtdatahash" xmlns:w16se="http://schemas.microsoft.com/office/word/2015/wordml/symex" xmlns:wpg="http://schemas.microsoft.com/office/word/2010/wordprocessingGroup" xmlns:wpi="http://schemas.microsoft.com/office/word/2010/wordprocessingInk" xmlns:wne="http://schemas.microsoft.com/office/word/2006/wordml" xmlns:wps="http://schemas.microsoft.com/office/word/2010/wordprocessingShape" mc:Ignorable="w14 w15 w16se w16cid w16 w16cex w16sdtdh wp14">
   <w:footnote w:type="separator" w:id="-1">
@@ -5265,7 +5558,7 @@
   <w:p>
     <w:pPr>
       <w:pBdr>
-        <w:top w:val="single" w:sz="6" w:space="1" w:color="auto"/>
+        <w:top w:val="single" w:color="auto" w:sz="6" w:space="1"/>
       </w:pBdr>
       <w:rPr>
         <w:sz w:val="24"/>
@@ -5275,7 +5568,7 @@
   <w:p>
     <w:pPr>
       <w:pBdr>
-        <w:bottom w:val="single" w:sz="6" w:space="1" w:color="auto"/>
+        <w:bottom w:val="single" w:color="auto" w:sz="6" w:space="1"/>
       </w:pBdr>
       <w:jc w:val="right"/>
       <w:rPr>
@@ -5328,7 +5621,7 @@
   <w:p>
     <w:pPr>
       <w:pBdr>
-        <w:bottom w:val="single" w:sz="6" w:space="1" w:color="auto"/>
+        <w:bottom w:val="single" w:color="auto" w:sz="6" w:space="1"/>
       </w:pBdr>
       <w:jc w:val="right"/>
       <w:rPr>
@@ -5350,12 +5643,12 @@
     <w:tblPr>
       <w:tblW w:w="0" w:type="auto"/>
       <w:tblBorders>
-        <w:top w:val="single" w:sz="6" w:space="0" w:color="auto"/>
-        <w:left w:val="single" w:sz="6" w:space="0" w:color="auto"/>
-        <w:bottom w:val="single" w:sz="6" w:space="0" w:color="auto"/>
-        <w:right w:val="single" w:sz="6" w:space="0" w:color="auto"/>
-        <w:insideH w:val="single" w:sz="6" w:space="0" w:color="auto"/>
-        <w:insideV w:val="single" w:sz="6" w:space="0" w:color="auto"/>
+        <w:top w:val="single" w:color="auto" w:sz="6" w:space="0"/>
+        <w:left w:val="single" w:color="auto" w:sz="6" w:space="0"/>
+        <w:bottom w:val="single" w:color="auto" w:sz="6" w:space="0"/>
+        <w:right w:val="single" w:color="auto" w:sz="6" w:space="0"/>
+        <w:insideH w:val="single" w:color="auto" w:sz="6" w:space="0"/>
+        <w:insideV w:val="single" w:color="auto" w:sz="6" w:space="0"/>
       </w:tblBorders>
       <w:tblLayout w:type="fixed"/>
       <w:tblLook w:val="0000" w:firstRow="0" w:lastRow="0" w:firstColumn="0" w:lastColumn="0" w:noHBand="0" w:noVBand="0"/>
@@ -5368,18 +5661,30 @@
       <w:tc>
         <w:tcPr>
           <w:tcW w:w="6379" w:type="dxa"/>
+          <w:tcMar/>
         </w:tcPr>
         <w:p>
-          <w:fldSimple w:instr=" SUBJECT  \* MERGEFORMAT ">
-            <w:r>
-              <w:t>&lt;Project Name&gt;</w:t>
-            </w:r>
-          </w:fldSimple>
+          <w:r>
+            <w:fldChar w:fldCharType="begin"/>
+          </w:r>
+          <w:r>
+            <w:instrText> SUBJECT  \* MERGEFORMAT </w:instrText>
+          </w:r>
+          <w:r>
+            <w:fldChar w:fldCharType="separate"/>
+          </w:r>
+          <w:r>
+            <w:t>&lt;Project Name&gt;</w:t>
+          </w:r>
+          <w:r>
+            <w:fldChar w:fldCharType="end"/>
+          </w:r>
         </w:p>
       </w:tc>
       <w:tc>
         <w:tcPr>
           <w:tcW w:w="3179" w:type="dxa"/>
+          <w:tcMar/>
         </w:tcPr>
         <w:p>
           <w:pPr>
@@ -5390,7 +5695,16 @@
             <w:ind w:right="68"/>
           </w:pPr>
           <w:r>
-            <w:t xml:space="preserve"> Version:          &lt;1.0&gt;</w:t>
+            <w:rPr/>
+            <w:t xml:space="preserve"> Version:          &lt;1.</w:t>
+          </w:r>
+          <w:r>
+            <w:rPr/>
+            <w:t>1</w:t>
+          </w:r>
+          <w:r>
+            <w:rPr/>
+            <w:t>&gt;</w:t>
           </w:r>
         </w:p>
       </w:tc>
@@ -5399,18 +5713,30 @@
       <w:tc>
         <w:tcPr>
           <w:tcW w:w="6379" w:type="dxa"/>
+          <w:tcMar/>
         </w:tcPr>
         <w:p>
-          <w:fldSimple w:instr=" TITLE  \* MERGEFORMAT ">
-            <w:r>
-              <w:t>Software Development Plan</w:t>
-            </w:r>
-          </w:fldSimple>
+          <w:r>
+            <w:fldChar w:fldCharType="begin"/>
+          </w:r>
+          <w:r>
+            <w:instrText> TITLE  \* MERGEFORMAT </w:instrText>
+          </w:r>
+          <w:r>
+            <w:fldChar w:fldCharType="separate"/>
+          </w:r>
+          <w:r>
+            <w:t>Software Development Plan</w:t>
+          </w:r>
+          <w:r>
+            <w:fldChar w:fldCharType="end"/>
+          </w:r>
         </w:p>
       </w:tc>
       <w:tc>
         <w:tcPr>
           <w:tcW w:w="3179" w:type="dxa"/>
+          <w:tcMar/>
         </w:tcPr>
         <w:p>
           <w:r>
@@ -5424,6 +5750,7 @@
         <w:tcPr>
           <w:tcW w:w="9558" w:type="dxa"/>
           <w:gridSpan w:val="2"/>
+          <w:tcMar/>
         </w:tcPr>
         <w:p>
           <w:r>
@@ -5453,6 +5780,118 @@
 
 <file path=word/numbering.xml><?xml version="1.0" encoding="utf-8"?>
 <w:numbering xmlns:wpc="http://schemas.microsoft.com/office/word/2010/wordprocessingCanvas" xmlns:cx="http://schemas.microsoft.com/office/drawing/2014/chartex" xmlns:cx1="http://schemas.microsoft.com/office/drawing/2015/9/8/chartex" xmlns:cx2="http://schemas.microsoft.com/office/drawing/2015/10/21/chartex" xmlns:cx3="http://schemas.microsoft.com/office/drawing/2016/5/9/chartex" xmlns:cx4="http://schemas.microsoft.com/office/drawing/2016/5/10/chartex" xmlns:cx5="http://schemas.microsoft.com/office/drawing/2016/5/11/chartex" xmlns:cx6="http://schemas.microsoft.com/office/drawing/2016/5/12/chartex" xmlns:cx7="http://schemas.microsoft.com/office/drawing/2016/5/13/chartex" xmlns:cx8="http://schemas.microsoft.com/office/drawing/2016/5/14/chartex" xmlns:mc="http://schemas.openxmlformats.org/markup-compatibility/2006" xmlns:aink="http://schemas.microsoft.com/office/drawing/2016/ink" xmlns:am3d="http://schemas.microsoft.com/office/drawing/2017/model3d" xmlns:o="urn:schemas-microsoft-com:office:office" xmlns:oel="http://schemas.microsoft.com/office/2019/extlst" xmlns:r="http://schemas.openxmlformats.org/officeDocument/2006/relationships" xmlns:m="http://schemas.openxmlformats.org/officeDocument/2006/math" xmlns:v="urn:schemas-microsoft-com:vml" xmlns:wp14="http://schemas.microsoft.com/office/word/2010/wordprocessingDrawing" xmlns:wp="http://schemas.openxmlformats.org/drawingml/2006/wordprocessingDrawing" xmlns:w10="urn:schemas-microsoft-com:office:word" xmlns:w="http://schemas.openxmlformats.org/wordprocessingml/2006/main" xmlns:w14="http://schemas.microsoft.com/office/word/2010/wordml" xmlns:w15="http://schemas.microsoft.com/office/word/2012/wordml" xmlns:w16cex="http://schemas.microsoft.com/office/word/2018/wordml/cex" xmlns:w16cid="http://schemas.microsoft.com/office/word/2016/wordml/cid" xmlns:w16="http://schemas.microsoft.com/office/word/2018/wordml" xmlns:w16sdtdh="http://schemas.microsoft.com/office/word/2020/wordml/sdtdatahash" xmlns:w16se="http://schemas.microsoft.com/office/word/2015/wordml/symex" xmlns:wpg="http://schemas.microsoft.com/office/word/2010/wordprocessingGroup" xmlns:wpi="http://schemas.microsoft.com/office/word/2010/wordprocessingInk" xmlns:wne="http://schemas.microsoft.com/office/word/2006/wordml" xmlns:wps="http://schemas.microsoft.com/office/word/2010/wordprocessingShape" mc:Ignorable="w14 w15 w16se w16cid w16 w16cex w16sdtdh wp14">
+  <w:abstractNum xmlns:w="http://schemas.openxmlformats.org/wordprocessingml/2006/main" w:abstractNumId="44">
+    <w:nsid w:val="13530b69"/>
+    <w:multiLevelType xmlns:w="http://schemas.openxmlformats.org/wordprocessingml/2006/main" w:val="hybridMultilevel"/>
+    <w:lvl xmlns:w="http://schemas.openxmlformats.org/wordprocessingml/2006/main" w:ilvl="0">
+      <w:start w:val="1"/>
+      <w:numFmt w:val="bullet"/>
+      <w:lvlText w:val=""/>
+      <w:lvlJc w:val="left"/>
+      <w:pPr>
+        <w:ind w:left="1080" w:hanging="360"/>
+      </w:pPr>
+      <w:rPr>
+        <w:rFonts w:hint="default" w:ascii="Symbol" w:hAnsi="Symbol"/>
+      </w:rPr>
+    </w:lvl>
+    <w:lvl xmlns:w="http://schemas.openxmlformats.org/wordprocessingml/2006/main" w:ilvl="1">
+      <w:start w:val="1"/>
+      <w:numFmt w:val="bullet"/>
+      <w:lvlText w:val=""/>
+      <w:lvlJc w:val="left"/>
+      <w:pPr>
+        <w:ind w:left="1800" w:hanging="360"/>
+      </w:pPr>
+      <w:rPr>
+        <w:rFonts w:hint="default" w:ascii="Symbol" w:hAnsi="Symbol"/>
+      </w:rPr>
+    </w:lvl>
+    <w:lvl xmlns:w="http://schemas.openxmlformats.org/wordprocessingml/2006/main" w:ilvl="2">
+      <w:start w:val="1"/>
+      <w:numFmt w:val="bullet"/>
+      <w:lvlText w:val=""/>
+      <w:lvlJc w:val="left"/>
+      <w:pPr>
+        <w:ind w:left="2520" w:hanging="360"/>
+      </w:pPr>
+      <w:rPr>
+        <w:rFonts w:hint="default" w:ascii="Wingdings" w:hAnsi="Wingdings"/>
+      </w:rPr>
+    </w:lvl>
+    <w:lvl xmlns:w="http://schemas.openxmlformats.org/wordprocessingml/2006/main" w:ilvl="3">
+      <w:start w:val="1"/>
+      <w:numFmt w:val="bullet"/>
+      <w:lvlText w:val=""/>
+      <w:lvlJc w:val="left"/>
+      <w:pPr>
+        <w:ind w:left="3240" w:hanging="360"/>
+      </w:pPr>
+      <w:rPr>
+        <w:rFonts w:hint="default" w:ascii="Symbol" w:hAnsi="Symbol"/>
+      </w:rPr>
+    </w:lvl>
+    <w:lvl xmlns:w="http://schemas.openxmlformats.org/wordprocessingml/2006/main" w:ilvl="4">
+      <w:start w:val="1"/>
+      <w:numFmt w:val="bullet"/>
+      <w:lvlText w:val="o"/>
+      <w:lvlJc w:val="left"/>
+      <w:pPr>
+        <w:ind w:left="3960" w:hanging="360"/>
+      </w:pPr>
+      <w:rPr>
+        <w:rFonts w:hint="default" w:ascii="Courier New" w:hAnsi="Courier New"/>
+      </w:rPr>
+    </w:lvl>
+    <w:lvl xmlns:w="http://schemas.openxmlformats.org/wordprocessingml/2006/main" w:ilvl="5">
+      <w:start w:val="1"/>
+      <w:numFmt w:val="bullet"/>
+      <w:lvlText w:val=""/>
+      <w:lvlJc w:val="left"/>
+      <w:pPr>
+        <w:ind w:left="4680" w:hanging="360"/>
+      </w:pPr>
+      <w:rPr>
+        <w:rFonts w:hint="default" w:ascii="Wingdings" w:hAnsi="Wingdings"/>
+      </w:rPr>
+    </w:lvl>
+    <w:lvl xmlns:w="http://schemas.openxmlformats.org/wordprocessingml/2006/main" w:ilvl="6">
+      <w:start w:val="1"/>
+      <w:numFmt w:val="bullet"/>
+      <w:lvlText w:val=""/>
+      <w:lvlJc w:val="left"/>
+      <w:pPr>
+        <w:ind w:left="5400" w:hanging="360"/>
+      </w:pPr>
+      <w:rPr>
+        <w:rFonts w:hint="default" w:ascii="Symbol" w:hAnsi="Symbol"/>
+      </w:rPr>
+    </w:lvl>
+    <w:lvl xmlns:w="http://schemas.openxmlformats.org/wordprocessingml/2006/main" w:ilvl="7">
+      <w:start w:val="1"/>
+      <w:numFmt w:val="bullet"/>
+      <w:lvlText w:val="o"/>
+      <w:lvlJc w:val="left"/>
+      <w:pPr>
+        <w:ind w:left="6120" w:hanging="360"/>
+      </w:pPr>
+      <w:rPr>
+        <w:rFonts w:hint="default" w:ascii="Courier New" w:hAnsi="Courier New"/>
+      </w:rPr>
+    </w:lvl>
+    <w:lvl xmlns:w="http://schemas.openxmlformats.org/wordprocessingml/2006/main" w:ilvl="8">
+      <w:start w:val="1"/>
+      <w:numFmt w:val="bullet"/>
+      <w:lvlText w:val=""/>
+      <w:lvlJc w:val="left"/>
+      <w:pPr>
+        <w:ind w:left="6840" w:hanging="360"/>
+      </w:pPr>
+      <w:rPr>
+        <w:rFonts w:hint="default" w:ascii="Wingdings" w:hAnsi="Wingdings"/>
+      </w:rPr>
+    </w:lvl>
+  </w:abstractNum>
   <w:abstractNum w:abstractNumId="0" w15:restartNumberingAfterBreak="0">
     <w:nsid w:val="FFFFFFFB"/>
     <w:multiLevelType w:val="multilevel"/>
@@ -5556,7 +5995,7 @@
         <w:ind w:left="360" w:hanging="360"/>
       </w:pPr>
       <w:rPr>
-        <w:rFonts w:ascii="Symbol" w:hAnsi="Symbol" w:hint="default"/>
+        <w:rFonts w:hint="default" w:ascii="Symbol" w:hAnsi="Symbol"/>
       </w:rPr>
     </w:lvl>
   </w:abstractNum>
@@ -5576,7 +6015,7 @@
         <w:ind w:left="1800" w:hanging="360"/>
       </w:pPr>
       <w:rPr>
-        <w:rFonts w:ascii="Symbol" w:hAnsi="Symbol" w:hint="default"/>
+        <w:rFonts w:hint="default" w:ascii="Symbol" w:hAnsi="Symbol"/>
       </w:rPr>
     </w:lvl>
     <w:lvl w:ilvl="1" w:tplc="04090003" w:tentative="1">
@@ -5591,7 +6030,7 @@
         <w:ind w:left="2520" w:hanging="360"/>
       </w:pPr>
       <w:rPr>
-        <w:rFonts w:ascii="Courier New" w:hAnsi="Courier New" w:hint="default"/>
+        <w:rFonts w:hint="default" w:ascii="Courier New" w:hAnsi="Courier New"/>
       </w:rPr>
     </w:lvl>
     <w:lvl w:ilvl="2" w:tplc="04090005" w:tentative="1">
@@ -5606,7 +6045,7 @@
         <w:ind w:left="3240" w:hanging="360"/>
       </w:pPr>
       <w:rPr>
-        <w:rFonts w:ascii="Wingdings" w:hAnsi="Wingdings" w:hint="default"/>
+        <w:rFonts w:hint="default" w:ascii="Wingdings" w:hAnsi="Wingdings"/>
       </w:rPr>
     </w:lvl>
     <w:lvl w:ilvl="3" w:tplc="04090001" w:tentative="1">
@@ -5621,7 +6060,7 @@
         <w:ind w:left="3960" w:hanging="360"/>
       </w:pPr>
       <w:rPr>
-        <w:rFonts w:ascii="Symbol" w:hAnsi="Symbol" w:hint="default"/>
+        <w:rFonts w:hint="default" w:ascii="Symbol" w:hAnsi="Symbol"/>
       </w:rPr>
     </w:lvl>
     <w:lvl w:ilvl="4" w:tplc="04090003" w:tentative="1">
@@ -5636,7 +6075,7 @@
         <w:ind w:left="4680" w:hanging="360"/>
       </w:pPr>
       <w:rPr>
-        <w:rFonts w:ascii="Courier New" w:hAnsi="Courier New" w:hint="default"/>
+        <w:rFonts w:hint="default" w:ascii="Courier New" w:hAnsi="Courier New"/>
       </w:rPr>
     </w:lvl>
     <w:lvl w:ilvl="5" w:tplc="04090005" w:tentative="1">
@@ -5651,7 +6090,7 @@
         <w:ind w:left="5400" w:hanging="360"/>
       </w:pPr>
       <w:rPr>
-        <w:rFonts w:ascii="Wingdings" w:hAnsi="Wingdings" w:hint="default"/>
+        <w:rFonts w:hint="default" w:ascii="Wingdings" w:hAnsi="Wingdings"/>
       </w:rPr>
     </w:lvl>
     <w:lvl w:ilvl="6" w:tplc="04090001" w:tentative="1">
@@ -5666,7 +6105,7 @@
         <w:ind w:left="6120" w:hanging="360"/>
       </w:pPr>
       <w:rPr>
-        <w:rFonts w:ascii="Symbol" w:hAnsi="Symbol" w:hint="default"/>
+        <w:rFonts w:hint="default" w:ascii="Symbol" w:hAnsi="Symbol"/>
       </w:rPr>
     </w:lvl>
     <w:lvl w:ilvl="7" w:tplc="04090003" w:tentative="1">
@@ -5681,7 +6120,7 @@
         <w:ind w:left="6840" w:hanging="360"/>
       </w:pPr>
       <w:rPr>
-        <w:rFonts w:ascii="Courier New" w:hAnsi="Courier New" w:hint="default"/>
+        <w:rFonts w:hint="default" w:ascii="Courier New" w:hAnsi="Courier New"/>
       </w:rPr>
     </w:lvl>
     <w:lvl w:ilvl="8" w:tplc="04090005" w:tentative="1">
@@ -5696,7 +6135,7 @@
         <w:ind w:left="7560" w:hanging="360"/>
       </w:pPr>
       <w:rPr>
-        <w:rFonts w:ascii="Wingdings" w:hAnsi="Wingdings" w:hint="default"/>
+        <w:rFonts w:hint="default" w:ascii="Wingdings" w:hAnsi="Wingdings"/>
       </w:rPr>
     </w:lvl>
   </w:abstractNum>
@@ -5716,7 +6155,7 @@
         <w:ind w:left="360" w:hanging="360"/>
       </w:pPr>
       <w:rPr>
-        <w:rFonts w:ascii="Symbol" w:hAnsi="Symbol" w:hint="default"/>
+        <w:rFonts w:hint="default" w:ascii="Symbol" w:hAnsi="Symbol"/>
       </w:rPr>
     </w:lvl>
   </w:abstractNum>
@@ -5962,7 +6401,7 @@
         <w:ind w:left="360" w:hanging="360"/>
       </w:pPr>
       <w:rPr>
-        <w:rFonts w:ascii="Symbol" w:hAnsi="Symbol" w:hint="default"/>
+        <w:rFonts w:hint="default" w:ascii="Symbol" w:hAnsi="Symbol"/>
       </w:rPr>
     </w:lvl>
   </w:abstractNum>
@@ -5982,7 +6421,7 @@
         <w:ind w:left="360" w:hanging="360"/>
       </w:pPr>
       <w:rPr>
-        <w:rFonts w:ascii="Symbol" w:hAnsi="Symbol" w:hint="default"/>
+        <w:rFonts w:hint="default" w:ascii="Symbol" w:hAnsi="Symbol"/>
       </w:rPr>
     </w:lvl>
   </w:abstractNum>
@@ -6002,7 +6441,7 @@
         <w:ind w:left="1440" w:hanging="360"/>
       </w:pPr>
       <w:rPr>
-        <w:rFonts w:ascii="Symbol" w:hAnsi="Symbol" w:hint="default"/>
+        <w:rFonts w:hint="default" w:ascii="Symbol" w:hAnsi="Symbol"/>
       </w:rPr>
     </w:lvl>
     <w:lvl w:ilvl="1" w:tplc="04090003" w:tentative="1">
@@ -6017,7 +6456,7 @@
         <w:ind w:left="2160" w:hanging="360"/>
       </w:pPr>
       <w:rPr>
-        <w:rFonts w:ascii="Courier New" w:hAnsi="Courier New" w:hint="default"/>
+        <w:rFonts w:hint="default" w:ascii="Courier New" w:hAnsi="Courier New"/>
       </w:rPr>
     </w:lvl>
     <w:lvl w:ilvl="2" w:tplc="04090005" w:tentative="1">
@@ -6032,7 +6471,7 @@
         <w:ind w:left="2880" w:hanging="360"/>
       </w:pPr>
       <w:rPr>
-        <w:rFonts w:ascii="Wingdings" w:hAnsi="Wingdings" w:hint="default"/>
+        <w:rFonts w:hint="default" w:ascii="Wingdings" w:hAnsi="Wingdings"/>
       </w:rPr>
     </w:lvl>
     <w:lvl w:ilvl="3" w:tplc="04090001" w:tentative="1">
@@ -6047,7 +6486,7 @@
         <w:ind w:left="3600" w:hanging="360"/>
       </w:pPr>
       <w:rPr>
-        <w:rFonts w:ascii="Symbol" w:hAnsi="Symbol" w:hint="default"/>
+        <w:rFonts w:hint="default" w:ascii="Symbol" w:hAnsi="Symbol"/>
       </w:rPr>
     </w:lvl>
     <w:lvl w:ilvl="4" w:tplc="04090003" w:tentative="1">
@@ -6062,7 +6501,7 @@
         <w:ind w:left="4320" w:hanging="360"/>
       </w:pPr>
       <w:rPr>
-        <w:rFonts w:ascii="Courier New" w:hAnsi="Courier New" w:hint="default"/>
+        <w:rFonts w:hint="default" w:ascii="Courier New" w:hAnsi="Courier New"/>
       </w:rPr>
     </w:lvl>
     <w:lvl w:ilvl="5" w:tplc="04090005" w:tentative="1">
@@ -6077,7 +6516,7 @@
         <w:ind w:left="5040" w:hanging="360"/>
       </w:pPr>
       <w:rPr>
-        <w:rFonts w:ascii="Wingdings" w:hAnsi="Wingdings" w:hint="default"/>
+        <w:rFonts w:hint="default" w:ascii="Wingdings" w:hAnsi="Wingdings"/>
       </w:rPr>
     </w:lvl>
     <w:lvl w:ilvl="6" w:tplc="04090001" w:tentative="1">
@@ -6092,7 +6531,7 @@
         <w:ind w:left="5760" w:hanging="360"/>
       </w:pPr>
       <w:rPr>
-        <w:rFonts w:ascii="Symbol" w:hAnsi="Symbol" w:hint="default"/>
+        <w:rFonts w:hint="default" w:ascii="Symbol" w:hAnsi="Symbol"/>
       </w:rPr>
     </w:lvl>
     <w:lvl w:ilvl="7" w:tplc="04090003" w:tentative="1">
@@ -6107,7 +6546,7 @@
         <w:ind w:left="6480" w:hanging="360"/>
       </w:pPr>
       <w:rPr>
-        <w:rFonts w:ascii="Courier New" w:hAnsi="Courier New" w:hint="default"/>
+        <w:rFonts w:hint="default" w:ascii="Courier New" w:hAnsi="Courier New"/>
       </w:rPr>
     </w:lvl>
     <w:lvl w:ilvl="8" w:tplc="04090005" w:tentative="1">
@@ -6122,7 +6561,7 @@
         <w:ind w:left="7200" w:hanging="360"/>
       </w:pPr>
       <w:rPr>
-        <w:rFonts w:ascii="Wingdings" w:hAnsi="Wingdings" w:hint="default"/>
+        <w:rFonts w:hint="default" w:ascii="Wingdings" w:hAnsi="Wingdings"/>
       </w:rPr>
     </w:lvl>
   </w:abstractNum>
@@ -6142,7 +6581,7 @@
         <w:ind w:left="360" w:hanging="360"/>
       </w:pPr>
       <w:rPr>
-        <w:rFonts w:ascii="Symbol" w:hAnsi="Symbol" w:hint="default"/>
+        <w:rFonts w:hint="default" w:ascii="Symbol" w:hAnsi="Symbol"/>
       </w:rPr>
     </w:lvl>
   </w:abstractNum>
@@ -6276,7 +6715,7 @@
         <w:ind w:left="360" w:hanging="360"/>
       </w:pPr>
       <w:rPr>
-        <w:rFonts w:ascii="Symbol" w:hAnsi="Symbol" w:hint="default"/>
+        <w:rFonts w:hint="default" w:ascii="Symbol" w:hAnsi="Symbol"/>
       </w:rPr>
     </w:lvl>
   </w:abstractNum>
@@ -6296,7 +6735,7 @@
         <w:ind w:left="360" w:hanging="360"/>
       </w:pPr>
       <w:rPr>
-        <w:rFonts w:ascii="Symbol" w:hAnsi="Symbol" w:hint="default"/>
+        <w:rFonts w:hint="default" w:ascii="Symbol" w:hAnsi="Symbol"/>
       </w:rPr>
     </w:lvl>
   </w:abstractNum>
@@ -6316,7 +6755,7 @@
         <w:ind w:left="360" w:hanging="360"/>
       </w:pPr>
       <w:rPr>
-        <w:rFonts w:ascii="Symbol" w:hAnsi="Symbol" w:hint="default"/>
+        <w:rFonts w:hint="default" w:ascii="Symbol" w:hAnsi="Symbol"/>
       </w:rPr>
     </w:lvl>
   </w:abstractNum>
@@ -6336,7 +6775,7 @@
         <w:ind w:left="1440" w:hanging="360"/>
       </w:pPr>
       <w:rPr>
-        <w:rFonts w:ascii="Symbol" w:hAnsi="Symbol" w:hint="default"/>
+        <w:rFonts w:hint="default" w:ascii="Symbol" w:hAnsi="Symbol"/>
       </w:rPr>
     </w:lvl>
     <w:lvl w:ilvl="1" w:tplc="04090003" w:tentative="1">
@@ -6351,7 +6790,7 @@
         <w:ind w:left="2160" w:hanging="360"/>
       </w:pPr>
       <w:rPr>
-        <w:rFonts w:ascii="Courier New" w:hAnsi="Courier New" w:hint="default"/>
+        <w:rFonts w:hint="default" w:ascii="Courier New" w:hAnsi="Courier New"/>
       </w:rPr>
     </w:lvl>
     <w:lvl w:ilvl="2" w:tplc="04090005" w:tentative="1">
@@ -6366,7 +6805,7 @@
         <w:ind w:left="2880" w:hanging="360"/>
       </w:pPr>
       <w:rPr>
-        <w:rFonts w:ascii="Wingdings" w:hAnsi="Wingdings" w:hint="default"/>
+        <w:rFonts w:hint="default" w:ascii="Wingdings" w:hAnsi="Wingdings"/>
       </w:rPr>
     </w:lvl>
     <w:lvl w:ilvl="3" w:tplc="04090001" w:tentative="1">
@@ -6381,7 +6820,7 @@
         <w:ind w:left="3600" w:hanging="360"/>
       </w:pPr>
       <w:rPr>
-        <w:rFonts w:ascii="Symbol" w:hAnsi="Symbol" w:hint="default"/>
+        <w:rFonts w:hint="default" w:ascii="Symbol" w:hAnsi="Symbol"/>
       </w:rPr>
     </w:lvl>
     <w:lvl w:ilvl="4" w:tplc="04090003" w:tentative="1">
@@ -6396,7 +6835,7 @@
         <w:ind w:left="4320" w:hanging="360"/>
       </w:pPr>
       <w:rPr>
-        <w:rFonts w:ascii="Courier New" w:hAnsi="Courier New" w:hint="default"/>
+        <w:rFonts w:hint="default" w:ascii="Courier New" w:hAnsi="Courier New"/>
       </w:rPr>
     </w:lvl>
     <w:lvl w:ilvl="5" w:tplc="04090005" w:tentative="1">
@@ -6411,7 +6850,7 @@
         <w:ind w:left="5040" w:hanging="360"/>
       </w:pPr>
       <w:rPr>
-        <w:rFonts w:ascii="Wingdings" w:hAnsi="Wingdings" w:hint="default"/>
+        <w:rFonts w:hint="default" w:ascii="Wingdings" w:hAnsi="Wingdings"/>
       </w:rPr>
     </w:lvl>
     <w:lvl w:ilvl="6" w:tplc="04090001" w:tentative="1">
@@ -6426,7 +6865,7 @@
         <w:ind w:left="5760" w:hanging="360"/>
       </w:pPr>
       <w:rPr>
-        <w:rFonts w:ascii="Symbol" w:hAnsi="Symbol" w:hint="default"/>
+        <w:rFonts w:hint="default" w:ascii="Symbol" w:hAnsi="Symbol"/>
       </w:rPr>
     </w:lvl>
     <w:lvl w:ilvl="7" w:tplc="04090003" w:tentative="1">
@@ -6441,7 +6880,7 @@
         <w:ind w:left="6480" w:hanging="360"/>
       </w:pPr>
       <w:rPr>
-        <w:rFonts w:ascii="Courier New" w:hAnsi="Courier New" w:hint="default"/>
+        <w:rFonts w:hint="default" w:ascii="Courier New" w:hAnsi="Courier New"/>
       </w:rPr>
     </w:lvl>
     <w:lvl w:ilvl="8" w:tplc="04090005" w:tentative="1">
@@ -6456,7 +6895,7 @@
         <w:ind w:left="7200" w:hanging="360"/>
       </w:pPr>
       <w:rPr>
-        <w:rFonts w:ascii="Wingdings" w:hAnsi="Wingdings" w:hint="default"/>
+        <w:rFonts w:hint="default" w:ascii="Wingdings" w:hAnsi="Wingdings"/>
       </w:rPr>
     </w:lvl>
   </w:abstractNum>
@@ -6476,7 +6915,7 @@
         <w:ind w:left="360" w:hanging="360"/>
       </w:pPr>
       <w:rPr>
-        <w:rFonts w:ascii="Symbol" w:hAnsi="Symbol" w:hint="default"/>
+        <w:rFonts w:hint="default" w:ascii="Symbol" w:hAnsi="Symbol"/>
       </w:rPr>
     </w:lvl>
   </w:abstractNum>
@@ -6609,7 +7048,7 @@
         <w:ind w:left="360" w:hanging="360"/>
       </w:pPr>
       <w:rPr>
-        <w:rFonts w:ascii="Symbol" w:hAnsi="Symbol" w:hint="default"/>
+        <w:rFonts w:hint="default" w:ascii="Symbol" w:hAnsi="Symbol"/>
       </w:rPr>
     </w:lvl>
   </w:abstractNum>
@@ -6629,7 +7068,7 @@
         <w:ind w:left="360" w:hanging="360"/>
       </w:pPr>
       <w:rPr>
-        <w:rFonts w:ascii="Symbol" w:hAnsi="Symbol" w:hint="default"/>
+        <w:rFonts w:hint="default" w:ascii="Symbol" w:hAnsi="Symbol"/>
       </w:rPr>
     </w:lvl>
   </w:abstractNum>
@@ -6649,7 +7088,7 @@
         <w:ind w:left="360" w:hanging="360"/>
       </w:pPr>
       <w:rPr>
-        <w:rFonts w:ascii="Symbol" w:hAnsi="Symbol" w:hint="default"/>
+        <w:rFonts w:hint="default" w:ascii="Symbol" w:hAnsi="Symbol"/>
       </w:rPr>
     </w:lvl>
   </w:abstractNum>
@@ -6669,7 +7108,7 @@
         <w:ind w:left="360" w:hanging="360"/>
       </w:pPr>
       <w:rPr>
-        <w:rFonts w:ascii="Symbol" w:hAnsi="Symbol" w:hint="default"/>
+        <w:rFonts w:hint="default" w:ascii="Symbol" w:hAnsi="Symbol"/>
       </w:rPr>
     </w:lvl>
   </w:abstractNum>
@@ -6689,7 +7128,7 @@
         <w:ind w:left="360" w:hanging="360"/>
       </w:pPr>
       <w:rPr>
-        <w:rFonts w:ascii="Symbol" w:hAnsi="Symbol" w:hint="default"/>
+        <w:rFonts w:hint="default" w:ascii="Symbol" w:hAnsi="Symbol"/>
       </w:rPr>
     </w:lvl>
   </w:abstractNum>
@@ -6707,7 +7146,7 @@
         <w:ind w:left="720" w:hanging="432"/>
       </w:pPr>
       <w:rPr>
-        <w:rFonts w:ascii="Arial" w:hAnsi="Arial" w:hint="default"/>
+        <w:rFonts w:hint="default" w:ascii="Arial" w:hAnsi="Arial"/>
         <w:sz w:val="16"/>
       </w:rPr>
     </w:lvl>
@@ -6728,7 +7167,7 @@
         <w:ind w:left="360" w:hanging="360"/>
       </w:pPr>
       <w:rPr>
-        <w:rFonts w:ascii="Symbol" w:hAnsi="Symbol" w:hint="default"/>
+        <w:rFonts w:hint="default" w:ascii="Symbol" w:hAnsi="Symbol"/>
       </w:rPr>
     </w:lvl>
   </w:abstractNum>
@@ -6861,7 +7300,7 @@
         <w:ind w:left="360" w:hanging="360"/>
       </w:pPr>
       <w:rPr>
-        <w:rFonts w:ascii="Symbol" w:hAnsi="Symbol" w:hint="default"/>
+        <w:rFonts w:hint="default" w:ascii="Symbol" w:hAnsi="Symbol"/>
       </w:rPr>
     </w:lvl>
   </w:abstractNum>
@@ -6994,7 +7433,7 @@
         <w:ind w:left="360" w:hanging="360"/>
       </w:pPr>
       <w:rPr>
-        <w:rFonts w:ascii="Symbol" w:hAnsi="Symbol" w:hint="default"/>
+        <w:rFonts w:hint="default" w:ascii="Symbol" w:hAnsi="Symbol"/>
       </w:rPr>
     </w:lvl>
   </w:abstractNum>
@@ -7014,7 +7453,7 @@
         <w:ind w:left="360" w:hanging="360"/>
       </w:pPr>
       <w:rPr>
-        <w:rFonts w:ascii="Symbol" w:hAnsi="Symbol" w:hint="default"/>
+        <w:rFonts w:hint="default" w:ascii="Symbol" w:hAnsi="Symbol"/>
       </w:rPr>
     </w:lvl>
   </w:abstractNum>
@@ -7034,7 +7473,7 @@
         <w:ind w:left="360" w:hanging="360"/>
       </w:pPr>
       <w:rPr>
-        <w:rFonts w:ascii="Symbol" w:hAnsi="Symbol" w:hint="default"/>
+        <w:rFonts w:hint="default" w:ascii="Symbol" w:hAnsi="Symbol"/>
       </w:rPr>
     </w:lvl>
   </w:abstractNum>
@@ -7054,7 +7493,7 @@
         <w:ind w:left="360" w:hanging="360"/>
       </w:pPr>
       <w:rPr>
-        <w:rFonts w:ascii="Symbol" w:hAnsi="Symbol" w:hint="default"/>
+        <w:rFonts w:hint="default" w:ascii="Symbol" w:hAnsi="Symbol"/>
       </w:rPr>
     </w:lvl>
   </w:abstractNum>
@@ -7074,7 +7513,7 @@
         <w:ind w:left="720" w:hanging="360"/>
       </w:pPr>
       <w:rPr>
-        <w:rFonts w:ascii="Symbol" w:hAnsi="Symbol" w:hint="default"/>
+        <w:rFonts w:hint="default" w:ascii="Symbol" w:hAnsi="Symbol"/>
         <w:sz w:val="20"/>
       </w:rPr>
     </w:lvl>
@@ -7090,7 +7529,7 @@
         <w:ind w:left="1440" w:hanging="360"/>
       </w:pPr>
       <w:rPr>
-        <w:rFonts w:ascii="Courier New" w:hAnsi="Courier New" w:hint="default"/>
+        <w:rFonts w:hint="default" w:ascii="Courier New" w:hAnsi="Courier New"/>
         <w:sz w:val="20"/>
       </w:rPr>
     </w:lvl>
@@ -7106,7 +7545,7 @@
         <w:ind w:left="2160" w:hanging="360"/>
       </w:pPr>
       <w:rPr>
-        <w:rFonts w:ascii="Wingdings" w:hAnsi="Wingdings" w:hint="default"/>
+        <w:rFonts w:hint="default" w:ascii="Wingdings" w:hAnsi="Wingdings"/>
         <w:sz w:val="20"/>
       </w:rPr>
     </w:lvl>
@@ -7122,7 +7561,7 @@
         <w:ind w:left="2880" w:hanging="360"/>
       </w:pPr>
       <w:rPr>
-        <w:rFonts w:ascii="Wingdings" w:hAnsi="Wingdings" w:hint="default"/>
+        <w:rFonts w:hint="default" w:ascii="Wingdings" w:hAnsi="Wingdings"/>
         <w:sz w:val="20"/>
       </w:rPr>
     </w:lvl>
@@ -7138,7 +7577,7 @@
         <w:ind w:left="3600" w:hanging="360"/>
       </w:pPr>
       <w:rPr>
-        <w:rFonts w:ascii="Wingdings" w:hAnsi="Wingdings" w:hint="default"/>
+        <w:rFonts w:hint="default" w:ascii="Wingdings" w:hAnsi="Wingdings"/>
         <w:sz w:val="20"/>
       </w:rPr>
     </w:lvl>
@@ -7154,7 +7593,7 @@
         <w:ind w:left="4320" w:hanging="360"/>
       </w:pPr>
       <w:rPr>
-        <w:rFonts w:ascii="Wingdings" w:hAnsi="Wingdings" w:hint="default"/>
+        <w:rFonts w:hint="default" w:ascii="Wingdings" w:hAnsi="Wingdings"/>
         <w:sz w:val="20"/>
       </w:rPr>
     </w:lvl>
@@ -7170,7 +7609,7 @@
         <w:ind w:left="5040" w:hanging="360"/>
       </w:pPr>
       <w:rPr>
-        <w:rFonts w:ascii="Wingdings" w:hAnsi="Wingdings" w:hint="default"/>
+        <w:rFonts w:hint="default" w:ascii="Wingdings" w:hAnsi="Wingdings"/>
         <w:sz w:val="20"/>
       </w:rPr>
     </w:lvl>
@@ -7186,7 +7625,7 @@
         <w:ind w:left="5760" w:hanging="360"/>
       </w:pPr>
       <w:rPr>
-        <w:rFonts w:ascii="Wingdings" w:hAnsi="Wingdings" w:hint="default"/>
+        <w:rFonts w:hint="default" w:ascii="Wingdings" w:hAnsi="Wingdings"/>
         <w:sz w:val="20"/>
       </w:rPr>
     </w:lvl>
@@ -7202,7 +7641,7 @@
         <w:ind w:left="6480" w:hanging="360"/>
       </w:pPr>
       <w:rPr>
-        <w:rFonts w:ascii="Wingdings" w:hAnsi="Wingdings" w:hint="default"/>
+        <w:rFonts w:hint="default" w:ascii="Wingdings" w:hAnsi="Wingdings"/>
         <w:sz w:val="20"/>
       </w:rPr>
     </w:lvl>
@@ -7223,7 +7662,7 @@
         <w:ind w:left="360" w:hanging="360"/>
       </w:pPr>
       <w:rPr>
-        <w:rFonts w:ascii="Symbol" w:hAnsi="Symbol" w:hint="default"/>
+        <w:rFonts w:hint="default" w:ascii="Symbol" w:hAnsi="Symbol"/>
       </w:rPr>
     </w:lvl>
   </w:abstractNum>
@@ -7243,7 +7682,7 @@
         <w:ind w:left="1800" w:hanging="360"/>
       </w:pPr>
       <w:rPr>
-        <w:rFonts w:ascii="Symbol" w:hAnsi="Symbol" w:hint="default"/>
+        <w:rFonts w:hint="default" w:ascii="Symbol" w:hAnsi="Symbol"/>
       </w:rPr>
     </w:lvl>
     <w:lvl w:ilvl="1" w:tplc="04090003" w:tentative="1">
@@ -7258,7 +7697,7 @@
         <w:ind w:left="2520" w:hanging="360"/>
       </w:pPr>
       <w:rPr>
-        <w:rFonts w:ascii="Courier New" w:hAnsi="Courier New" w:hint="default"/>
+        <w:rFonts w:hint="default" w:ascii="Courier New" w:hAnsi="Courier New"/>
       </w:rPr>
     </w:lvl>
     <w:lvl w:ilvl="2" w:tplc="04090005" w:tentative="1">
@@ -7273,7 +7712,7 @@
         <w:ind w:left="3240" w:hanging="360"/>
       </w:pPr>
       <w:rPr>
-        <w:rFonts w:ascii="Wingdings" w:hAnsi="Wingdings" w:hint="default"/>
+        <w:rFonts w:hint="default" w:ascii="Wingdings" w:hAnsi="Wingdings"/>
       </w:rPr>
     </w:lvl>
     <w:lvl w:ilvl="3" w:tplc="04090001" w:tentative="1">
@@ -7288,7 +7727,7 @@
         <w:ind w:left="3960" w:hanging="360"/>
       </w:pPr>
       <w:rPr>
-        <w:rFonts w:ascii="Symbol" w:hAnsi="Symbol" w:hint="default"/>
+        <w:rFonts w:hint="default" w:ascii="Symbol" w:hAnsi="Symbol"/>
       </w:rPr>
     </w:lvl>
     <w:lvl w:ilvl="4" w:tplc="04090003" w:tentative="1">
@@ -7303,7 +7742,7 @@
         <w:ind w:left="4680" w:hanging="360"/>
       </w:pPr>
       <w:rPr>
-        <w:rFonts w:ascii="Courier New" w:hAnsi="Courier New" w:hint="default"/>
+        <w:rFonts w:hint="default" w:ascii="Courier New" w:hAnsi="Courier New"/>
       </w:rPr>
     </w:lvl>
     <w:lvl w:ilvl="5" w:tplc="04090005" w:tentative="1">
@@ -7318,7 +7757,7 @@
         <w:ind w:left="5400" w:hanging="360"/>
       </w:pPr>
       <w:rPr>
-        <w:rFonts w:ascii="Wingdings" w:hAnsi="Wingdings" w:hint="default"/>
+        <w:rFonts w:hint="default" w:ascii="Wingdings" w:hAnsi="Wingdings"/>
       </w:rPr>
     </w:lvl>
     <w:lvl w:ilvl="6" w:tplc="04090001" w:tentative="1">
@@ -7333,7 +7772,7 @@
         <w:ind w:left="6120" w:hanging="360"/>
       </w:pPr>
       <w:rPr>
-        <w:rFonts w:ascii="Symbol" w:hAnsi="Symbol" w:hint="default"/>
+        <w:rFonts w:hint="default" w:ascii="Symbol" w:hAnsi="Symbol"/>
       </w:rPr>
     </w:lvl>
     <w:lvl w:ilvl="7" w:tplc="04090003" w:tentative="1">
@@ -7348,7 +7787,7 @@
         <w:ind w:left="6840" w:hanging="360"/>
       </w:pPr>
       <w:rPr>
-        <w:rFonts w:ascii="Courier New" w:hAnsi="Courier New" w:hint="default"/>
+        <w:rFonts w:hint="default" w:ascii="Courier New" w:hAnsi="Courier New"/>
       </w:rPr>
     </w:lvl>
     <w:lvl w:ilvl="8" w:tplc="04090005" w:tentative="1">
@@ -7363,7 +7802,7 @@
         <w:ind w:left="7560" w:hanging="360"/>
       </w:pPr>
       <w:rPr>
-        <w:rFonts w:ascii="Wingdings" w:hAnsi="Wingdings" w:hint="default"/>
+        <w:rFonts w:hint="default" w:ascii="Wingdings" w:hAnsi="Wingdings"/>
       </w:rPr>
     </w:lvl>
   </w:abstractNum>
@@ -7383,7 +7822,7 @@
         <w:ind w:left="360" w:hanging="360"/>
       </w:pPr>
       <w:rPr>
-        <w:rFonts w:ascii="Symbol" w:hAnsi="Symbol" w:hint="default"/>
+        <w:rFonts w:hint="default" w:ascii="Symbol" w:hAnsi="Symbol"/>
       </w:rPr>
     </w:lvl>
   </w:abstractNum>
@@ -7629,7 +8068,7 @@
         <w:ind w:left="360" w:hanging="360"/>
       </w:pPr>
       <w:rPr>
-        <w:rFonts w:ascii="Symbol" w:hAnsi="Symbol" w:hint="default"/>
+        <w:rFonts w:hint="default" w:ascii="Symbol" w:hAnsi="Symbol"/>
       </w:rPr>
     </w:lvl>
   </w:abstractNum>
@@ -7649,7 +8088,7 @@
         <w:ind w:left="360" w:hanging="360"/>
       </w:pPr>
       <w:rPr>
-        <w:rFonts w:ascii="Symbol" w:hAnsi="Symbol" w:hint="default"/>
+        <w:rFonts w:hint="default" w:ascii="Symbol" w:hAnsi="Symbol"/>
       </w:rPr>
     </w:lvl>
   </w:abstractNum>
@@ -7669,7 +8108,7 @@
         <w:ind w:left="360" w:hanging="360"/>
       </w:pPr>
       <w:rPr>
-        <w:rFonts w:ascii="Symbol" w:hAnsi="Symbol" w:hint="default"/>
+        <w:rFonts w:hint="default" w:ascii="Symbol" w:hAnsi="Symbol"/>
       </w:rPr>
     </w:lvl>
   </w:abstractNum>
@@ -7687,7 +8126,7 @@
         <w:ind w:left="720" w:hanging="432"/>
       </w:pPr>
       <w:rPr>
-        <w:rFonts w:ascii="Arial" w:hAnsi="Arial" w:hint="default"/>
+        <w:rFonts w:hint="default" w:ascii="Arial" w:hAnsi="Arial"/>
         <w:sz w:val="16"/>
       </w:rPr>
     </w:lvl>
@@ -7708,7 +8147,7 @@
         <w:ind w:left="360" w:hanging="360"/>
       </w:pPr>
       <w:rPr>
-        <w:rFonts w:ascii="Symbol" w:hAnsi="Symbol" w:hint="default"/>
+        <w:rFonts w:hint="default" w:ascii="Symbol" w:hAnsi="Symbol"/>
       </w:rPr>
     </w:lvl>
   </w:abstractNum>
@@ -7728,7 +8167,7 @@
         <w:ind w:left="1440" w:hanging="360"/>
       </w:pPr>
       <w:rPr>
-        <w:rFonts w:ascii="Symbol" w:hAnsi="Symbol" w:hint="default"/>
+        <w:rFonts w:hint="default" w:ascii="Symbol" w:hAnsi="Symbol"/>
       </w:rPr>
     </w:lvl>
     <w:lvl w:ilvl="1" w:tplc="04090003" w:tentative="1">
@@ -7743,7 +8182,7 @@
         <w:ind w:left="2160" w:hanging="360"/>
       </w:pPr>
       <w:rPr>
-        <w:rFonts w:ascii="Courier New" w:hAnsi="Courier New" w:hint="default"/>
+        <w:rFonts w:hint="default" w:ascii="Courier New" w:hAnsi="Courier New"/>
       </w:rPr>
     </w:lvl>
     <w:lvl w:ilvl="2" w:tplc="04090005" w:tentative="1">
@@ -7758,7 +8197,7 @@
         <w:ind w:left="2880" w:hanging="360"/>
       </w:pPr>
       <w:rPr>
-        <w:rFonts w:ascii="Wingdings" w:hAnsi="Wingdings" w:hint="default"/>
+        <w:rFonts w:hint="default" w:ascii="Wingdings" w:hAnsi="Wingdings"/>
       </w:rPr>
     </w:lvl>
     <w:lvl w:ilvl="3" w:tplc="04090001" w:tentative="1">
@@ -7773,7 +8212,7 @@
         <w:ind w:left="3600" w:hanging="360"/>
       </w:pPr>
       <w:rPr>
-        <w:rFonts w:ascii="Symbol" w:hAnsi="Symbol" w:hint="default"/>
+        <w:rFonts w:hint="default" w:ascii="Symbol" w:hAnsi="Symbol"/>
       </w:rPr>
     </w:lvl>
     <w:lvl w:ilvl="4" w:tplc="04090003" w:tentative="1">
@@ -7788,7 +8227,7 @@
         <w:ind w:left="4320" w:hanging="360"/>
       </w:pPr>
       <w:rPr>
-        <w:rFonts w:ascii="Courier New" w:hAnsi="Courier New" w:hint="default"/>
+        <w:rFonts w:hint="default" w:ascii="Courier New" w:hAnsi="Courier New"/>
       </w:rPr>
     </w:lvl>
     <w:lvl w:ilvl="5" w:tplc="04090005" w:tentative="1">
@@ -7803,7 +8242,7 @@
         <w:ind w:left="5040" w:hanging="360"/>
       </w:pPr>
       <w:rPr>
-        <w:rFonts w:ascii="Wingdings" w:hAnsi="Wingdings" w:hint="default"/>
+        <w:rFonts w:hint="default" w:ascii="Wingdings" w:hAnsi="Wingdings"/>
       </w:rPr>
     </w:lvl>
     <w:lvl w:ilvl="6" w:tplc="04090001" w:tentative="1">
@@ -7818,7 +8257,7 @@
         <w:ind w:left="5760" w:hanging="360"/>
       </w:pPr>
       <w:rPr>
-        <w:rFonts w:ascii="Symbol" w:hAnsi="Symbol" w:hint="default"/>
+        <w:rFonts w:hint="default" w:ascii="Symbol" w:hAnsi="Symbol"/>
       </w:rPr>
     </w:lvl>
     <w:lvl w:ilvl="7" w:tplc="04090003" w:tentative="1">
@@ -7833,7 +8272,7 @@
         <w:ind w:left="6480" w:hanging="360"/>
       </w:pPr>
       <w:rPr>
-        <w:rFonts w:ascii="Courier New" w:hAnsi="Courier New" w:hint="default"/>
+        <w:rFonts w:hint="default" w:ascii="Courier New" w:hAnsi="Courier New"/>
       </w:rPr>
     </w:lvl>
     <w:lvl w:ilvl="8" w:tplc="04090005" w:tentative="1">
@@ -7848,10 +8287,13 @@
         <w:ind w:left="7200" w:hanging="360"/>
       </w:pPr>
       <w:rPr>
-        <w:rFonts w:ascii="Wingdings" w:hAnsi="Wingdings" w:hint="default"/>
+        <w:rFonts w:hint="default" w:ascii="Wingdings" w:hAnsi="Wingdings"/>
       </w:rPr>
     </w:lvl>
   </w:abstractNum>
+  <w:num w:numId="47">
+    <w:abstractNumId w:val="44"/>
+  </w:num>
   <w:num w:numId="1" w16cid:durableId="1818263053">
     <w:abstractNumId w:val="0"/>
   </w:num>
@@ -7868,7 +8310,7 @@
           <w:ind w:left="1080" w:hanging="360"/>
         </w:pPr>
         <w:rPr>
-          <w:rFonts w:ascii="Symbol" w:hAnsi="Symbol" w:hint="default"/>
+          <w:rFonts w:hint="default" w:ascii="Symbol" w:hAnsi="Symbol"/>
         </w:rPr>
       </w:lvl>
     </w:lvlOverride>
@@ -7900,7 +8342,7 @@
           <w:ind w:left="1080" w:hanging="360"/>
         </w:pPr>
         <w:rPr>
-          <w:rFonts w:ascii="Symbol" w:hAnsi="Symbol" w:hint="default"/>
+          <w:rFonts w:hint="default" w:ascii="Symbol" w:hAnsi="Symbol"/>
         </w:rPr>
       </w:lvl>
     </w:lvlOverride>
@@ -7938,7 +8380,7 @@
           <w:ind w:left="720" w:hanging="360"/>
         </w:pPr>
         <w:rPr>
-          <w:rFonts w:ascii="Symbol" w:hAnsi="Symbol" w:hint="default"/>
+          <w:rFonts w:hint="default" w:ascii="Symbol" w:hAnsi="Symbol"/>
         </w:rPr>
       </w:lvl>
     </w:lvlOverride>
@@ -8037,11 +8479,11 @@
 </file>
 
 <file path=word/styles.xml><?xml version="1.0" encoding="utf-8"?>
-<w:styles xmlns:mc="http://schemas.openxmlformats.org/markup-compatibility/2006" xmlns:r="http://schemas.openxmlformats.org/officeDocument/2006/relationships" xmlns:w="http://schemas.openxmlformats.org/wordprocessingml/2006/main" xmlns:w14="http://schemas.microsoft.com/office/word/2010/wordml" xmlns:w15="http://schemas.microsoft.com/office/word/2012/wordml" xmlns:w16cex="http://schemas.microsoft.com/office/word/2018/wordml/cex" xmlns:w16cid="http://schemas.microsoft.com/office/word/2016/wordml/cid" xmlns:w16="http://schemas.microsoft.com/office/word/2018/wordml" xmlns:w16sdtdh="http://schemas.microsoft.com/office/word/2020/wordml/sdtdatahash" xmlns:w16se="http://schemas.microsoft.com/office/word/2015/wordml/symex" mc:Ignorable="w14 w15 w16se w16cid w16 w16cex w16sdtdh">
+<w:styles xmlns:wp14="http://schemas.microsoft.com/office/word/2010/wordprocessingDrawing" xmlns:mc="http://schemas.openxmlformats.org/markup-compatibility/2006" xmlns:r="http://schemas.openxmlformats.org/officeDocument/2006/relationships" xmlns:w="http://schemas.openxmlformats.org/wordprocessingml/2006/main" xmlns:w14="http://schemas.microsoft.com/office/word/2010/wordml" xmlns:w15="http://schemas.microsoft.com/office/word/2012/wordml" xmlns:w16cex="http://schemas.microsoft.com/office/word/2018/wordml/cex" xmlns:w16cid="http://schemas.microsoft.com/office/word/2016/wordml/cid" xmlns:w16="http://schemas.microsoft.com/office/word/2018/wordml" xmlns:w16sdtdh="http://schemas.microsoft.com/office/word/2020/wordml/sdtdatahash" xmlns:w16se="http://schemas.microsoft.com/office/word/2015/wordml/symex" mc:Ignorable="w14 w15 w16se w16cid w16 w16cex w16sdtdh wp14">
   <w:docDefaults>
     <w:rPrDefault>
       <w:rPr>
-        <w:rFonts w:ascii="Times New Roman" w:eastAsia="Times New Roman" w:hAnsi="Times New Roman" w:cs="Times New Roman"/>
+        <w:rFonts w:ascii="Times New Roman" w:hAnsi="Times New Roman" w:eastAsia="Times New Roman" w:cs="Times New Roman"/>
         <w:lang w:val="en-US" w:eastAsia="en-US" w:bidi="ar-SA"/>
       </w:rPr>
     </w:rPrDefault>
@@ -8067,22 +8509,22 @@
     <w:lsdException w:name="index 7" w:semiHidden="1" w:unhideWhenUsed="1"/>
     <w:lsdException w:name="index 8" w:semiHidden="1" w:unhideWhenUsed="1"/>
     <w:lsdException w:name="index 9" w:semiHidden="1" w:unhideWhenUsed="1"/>
-    <w:lsdException w:name="toc 1" w:semiHidden="1" w:uiPriority="39" w:unhideWhenUsed="1"/>
-    <w:lsdException w:name="toc 2" w:semiHidden="1" w:uiPriority="39" w:unhideWhenUsed="1"/>
-    <w:lsdException w:name="toc 3" w:semiHidden="1" w:uiPriority="39" w:unhideWhenUsed="1"/>
-    <w:lsdException w:name="toc 4" w:semiHidden="1" w:uiPriority="39" w:unhideWhenUsed="1"/>
-    <w:lsdException w:name="toc 5" w:semiHidden="1" w:uiPriority="39" w:unhideWhenUsed="1"/>
-    <w:lsdException w:name="toc 6" w:semiHidden="1" w:uiPriority="39" w:unhideWhenUsed="1"/>
-    <w:lsdException w:name="toc 7" w:semiHidden="1" w:uiPriority="39" w:unhideWhenUsed="1"/>
-    <w:lsdException w:name="toc 8" w:semiHidden="1" w:uiPriority="39" w:unhideWhenUsed="1"/>
-    <w:lsdException w:name="toc 9" w:semiHidden="1" w:uiPriority="39" w:unhideWhenUsed="1"/>
+    <w:lsdException w:name="toc 1" w:uiPriority="39" w:semiHidden="1" w:unhideWhenUsed="1"/>
+    <w:lsdException w:name="toc 2" w:uiPriority="39" w:semiHidden="1" w:unhideWhenUsed="1"/>
+    <w:lsdException w:name="toc 3" w:uiPriority="39" w:semiHidden="1" w:unhideWhenUsed="1"/>
+    <w:lsdException w:name="toc 4" w:uiPriority="39" w:semiHidden="1" w:unhideWhenUsed="1"/>
+    <w:lsdException w:name="toc 5" w:uiPriority="39" w:semiHidden="1" w:unhideWhenUsed="1"/>
+    <w:lsdException w:name="toc 6" w:uiPriority="39" w:semiHidden="1" w:unhideWhenUsed="1"/>
+    <w:lsdException w:name="toc 7" w:uiPriority="39" w:semiHidden="1" w:unhideWhenUsed="1"/>
+    <w:lsdException w:name="toc 8" w:uiPriority="39" w:semiHidden="1" w:unhideWhenUsed="1"/>
+    <w:lsdException w:name="toc 9" w:uiPriority="39" w:semiHidden="1" w:unhideWhenUsed="1"/>
     <w:lsdException w:name="Normal Indent" w:semiHidden="1" w:unhideWhenUsed="1"/>
     <w:lsdException w:name="footnote text" w:semiHidden="1" w:unhideWhenUsed="1"/>
     <w:lsdException w:name="annotation text" w:semiHidden="1" w:unhideWhenUsed="1"/>
     <w:lsdException w:name="header" w:semiHidden="1" w:unhideWhenUsed="1"/>
     <w:lsdException w:name="footer" w:semiHidden="1" w:unhideWhenUsed="1"/>
     <w:lsdException w:name="index heading" w:semiHidden="1" w:unhideWhenUsed="1"/>
-    <w:lsdException w:name="caption" w:semiHidden="1" w:uiPriority="35" w:unhideWhenUsed="1" w:qFormat="1"/>
+    <w:lsdException w:name="caption" w:uiPriority="35" w:semiHidden="1" w:unhideWhenUsed="1" w:qFormat="1"/>
     <w:lsdException w:name="table of figures" w:semiHidden="1" w:unhideWhenUsed="1"/>
     <w:lsdException w:name="envelope address" w:semiHidden="1" w:unhideWhenUsed="1"/>
     <w:lsdException w:name="envelope return" w:semiHidden="1" w:unhideWhenUsed="1"/>
@@ -8113,7 +8555,7 @@
     <w:lsdException w:name="Title" w:uiPriority="10" w:qFormat="1"/>
     <w:lsdException w:name="Closing" w:semiHidden="1" w:unhideWhenUsed="1"/>
     <w:lsdException w:name="Signature" w:semiHidden="1" w:unhideWhenUsed="1"/>
-    <w:lsdException w:name="Default Paragraph Font" w:semiHidden="1" w:uiPriority="1" w:unhideWhenUsed="1"/>
+    <w:lsdException w:name="Default Paragraph Font" w:uiPriority="1" w:semiHidden="1" w:unhideWhenUsed="1"/>
     <w:lsdException w:name="Body Text" w:semiHidden="1" w:unhideWhenUsed="1"/>
     <w:lsdException w:name="Body Text Indent" w:semiHidden="1" w:unhideWhenUsed="1"/>
     <w:lsdException w:name="List Continue" w:semiHidden="1" w:unhideWhenUsed="1"/>
@@ -8313,8 +8755,8 @@
     <w:lsdException w:name="Subtle Reference" w:uiPriority="31" w:qFormat="1"/>
     <w:lsdException w:name="Intense Reference" w:uiPriority="32" w:qFormat="1"/>
     <w:lsdException w:name="Book Title" w:uiPriority="33" w:qFormat="1"/>
-    <w:lsdException w:name="Bibliography" w:semiHidden="1" w:uiPriority="37" w:unhideWhenUsed="1"/>
-    <w:lsdException w:name="TOC Heading" w:semiHidden="1" w:uiPriority="39" w:unhideWhenUsed="1" w:qFormat="1"/>
+    <w:lsdException w:name="Bibliography" w:uiPriority="37" w:semiHidden="1" w:unhideWhenUsed="1"/>
+    <w:lsdException w:name="TOC Heading" w:uiPriority="39" w:semiHidden="1" w:unhideWhenUsed="1" w:qFormat="1"/>
     <w:lsdException w:name="Plain Table 1" w:uiPriority="41"/>
     <w:lsdException w:name="Plain Table 2" w:uiPriority="42"/>
     <w:lsdException w:name="Plain Table 3" w:uiPriority="43"/>
@@ -8425,7 +8867,7 @@
     <w:lsdException w:name="Unresolved Mention" w:semiHidden="1" w:unhideWhenUsed="1"/>
     <w:lsdException w:name="Smart Link" w:semiHidden="1" w:unhideWhenUsed="1"/>
   </w:latentStyles>
-  <w:style w:type="paragraph" w:default="1" w:styleId="Normal">
+  <w:style w:type="paragraph" w:styleId="Normal" w:default="1">
     <w:name w:val="Normal"/>
     <w:qFormat/>
     <w:pPr>
@@ -8591,13 +9033,13 @@
       <w:sz w:val="18"/>
     </w:rPr>
   </w:style>
-  <w:style w:type="character" w:default="1" w:styleId="DefaultParagraphFont">
+  <w:style w:type="character" w:styleId="DefaultParagraphFont" w:default="1">
     <w:name w:val="Default Paragraph Font"/>
     <w:uiPriority w:val="1"/>
     <w:semiHidden/>
     <w:unhideWhenUsed/>
   </w:style>
-  <w:style w:type="table" w:default="1" w:styleId="TableNormal">
+  <w:style w:type="table" w:styleId="TableNormal" w:default="1">
     <w:name w:val="Normal Table"/>
     <w:uiPriority w:val="99"/>
     <w:semiHidden/>
@@ -8612,13 +9054,13 @@
       </w:tblCellMar>
     </w:tblPr>
   </w:style>
-  <w:style w:type="numbering" w:default="1" w:styleId="NoList">
+  <w:style w:type="numbering" w:styleId="NoList" w:default="1">
     <w:name w:val="No List"/>
     <w:uiPriority w:val="99"/>
     <w:semiHidden/>
     <w:unhideWhenUsed/>
   </w:style>
-  <w:style w:type="paragraph" w:customStyle="1" w:styleId="Paragraph2">
+  <w:style w:type="paragraph" w:styleId="Paragraph2" w:customStyle="1">
     <w:name w:val="Paragraph2"/>
     <w:basedOn w:val="Normal"/>
     <w:pPr>
@@ -8733,7 +9175,7 @@
     <w:name w:val="page number"/>
     <w:basedOn w:val="DefaultParagraphFont"/>
   </w:style>
-  <w:style w:type="paragraph" w:customStyle="1" w:styleId="Tabletext">
+  <w:style w:type="paragraph" w:styleId="Tabletext" w:customStyle="1">
     <w:name w:val="Tabletext"/>
     <w:basedOn w:val="Normal"/>
     <w:pPr>
@@ -8750,7 +9192,7 @@
       <w:ind w:left="720"/>
     </w:pPr>
   </w:style>
-  <w:style w:type="paragraph" w:customStyle="1" w:styleId="Blockquote">
+  <w:style w:type="paragraph" w:styleId="Blockquote" w:customStyle="1">
     <w:name w:val="Blockquote"/>
     <w:basedOn w:val="Normal"/>
     <w:pPr>
@@ -8764,14 +9206,14 @@
       <w:lang w:val="en-CA"/>
     </w:rPr>
   </w:style>
-  <w:style w:type="paragraph" w:customStyle="1" w:styleId="Bullet1">
+  <w:style w:type="paragraph" w:styleId="Bullet1" w:customStyle="1">
     <w:name w:val="Bullet1"/>
     <w:basedOn w:val="Normal"/>
     <w:pPr>
       <w:ind w:left="720" w:hanging="432"/>
     </w:pPr>
   </w:style>
-  <w:style w:type="paragraph" w:customStyle="1" w:styleId="Bullet2">
+  <w:style w:type="paragraph" w:styleId="Bullet2" w:customStyle="1">
     <w:name w:val="Bullet2"/>
     <w:basedOn w:val="Normal"/>
     <w:pPr>
@@ -8809,7 +9251,7 @@
       <w:keepNext/>
       <w:keepLines/>
       <w:pBdr>
-        <w:bottom w:val="single" w:sz="6" w:space="0" w:color="000000"/>
+        <w:bottom w:val="single" w:color="000000" w:sz="6" w:space="0"/>
       </w:pBdr>
       <w:spacing w:before="40" w:after="40"/>
       <w:ind w:left="360" w:hanging="360"/>
@@ -8819,7 +9261,7 @@
       <w:sz w:val="16"/>
     </w:rPr>
   </w:style>
-  <w:style w:type="paragraph" w:customStyle="1" w:styleId="MainTitle">
+  <w:style w:type="paragraph" w:styleId="MainTitle" w:customStyle="1">
     <w:name w:val="Main Title"/>
     <w:basedOn w:val="Normal"/>
     <w:pPr>
@@ -8833,7 +9275,7 @@
       <w:sz w:val="32"/>
     </w:rPr>
   </w:style>
-  <w:style w:type="paragraph" w:customStyle="1" w:styleId="Paragraph1">
+  <w:style w:type="paragraph" w:styleId="Paragraph1" w:customStyle="1">
     <w:name w:val="Paragraph1"/>
     <w:basedOn w:val="Normal"/>
     <w:pPr>
@@ -8841,7 +9283,7 @@
       <w:jc w:val="both"/>
     </w:pPr>
   </w:style>
-  <w:style w:type="paragraph" w:customStyle="1" w:styleId="Paragraph3">
+  <w:style w:type="paragraph" w:styleId="Paragraph3" w:customStyle="1">
     <w:name w:val="Paragraph3"/>
     <w:basedOn w:val="Normal"/>
     <w:pPr>
@@ -8850,7 +9292,7 @@
       <w:jc w:val="both"/>
     </w:pPr>
   </w:style>
-  <w:style w:type="paragraph" w:customStyle="1" w:styleId="Paragraph4">
+  <w:style w:type="paragraph" w:styleId="Paragraph4" w:customStyle="1">
     <w:name w:val="Paragraph4"/>
     <w:basedOn w:val="Normal"/>
     <w:pPr>
@@ -8957,7 +9399,7 @@
       <w:u w:val="single"/>
     </w:rPr>
   </w:style>
-  <w:style w:type="paragraph" w:customStyle="1" w:styleId="Body">
+  <w:style w:type="paragraph" w:styleId="Body" w:customStyle="1">
     <w:name w:val="Body"/>
     <w:basedOn w:val="Normal"/>
     <w:pPr>
@@ -8969,7 +9411,7 @@
       <w:rFonts w:ascii="Book Antiqua" w:hAnsi="Book Antiqua"/>
     </w:rPr>
   </w:style>
-  <w:style w:type="paragraph" w:customStyle="1" w:styleId="Bullet">
+  <w:style w:type="paragraph" w:styleId="Bullet" w:customStyle="1">
     <w:name w:val="Bullet"/>
     <w:basedOn w:val="Normal"/>
     <w:pPr>
@@ -8988,7 +9430,7 @@
       <w:rFonts w:ascii="Book Antiqua" w:hAnsi="Book Antiqua"/>
     </w:rPr>
   </w:style>
-  <w:style w:type="paragraph" w:customStyle="1" w:styleId="InfoBlue">
+  <w:style w:type="paragraph" w:styleId="InfoBlue" w:customStyle="1">
     <w:name w:val="InfoBlue"/>
     <w:basedOn w:val="Normal"/>
     <w:next w:val="BodyText"/>
@@ -9031,7 +9473,7 @@
       <w:bCs/>
     </w:rPr>
   </w:style>
-  <w:style w:type="paragraph" w:customStyle="1" w:styleId="infoblue0">
+  <w:style w:type="paragraph" w:styleId="infoblue0" w:customStyle="1">
     <w:name w:val="infoblue"/>
     <w:basedOn w:val="Normal"/>
     <w:pPr>
@@ -9064,6 +9506,32 @@
       <w:color w:val="605E5C"/>
       <w:shd w:val="clear" w:color="auto" w:fill="E1DFDD"/>
     </w:rPr>
+  </w:style>
+  <w:style xmlns:w="http://schemas.openxmlformats.org/wordprocessingml/2006/main" w:type="table" w:styleId="TableGrid">
+    <w:name xmlns:w="http://schemas.openxmlformats.org/wordprocessingml/2006/main" w:val="Table Grid"/>
+    <w:basedOn xmlns:w="http://schemas.openxmlformats.org/wordprocessingml/2006/main" w:val="TableNormal"/>
+    <w:uiPriority xmlns:w="http://schemas.openxmlformats.org/wordprocessingml/2006/main" w:val="59"/>
+    <w:rsid xmlns:w="http://schemas.openxmlformats.org/wordprocessingml/2006/main" w:val="00FB4123"/>
+    <w:pPr xmlns:w="http://schemas.openxmlformats.org/wordprocessingml/2006/main">
+      <w:spacing w:after="0" w:line="240" w:lineRule="auto"/>
+    </w:pPr>
+    <w:tblPr xmlns:w="http://schemas.openxmlformats.org/wordprocessingml/2006/main">
+      <w:tblInd w:w="0" w:type="dxa"/>
+      <w:tblBorders>
+        <w:top w:val="single" w:color="000000" w:themeColor="text1" w:sz="4" w:space="0"/>
+        <w:left w:val="single" w:color="000000" w:themeColor="text1" w:sz="4" w:space="0"/>
+        <w:bottom w:val="single" w:color="000000" w:themeColor="text1" w:sz="4" w:space="0"/>
+        <w:right w:val="single" w:color="000000" w:themeColor="text1" w:sz="4" w:space="0"/>
+        <w:insideH w:val="single" w:color="000000" w:themeColor="text1" w:sz="4" w:space="0"/>
+        <w:insideV w:val="single" w:color="000000" w:themeColor="text1" w:sz="4" w:space="0"/>
+      </w:tblBorders>
+      <w:tblCellMar>
+        <w:top w:w="0" w:type="dxa"/>
+        <w:left w:w="108" w:type="dxa"/>
+        <w:bottom w:w="0" w:type="dxa"/>
+        <w:right w:w="108" w:type="dxa"/>
+      </w:tblCellMar>
+    </w:tblPr>
   </w:style>
 </w:styles>
 </file>

</xml_diff>

<commit_message>
Complete sections 4.1-4.4 of the Software Dev Plan
</commit_message>
<xml_diff>
--- a/Documentation/Software-Development-Plan.docx
+++ b/Documentation/Software-Development-Plan.docx
@@ -34,7 +34,19 @@
         <w:rPr>
           <w:sz w:val="28"/>
         </w:rPr>
-        <w:t>Version &lt;1.0&gt;</w:t>
+        <w:t>Version &lt;1.</w:t>
+      </w:r>
+      <w:r>
+        <w:rPr>
+          <w:sz w:val="28"/>
+        </w:rPr>
+        <w:t>3</w:t>
+      </w:r>
+      <w:r>
+        <w:rPr>
+          <w:sz w:val="28"/>
+        </w:rPr>
+        <w:t>&gt;</w:t>
       </w:r>
     </w:p>
     <w:p>
@@ -367,6 +379,9 @@
             <w:pPr>
               <w:pStyle w:val="Tabletext"/>
             </w:pPr>
+            <w:r>
+              <w:t>09/24/2023</w:t>
+            </w:r>
           </w:p>
         </w:tc>
         <w:tc>
@@ -377,6 +392,9 @@
             <w:pPr>
               <w:pStyle w:val="Tabletext"/>
             </w:pPr>
+            <w:r>
+              <w:t>1.3</w:t>
+            </w:r>
           </w:p>
         </w:tc>
         <w:tc>
@@ -390,6 +408,9 @@
                 <w:tab w:val="left" w:pos="1173"/>
               </w:tabs>
             </w:pPr>
+            <w:r>
+              <w:t>Updated Management Process</w:t>
+            </w:r>
           </w:p>
         </w:tc>
         <w:tc>
@@ -400,6 +421,9 @@
             <w:pPr>
               <w:pStyle w:val="Tabletext"/>
             </w:pPr>
+            <w:r>
+              <w:t>Chris Cooper</w:t>
+            </w:r>
           </w:p>
         </w:tc>
       </w:tr>
@@ -4229,294 +4253,809 @@
       <w:pPr>
         <w:pStyle w:val="Heading1"/>
       </w:pPr>
-      <w:bookmarkStart w:id="33" w:name="_Toc524312841"/>
-      <w:bookmarkStart w:id="34" w:name="_Toc11132109"/>
-      <w:r>
-        <w:t>Management Process</w:t>
-      </w:r>
-      <w:bookmarkEnd w:id="33"/>
-      <w:bookmarkEnd w:id="34"/>
-    </w:p>
-    <w:p>
-      <w:pPr>
-        <w:pStyle w:val="Heading2"/>
-      </w:pPr>
-      <w:bookmarkStart w:id="35" w:name="_Toc524312842"/>
-      <w:bookmarkStart w:id="36" w:name="_Toc11132110"/>
-      <w:r>
-        <w:t>Project Estimates</w:t>
-      </w:r>
-      <w:bookmarkEnd w:id="35"/>
-      <w:bookmarkEnd w:id="36"/>
-    </w:p>
-    <w:p>
-      <w:pPr>
-        <w:pStyle w:val="infoblue0"/>
-      </w:pPr>
-      <w:r>
-        <w:t>[Provide the estimated cost and schedule for the project, as well as the basis for those estimates, and the points and circumstances in the project when re-estimation will occur.]</w:t>
-      </w:r>
-    </w:p>
-    <w:p>
-      <w:pPr>
-        <w:pStyle w:val="Heading2"/>
-      </w:pPr>
-      <w:bookmarkStart w:id="37" w:name="_Toc524312843"/>
-      <w:bookmarkStart w:id="38" w:name="_Toc11132111"/>
-      <w:r>
-        <w:t>Project Plan</w:t>
-      </w:r>
-      <w:bookmarkEnd w:id="37"/>
-      <w:bookmarkEnd w:id="38"/>
-    </w:p>
-    <w:p>
-      <w:pPr>
-        <w:pStyle w:val="infoblue0"/>
-      </w:pPr>
-      <w:r>
-        <w:t>[This section contains the schedule and resources for the project.]</w:t>
-      </w:r>
-    </w:p>
-    <w:p>
-      <w:pPr>
-        <w:pStyle w:val="Heading3"/>
-      </w:pPr>
-      <w:bookmarkStart w:id="39" w:name="_Toc524312844"/>
-      <w:r>
-        <w:t xml:space="preserve">Phase Plan </w:t>
-      </w:r>
-      <w:bookmarkEnd w:id="39"/>
-    </w:p>
-    <w:p>
-      <w:pPr>
-        <w:pStyle w:val="infoblue0"/>
-      </w:pPr>
-      <w:r>
-        <w:t>[Include the following:</w:t>
-      </w:r>
-    </w:p>
-    <w:p>
-      <w:pPr>
-        <w:pStyle w:val="infoblue0"/>
-        <w:ind w:left="1080" w:hanging="360"/>
-      </w:pPr>
-      <w:r>
-        <w:rPr>
-          <w:rFonts w:ascii="Symbol" w:hAnsi="Symbol"/>
-          <w:i w:val="0"/>
-          <w:iCs w:val="0"/>
-        </w:rPr>
-        <w:t></w:t>
-      </w:r>
-      <w:r>
-        <w:rPr>
-          <w:i w:val="0"/>
-          <w:iCs w:val="0"/>
-          <w:sz w:val="14"/>
-          <w:szCs w:val="14"/>
-        </w:rPr>
-        <w:t xml:space="preserve">     </w:t>
-      </w:r>
-      <w:r>
-        <w:t xml:space="preserve">a Gantt chart showing the allocation of time to the project phases (Not </w:t>
-      </w:r>
-      <w:r>
-        <w:t>necessarily</w:t>
-      </w:r>
-      <w:r>
-        <w:t xml:space="preserve"> detailed to the activity level; this type of Gantt Chart is providing along with the Iteration Plans themselves; Provide an Overview of the project Timeline with the major miles stones]</w:t>
-      </w:r>
-    </w:p>
-    <w:p>
-      <w:pPr>
-        <w:pStyle w:val="infoblue0"/>
-        <w:ind w:left="1080" w:hanging="360"/>
-      </w:pPr>
-      <w:r>
-        <w:rPr>
-          <w:rFonts w:ascii="Symbol" w:hAnsi="Symbol"/>
-          <w:i w:val="0"/>
-          <w:iCs w:val="0"/>
-        </w:rPr>
-        <w:t></w:t>
-      </w:r>
-      <w:r>
-        <w:rPr>
-          <w:i w:val="0"/>
-          <w:iCs w:val="0"/>
-          <w:sz w:val="14"/>
-          <w:szCs w:val="14"/>
-        </w:rPr>
-        <w:t xml:space="preserve">     </w:t>
-      </w:r>
-      <w:r>
-        <w:t xml:space="preserve">identify </w:t>
-      </w:r>
-      <w:r>
-        <w:rPr>
-          <w:b/>
-          <w:bCs/>
-        </w:rPr>
-        <w:t>major milestones</w:t>
-      </w:r>
-      <w:r>
-        <w:t xml:space="preserve"> with their achievement criteria</w:t>
-      </w:r>
-    </w:p>
-    <w:p>
-      <w:pPr>
-        <w:pStyle w:val="infoblue0"/>
-      </w:pPr>
-      <w:r>
-        <w:t>Define any important release points and demos.]</w:t>
-      </w:r>
-    </w:p>
-    <w:p>
-      <w:pPr>
-        <w:pStyle w:val="infoblue0"/>
-      </w:pPr>
-      <w:r>
-        <w:t xml:space="preserve">[If available, </w:t>
-      </w:r>
-      <w:r>
-        <w:t>refer</w:t>
-      </w:r>
-      <w:r>
-        <w:t xml:space="preserve"> to the related </w:t>
-      </w:r>
-      <w:r>
-        <w:rPr>
-          <w:b/>
-          <w:bCs/>
-        </w:rPr>
-        <w:t>Iteration Plan Documents</w:t>
-      </w:r>
-      <w:r>
-        <w:t xml:space="preserve"> for more details]</w:t>
-      </w:r>
-    </w:p>
-    <w:p>
-      <w:pPr>
-        <w:pStyle w:val="Heading3"/>
-      </w:pPr>
-      <w:bookmarkStart w:id="40" w:name="_Toc524312845"/>
-      <w:r>
-        <w:lastRenderedPageBreak/>
-        <w:t>Iteration Objectives</w:t>
-      </w:r>
-      <w:bookmarkEnd w:id="40"/>
-    </w:p>
-    <w:p>
-      <w:pPr>
-        <w:pStyle w:val="infoblue0"/>
-      </w:pPr>
-      <w:r>
-        <w:t xml:space="preserve">[Briefly list the objectives to be accomplished for each of the iterations and Refer to the related </w:t>
-      </w:r>
-      <w:r>
-        <w:rPr>
-          <w:b/>
-          <w:bCs/>
-        </w:rPr>
-        <w:t>Iteration Plan Documents</w:t>
-      </w:r>
-      <w:r>
-        <w:t xml:space="preserve"> for more details.]</w:t>
-      </w:r>
-    </w:p>
-    <w:p>
-      <w:pPr>
-        <w:pStyle w:val="Heading3"/>
-      </w:pPr>
-      <w:bookmarkStart w:id="41" w:name="_Toc524312846"/>
-      <w:r>
-        <w:t>Releases</w:t>
-      </w:r>
-      <w:bookmarkEnd w:id="41"/>
-    </w:p>
-    <w:p>
-      <w:pPr>
-        <w:pStyle w:val="infoblue0"/>
-      </w:pPr>
-      <w:r>
-        <w:t>[A brief description of each software release and whether it’s demo, beta, and so on.]</w:t>
-      </w:r>
-    </w:p>
-    <w:p>
-      <w:pPr>
-        <w:pStyle w:val="Heading3"/>
-      </w:pPr>
-      <w:bookmarkStart w:id="42" w:name="_Toc524312847"/>
-      <w:r>
-        <w:t>Project Schedule</w:t>
-      </w:r>
-      <w:bookmarkEnd w:id="42"/>
-    </w:p>
-    <w:p>
-      <w:pPr>
-        <w:pStyle w:val="infoblue0"/>
-      </w:pPr>
-      <w:r>
-        <w:t>[Diagrams or tables showing target dates for completion of iterations and phases, release points, demos, and other milestones.]</w:t>
-      </w:r>
-    </w:p>
-    <w:p>
-      <w:pPr>
-        <w:pStyle w:val="Heading3"/>
-      </w:pPr>
-      <w:bookmarkStart w:id="43" w:name="_Toc524312848"/>
-      <w:r>
-        <w:t>Project Resourcing</w:t>
-      </w:r>
-      <w:bookmarkEnd w:id="43"/>
-    </w:p>
-    <w:p>
-      <w:pPr>
-        <w:pStyle w:val="infoblue0"/>
-      </w:pPr>
-      <w:r>
-        <w:t> [Identify the numbers and type of staff required here, including any special skills or experience, scheduled by project phase or iteration.</w:t>
-      </w:r>
-    </w:p>
-    <w:p>
-      <w:pPr>
-        <w:pStyle w:val="infoblue0"/>
-      </w:pPr>
-      <w:r>
-        <w:t>List any special training project team members will require, with target dates for when this training should be completed.]</w:t>
-      </w:r>
-    </w:p>
-    <w:p>
-      <w:pPr>
-        <w:pStyle w:val="Heading2"/>
-      </w:pPr>
-      <w:bookmarkStart w:id="44" w:name="_Toc447095892"/>
-      <w:bookmarkStart w:id="45" w:name="_Toc512930361"/>
-      <w:bookmarkStart w:id="46" w:name="_Toc447095893"/>
-      <w:bookmarkStart w:id="47" w:name="_Toc512930362"/>
-      <w:bookmarkStart w:id="48" w:name="_Toc430447687"/>
-      <w:bookmarkStart w:id="49" w:name="_Toc447095894"/>
-      <w:bookmarkStart w:id="50" w:name="_Toc512930363"/>
-      <w:bookmarkStart w:id="51" w:name="_Toc430447688"/>
-      <w:bookmarkStart w:id="52" w:name="_Toc430447689"/>
-      <w:bookmarkStart w:id="53" w:name="_Toc447095895"/>
-      <w:bookmarkStart w:id="54" w:name="_Toc512930364"/>
-      <w:bookmarkStart w:id="55" w:name="_Toc430447690"/>
-      <w:bookmarkStart w:id="56" w:name="_Toc447095896"/>
-      <w:bookmarkStart w:id="57" w:name="_Toc512930365"/>
-      <w:bookmarkStart w:id="58" w:name="_Toc447095897"/>
-      <w:bookmarkStart w:id="59" w:name="_Toc512930366"/>
-      <w:bookmarkStart w:id="60" w:name="_Toc430447691"/>
-      <w:bookmarkStart w:id="61" w:name="_Toc447095898"/>
-      <w:bookmarkStart w:id="62" w:name="_Toc512930367"/>
-      <w:bookmarkStart w:id="63" w:name="_Toc447095908"/>
-      <w:bookmarkStart w:id="64" w:name="_Toc512930368"/>
-      <w:bookmarkStart w:id="65" w:name="_Toc513004379"/>
-      <w:bookmarkStart w:id="66" w:name="_Toc11132112"/>
+      <w:bookmarkStart w:id="33" w:name="_Toc447095912"/>
+      <w:bookmarkStart w:id="34" w:name="_Toc524312841"/>
+      <w:bookmarkStart w:id="35" w:name="_Toc11132109"/>
       <w:bookmarkEnd w:id="0"/>
       <w:bookmarkEnd w:id="3"/>
       <w:bookmarkEnd w:id="4"/>
+      <w:r>
+        <w:t>Management Process</w:t>
+      </w:r>
+      <w:bookmarkEnd w:id="34"/>
+      <w:bookmarkEnd w:id="35"/>
+    </w:p>
+    <w:p>
+      <w:pPr>
+        <w:pStyle w:val="Heading2"/>
+      </w:pPr>
+      <w:bookmarkStart w:id="36" w:name="_Toc524312842"/>
+      <w:bookmarkStart w:id="37" w:name="_Toc11132110"/>
+      <w:r>
+        <w:t>Project Estimates</w:t>
+      </w:r>
+      <w:bookmarkEnd w:id="36"/>
+      <w:bookmarkEnd w:id="37"/>
+    </w:p>
+    <w:p>
+      <w:pPr>
+        <w:ind w:left="720"/>
+      </w:pPr>
+      <w:r>
+        <w:t xml:space="preserve">As the entire project can be completed in base c++ with no external additions, the project will have no monetary cost. </w:t>
+      </w:r>
+    </w:p>
+    <w:p>
+      <w:pPr>
+        <w:ind w:left="720"/>
+      </w:pPr>
+      <w:r>
+        <w:t>Phase 1: Project Management Plan</w:t>
+      </w:r>
+    </w:p>
+    <w:p>
+      <w:pPr>
+        <w:pStyle w:val="ListParagraph"/>
+        <w:numPr>
+          <w:ilvl w:val="0"/>
+          <w:numId w:val="50"/>
+        </w:numPr>
+      </w:pPr>
+      <w:r>
+        <w:t>September 5 – September 24</w:t>
+      </w:r>
+    </w:p>
+    <w:p>
+      <w:pPr>
+        <w:ind w:left="720"/>
+      </w:pPr>
+      <w:r>
+        <w:t>Phase 2: Project Requirements</w:t>
+      </w:r>
+    </w:p>
+    <w:p>
+      <w:pPr>
+        <w:pStyle w:val="ListParagraph"/>
+        <w:numPr>
+          <w:ilvl w:val="0"/>
+          <w:numId w:val="50"/>
+        </w:numPr>
+      </w:pPr>
+      <w:r>
+        <w:t>September 26 – October 26</w:t>
+      </w:r>
+    </w:p>
+    <w:p>
+      <w:pPr>
+        <w:ind w:left="720"/>
+      </w:pPr>
+      <w:r>
+        <w:t>Phase 3: Architecture and Design:</w:t>
+      </w:r>
+    </w:p>
+    <w:p>
+      <w:pPr>
+        <w:pStyle w:val="ListParagraph"/>
+        <w:numPr>
+          <w:ilvl w:val="0"/>
+          <w:numId w:val="50"/>
+        </w:numPr>
+      </w:pPr>
+      <w:r>
+        <w:t>October 26 – November 2</w:t>
+      </w:r>
+    </w:p>
+    <w:p>
+      <w:pPr>
+        <w:ind w:left="720"/>
+      </w:pPr>
+      <w:r>
+        <w:t>Phase 4: Project Implementation</w:t>
+      </w:r>
+    </w:p>
+    <w:p>
+      <w:pPr>
+        <w:pStyle w:val="ListParagraph"/>
+        <w:numPr>
+          <w:ilvl w:val="0"/>
+          <w:numId w:val="50"/>
+        </w:numPr>
+      </w:pPr>
+      <w:r>
+        <w:t>November 2 – November 16</w:t>
+      </w:r>
+    </w:p>
+    <w:p>
+      <w:pPr>
+        <w:ind w:left="720"/>
+      </w:pPr>
+      <w:r>
+        <w:t>Phase 5: Test Cases</w:t>
+      </w:r>
+    </w:p>
+    <w:p>
+      <w:pPr>
+        <w:pStyle w:val="ListParagraph"/>
+        <w:numPr>
+          <w:ilvl w:val="0"/>
+          <w:numId w:val="50"/>
+        </w:numPr>
+      </w:pPr>
+      <w:r>
+        <w:t>November 16 – November 30</w:t>
+      </w:r>
+    </w:p>
+    <w:p>
+      <w:pPr>
+        <w:ind w:left="720"/>
+      </w:pPr>
+      <w:r>
+        <w:t>Phase 6: Project User Manual</w:t>
+      </w:r>
+    </w:p>
+    <w:p>
+      <w:pPr>
+        <w:pStyle w:val="ListParagraph"/>
+        <w:numPr>
+          <w:ilvl w:val="0"/>
+          <w:numId w:val="50"/>
+        </w:numPr>
+      </w:pPr>
+      <w:r>
+        <w:t>November 30 – December 7</w:t>
+      </w:r>
+    </w:p>
+    <w:p>
+      <w:pPr>
+        <w:ind w:left="720"/>
+      </w:pPr>
+      <w:r>
+        <w:t>Final Product Completed: December 7</w:t>
+      </w:r>
+    </w:p>
+    <w:p>
+      <w:pPr>
+        <w:ind w:firstLine="720"/>
+      </w:pPr>
+      <w:r>
+        <w:t>These phases and their respective dates are based on the EECS 348 syllabus.</w:t>
+      </w:r>
+    </w:p>
+    <w:p>
+      <w:pPr>
+        <w:ind w:left="720"/>
+      </w:pPr>
+      <w:r>
+        <w:t>These estimates will be re-evaluated at the beginning of each iteration phase, and when the course syllabus is updated.</w:t>
+      </w:r>
+    </w:p>
+    <w:p>
+      <w:pPr>
+        <w:ind w:left="720"/>
+      </w:pPr>
+    </w:p>
+    <w:p>
+      <w:pPr>
+        <w:pStyle w:val="Heading2"/>
+      </w:pPr>
+      <w:bookmarkStart w:id="38" w:name="_Toc524312843"/>
+      <w:bookmarkStart w:id="39" w:name="_Toc11132111"/>
+      <w:r>
+        <w:t>Project Plan</w:t>
+      </w:r>
+      <w:bookmarkEnd w:id="38"/>
+      <w:bookmarkEnd w:id="39"/>
+    </w:p>
+    <w:p>
+      <w:pPr>
+        <w:pStyle w:val="Heading3"/>
+      </w:pPr>
+      <w:bookmarkStart w:id="40" w:name="_Toc524312844"/>
+      <w:r>
+        <w:t xml:space="preserve">Phase Plan </w:t>
+      </w:r>
+      <w:bookmarkEnd w:id="40"/>
+    </w:p>
+    <w:p>
+      <w:pPr>
+        <w:ind w:left="720"/>
+        <w:rPr>
+          <w:i/>
+          <w:iCs/>
+        </w:rPr>
+      </w:pPr>
+      <w:r>
+        <w:t xml:space="preserve">See </w:t>
+      </w:r>
+      <w:r>
+        <w:rPr>
+          <w:i/>
+          <w:iCs/>
+        </w:rPr>
+        <w:t>4.2.4 Project Schedule</w:t>
+      </w:r>
+      <w:r>
+        <w:rPr>
+          <w:i/>
+          <w:iCs/>
+        </w:rPr>
+        <w:t>.</w:t>
+      </w:r>
+    </w:p>
+    <w:p>
+      <w:pPr>
+        <w:pStyle w:val="Heading3"/>
+      </w:pPr>
+      <w:bookmarkStart w:id="41" w:name="_Toc524312845"/>
+      <w:r>
+        <w:t>Iteration Objectives</w:t>
+      </w:r>
+      <w:bookmarkEnd w:id="41"/>
+    </w:p>
+    <w:p>
+      <w:pPr>
+        <w:ind w:left="720"/>
+      </w:pPr>
+      <w:r>
+        <w:t>Phase 1: Project Management Plan</w:t>
+      </w:r>
+    </w:p>
+    <w:p>
+      <w:pPr>
+        <w:pStyle w:val="ListParagraph"/>
+        <w:numPr>
+          <w:ilvl w:val="0"/>
+          <w:numId w:val="50"/>
+        </w:numPr>
+      </w:pPr>
+      <w:r>
+        <w:t>Complete the Project Management Plan</w:t>
+      </w:r>
+    </w:p>
+    <w:p>
+      <w:pPr>
+        <w:pStyle w:val="ListParagraph"/>
+        <w:numPr>
+          <w:ilvl w:val="0"/>
+          <w:numId w:val="50"/>
+        </w:numPr>
+      </w:pPr>
+      <w:r>
+        <w:t>Complete team profiles on the team GitHub</w:t>
+      </w:r>
+    </w:p>
+    <w:p>
+      <w:pPr>
+        <w:pStyle w:val="ListParagraph"/>
+        <w:numPr>
+          <w:ilvl w:val="0"/>
+          <w:numId w:val="50"/>
+        </w:numPr>
+      </w:pPr>
+      <w:r>
+        <w:t>Assign team roles</w:t>
+      </w:r>
+    </w:p>
+    <w:p>
+      <w:pPr>
+        <w:ind w:left="720"/>
+      </w:pPr>
+      <w:r>
+        <w:t>Phase 2: Project Requirements</w:t>
+      </w:r>
+    </w:p>
+    <w:p>
+      <w:pPr>
+        <w:pStyle w:val="ListParagraph"/>
+        <w:numPr>
+          <w:ilvl w:val="0"/>
+          <w:numId w:val="51"/>
+        </w:numPr>
+      </w:pPr>
+      <w:r>
+        <w:t>Define all project requirements and constraints</w:t>
+      </w:r>
+    </w:p>
+    <w:p>
+      <w:pPr>
+        <w:ind w:left="720"/>
+      </w:pPr>
+      <w:r>
+        <w:t>Phase 3: Project Architecture and Design:</w:t>
+      </w:r>
+    </w:p>
+    <w:p>
+      <w:pPr>
+        <w:pStyle w:val="ListParagraph"/>
+        <w:numPr>
+          <w:ilvl w:val="0"/>
+          <w:numId w:val="51"/>
+        </w:numPr>
+      </w:pPr>
+      <w:r>
+        <w:t>Define the software architecture of the product</w:t>
+      </w:r>
+    </w:p>
+    <w:p>
+      <w:pPr>
+        <w:ind w:left="720"/>
+      </w:pPr>
+      <w:r>
+        <w:t>Phase 4: Project Implementation</w:t>
+      </w:r>
+    </w:p>
+    <w:p>
+      <w:pPr>
+        <w:pStyle w:val="ListParagraph"/>
+        <w:numPr>
+          <w:ilvl w:val="0"/>
+          <w:numId w:val="51"/>
+        </w:numPr>
+      </w:pPr>
+      <w:r>
+        <w:t>Develop a product that uses the defined architecture to meet the defined requirements</w:t>
+      </w:r>
+    </w:p>
+    <w:p>
+      <w:pPr>
+        <w:ind w:left="720"/>
+      </w:pPr>
+      <w:r>
+        <w:t>Phase 5: Test Cases</w:t>
+      </w:r>
+    </w:p>
+    <w:p>
+      <w:pPr>
+        <w:pStyle w:val="ListParagraph"/>
+        <w:numPr>
+          <w:ilvl w:val="0"/>
+          <w:numId w:val="51"/>
+        </w:numPr>
+      </w:pPr>
+      <w:r>
+        <w:t>Develop and use test cases to verify the product</w:t>
+      </w:r>
+    </w:p>
+    <w:p>
+      <w:pPr>
+        <w:ind w:left="720"/>
+      </w:pPr>
+      <w:r>
+        <w:t>Phase 6: User Manual</w:t>
+      </w:r>
+    </w:p>
+    <w:p>
+      <w:pPr>
+        <w:pStyle w:val="ListParagraph"/>
+        <w:numPr>
+          <w:ilvl w:val="0"/>
+          <w:numId w:val="51"/>
+        </w:numPr>
+      </w:pPr>
+      <w:r>
+        <w:t>Write a user manual for the product</w:t>
+      </w:r>
+    </w:p>
+    <w:p>
+      <w:pPr>
+        <w:pStyle w:val="Heading3"/>
+      </w:pPr>
+      <w:bookmarkStart w:id="42" w:name="_Toc524312846"/>
+      <w:r>
+        <w:t>Releases</w:t>
+      </w:r>
+      <w:bookmarkEnd w:id="42"/>
+    </w:p>
+    <w:p>
+      <w:pPr>
+        <w:ind w:left="720"/>
+      </w:pPr>
+      <w:r>
+        <w:t>N/a</w:t>
+      </w:r>
+    </w:p>
+    <w:p>
+      <w:pPr>
+        <w:pStyle w:val="Heading3"/>
+      </w:pPr>
+      <w:bookmarkStart w:id="43" w:name="_Toc524312847"/>
+      <w:r>
+        <w:t>Project Schedule</w:t>
+      </w:r>
+      <w:bookmarkEnd w:id="43"/>
+    </w:p>
+    <w:tbl>
+      <w:tblPr>
+        <w:tblStyle w:val="TableGrid"/>
+        <w:tblW w:w="0" w:type="auto"/>
+        <w:tblLook w:val="04A0" w:firstRow="1" w:lastRow="0" w:firstColumn="1" w:lastColumn="0" w:noHBand="0" w:noVBand="1"/>
+      </w:tblPr>
+      <w:tblGrid>
+        <w:gridCol w:w="1428"/>
+        <w:gridCol w:w="583"/>
+        <w:gridCol w:w="4473"/>
+        <w:gridCol w:w="2866"/>
+      </w:tblGrid>
+      <w:tr>
+        <w:tc>
+          <w:tcPr>
+            <w:tcW w:w="1428" w:type="dxa"/>
+          </w:tcPr>
+          <w:p>
+            <w:r>
+              <w:t>Month</w:t>
+            </w:r>
+          </w:p>
+        </w:tc>
+        <w:tc>
+          <w:tcPr>
+            <w:tcW w:w="583" w:type="dxa"/>
+            <w:vAlign w:val="center"/>
+          </w:tcPr>
+          <w:p>
+            <w:pPr>
+              <w:jc w:val="center"/>
+            </w:pPr>
+            <w:r>
+              <w:t>Day</w:t>
+            </w:r>
+          </w:p>
+        </w:tc>
+        <w:tc>
+          <w:tcPr>
+            <w:tcW w:w="4473" w:type="dxa"/>
+          </w:tcPr>
+          <w:p>
+            <w:r>
+              <w:t>Milestones</w:t>
+            </w:r>
+          </w:p>
+        </w:tc>
+        <w:tc>
+          <w:tcPr>
+            <w:tcW w:w="2866" w:type="dxa"/>
+          </w:tcPr>
+          <w:p>
+            <w:r>
+              <w:t>Deliverables</w:t>
+            </w:r>
+          </w:p>
+        </w:tc>
+      </w:tr>
+      <w:tr>
+        <w:tc>
+          <w:tcPr>
+            <w:tcW w:w="1428" w:type="dxa"/>
+            <w:vMerge w:val="restart"/>
+          </w:tcPr>
+          <w:p>
+            <w:r>
+              <w:t>September</w:t>
+            </w:r>
+          </w:p>
+        </w:tc>
+        <w:tc>
+          <w:tcPr>
+            <w:tcW w:w="583" w:type="dxa"/>
+            <w:vAlign w:val="center"/>
+          </w:tcPr>
+          <w:p>
+            <w:pPr>
+              <w:jc w:val="center"/>
+            </w:pPr>
+            <w:r>
+              <w:t>22</w:t>
+            </w:r>
+          </w:p>
+        </w:tc>
+        <w:tc>
+          <w:tcPr>
+            <w:tcW w:w="4473" w:type="dxa"/>
+          </w:tcPr>
+          <w:p>
+            <w:r>
+              <w:rPr>
+                <w:b/>
+                <w:bCs/>
+              </w:rPr>
+              <w:t>Phase 1: Project Management Plan</w:t>
+            </w:r>
+          </w:p>
+        </w:tc>
+        <w:tc>
+          <w:tcPr>
+            <w:tcW w:w="2866" w:type="dxa"/>
+          </w:tcPr>
+          <w:p/>
+        </w:tc>
+      </w:tr>
+      <w:tr>
+        <w:tc>
+          <w:tcPr>
+            <w:tcW w:w="1428" w:type="dxa"/>
+            <w:vMerge/>
+          </w:tcPr>
+          <w:p/>
+        </w:tc>
+        <w:tc>
+          <w:tcPr>
+            <w:tcW w:w="583" w:type="dxa"/>
+            <w:vAlign w:val="center"/>
+          </w:tcPr>
+          <w:p>
+            <w:pPr>
+              <w:jc w:val="center"/>
+            </w:pPr>
+            <w:r>
+              <w:t>26</w:t>
+            </w:r>
+          </w:p>
+        </w:tc>
+        <w:tc>
+          <w:tcPr>
+            <w:tcW w:w="4473" w:type="dxa"/>
+          </w:tcPr>
+          <w:p>
+            <w:pPr>
+              <w:rPr>
+                <w:b/>
+                <w:bCs/>
+              </w:rPr>
+            </w:pPr>
+            <w:r>
+              <w:rPr>
+                <w:b/>
+                <w:bCs/>
+              </w:rPr>
+              <w:t>Phase 2: Project Requirements</w:t>
+            </w:r>
+          </w:p>
+        </w:tc>
+        <w:tc>
+          <w:tcPr>
+            <w:tcW w:w="2866" w:type="dxa"/>
+          </w:tcPr>
+          <w:p/>
+        </w:tc>
+      </w:tr>
+      <w:tr>
+        <w:tc>
+          <w:tcPr>
+            <w:tcW w:w="1428" w:type="dxa"/>
+          </w:tcPr>
+          <w:p>
+            <w:r>
+              <w:t>October</w:t>
+            </w:r>
+          </w:p>
+        </w:tc>
+        <w:tc>
+          <w:tcPr>
+            <w:tcW w:w="583" w:type="dxa"/>
+            <w:vAlign w:val="center"/>
+          </w:tcPr>
+          <w:p>
+            <w:pPr>
+              <w:jc w:val="center"/>
+            </w:pPr>
+            <w:r>
+              <w:t>26</w:t>
+            </w:r>
+          </w:p>
+        </w:tc>
+        <w:tc>
+          <w:tcPr>
+            <w:tcW w:w="4473" w:type="dxa"/>
+          </w:tcPr>
+          <w:p>
+            <w:r>
+              <w:rPr>
+                <w:b/>
+                <w:bCs/>
+              </w:rPr>
+              <w:t>Phase 3: Project Architecture and Design</w:t>
+            </w:r>
+          </w:p>
+        </w:tc>
+        <w:tc>
+          <w:tcPr>
+            <w:tcW w:w="2866" w:type="dxa"/>
+          </w:tcPr>
+          <w:p/>
+        </w:tc>
+      </w:tr>
+      <w:tr>
+        <w:tc>
+          <w:tcPr>
+            <w:tcW w:w="1428" w:type="dxa"/>
+            <w:vMerge w:val="restart"/>
+          </w:tcPr>
+          <w:p>
+            <w:r>
+              <w:t>November</w:t>
+            </w:r>
+          </w:p>
+        </w:tc>
+        <w:tc>
+          <w:tcPr>
+            <w:tcW w:w="583" w:type="dxa"/>
+            <w:vAlign w:val="center"/>
+          </w:tcPr>
+          <w:p>
+            <w:pPr>
+              <w:jc w:val="center"/>
+            </w:pPr>
+            <w:r>
+              <w:t>3</w:t>
+            </w:r>
+          </w:p>
+        </w:tc>
+        <w:tc>
+          <w:tcPr>
+            <w:tcW w:w="4473" w:type="dxa"/>
+          </w:tcPr>
+          <w:p>
+            <w:r>
+              <w:rPr>
+                <w:b/>
+                <w:bCs/>
+              </w:rPr>
+              <w:t>Phase 4: Project Implementation</w:t>
+            </w:r>
+          </w:p>
+        </w:tc>
+        <w:tc>
+          <w:tcPr>
+            <w:tcW w:w="2866" w:type="dxa"/>
+          </w:tcPr>
+          <w:p/>
+        </w:tc>
+      </w:tr>
+      <w:tr>
+        <w:tc>
+          <w:tcPr>
+            <w:tcW w:w="1428" w:type="dxa"/>
+            <w:vMerge/>
+          </w:tcPr>
+          <w:p/>
+        </w:tc>
+        <w:tc>
+          <w:tcPr>
+            <w:tcW w:w="583" w:type="dxa"/>
+            <w:vAlign w:val="center"/>
+          </w:tcPr>
+          <w:p>
+            <w:pPr>
+              <w:jc w:val="center"/>
+            </w:pPr>
+            <w:r>
+              <w:t>17</w:t>
+            </w:r>
+          </w:p>
+        </w:tc>
+        <w:tc>
+          <w:tcPr>
+            <w:tcW w:w="4473" w:type="dxa"/>
+          </w:tcPr>
+          <w:p>
+            <w:r>
+              <w:rPr>
+                <w:b/>
+                <w:bCs/>
+              </w:rPr>
+              <w:t>Phase 5: Test Cases</w:t>
+            </w:r>
+          </w:p>
+        </w:tc>
+        <w:tc>
+          <w:tcPr>
+            <w:tcW w:w="2866" w:type="dxa"/>
+          </w:tcPr>
+          <w:p/>
+        </w:tc>
+      </w:tr>
+      <w:tr>
+        <w:tc>
+          <w:tcPr>
+            <w:tcW w:w="1428" w:type="dxa"/>
+            <w:vMerge/>
+          </w:tcPr>
+          <w:p/>
+        </w:tc>
+        <w:tc>
+          <w:tcPr>
+            <w:tcW w:w="583" w:type="dxa"/>
+            <w:vAlign w:val="center"/>
+          </w:tcPr>
+          <w:p>
+            <w:pPr>
+              <w:jc w:val="center"/>
+            </w:pPr>
+            <w:r>
+              <w:t>30</w:t>
+            </w:r>
+          </w:p>
+        </w:tc>
+        <w:tc>
+          <w:tcPr>
+            <w:tcW w:w="4473" w:type="dxa"/>
+          </w:tcPr>
+          <w:p>
+            <w:r>
+              <w:rPr>
+                <w:b/>
+                <w:bCs/>
+              </w:rPr>
+              <w:t>Phase 6: User Manual</w:t>
+            </w:r>
+          </w:p>
+        </w:tc>
+        <w:tc>
+          <w:tcPr>
+            <w:tcW w:w="2866" w:type="dxa"/>
+          </w:tcPr>
+          <w:p/>
+        </w:tc>
+      </w:tr>
+    </w:tbl>
+    <w:p>
+      <w:pPr>
+        <w:ind w:left="720"/>
+      </w:pPr>
+    </w:p>
+    <w:p>
+      <w:pPr>
+        <w:ind w:left="720"/>
+      </w:pPr>
+      <w:bookmarkStart w:id="44" w:name="_Toc524312848"/>
+      <w:r>
+        <w:t>This schedule may be updated when the project estimates are re-evaluated.</w:t>
+      </w:r>
+    </w:p>
+    <w:p>
+      <w:pPr>
+        <w:pStyle w:val="Heading3"/>
+      </w:pPr>
+      <w:r>
+        <w:t>Project Resourcing</w:t>
+      </w:r>
       <w:bookmarkEnd w:id="44"/>
+    </w:p>
+    <w:p>
+      <w:pPr>
+        <w:ind w:left="720"/>
+      </w:pPr>
+      <w:r>
+        <w:t>N/a</w:t>
+      </w:r>
+    </w:p>
+    <w:p>
+      <w:pPr>
+        <w:pStyle w:val="Heading2"/>
+      </w:pPr>
+      <w:bookmarkStart w:id="45" w:name="_Toc447095892"/>
+      <w:bookmarkStart w:id="46" w:name="_Toc512930361"/>
+      <w:bookmarkStart w:id="47" w:name="_Toc447095893"/>
+      <w:bookmarkStart w:id="48" w:name="_Toc512930362"/>
+      <w:bookmarkStart w:id="49" w:name="_Toc430447687"/>
+      <w:bookmarkStart w:id="50" w:name="_Toc447095894"/>
+      <w:bookmarkStart w:id="51" w:name="_Toc512930363"/>
+      <w:bookmarkStart w:id="52" w:name="_Toc430447688"/>
+      <w:bookmarkStart w:id="53" w:name="_Toc430447689"/>
+      <w:bookmarkStart w:id="54" w:name="_Toc447095895"/>
+      <w:bookmarkStart w:id="55" w:name="_Toc512930364"/>
+      <w:bookmarkStart w:id="56" w:name="_Toc430447690"/>
+      <w:bookmarkStart w:id="57" w:name="_Toc447095896"/>
+      <w:bookmarkStart w:id="58" w:name="_Toc512930365"/>
+      <w:bookmarkStart w:id="59" w:name="_Toc447095897"/>
+      <w:bookmarkStart w:id="60" w:name="_Toc512930366"/>
+      <w:bookmarkStart w:id="61" w:name="_Toc430447691"/>
+      <w:bookmarkStart w:id="62" w:name="_Toc447095898"/>
+      <w:bookmarkStart w:id="63" w:name="_Toc512930367"/>
+      <w:bookmarkStart w:id="64" w:name="_Toc447095908"/>
+      <w:bookmarkStart w:id="65" w:name="_Toc512930368"/>
+      <w:bookmarkStart w:id="66" w:name="_Toc513004379"/>
+      <w:bookmarkStart w:id="67" w:name="_Toc11132112"/>
       <w:bookmarkEnd w:id="45"/>
       <w:bookmarkEnd w:id="46"/>
       <w:bookmarkEnd w:id="47"/>
@@ -4537,17 +5076,18 @@
       <w:bookmarkEnd w:id="62"/>
       <w:bookmarkEnd w:id="63"/>
       <w:bookmarkEnd w:id="64"/>
+      <w:bookmarkEnd w:id="65"/>
       <w:r>
         <w:t>Project Monitoring and Control</w:t>
       </w:r>
-      <w:bookmarkEnd w:id="65"/>
       <w:bookmarkEnd w:id="66"/>
+      <w:bookmarkEnd w:id="67"/>
     </w:p>
     <w:p>
       <w:pPr>
         <w:pStyle w:val="infoblue0"/>
       </w:pPr>
-      <w:bookmarkStart w:id="67" w:name="_Toc447095909"/>
+      <w:bookmarkStart w:id="68" w:name="_Toc447095909"/>
       <w:r>
         <w:t> [The following is a checklist of items to consider:</w:t>
       </w:r>
@@ -4638,6 +5178,7 @@
         <w:rPr>
           <w:u w:val="single"/>
         </w:rPr>
+        <w:lastRenderedPageBreak/>
         <w:t>Risk Management</w:t>
       </w:r>
       <w:r>
@@ -4707,34 +5248,86 @@
           <w:rStyle w:val="Strong"/>
         </w:rPr>
       </w:pPr>
-      <w:bookmarkStart w:id="68" w:name="_Toc11132113"/>
+      <w:bookmarkStart w:id="69" w:name="_Toc11132113"/>
       <w:r>
         <w:rPr>
           <w:rStyle w:val="Strong"/>
         </w:rPr>
         <w:t>Requirements Management</w:t>
       </w:r>
-      <w:bookmarkEnd w:id="67"/>
       <w:bookmarkEnd w:id="68"/>
+      <w:bookmarkEnd w:id="69"/>
+    </w:p>
+    <w:p>
+      <w:pPr>
+        <w:ind w:left="720"/>
+        <w:rPr>
+          <w:rStyle w:val="Strong"/>
+          <w:b w:val="0"/>
+          <w:bCs w:val="0"/>
+        </w:rPr>
+      </w:pPr>
+      <w:r>
+        <w:t>Requirements for the product are currently in the Project Outline document. More detail will be added to this in the requirements phase. Currently, changes to the requirements may be discussed at team meetings; this process will be updated after the requirements phase of the project.</w:t>
+      </w:r>
     </w:p>
     <w:p>
       <w:pPr>
         <w:pStyle w:val="BodyText"/>
-      </w:pPr>
-      <w:bookmarkStart w:id="69" w:name="_Toc447095910"/>
-      <w:r>
-        <w:t xml:space="preserve">The requirements for this system are captured in the Vision document. Requested changes to requirements are captured in Change Requests, and are approved as part of the Configuration Management process. </w:t>
-      </w:r>
+        <w:rPr>
+          <w:rStyle w:val="Strong"/>
+        </w:rPr>
+      </w:pPr>
+    </w:p>
+    <w:p>
+      <w:pPr>
+        <w:pStyle w:val="Heading2"/>
+        <w:rPr>
+          <w:rStyle w:val="Strong"/>
+        </w:rPr>
+      </w:pPr>
+      <w:bookmarkStart w:id="70" w:name="_Toc11132114"/>
+      <w:r>
+        <w:rPr>
+          <w:rStyle w:val="Strong"/>
+        </w:rPr>
+        <w:t>Quality Control</w:t>
+      </w:r>
+      <w:bookmarkEnd w:id="33"/>
+      <w:bookmarkEnd w:id="70"/>
     </w:p>
     <w:p>
       <w:pPr>
         <w:pStyle w:val="BodyText"/>
+      </w:pPr>
+      <w:bookmarkStart w:id="71" w:name="_Toc447095913"/>
+      <w:r>
+        <w:t>Defects will be recorded and tracked as Change Requests, and defect metrics will be gathered (see Reporting and Measurement below).</w:t>
+      </w:r>
+    </w:p>
+    <w:p>
+      <w:pPr>
+        <w:pStyle w:val="BodyText"/>
+      </w:pPr>
+      <w:r>
+        <w:t>All deliverables are required to go through the appropriate review process, as described in the Development Case. The review is required to ensure that each deliverable is of acceptable quality, using guidelines and checklists.</w:t>
+      </w:r>
+    </w:p>
+    <w:p>
+      <w:pPr>
+        <w:pStyle w:val="BodyText"/>
+      </w:pPr>
+      <w:r>
+        <w:t>Any defects found during review which are not corrected prior to releasing for integration must be captured as Change Requests so that they are not forgotten.</w:t>
+      </w:r>
+    </w:p>
+    <w:p>
+      <w:pPr>
+        <w:pStyle w:val="BodyText"/>
         <w:rPr>
           <w:rStyle w:val="Strong"/>
         </w:rPr>
       </w:pPr>
-      <w:bookmarkStart w:id="70" w:name="_Toc447095912"/>
-      <w:bookmarkEnd w:id="69"/>
     </w:p>
     <w:p>
       <w:pPr>
@@ -4743,83 +5336,32 @@
           <w:rStyle w:val="Strong"/>
         </w:rPr>
       </w:pPr>
-      <w:bookmarkStart w:id="71" w:name="_Toc11132114"/>
+      <w:bookmarkStart w:id="72" w:name="_Toc11132115"/>
       <w:r>
         <w:rPr>
           <w:rStyle w:val="Strong"/>
         </w:rPr>
-        <w:t>Quality Control</w:t>
-      </w:r>
-      <w:bookmarkEnd w:id="70"/>
+        <w:t xml:space="preserve">Reporting </w:t>
+      </w:r>
       <w:bookmarkEnd w:id="71"/>
+      <w:r>
+        <w:rPr>
+          <w:rStyle w:val="Strong"/>
+        </w:rPr>
+        <w:t>and Measurement</w:t>
+      </w:r>
+      <w:bookmarkEnd w:id="72"/>
     </w:p>
     <w:p>
       <w:pPr>
         <w:pStyle w:val="BodyText"/>
       </w:pPr>
-      <w:bookmarkStart w:id="72" w:name="_Toc447095913"/>
-      <w:r>
-        <w:t>Defects will be recorded and tracked as Change Requests, and defect metrics will be gathered (see Reporting and Measurement below).</w:t>
-      </w:r>
-    </w:p>
-    <w:p>
-      <w:pPr>
-        <w:pStyle w:val="BodyText"/>
-      </w:pPr>
-      <w:r>
-        <w:lastRenderedPageBreak/>
-        <w:t>All deliverables are required to go through the appropriate review process, as described in the Development Case. The review is required to ensure that each deliverable is of acceptable quality, using guidelines and checklists.</w:t>
-      </w:r>
-    </w:p>
-    <w:p>
-      <w:pPr>
-        <w:pStyle w:val="BodyText"/>
-      </w:pPr>
-      <w:r>
-        <w:t>Any defects found during review which are not corrected prior to releasing for integration must be captured as Change Requests so that they are not forgotten.</w:t>
-      </w:r>
-    </w:p>
-    <w:p>
-      <w:pPr>
-        <w:pStyle w:val="BodyText"/>
-        <w:rPr>
-          <w:rStyle w:val="Strong"/>
-        </w:rPr>
-      </w:pPr>
-    </w:p>
-    <w:p>
-      <w:pPr>
-        <w:pStyle w:val="Heading2"/>
-        <w:rPr>
-          <w:rStyle w:val="Strong"/>
-        </w:rPr>
-      </w:pPr>
-      <w:bookmarkStart w:id="73" w:name="_Toc11132115"/>
-      <w:r>
-        <w:rPr>
-          <w:rStyle w:val="Strong"/>
-        </w:rPr>
-        <w:t xml:space="preserve">Reporting </w:t>
-      </w:r>
-      <w:bookmarkEnd w:id="72"/>
-      <w:r>
-        <w:rPr>
-          <w:rStyle w:val="Strong"/>
-        </w:rPr>
-        <w:t>and Measurement</w:t>
-      </w:r>
-      <w:bookmarkEnd w:id="73"/>
-    </w:p>
-    <w:p>
-      <w:pPr>
-        <w:pStyle w:val="BodyText"/>
-      </w:pPr>
-      <w:bookmarkStart w:id="74" w:name="_Toc447095914"/>
+      <w:bookmarkStart w:id="73" w:name="_Toc447095914"/>
       <w:r>
         <w:t>Updated schedule estimates, and metrics summary reports, will be generated at the end of each iteration.</w:t>
       </w:r>
     </w:p>
-    <w:bookmarkEnd w:id="74"/>
+    <w:bookmarkEnd w:id="73"/>
     <w:p>
       <w:pPr>
         <w:pStyle w:val="BodyText"/>
@@ -4885,7 +5427,7 @@
           <w:rStyle w:val="Strong"/>
         </w:rPr>
       </w:pPr>
-      <w:bookmarkStart w:id="75" w:name="_Toc447095915"/>
+      <w:bookmarkStart w:id="74" w:name="_Toc447095915"/>
     </w:p>
     <w:p>
       <w:pPr>
@@ -4894,27 +5436,27 @@
           <w:rStyle w:val="Strong"/>
         </w:rPr>
       </w:pPr>
-      <w:bookmarkStart w:id="76" w:name="_Toc11132116"/>
+      <w:bookmarkStart w:id="75" w:name="_Toc11132116"/>
       <w:r>
         <w:rPr>
           <w:rStyle w:val="Strong"/>
         </w:rPr>
         <w:t>Risk Management</w:t>
       </w:r>
-      <w:bookmarkEnd w:id="76"/>
+      <w:bookmarkEnd w:id="75"/>
       <w:r>
         <w:rPr>
           <w:rStyle w:val="Strong"/>
         </w:rPr>
         <w:t xml:space="preserve"> </w:t>
       </w:r>
-      <w:bookmarkEnd w:id="75"/>
+      <w:bookmarkEnd w:id="74"/>
     </w:p>
     <w:p>
       <w:pPr>
         <w:pStyle w:val="BodyText"/>
       </w:pPr>
-      <w:bookmarkStart w:id="77" w:name="_Toc447095916"/>
+      <w:bookmarkStart w:id="76" w:name="_Toc447095916"/>
       <w:r>
         <w:t xml:space="preserve">Risks will be identified in Inception Phase using the steps identified in the RUP for Small Projects activity “Identify and Assess Risks”. Project risk is evaluated at least once per iteration and documented in this table. </w:t>
       </w:r>
@@ -4937,6 +5479,7 @@
           <w:i/>
           <w:iCs/>
         </w:rPr>
+        <w:lastRenderedPageBreak/>
         <w:t>Refer to the Risk List Document (CCC-DDD-X.Y.doc) for detailed information.</w:t>
       </w:r>
     </w:p>
@@ -4956,14 +5499,14 @@
           <w:rStyle w:val="Strong"/>
         </w:rPr>
       </w:pPr>
-      <w:bookmarkStart w:id="78" w:name="_Toc11132117"/>
+      <w:bookmarkStart w:id="77" w:name="_Toc11132117"/>
       <w:r>
         <w:rPr>
           <w:rStyle w:val="Strong"/>
         </w:rPr>
         <w:t>Configuration Management</w:t>
       </w:r>
-      <w:bookmarkEnd w:id="78"/>
+      <w:bookmarkEnd w:id="77"/>
     </w:p>
     <w:p>
       <w:pPr>
@@ -5038,29 +5581,28 @@
           <w:numId w:val="0"/>
         </w:numPr>
       </w:pPr>
-      <w:bookmarkStart w:id="79" w:name="_Toc447095917"/>
-      <w:bookmarkStart w:id="80" w:name="_Toc512930369"/>
-      <w:bookmarkStart w:id="81" w:name="_Toc447095932"/>
-      <w:bookmarkStart w:id="82" w:name="_Toc512930370"/>
-      <w:bookmarkStart w:id="83" w:name="_Toc513004381"/>
-      <w:bookmarkEnd w:id="77"/>
+      <w:bookmarkStart w:id="78" w:name="_Toc447095917"/>
+      <w:bookmarkStart w:id="79" w:name="_Toc512930369"/>
+      <w:bookmarkStart w:id="80" w:name="_Toc447095932"/>
+      <w:bookmarkStart w:id="81" w:name="_Toc512930370"/>
+      <w:bookmarkStart w:id="82" w:name="_Toc513004381"/>
+      <w:bookmarkEnd w:id="76"/>
+      <w:bookmarkEnd w:id="78"/>
       <w:bookmarkEnd w:id="79"/>
       <w:bookmarkEnd w:id="80"/>
       <w:bookmarkEnd w:id="81"/>
+    </w:p>
+    <w:p/>
+    <w:p>
+      <w:pPr>
+        <w:pStyle w:val="Heading1"/>
+      </w:pPr>
+      <w:bookmarkStart w:id="83" w:name="_Toc11132118"/>
+      <w:r>
+        <w:t>Annexes</w:t>
+      </w:r>
       <w:bookmarkEnd w:id="82"/>
-    </w:p>
-    <w:p/>
-    <w:p>
-      <w:pPr>
-        <w:pStyle w:val="Heading1"/>
-      </w:pPr>
-      <w:bookmarkStart w:id="84" w:name="_Toc11132118"/>
-      <w:r>
-        <w:lastRenderedPageBreak/>
-        <w:t>Annexes</w:t>
-      </w:r>
       <w:bookmarkEnd w:id="83"/>
-      <w:bookmarkEnd w:id="84"/>
     </w:p>
     <w:p>
       <w:pPr>
@@ -5643,7 +6185,7 @@
             <w:t xml:space="preserve"> Version:          &lt;1.</w:t>
           </w:r>
           <w:r>
-            <w:t>2</w:t>
+            <w:t>3</w:t>
           </w:r>
           <w:r>
             <w:t>&gt;</w:t>
@@ -7411,6 +7953,119 @@
     </w:lvl>
   </w:abstractNum>
   <w:abstractNum w:abstractNumId="32" w15:restartNumberingAfterBreak="0">
+    <w:nsid w:val="5A524449"/>
+    <w:multiLevelType w:val="hybridMultilevel"/>
+    <w:tmpl w:val="777C5628"/>
+    <w:lvl w:ilvl="0" w:tplc="04090001">
+      <w:start w:val="1"/>
+      <w:numFmt w:val="bullet"/>
+      <w:lvlText w:val=""/>
+      <w:lvlJc w:val="left"/>
+      <w:pPr>
+        <w:ind w:left="1440" w:hanging="360"/>
+      </w:pPr>
+      <w:rPr>
+        <w:rFonts w:ascii="Symbol" w:hAnsi="Symbol" w:hint="default"/>
+      </w:rPr>
+    </w:lvl>
+    <w:lvl w:ilvl="1" w:tplc="04090003" w:tentative="1">
+      <w:start w:val="1"/>
+      <w:numFmt w:val="bullet"/>
+      <w:lvlText w:val="o"/>
+      <w:lvlJc w:val="left"/>
+      <w:pPr>
+        <w:ind w:left="2160" w:hanging="360"/>
+      </w:pPr>
+      <w:rPr>
+        <w:rFonts w:ascii="Courier New" w:hAnsi="Courier New" w:cs="Courier New" w:hint="default"/>
+      </w:rPr>
+    </w:lvl>
+    <w:lvl w:ilvl="2" w:tplc="04090005" w:tentative="1">
+      <w:start w:val="1"/>
+      <w:numFmt w:val="bullet"/>
+      <w:lvlText w:val=""/>
+      <w:lvlJc w:val="left"/>
+      <w:pPr>
+        <w:ind w:left="2880" w:hanging="360"/>
+      </w:pPr>
+      <w:rPr>
+        <w:rFonts w:ascii="Wingdings" w:hAnsi="Wingdings" w:hint="default"/>
+      </w:rPr>
+    </w:lvl>
+    <w:lvl w:ilvl="3" w:tplc="04090001" w:tentative="1">
+      <w:start w:val="1"/>
+      <w:numFmt w:val="bullet"/>
+      <w:lvlText w:val=""/>
+      <w:lvlJc w:val="left"/>
+      <w:pPr>
+        <w:ind w:left="3600" w:hanging="360"/>
+      </w:pPr>
+      <w:rPr>
+        <w:rFonts w:ascii="Symbol" w:hAnsi="Symbol" w:hint="default"/>
+      </w:rPr>
+    </w:lvl>
+    <w:lvl w:ilvl="4" w:tplc="04090003" w:tentative="1">
+      <w:start w:val="1"/>
+      <w:numFmt w:val="bullet"/>
+      <w:lvlText w:val="o"/>
+      <w:lvlJc w:val="left"/>
+      <w:pPr>
+        <w:ind w:left="4320" w:hanging="360"/>
+      </w:pPr>
+      <w:rPr>
+        <w:rFonts w:ascii="Courier New" w:hAnsi="Courier New" w:cs="Courier New" w:hint="default"/>
+      </w:rPr>
+    </w:lvl>
+    <w:lvl w:ilvl="5" w:tplc="04090005" w:tentative="1">
+      <w:start w:val="1"/>
+      <w:numFmt w:val="bullet"/>
+      <w:lvlText w:val=""/>
+      <w:lvlJc w:val="left"/>
+      <w:pPr>
+        <w:ind w:left="5040" w:hanging="360"/>
+      </w:pPr>
+      <w:rPr>
+        <w:rFonts w:ascii="Wingdings" w:hAnsi="Wingdings" w:hint="default"/>
+      </w:rPr>
+    </w:lvl>
+    <w:lvl w:ilvl="6" w:tplc="04090001" w:tentative="1">
+      <w:start w:val="1"/>
+      <w:numFmt w:val="bullet"/>
+      <w:lvlText w:val=""/>
+      <w:lvlJc w:val="left"/>
+      <w:pPr>
+        <w:ind w:left="5760" w:hanging="360"/>
+      </w:pPr>
+      <w:rPr>
+        <w:rFonts w:ascii="Symbol" w:hAnsi="Symbol" w:hint="default"/>
+      </w:rPr>
+    </w:lvl>
+    <w:lvl w:ilvl="7" w:tplc="04090003" w:tentative="1">
+      <w:start w:val="1"/>
+      <w:numFmt w:val="bullet"/>
+      <w:lvlText w:val="o"/>
+      <w:lvlJc w:val="left"/>
+      <w:pPr>
+        <w:ind w:left="6480" w:hanging="360"/>
+      </w:pPr>
+      <w:rPr>
+        <w:rFonts w:ascii="Courier New" w:hAnsi="Courier New" w:cs="Courier New" w:hint="default"/>
+      </w:rPr>
+    </w:lvl>
+    <w:lvl w:ilvl="8" w:tplc="04090005" w:tentative="1">
+      <w:start w:val="1"/>
+      <w:numFmt w:val="bullet"/>
+      <w:lvlText w:val=""/>
+      <w:lvlJc w:val="left"/>
+      <w:pPr>
+        <w:ind w:left="7200" w:hanging="360"/>
+      </w:pPr>
+      <w:rPr>
+        <w:rFonts w:ascii="Wingdings" w:hAnsi="Wingdings" w:hint="default"/>
+      </w:rPr>
+    </w:lvl>
+  </w:abstractNum>
+  <w:abstractNum w:abstractNumId="33" w15:restartNumberingAfterBreak="0">
     <w:nsid w:val="5B2D2051"/>
     <w:multiLevelType w:val="singleLevel"/>
     <w:tmpl w:val="04090001"/>
@@ -7430,7 +8085,7 @@
       </w:rPr>
     </w:lvl>
   </w:abstractNum>
-  <w:abstractNum w:abstractNumId="33" w15:restartNumberingAfterBreak="0">
+  <w:abstractNum w:abstractNumId="34" w15:restartNumberingAfterBreak="0">
     <w:nsid w:val="6544278A"/>
     <w:multiLevelType w:val="hybridMultilevel"/>
     <w:tmpl w:val="4350CC8A"/>
@@ -7579,7 +8234,7 @@
       </w:rPr>
     </w:lvl>
   </w:abstractNum>
-  <w:abstractNum w:abstractNumId="34" w15:restartNumberingAfterBreak="0">
+  <w:abstractNum w:abstractNumId="35" w15:restartNumberingAfterBreak="0">
     <w:nsid w:val="66E94244"/>
     <w:multiLevelType w:val="singleLevel"/>
     <w:tmpl w:val="04090001"/>
@@ -7599,7 +8254,7 @@
       </w:rPr>
     </w:lvl>
   </w:abstractNum>
-  <w:abstractNum w:abstractNumId="35" w15:restartNumberingAfterBreak="0">
+  <w:abstractNum w:abstractNumId="36" w15:restartNumberingAfterBreak="0">
     <w:nsid w:val="67493935"/>
     <w:multiLevelType w:val="hybridMultilevel"/>
     <w:tmpl w:val="D3286578"/>
@@ -7739,7 +8394,7 @@
       </w:rPr>
     </w:lvl>
   </w:abstractNum>
-  <w:abstractNum w:abstractNumId="36" w15:restartNumberingAfterBreak="0">
+  <w:abstractNum w:abstractNumId="37" w15:restartNumberingAfterBreak="0">
     <w:nsid w:val="68A67574"/>
     <w:multiLevelType w:val="hybridMultilevel"/>
     <w:tmpl w:val="8826BF6E"/>
@@ -7852,7 +8507,7 @@
       </w:rPr>
     </w:lvl>
   </w:abstractNum>
-  <w:abstractNum w:abstractNumId="37" w15:restartNumberingAfterBreak="0">
+  <w:abstractNum w:abstractNumId="38" w15:restartNumberingAfterBreak="0">
     <w:nsid w:val="6D2F7D46"/>
     <w:multiLevelType w:val="singleLevel"/>
     <w:tmpl w:val="04090001"/>
@@ -7872,7 +8527,7 @@
       </w:rPr>
     </w:lvl>
   </w:abstractNum>
-  <w:abstractNum w:abstractNumId="38" w15:restartNumberingAfterBreak="0">
+  <w:abstractNum w:abstractNumId="39" w15:restartNumberingAfterBreak="0">
     <w:nsid w:val="6F6B2ED8"/>
     <w:multiLevelType w:val="multilevel"/>
     <w:tmpl w:val="CE1A35A2"/>
@@ -7985,7 +8640,7 @@
       </w:pPr>
     </w:lvl>
   </w:abstractNum>
-  <w:abstractNum w:abstractNumId="39" w15:restartNumberingAfterBreak="0">
+  <w:abstractNum w:abstractNumId="40" w15:restartNumberingAfterBreak="0">
     <w:nsid w:val="7147134A"/>
     <w:multiLevelType w:val="multilevel"/>
     <w:tmpl w:val="0409001F"/>
@@ -8098,7 +8753,7 @@
       </w:pPr>
     </w:lvl>
   </w:abstractNum>
-  <w:abstractNum w:abstractNumId="40" w15:restartNumberingAfterBreak="0">
+  <w:abstractNum w:abstractNumId="41" w15:restartNumberingAfterBreak="0">
     <w:nsid w:val="71F21F2A"/>
     <w:multiLevelType w:val="singleLevel"/>
     <w:tmpl w:val="04090001"/>
@@ -8118,7 +8773,7 @@
       </w:rPr>
     </w:lvl>
   </w:abstractNum>
-  <w:abstractNum w:abstractNumId="41" w15:restartNumberingAfterBreak="0">
+  <w:abstractNum w:abstractNumId="42" w15:restartNumberingAfterBreak="0">
     <w:nsid w:val="743601FB"/>
     <w:multiLevelType w:val="singleLevel"/>
     <w:tmpl w:val="04090001"/>
@@ -8138,7 +8793,7 @@
       </w:rPr>
     </w:lvl>
   </w:abstractNum>
-  <w:abstractNum w:abstractNumId="42" w15:restartNumberingAfterBreak="0">
+  <w:abstractNum w:abstractNumId="43" w15:restartNumberingAfterBreak="0">
     <w:nsid w:val="756150CA"/>
     <w:multiLevelType w:val="singleLevel"/>
     <w:tmpl w:val="04090001"/>
@@ -8158,7 +8813,120 @@
       </w:rPr>
     </w:lvl>
   </w:abstractNum>
-  <w:abstractNum w:abstractNumId="43" w15:restartNumberingAfterBreak="0">
+  <w:abstractNum w:abstractNumId="44" w15:restartNumberingAfterBreak="0">
+    <w:nsid w:val="759D5DA7"/>
+    <w:multiLevelType w:val="hybridMultilevel"/>
+    <w:tmpl w:val="3724B92E"/>
+    <w:lvl w:ilvl="0" w:tplc="04090001">
+      <w:start w:val="1"/>
+      <w:numFmt w:val="bullet"/>
+      <w:lvlText w:val=""/>
+      <w:lvlJc w:val="left"/>
+      <w:pPr>
+        <w:ind w:left="1440" w:hanging="360"/>
+      </w:pPr>
+      <w:rPr>
+        <w:rFonts w:ascii="Symbol" w:hAnsi="Symbol" w:hint="default"/>
+      </w:rPr>
+    </w:lvl>
+    <w:lvl w:ilvl="1" w:tplc="04090003" w:tentative="1">
+      <w:start w:val="1"/>
+      <w:numFmt w:val="bullet"/>
+      <w:lvlText w:val="o"/>
+      <w:lvlJc w:val="left"/>
+      <w:pPr>
+        <w:ind w:left="2160" w:hanging="360"/>
+      </w:pPr>
+      <w:rPr>
+        <w:rFonts w:ascii="Courier New" w:hAnsi="Courier New" w:cs="Courier New" w:hint="default"/>
+      </w:rPr>
+    </w:lvl>
+    <w:lvl w:ilvl="2" w:tplc="04090005" w:tentative="1">
+      <w:start w:val="1"/>
+      <w:numFmt w:val="bullet"/>
+      <w:lvlText w:val=""/>
+      <w:lvlJc w:val="left"/>
+      <w:pPr>
+        <w:ind w:left="2880" w:hanging="360"/>
+      </w:pPr>
+      <w:rPr>
+        <w:rFonts w:ascii="Wingdings" w:hAnsi="Wingdings" w:hint="default"/>
+      </w:rPr>
+    </w:lvl>
+    <w:lvl w:ilvl="3" w:tplc="04090001" w:tentative="1">
+      <w:start w:val="1"/>
+      <w:numFmt w:val="bullet"/>
+      <w:lvlText w:val=""/>
+      <w:lvlJc w:val="left"/>
+      <w:pPr>
+        <w:ind w:left="3600" w:hanging="360"/>
+      </w:pPr>
+      <w:rPr>
+        <w:rFonts w:ascii="Symbol" w:hAnsi="Symbol" w:hint="default"/>
+      </w:rPr>
+    </w:lvl>
+    <w:lvl w:ilvl="4" w:tplc="04090003" w:tentative="1">
+      <w:start w:val="1"/>
+      <w:numFmt w:val="bullet"/>
+      <w:lvlText w:val="o"/>
+      <w:lvlJc w:val="left"/>
+      <w:pPr>
+        <w:ind w:left="4320" w:hanging="360"/>
+      </w:pPr>
+      <w:rPr>
+        <w:rFonts w:ascii="Courier New" w:hAnsi="Courier New" w:cs="Courier New" w:hint="default"/>
+      </w:rPr>
+    </w:lvl>
+    <w:lvl w:ilvl="5" w:tplc="04090005" w:tentative="1">
+      <w:start w:val="1"/>
+      <w:numFmt w:val="bullet"/>
+      <w:lvlText w:val=""/>
+      <w:lvlJc w:val="left"/>
+      <w:pPr>
+        <w:ind w:left="5040" w:hanging="360"/>
+      </w:pPr>
+      <w:rPr>
+        <w:rFonts w:ascii="Wingdings" w:hAnsi="Wingdings" w:hint="default"/>
+      </w:rPr>
+    </w:lvl>
+    <w:lvl w:ilvl="6" w:tplc="04090001" w:tentative="1">
+      <w:start w:val="1"/>
+      <w:numFmt w:val="bullet"/>
+      <w:lvlText w:val=""/>
+      <w:lvlJc w:val="left"/>
+      <w:pPr>
+        <w:ind w:left="5760" w:hanging="360"/>
+      </w:pPr>
+      <w:rPr>
+        <w:rFonts w:ascii="Symbol" w:hAnsi="Symbol" w:hint="default"/>
+      </w:rPr>
+    </w:lvl>
+    <w:lvl w:ilvl="7" w:tplc="04090003" w:tentative="1">
+      <w:start w:val="1"/>
+      <w:numFmt w:val="bullet"/>
+      <w:lvlText w:val="o"/>
+      <w:lvlJc w:val="left"/>
+      <w:pPr>
+        <w:ind w:left="6480" w:hanging="360"/>
+      </w:pPr>
+      <w:rPr>
+        <w:rFonts w:ascii="Courier New" w:hAnsi="Courier New" w:cs="Courier New" w:hint="default"/>
+      </w:rPr>
+    </w:lvl>
+    <w:lvl w:ilvl="8" w:tplc="04090005" w:tentative="1">
+      <w:start w:val="1"/>
+      <w:numFmt w:val="bullet"/>
+      <w:lvlText w:val=""/>
+      <w:lvlJc w:val="left"/>
+      <w:pPr>
+        <w:ind w:left="7200" w:hanging="360"/>
+      </w:pPr>
+      <w:rPr>
+        <w:rFonts w:ascii="Wingdings" w:hAnsi="Wingdings" w:hint="default"/>
+      </w:rPr>
+    </w:lvl>
+  </w:abstractNum>
+  <w:abstractNum w:abstractNumId="45" w15:restartNumberingAfterBreak="0">
     <w:nsid w:val="75E47E9E"/>
     <w:multiLevelType w:val="hybridMultilevel"/>
     <w:tmpl w:val="B46AD134"/>
@@ -8244,7 +9012,7 @@
       </w:pPr>
     </w:lvl>
   </w:abstractNum>
-  <w:abstractNum w:abstractNumId="44" w15:restartNumberingAfterBreak="0">
+  <w:abstractNum w:abstractNumId="46" w15:restartNumberingAfterBreak="0">
     <w:nsid w:val="764919C7"/>
     <w:multiLevelType w:val="singleLevel"/>
     <w:tmpl w:val="5BCAB1F8"/>
@@ -8263,7 +9031,7 @@
       </w:rPr>
     </w:lvl>
   </w:abstractNum>
-  <w:abstractNum w:abstractNumId="45" w15:restartNumberingAfterBreak="0">
+  <w:abstractNum w:abstractNumId="47" w15:restartNumberingAfterBreak="0">
     <w:nsid w:val="7BE434D7"/>
     <w:multiLevelType w:val="singleLevel"/>
     <w:tmpl w:val="04090001"/>
@@ -8283,7 +9051,7 @@
       </w:rPr>
     </w:lvl>
   </w:abstractNum>
-  <w:abstractNum w:abstractNumId="46" w15:restartNumberingAfterBreak="0">
+  <w:abstractNum w:abstractNumId="48" w15:restartNumberingAfterBreak="0">
     <w:nsid w:val="7CE52A2C"/>
     <w:multiLevelType w:val="hybridMultilevel"/>
     <w:tmpl w:val="495A61CE"/>
@@ -8448,7 +9216,7 @@
     </w:lvlOverride>
   </w:num>
   <w:num w:numId="4" w16cid:durableId="770665184">
-    <w:abstractNumId w:val="39"/>
+    <w:abstractNumId w:val="40"/>
   </w:num>
   <w:num w:numId="5" w16cid:durableId="1435247073">
     <w:abstractNumId w:val="6"/>
@@ -8460,7 +9228,7 @@
     <w:abstractNumId w:val="31"/>
   </w:num>
   <w:num w:numId="8" w16cid:durableId="944381793">
-    <w:abstractNumId w:val="38"/>
+    <w:abstractNumId w:val="39"/>
   </w:num>
   <w:num w:numId="9" w16cid:durableId="173688335">
     <w:abstractNumId w:val="1"/>
@@ -8480,10 +9248,10 @@
     </w:lvlOverride>
   </w:num>
   <w:num w:numId="10" w16cid:durableId="1956323660">
-    <w:abstractNumId w:val="34"/>
+    <w:abstractNumId w:val="35"/>
   </w:num>
   <w:num w:numId="11" w16cid:durableId="556476993">
-    <w:abstractNumId w:val="32"/>
+    <w:abstractNumId w:val="33"/>
   </w:num>
   <w:num w:numId="12" w16cid:durableId="1180924811">
     <w:abstractNumId w:val="4"/>
@@ -8492,7 +9260,7 @@
     <w:abstractNumId w:val="22"/>
   </w:num>
   <w:num w:numId="14" w16cid:durableId="1121807383">
-    <w:abstractNumId w:val="45"/>
+    <w:abstractNumId w:val="47"/>
   </w:num>
   <w:num w:numId="15" w16cid:durableId="12809699">
     <w:abstractNumId w:val="30"/>
@@ -8521,7 +9289,7 @@
     <w:abstractNumId w:val="2"/>
   </w:num>
   <w:num w:numId="19" w16cid:durableId="1665275418">
-    <w:abstractNumId w:val="42"/>
+    <w:abstractNumId w:val="43"/>
   </w:num>
   <w:num w:numId="20" w16cid:durableId="263927817">
     <w:abstractNumId w:val="7"/>
@@ -8533,7 +9301,7 @@
     <w:abstractNumId w:val="21"/>
   </w:num>
   <w:num w:numId="23" w16cid:durableId="564491202">
-    <w:abstractNumId w:val="41"/>
+    <w:abstractNumId w:val="42"/>
   </w:num>
   <w:num w:numId="24" w16cid:durableId="804274065">
     <w:abstractNumId w:val="20"/>
@@ -8542,7 +9310,7 @@
     <w:abstractNumId w:val="15"/>
   </w:num>
   <w:num w:numId="26" w16cid:durableId="1344555199">
-    <w:abstractNumId w:val="40"/>
+    <w:abstractNumId w:val="41"/>
   </w:num>
   <w:num w:numId="27" w16cid:durableId="2118864774">
     <w:abstractNumId w:val="27"/>
@@ -8557,7 +9325,7 @@
     <w:abstractNumId w:val="19"/>
   </w:num>
   <w:num w:numId="31" w16cid:durableId="408582283">
-    <w:abstractNumId w:val="37"/>
+    <w:abstractNumId w:val="38"/>
   </w:num>
   <w:num w:numId="32" w16cid:durableId="842358159">
     <w:abstractNumId w:val="13"/>
@@ -8569,7 +9337,7 @@
     <w:abstractNumId w:val="8"/>
   </w:num>
   <w:num w:numId="35" w16cid:durableId="202904709">
-    <w:abstractNumId w:val="33"/>
+    <w:abstractNumId w:val="34"/>
   </w:num>
   <w:num w:numId="36" w16cid:durableId="1412969247">
     <w:abstractNumId w:val="18"/>
@@ -8590,16 +9358,16 @@
     <w:abstractNumId w:val="3"/>
   </w:num>
   <w:num w:numId="42" w16cid:durableId="107239208">
-    <w:abstractNumId w:val="35"/>
+    <w:abstractNumId w:val="36"/>
   </w:num>
   <w:num w:numId="43" w16cid:durableId="1728606486">
-    <w:abstractNumId w:val="46"/>
+    <w:abstractNumId w:val="48"/>
   </w:num>
   <w:num w:numId="44" w16cid:durableId="512455238">
     <w:abstractNumId w:val="24"/>
   </w:num>
   <w:num w:numId="45" w16cid:durableId="1001540747">
-    <w:abstractNumId w:val="44"/>
+    <w:abstractNumId w:val="46"/>
   </w:num>
   <w:num w:numId="46" w16cid:durableId="903489474">
     <w:abstractNumId w:val="9"/>
@@ -8608,10 +9376,16 @@
     <w:abstractNumId w:val="11"/>
   </w:num>
   <w:num w:numId="48" w16cid:durableId="1121845992">
-    <w:abstractNumId w:val="36"/>
+    <w:abstractNumId w:val="37"/>
   </w:num>
   <w:num w:numId="49" w16cid:durableId="1818909678">
-    <w:abstractNumId w:val="43"/>
+    <w:abstractNumId w:val="45"/>
+  </w:num>
+  <w:num w:numId="50" w16cid:durableId="113060510">
+    <w:abstractNumId w:val="32"/>
+  </w:num>
+  <w:num w:numId="51" w16cid:durableId="454761187">
+    <w:abstractNumId w:val="44"/>
   </w:num>
 </w:numbering>
 </file>
@@ -9648,7 +10422,7 @@
   <w:style w:type="table" w:styleId="TableGrid">
     <w:name w:val="Table Grid"/>
     <w:basedOn w:val="TableNormal"/>
-    <w:uiPriority w:val="59"/>
+    <w:uiPriority w:val="39"/>
     <w:rsid w:val="00FB4123"/>
     <w:tblPr>
       <w:tblBorders>
@@ -9660,6 +10434,17 @@
         <w:insideV w:val="single" w:sz="4" w:space="0" w:color="000000" w:themeColor="text1"/>
       </w:tblBorders>
     </w:tblPr>
+  </w:style>
+  <w:style w:type="paragraph" w:styleId="ListParagraph">
+    <w:name w:val="List Paragraph"/>
+    <w:basedOn w:val="Normal"/>
+    <w:uiPriority w:val="34"/>
+    <w:qFormat/>
+    <w:rsid w:val="00B54F31"/>
+    <w:pPr>
+      <w:ind w:left="720"/>
+      <w:contextualSpacing/>
+    </w:pPr>
   </w:style>
 </w:styles>
 </file>

</xml_diff>

<commit_message>
Complete sections 4.5-4.8 of the Software Dev Plan
</commit_message>
<xml_diff>
--- a/Documentation/Software-Development-Plan.docx
+++ b/Documentation/Software-Development-Plan.docx
@@ -40,7 +40,7 @@
         <w:rPr>
           <w:sz w:val="28"/>
         </w:rPr>
-        <w:t>3</w:t>
+        <w:t>4</w:t>
       </w:r>
       <w:r>
         <w:rPr>
@@ -439,6 +439,9 @@
             <w:pPr>
               <w:pStyle w:val="Tabletext"/>
             </w:pPr>
+            <w:r>
+              <w:t>9/24/2023</w:t>
+            </w:r>
           </w:p>
         </w:tc>
         <w:tc>
@@ -449,6 +452,9 @@
             <w:pPr>
               <w:pStyle w:val="Tabletext"/>
             </w:pPr>
+            <w:r>
+              <w:t>1.4</w:t>
+            </w:r>
           </w:p>
         </w:tc>
         <w:tc>
@@ -462,6 +468,9 @@
                 <w:tab w:val="left" w:pos="1173"/>
               </w:tabs>
             </w:pPr>
+            <w:r>
+              <w:t>Updated Management Process</w:t>
+            </w:r>
           </w:p>
         </w:tc>
         <w:tc>
@@ -472,6 +481,9 @@
             <w:pPr>
               <w:pStyle w:val="Tabletext"/>
             </w:pPr>
+            <w:r>
+              <w:t>Jeff Burns</w:t>
+            </w:r>
           </w:p>
         </w:tc>
       </w:tr>
@@ -2787,7 +2799,15 @@
         <w:t>Software Development Plan</w:t>
       </w:r>
       <w:r>
-        <w:t>. It contains all information needed in ensuring the Arithmetic Expression Evaluator project stays on path.</w:t>
+        <w:t xml:space="preserve">. It contains all information needed in ensuring the Arithmetic Expression Evaluator project stays on </w:t>
+      </w:r>
+      <w:proofErr w:type="gramStart"/>
+      <w:r>
+        <w:t>path</w:t>
+      </w:r>
+      <w:proofErr w:type="gramEnd"/>
+      <w:r>
+        <w:t>.</w:t>
       </w:r>
     </w:p>
     <w:p>
@@ -2870,7 +2890,15 @@
         <w:t>Software Development Plan</w:t>
       </w:r>
       <w:r>
-        <w:t xml:space="preserve"> to ensure the project process is running smoothly and on-time. They will refer to this plan when planning project development and all it requires (e.g., resources, scheduling. Etc.)</w:t>
+        <w:t xml:space="preserve"> to ensure the project process is running smoothly and </w:t>
+      </w:r>
+      <w:proofErr w:type="gramStart"/>
+      <w:r>
+        <w:t>on-time</w:t>
+      </w:r>
+      <w:proofErr w:type="gramEnd"/>
+      <w:r>
+        <w:t>. They will refer to this plan when planning project development and all it requires (e.g., resources, scheduling. Etc.)</w:t>
       </w:r>
     </w:p>
     <w:p>
@@ -2895,7 +2923,23 @@
         <w:t>—</w:t>
       </w:r>
       <w:r>
-        <w:t xml:space="preserve"> The project tea will use this plan to keep track of their responsibilities. This includes, what projects aspects they need to do and when they need to be done by. </w:t>
+        <w:t xml:space="preserve"> The project </w:t>
+      </w:r>
+      <w:proofErr w:type="gramStart"/>
+      <w:r>
+        <w:t>tea</w:t>
+      </w:r>
+      <w:proofErr w:type="gramEnd"/>
+      <w:r>
+        <w:t xml:space="preserve"> will use this plan to keep track of their responsibilities. This </w:t>
+      </w:r>
+      <w:proofErr w:type="gramStart"/>
+      <w:r>
+        <w:t>includes,</w:t>
+      </w:r>
+      <w:proofErr w:type="gramEnd"/>
+      <w:r>
+        <w:t xml:space="preserve"> what projects aspects they need to do and when they need to be done by. </w:t>
       </w:r>
     </w:p>
     <w:p>
@@ -2939,7 +2983,15 @@
         <w:pStyle w:val="BodyText"/>
       </w:pPr>
       <w:r>
-        <w:t xml:space="preserve">The information given in the document is in compliance with the project requirements and will be used to ensure the process follows such requirements.  </w:t>
+        <w:t xml:space="preserve">The information given in the document </w:t>
+      </w:r>
+      <w:proofErr w:type="gramStart"/>
+      <w:r>
+        <w:t>is in compliance with</w:t>
+      </w:r>
+      <w:proofErr w:type="gramEnd"/>
+      <w:r>
+        <w:t xml:space="preserve"> the project requirements and will be used to ensure the process follows such requirements.  </w:t>
       </w:r>
     </w:p>
     <w:p>
@@ -3077,8 +3129,13 @@
         <w:t>—</w:t>
       </w:r>
       <w:r>
-        <w:t xml:space="preserve"> See Project Glossary in Annexes section</w:t>
-      </w:r>
+        <w:t xml:space="preserve"> See Project Glossary in Annexes </w:t>
+      </w:r>
+      <w:proofErr w:type="gramStart"/>
+      <w:r>
+        <w:t>section</w:t>
+      </w:r>
+      <w:proofErr w:type="gramEnd"/>
     </w:p>
     <w:p>
       <w:pPr>
@@ -3284,7 +3341,15 @@
         <w:pStyle w:val="InfoBlue"/>
       </w:pPr>
       <w:r>
-        <w:t>[A list of assumptions that this plan is based and any constraints, for example. staff, equipment, schedule, that apply to the project.]</w:t>
+        <w:t xml:space="preserve">[A list of assumptions that this plan is </w:t>
+      </w:r>
+      <w:proofErr w:type="gramStart"/>
+      <w:r>
+        <w:t>based</w:t>
+      </w:r>
+      <w:proofErr w:type="gramEnd"/>
+      <w:r>
+        <w:t xml:space="preserve"> and any constraints, for example. staff, equipment, schedule, that apply to the project.]</w:t>
       </w:r>
     </w:p>
     <w:p>
@@ -3649,56 +3714,51 @@
           <w:color w:val="333333"/>
           <w:shd w:val="clear" w:color="auto" w:fill="FFFFFF"/>
         </w:rPr>
-        <w:t>Professor Hossein Saiedian</w:t>
-      </w:r>
-      <w:r>
-        <w:rPr>
-          <w:rFonts w:ascii="Lato" w:hAnsi="Lato"/>
-          <w:color w:val="333333"/>
-        </w:rPr>
-        <w:br/>
-      </w:r>
+        <w:t xml:space="preserve">Professor Hossein </w:t>
+      </w:r>
+      <w:proofErr w:type="spellStart"/>
       <w:r>
         <w:rPr>
           <w:rFonts w:ascii="Lato" w:hAnsi="Lato"/>
           <w:color w:val="333333"/>
           <w:shd w:val="clear" w:color="auto" w:fill="FFFFFF"/>
         </w:rPr>
-        <w:t>Office: Eaton Hall 3012</w:t>
-      </w:r>
-    </w:p>
-    <w:p>
-      <w:pPr>
-        <w:pStyle w:val="BodyText"/>
-        <w:spacing w:line="276" w:lineRule="auto"/>
+        <w:t>Saiedian</w:t>
+      </w:r>
+      <w:proofErr w:type="spellEnd"/>
+      <w:r>
+        <w:rPr>
+          <w:rFonts w:ascii="Lato" w:hAnsi="Lato"/>
+          <w:color w:val="333333"/>
+        </w:rPr>
+        <w:br/>
+      </w:r>
+      <w:r>
         <w:rPr>
           <w:rFonts w:ascii="Lato" w:hAnsi="Lato"/>
           <w:color w:val="333333"/>
           <w:shd w:val="clear" w:color="auto" w:fill="FFFFFF"/>
         </w:rPr>
-      </w:pPr>
-      <w:r>
+        <w:t>Office: Eaton Hall 3012</w:t>
+      </w:r>
+    </w:p>
+    <w:p>
+      <w:pPr>
+        <w:pStyle w:val="BodyText"/>
+        <w:spacing w:line="276" w:lineRule="auto"/>
         <w:rPr>
           <w:rFonts w:ascii="Lato" w:hAnsi="Lato"/>
           <w:color w:val="333333"/>
           <w:shd w:val="clear" w:color="auto" w:fill="FFFFFF"/>
         </w:rPr>
-        <w:t>Office Hours: Tuesdays and Thursdays, 1:00-2:00 PM (and by appointment)</w:t>
-      </w:r>
-      <w:r>
-        <w:rPr>
-          <w:rFonts w:ascii="Lato" w:hAnsi="Lato"/>
-          <w:color w:val="333333"/>
-        </w:rPr>
-        <w:br/>
-      </w:r>
+      </w:pPr>
       <w:r>
         <w:rPr>
           <w:rFonts w:ascii="Lato" w:hAnsi="Lato"/>
           <w:color w:val="333333"/>
           <w:shd w:val="clear" w:color="auto" w:fill="FFFFFF"/>
         </w:rPr>
-        <w:t>Telephone: 785-864-8812</w:t>
+        <w:t>Office Hours: Tuesdays and Thursdays, 1:00-2:00 PM (and by appointment)</w:t>
       </w:r>
       <w:r>
         <w:rPr>
@@ -3713,26 +3773,51 @@
           <w:color w:val="333333"/>
           <w:shd w:val="clear" w:color="auto" w:fill="FFFFFF"/>
         </w:rPr>
-        <w:t>E-Mail: saiedian@ku.edu</w:t>
-      </w:r>
-    </w:p>
-    <w:p>
-      <w:pPr>
-        <w:pStyle w:val="BodyText"/>
-        <w:spacing w:line="240" w:lineRule="auto"/>
+        <w:t>Telephone: 785-864-8812</w:t>
+      </w:r>
+      <w:r>
+        <w:rPr>
+          <w:rFonts w:ascii="Lato" w:hAnsi="Lato"/>
+          <w:color w:val="333333"/>
+        </w:rPr>
+        <w:br/>
+      </w:r>
+      <w:r>
         <w:rPr>
           <w:rFonts w:ascii="Lato" w:hAnsi="Lato"/>
           <w:color w:val="333333"/>
           <w:shd w:val="clear" w:color="auto" w:fill="FFFFFF"/>
         </w:rPr>
-      </w:pPr>
-      <w:r>
+        <w:t>E-Mail: saiedian@ku.edu</w:t>
+      </w:r>
+    </w:p>
+    <w:p>
+      <w:pPr>
+        <w:pStyle w:val="BodyText"/>
+        <w:spacing w:line="240" w:lineRule="auto"/>
         <w:rPr>
           <w:rFonts w:ascii="Lato" w:hAnsi="Lato"/>
           <w:color w:val="333333"/>
           <w:shd w:val="clear" w:color="auto" w:fill="FFFFFF"/>
         </w:rPr>
-        <w:t xml:space="preserve">Nemath Shaik – TA </w:t>
+      </w:pPr>
+      <w:proofErr w:type="spellStart"/>
+      <w:r>
+        <w:rPr>
+          <w:rFonts w:ascii="Lato" w:hAnsi="Lato"/>
+          <w:color w:val="333333"/>
+          <w:shd w:val="clear" w:color="auto" w:fill="FFFFFF"/>
+        </w:rPr>
+        <w:t>Nemath</w:t>
+      </w:r>
+      <w:proofErr w:type="spellEnd"/>
+      <w:r>
+        <w:rPr>
+          <w:rFonts w:ascii="Lato" w:hAnsi="Lato"/>
+          <w:color w:val="333333"/>
+          <w:shd w:val="clear" w:color="auto" w:fill="FFFFFF"/>
+        </w:rPr>
+        <w:t xml:space="preserve"> Shaik – TA </w:t>
       </w:r>
     </w:p>
     <w:p>
@@ -3908,7 +3993,23 @@
                 <w:b/>
                 <w:bCs/>
               </w:rPr>
-              <w:t>Unified Process for EDUcation Role</w:t>
+              <w:t xml:space="preserve">Unified Process for </w:t>
+            </w:r>
+            <w:proofErr w:type="spellStart"/>
+            <w:r>
+              <w:rPr>
+                <w:b/>
+                <w:bCs/>
+              </w:rPr>
+              <w:t>EDUcation</w:t>
+            </w:r>
+            <w:proofErr w:type="spellEnd"/>
+            <w:r>
+              <w:rPr>
+                <w:b/>
+                <w:bCs/>
+              </w:rPr>
+              <w:t xml:space="preserve"> Role</w:t>
             </w:r>
           </w:p>
         </w:tc>
@@ -4253,17 +4354,17 @@
       <w:pPr>
         <w:pStyle w:val="Heading1"/>
       </w:pPr>
-      <w:bookmarkStart w:id="33" w:name="_Toc447095912"/>
-      <w:bookmarkStart w:id="34" w:name="_Toc524312841"/>
-      <w:bookmarkStart w:id="35" w:name="_Toc11132109"/>
+      <w:bookmarkStart w:id="33" w:name="_Toc524312841"/>
+      <w:bookmarkStart w:id="34" w:name="_Toc11132109"/>
+      <w:bookmarkStart w:id="35" w:name="_Toc447095912"/>
       <w:bookmarkEnd w:id="0"/>
       <w:bookmarkEnd w:id="3"/>
       <w:bookmarkEnd w:id="4"/>
       <w:r>
         <w:t>Management Process</w:t>
       </w:r>
+      <w:bookmarkEnd w:id="33"/>
       <w:bookmarkEnd w:id="34"/>
-      <w:bookmarkEnd w:id="35"/>
     </w:p>
     <w:p>
       <w:pPr>
@@ -4282,7 +4383,15 @@
         <w:ind w:left="720"/>
       </w:pPr>
       <w:r>
-        <w:t xml:space="preserve">As the entire project can be completed in base c++ with no external additions, the project will have no monetary cost. </w:t>
+        <w:t xml:space="preserve">As the entire project can be completed in base </w:t>
+      </w:r>
+      <w:proofErr w:type="spellStart"/>
+      <w:r>
+        <w:t>c++</w:t>
+      </w:r>
+      <w:proofErr w:type="spellEnd"/>
+      <w:r>
+        <w:t xml:space="preserve"> with no external additions, the project will have no monetary cost. </w:t>
       </w:r>
     </w:p>
     <w:p>
@@ -4533,8 +4642,13 @@
         </w:numPr>
       </w:pPr>
       <w:r>
-        <w:t>Assign team roles</w:t>
-      </w:r>
+        <w:t xml:space="preserve">Assign team </w:t>
+      </w:r>
+      <w:proofErr w:type="gramStart"/>
+      <w:r>
+        <w:t>roles</w:t>
+      </w:r>
+      <w:proofErr w:type="gramEnd"/>
     </w:p>
     <w:p>
       <w:pPr>
@@ -4553,8 +4667,13 @@
         </w:numPr>
       </w:pPr>
       <w:r>
-        <w:t>Define all project requirements and constraints</w:t>
-      </w:r>
+        <w:t xml:space="preserve">Define all project requirements and </w:t>
+      </w:r>
+      <w:proofErr w:type="gramStart"/>
+      <w:r>
+        <w:t>constraints</w:t>
+      </w:r>
+      <w:proofErr w:type="gramEnd"/>
     </w:p>
     <w:p>
       <w:pPr>
@@ -4573,8 +4692,13 @@
         </w:numPr>
       </w:pPr>
       <w:r>
-        <w:t>Define the software architecture of the product</w:t>
-      </w:r>
+        <w:t xml:space="preserve">Define the software architecture of the </w:t>
+      </w:r>
+      <w:proofErr w:type="gramStart"/>
+      <w:r>
+        <w:t>product</w:t>
+      </w:r>
+      <w:proofErr w:type="gramEnd"/>
     </w:p>
     <w:p>
       <w:pPr>
@@ -4593,8 +4717,13 @@
         </w:numPr>
       </w:pPr>
       <w:r>
-        <w:t>Develop a product that uses the defined architecture to meet the defined requirements</w:t>
-      </w:r>
+        <w:t xml:space="preserve">Develop a product that uses the defined architecture to meet the defined </w:t>
+      </w:r>
+      <w:proofErr w:type="gramStart"/>
+      <w:r>
+        <w:t>requirements</w:t>
+      </w:r>
+      <w:proofErr w:type="gramEnd"/>
     </w:p>
     <w:p>
       <w:pPr>
@@ -4613,8 +4742,13 @@
         </w:numPr>
       </w:pPr>
       <w:r>
-        <w:t>Develop and use test cases to verify the product</w:t>
-      </w:r>
+        <w:t xml:space="preserve">Develop and use test cases to verify the </w:t>
+      </w:r>
+      <w:proofErr w:type="gramStart"/>
+      <w:r>
+        <w:t>product</w:t>
+      </w:r>
+      <w:proofErr w:type="gramEnd"/>
     </w:p>
     <w:p>
       <w:pPr>
@@ -4633,8 +4767,13 @@
         </w:numPr>
       </w:pPr>
       <w:r>
-        <w:t>Write a user manual for the product</w:t>
-      </w:r>
+        <w:t xml:space="preserve">Write a user manual for the </w:t>
+      </w:r>
+      <w:proofErr w:type="gramStart"/>
+      <w:r>
+        <w:t>product</w:t>
+      </w:r>
+      <w:proofErr w:type="gramEnd"/>
     </w:p>
     <w:p>
       <w:pPr>
@@ -5162,9 +5301,11 @@
         </w:rPr>
         <w:t xml:space="preserve">Project Measurements and Project Measurements </w:t>
       </w:r>
+      <w:proofErr w:type="gramStart"/>
       <w:r>
         <w:t>document</w:t>
       </w:r>
+      <w:proofErr w:type="gramEnd"/>
     </w:p>
     <w:p>
       <w:pPr>
@@ -5210,7 +5351,15 @@
         <w:t>Configuration Management</w:t>
       </w:r>
       <w:r>
-        <w:t xml:space="preserve">: Describe the process by which problems and changes are submitted, reviewed, and dispositioned. Describe how project or product artifacts are to be named, marked, and numbered, including  system software, plans, models, components, test software, results and data, executables, and so on. Describe retention policies, and the back-up, disaster, and recovery plans.  </w:t>
+        <w:t xml:space="preserve">: Describe the process by which problems and changes are submitted, reviewed, and dispositioned. Describe how project or product artifacts are to be named, marked, and numbered, </w:t>
+      </w:r>
+      <w:proofErr w:type="gramStart"/>
+      <w:r>
+        <w:t>including  system</w:t>
+      </w:r>
+      <w:proofErr w:type="gramEnd"/>
+      <w:r>
+        <w:t xml:space="preserve"> software, plans, models, components, test software, results and data, executables, and so on. Describe retention policies, and the back-up, disaster, and recovery plans.  </w:t>
       </w:r>
       <w:r>
         <w:rPr>
@@ -5229,9 +5378,11 @@
         </w:rPr>
         <w:t xml:space="preserve">Configuration Management Plan </w:t>
       </w:r>
+      <w:proofErr w:type="gramStart"/>
       <w:r>
         <w:t>document</w:t>
       </w:r>
+      <w:proofErr w:type="gramEnd"/>
     </w:p>
     <w:p>
       <w:pPr>
@@ -5293,7 +5444,7 @@
         </w:rPr>
         <w:t>Quality Control</w:t>
       </w:r>
-      <w:bookmarkEnd w:id="33"/>
+      <w:bookmarkEnd w:id="35"/>
       <w:bookmarkEnd w:id="70"/>
     </w:p>
     <w:p>
@@ -5310,7 +5461,15 @@
         <w:pStyle w:val="BodyText"/>
       </w:pPr>
       <w:r>
-        <w:t>All deliverables are required to go through the appropriate review process, as described in the Development Case. The review is required to ensure that each deliverable is of acceptable quality, using guidelines and checklists.</w:t>
+        <w:t xml:space="preserve">All deliverables are required to go through the appropriate review process, as described in the Development Case. The review is required to ensure that each </w:t>
+      </w:r>
+      <w:proofErr w:type="gramStart"/>
+      <w:r>
+        <w:t>deliverable</w:t>
+      </w:r>
+      <w:proofErr w:type="gramEnd"/>
+      <w:r>
+        <w:t xml:space="preserve"> is of acceptable quality, using guidelines and checklists.</w:t>
       </w:r>
     </w:p>
     <w:p>
@@ -5381,7 +5540,15 @@
         <w:pStyle w:val="BodyText"/>
       </w:pPr>
       <w:r>
-        <w:t xml:space="preserve">Earned value for completed tasks. This is used to re-estimate the schedule and budget for the remainder of the project, and/or to identify need for scope changes. </w:t>
+        <w:t xml:space="preserve">Earned value for completed tasks. This is used to re-estimate the schedule and budget for the remainder of the project, and/or to identify </w:t>
+      </w:r>
+      <w:proofErr w:type="gramStart"/>
+      <w:r>
+        <w:t>need</w:t>
+      </w:r>
+      <w:proofErr w:type="gramEnd"/>
+      <w:r>
+        <w:t xml:space="preserve"> for scope changes. </w:t>
       </w:r>
     </w:p>
     <w:p>
@@ -5389,7 +5556,15 @@
         <w:pStyle w:val="BodyText"/>
       </w:pPr>
       <w:r>
-        <w:t xml:space="preserve">Total defects open and closed – shown as a trend graph. This is used to help estimate the effort remaining to correct defects. </w:t>
+        <w:t xml:space="preserve">Total defects open and </w:t>
+      </w:r>
+      <w:proofErr w:type="gramStart"/>
+      <w:r>
+        <w:t>closed</w:t>
+      </w:r>
+      <w:proofErr w:type="gramEnd"/>
+      <w:r>
+        <w:t xml:space="preserve"> – shown as a trend graph. This is used to help estimate the effort remaining to correct defects. </w:t>
       </w:r>
     </w:p>
     <w:p>
@@ -5409,78 +5584,62 @@
       <w:pPr>
         <w:pStyle w:val="BodyText"/>
       </w:pPr>
-      <w:r>
+    </w:p>
+    <w:p>
+      <w:pPr>
+        <w:pStyle w:val="BodyText"/>
+        <w:rPr>
+          <w:rStyle w:val="Strong"/>
+        </w:rPr>
+      </w:pPr>
+      <w:bookmarkStart w:id="74" w:name="_Toc447095915"/>
+    </w:p>
+    <w:p>
+      <w:pPr>
+        <w:pStyle w:val="Heading2"/>
+        <w:rPr>
+          <w:rStyle w:val="Strong"/>
+        </w:rPr>
+      </w:pPr>
+      <w:bookmarkStart w:id="75" w:name="_Toc11132116"/>
+      <w:r>
+        <w:rPr>
+          <w:rStyle w:val="Strong"/>
+        </w:rPr>
+        <w:t>Risk Management</w:t>
+      </w:r>
+      <w:bookmarkEnd w:id="75"/>
+      <w:r>
+        <w:rPr>
+          <w:rStyle w:val="Strong"/>
+        </w:rPr>
         <w:t xml:space="preserve"> </w:t>
       </w:r>
-      <w:r>
-        <w:rPr>
-          <w:i/>
-          <w:iCs/>
-        </w:rPr>
-        <w:t>Refer to the Project Measurements Document (AAA-BBB-X.Y.doc) for detailed information.</w:t>
-      </w:r>
+      <w:bookmarkEnd w:id="74"/>
     </w:p>
     <w:p>
       <w:pPr>
         <w:pStyle w:val="BodyText"/>
-        <w:rPr>
-          <w:rStyle w:val="Strong"/>
-        </w:rPr>
-      </w:pPr>
-      <w:bookmarkStart w:id="74" w:name="_Toc447095915"/>
-    </w:p>
-    <w:p>
-      <w:pPr>
-        <w:pStyle w:val="Heading2"/>
-        <w:rPr>
-          <w:rStyle w:val="Strong"/>
-        </w:rPr>
-      </w:pPr>
-      <w:bookmarkStart w:id="75" w:name="_Toc11132116"/>
-      <w:r>
-        <w:rPr>
-          <w:rStyle w:val="Strong"/>
-        </w:rPr>
-        <w:t>Risk Management</w:t>
-      </w:r>
-      <w:bookmarkEnd w:id="75"/>
-      <w:r>
-        <w:rPr>
-          <w:rStyle w:val="Strong"/>
-        </w:rPr>
-        <w:t xml:space="preserve"> </w:t>
-      </w:r>
-      <w:bookmarkEnd w:id="74"/>
+      </w:pPr>
+      <w:bookmarkStart w:id="76" w:name="_Toc447095916"/>
+      <w:r>
+        <w:t xml:space="preserve">Risks will be identified in Inception Phase using the steps identified in the RUP for Small Projects activity “Identify and Assess Risks”. Project risk is evaluated at least once per iteration and documented in this table. </w:t>
+      </w:r>
     </w:p>
     <w:p>
       <w:pPr>
         <w:pStyle w:val="BodyText"/>
       </w:pPr>
-      <w:bookmarkStart w:id="76" w:name="_Toc447095916"/>
-      <w:r>
-        <w:t xml:space="preserve">Risks will be identified in Inception Phase using the steps identified in the RUP for Small Projects activity “Identify and Assess Risks”. Project risk is evaluated at least once per iteration and documented in this table. </w:t>
-      </w:r>
-    </w:p>
-    <w:p>
-      <w:pPr>
-        <w:pStyle w:val="BodyText"/>
-      </w:pPr>
-    </w:p>
-    <w:p>
-      <w:pPr>
-        <w:pStyle w:val="BodyText"/>
-        <w:rPr>
-          <w:i/>
-          <w:iCs/>
-        </w:rPr>
-      </w:pPr>
-      <w:r>
-        <w:rPr>
-          <w:i/>
-          <w:iCs/>
-        </w:rPr>
-        <w:lastRenderedPageBreak/>
-        <w:t>Refer to the Risk List Document (CCC-DDD-X.Y.doc) for detailed information.</w:t>
+      <w:r>
+        <w:t xml:space="preserve">No risks are identified </w:t>
+      </w:r>
+      <w:proofErr w:type="gramStart"/>
+      <w:r>
+        <w:t>at this time</w:t>
+      </w:r>
+      <w:proofErr w:type="gramEnd"/>
+      <w:r>
+        <w:t>.</w:t>
       </w:r>
     </w:p>
     <w:p>
@@ -5544,7 +5703,51 @@
         <w:rPr>
           <w:szCs w:val="24"/>
         </w:rPr>
-        <w:t xml:space="preserve">The Change Requests are reviewed and approved by one member of the project, the Change Control Manager role.  </w:t>
+        <w:t xml:space="preserve">The Change Requests are reviewed and approved by </w:t>
+      </w:r>
+      <w:proofErr w:type="gramStart"/>
+      <w:r>
+        <w:rPr>
+          <w:szCs w:val="24"/>
+        </w:rPr>
+        <w:t xml:space="preserve">the </w:t>
+      </w:r>
+      <w:r>
+        <w:rPr>
+          <w:szCs w:val="24"/>
+        </w:rPr>
+        <w:t xml:space="preserve">agreement </w:t>
+      </w:r>
+      <w:r>
+        <w:rPr>
+          <w:szCs w:val="24"/>
+        </w:rPr>
+        <w:t>majority of</w:t>
+      </w:r>
+      <w:proofErr w:type="gramEnd"/>
+      <w:r>
+        <w:rPr>
+          <w:szCs w:val="24"/>
+        </w:rPr>
+        <w:t xml:space="preserve"> member</w:t>
+      </w:r>
+      <w:r>
+        <w:rPr>
+          <w:szCs w:val="24"/>
+        </w:rPr>
+        <w:t>s</w:t>
+      </w:r>
+      <w:r>
+        <w:rPr>
+          <w:szCs w:val="24"/>
+        </w:rPr>
+        <w:t xml:space="preserve"> of the pro</w:t>
+      </w:r>
+      <w:r>
+        <w:rPr>
+          <w:szCs w:val="24"/>
+        </w:rPr>
+        <w:t>jects.</w:t>
       </w:r>
     </w:p>
     <w:p>
@@ -5564,14 +5767,6 @@
           <w:szCs w:val="24"/>
         </w:rPr>
       </w:pPr>
-      <w:r>
-        <w:rPr>
-          <w:i/>
-          <w:iCs/>
-          <w:szCs w:val="24"/>
-        </w:rPr>
-        <w:t>Refer to the Configuration Management Plan (EEE-FFF-X.Y.doc) for detailed information.</w:t>
-      </w:r>
     </w:p>
     <w:p>
       <w:pPr>
@@ -5656,13 +5851,19 @@
         <w:t xml:space="preserve">A list of rules that describe the order in which to perform operations within an expression, often </w:t>
       </w:r>
       <w:r>
-        <w:t>used in mathematics and computer programming</w:t>
-      </w:r>
+        <w:t xml:space="preserve">used in mathematics and computer </w:t>
+      </w:r>
+      <w:proofErr w:type="gramStart"/>
+      <w:r>
+        <w:t>programming</w:t>
+      </w:r>
+      <w:proofErr w:type="gramEnd"/>
     </w:p>
     <w:p>
       <w:pPr>
         <w:pStyle w:val="BodyText"/>
       </w:pPr>
+      <w:proofErr w:type="gramStart"/>
       <w:r>
         <w:t>PEMDAS</w:t>
       </w:r>
@@ -5673,7 +5874,11 @@
         <w:t xml:space="preserve"> </w:t>
       </w:r>
       <w:r>
-        <w:t>(Parenthesis, Exponent, Multiplication, Division, Addition, Subtraction)</w:t>
+        <w:t>(</w:t>
+      </w:r>
+      <w:proofErr w:type="gramEnd"/>
+      <w:r>
+        <w:t>Parenthesis, Exponent, Multiplication, Division, Addition, Subtraction)</w:t>
       </w:r>
       <w:r>
         <w:t xml:space="preserve"> </w:t>

</xml_diff>

<commit_message>
Updated references and project glossary
</commit_message>
<xml_diff>
--- a/Documentation/Software-Development-Plan.docx
+++ b/Documentation/Software-Development-Plan.docx
@@ -16,11 +16,21 @@
         <w:pStyle w:val="Title"/>
         <w:jc w:val="right"/>
       </w:pPr>
-      <w:fldSimple w:instr="TITLE  \* MERGEFORMAT">
-        <w:r>
-          <w:t>Software Development Plan</w:t>
-        </w:r>
-      </w:fldSimple>
+      <w:r>
+        <w:fldChar w:fldCharType="begin"/>
+      </w:r>
+      <w:r>
+        <w:instrText>TITLE  \* MERGEFORMAT</w:instrText>
+      </w:r>
+      <w:r>
+        <w:fldChar w:fldCharType="separate"/>
+      </w:r>
+      <w:r>
+        <w:t>Software Development Plan</w:t>
+      </w:r>
+      <w:r>
+        <w:fldChar w:fldCharType="end"/>
+      </w:r>
     </w:p>
     <w:p>
       <w:pPr>
@@ -69,7 +79,7 @@
           <w:headerReference w:type="default" r:id="rId7"/>
           <w:footerReference w:type="even" r:id="rId8"/>
           <w:footerReference w:type="default" r:id="rId9"/>
-          <w:pgSz w:w="12240" w:h="15840" w:code="1"/>
+          <w:pgSz w:w="12240" w:h="15840" w:orient="portrait" w:code="1"/>
           <w:pgMar w:top="1440" w:right="1440" w:bottom="1440" w:left="1440" w:header="720" w:footer="720" w:gutter="0"/>
           <w:cols w:space="720"/>
           <w:vAlign w:val="center"/>
@@ -81,7 +91,6 @@
         <w:pStyle w:val="Title"/>
       </w:pPr>
       <w:r>
-        <w:lastRenderedPageBreak/>
         <w:t>Revision History</w:t>
       </w:r>
     </w:p>
@@ -89,12 +98,12 @@
       <w:tblPr>
         <w:tblW w:w="9591" w:type="dxa"/>
         <w:tblBorders>
-          <w:top w:val="single" w:sz="6" w:space="0" w:color="auto"/>
-          <w:left w:val="single" w:sz="6" w:space="0" w:color="auto"/>
-          <w:bottom w:val="single" w:sz="6" w:space="0" w:color="auto"/>
-          <w:right w:val="single" w:sz="6" w:space="0" w:color="auto"/>
-          <w:insideH w:val="single" w:sz="6" w:space="0" w:color="auto"/>
-          <w:insideV w:val="single" w:sz="6" w:space="0" w:color="auto"/>
+          <w:top w:val="single" w:color="auto" w:sz="6" w:space="0"/>
+          <w:left w:val="single" w:color="auto" w:sz="6" w:space="0"/>
+          <w:bottom w:val="single" w:color="auto" w:sz="6" w:space="0"/>
+          <w:right w:val="single" w:color="auto" w:sz="6" w:space="0"/>
+          <w:insideH w:val="single" w:color="auto" w:sz="6" w:space="0"/>
+          <w:insideV w:val="single" w:color="auto" w:sz="6" w:space="0"/>
         </w:tblBorders>
         <w:tblLayout w:type="fixed"/>
         <w:tblLook w:val="0000" w:firstRow="0" w:lastRow="0" w:firstColumn="0" w:lastColumn="0" w:noHBand="0" w:noVBand="0"/>
@@ -112,6 +121,7 @@
         <w:tc>
           <w:tcPr>
             <w:tcW w:w="2325" w:type="dxa"/>
+            <w:tcMar/>
           </w:tcPr>
           <w:p>
             <w:pPr>
@@ -132,6 +142,7 @@
         <w:tc>
           <w:tcPr>
             <w:tcW w:w="1162" w:type="dxa"/>
+            <w:tcMar/>
           </w:tcPr>
           <w:p>
             <w:pPr>
@@ -152,6 +163,7 @@
         <w:tc>
           <w:tcPr>
             <w:tcW w:w="3779" w:type="dxa"/>
+            <w:tcMar/>
           </w:tcPr>
           <w:p>
             <w:pPr>
@@ -172,6 +184,7 @@
         <w:tc>
           <w:tcPr>
             <w:tcW w:w="2325" w:type="dxa"/>
+            <w:tcMar/>
           </w:tcPr>
           <w:p>
             <w:pPr>
@@ -197,6 +210,7 @@
         <w:tc>
           <w:tcPr>
             <w:tcW w:w="2325" w:type="dxa"/>
+            <w:tcMar/>
           </w:tcPr>
           <w:p>
             <w:pPr>
@@ -210,6 +224,7 @@
         <w:tc>
           <w:tcPr>
             <w:tcW w:w="1162" w:type="dxa"/>
+            <w:tcMar/>
           </w:tcPr>
           <w:p>
             <w:pPr>
@@ -223,6 +238,7 @@
         <w:tc>
           <w:tcPr>
             <w:tcW w:w="3779" w:type="dxa"/>
+            <w:tcMar/>
           </w:tcPr>
           <w:p>
             <w:pPr>
@@ -236,6 +252,7 @@
         <w:tc>
           <w:tcPr>
             <w:tcW w:w="2325" w:type="dxa"/>
+            <w:tcMar/>
           </w:tcPr>
           <w:p>
             <w:pPr>
@@ -254,6 +271,7 @@
         <w:tc>
           <w:tcPr>
             <w:tcW w:w="2325" w:type="dxa"/>
+            <w:tcMar/>
           </w:tcPr>
           <w:p>
             <w:pPr>
@@ -267,6 +285,7 @@
         <w:tc>
           <w:tcPr>
             <w:tcW w:w="1162" w:type="dxa"/>
+            <w:tcMar/>
           </w:tcPr>
           <w:p>
             <w:pPr>
@@ -280,6 +299,7 @@
         <w:tc>
           <w:tcPr>
             <w:tcW w:w="3779" w:type="dxa"/>
+            <w:tcMar/>
           </w:tcPr>
           <w:p>
             <w:pPr>
@@ -296,6 +316,7 @@
         <w:tc>
           <w:tcPr>
             <w:tcW w:w="2325" w:type="dxa"/>
+            <w:tcMar/>
           </w:tcPr>
           <w:p>
             <w:pPr>
@@ -314,6 +335,7 @@
         <w:tc>
           <w:tcPr>
             <w:tcW w:w="2325" w:type="dxa"/>
+            <w:tcMar/>
           </w:tcPr>
           <w:p>
             <w:pPr>
@@ -327,6 +349,7 @@
         <w:tc>
           <w:tcPr>
             <w:tcW w:w="1162" w:type="dxa"/>
+            <w:tcMar/>
           </w:tcPr>
           <w:p>
             <w:pPr>
@@ -340,6 +363,7 @@
         <w:tc>
           <w:tcPr>
             <w:tcW w:w="3779" w:type="dxa"/>
+            <w:tcMar/>
           </w:tcPr>
           <w:p>
             <w:pPr>
@@ -356,6 +380,7 @@
         <w:tc>
           <w:tcPr>
             <w:tcW w:w="2325" w:type="dxa"/>
+            <w:tcMar/>
           </w:tcPr>
           <w:p>
             <w:pPr>
@@ -374,6 +399,7 @@
         <w:tc>
           <w:tcPr>
             <w:tcW w:w="2325" w:type="dxa"/>
+            <w:tcMar/>
           </w:tcPr>
           <w:p>
             <w:pPr>
@@ -387,6 +413,7 @@
         <w:tc>
           <w:tcPr>
             <w:tcW w:w="1162" w:type="dxa"/>
+            <w:tcMar/>
           </w:tcPr>
           <w:p>
             <w:pPr>
@@ -400,6 +427,7 @@
         <w:tc>
           <w:tcPr>
             <w:tcW w:w="3779" w:type="dxa"/>
+            <w:tcMar/>
           </w:tcPr>
           <w:p>
             <w:pPr>
@@ -416,6 +444,7 @@
         <w:tc>
           <w:tcPr>
             <w:tcW w:w="2325" w:type="dxa"/>
+            <w:tcMar/>
           </w:tcPr>
           <w:p>
             <w:pPr>
@@ -434,6 +463,7 @@
         <w:tc>
           <w:tcPr>
             <w:tcW w:w="2325" w:type="dxa"/>
+            <w:tcMar/>
           </w:tcPr>
           <w:p>
             <w:pPr>
@@ -450,6 +480,7 @@
         <w:tc>
           <w:tcPr>
             <w:tcW w:w="1162" w:type="dxa"/>
+            <w:tcMar/>
           </w:tcPr>
           <w:p>
             <w:pPr>
@@ -463,6 +494,7 @@
         <w:tc>
           <w:tcPr>
             <w:tcW w:w="3779" w:type="dxa"/>
+            <w:tcMar/>
           </w:tcPr>
           <w:p>
             <w:pPr>
@@ -479,6 +511,7 @@
         <w:tc>
           <w:tcPr>
             <w:tcW w:w="2325" w:type="dxa"/>
+            <w:tcMar/>
           </w:tcPr>
           <w:p>
             <w:pPr>
@@ -497,6 +530,7 @@
         <w:tc>
           <w:tcPr>
             <w:tcW w:w="2325" w:type="dxa"/>
+            <w:tcMar/>
           </w:tcPr>
           <w:p>
             <w:pPr>
@@ -510,6 +544,7 @@
         <w:tc>
           <w:tcPr>
             <w:tcW w:w="1162" w:type="dxa"/>
+            <w:tcMar/>
           </w:tcPr>
           <w:p>
             <w:pPr>
@@ -523,6 +558,7 @@
         <w:tc>
           <w:tcPr>
             <w:tcW w:w="3779" w:type="dxa"/>
+            <w:tcMar/>
           </w:tcPr>
           <w:p>
             <w:pPr>
@@ -539,6 +575,7 @@
         <w:tc>
           <w:tcPr>
             <w:tcW w:w="2325" w:type="dxa"/>
+            <w:tcMar/>
           </w:tcPr>
           <w:p>
             <w:pPr>
@@ -555,6 +592,71 @@
           </w:p>
         </w:tc>
       </w:tr>
+      <w:tr>
+        <w:trPr>
+          <w:trHeight w:val="480"/>
+        </w:trPr>
+        <w:tc>
+          <w:tcPr>
+            <w:tcW w:w="2325" w:type="dxa"/>
+            <w:tcMar/>
+          </w:tcPr>
+          <w:p>
+            <w:pPr>
+              <w:pStyle w:val="Tabletext"/>
+            </w:pPr>
+            <w:r>
+              <w:rPr/>
+              <w:t>09/24/2023</w:t>
+            </w:r>
+          </w:p>
+        </w:tc>
+        <w:tc>
+          <w:tcPr>
+            <w:tcW w:w="1162" w:type="dxa"/>
+            <w:tcMar/>
+          </w:tcPr>
+          <w:p>
+            <w:pPr>
+              <w:pStyle w:val="Tabletext"/>
+            </w:pPr>
+            <w:r>
+              <w:rPr/>
+              <w:t>1.6</w:t>
+            </w:r>
+          </w:p>
+        </w:tc>
+        <w:tc>
+          <w:tcPr>
+            <w:tcW w:w="3779" w:type="dxa"/>
+            <w:tcMar/>
+          </w:tcPr>
+          <w:p>
+            <w:pPr>
+              <w:pStyle w:val="Tabletext"/>
+            </w:pPr>
+            <w:r>
+              <w:rPr/>
+              <w:t>Updated References &amp; Glossary</w:t>
+            </w:r>
+          </w:p>
+        </w:tc>
+        <w:tc>
+          <w:tcPr>
+            <w:tcW w:w="2325" w:type="dxa"/>
+            <w:tcMar/>
+          </w:tcPr>
+          <w:p>
+            <w:pPr>
+              <w:pStyle w:val="Tabletext"/>
+            </w:pPr>
+            <w:r>
+              <w:rPr/>
+              <w:t>Aryan Kevat</w:t>
+            </w:r>
+          </w:p>
+        </w:tc>
+      </w:tr>
     </w:tbl>
     <w:p/>
     <w:p>
@@ -570,7 +672,6 @@
         <w:pStyle w:val="Title"/>
       </w:pPr>
       <w:r>
-        <w:lastRenderedPageBreak/>
         <w:t>Table of Contents</w:t>
       </w:r>
     </w:p>
@@ -608,7 +709,7 @@
         </w:rPr>
         <w:fldChar w:fldCharType="separate"/>
       </w:r>
-      <w:hyperlink w:anchor="_Toc11132094" w:history="1">
+      <w:hyperlink w:history="1" w:anchor="_Toc11132094">
         <w:r>
           <w:rPr>
             <w:rStyle w:val="Hyperlink"/>
@@ -696,7 +797,7 @@
           <w:sz w:val="24"/>
         </w:rPr>
       </w:pPr>
-      <w:hyperlink w:anchor="_Toc11132095" w:history="1">
+      <w:hyperlink w:history="1" w:anchor="_Toc11132095">
         <w:r>
           <w:rPr>
             <w:rStyle w:val="Hyperlink"/>
@@ -784,7 +885,7 @@
           <w:sz w:val="24"/>
         </w:rPr>
       </w:pPr>
-      <w:hyperlink w:anchor="_Toc11132096" w:history="1">
+      <w:hyperlink w:history="1" w:anchor="_Toc11132096">
         <w:r>
           <w:rPr>
             <w:rStyle w:val="Hyperlink"/>
@@ -872,7 +973,7 @@
           <w:sz w:val="24"/>
         </w:rPr>
       </w:pPr>
-      <w:hyperlink w:anchor="_Toc11132097" w:history="1">
+      <w:hyperlink w:history="1" w:anchor="_Toc11132097">
         <w:r>
           <w:rPr>
             <w:rStyle w:val="Hyperlink"/>
@@ -960,7 +1061,7 @@
           <w:sz w:val="24"/>
         </w:rPr>
       </w:pPr>
-      <w:hyperlink w:anchor="_Toc11132098" w:history="1">
+      <w:hyperlink w:history="1" w:anchor="_Toc11132098">
         <w:r>
           <w:rPr>
             <w:rStyle w:val="Hyperlink"/>
@@ -1048,7 +1149,7 @@
           <w:sz w:val="24"/>
         </w:rPr>
       </w:pPr>
-      <w:hyperlink w:anchor="_Toc11132099" w:history="1">
+      <w:hyperlink w:history="1" w:anchor="_Toc11132099">
         <w:r>
           <w:rPr>
             <w:rStyle w:val="Hyperlink"/>
@@ -1136,7 +1237,7 @@
           <w:sz w:val="24"/>
         </w:rPr>
       </w:pPr>
-      <w:hyperlink w:anchor="_Toc11132100" w:history="1">
+      <w:hyperlink w:history="1" w:anchor="_Toc11132100">
         <w:r>
           <w:rPr>
             <w:rStyle w:val="Hyperlink"/>
@@ -1224,7 +1325,7 @@
           <w:sz w:val="24"/>
         </w:rPr>
       </w:pPr>
-      <w:hyperlink w:anchor="_Toc11132101" w:history="1">
+      <w:hyperlink w:history="1" w:anchor="_Toc11132101">
         <w:r>
           <w:rPr>
             <w:rStyle w:val="Hyperlink"/>
@@ -1312,7 +1413,7 @@
           <w:sz w:val="24"/>
         </w:rPr>
       </w:pPr>
-      <w:hyperlink w:anchor="_Toc11132102" w:history="1">
+      <w:hyperlink w:history="1" w:anchor="_Toc11132102">
         <w:r>
           <w:rPr>
             <w:rStyle w:val="Hyperlink"/>
@@ -1400,7 +1501,7 @@
           <w:sz w:val="24"/>
         </w:rPr>
       </w:pPr>
-      <w:hyperlink w:anchor="_Toc11132103" w:history="1">
+      <w:hyperlink w:history="1" w:anchor="_Toc11132103">
         <w:r>
           <w:rPr>
             <w:rStyle w:val="Hyperlink"/>
@@ -1488,7 +1589,7 @@
           <w:sz w:val="24"/>
         </w:rPr>
       </w:pPr>
-      <w:hyperlink w:anchor="_Toc11132104" w:history="1">
+      <w:hyperlink w:history="1" w:anchor="_Toc11132104">
         <w:r>
           <w:rPr>
             <w:rStyle w:val="Hyperlink"/>
@@ -1576,7 +1677,7 @@
           <w:sz w:val="24"/>
         </w:rPr>
       </w:pPr>
-      <w:hyperlink w:anchor="_Toc11132105" w:history="1">
+      <w:hyperlink w:history="1" w:anchor="_Toc11132105">
         <w:r>
           <w:rPr>
             <w:rStyle w:val="Hyperlink"/>
@@ -1664,7 +1765,7 @@
           <w:sz w:val="24"/>
         </w:rPr>
       </w:pPr>
-      <w:hyperlink w:anchor="_Toc11132106" w:history="1">
+      <w:hyperlink w:history="1" w:anchor="_Toc11132106">
         <w:r>
           <w:rPr>
             <w:rStyle w:val="Hyperlink"/>
@@ -1752,7 +1853,7 @@
           <w:sz w:val="24"/>
         </w:rPr>
       </w:pPr>
-      <w:hyperlink w:anchor="_Toc11132107" w:history="1">
+      <w:hyperlink w:history="1" w:anchor="_Toc11132107">
         <w:r>
           <w:rPr>
             <w:rStyle w:val="Hyperlink"/>
@@ -1840,7 +1941,7 @@
           <w:sz w:val="24"/>
         </w:rPr>
       </w:pPr>
-      <w:hyperlink w:anchor="_Toc11132108" w:history="1">
+      <w:hyperlink w:history="1" w:anchor="_Toc11132108">
         <w:r>
           <w:rPr>
             <w:rStyle w:val="Hyperlink"/>
@@ -1928,7 +2029,7 @@
           <w:sz w:val="24"/>
         </w:rPr>
       </w:pPr>
-      <w:hyperlink w:anchor="_Toc11132109" w:history="1">
+      <w:hyperlink w:history="1" w:anchor="_Toc11132109">
         <w:r>
           <w:rPr>
             <w:rStyle w:val="Hyperlink"/>
@@ -2016,7 +2117,7 @@
           <w:sz w:val="24"/>
         </w:rPr>
       </w:pPr>
-      <w:hyperlink w:anchor="_Toc11132110" w:history="1">
+      <w:hyperlink w:history="1" w:anchor="_Toc11132110">
         <w:r>
           <w:rPr>
             <w:rStyle w:val="Hyperlink"/>
@@ -2104,7 +2205,7 @@
           <w:sz w:val="24"/>
         </w:rPr>
       </w:pPr>
-      <w:hyperlink w:anchor="_Toc11132111" w:history="1">
+      <w:hyperlink w:history="1" w:anchor="_Toc11132111">
         <w:r>
           <w:rPr>
             <w:rStyle w:val="Hyperlink"/>
@@ -2192,7 +2293,7 @@
           <w:sz w:val="24"/>
         </w:rPr>
       </w:pPr>
-      <w:hyperlink w:anchor="_Toc11132112" w:history="1">
+      <w:hyperlink w:history="1" w:anchor="_Toc11132112">
         <w:r>
           <w:rPr>
             <w:rStyle w:val="Hyperlink"/>
@@ -2280,7 +2381,7 @@
           <w:sz w:val="24"/>
         </w:rPr>
       </w:pPr>
-      <w:hyperlink w:anchor="_Toc11132113" w:history="1">
+      <w:hyperlink w:history="1" w:anchor="_Toc11132113">
         <w:r>
           <w:rPr>
             <w:rStyle w:val="Hyperlink"/>
@@ -2370,7 +2471,7 @@
           <w:sz w:val="24"/>
         </w:rPr>
       </w:pPr>
-      <w:hyperlink w:anchor="_Toc11132114" w:history="1">
+      <w:hyperlink w:history="1" w:anchor="_Toc11132114">
         <w:r>
           <w:rPr>
             <w:rStyle w:val="Hyperlink"/>
@@ -2460,7 +2561,7 @@
           <w:sz w:val="24"/>
         </w:rPr>
       </w:pPr>
-      <w:hyperlink w:anchor="_Toc11132115" w:history="1">
+      <w:hyperlink w:history="1" w:anchor="_Toc11132115">
         <w:r>
           <w:rPr>
             <w:rStyle w:val="Hyperlink"/>
@@ -2550,7 +2651,7 @@
           <w:sz w:val="24"/>
         </w:rPr>
       </w:pPr>
-      <w:hyperlink w:anchor="_Toc11132116" w:history="1">
+      <w:hyperlink w:history="1" w:anchor="_Toc11132116">
         <w:r>
           <w:rPr>
             <w:rStyle w:val="Hyperlink"/>
@@ -2640,7 +2741,7 @@
           <w:sz w:val="24"/>
         </w:rPr>
       </w:pPr>
-      <w:hyperlink w:anchor="_Toc11132117" w:history="1">
+      <w:hyperlink w:history="1" w:anchor="_Toc11132117">
         <w:r>
           <w:rPr>
             <w:rStyle w:val="Hyperlink"/>
@@ -2730,7 +2831,7 @@
           <w:sz w:val="24"/>
         </w:rPr>
       </w:pPr>
-      <w:hyperlink w:anchor="_Toc11132118" w:history="1">
+      <w:hyperlink w:history="1" w:anchor="_Toc11132118">
         <w:r>
           <w:rPr>
             <w:rStyle w:val="Hyperlink"/>
@@ -2820,11 +2921,21 @@
       <w:r>
         <w:br w:type="page"/>
       </w:r>
-      <w:fldSimple w:instr="TITLE  \* MERGEFORMAT">
-        <w:r>
-          <w:t>Software Development Plan</w:t>
-        </w:r>
-      </w:fldSimple>
+      <w:r>
+        <w:fldChar w:fldCharType="begin"/>
+      </w:r>
+      <w:r>
+        <w:instrText>TITLE  \* MERGEFORMAT</w:instrText>
+      </w:r>
+      <w:r>
+        <w:fldChar w:fldCharType="separate"/>
+      </w:r>
+      <w:r>
+        <w:t>Software Development Plan</w:t>
+      </w:r>
+      <w:r>
+        <w:fldChar w:fldCharType="end"/>
+      </w:r>
     </w:p>
     <w:p>
       <w:pPr>
@@ -2834,16 +2945,16 @@
           <w:numId w:val="0"/>
         </w:numPr>
       </w:pPr>
-      <w:bookmarkStart w:id="0" w:name="_Toc447095880"/>
+      <w:bookmarkStart w:name="_Toc447095880" w:id="0"/>
     </w:p>
     <w:p>
       <w:pPr>
         <w:pStyle w:val="Heading1"/>
       </w:pPr>
-      <w:bookmarkStart w:id="1" w:name="_Toc524312826"/>
-      <w:bookmarkStart w:id="2" w:name="_Toc11132094"/>
-      <w:bookmarkStart w:id="3" w:name="_Toc456598586"/>
-      <w:bookmarkStart w:id="4" w:name="_Toc456600917"/>
+      <w:bookmarkStart w:name="_Toc524312826" w:id="1"/>
+      <w:bookmarkStart w:name="_Toc11132094" w:id="2"/>
+      <w:bookmarkStart w:name="_Toc456598586" w:id="3"/>
+      <w:bookmarkStart w:name="_Toc456600917" w:id="4"/>
       <w:r>
         <w:t>Introduction</w:t>
       </w:r>
@@ -2854,8 +2965,8 @@
       <w:pPr>
         <w:ind w:left="720"/>
       </w:pPr>
-      <w:bookmarkStart w:id="5" w:name="_Toc524312827"/>
-      <w:bookmarkStart w:id="6" w:name="_Toc11132095"/>
+      <w:bookmarkStart w:name="_Toc524312827" w:id="5"/>
+      <w:bookmarkStart w:name="_Toc11132095" w:id="6"/>
       <w:r>
         <w:t xml:space="preserve">The following document is called the </w:t>
       </w:r>
@@ -2884,8 +2995,8 @@
       <w:pPr>
         <w:pStyle w:val="BodyText"/>
       </w:pPr>
-      <w:bookmarkStart w:id="7" w:name="_Toc524312828"/>
-      <w:bookmarkStart w:id="8" w:name="_Toc11132096"/>
+      <w:bookmarkStart w:name="_Toc524312828" w:id="7"/>
+      <w:bookmarkStart w:name="_Toc11132096" w:id="8"/>
       <w:r>
         <w:t xml:space="preserve">The purpose of the </w:t>
       </w:r>
@@ -2998,8 +3109,8 @@
       <w:pPr>
         <w:pStyle w:val="BodyText"/>
       </w:pPr>
-      <w:bookmarkStart w:id="9" w:name="_Toc524312829"/>
-      <w:bookmarkStart w:id="10" w:name="_Toc11132097"/>
+      <w:bookmarkStart w:name="_Toc524312829" w:id="9"/>
+      <w:bookmarkStart w:name="_Toc11132097" w:id="10"/>
       <w:r>
         <w:t xml:space="preserve">This </w:t>
       </w:r>
@@ -3056,8 +3167,8 @@
       <w:pPr>
         <w:pStyle w:val="Heading2"/>
       </w:pPr>
-      <w:bookmarkStart w:id="11" w:name="_Toc524312830"/>
-      <w:bookmarkStart w:id="12" w:name="_Toc11132098"/>
+      <w:bookmarkStart w:name="_Toc524312830" w:id="11"/>
+      <w:bookmarkStart w:name="_Toc11132098" w:id="12"/>
       <w:r>
         <w:t>References</w:t>
       </w:r>
@@ -3074,39 +3185,49 @@
         <w:tabs>
           <w:tab w:val="num" w:pos="1080"/>
         </w:tabs>
-      </w:pPr>
-      <w:r>
-        <w:rPr>
-          <w:b/>
-          <w:bCs/>
+        <w:rPr/>
+      </w:pPr>
+      <w:r>
+        <w:rPr>
+          <w:b w:val="1"/>
+          <w:bCs w:val="1"/>
         </w:rPr>
         <w:t>Meeting logs</w:t>
       </w:r>
       <w:r>
+        <w:rPr/>
         <w:t xml:space="preserve"> </w:t>
       </w:r>
       <w:r>
+        <w:rPr/>
         <w:t>—</w:t>
       </w:r>
       <w:r>
+        <w:rPr/>
         <w:t xml:space="preserve"> </w:t>
       </w:r>
       <w:r>
+        <w:rPr/>
         <w:t xml:space="preserve">Meeting logs taken by the </w:t>
       </w:r>
       <w:r>
+        <w:rPr/>
         <w:t>documenter</w:t>
       </w:r>
       <w:r>
+        <w:rPr/>
         <w:t xml:space="preserve"> contained in a file labeled `Meeting </w:t>
       </w:r>
       <w:r>
+        <w:rPr/>
         <w:t xml:space="preserve">Docs.txt` in the root of the </w:t>
       </w:r>
       <w:r>
+        <w:rPr/>
         <w:t xml:space="preserve">project’s </w:t>
       </w:r>
       <w:r>
+        <w:rPr/>
         <w:t>git repository.</w:t>
       </w:r>
     </w:p>
@@ -3120,28 +3241,54 @@
         <w:tabs>
           <w:tab w:val="num" w:pos="1080"/>
         </w:tabs>
-      </w:pPr>
-      <w:r>
-        <w:rPr>
-          <w:b/>
-          <w:bCs/>
-        </w:rPr>
-        <w:t>Project description</w:t>
-      </w:r>
-      <w:r>
-        <w:t xml:space="preserve"> </w:t>
-      </w:r>
-      <w:r>
-        <w:t>—</w:t>
-      </w:r>
-      <w:r>
-        <w:t xml:space="preserve"> </w:t>
-      </w:r>
-      <w:r>
-        <w:t>A generalized description of the project goals can be found in `Documentation/</w:t>
-      </w:r>
-      <w:r>
-        <w:t>Project-Description.pdf` within the project git repository.</w:t>
+        <w:rPr>
+          <w:b w:val="0"/>
+          <w:bCs w:val="0"/>
+          <w:noProof w:val="0"/>
+          <w:lang w:val="en-US"/>
+        </w:rPr>
+      </w:pPr>
+      <w:r>
+        <w:rPr>
+          <w:b w:val="1"/>
+          <w:bCs w:val="1"/>
+          <w:noProof w:val="0"/>
+          <w:lang w:val="en-US"/>
+        </w:rPr>
+        <w:t>Team members document</w:t>
+      </w:r>
+      <w:r>
+        <w:rPr>
+          <w:b w:val="0"/>
+          <w:bCs w:val="0"/>
+          <w:noProof w:val="0"/>
+          <w:lang w:val="en-US"/>
+        </w:rPr>
+        <w:t xml:space="preserve"> — Contains a list of team member names, contact, availability, </w:t>
+      </w:r>
+      <w:r>
+        <w:tab/>
+      </w:r>
+      <w:r>
+        <w:rPr>
+          <w:b w:val="0"/>
+          <w:bCs w:val="0"/>
+          <w:noProof w:val="0"/>
+          <w:lang w:val="en-US"/>
+        </w:rPr>
+        <w:t xml:space="preserve">major, and skills/courses relevant to the project. Found under </w:t>
+      </w:r>
+      <w:r>
+        <w:tab/>
+      </w:r>
+      <w:r>
+        <w:rPr>
+          <w:b w:val="0"/>
+          <w:bCs w:val="0"/>
+          <w:noProof w:val="0"/>
+          <w:lang w:val="en-US"/>
+        </w:rPr>
+        <w:t>`Documents/CAVJAC Team Members.docx`.</w:t>
       </w:r>
     </w:p>
     <w:p>
@@ -3154,21 +3301,111 @@
         <w:tabs>
           <w:tab w:val="num" w:pos="1080"/>
         </w:tabs>
-      </w:pPr>
-      <w:r>
-        <w:rPr>
-          <w:b/>
-          <w:bCs/>
+        <w:rPr/>
+      </w:pPr>
+      <w:r>
+        <w:rPr>
+          <w:b w:val="1"/>
+          <w:bCs w:val="1"/>
+          <w:noProof w:val="0"/>
+          <w:lang w:val="en-US"/>
+        </w:rPr>
+        <w:t>Project description</w:t>
+      </w:r>
+      <w:r>
+        <w:rPr>
+          <w:noProof w:val="0"/>
+          <w:lang w:val="en-US"/>
+        </w:rPr>
+        <w:t xml:space="preserve"> — A generalized description </w:t>
+      </w:r>
+      <w:r>
+        <w:rPr>
+          <w:noProof w:val="0"/>
+          <w:lang w:val="en-US"/>
+        </w:rPr>
+        <w:t xml:space="preserve">of the project goals can be found in </w:t>
+      </w:r>
+      <w:r>
+        <w:tab/>
+      </w:r>
+      <w:r>
+        <w:rPr>
+          <w:noProof w:val="0"/>
+          <w:lang w:val="en-US"/>
+        </w:rPr>
+        <w:t>`Documentation/Project-Description.pdf`.</w:t>
+      </w:r>
+    </w:p>
+    <w:p>
+      <w:pPr>
+        <w:pStyle w:val="BodyText"/>
+        <w:numPr>
+          <w:ilvl w:val="0"/>
+          <w:numId w:val="1"/>
+        </w:numPr>
+        <w:tabs>
+          <w:tab w:val="num" w:pos="1080"/>
+        </w:tabs>
+        <w:rPr/>
+      </w:pPr>
+      <w:r>
+        <w:rPr>
+          <w:b w:val="1"/>
+          <w:bCs w:val="1"/>
+        </w:rPr>
+        <w:t>Project description</w:t>
+      </w:r>
+      <w:r>
+        <w:rPr/>
+        <w:t xml:space="preserve"> </w:t>
+      </w:r>
+      <w:r>
+        <w:rPr/>
+        <w:t>—</w:t>
+      </w:r>
+      <w:r>
+        <w:rPr/>
+        <w:t xml:space="preserve"> </w:t>
+      </w:r>
+      <w:r>
+        <w:rPr/>
+        <w:t>A generalized description of the project goals can be found in `Documentation/</w:t>
+      </w:r>
+      <w:r>
+        <w:rPr/>
+        <w:t>Project-Description.pdf` within the project git repository.</w:t>
+      </w:r>
+    </w:p>
+    <w:p>
+      <w:pPr>
+        <w:pStyle w:val="BodyText"/>
+        <w:numPr>
+          <w:ilvl w:val="0"/>
+          <w:numId w:val="1"/>
+        </w:numPr>
+        <w:tabs>
+          <w:tab w:val="num" w:pos="1080"/>
+        </w:tabs>
+        <w:rPr/>
+      </w:pPr>
+      <w:r>
+        <w:rPr>
+          <w:b w:val="1"/>
+          <w:bCs w:val="1"/>
         </w:rPr>
         <w:t>Glossary</w:t>
       </w:r>
       <w:r>
+        <w:rPr/>
         <w:t xml:space="preserve"> </w:t>
       </w:r>
       <w:r>
+        <w:rPr/>
         <w:t>—</w:t>
       </w:r>
       <w:r>
+        <w:rPr/>
         <w:t xml:space="preserve"> See Project Glossary in Annexes section</w:t>
       </w:r>
     </w:p>
@@ -3176,8 +3413,8 @@
       <w:pPr>
         <w:pStyle w:val="Heading2"/>
       </w:pPr>
-      <w:bookmarkStart w:id="13" w:name="_Toc524312831"/>
-      <w:bookmarkStart w:id="14" w:name="_Toc11132099"/>
+      <w:bookmarkStart w:name="_Toc524312831" w:id="13"/>
+      <w:bookmarkStart w:name="_Toc11132099" w:id="14"/>
       <w:r>
         <w:t>Overview</w:t>
       </w:r>
@@ -3265,7 +3502,6 @@
           <w:b/>
           <w:bCs/>
         </w:rPr>
-        <w:lastRenderedPageBreak/>
         <w:t>Project Management Process</w:t>
       </w:r>
       <w:r>
@@ -3341,8 +3577,8 @@
       <w:pPr>
         <w:pStyle w:val="Heading1"/>
       </w:pPr>
-      <w:bookmarkStart w:id="15" w:name="_Toc524312832"/>
-      <w:bookmarkStart w:id="16" w:name="_Toc11132100"/>
+      <w:bookmarkStart w:name="_Toc524312832" w:id="15"/>
+      <w:bookmarkStart w:name="_Toc11132100" w:id="16"/>
       <w:r>
         <w:t>Project Overview</w:t>
       </w:r>
@@ -3356,8 +3592,8 @@
       <w:pPr>
         <w:pStyle w:val="Heading2"/>
       </w:pPr>
-      <w:bookmarkStart w:id="17" w:name="_Toc524312833"/>
-      <w:bookmarkStart w:id="18" w:name="_Toc11132101"/>
+      <w:bookmarkStart w:name="_Toc524312833" w:id="17"/>
+      <w:bookmarkStart w:name="_Toc11132101" w:id="18"/>
       <w:r>
         <w:t>Project Purpose, Scope, and Objectives</w:t>
       </w:r>
@@ -3377,8 +3613,8 @@
       <w:pPr>
         <w:pStyle w:val="Heading2"/>
       </w:pPr>
-      <w:bookmarkStart w:id="19" w:name="_Toc524312834"/>
-      <w:bookmarkStart w:id="20" w:name="_Toc11132102"/>
+      <w:bookmarkStart w:name="_Toc524312834" w:id="19"/>
+      <w:bookmarkStart w:name="_Toc11132102" w:id="20"/>
       <w:r>
         <w:t>Assumptions and Constraints</w:t>
       </w:r>
@@ -3451,8 +3687,8 @@
       <w:pPr>
         <w:pStyle w:val="Heading2"/>
       </w:pPr>
-      <w:bookmarkStart w:id="21" w:name="_Toc524312835"/>
-      <w:bookmarkStart w:id="22" w:name="_Toc11132103"/>
+      <w:bookmarkStart w:name="_Toc524312835" w:id="21"/>
+      <w:bookmarkStart w:name="_Toc11132103" w:id="22"/>
       <w:r>
         <w:t>Project Deliverables</w:t>
       </w:r>
@@ -3466,11 +3702,11 @@
           <w:numId w:val="7"/>
         </w:numPr>
         <w:rPr>
-          <w:rFonts w:ascii="Noto Sans Symbols" w:eastAsia="Noto Sans Symbols" w:hAnsi="Noto Sans Symbols" w:cs="Noto Sans Symbols"/>
-        </w:rPr>
-      </w:pPr>
-      <w:bookmarkStart w:id="23" w:name="_Toc524312836"/>
-      <w:bookmarkStart w:id="24" w:name="_Toc11132104"/>
+          <w:rFonts w:ascii="Noto Sans Symbols" w:hAnsi="Noto Sans Symbols" w:eastAsia="Noto Sans Symbols" w:cs="Noto Sans Symbols"/>
+        </w:rPr>
+      </w:pPr>
+      <w:bookmarkStart w:name="_Toc524312836" w:id="23"/>
+      <w:bookmarkStart w:name="_Toc11132104" w:id="24"/>
       <w:r>
         <w:rPr>
           <w:b/>
@@ -3778,12 +4014,12 @@
       <w:tblPr>
         <w:tblW w:w="9716" w:type="dxa"/>
         <w:tblBorders>
-          <w:top w:val="single" w:sz="6" w:space="0" w:color="000000"/>
-          <w:left w:val="single" w:sz="6" w:space="0" w:color="000000"/>
-          <w:bottom w:val="single" w:sz="6" w:space="0" w:color="000000"/>
-          <w:right w:val="single" w:sz="6" w:space="0" w:color="000000"/>
-          <w:insideH w:val="single" w:sz="6" w:space="0" w:color="000000"/>
-          <w:insideV w:val="single" w:sz="6" w:space="0" w:color="000000"/>
+          <w:top w:val="single" w:color="000000" w:sz="6" w:space="0"/>
+          <w:left w:val="single" w:color="000000" w:sz="6" w:space="0"/>
+          <w:bottom w:val="single" w:color="000000" w:sz="6" w:space="0"/>
+          <w:right w:val="single" w:color="000000" w:sz="6" w:space="0"/>
+          <w:insideH w:val="single" w:color="000000" w:sz="6" w:space="0"/>
+          <w:insideV w:val="single" w:color="000000" w:sz="6" w:space="0"/>
         </w:tblBorders>
         <w:tblLayout w:type="fixed"/>
         <w:tblLook w:val="0000" w:firstRow="0" w:lastRow="0" w:firstColumn="0" w:lastColumn="0" w:noHBand="0" w:noVBand="0"/>
@@ -4091,7 +4327,6 @@
               <w:spacing w:after="120"/>
             </w:pPr>
             <w:r>
-              <w:lastRenderedPageBreak/>
               <w:t>09/24/2023</w:t>
             </w:r>
           </w:p>
@@ -4288,8 +4523,8 @@
       <w:pPr>
         <w:pStyle w:val="Heading1"/>
       </w:pPr>
-      <w:bookmarkStart w:id="25" w:name="_Toc524312837"/>
-      <w:bookmarkStart w:id="26" w:name="_Toc11132105"/>
+      <w:bookmarkStart w:name="_Toc524312837" w:id="25"/>
+      <w:bookmarkStart w:name="_Toc11132105" w:id="26"/>
       <w:r>
         <w:t>Project Organization</w:t>
       </w:r>
@@ -4300,8 +4535,8 @@
       <w:pPr>
         <w:pStyle w:val="Heading2"/>
       </w:pPr>
-      <w:bookmarkStart w:id="27" w:name="_Toc524312838"/>
-      <w:bookmarkStart w:id="28" w:name="_Toc11132106"/>
+      <w:bookmarkStart w:name="_Toc524312838" w:id="27"/>
+      <w:bookmarkStart w:name="_Toc11132106" w:id="28"/>
       <w:r>
         <w:t>Organizational Structure</w:t>
       </w:r>
@@ -4535,8 +4770,8 @@
       <w:pPr>
         <w:pStyle w:val="Heading2"/>
       </w:pPr>
-      <w:bookmarkStart w:id="29" w:name="_Toc524312839"/>
-      <w:bookmarkStart w:id="30" w:name="_Toc11132107"/>
+      <w:bookmarkStart w:name="_Toc524312839" w:id="29"/>
+      <w:bookmarkStart w:name="_Toc11132107" w:id="30"/>
       <w:r>
         <w:t>External Interfaces</w:t>
       </w:r>
@@ -4547,92 +4782,67 @@
       <w:pPr>
         <w:pStyle w:val="BodyText"/>
         <w:spacing w:line="276" w:lineRule="auto"/>
+        <w:ind w:left="720"/>
+      </w:pPr>
+      <w:r>
+        <w:rPr>
+          <w:b w:val="1"/>
+          <w:bCs w:val="1"/>
+        </w:rPr>
+        <w:t xml:space="preserve">Professor Hossein </w:t>
+      </w:r>
+      <w:r>
+        <w:rPr>
+          <w:b w:val="1"/>
+          <w:bCs w:val="1"/>
+        </w:rPr>
+        <w:t>Saiedian</w:t>
+      </w:r>
+      <w:r>
         <w:rPr>
           <w:rFonts w:ascii="Lato" w:hAnsi="Lato"/>
           <w:color w:val="333333"/>
-          <w:shd w:val="clear" w:color="auto" w:fill="FFFFFF"/>
-        </w:rPr>
-      </w:pPr>
+        </w:rPr>
+        <w:br/>
+      </w:r>
+      <w:r>
+        <w:tab/>
+      </w:r>
+      <w:r>
+        <w:rPr/>
+        <w:t>Office: Eaton Hall 3012</w:t>
+      </w:r>
+    </w:p>
+    <w:p w14:noSpellErr="1">
+      <w:pPr>
+        <w:pStyle w:val="BodyText"/>
+        <w:spacing w:line="276" w:lineRule="auto"/>
+        <w:ind w:left="1440"/>
+      </w:pPr>
+      <w:r>
+        <w:rPr/>
+        <w:t>Office Hours: Tuesdays and Thursdays, 1:00-2:00 PM (and by appointment)</w:t>
+      </w:r>
       <w:r>
         <w:rPr>
           <w:rFonts w:ascii="Lato" w:hAnsi="Lato"/>
           <w:color w:val="333333"/>
-          <w:shd w:val="clear" w:color="auto" w:fill="FFFFFF"/>
-        </w:rPr>
-        <w:t xml:space="preserve">Professor Hossein </w:t>
-      </w:r>
-      <w:proofErr w:type="spellStart"/>
+        </w:rPr>
+        <w:br/>
+      </w:r>
+      <w:r>
+        <w:rPr/>
+        <w:t>Telephone: 785-864-8812</w:t>
+      </w:r>
       <w:r>
         <w:rPr>
           <w:rFonts w:ascii="Lato" w:hAnsi="Lato"/>
           <w:color w:val="333333"/>
-          <w:shd w:val="clear" w:color="auto" w:fill="FFFFFF"/>
-        </w:rPr>
-        <w:t>Saiedian</w:t>
-      </w:r>
-      <w:proofErr w:type="spellEnd"/>
-      <w:r>
-        <w:rPr>
-          <w:rFonts w:ascii="Lato" w:hAnsi="Lato"/>
-          <w:color w:val="333333"/>
         </w:rPr>
         <w:br/>
       </w:r>
       <w:r>
-        <w:rPr>
-          <w:rFonts w:ascii="Lato" w:hAnsi="Lato"/>
-          <w:color w:val="333333"/>
-          <w:shd w:val="clear" w:color="auto" w:fill="FFFFFF"/>
-        </w:rPr>
-        <w:t>Office: Eaton Hall 3012</w:t>
-      </w:r>
-    </w:p>
-    <w:p>
-      <w:pPr>
-        <w:pStyle w:val="BodyText"/>
-        <w:spacing w:line="276" w:lineRule="auto"/>
-        <w:rPr>
-          <w:rFonts w:ascii="Lato" w:hAnsi="Lato"/>
-          <w:color w:val="333333"/>
-          <w:shd w:val="clear" w:color="auto" w:fill="FFFFFF"/>
-        </w:rPr>
-      </w:pPr>
-      <w:r>
-        <w:rPr>
-          <w:rFonts w:ascii="Lato" w:hAnsi="Lato"/>
-          <w:color w:val="333333"/>
-          <w:shd w:val="clear" w:color="auto" w:fill="FFFFFF"/>
-        </w:rPr>
-        <w:t>Office Hours: Tuesdays and Thursdays, 1:00-2:00 PM (and by appointment)</w:t>
-      </w:r>
-      <w:r>
-        <w:rPr>
-          <w:rFonts w:ascii="Lato" w:hAnsi="Lato"/>
-          <w:color w:val="333333"/>
-        </w:rPr>
-        <w:br/>
-      </w:r>
-      <w:r>
-        <w:rPr>
-          <w:rFonts w:ascii="Lato" w:hAnsi="Lato"/>
-          <w:color w:val="333333"/>
-          <w:shd w:val="clear" w:color="auto" w:fill="FFFFFF"/>
-        </w:rPr>
-        <w:t>Telephone: 785-864-8812</w:t>
-      </w:r>
-      <w:r>
-        <w:rPr>
-          <w:rFonts w:ascii="Lato" w:hAnsi="Lato"/>
-          <w:color w:val="333333"/>
-        </w:rPr>
-        <w:br/>
-      </w:r>
-      <w:r>
-        <w:rPr>
-          <w:rFonts w:ascii="Lato" w:hAnsi="Lato"/>
-          <w:color w:val="333333"/>
-          <w:shd w:val="clear" w:color="auto" w:fill="FFFFFF"/>
-        </w:rPr>
+        <w:rPr/>
         <w:t>E-Mail: saiedian@ku.edu</w:t>
       </w:r>
     </w:p>
@@ -4641,111 +4851,71 @@
         <w:pStyle w:val="BodyText"/>
         <w:spacing w:line="240" w:lineRule="auto"/>
         <w:rPr>
-          <w:rFonts w:ascii="Lato" w:hAnsi="Lato"/>
-          <w:color w:val="333333"/>
-          <w:shd w:val="clear" w:color="auto" w:fill="FFFFFF"/>
-        </w:rPr>
-      </w:pPr>
-      <w:proofErr w:type="spellStart"/>
-      <w:r>
-        <w:rPr>
-          <w:rFonts w:ascii="Lato" w:hAnsi="Lato"/>
-          <w:color w:val="333333"/>
-          <w:shd w:val="clear" w:color="auto" w:fill="FFFFFF"/>
+          <w:b w:val="1"/>
+          <w:bCs w:val="1"/>
+        </w:rPr>
+      </w:pPr>
+      <w:r>
+        <w:rPr>
+          <w:b w:val="1"/>
+          <w:bCs w:val="1"/>
         </w:rPr>
         <w:t>Nemath</w:t>
       </w:r>
-      <w:proofErr w:type="spellEnd"/>
-      <w:r>
-        <w:rPr>
-          <w:rFonts w:ascii="Lato" w:hAnsi="Lato"/>
-          <w:color w:val="333333"/>
-          <w:shd w:val="clear" w:color="auto" w:fill="FFFFFF"/>
+      <w:r>
+        <w:rPr>
+          <w:b w:val="1"/>
+          <w:bCs w:val="1"/>
         </w:rPr>
         <w:t xml:space="preserve"> Shaik – TA </w:t>
       </w:r>
     </w:p>
-    <w:p>
+    <w:p w14:noSpellErr="1">
       <w:pPr>
         <w:pStyle w:val="BodyText"/>
         <w:spacing w:line="240" w:lineRule="auto"/>
-        <w:rPr>
-          <w:rFonts w:ascii="Lato" w:hAnsi="Lato"/>
-          <w:color w:val="333333"/>
-          <w:shd w:val="clear" w:color="auto" w:fill="FFFFFF"/>
-        </w:rPr>
-      </w:pPr>
-      <w:r>
-        <w:rPr>
-          <w:rFonts w:ascii="Lato" w:hAnsi="Lato"/>
-          <w:color w:val="333333"/>
-          <w:shd w:val="clear" w:color="auto" w:fill="FFFFFF"/>
-        </w:rPr>
+        <w:ind w:left="1440"/>
+      </w:pPr>
+      <w:r>
+        <w:rPr/>
         <w:t>Office: EATN 2005B</w:t>
       </w:r>
     </w:p>
-    <w:p>
+    <w:p w14:noSpellErr="1">
       <w:pPr>
         <w:pStyle w:val="BodyText"/>
         <w:spacing w:line="240" w:lineRule="auto"/>
-      </w:pPr>
-      <w:r>
-        <w:rPr>
-          <w:rFonts w:ascii="Lato" w:hAnsi="Lato"/>
-          <w:color w:val="333333"/>
-          <w:shd w:val="clear" w:color="auto" w:fill="FFFFFF"/>
-        </w:rPr>
+        <w:ind w:left="1440"/>
+      </w:pPr>
+      <w:r>
+        <w:rPr/>
         <w:t xml:space="preserve">Office Hours: </w:t>
       </w:r>
       <w:r>
-        <w:rPr>
-          <w:rFonts w:ascii="Lato" w:hAnsi="Lato"/>
-          <w:color w:val="333333"/>
-          <w:shd w:val="clear" w:color="auto" w:fill="FFFFFF"/>
-        </w:rPr>
+        <w:rPr/>
         <w:t>M</w:t>
       </w:r>
       <w:r>
-        <w:rPr>
-          <w:rFonts w:ascii="Lato" w:hAnsi="Lato"/>
-          <w:color w:val="333333"/>
-          <w:shd w:val="clear" w:color="auto" w:fill="FFFFFF"/>
-        </w:rPr>
+        <w:rPr/>
         <w:t xml:space="preserve">onday </w:t>
       </w:r>
       <w:r>
-        <w:rPr>
-          <w:rFonts w:ascii="Lato" w:hAnsi="Lato"/>
-          <w:color w:val="333333"/>
-          <w:shd w:val="clear" w:color="auto" w:fill="FFFFFF"/>
-        </w:rPr>
+        <w:rPr/>
         <w:t>12:00-2:00 PM</w:t>
       </w:r>
     </w:p>
-    <w:p>
+    <w:p w14:noSpellErr="1">
       <w:pPr>
         <w:pStyle w:val="BodyText"/>
         <w:spacing w:line="240" w:lineRule="auto"/>
-        <w:rPr>
-          <w:rFonts w:ascii="Lato" w:hAnsi="Lato"/>
-          <w:color w:val="333333"/>
-          <w:shd w:val="clear" w:color="auto" w:fill="FFFFFF"/>
-        </w:rPr>
-      </w:pPr>
-      <w:r>
-        <w:rPr>
-          <w:rFonts w:ascii="Lato" w:hAnsi="Lato"/>
-          <w:color w:val="333333"/>
-          <w:shd w:val="clear" w:color="auto" w:fill="FFFFFF"/>
-        </w:rPr>
+        <w:ind w:left="1440"/>
+      </w:pPr>
+      <w:r>
+        <w:rPr/>
         <w:t xml:space="preserve">E-Mail: </w:t>
       </w:r>
       <w:r>
-        <w:rPr>
-          <w:rFonts w:ascii="Lato" w:hAnsi="Lato"/>
-          <w:color w:val="333333"/>
-          <w:shd w:val="clear" w:color="auto" w:fill="FFFFFF"/>
-        </w:rPr>
+        <w:rPr/>
         <w:t>nyamtulla.shaik@ku.edu</w:t>
       </w:r>
     </w:p>
@@ -4753,8 +4923,8 @@
       <w:pPr>
         <w:pStyle w:val="Heading2"/>
       </w:pPr>
-      <w:bookmarkStart w:id="31" w:name="_Toc524312840"/>
-      <w:bookmarkStart w:id="32" w:name="_Toc11132108"/>
+      <w:bookmarkStart w:name="_Toc524312840" w:id="31"/>
+      <w:bookmarkStart w:name="_Toc11132108" w:id="32"/>
       <w:r>
         <w:t>Roles and Responsibilities</w:t>
       </w:r>
@@ -4767,10 +4937,10 @@
         <w:tblCellSpacing w:w="15" w:type="dxa"/>
         <w:tblInd w:w="780" w:type="dxa"/>
         <w:tblBorders>
-          <w:top w:val="outset" w:sz="6" w:space="0" w:color="auto"/>
-          <w:left w:val="outset" w:sz="6" w:space="0" w:color="auto"/>
-          <w:bottom w:val="outset" w:sz="6" w:space="0" w:color="auto"/>
-          <w:right w:val="outset" w:sz="6" w:space="0" w:color="auto"/>
+          <w:top w:val="outset" w:color="auto" w:sz="6" w:space="0"/>
+          <w:left w:val="outset" w:color="auto" w:sz="6" w:space="0"/>
+          <w:bottom w:val="outset" w:color="auto" w:sz="6" w:space="0"/>
+          <w:right w:val="outset" w:color="auto" w:sz="6" w:space="0"/>
         </w:tblBorders>
         <w:tblCellMar>
           <w:top w:w="15" w:type="dxa"/>
@@ -4792,10 +4962,10 @@
           <w:tcPr>
             <w:tcW w:w="1957" w:type="pct"/>
             <w:tcBorders>
-              <w:top w:val="outset" w:sz="6" w:space="0" w:color="auto"/>
-              <w:left w:val="outset" w:sz="6" w:space="0" w:color="auto"/>
-              <w:bottom w:val="outset" w:sz="6" w:space="0" w:color="auto"/>
-              <w:right w:val="outset" w:sz="6" w:space="0" w:color="auto"/>
+              <w:top w:val="outset" w:color="auto" w:sz="6" w:space="0"/>
+              <w:left w:val="outset" w:color="auto" w:sz="6" w:space="0"/>
+              <w:bottom w:val="outset" w:color="auto" w:sz="6" w:space="0"/>
+              <w:right w:val="outset" w:color="auto" w:sz="6" w:space="0"/>
             </w:tcBorders>
             <w:vAlign w:val="center"/>
           </w:tcPr>
@@ -4819,10 +4989,10 @@
           <w:tcPr>
             <w:tcW w:w="2988" w:type="pct"/>
             <w:tcBorders>
-              <w:top w:val="outset" w:sz="6" w:space="0" w:color="auto"/>
-              <w:left w:val="outset" w:sz="6" w:space="0" w:color="auto"/>
-              <w:bottom w:val="outset" w:sz="6" w:space="0" w:color="auto"/>
-              <w:right w:val="outset" w:sz="6" w:space="0" w:color="auto"/>
+              <w:top w:val="outset" w:color="auto" w:sz="6" w:space="0"/>
+              <w:left w:val="outset" w:color="auto" w:sz="6" w:space="0"/>
+              <w:bottom w:val="outset" w:color="auto" w:sz="6" w:space="0"/>
+              <w:right w:val="outset" w:color="auto" w:sz="6" w:space="0"/>
             </w:tcBorders>
             <w:vAlign w:val="center"/>
           </w:tcPr>
@@ -4867,10 +5037,10 @@
           <w:tcPr>
             <w:tcW w:w="1957" w:type="pct"/>
             <w:tcBorders>
-              <w:top w:val="outset" w:sz="6" w:space="0" w:color="auto"/>
-              <w:left w:val="outset" w:sz="6" w:space="0" w:color="auto"/>
-              <w:bottom w:val="outset" w:sz="6" w:space="0" w:color="auto"/>
-              <w:right w:val="outset" w:sz="6" w:space="0" w:color="auto"/>
+              <w:top w:val="outset" w:color="auto" w:sz="6" w:space="0"/>
+              <w:left w:val="outset" w:color="auto" w:sz="6" w:space="0"/>
+              <w:bottom w:val="outset" w:color="auto" w:sz="6" w:space="0"/>
+              <w:right w:val="outset" w:color="auto" w:sz="6" w:space="0"/>
             </w:tcBorders>
             <w:vAlign w:val="center"/>
           </w:tcPr>
@@ -4892,10 +5062,10 @@
           <w:tcPr>
             <w:tcW w:w="2988" w:type="pct"/>
             <w:tcBorders>
-              <w:top w:val="outset" w:sz="6" w:space="0" w:color="auto"/>
-              <w:left w:val="outset" w:sz="6" w:space="0" w:color="auto"/>
-              <w:bottom w:val="outset" w:sz="6" w:space="0" w:color="auto"/>
-              <w:right w:val="outset" w:sz="6" w:space="0" w:color="auto"/>
+              <w:top w:val="outset" w:color="auto" w:sz="6" w:space="0"/>
+              <w:left w:val="outset" w:color="auto" w:sz="6" w:space="0"/>
+              <w:bottom w:val="outset" w:color="auto" w:sz="6" w:space="0"/>
+              <w:right w:val="outset" w:color="auto" w:sz="6" w:space="0"/>
             </w:tcBorders>
             <w:vAlign w:val="center"/>
           </w:tcPr>
@@ -4922,10 +5092,10 @@
           <w:tcPr>
             <w:tcW w:w="1957" w:type="pct"/>
             <w:tcBorders>
-              <w:top w:val="outset" w:sz="6" w:space="0" w:color="auto"/>
-              <w:left w:val="outset" w:sz="6" w:space="0" w:color="auto"/>
-              <w:bottom w:val="outset" w:sz="6" w:space="0" w:color="auto"/>
-              <w:right w:val="outset" w:sz="6" w:space="0" w:color="auto"/>
+              <w:top w:val="outset" w:color="auto" w:sz="6" w:space="0"/>
+              <w:left w:val="outset" w:color="auto" w:sz="6" w:space="0"/>
+              <w:bottom w:val="outset" w:color="auto" w:sz="6" w:space="0"/>
+              <w:right w:val="outset" w:color="auto" w:sz="6" w:space="0"/>
             </w:tcBorders>
             <w:vAlign w:val="center"/>
           </w:tcPr>
@@ -4947,10 +5117,10 @@
           <w:tcPr>
             <w:tcW w:w="2988" w:type="pct"/>
             <w:tcBorders>
-              <w:top w:val="outset" w:sz="6" w:space="0" w:color="auto"/>
-              <w:left w:val="outset" w:sz="6" w:space="0" w:color="auto"/>
-              <w:bottom w:val="outset" w:sz="6" w:space="0" w:color="auto"/>
-              <w:right w:val="outset" w:sz="6" w:space="0" w:color="auto"/>
+              <w:top w:val="outset" w:color="auto" w:sz="6" w:space="0"/>
+              <w:left w:val="outset" w:color="auto" w:sz="6" w:space="0"/>
+              <w:bottom w:val="outset" w:color="auto" w:sz="6" w:space="0"/>
+              <w:right w:val="outset" w:color="auto" w:sz="6" w:space="0"/>
             </w:tcBorders>
             <w:vAlign w:val="center"/>
           </w:tcPr>
@@ -4977,10 +5147,10 @@
           <w:tcPr>
             <w:tcW w:w="1957" w:type="pct"/>
             <w:tcBorders>
-              <w:top w:val="outset" w:sz="6" w:space="0" w:color="auto"/>
-              <w:left w:val="outset" w:sz="6" w:space="0" w:color="auto"/>
-              <w:bottom w:val="outset" w:sz="6" w:space="0" w:color="auto"/>
-              <w:right w:val="outset" w:sz="6" w:space="0" w:color="auto"/>
+              <w:top w:val="outset" w:color="auto" w:sz="6" w:space="0"/>
+              <w:left w:val="outset" w:color="auto" w:sz="6" w:space="0"/>
+              <w:bottom w:val="outset" w:color="auto" w:sz="6" w:space="0"/>
+              <w:right w:val="outset" w:color="auto" w:sz="6" w:space="0"/>
             </w:tcBorders>
             <w:vAlign w:val="center"/>
           </w:tcPr>
@@ -5002,10 +5172,10 @@
           <w:tcPr>
             <w:tcW w:w="2988" w:type="pct"/>
             <w:tcBorders>
-              <w:top w:val="outset" w:sz="6" w:space="0" w:color="auto"/>
-              <w:left w:val="outset" w:sz="6" w:space="0" w:color="auto"/>
-              <w:bottom w:val="outset" w:sz="6" w:space="0" w:color="auto"/>
-              <w:right w:val="outset" w:sz="6" w:space="0" w:color="auto"/>
+              <w:top w:val="outset" w:color="auto" w:sz="6" w:space="0"/>
+              <w:left w:val="outset" w:color="auto" w:sz="6" w:space="0"/>
+              <w:bottom w:val="outset" w:color="auto" w:sz="6" w:space="0"/>
+              <w:right w:val="outset" w:color="auto" w:sz="6" w:space="0"/>
             </w:tcBorders>
             <w:vAlign w:val="center"/>
           </w:tcPr>
@@ -5032,10 +5202,10 @@
           <w:tcPr>
             <w:tcW w:w="1957" w:type="pct"/>
             <w:tcBorders>
-              <w:top w:val="outset" w:sz="6" w:space="0" w:color="auto"/>
-              <w:left w:val="outset" w:sz="6" w:space="0" w:color="auto"/>
-              <w:bottom w:val="outset" w:sz="6" w:space="0" w:color="auto"/>
-              <w:right w:val="outset" w:sz="6" w:space="0" w:color="auto"/>
+              <w:top w:val="outset" w:color="auto" w:sz="6" w:space="0"/>
+              <w:left w:val="outset" w:color="auto" w:sz="6" w:space="0"/>
+              <w:bottom w:val="outset" w:color="auto" w:sz="6" w:space="0"/>
+              <w:right w:val="outset" w:color="auto" w:sz="6" w:space="0"/>
             </w:tcBorders>
             <w:vAlign w:val="center"/>
           </w:tcPr>
@@ -5057,10 +5227,10 @@
           <w:tcPr>
             <w:tcW w:w="2988" w:type="pct"/>
             <w:tcBorders>
-              <w:top w:val="outset" w:sz="6" w:space="0" w:color="auto"/>
-              <w:left w:val="outset" w:sz="6" w:space="0" w:color="auto"/>
-              <w:bottom w:val="outset" w:sz="6" w:space="0" w:color="auto"/>
-              <w:right w:val="outset" w:sz="6" w:space="0" w:color="auto"/>
+              <w:top w:val="outset" w:color="auto" w:sz="6" w:space="0"/>
+              <w:left w:val="outset" w:color="auto" w:sz="6" w:space="0"/>
+              <w:bottom w:val="outset" w:color="auto" w:sz="6" w:space="0"/>
+              <w:right w:val="outset" w:color="auto" w:sz="6" w:space="0"/>
             </w:tcBorders>
             <w:vAlign w:val="center"/>
           </w:tcPr>
@@ -5087,10 +5257,10 @@
           <w:tcPr>
             <w:tcW w:w="1957" w:type="pct"/>
             <w:tcBorders>
-              <w:top w:val="outset" w:sz="6" w:space="0" w:color="auto"/>
-              <w:left w:val="outset" w:sz="6" w:space="0" w:color="auto"/>
-              <w:bottom w:val="outset" w:sz="6" w:space="0" w:color="auto"/>
-              <w:right w:val="outset" w:sz="6" w:space="0" w:color="auto"/>
+              <w:top w:val="outset" w:color="auto" w:sz="6" w:space="0"/>
+              <w:left w:val="outset" w:color="auto" w:sz="6" w:space="0"/>
+              <w:bottom w:val="outset" w:color="auto" w:sz="6" w:space="0"/>
+              <w:right w:val="outset" w:color="auto" w:sz="6" w:space="0"/>
             </w:tcBorders>
             <w:vAlign w:val="center"/>
           </w:tcPr>
@@ -5112,10 +5282,10 @@
           <w:tcPr>
             <w:tcW w:w="2988" w:type="pct"/>
             <w:tcBorders>
-              <w:top w:val="outset" w:sz="6" w:space="0" w:color="auto"/>
-              <w:left w:val="outset" w:sz="6" w:space="0" w:color="auto"/>
-              <w:bottom w:val="outset" w:sz="6" w:space="0" w:color="auto"/>
-              <w:right w:val="outset" w:sz="6" w:space="0" w:color="auto"/>
+              <w:top w:val="outset" w:color="auto" w:sz="6" w:space="0"/>
+              <w:left w:val="outset" w:color="auto" w:sz="6" w:space="0"/>
+              <w:bottom w:val="outset" w:color="auto" w:sz="6" w:space="0"/>
+              <w:right w:val="outset" w:color="auto" w:sz="6" w:space="0"/>
             </w:tcBorders>
             <w:vAlign w:val="center"/>
           </w:tcPr>
@@ -5142,10 +5312,10 @@
           <w:tcPr>
             <w:tcW w:w="1957" w:type="pct"/>
             <w:tcBorders>
-              <w:top w:val="outset" w:sz="6" w:space="0" w:color="auto"/>
-              <w:left w:val="outset" w:sz="6" w:space="0" w:color="auto"/>
-              <w:bottom w:val="outset" w:sz="6" w:space="0" w:color="auto"/>
-              <w:right w:val="outset" w:sz="6" w:space="0" w:color="auto"/>
+              <w:top w:val="outset" w:color="auto" w:sz="6" w:space="0"/>
+              <w:left w:val="outset" w:color="auto" w:sz="6" w:space="0"/>
+              <w:bottom w:val="outset" w:color="auto" w:sz="6" w:space="0"/>
+              <w:right w:val="outset" w:color="auto" w:sz="6" w:space="0"/>
             </w:tcBorders>
             <w:vAlign w:val="center"/>
           </w:tcPr>
@@ -5167,10 +5337,10 @@
           <w:tcPr>
             <w:tcW w:w="2988" w:type="pct"/>
             <w:tcBorders>
-              <w:top w:val="outset" w:sz="6" w:space="0" w:color="auto"/>
-              <w:left w:val="outset" w:sz="6" w:space="0" w:color="auto"/>
-              <w:bottom w:val="outset" w:sz="6" w:space="0" w:color="auto"/>
-              <w:right w:val="outset" w:sz="6" w:space="0" w:color="auto"/>
+              <w:top w:val="outset" w:color="auto" w:sz="6" w:space="0"/>
+              <w:left w:val="outset" w:color="auto" w:sz="6" w:space="0"/>
+              <w:bottom w:val="outset" w:color="auto" w:sz="6" w:space="0"/>
+              <w:right w:val="outset" w:color="auto" w:sz="6" w:space="0"/>
             </w:tcBorders>
             <w:vAlign w:val="center"/>
           </w:tcPr>
@@ -5199,14 +5369,13 @@
       <w:pPr>
         <w:pStyle w:val="Heading1"/>
       </w:pPr>
-      <w:bookmarkStart w:id="33" w:name="_Toc524312841"/>
-      <w:bookmarkStart w:id="34" w:name="_Toc11132109"/>
-      <w:bookmarkStart w:id="35" w:name="_Toc447095912"/>
+      <w:bookmarkStart w:name="_Toc524312841" w:id="33"/>
+      <w:bookmarkStart w:name="_Toc11132109" w:id="34"/>
+      <w:bookmarkStart w:name="_Toc447095912" w:id="35"/>
       <w:bookmarkEnd w:id="0"/>
       <w:bookmarkEnd w:id="3"/>
       <w:bookmarkEnd w:id="4"/>
       <w:r>
-        <w:lastRenderedPageBreak/>
         <w:t>Management Process</w:t>
       </w:r>
       <w:bookmarkEnd w:id="33"/>
@@ -5216,8 +5385,8 @@
       <w:pPr>
         <w:pStyle w:val="Heading2"/>
       </w:pPr>
-      <w:bookmarkStart w:id="36" w:name="_Toc524312842"/>
-      <w:bookmarkStart w:id="37" w:name="_Toc11132110"/>
+      <w:bookmarkStart w:name="_Toc524312842" w:id="36"/>
+      <w:bookmarkStart w:name="_Toc11132110" w:id="37"/>
       <w:r>
         <w:t>Project Estimates</w:t>
       </w:r>
@@ -5508,8 +5677,8 @@
       <w:pPr>
         <w:pStyle w:val="Heading2"/>
       </w:pPr>
-      <w:bookmarkStart w:id="38" w:name="_Toc524312843"/>
-      <w:bookmarkStart w:id="39" w:name="_Toc11132111"/>
+      <w:bookmarkStart w:name="_Toc524312843" w:id="38"/>
+      <w:bookmarkStart w:name="_Toc11132111" w:id="39"/>
       <w:r>
         <w:t>Project Plan</w:t>
       </w:r>
@@ -5520,7 +5689,7 @@
       <w:pPr>
         <w:pStyle w:val="Heading3"/>
       </w:pPr>
-      <w:bookmarkStart w:id="40" w:name="_Toc524312844"/>
+      <w:bookmarkStart w:name="_Toc524312844" w:id="40"/>
       <w:r>
         <w:t xml:space="preserve">Phase Plan </w:t>
       </w:r>
@@ -5556,7 +5725,7 @@
       <w:pPr>
         <w:pStyle w:val="Heading3"/>
       </w:pPr>
-      <w:bookmarkStart w:id="41" w:name="_Toc524312845"/>
+      <w:bookmarkStart w:name="_Toc524312845" w:id="41"/>
       <w:r>
         <w:t>Iteration Objectives</w:t>
       </w:r>
@@ -5811,7 +5980,7 @@
       <w:pPr>
         <w:pStyle w:val="Heading3"/>
       </w:pPr>
-      <w:bookmarkStart w:id="42" w:name="_Toc524312846"/>
+      <w:bookmarkStart w:name="_Toc524312846" w:id="42"/>
       <w:r>
         <w:t>Releases</w:t>
       </w:r>
@@ -5832,7 +6001,7 @@
       <w:pPr>
         <w:pStyle w:val="Heading3"/>
       </w:pPr>
-      <w:bookmarkStart w:id="43" w:name="_Toc524312847"/>
+      <w:bookmarkStart w:name="_Toc524312847" w:id="43"/>
       <w:r>
         <w:t>Project Schedule</w:t>
       </w:r>
@@ -6019,7 +6188,6 @@
           </w:tcPr>
           <w:p>
             <w:r>
-              <w:lastRenderedPageBreak/>
               <w:t>October</w:t>
             </w:r>
           </w:p>
@@ -6227,7 +6395,7 @@
       <w:pPr>
         <w:ind w:left="720"/>
       </w:pPr>
-      <w:bookmarkStart w:id="44" w:name="_Toc524312848"/>
+      <w:bookmarkStart w:name="_Toc524312848" w:id="44"/>
       <w:r>
         <w:t>This schedule may be updated when the project estimates are re-evaluated.</w:t>
       </w:r>
@@ -6256,29 +6424,29 @@
       <w:pPr>
         <w:pStyle w:val="Heading2"/>
       </w:pPr>
-      <w:bookmarkStart w:id="45" w:name="_Toc447095892"/>
-      <w:bookmarkStart w:id="46" w:name="_Toc512930361"/>
-      <w:bookmarkStart w:id="47" w:name="_Toc447095893"/>
-      <w:bookmarkStart w:id="48" w:name="_Toc512930362"/>
-      <w:bookmarkStart w:id="49" w:name="_Toc430447687"/>
-      <w:bookmarkStart w:id="50" w:name="_Toc447095894"/>
-      <w:bookmarkStart w:id="51" w:name="_Toc512930363"/>
-      <w:bookmarkStart w:id="52" w:name="_Toc430447688"/>
-      <w:bookmarkStart w:id="53" w:name="_Toc430447689"/>
-      <w:bookmarkStart w:id="54" w:name="_Toc447095895"/>
-      <w:bookmarkStart w:id="55" w:name="_Toc512930364"/>
-      <w:bookmarkStart w:id="56" w:name="_Toc430447690"/>
-      <w:bookmarkStart w:id="57" w:name="_Toc447095896"/>
-      <w:bookmarkStart w:id="58" w:name="_Toc512930365"/>
-      <w:bookmarkStart w:id="59" w:name="_Toc447095897"/>
-      <w:bookmarkStart w:id="60" w:name="_Toc512930366"/>
-      <w:bookmarkStart w:id="61" w:name="_Toc430447691"/>
-      <w:bookmarkStart w:id="62" w:name="_Toc447095898"/>
-      <w:bookmarkStart w:id="63" w:name="_Toc512930367"/>
-      <w:bookmarkStart w:id="64" w:name="_Toc447095908"/>
-      <w:bookmarkStart w:id="65" w:name="_Toc512930368"/>
-      <w:bookmarkStart w:id="66" w:name="_Toc513004379"/>
-      <w:bookmarkStart w:id="67" w:name="_Toc11132112"/>
+      <w:bookmarkStart w:name="_Toc447095892" w:id="45"/>
+      <w:bookmarkStart w:name="_Toc512930361" w:id="46"/>
+      <w:bookmarkStart w:name="_Toc447095893" w:id="47"/>
+      <w:bookmarkStart w:name="_Toc512930362" w:id="48"/>
+      <w:bookmarkStart w:name="_Toc430447687" w:id="49"/>
+      <w:bookmarkStart w:name="_Toc447095894" w:id="50"/>
+      <w:bookmarkStart w:name="_Toc512930363" w:id="51"/>
+      <w:bookmarkStart w:name="_Toc430447688" w:id="52"/>
+      <w:bookmarkStart w:name="_Toc430447689" w:id="53"/>
+      <w:bookmarkStart w:name="_Toc447095895" w:id="54"/>
+      <w:bookmarkStart w:name="_Toc512930364" w:id="55"/>
+      <w:bookmarkStart w:name="_Toc430447690" w:id="56"/>
+      <w:bookmarkStart w:name="_Toc447095896" w:id="57"/>
+      <w:bookmarkStart w:name="_Toc512930365" w:id="58"/>
+      <w:bookmarkStart w:name="_Toc447095897" w:id="59"/>
+      <w:bookmarkStart w:name="_Toc512930366" w:id="60"/>
+      <w:bookmarkStart w:name="_Toc430447691" w:id="61"/>
+      <w:bookmarkStart w:name="_Toc447095898" w:id="62"/>
+      <w:bookmarkStart w:name="_Toc512930367" w:id="63"/>
+      <w:bookmarkStart w:name="_Toc447095908" w:id="64"/>
+      <w:bookmarkStart w:name="_Toc512930368" w:id="65"/>
+      <w:bookmarkStart w:name="_Toc513004379" w:id="66"/>
+      <w:bookmarkStart w:name="_Toc11132112" w:id="67"/>
       <w:bookmarkEnd w:id="45"/>
       <w:bookmarkEnd w:id="46"/>
       <w:bookmarkEnd w:id="47"/>
@@ -6315,8 +6483,8 @@
           <w:bCs w:val="0"/>
         </w:rPr>
       </w:pPr>
-      <w:bookmarkStart w:id="68" w:name="_Toc447095909"/>
-      <w:bookmarkStart w:id="69" w:name="_Toc11132113"/>
+      <w:bookmarkStart w:name="_Toc447095909" w:id="68"/>
+      <w:bookmarkStart w:name="_Toc11132113" w:id="69"/>
       <w:r>
         <w:rPr>
           <w:rStyle w:val="Strong"/>
@@ -6350,7 +6518,7 @@
           <w:bCs w:val="0"/>
         </w:rPr>
       </w:pPr>
-      <w:bookmarkStart w:id="70" w:name="_Toc11132114"/>
+      <w:bookmarkStart w:name="_Toc11132114" w:id="70"/>
       <w:r>
         <w:rPr>
           <w:rStyle w:val="Strong"/>
@@ -6366,7 +6534,7 @@
       <w:pPr>
         <w:pStyle w:val="BodyText"/>
       </w:pPr>
-      <w:bookmarkStart w:id="71" w:name="_Toc447095913"/>
+      <w:bookmarkStart w:name="_Toc447095913" w:id="71"/>
       <w:r>
         <w:t>Defects will be recorded and tracked as Change Requests, and defect metrics will be gathered (see Reporting and Measurement below).</w:t>
       </w:r>
@@ -6401,7 +6569,7 @@
           <w:bCs w:val="0"/>
         </w:rPr>
       </w:pPr>
-      <w:bookmarkStart w:id="72" w:name="_Toc11132115"/>
+      <w:bookmarkStart w:name="_Toc11132115" w:id="72"/>
       <w:r>
         <w:rPr>
           <w:rStyle w:val="Strong"/>
@@ -6425,7 +6593,7 @@
       <w:pPr>
         <w:pStyle w:val="BodyText"/>
       </w:pPr>
-      <w:bookmarkStart w:id="73" w:name="_Toc447095914"/>
+      <w:bookmarkStart w:name="_Toc447095914" w:id="73"/>
       <w:r>
         <w:t>Updated schedule estimates, and metrics summary reports, will be generated at the end of each iteration.</w:t>
       </w:r>
@@ -6473,7 +6641,7 @@
       <w:r>
         <w:t xml:space="preserve">Acceptance test cases passing – shown as a trend graph. This is used to demonstrate progress to stakeholders. </w:t>
       </w:r>
-      <w:bookmarkStart w:id="74" w:name="_Toc447095915"/>
+      <w:bookmarkStart w:name="_Toc447095915" w:id="74"/>
     </w:p>
     <w:p>
       <w:pPr>
@@ -6484,7 +6652,7 @@
           <w:bCs w:val="0"/>
         </w:rPr>
       </w:pPr>
-      <w:bookmarkStart w:id="75" w:name="_Toc11132116"/>
+      <w:bookmarkStart w:name="_Toc11132116" w:id="75"/>
       <w:r>
         <w:rPr>
           <w:rStyle w:val="Strong"/>
@@ -6508,7 +6676,7 @@
       <w:pPr>
         <w:pStyle w:val="BodyText"/>
       </w:pPr>
-      <w:bookmarkStart w:id="76" w:name="_Toc447095916"/>
+      <w:bookmarkStart w:name="_Toc447095916" w:id="76"/>
       <w:r>
         <w:t xml:space="preserve">Risks will be identified in Inception Phase using the steps identified in the RUP for Small Projects activity “Identify and Assess Risks”. Project risk is evaluated at least once per iteration and documented in this table. </w:t>
       </w:r>
@@ -6535,7 +6703,7 @@
           <w:bCs w:val="0"/>
         </w:rPr>
       </w:pPr>
-      <w:bookmarkStart w:id="77" w:name="_Toc11132117"/>
+      <w:bookmarkStart w:name="_Toc11132117" w:id="77"/>
       <w:r>
         <w:rPr>
           <w:rStyle w:val="Strong"/>
@@ -6568,7 +6736,6 @@
         <w:rPr>
           <w:szCs w:val="24"/>
         </w:rPr>
-        <w:lastRenderedPageBreak/>
         <w:t>All source code, test scripts, and data files are included in baselines. Documentation related to the source code is also included in the baseline, such as design documentation. All customer deliverable artifacts are included in the final baseline of the iteration, including executables.</w:t>
       </w:r>
     </w:p>
@@ -6627,11 +6794,11 @@
         </w:rPr>
         <w:t>jects.</w:t>
       </w:r>
-      <w:bookmarkStart w:id="78" w:name="_Toc447095917"/>
-      <w:bookmarkStart w:id="79" w:name="_Toc512930369"/>
-      <w:bookmarkStart w:id="80" w:name="_Toc447095932"/>
-      <w:bookmarkStart w:id="81" w:name="_Toc512930370"/>
-      <w:bookmarkStart w:id="82" w:name="_Toc513004381"/>
+      <w:bookmarkStart w:name="_Toc447095917" w:id="78"/>
+      <w:bookmarkStart w:name="_Toc512930369" w:id="79"/>
+      <w:bookmarkStart w:name="_Toc447095932" w:id="80"/>
+      <w:bookmarkStart w:name="_Toc512930370" w:id="81"/>
+      <w:bookmarkStart w:name="_Toc513004381" w:id="82"/>
       <w:bookmarkEnd w:id="76"/>
       <w:bookmarkEnd w:id="78"/>
       <w:bookmarkEnd w:id="79"/>
@@ -6642,7 +6809,7 @@
       <w:pPr>
         <w:pStyle w:val="Heading1"/>
       </w:pPr>
-      <w:bookmarkStart w:id="83" w:name="_Toc11132118"/>
+      <w:bookmarkStart w:name="_Toc11132118" w:id="83"/>
       <w:r>
         <w:t>Annexes</w:t>
       </w:r>
@@ -6668,89 +6835,189 @@
         <w:t>Project Glossary</w:t>
       </w:r>
     </w:p>
-    <w:p>
+    <w:p w14:noSpellErr="1">
       <w:pPr>
         <w:pStyle w:val="BodyText"/>
-      </w:pPr>
-      <w:r>
-        <w:rPr>
-          <w:b/>
-          <w:bCs/>
+        <w:keepLines w:val="0"/>
+        <w:spacing w:line="240" w:lineRule="auto"/>
+      </w:pPr>
+      <w:r>
+        <w:rPr>
+          <w:b w:val="1"/>
+          <w:bCs w:val="1"/>
         </w:rPr>
         <w:t>Order of operations / operator precedence</w:t>
       </w:r>
       <w:r>
         <w:rPr>
-          <w:b/>
-          <w:bCs/>
+          <w:b w:val="1"/>
+          <w:bCs w:val="1"/>
         </w:rPr>
         <w:t xml:space="preserve"> </w:t>
       </w:r>
       <w:r>
+        <w:rPr/>
         <w:t>—</w:t>
       </w:r>
       <w:r>
+        <w:rPr/>
         <w:t xml:space="preserve"> </w:t>
       </w:r>
       <w:r>
+        <w:rPr/>
         <w:t xml:space="preserve">A list of rules that describe the order in which to perform operations within an expression, often </w:t>
       </w:r>
       <w:r>
+        <w:rPr/>
         <w:t>used in mathematics and computer programming</w:t>
       </w:r>
     </w:p>
-    <w:p>
+    <w:p w14:noSpellErr="1">
       <w:pPr>
         <w:pStyle w:val="BodyText"/>
-      </w:pPr>
-      <w:r>
-        <w:rPr>
-          <w:b/>
-          <w:bCs/>
+        <w:keepLines w:val="0"/>
+        <w:spacing w:line="240" w:lineRule="auto"/>
+      </w:pPr>
+      <w:r>
+        <w:rPr>
+          <w:b w:val="1"/>
+          <w:bCs w:val="1"/>
         </w:rPr>
         <w:t>PEMDAS</w:t>
       </w:r>
       <w:r>
+        <w:rPr/>
         <w:t xml:space="preserve"> (</w:t>
       </w:r>
       <w:r>
+        <w:rPr/>
         <w:t>Parenthesis, Exponent, Multiplication, Division, Addition, Subtraction)</w:t>
       </w:r>
       <w:r>
+        <w:rPr/>
         <w:t xml:space="preserve"> </w:t>
       </w:r>
       <w:r>
+        <w:rPr/>
         <w:t>—</w:t>
       </w:r>
       <w:r>
+        <w:rPr/>
         <w:t xml:space="preserve"> A common convention for order of operations</w:t>
       </w:r>
       <w:r>
+        <w:rPr/>
         <w:t xml:space="preserve"> from first to last, </w:t>
       </w:r>
       <w:r>
+        <w:rPr/>
         <w:t>i.e.,</w:t>
       </w:r>
       <w:r>
+        <w:rPr/>
         <w:t xml:space="preserve"> exponent operations outside a set of </w:t>
       </w:r>
       <w:r>
+        <w:rPr/>
         <w:t>parentheses</w:t>
       </w:r>
       <w:r>
+        <w:rPr/>
         <w:t xml:space="preserve"> should be performed after operations within the parenthes</w:t>
       </w:r>
       <w:r>
+        <w:rPr/>
         <w:t>e</w:t>
       </w:r>
       <w:r>
+        <w:rPr/>
         <w:t>s, but before any multiplication or division operations outside the parenthes</w:t>
       </w:r>
       <w:r>
+        <w:rPr/>
         <w:t>e</w:t>
       </w:r>
       <w:r>
+        <w:rPr/>
         <w:t>s.</w:t>
+      </w:r>
+    </w:p>
+    <w:p>
+      <w:pPr>
+        <w:pStyle w:val="BodyText"/>
+        <w:keepLines w:val="0"/>
+        <w:spacing w:line="240" w:lineRule="auto"/>
+      </w:pPr>
+      <w:r>
+        <w:rPr>
+          <w:b w:val="1"/>
+          <w:bCs w:val="1"/>
+        </w:rPr>
+        <w:t xml:space="preserve">UML </w:t>
+      </w:r>
+      <w:r>
+        <w:rPr/>
+        <w:t xml:space="preserve">(Unified Modeling Language) — UML is a standard language for creating visual models that </w:t>
+      </w:r>
+      <w:r>
+        <w:rPr/>
+        <w:t>represent</w:t>
+      </w:r>
+      <w:r>
+        <w:rPr/>
+        <w:t xml:space="preserve"> parts of a piece of software, </w:t>
+      </w:r>
+      <w:r>
+        <w:rPr/>
+        <w:t>providing</w:t>
+      </w:r>
+      <w:r>
+        <w:rPr/>
+        <w:t xml:space="preserve"> a com</w:t>
+      </w:r>
+    </w:p>
+    <w:p>
+      <w:pPr>
+        <w:pStyle w:val="BodyText"/>
+        <w:keepLines w:val="0"/>
+        <w:spacing w:line="240" w:lineRule="auto"/>
+      </w:pPr>
+      <w:r>
+        <w:rPr>
+          <w:b w:val="1"/>
+          <w:bCs w:val="1"/>
+        </w:rPr>
+        <w:t xml:space="preserve">UML Use Case Diagram </w:t>
+      </w:r>
+      <w:r>
+        <w:rPr/>
+        <w:t xml:space="preserve">— UML use case diagrams </w:t>
+      </w:r>
+      <w:r>
+        <w:rPr/>
+        <w:t>represent</w:t>
+      </w:r>
+      <w:r>
+        <w:rPr/>
+        <w:t xml:space="preserve"> the interactions between a system and external actors, often describing the main functional requirements of the system and the needs of the user of the system (use cases).</w:t>
+      </w:r>
+    </w:p>
+    <w:p>
+      <w:pPr>
+        <w:pStyle w:val="BodyText"/>
+        <w:keepLines w:val="0"/>
+        <w:spacing w:line="240" w:lineRule="auto"/>
+      </w:pPr>
+      <w:r>
+        <w:rPr>
+          <w:b w:val="1"/>
+          <w:bCs w:val="1"/>
+        </w:rPr>
+        <w:t>UML Class Diagram</w:t>
+      </w:r>
+      <w:r>
+        <w:rPr/>
+        <w:t xml:space="preserve"> — UML class diagrams model the structure of a system through a diagram of the various classes in the software, including their attributes, methods, and relationships, often including further detail about the properties of each attribute and method.</w:t>
       </w:r>
     </w:p>
     <w:p>
@@ -6769,7 +7036,7 @@
       <w:footerReference w:type="default" r:id="rId11"/>
       <w:headerReference w:type="first" r:id="rId12"/>
       <w:footerReference w:type="first" r:id="rId13"/>
-      <w:pgSz w:w="12240" w:h="15840" w:code="1"/>
+      <w:pgSz w:w="12240" w:h="15840" w:orient="portrait" w:code="1"/>
       <w:pgMar w:top="1440" w:right="1440" w:bottom="1440" w:left="1440" w:header="720" w:footer="720" w:gutter="0"/>
       <w:cols w:space="720"/>
     </w:sectPr>
@@ -6807,7 +7074,7 @@
   <w:p>
     <w:pPr>
       <w:pStyle w:val="Footer"/>
-      <w:framePr w:wrap="around" w:vAnchor="text" w:hAnchor="margin" w:xAlign="right" w:y="1"/>
+      <w:framePr w:wrap="around" w:hAnchor="margin" w:vAnchor="text" w:xAlign="right" w:y="1"/>
       <w:rPr>
         <w:rStyle w:val="PageNumber"/>
       </w:rPr>
@@ -6907,12 +7174,12 @@
     <w:tblPr>
       <w:tblW w:w="0" w:type="auto"/>
       <w:tblBorders>
-        <w:top w:val="single" w:sz="6" w:space="0" w:color="auto"/>
-        <w:left w:val="single" w:sz="6" w:space="0" w:color="auto"/>
-        <w:bottom w:val="single" w:sz="6" w:space="0" w:color="auto"/>
-        <w:right w:val="single" w:sz="6" w:space="0" w:color="auto"/>
-        <w:insideH w:val="single" w:sz="6" w:space="0" w:color="auto"/>
-        <w:insideV w:val="single" w:sz="6" w:space="0" w:color="auto"/>
+        <w:top w:val="single" w:color="auto" w:sz="6" w:space="0"/>
+        <w:left w:val="single" w:color="auto" w:sz="6" w:space="0"/>
+        <w:bottom w:val="single" w:color="auto" w:sz="6" w:space="0"/>
+        <w:right w:val="single" w:color="auto" w:sz="6" w:space="0"/>
+        <w:insideH w:val="single" w:color="auto" w:sz="6" w:space="0"/>
+        <w:insideV w:val="single" w:color="auto" w:sz="6" w:space="0"/>
       </w:tblBorders>
       <w:tblLayout w:type="fixed"/>
       <w:tblLook w:val="0000" w:firstRow="0" w:lastRow="0" w:firstColumn="0" w:lastColumn="0" w:noHBand="0" w:noVBand="0"/>
@@ -6958,7 +7225,7 @@
           </w:pPr>
           <w:r>
             <w:rPr>
-              <w:rFonts w:ascii="Symbol" w:eastAsia="Symbol" w:hAnsi="Symbol" w:cs="Symbol"/>
+              <w:rFonts w:ascii="Symbol" w:hAnsi="Symbol" w:eastAsia="Symbol" w:cs="Symbol"/>
             </w:rPr>
             <w:t>Ó</w:t>
           </w:r>
@@ -7132,7 +7399,7 @@
   <w:p>
     <w:pPr>
       <w:pBdr>
-        <w:top w:val="single" w:sz="6" w:space="1" w:color="auto"/>
+        <w:top w:val="single" w:color="auto" w:sz="6" w:space="1"/>
       </w:pBdr>
       <w:rPr>
         <w:sz w:val="24"/>
@@ -7142,7 +7409,7 @@
   <w:p>
     <w:pPr>
       <w:pBdr>
-        <w:bottom w:val="single" w:sz="6" w:space="1" w:color="auto"/>
+        <w:bottom w:val="single" w:color="auto" w:sz="6" w:space="1"/>
       </w:pBdr>
       <w:jc w:val="right"/>
       <w:rPr>
@@ -7163,7 +7430,7 @@
   <w:p>
     <w:pPr>
       <w:pBdr>
-        <w:bottom w:val="single" w:sz="6" w:space="1" w:color="auto"/>
+        <w:bottom w:val="single" w:color="auto" w:sz="6" w:space="1"/>
       </w:pBdr>
       <w:jc w:val="right"/>
       <w:rPr>
@@ -7185,12 +7452,12 @@
     <w:tblPr>
       <w:tblW w:w="0" w:type="auto"/>
       <w:tblBorders>
-        <w:top w:val="single" w:sz="6" w:space="0" w:color="auto"/>
-        <w:left w:val="single" w:sz="6" w:space="0" w:color="auto"/>
-        <w:bottom w:val="single" w:sz="6" w:space="0" w:color="auto"/>
-        <w:right w:val="single" w:sz="6" w:space="0" w:color="auto"/>
-        <w:insideH w:val="single" w:sz="6" w:space="0" w:color="auto"/>
-        <w:insideV w:val="single" w:sz="6" w:space="0" w:color="auto"/>
+        <w:top w:val="single" w:color="auto" w:sz="6" w:space="0"/>
+        <w:left w:val="single" w:color="auto" w:sz="6" w:space="0"/>
+        <w:bottom w:val="single" w:color="auto" w:sz="6" w:space="0"/>
+        <w:right w:val="single" w:color="auto" w:sz="6" w:space="0"/>
+        <w:insideH w:val="single" w:color="auto" w:sz="6" w:space="0"/>
+        <w:insideV w:val="single" w:color="auto" w:sz="6" w:space="0"/>
       </w:tblBorders>
       <w:tblLayout w:type="fixed"/>
       <w:tblLook w:val="0000" w:firstRow="0" w:lastRow="0" w:firstColumn="0" w:lastColumn="0" w:noHBand="0" w:noVBand="0"/>
@@ -7203,6 +7470,7 @@
       <w:tc>
         <w:tcPr>
           <w:tcW w:w="6379" w:type="dxa"/>
+          <w:tcMar/>
         </w:tcPr>
         <w:p>
           <w:r>
@@ -7213,6 +7481,7 @@
       <w:tc>
         <w:tcPr>
           <w:tcW w:w="3179" w:type="dxa"/>
+          <w:tcMar/>
         </w:tcPr>
         <w:p>
           <w:pPr>
@@ -7223,12 +7492,15 @@
             <w:ind w:right="68"/>
           </w:pPr>
           <w:r>
+            <w:rPr/>
             <w:t xml:space="preserve"> Version:          &lt;1.</w:t>
           </w:r>
           <w:r>
-            <w:t>5</w:t>
+            <w:rPr/>
+            <w:t>6</w:t>
           </w:r>
           <w:r>
+            <w:rPr/>
             <w:t>&gt;</w:t>
           </w:r>
         </w:p>
@@ -7238,18 +7510,30 @@
       <w:tc>
         <w:tcPr>
           <w:tcW w:w="6379" w:type="dxa"/>
+          <w:tcMar/>
         </w:tcPr>
         <w:p>
-          <w:fldSimple w:instr="TITLE  \* MERGEFORMAT">
-            <w:r>
-              <w:t>Software Development Plan</w:t>
-            </w:r>
-          </w:fldSimple>
+          <w:r>
+            <w:fldChar w:fldCharType="begin"/>
+          </w:r>
+          <w:r>
+            <w:instrText>TITLE  \* MERGEFORMAT</w:instrText>
+          </w:r>
+          <w:r>
+            <w:fldChar w:fldCharType="separate"/>
+          </w:r>
+          <w:r>
+            <w:t>Software Development Plan</w:t>
+          </w:r>
+          <w:r>
+            <w:fldChar w:fldCharType="end"/>
+          </w:r>
         </w:p>
       </w:tc>
       <w:tc>
         <w:tcPr>
           <w:tcW w:w="3179" w:type="dxa"/>
+          <w:tcMar/>
         </w:tcPr>
         <w:p>
           <w:r>
@@ -7266,6 +7550,7 @@
         <w:tcPr>
           <w:tcW w:w="9558" w:type="dxa"/>
           <w:gridSpan w:val="2"/>
+          <w:tcMar/>
         </w:tcPr>
         <w:p>
           <w:r>
@@ -7499,7 +7784,7 @@
         <w:ind w:left="1080" w:hanging="360"/>
       </w:pPr>
       <w:rPr>
-        <w:rFonts w:ascii="Symbol" w:hAnsi="Symbol" w:hint="default"/>
+        <w:rFonts w:hint="default" w:ascii="Symbol" w:hAnsi="Symbol"/>
       </w:rPr>
     </w:lvl>
     <w:lvl w:ilvl="1" w:tplc="5A82BB8A">
@@ -7511,7 +7796,7 @@
         <w:ind w:left="1800" w:hanging="360"/>
       </w:pPr>
       <w:rPr>
-        <w:rFonts w:ascii="Symbol" w:hAnsi="Symbol" w:hint="default"/>
+        <w:rFonts w:hint="default" w:ascii="Symbol" w:hAnsi="Symbol"/>
       </w:rPr>
     </w:lvl>
     <w:lvl w:ilvl="2" w:tplc="2B2CB3C6">
@@ -7523,7 +7808,7 @@
         <w:ind w:left="2520" w:hanging="360"/>
       </w:pPr>
       <w:rPr>
-        <w:rFonts w:ascii="Wingdings" w:hAnsi="Wingdings" w:hint="default"/>
+        <w:rFonts w:hint="default" w:ascii="Wingdings" w:hAnsi="Wingdings"/>
       </w:rPr>
     </w:lvl>
     <w:lvl w:ilvl="3" w:tplc="502AC9E8">
@@ -7535,7 +7820,7 @@
         <w:ind w:left="3240" w:hanging="360"/>
       </w:pPr>
       <w:rPr>
-        <w:rFonts w:ascii="Symbol" w:hAnsi="Symbol" w:hint="default"/>
+        <w:rFonts w:hint="default" w:ascii="Symbol" w:hAnsi="Symbol"/>
       </w:rPr>
     </w:lvl>
     <w:lvl w:ilvl="4" w:tplc="67127C02">
@@ -7547,7 +7832,7 @@
         <w:ind w:left="3960" w:hanging="360"/>
       </w:pPr>
       <w:rPr>
-        <w:rFonts w:ascii="Courier New" w:hAnsi="Courier New" w:hint="default"/>
+        <w:rFonts w:hint="default" w:ascii="Courier New" w:hAnsi="Courier New"/>
       </w:rPr>
     </w:lvl>
     <w:lvl w:ilvl="5" w:tplc="D5640AEE">
@@ -7559,7 +7844,7 @@
         <w:ind w:left="4680" w:hanging="360"/>
       </w:pPr>
       <w:rPr>
-        <w:rFonts w:ascii="Wingdings" w:hAnsi="Wingdings" w:hint="default"/>
+        <w:rFonts w:hint="default" w:ascii="Wingdings" w:hAnsi="Wingdings"/>
       </w:rPr>
     </w:lvl>
     <w:lvl w:ilvl="6" w:tplc="8AFEBCAA">
@@ -7571,7 +7856,7 @@
         <w:ind w:left="5400" w:hanging="360"/>
       </w:pPr>
       <w:rPr>
-        <w:rFonts w:ascii="Symbol" w:hAnsi="Symbol" w:hint="default"/>
+        <w:rFonts w:hint="default" w:ascii="Symbol" w:hAnsi="Symbol"/>
       </w:rPr>
     </w:lvl>
     <w:lvl w:ilvl="7" w:tplc="6E60B71E">
@@ -7583,7 +7868,7 @@
         <w:ind w:left="6120" w:hanging="360"/>
       </w:pPr>
       <w:rPr>
-        <w:rFonts w:ascii="Courier New" w:hAnsi="Courier New" w:hint="default"/>
+        <w:rFonts w:hint="default" w:ascii="Courier New" w:hAnsi="Courier New"/>
       </w:rPr>
     </w:lvl>
     <w:lvl w:ilvl="8" w:tplc="78886E34">
@@ -7595,7 +7880,7 @@
         <w:ind w:left="6840" w:hanging="360"/>
       </w:pPr>
       <w:rPr>
-        <w:rFonts w:ascii="Wingdings" w:hAnsi="Wingdings" w:hint="default"/>
+        <w:rFonts w:hint="default" w:ascii="Wingdings" w:hAnsi="Wingdings"/>
       </w:rPr>
     </w:lvl>
   </w:abstractNum>
@@ -7725,7 +8010,7 @@
         <w:ind w:left="1440" w:hanging="360"/>
       </w:pPr>
       <w:rPr>
-        <w:rFonts w:ascii="Symbol" w:hAnsi="Symbol" w:hint="default"/>
+        <w:rFonts w:hint="default" w:ascii="Symbol" w:hAnsi="Symbol"/>
       </w:rPr>
     </w:lvl>
     <w:lvl w:ilvl="1" w:tplc="04090003" w:tentative="1">
@@ -7737,7 +8022,7 @@
         <w:ind w:left="2160" w:hanging="360"/>
       </w:pPr>
       <w:rPr>
-        <w:rFonts w:ascii="Courier New" w:hAnsi="Courier New" w:cs="Courier New" w:hint="default"/>
+        <w:rFonts w:hint="default" w:ascii="Courier New" w:hAnsi="Courier New" w:cs="Courier New"/>
       </w:rPr>
     </w:lvl>
     <w:lvl w:ilvl="2" w:tplc="04090005" w:tentative="1">
@@ -7749,7 +8034,7 @@
         <w:ind w:left="2880" w:hanging="360"/>
       </w:pPr>
       <w:rPr>
-        <w:rFonts w:ascii="Wingdings" w:hAnsi="Wingdings" w:hint="default"/>
+        <w:rFonts w:hint="default" w:ascii="Wingdings" w:hAnsi="Wingdings"/>
       </w:rPr>
     </w:lvl>
     <w:lvl w:ilvl="3" w:tplc="04090001" w:tentative="1">
@@ -7761,7 +8046,7 @@
         <w:ind w:left="3600" w:hanging="360"/>
       </w:pPr>
       <w:rPr>
-        <w:rFonts w:ascii="Symbol" w:hAnsi="Symbol" w:hint="default"/>
+        <w:rFonts w:hint="default" w:ascii="Symbol" w:hAnsi="Symbol"/>
       </w:rPr>
     </w:lvl>
     <w:lvl w:ilvl="4" w:tplc="04090003" w:tentative="1">
@@ -7773,7 +8058,7 @@
         <w:ind w:left="4320" w:hanging="360"/>
       </w:pPr>
       <w:rPr>
-        <w:rFonts w:ascii="Courier New" w:hAnsi="Courier New" w:cs="Courier New" w:hint="default"/>
+        <w:rFonts w:hint="default" w:ascii="Courier New" w:hAnsi="Courier New" w:cs="Courier New"/>
       </w:rPr>
     </w:lvl>
     <w:lvl w:ilvl="5" w:tplc="04090005" w:tentative="1">
@@ -7785,7 +8070,7 @@
         <w:ind w:left="5040" w:hanging="360"/>
       </w:pPr>
       <w:rPr>
-        <w:rFonts w:ascii="Wingdings" w:hAnsi="Wingdings" w:hint="default"/>
+        <w:rFonts w:hint="default" w:ascii="Wingdings" w:hAnsi="Wingdings"/>
       </w:rPr>
     </w:lvl>
     <w:lvl w:ilvl="6" w:tplc="04090001" w:tentative="1">
@@ -7797,7 +8082,7 @@
         <w:ind w:left="5760" w:hanging="360"/>
       </w:pPr>
       <w:rPr>
-        <w:rFonts w:ascii="Symbol" w:hAnsi="Symbol" w:hint="default"/>
+        <w:rFonts w:hint="default" w:ascii="Symbol" w:hAnsi="Symbol"/>
       </w:rPr>
     </w:lvl>
     <w:lvl w:ilvl="7" w:tplc="04090003" w:tentative="1">
@@ -7809,7 +8094,7 @@
         <w:ind w:left="6480" w:hanging="360"/>
       </w:pPr>
       <w:rPr>
-        <w:rFonts w:ascii="Courier New" w:hAnsi="Courier New" w:cs="Courier New" w:hint="default"/>
+        <w:rFonts w:hint="default" w:ascii="Courier New" w:hAnsi="Courier New" w:cs="Courier New"/>
       </w:rPr>
     </w:lvl>
     <w:lvl w:ilvl="8" w:tplc="04090005" w:tentative="1">
@@ -7821,7 +8106,7 @@
         <w:ind w:left="7200" w:hanging="360"/>
       </w:pPr>
       <w:rPr>
-        <w:rFonts w:ascii="Wingdings" w:hAnsi="Wingdings" w:hint="default"/>
+        <w:rFonts w:hint="default" w:ascii="Wingdings" w:hAnsi="Wingdings"/>
       </w:rPr>
     </w:lvl>
   </w:abstractNum>
@@ -7838,7 +8123,7 @@
         <w:ind w:left="1440" w:hanging="360"/>
       </w:pPr>
       <w:rPr>
-        <w:rFonts w:ascii="Symbol" w:hAnsi="Symbol" w:hint="default"/>
+        <w:rFonts w:hint="default" w:ascii="Symbol" w:hAnsi="Symbol"/>
       </w:rPr>
     </w:lvl>
     <w:lvl w:ilvl="1" w:tplc="04090003" w:tentative="1">
@@ -7850,7 +8135,7 @@
         <w:ind w:left="2160" w:hanging="360"/>
       </w:pPr>
       <w:rPr>
-        <w:rFonts w:ascii="Courier New" w:hAnsi="Courier New" w:cs="Courier New" w:hint="default"/>
+        <w:rFonts w:hint="default" w:ascii="Courier New" w:hAnsi="Courier New" w:cs="Courier New"/>
       </w:rPr>
     </w:lvl>
     <w:lvl w:ilvl="2" w:tplc="04090005" w:tentative="1">
@@ -7862,7 +8147,7 @@
         <w:ind w:left="2880" w:hanging="360"/>
       </w:pPr>
       <w:rPr>
-        <w:rFonts w:ascii="Wingdings" w:hAnsi="Wingdings" w:hint="default"/>
+        <w:rFonts w:hint="default" w:ascii="Wingdings" w:hAnsi="Wingdings"/>
       </w:rPr>
     </w:lvl>
     <w:lvl w:ilvl="3" w:tplc="04090001" w:tentative="1">
@@ -7874,7 +8159,7 @@
         <w:ind w:left="3600" w:hanging="360"/>
       </w:pPr>
       <w:rPr>
-        <w:rFonts w:ascii="Symbol" w:hAnsi="Symbol" w:hint="default"/>
+        <w:rFonts w:hint="default" w:ascii="Symbol" w:hAnsi="Symbol"/>
       </w:rPr>
     </w:lvl>
     <w:lvl w:ilvl="4" w:tplc="04090003" w:tentative="1">
@@ -7886,7 +8171,7 @@
         <w:ind w:left="4320" w:hanging="360"/>
       </w:pPr>
       <w:rPr>
-        <w:rFonts w:ascii="Courier New" w:hAnsi="Courier New" w:cs="Courier New" w:hint="default"/>
+        <w:rFonts w:hint="default" w:ascii="Courier New" w:hAnsi="Courier New" w:cs="Courier New"/>
       </w:rPr>
     </w:lvl>
     <w:lvl w:ilvl="5" w:tplc="04090005" w:tentative="1">
@@ -7898,7 +8183,7 @@
         <w:ind w:left="5040" w:hanging="360"/>
       </w:pPr>
       <w:rPr>
-        <w:rFonts w:ascii="Wingdings" w:hAnsi="Wingdings" w:hint="default"/>
+        <w:rFonts w:hint="default" w:ascii="Wingdings" w:hAnsi="Wingdings"/>
       </w:rPr>
     </w:lvl>
     <w:lvl w:ilvl="6" w:tplc="04090001" w:tentative="1">
@@ -7910,7 +8195,7 @@
         <w:ind w:left="5760" w:hanging="360"/>
       </w:pPr>
       <w:rPr>
-        <w:rFonts w:ascii="Symbol" w:hAnsi="Symbol" w:hint="default"/>
+        <w:rFonts w:hint="default" w:ascii="Symbol" w:hAnsi="Symbol"/>
       </w:rPr>
     </w:lvl>
     <w:lvl w:ilvl="7" w:tplc="04090003" w:tentative="1">
@@ -7922,7 +8207,7 @@
         <w:ind w:left="6480" w:hanging="360"/>
       </w:pPr>
       <w:rPr>
-        <w:rFonts w:ascii="Courier New" w:hAnsi="Courier New" w:cs="Courier New" w:hint="default"/>
+        <w:rFonts w:hint="default" w:ascii="Courier New" w:hAnsi="Courier New" w:cs="Courier New"/>
       </w:rPr>
     </w:lvl>
     <w:lvl w:ilvl="8" w:tplc="04090005" w:tentative="1">
@@ -7934,7 +8219,7 @@
         <w:ind w:left="7200" w:hanging="360"/>
       </w:pPr>
       <w:rPr>
-        <w:rFonts w:ascii="Wingdings" w:hAnsi="Wingdings" w:hint="default"/>
+        <w:rFonts w:hint="default" w:ascii="Wingdings" w:hAnsi="Wingdings"/>
       </w:rPr>
     </w:lvl>
   </w:abstractNum>
@@ -7951,7 +8236,7 @@
         <w:ind w:left="1440" w:hanging="360"/>
       </w:pPr>
       <w:rPr>
-        <w:rFonts w:ascii="Symbol" w:hAnsi="Symbol" w:hint="default"/>
+        <w:rFonts w:hint="default" w:ascii="Symbol" w:hAnsi="Symbol"/>
       </w:rPr>
     </w:lvl>
     <w:lvl w:ilvl="1" w:tplc="04090003" w:tentative="1">
@@ -7963,7 +8248,7 @@
         <w:ind w:left="2160" w:hanging="360"/>
       </w:pPr>
       <w:rPr>
-        <w:rFonts w:ascii="Courier New" w:hAnsi="Courier New" w:cs="Courier New" w:hint="default"/>
+        <w:rFonts w:hint="default" w:ascii="Courier New" w:hAnsi="Courier New" w:cs="Courier New"/>
       </w:rPr>
     </w:lvl>
     <w:lvl w:ilvl="2" w:tplc="04090005" w:tentative="1">
@@ -7975,7 +8260,7 @@
         <w:ind w:left="2880" w:hanging="360"/>
       </w:pPr>
       <w:rPr>
-        <w:rFonts w:ascii="Wingdings" w:hAnsi="Wingdings" w:hint="default"/>
+        <w:rFonts w:hint="default" w:ascii="Wingdings" w:hAnsi="Wingdings"/>
       </w:rPr>
     </w:lvl>
     <w:lvl w:ilvl="3" w:tplc="04090001" w:tentative="1">
@@ -7987,7 +8272,7 @@
         <w:ind w:left="3600" w:hanging="360"/>
       </w:pPr>
       <w:rPr>
-        <w:rFonts w:ascii="Symbol" w:hAnsi="Symbol" w:hint="default"/>
+        <w:rFonts w:hint="default" w:ascii="Symbol" w:hAnsi="Symbol"/>
       </w:rPr>
     </w:lvl>
     <w:lvl w:ilvl="4" w:tplc="04090003" w:tentative="1">
@@ -7999,7 +8284,7 @@
         <w:ind w:left="4320" w:hanging="360"/>
       </w:pPr>
       <w:rPr>
-        <w:rFonts w:ascii="Courier New" w:hAnsi="Courier New" w:cs="Courier New" w:hint="default"/>
+        <w:rFonts w:hint="default" w:ascii="Courier New" w:hAnsi="Courier New" w:cs="Courier New"/>
       </w:rPr>
     </w:lvl>
     <w:lvl w:ilvl="5" w:tplc="04090005" w:tentative="1">
@@ -8011,7 +8296,7 @@
         <w:ind w:left="5040" w:hanging="360"/>
       </w:pPr>
       <w:rPr>
-        <w:rFonts w:ascii="Wingdings" w:hAnsi="Wingdings" w:hint="default"/>
+        <w:rFonts w:hint="default" w:ascii="Wingdings" w:hAnsi="Wingdings"/>
       </w:rPr>
     </w:lvl>
     <w:lvl w:ilvl="6" w:tplc="04090001" w:tentative="1">
@@ -8023,7 +8308,7 @@
         <w:ind w:left="5760" w:hanging="360"/>
       </w:pPr>
       <w:rPr>
-        <w:rFonts w:ascii="Symbol" w:hAnsi="Symbol" w:hint="default"/>
+        <w:rFonts w:hint="default" w:ascii="Symbol" w:hAnsi="Symbol"/>
       </w:rPr>
     </w:lvl>
     <w:lvl w:ilvl="7" w:tplc="04090003" w:tentative="1">
@@ -8035,7 +8320,7 @@
         <w:ind w:left="6480" w:hanging="360"/>
       </w:pPr>
       <w:rPr>
-        <w:rFonts w:ascii="Courier New" w:hAnsi="Courier New" w:cs="Courier New" w:hint="default"/>
+        <w:rFonts w:hint="default" w:ascii="Courier New" w:hAnsi="Courier New" w:cs="Courier New"/>
       </w:rPr>
     </w:lvl>
     <w:lvl w:ilvl="8" w:tplc="04090005" w:tentative="1">
@@ -8047,7 +8332,7 @@
         <w:ind w:left="7200" w:hanging="360"/>
       </w:pPr>
       <w:rPr>
-        <w:rFonts w:ascii="Wingdings" w:hAnsi="Wingdings" w:hint="default"/>
+        <w:rFonts w:hint="default" w:ascii="Wingdings" w:hAnsi="Wingdings"/>
       </w:rPr>
     </w:lvl>
   </w:abstractNum>
@@ -8077,11 +8362,11 @@
 </file>
 
 <file path=word/styles.xml><?xml version="1.0" encoding="utf-8"?>
-<w:styles xmlns:mc="http://schemas.openxmlformats.org/markup-compatibility/2006" xmlns:r="http://schemas.openxmlformats.org/officeDocument/2006/relationships" xmlns:w="http://schemas.openxmlformats.org/wordprocessingml/2006/main" xmlns:w14="http://schemas.microsoft.com/office/word/2010/wordml" xmlns:w15="http://schemas.microsoft.com/office/word/2012/wordml" xmlns:w16cex="http://schemas.microsoft.com/office/word/2018/wordml/cex" xmlns:w16cid="http://schemas.microsoft.com/office/word/2016/wordml/cid" xmlns:w16="http://schemas.microsoft.com/office/word/2018/wordml" xmlns:w16sdtdh="http://schemas.microsoft.com/office/word/2020/wordml/sdtdatahash" xmlns:w16se="http://schemas.microsoft.com/office/word/2015/wordml/symex" mc:Ignorable="w14 w15 w16se w16cid w16 w16cex w16sdtdh">
+<w:styles xmlns:wp14="http://schemas.microsoft.com/office/word/2010/wordprocessingDrawing" xmlns:mc="http://schemas.openxmlformats.org/markup-compatibility/2006" xmlns:r="http://schemas.openxmlformats.org/officeDocument/2006/relationships" xmlns:w="http://schemas.openxmlformats.org/wordprocessingml/2006/main" xmlns:w14="http://schemas.microsoft.com/office/word/2010/wordml" xmlns:w15="http://schemas.microsoft.com/office/word/2012/wordml" xmlns:w16cex="http://schemas.microsoft.com/office/word/2018/wordml/cex" xmlns:w16cid="http://schemas.microsoft.com/office/word/2016/wordml/cid" xmlns:w16="http://schemas.microsoft.com/office/word/2018/wordml" xmlns:w16sdtdh="http://schemas.microsoft.com/office/word/2020/wordml/sdtdatahash" xmlns:w16se="http://schemas.microsoft.com/office/word/2015/wordml/symex" mc:Ignorable="w14 w15 w16se w16cid w16 w16cex w16sdtdh wp14">
   <w:docDefaults>
     <w:rPrDefault>
       <w:rPr>
-        <w:rFonts w:ascii="Times New Roman" w:eastAsia="Times New Roman" w:hAnsi="Times New Roman" w:cs="Times New Roman"/>
+        <w:rFonts w:ascii="Times New Roman" w:hAnsi="Times New Roman" w:eastAsia="Times New Roman" w:cs="Times New Roman"/>
         <w:lang w:val="en-US" w:eastAsia="en-US" w:bidi="ar-SA"/>
       </w:rPr>
     </w:rPrDefault>
@@ -8107,22 +8392,22 @@
     <w:lsdException w:name="index 7" w:semiHidden="1" w:unhideWhenUsed="1"/>
     <w:lsdException w:name="index 8" w:semiHidden="1" w:unhideWhenUsed="1"/>
     <w:lsdException w:name="index 9" w:semiHidden="1" w:unhideWhenUsed="1"/>
-    <w:lsdException w:name="toc 1" w:semiHidden="1" w:uiPriority="39" w:unhideWhenUsed="1"/>
-    <w:lsdException w:name="toc 2" w:semiHidden="1" w:uiPriority="39" w:unhideWhenUsed="1"/>
-    <w:lsdException w:name="toc 3" w:semiHidden="1" w:uiPriority="39" w:unhideWhenUsed="1"/>
-    <w:lsdException w:name="toc 4" w:semiHidden="1" w:uiPriority="39" w:unhideWhenUsed="1"/>
-    <w:lsdException w:name="toc 5" w:semiHidden="1" w:uiPriority="39" w:unhideWhenUsed="1"/>
-    <w:lsdException w:name="toc 6" w:semiHidden="1" w:uiPriority="39" w:unhideWhenUsed="1"/>
-    <w:lsdException w:name="toc 7" w:semiHidden="1" w:uiPriority="39" w:unhideWhenUsed="1"/>
-    <w:lsdException w:name="toc 8" w:semiHidden="1" w:uiPriority="39" w:unhideWhenUsed="1"/>
-    <w:lsdException w:name="toc 9" w:semiHidden="1" w:uiPriority="39" w:unhideWhenUsed="1"/>
+    <w:lsdException w:name="toc 1" w:uiPriority="39" w:semiHidden="1" w:unhideWhenUsed="1"/>
+    <w:lsdException w:name="toc 2" w:uiPriority="39" w:semiHidden="1" w:unhideWhenUsed="1"/>
+    <w:lsdException w:name="toc 3" w:uiPriority="39" w:semiHidden="1" w:unhideWhenUsed="1"/>
+    <w:lsdException w:name="toc 4" w:uiPriority="39" w:semiHidden="1" w:unhideWhenUsed="1"/>
+    <w:lsdException w:name="toc 5" w:uiPriority="39" w:semiHidden="1" w:unhideWhenUsed="1"/>
+    <w:lsdException w:name="toc 6" w:uiPriority="39" w:semiHidden="1" w:unhideWhenUsed="1"/>
+    <w:lsdException w:name="toc 7" w:uiPriority="39" w:semiHidden="1" w:unhideWhenUsed="1"/>
+    <w:lsdException w:name="toc 8" w:uiPriority="39" w:semiHidden="1" w:unhideWhenUsed="1"/>
+    <w:lsdException w:name="toc 9" w:uiPriority="39" w:semiHidden="1" w:unhideWhenUsed="1"/>
     <w:lsdException w:name="Normal Indent" w:semiHidden="1" w:unhideWhenUsed="1"/>
     <w:lsdException w:name="footnote text" w:semiHidden="1" w:unhideWhenUsed="1"/>
     <w:lsdException w:name="annotation text" w:semiHidden="1" w:unhideWhenUsed="1"/>
     <w:lsdException w:name="header" w:semiHidden="1" w:unhideWhenUsed="1"/>
     <w:lsdException w:name="footer" w:semiHidden="1" w:unhideWhenUsed="1"/>
     <w:lsdException w:name="index heading" w:semiHidden="1" w:unhideWhenUsed="1"/>
-    <w:lsdException w:name="caption" w:semiHidden="1" w:uiPriority="35" w:unhideWhenUsed="1" w:qFormat="1"/>
+    <w:lsdException w:name="caption" w:uiPriority="35" w:semiHidden="1" w:unhideWhenUsed="1" w:qFormat="1"/>
     <w:lsdException w:name="table of figures" w:semiHidden="1" w:unhideWhenUsed="1"/>
     <w:lsdException w:name="envelope address" w:semiHidden="1" w:unhideWhenUsed="1"/>
     <w:lsdException w:name="envelope return" w:semiHidden="1" w:unhideWhenUsed="1"/>
@@ -8153,7 +8438,7 @@
     <w:lsdException w:name="Title" w:uiPriority="10" w:qFormat="1"/>
     <w:lsdException w:name="Closing" w:semiHidden="1" w:unhideWhenUsed="1"/>
     <w:lsdException w:name="Signature" w:semiHidden="1" w:unhideWhenUsed="1"/>
-    <w:lsdException w:name="Default Paragraph Font" w:semiHidden="1" w:uiPriority="1" w:unhideWhenUsed="1"/>
+    <w:lsdException w:name="Default Paragraph Font" w:uiPriority="1" w:semiHidden="1" w:unhideWhenUsed="1"/>
     <w:lsdException w:name="Body Text" w:semiHidden="1" w:unhideWhenUsed="1"/>
     <w:lsdException w:name="Body Text Indent" w:semiHidden="1" w:unhideWhenUsed="1"/>
     <w:lsdException w:name="List Continue" w:semiHidden="1" w:unhideWhenUsed="1"/>
@@ -8353,8 +8638,8 @@
     <w:lsdException w:name="Subtle Reference" w:uiPriority="31" w:qFormat="1"/>
     <w:lsdException w:name="Intense Reference" w:uiPriority="32" w:qFormat="1"/>
     <w:lsdException w:name="Book Title" w:uiPriority="33" w:qFormat="1"/>
-    <w:lsdException w:name="Bibliography" w:semiHidden="1" w:uiPriority="37" w:unhideWhenUsed="1"/>
-    <w:lsdException w:name="TOC Heading" w:semiHidden="1" w:uiPriority="39" w:unhideWhenUsed="1" w:qFormat="1"/>
+    <w:lsdException w:name="Bibliography" w:uiPriority="37" w:semiHidden="1" w:unhideWhenUsed="1"/>
+    <w:lsdException w:name="TOC Heading" w:uiPriority="39" w:semiHidden="1" w:unhideWhenUsed="1" w:qFormat="1"/>
     <w:lsdException w:name="Plain Table 1" w:uiPriority="41"/>
     <w:lsdException w:name="Plain Table 2" w:uiPriority="42"/>
     <w:lsdException w:name="Plain Table 3" w:uiPriority="43"/>
@@ -8465,7 +8750,7 @@
     <w:lsdException w:name="Unresolved Mention" w:semiHidden="1" w:unhideWhenUsed="1"/>
     <w:lsdException w:name="Smart Link" w:semiHidden="1" w:unhideWhenUsed="1"/>
   </w:latentStyles>
-  <w:style w:type="paragraph" w:default="1" w:styleId="Normal">
+  <w:style w:type="paragraph" w:styleId="Normal" w:default="1">
     <w:name w:val="Normal"/>
     <w:qFormat/>
     <w:pPr>
@@ -8631,13 +8916,13 @@
       <w:sz w:val="18"/>
     </w:rPr>
   </w:style>
-  <w:style w:type="character" w:default="1" w:styleId="DefaultParagraphFont">
+  <w:style w:type="character" w:styleId="DefaultParagraphFont" w:default="1">
     <w:name w:val="Default Paragraph Font"/>
     <w:uiPriority w:val="1"/>
     <w:semiHidden/>
     <w:unhideWhenUsed/>
   </w:style>
-  <w:style w:type="table" w:default="1" w:styleId="TableNormal">
+  <w:style w:type="table" w:styleId="TableNormal" w:default="1">
     <w:name w:val="Normal Table"/>
     <w:uiPriority w:val="99"/>
     <w:semiHidden/>
@@ -8652,13 +8937,13 @@
       </w:tblCellMar>
     </w:tblPr>
   </w:style>
-  <w:style w:type="numbering" w:default="1" w:styleId="NoList">
+  <w:style w:type="numbering" w:styleId="NoList" w:default="1">
     <w:name w:val="No List"/>
     <w:uiPriority w:val="99"/>
     <w:semiHidden/>
     <w:unhideWhenUsed/>
   </w:style>
-  <w:style w:type="paragraph" w:customStyle="1" w:styleId="Paragraph2">
+  <w:style w:type="paragraph" w:styleId="Paragraph2" w:customStyle="1">
     <w:name w:val="Paragraph2"/>
     <w:basedOn w:val="Normal"/>
     <w:pPr>
@@ -8773,7 +9058,7 @@
     <w:name w:val="page number"/>
     <w:basedOn w:val="DefaultParagraphFont"/>
   </w:style>
-  <w:style w:type="paragraph" w:customStyle="1" w:styleId="Tabletext">
+  <w:style w:type="paragraph" w:styleId="Tabletext" w:customStyle="1">
     <w:name w:val="Tabletext"/>
     <w:basedOn w:val="Normal"/>
     <w:pPr>
@@ -8790,7 +9075,7 @@
       <w:ind w:left="720"/>
     </w:pPr>
   </w:style>
-  <w:style w:type="paragraph" w:customStyle="1" w:styleId="Blockquote">
+  <w:style w:type="paragraph" w:styleId="Blockquote" w:customStyle="1">
     <w:name w:val="Blockquote"/>
     <w:basedOn w:val="Normal"/>
     <w:pPr>
@@ -8804,14 +9089,14 @@
       <w:lang w:val="en-CA"/>
     </w:rPr>
   </w:style>
-  <w:style w:type="paragraph" w:customStyle="1" w:styleId="Bullet1">
+  <w:style w:type="paragraph" w:styleId="Bullet1" w:customStyle="1">
     <w:name w:val="Bullet1"/>
     <w:basedOn w:val="Normal"/>
     <w:pPr>
       <w:ind w:left="720" w:hanging="432"/>
     </w:pPr>
   </w:style>
-  <w:style w:type="paragraph" w:customStyle="1" w:styleId="Bullet2">
+  <w:style w:type="paragraph" w:styleId="Bullet2" w:customStyle="1">
     <w:name w:val="Bullet2"/>
     <w:basedOn w:val="Normal"/>
     <w:pPr>
@@ -8849,7 +9134,7 @@
       <w:keepNext/>
       <w:keepLines/>
       <w:pBdr>
-        <w:bottom w:val="single" w:sz="6" w:space="0" w:color="000000"/>
+        <w:bottom w:val="single" w:color="000000" w:sz="6" w:space="0"/>
       </w:pBdr>
       <w:spacing w:before="40" w:after="40"/>
       <w:ind w:left="360" w:hanging="360"/>
@@ -8859,7 +9144,7 @@
       <w:sz w:val="16"/>
     </w:rPr>
   </w:style>
-  <w:style w:type="paragraph" w:customStyle="1" w:styleId="MainTitle">
+  <w:style w:type="paragraph" w:styleId="MainTitle" w:customStyle="1">
     <w:name w:val="Main Title"/>
     <w:basedOn w:val="Normal"/>
     <w:pPr>
@@ -8873,7 +9158,7 @@
       <w:sz w:val="32"/>
     </w:rPr>
   </w:style>
-  <w:style w:type="paragraph" w:customStyle="1" w:styleId="Paragraph1">
+  <w:style w:type="paragraph" w:styleId="Paragraph1" w:customStyle="1">
     <w:name w:val="Paragraph1"/>
     <w:basedOn w:val="Normal"/>
     <w:pPr>
@@ -8881,7 +9166,7 @@
       <w:jc w:val="both"/>
     </w:pPr>
   </w:style>
-  <w:style w:type="paragraph" w:customStyle="1" w:styleId="Paragraph3">
+  <w:style w:type="paragraph" w:styleId="Paragraph3" w:customStyle="1">
     <w:name w:val="Paragraph3"/>
     <w:basedOn w:val="Normal"/>
     <w:pPr>
@@ -8890,7 +9175,7 @@
       <w:jc w:val="both"/>
     </w:pPr>
   </w:style>
-  <w:style w:type="paragraph" w:customStyle="1" w:styleId="Paragraph4">
+  <w:style w:type="paragraph" w:styleId="Paragraph4" w:customStyle="1">
     <w:name w:val="Paragraph4"/>
     <w:basedOn w:val="Normal"/>
     <w:pPr>
@@ -8997,7 +9282,7 @@
       <w:u w:val="single"/>
     </w:rPr>
   </w:style>
-  <w:style w:type="paragraph" w:customStyle="1" w:styleId="Body">
+  <w:style w:type="paragraph" w:styleId="Body" w:customStyle="1">
     <w:name w:val="Body"/>
     <w:basedOn w:val="Normal"/>
     <w:pPr>
@@ -9009,7 +9294,7 @@
       <w:rFonts w:ascii="Book Antiqua" w:hAnsi="Book Antiqua"/>
     </w:rPr>
   </w:style>
-  <w:style w:type="paragraph" w:customStyle="1" w:styleId="Bullet">
+  <w:style w:type="paragraph" w:styleId="Bullet" w:customStyle="1">
     <w:name w:val="Bullet"/>
     <w:basedOn w:val="Normal"/>
     <w:pPr>
@@ -9028,7 +9313,7 @@
       <w:rFonts w:ascii="Book Antiqua" w:hAnsi="Book Antiqua"/>
     </w:rPr>
   </w:style>
-  <w:style w:type="paragraph" w:customStyle="1" w:styleId="InfoBlue">
+  <w:style w:type="paragraph" w:styleId="InfoBlue" w:customStyle="1">
     <w:name w:val="InfoBlue"/>
     <w:basedOn w:val="Normal"/>
     <w:next w:val="BodyText"/>
@@ -9071,7 +9356,7 @@
       <w:bCs/>
     </w:rPr>
   </w:style>
-  <w:style w:type="paragraph" w:customStyle="1" w:styleId="infoblue0">
+  <w:style w:type="paragraph" w:styleId="infoblue0" w:customStyle="1">
     <w:name w:val="infoblue"/>
     <w:basedOn w:val="Normal"/>
     <w:pPr>
@@ -9112,12 +9397,12 @@
     <w:rsid w:val="00FB4123"/>
     <w:tblPr>
       <w:tblBorders>
-        <w:top w:val="single" w:sz="4" w:space="0" w:color="000000" w:themeColor="text1"/>
-        <w:left w:val="single" w:sz="4" w:space="0" w:color="000000" w:themeColor="text1"/>
-        <w:bottom w:val="single" w:sz="4" w:space="0" w:color="000000" w:themeColor="text1"/>
-        <w:right w:val="single" w:sz="4" w:space="0" w:color="000000" w:themeColor="text1"/>
-        <w:insideH w:val="single" w:sz="4" w:space="0" w:color="000000" w:themeColor="text1"/>
-        <w:insideV w:val="single" w:sz="4" w:space="0" w:color="000000" w:themeColor="text1"/>
+        <w:top w:val="single" w:color="000000" w:themeColor="text1" w:sz="4" w:space="0"/>
+        <w:left w:val="single" w:color="000000" w:themeColor="text1" w:sz="4" w:space="0"/>
+        <w:bottom w:val="single" w:color="000000" w:themeColor="text1" w:sz="4" w:space="0"/>
+        <w:right w:val="single" w:color="000000" w:themeColor="text1" w:sz="4" w:space="0"/>
+        <w:insideH w:val="single" w:color="000000" w:themeColor="text1" w:sz="4" w:space="0"/>
+        <w:insideV w:val="single" w:color="000000" w:themeColor="text1" w:sz="4" w:space="0"/>
       </w:tblBorders>
     </w:tblPr>
   </w:style>

</xml_diff>

<commit_message>
Edit software development plan
Changes version on front page to 1.6 to match all other references.
In section 1.4, deletes duplicate Project Description. In section 2.4,
adds version 1.6 to the Software Development Plan history. In section
2.1 changes the second * in the operators list to **. A few grammar
corrections.
</commit_message>
<xml_diff>
--- a/Documentation/Software-Development-Plan.docx
+++ b/Documentation/Software-Development-Plan.docx
@@ -16,21 +16,11 @@
         <w:pStyle w:val="Title"/>
         <w:jc w:val="right"/>
       </w:pPr>
-      <w:r>
-        <w:fldChar w:fldCharType="begin"/>
-      </w:r>
-      <w:r>
-        <w:instrText>TITLE  \* MERGEFORMAT</w:instrText>
-      </w:r>
-      <w:r>
-        <w:fldChar w:fldCharType="separate"/>
-      </w:r>
-      <w:r>
-        <w:t>Software Development Plan</w:t>
-      </w:r>
-      <w:r>
-        <w:fldChar w:fldCharType="end"/>
-      </w:r>
+      <w:fldSimple w:instr="TITLE  \* MERGEFORMAT">
+        <w:r>
+          <w:t>Software Development Plan</w:t>
+        </w:r>
+      </w:fldSimple>
     </w:p>
     <w:p>
       <w:pPr>
@@ -50,7 +40,7 @@
         <w:rPr>
           <w:sz w:val="28"/>
         </w:rPr>
-        <w:t>5</w:t>
+        <w:t>6</w:t>
       </w:r>
       <w:r>
         <w:rPr>
@@ -79,7 +69,7 @@
           <w:headerReference w:type="default" r:id="rId7"/>
           <w:footerReference w:type="even" r:id="rId8"/>
           <w:footerReference w:type="default" r:id="rId9"/>
-          <w:pgSz w:w="12240" w:h="15840" w:orient="portrait" w:code="1"/>
+          <w:pgSz w:w="12240" w:h="15840" w:code="1"/>
           <w:pgMar w:top="1440" w:right="1440" w:bottom="1440" w:left="1440" w:header="720" w:footer="720" w:gutter="0"/>
           <w:cols w:space="720"/>
           <w:vAlign w:val="center"/>
@@ -91,6 +81,7 @@
         <w:pStyle w:val="Title"/>
       </w:pPr>
       <w:r>
+        <w:lastRenderedPageBreak/>
         <w:t>Revision History</w:t>
       </w:r>
     </w:p>
@@ -98,12 +89,12 @@
       <w:tblPr>
         <w:tblW w:w="9591" w:type="dxa"/>
         <w:tblBorders>
-          <w:top w:val="single" w:color="auto" w:sz="6" w:space="0"/>
-          <w:left w:val="single" w:color="auto" w:sz="6" w:space="0"/>
-          <w:bottom w:val="single" w:color="auto" w:sz="6" w:space="0"/>
-          <w:right w:val="single" w:color="auto" w:sz="6" w:space="0"/>
-          <w:insideH w:val="single" w:color="auto" w:sz="6" w:space="0"/>
-          <w:insideV w:val="single" w:color="auto" w:sz="6" w:space="0"/>
+          <w:top w:val="single" w:sz="6" w:space="0" w:color="auto"/>
+          <w:left w:val="single" w:sz="6" w:space="0" w:color="auto"/>
+          <w:bottom w:val="single" w:sz="6" w:space="0" w:color="auto"/>
+          <w:right w:val="single" w:sz="6" w:space="0" w:color="auto"/>
+          <w:insideH w:val="single" w:sz="6" w:space="0" w:color="auto"/>
+          <w:insideV w:val="single" w:sz="6" w:space="0" w:color="auto"/>
         </w:tblBorders>
         <w:tblLayout w:type="fixed"/>
         <w:tblLook w:val="0000" w:firstRow="0" w:lastRow="0" w:firstColumn="0" w:lastColumn="0" w:noHBand="0" w:noVBand="0"/>
@@ -121,7 +112,6 @@
         <w:tc>
           <w:tcPr>
             <w:tcW w:w="2325" w:type="dxa"/>
-            <w:tcMar/>
           </w:tcPr>
           <w:p>
             <w:pPr>
@@ -142,7 +132,6 @@
         <w:tc>
           <w:tcPr>
             <w:tcW w:w="1162" w:type="dxa"/>
-            <w:tcMar/>
           </w:tcPr>
           <w:p>
             <w:pPr>
@@ -163,7 +152,6 @@
         <w:tc>
           <w:tcPr>
             <w:tcW w:w="3779" w:type="dxa"/>
-            <w:tcMar/>
           </w:tcPr>
           <w:p>
             <w:pPr>
@@ -184,7 +172,6 @@
         <w:tc>
           <w:tcPr>
             <w:tcW w:w="2325" w:type="dxa"/>
-            <w:tcMar/>
           </w:tcPr>
           <w:p>
             <w:pPr>
@@ -210,7 +197,6 @@
         <w:tc>
           <w:tcPr>
             <w:tcW w:w="2325" w:type="dxa"/>
-            <w:tcMar/>
           </w:tcPr>
           <w:p>
             <w:pPr>
@@ -224,7 +210,6 @@
         <w:tc>
           <w:tcPr>
             <w:tcW w:w="1162" w:type="dxa"/>
-            <w:tcMar/>
           </w:tcPr>
           <w:p>
             <w:pPr>
@@ -238,7 +223,6 @@
         <w:tc>
           <w:tcPr>
             <w:tcW w:w="3779" w:type="dxa"/>
-            <w:tcMar/>
           </w:tcPr>
           <w:p>
             <w:pPr>
@@ -252,7 +236,6 @@
         <w:tc>
           <w:tcPr>
             <w:tcW w:w="2325" w:type="dxa"/>
-            <w:tcMar/>
           </w:tcPr>
           <w:p>
             <w:pPr>
@@ -271,7 +254,6 @@
         <w:tc>
           <w:tcPr>
             <w:tcW w:w="2325" w:type="dxa"/>
-            <w:tcMar/>
           </w:tcPr>
           <w:p>
             <w:pPr>
@@ -285,7 +267,6 @@
         <w:tc>
           <w:tcPr>
             <w:tcW w:w="1162" w:type="dxa"/>
-            <w:tcMar/>
           </w:tcPr>
           <w:p>
             <w:pPr>
@@ -299,7 +280,6 @@
         <w:tc>
           <w:tcPr>
             <w:tcW w:w="3779" w:type="dxa"/>
-            <w:tcMar/>
           </w:tcPr>
           <w:p>
             <w:pPr>
@@ -316,7 +296,6 @@
         <w:tc>
           <w:tcPr>
             <w:tcW w:w="2325" w:type="dxa"/>
-            <w:tcMar/>
           </w:tcPr>
           <w:p>
             <w:pPr>
@@ -335,7 +314,6 @@
         <w:tc>
           <w:tcPr>
             <w:tcW w:w="2325" w:type="dxa"/>
-            <w:tcMar/>
           </w:tcPr>
           <w:p>
             <w:pPr>
@@ -349,7 +327,6 @@
         <w:tc>
           <w:tcPr>
             <w:tcW w:w="1162" w:type="dxa"/>
-            <w:tcMar/>
           </w:tcPr>
           <w:p>
             <w:pPr>
@@ -363,7 +340,6 @@
         <w:tc>
           <w:tcPr>
             <w:tcW w:w="3779" w:type="dxa"/>
-            <w:tcMar/>
           </w:tcPr>
           <w:p>
             <w:pPr>
@@ -380,7 +356,6 @@
         <w:tc>
           <w:tcPr>
             <w:tcW w:w="2325" w:type="dxa"/>
-            <w:tcMar/>
           </w:tcPr>
           <w:p>
             <w:pPr>
@@ -399,7 +374,6 @@
         <w:tc>
           <w:tcPr>
             <w:tcW w:w="2325" w:type="dxa"/>
-            <w:tcMar/>
           </w:tcPr>
           <w:p>
             <w:pPr>
@@ -413,7 +387,6 @@
         <w:tc>
           <w:tcPr>
             <w:tcW w:w="1162" w:type="dxa"/>
-            <w:tcMar/>
           </w:tcPr>
           <w:p>
             <w:pPr>
@@ -427,7 +400,6 @@
         <w:tc>
           <w:tcPr>
             <w:tcW w:w="3779" w:type="dxa"/>
-            <w:tcMar/>
           </w:tcPr>
           <w:p>
             <w:pPr>
@@ -444,7 +416,6 @@
         <w:tc>
           <w:tcPr>
             <w:tcW w:w="2325" w:type="dxa"/>
-            <w:tcMar/>
           </w:tcPr>
           <w:p>
             <w:pPr>
@@ -463,7 +434,6 @@
         <w:tc>
           <w:tcPr>
             <w:tcW w:w="2325" w:type="dxa"/>
-            <w:tcMar/>
           </w:tcPr>
           <w:p>
             <w:pPr>
@@ -480,7 +450,6 @@
         <w:tc>
           <w:tcPr>
             <w:tcW w:w="1162" w:type="dxa"/>
-            <w:tcMar/>
           </w:tcPr>
           <w:p>
             <w:pPr>
@@ -494,7 +463,6 @@
         <w:tc>
           <w:tcPr>
             <w:tcW w:w="3779" w:type="dxa"/>
-            <w:tcMar/>
           </w:tcPr>
           <w:p>
             <w:pPr>
@@ -511,7 +479,6 @@
         <w:tc>
           <w:tcPr>
             <w:tcW w:w="2325" w:type="dxa"/>
-            <w:tcMar/>
           </w:tcPr>
           <w:p>
             <w:pPr>
@@ -530,7 +497,6 @@
         <w:tc>
           <w:tcPr>
             <w:tcW w:w="2325" w:type="dxa"/>
-            <w:tcMar/>
           </w:tcPr>
           <w:p>
             <w:pPr>
@@ -544,7 +510,6 @@
         <w:tc>
           <w:tcPr>
             <w:tcW w:w="1162" w:type="dxa"/>
-            <w:tcMar/>
           </w:tcPr>
           <w:p>
             <w:pPr>
@@ -558,7 +523,6 @@
         <w:tc>
           <w:tcPr>
             <w:tcW w:w="3779" w:type="dxa"/>
-            <w:tcMar/>
           </w:tcPr>
           <w:p>
             <w:pPr>
@@ -575,20 +539,14 @@
         <w:tc>
           <w:tcPr>
             <w:tcW w:w="2325" w:type="dxa"/>
-            <w:tcMar/>
           </w:tcPr>
           <w:p>
             <w:pPr>
               <w:pStyle w:val="Tabletext"/>
             </w:pPr>
             <w:r>
-              <w:t xml:space="preserve">Ashley </w:t>
-            </w:r>
-            <w:proofErr w:type="spellStart"/>
-            <w:r>
-              <w:t>Vierling</w:t>
-            </w:r>
-            <w:proofErr w:type="spellEnd"/>
+              <w:t>Ashley Vierling</w:t>
+            </w:r>
           </w:p>
         </w:tc>
       </w:tr>
@@ -599,14 +557,12 @@
         <w:tc>
           <w:tcPr>
             <w:tcW w:w="2325" w:type="dxa"/>
-            <w:tcMar/>
           </w:tcPr>
           <w:p>
             <w:pPr>
               <w:pStyle w:val="Tabletext"/>
             </w:pPr>
             <w:r>
-              <w:rPr/>
               <w:t>09/24/2023</w:t>
             </w:r>
           </w:p>
@@ -614,14 +570,12 @@
         <w:tc>
           <w:tcPr>
             <w:tcW w:w="1162" w:type="dxa"/>
-            <w:tcMar/>
           </w:tcPr>
           <w:p>
             <w:pPr>
               <w:pStyle w:val="Tabletext"/>
             </w:pPr>
             <w:r>
-              <w:rPr/>
               <w:t>1.6</w:t>
             </w:r>
           </w:p>
@@ -629,14 +583,12 @@
         <w:tc>
           <w:tcPr>
             <w:tcW w:w="3779" w:type="dxa"/>
-            <w:tcMar/>
           </w:tcPr>
           <w:p>
             <w:pPr>
               <w:pStyle w:val="Tabletext"/>
             </w:pPr>
             <w:r>
-              <w:rPr/>
               <w:t>Updated References &amp; Glossary</w:t>
             </w:r>
           </w:p>
@@ -644,14 +596,12 @@
         <w:tc>
           <w:tcPr>
             <w:tcW w:w="2325" w:type="dxa"/>
-            <w:tcMar/>
           </w:tcPr>
           <w:p>
             <w:pPr>
               <w:pStyle w:val="Tabletext"/>
             </w:pPr>
             <w:r>
-              <w:rPr/>
               <w:t>Aryan Kevat</w:t>
             </w:r>
           </w:p>
@@ -672,6 +622,7 @@
         <w:pStyle w:val="Title"/>
       </w:pPr>
       <w:r>
+        <w:lastRenderedPageBreak/>
         <w:t>Table of Contents</w:t>
       </w:r>
     </w:p>
@@ -709,7 +660,7 @@
         </w:rPr>
         <w:fldChar w:fldCharType="separate"/>
       </w:r>
-      <w:hyperlink w:history="1" w:anchor="_Toc11132094">
+      <w:hyperlink w:anchor="_Toc11132094" w:history="1">
         <w:r>
           <w:rPr>
             <w:rStyle w:val="Hyperlink"/>
@@ -797,7 +748,7 @@
           <w:sz w:val="24"/>
         </w:rPr>
       </w:pPr>
-      <w:hyperlink w:history="1" w:anchor="_Toc11132095">
+      <w:hyperlink w:anchor="_Toc11132095" w:history="1">
         <w:r>
           <w:rPr>
             <w:rStyle w:val="Hyperlink"/>
@@ -885,7 +836,7 @@
           <w:sz w:val="24"/>
         </w:rPr>
       </w:pPr>
-      <w:hyperlink w:history="1" w:anchor="_Toc11132096">
+      <w:hyperlink w:anchor="_Toc11132096" w:history="1">
         <w:r>
           <w:rPr>
             <w:rStyle w:val="Hyperlink"/>
@@ -973,7 +924,7 @@
           <w:sz w:val="24"/>
         </w:rPr>
       </w:pPr>
-      <w:hyperlink w:history="1" w:anchor="_Toc11132097">
+      <w:hyperlink w:anchor="_Toc11132097" w:history="1">
         <w:r>
           <w:rPr>
             <w:rStyle w:val="Hyperlink"/>
@@ -1061,7 +1012,7 @@
           <w:sz w:val="24"/>
         </w:rPr>
       </w:pPr>
-      <w:hyperlink w:history="1" w:anchor="_Toc11132098">
+      <w:hyperlink w:anchor="_Toc11132098" w:history="1">
         <w:r>
           <w:rPr>
             <w:rStyle w:val="Hyperlink"/>
@@ -1149,7 +1100,7 @@
           <w:sz w:val="24"/>
         </w:rPr>
       </w:pPr>
-      <w:hyperlink w:history="1" w:anchor="_Toc11132099">
+      <w:hyperlink w:anchor="_Toc11132099" w:history="1">
         <w:r>
           <w:rPr>
             <w:rStyle w:val="Hyperlink"/>
@@ -1237,7 +1188,7 @@
           <w:sz w:val="24"/>
         </w:rPr>
       </w:pPr>
-      <w:hyperlink w:history="1" w:anchor="_Toc11132100">
+      <w:hyperlink w:anchor="_Toc11132100" w:history="1">
         <w:r>
           <w:rPr>
             <w:rStyle w:val="Hyperlink"/>
@@ -1325,7 +1276,7 @@
           <w:sz w:val="24"/>
         </w:rPr>
       </w:pPr>
-      <w:hyperlink w:history="1" w:anchor="_Toc11132101">
+      <w:hyperlink w:anchor="_Toc11132101" w:history="1">
         <w:r>
           <w:rPr>
             <w:rStyle w:val="Hyperlink"/>
@@ -1413,7 +1364,7 @@
           <w:sz w:val="24"/>
         </w:rPr>
       </w:pPr>
-      <w:hyperlink w:history="1" w:anchor="_Toc11132102">
+      <w:hyperlink w:anchor="_Toc11132102" w:history="1">
         <w:r>
           <w:rPr>
             <w:rStyle w:val="Hyperlink"/>
@@ -1501,7 +1452,7 @@
           <w:sz w:val="24"/>
         </w:rPr>
       </w:pPr>
-      <w:hyperlink w:history="1" w:anchor="_Toc11132103">
+      <w:hyperlink w:anchor="_Toc11132103" w:history="1">
         <w:r>
           <w:rPr>
             <w:rStyle w:val="Hyperlink"/>
@@ -1589,7 +1540,7 @@
           <w:sz w:val="24"/>
         </w:rPr>
       </w:pPr>
-      <w:hyperlink w:history="1" w:anchor="_Toc11132104">
+      <w:hyperlink w:anchor="_Toc11132104" w:history="1">
         <w:r>
           <w:rPr>
             <w:rStyle w:val="Hyperlink"/>
@@ -1677,7 +1628,7 @@
           <w:sz w:val="24"/>
         </w:rPr>
       </w:pPr>
-      <w:hyperlink w:history="1" w:anchor="_Toc11132105">
+      <w:hyperlink w:anchor="_Toc11132105" w:history="1">
         <w:r>
           <w:rPr>
             <w:rStyle w:val="Hyperlink"/>
@@ -1765,7 +1716,7 @@
           <w:sz w:val="24"/>
         </w:rPr>
       </w:pPr>
-      <w:hyperlink w:history="1" w:anchor="_Toc11132106">
+      <w:hyperlink w:anchor="_Toc11132106" w:history="1">
         <w:r>
           <w:rPr>
             <w:rStyle w:val="Hyperlink"/>
@@ -1853,7 +1804,7 @@
           <w:sz w:val="24"/>
         </w:rPr>
       </w:pPr>
-      <w:hyperlink w:history="1" w:anchor="_Toc11132107">
+      <w:hyperlink w:anchor="_Toc11132107" w:history="1">
         <w:r>
           <w:rPr>
             <w:rStyle w:val="Hyperlink"/>
@@ -1941,7 +1892,7 @@
           <w:sz w:val="24"/>
         </w:rPr>
       </w:pPr>
-      <w:hyperlink w:history="1" w:anchor="_Toc11132108">
+      <w:hyperlink w:anchor="_Toc11132108" w:history="1">
         <w:r>
           <w:rPr>
             <w:rStyle w:val="Hyperlink"/>
@@ -2029,7 +1980,7 @@
           <w:sz w:val="24"/>
         </w:rPr>
       </w:pPr>
-      <w:hyperlink w:history="1" w:anchor="_Toc11132109">
+      <w:hyperlink w:anchor="_Toc11132109" w:history="1">
         <w:r>
           <w:rPr>
             <w:rStyle w:val="Hyperlink"/>
@@ -2117,7 +2068,7 @@
           <w:sz w:val="24"/>
         </w:rPr>
       </w:pPr>
-      <w:hyperlink w:history="1" w:anchor="_Toc11132110">
+      <w:hyperlink w:anchor="_Toc11132110" w:history="1">
         <w:r>
           <w:rPr>
             <w:rStyle w:val="Hyperlink"/>
@@ -2205,7 +2156,7 @@
           <w:sz w:val="24"/>
         </w:rPr>
       </w:pPr>
-      <w:hyperlink w:history="1" w:anchor="_Toc11132111">
+      <w:hyperlink w:anchor="_Toc11132111" w:history="1">
         <w:r>
           <w:rPr>
             <w:rStyle w:val="Hyperlink"/>
@@ -2293,7 +2244,7 @@
           <w:sz w:val="24"/>
         </w:rPr>
       </w:pPr>
-      <w:hyperlink w:history="1" w:anchor="_Toc11132112">
+      <w:hyperlink w:anchor="_Toc11132112" w:history="1">
         <w:r>
           <w:rPr>
             <w:rStyle w:val="Hyperlink"/>
@@ -2381,7 +2332,7 @@
           <w:sz w:val="24"/>
         </w:rPr>
       </w:pPr>
-      <w:hyperlink w:history="1" w:anchor="_Toc11132113">
+      <w:hyperlink w:anchor="_Toc11132113" w:history="1">
         <w:r>
           <w:rPr>
             <w:rStyle w:val="Hyperlink"/>
@@ -2471,7 +2422,7 @@
           <w:sz w:val="24"/>
         </w:rPr>
       </w:pPr>
-      <w:hyperlink w:history="1" w:anchor="_Toc11132114">
+      <w:hyperlink w:anchor="_Toc11132114" w:history="1">
         <w:r>
           <w:rPr>
             <w:rStyle w:val="Hyperlink"/>
@@ -2561,7 +2512,7 @@
           <w:sz w:val="24"/>
         </w:rPr>
       </w:pPr>
-      <w:hyperlink w:history="1" w:anchor="_Toc11132115">
+      <w:hyperlink w:anchor="_Toc11132115" w:history="1">
         <w:r>
           <w:rPr>
             <w:rStyle w:val="Hyperlink"/>
@@ -2651,7 +2602,7 @@
           <w:sz w:val="24"/>
         </w:rPr>
       </w:pPr>
-      <w:hyperlink w:history="1" w:anchor="_Toc11132116">
+      <w:hyperlink w:anchor="_Toc11132116" w:history="1">
         <w:r>
           <w:rPr>
             <w:rStyle w:val="Hyperlink"/>
@@ -2741,7 +2692,7 @@
           <w:sz w:val="24"/>
         </w:rPr>
       </w:pPr>
-      <w:hyperlink w:history="1" w:anchor="_Toc11132117">
+      <w:hyperlink w:anchor="_Toc11132117" w:history="1">
         <w:r>
           <w:rPr>
             <w:rStyle w:val="Hyperlink"/>
@@ -2831,7 +2782,7 @@
           <w:sz w:val="24"/>
         </w:rPr>
       </w:pPr>
-      <w:hyperlink w:history="1" w:anchor="_Toc11132118">
+      <w:hyperlink w:anchor="_Toc11132118" w:history="1">
         <w:r>
           <w:rPr>
             <w:rStyle w:val="Hyperlink"/>
@@ -2921,21 +2872,11 @@
       <w:r>
         <w:br w:type="page"/>
       </w:r>
-      <w:r>
-        <w:fldChar w:fldCharType="begin"/>
-      </w:r>
-      <w:r>
-        <w:instrText>TITLE  \* MERGEFORMAT</w:instrText>
-      </w:r>
-      <w:r>
-        <w:fldChar w:fldCharType="separate"/>
-      </w:r>
-      <w:r>
-        <w:t>Software Development Plan</w:t>
-      </w:r>
-      <w:r>
-        <w:fldChar w:fldCharType="end"/>
-      </w:r>
+      <w:fldSimple w:instr="TITLE  \* MERGEFORMAT">
+        <w:r>
+          <w:t>Software Development Plan</w:t>
+        </w:r>
+      </w:fldSimple>
     </w:p>
     <w:p>
       <w:pPr>
@@ -2945,16 +2886,16 @@
           <w:numId w:val="0"/>
         </w:numPr>
       </w:pPr>
-      <w:bookmarkStart w:name="_Toc447095880" w:id="0"/>
+      <w:bookmarkStart w:id="0" w:name="_Toc447095880"/>
     </w:p>
     <w:p>
       <w:pPr>
         <w:pStyle w:val="Heading1"/>
       </w:pPr>
-      <w:bookmarkStart w:name="_Toc524312826" w:id="1"/>
-      <w:bookmarkStart w:name="_Toc11132094" w:id="2"/>
-      <w:bookmarkStart w:name="_Toc456598586" w:id="3"/>
-      <w:bookmarkStart w:name="_Toc456600917" w:id="4"/>
+      <w:bookmarkStart w:id="1" w:name="_Toc524312826"/>
+      <w:bookmarkStart w:id="2" w:name="_Toc11132094"/>
+      <w:bookmarkStart w:id="3" w:name="_Toc456598586"/>
+      <w:bookmarkStart w:id="4" w:name="_Toc456600917"/>
       <w:r>
         <w:t>Introduction</w:t>
       </w:r>
@@ -2965,8 +2906,8 @@
       <w:pPr>
         <w:ind w:left="720"/>
       </w:pPr>
-      <w:bookmarkStart w:name="_Toc524312827" w:id="5"/>
-      <w:bookmarkStart w:name="_Toc11132095" w:id="6"/>
+      <w:bookmarkStart w:id="5" w:name="_Toc524312827"/>
+      <w:bookmarkStart w:id="6" w:name="_Toc11132095"/>
       <w:r>
         <w:t xml:space="preserve">The following document is called the </w:t>
       </w:r>
@@ -2978,7 +2919,15 @@
         <w:t>Software Development Plan</w:t>
       </w:r>
       <w:r>
-        <w:t>. It contains all information needed in ensuring the Arithmetic Expression Evaluator project stays on path.</w:t>
+        <w:t xml:space="preserve">. It contains all information needed in ensuring the Arithmetic Expression Evaluator project stays on </w:t>
+      </w:r>
+      <w:proofErr w:type="gramStart"/>
+      <w:r>
+        <w:t>path</w:t>
+      </w:r>
+      <w:proofErr w:type="gramEnd"/>
+      <w:r>
+        <w:t>.</w:t>
       </w:r>
     </w:p>
     <w:p>
@@ -2995,8 +2944,8 @@
       <w:pPr>
         <w:pStyle w:val="BodyText"/>
       </w:pPr>
-      <w:bookmarkStart w:name="_Toc524312828" w:id="7"/>
-      <w:bookmarkStart w:name="_Toc11132096" w:id="8"/>
+      <w:bookmarkStart w:id="7" w:name="_Toc524312828"/>
+      <w:bookmarkStart w:id="8" w:name="_Toc11132096"/>
       <w:r>
         <w:t xml:space="preserve">The purpose of the </w:t>
       </w:r>
@@ -3061,7 +3010,15 @@
         <w:t>Software Development Plan</w:t>
       </w:r>
       <w:r>
-        <w:t xml:space="preserve"> to ensure the project process is running smoothly and on-time. They will refer to this plan when planning project development and all it requires (e.g., resources, scheduling. Etc.)</w:t>
+        <w:t xml:space="preserve"> to ensure the project process is running smoothly and </w:t>
+      </w:r>
+      <w:proofErr w:type="gramStart"/>
+      <w:r>
+        <w:t>on-time</w:t>
+      </w:r>
+      <w:proofErr w:type="gramEnd"/>
+      <w:r>
+        <w:t>. They will refer to this plan when planning project development and all it requires (e.g., resources, scheduling. Etc.)</w:t>
       </w:r>
     </w:p>
     <w:p>
@@ -3086,7 +3043,13 @@
         <w:t>—</w:t>
       </w:r>
       <w:r>
-        <w:t xml:space="preserve"> The project tea will use this plan to keep track of their responsibilities. This </w:t>
+        <w:t xml:space="preserve"> The project tea</w:t>
+      </w:r>
+      <w:r>
+        <w:t>m</w:t>
+      </w:r>
+      <w:r>
+        <w:t xml:space="preserve"> will use this plan to keep track of their responsibilities. This </w:t>
       </w:r>
       <w:r>
         <w:t>includes</w:t>
@@ -3109,8 +3072,8 @@
       <w:pPr>
         <w:pStyle w:val="BodyText"/>
       </w:pPr>
-      <w:bookmarkStart w:name="_Toc524312829" w:id="9"/>
-      <w:bookmarkStart w:name="_Toc11132097" w:id="10"/>
+      <w:bookmarkStart w:id="9" w:name="_Toc524312829"/>
+      <w:bookmarkStart w:id="10" w:name="_Toc11132097"/>
       <w:r>
         <w:t xml:space="preserve">This </w:t>
       </w:r>
@@ -3138,9 +3101,11 @@
       <w:r>
         <w:t xml:space="preserve">The information given in the document </w:t>
       </w:r>
+      <w:proofErr w:type="gramStart"/>
       <w:r>
         <w:t>is following</w:t>
       </w:r>
+      <w:proofErr w:type="gramEnd"/>
       <w:r>
         <w:t xml:space="preserve"> the project requirements and will be used to ensure the process follows such requirements.  </w:t>
       </w:r>
@@ -3167,8 +3132,8 @@
       <w:pPr>
         <w:pStyle w:val="Heading2"/>
       </w:pPr>
-      <w:bookmarkStart w:name="_Toc524312830" w:id="11"/>
-      <w:bookmarkStart w:name="_Toc11132098" w:id="12"/>
+      <w:bookmarkStart w:id="11" w:name="_Toc524312830"/>
+      <w:bookmarkStart w:id="12" w:name="_Toc11132098"/>
       <w:r>
         <w:t>References</w:t>
       </w:r>
@@ -3185,49 +3150,36 @@
         <w:tabs>
           <w:tab w:val="num" w:pos="1080"/>
         </w:tabs>
-        <w:rPr/>
-      </w:pPr>
-      <w:r>
-        <w:rPr>
-          <w:b w:val="1"/>
-          <w:bCs w:val="1"/>
+      </w:pPr>
+      <w:r>
+        <w:rPr>
+          <w:b/>
+          <w:bCs/>
         </w:rPr>
         <w:t>Meeting logs</w:t>
       </w:r>
       <w:r>
-        <w:rPr/>
+        <w:t xml:space="preserve"> —</w:t>
+      </w:r>
+      <w:r>
         <w:t xml:space="preserve"> </w:t>
       </w:r>
       <w:r>
-        <w:rPr/>
-        <w:t>—</w:t>
-      </w:r>
-      <w:r>
-        <w:rPr/>
-        <w:t xml:space="preserve"> </w:t>
-      </w:r>
-      <w:r>
-        <w:rPr/>
         <w:t xml:space="preserve">Meeting logs taken by the </w:t>
       </w:r>
       <w:r>
-        <w:rPr/>
         <w:t>documenter</w:t>
       </w:r>
       <w:r>
-        <w:rPr/>
         <w:t xml:space="preserve"> contained in a file labeled `Meeting </w:t>
       </w:r>
       <w:r>
-        <w:rPr/>
         <w:t xml:space="preserve">Docs.txt` in the root of the </w:t>
       </w:r>
       <w:r>
-        <w:rPr/>
         <w:t xml:space="preserve">project’s </w:t>
       </w:r>
       <w:r>
-        <w:rPr/>
         <w:t>git repository.</w:t>
       </w:r>
     </w:p>
@@ -3241,53 +3193,27 @@
         <w:tabs>
           <w:tab w:val="num" w:pos="1080"/>
         </w:tabs>
-        <w:rPr>
-          <w:b w:val="0"/>
-          <w:bCs w:val="0"/>
-          <w:noProof w:val="0"/>
-          <w:lang w:val="en-US"/>
-        </w:rPr>
-      </w:pPr>
-      <w:r>
-        <w:rPr>
-          <w:b w:val="1"/>
-          <w:bCs w:val="1"/>
-          <w:noProof w:val="0"/>
-          <w:lang w:val="en-US"/>
+      </w:pPr>
+      <w:r>
+        <w:rPr>
+          <w:b/>
+          <w:bCs/>
         </w:rPr>
         <w:t>Team members document</w:t>
       </w:r>
       <w:r>
-        <w:rPr>
-          <w:b w:val="0"/>
-          <w:bCs w:val="0"/>
-          <w:noProof w:val="0"/>
-          <w:lang w:val="en-US"/>
-        </w:rPr>
         <w:t xml:space="preserve"> — Contains a list of team member names, contact, availability, </w:t>
       </w:r>
       <w:r>
         <w:tab/>
       </w:r>
       <w:r>
-        <w:rPr>
-          <w:b w:val="0"/>
-          <w:bCs w:val="0"/>
-          <w:noProof w:val="0"/>
-          <w:lang w:val="en-US"/>
-        </w:rPr>
         <w:t xml:space="preserve">major, and skills/courses relevant to the project. Found under </w:t>
       </w:r>
       <w:r>
         <w:tab/>
       </w:r>
       <w:r>
-        <w:rPr>
-          <w:b w:val="0"/>
-          <w:bCs w:val="0"/>
-          <w:noProof w:val="0"/>
-          <w:lang w:val="en-US"/>
-        </w:rPr>
         <w:t>`Documents/CAVJAC Team Members.docx`.</w:t>
       </w:r>
     </w:p>
@@ -3301,40 +3227,22 @@
         <w:tabs>
           <w:tab w:val="num" w:pos="1080"/>
         </w:tabs>
-        <w:rPr/>
-      </w:pPr>
-      <w:r>
-        <w:rPr>
-          <w:b w:val="1"/>
-          <w:bCs w:val="1"/>
-          <w:noProof w:val="0"/>
-          <w:lang w:val="en-US"/>
+      </w:pPr>
+      <w:r>
+        <w:rPr>
+          <w:b/>
+          <w:bCs/>
         </w:rPr>
         <w:t>Project description</w:t>
       </w:r>
       <w:r>
-        <w:rPr>
-          <w:noProof w:val="0"/>
-          <w:lang w:val="en-US"/>
-        </w:rPr>
-        <w:t xml:space="preserve"> — A generalized description </w:t>
-      </w:r>
-      <w:r>
-        <w:rPr>
-          <w:noProof w:val="0"/>
-          <w:lang w:val="en-US"/>
-        </w:rPr>
-        <w:t xml:space="preserve">of the project goals can be found in </w:t>
-      </w:r>
-      <w:r>
-        <w:tab/>
-      </w:r>
-      <w:r>
-        <w:rPr>
-          <w:noProof w:val="0"/>
-          <w:lang w:val="en-US"/>
-        </w:rPr>
-        <w:t>`Documentation/Project-Description.pdf`.</w:t>
+        <w:t xml:space="preserve"> — </w:t>
+      </w:r>
+      <w:r>
+        <w:t>A generalized description of the project goals can be found in `Documentation/</w:t>
+      </w:r>
+      <w:r>
+        <w:t>Project-Description.pdf` within the project git repository.</w:t>
       </w:r>
     </w:p>
     <w:p>
@@ -3347,74 +3255,30 @@
         <w:tabs>
           <w:tab w:val="num" w:pos="1080"/>
         </w:tabs>
-        <w:rPr/>
-      </w:pPr>
-      <w:r>
-        <w:rPr>
-          <w:b w:val="1"/>
-          <w:bCs w:val="1"/>
-        </w:rPr>
-        <w:t>Project description</w:t>
-      </w:r>
-      <w:r>
-        <w:rPr/>
-        <w:t xml:space="preserve"> </w:t>
-      </w:r>
-      <w:r>
-        <w:rPr/>
-        <w:t>—</w:t>
-      </w:r>
-      <w:r>
-        <w:rPr/>
-        <w:t xml:space="preserve"> </w:t>
-      </w:r>
-      <w:r>
-        <w:rPr/>
-        <w:t>A generalized description of the project goals can be found in `Documentation/</w:t>
-      </w:r>
-      <w:r>
-        <w:rPr/>
-        <w:t>Project-Description.pdf` within the project git repository.</w:t>
-      </w:r>
-    </w:p>
-    <w:p>
-      <w:pPr>
-        <w:pStyle w:val="BodyText"/>
-        <w:numPr>
-          <w:ilvl w:val="0"/>
-          <w:numId w:val="1"/>
-        </w:numPr>
-        <w:tabs>
-          <w:tab w:val="num" w:pos="1080"/>
-        </w:tabs>
-        <w:rPr/>
-      </w:pPr>
-      <w:r>
-        <w:rPr>
-          <w:b w:val="1"/>
-          <w:bCs w:val="1"/>
+      </w:pPr>
+      <w:r>
+        <w:rPr>
+          <w:b/>
+          <w:bCs/>
         </w:rPr>
         <w:t>Glossary</w:t>
       </w:r>
       <w:r>
-        <w:rPr/>
-        <w:t xml:space="preserve"> </w:t>
-      </w:r>
-      <w:r>
-        <w:rPr/>
-        <w:t>—</w:t>
-      </w:r>
-      <w:r>
-        <w:rPr/>
+        <w:t xml:space="preserve"> —</w:t>
+      </w:r>
+      <w:r>
         <w:t xml:space="preserve"> See Project Glossary in Annexes section</w:t>
       </w:r>
+      <w:r>
+        <w:t>.</w:t>
+      </w:r>
     </w:p>
     <w:p>
       <w:pPr>
         <w:pStyle w:val="Heading2"/>
       </w:pPr>
-      <w:bookmarkStart w:name="_Toc524312831" w:id="13"/>
-      <w:bookmarkStart w:name="_Toc11132099" w:id="14"/>
+      <w:bookmarkStart w:id="13" w:name="_Toc524312831"/>
+      <w:bookmarkStart w:id="14" w:name="_Toc11132099"/>
       <w:r>
         <w:t>Overview</w:t>
       </w:r>
@@ -3480,6 +3344,7 @@
           <w:b/>
           <w:bCs/>
         </w:rPr>
+        <w:lastRenderedPageBreak/>
         <w:t>Project Organization</w:t>
       </w:r>
       <w:r>
@@ -3517,7 +3382,13 @@
         <w:t>Management Process</w:t>
       </w:r>
       <w:r>
-        <w:t xml:space="preserve"> will detail the scheduling of the project including phases and release dates. It also will explain how the project is overviewed. Additionally, it will define the process for managing the project’s resources, requirements, quality, configuration, and associated risks.</w:t>
+        <w:t xml:space="preserve"> will detail the scheduling of the project including phases and release dates. It </w:t>
+      </w:r>
+      <w:r>
+        <w:t>will also</w:t>
+      </w:r>
+      <w:r>
+        <w:t xml:space="preserve"> explain how the project is overviewed. Additionally, it will define the process for managing the project’s resources, requirements, quality, configuration, and associated risks.</w:t>
       </w:r>
     </w:p>
     <w:p>
@@ -3577,8 +3448,8 @@
       <w:pPr>
         <w:pStyle w:val="Heading1"/>
       </w:pPr>
-      <w:bookmarkStart w:name="_Toc524312832" w:id="15"/>
-      <w:bookmarkStart w:name="_Toc11132100" w:id="16"/>
+      <w:bookmarkStart w:id="15" w:name="_Toc524312832"/>
+      <w:bookmarkStart w:id="16" w:name="_Toc11132100"/>
       <w:r>
         <w:t>Project Overview</w:t>
       </w:r>
@@ -3592,8 +3463,8 @@
       <w:pPr>
         <w:pStyle w:val="Heading2"/>
       </w:pPr>
-      <w:bookmarkStart w:name="_Toc524312833" w:id="17"/>
-      <w:bookmarkStart w:name="_Toc11132101" w:id="18"/>
+      <w:bookmarkStart w:id="17" w:name="_Toc524312833"/>
+      <w:bookmarkStart w:id="18" w:name="_Toc11132101"/>
       <w:r>
         <w:t>Project Purpose, Scope, and Objectives</w:t>
       </w:r>
@@ -3606,15 +3477,21 @@
         <w:ind w:left="720"/>
       </w:pPr>
       <w:r>
-        <w:t>The purpose of this project is to understand the development process. The objective is to create a C++ program that takes an input of an arithmetic expression, parses the expression, then outputs the answer depending on the operators. The operations for the expressions being +, -, *, /, %, and *. The program should also be able to handle parentheses so that order of operations can be done.</w:t>
+        <w:t>The purpose of this project is to understand the development process. The objective is to create a C++ program that takes an input of an arithmetic expression, parses the expression, then outputs the answer depending on the operators. The operations for the expressions being +, -, *, /, %, and *</w:t>
+      </w:r>
+      <w:r>
+        <w:t>*</w:t>
+      </w:r>
+      <w:r>
+        <w:t>. The program should also be able to handle parentheses so that order of operations can be done.</w:t>
       </w:r>
     </w:p>
     <w:p>
       <w:pPr>
         <w:pStyle w:val="Heading2"/>
       </w:pPr>
-      <w:bookmarkStart w:name="_Toc524312834" w:id="19"/>
-      <w:bookmarkStart w:name="_Toc11132102" w:id="20"/>
+      <w:bookmarkStart w:id="19" w:name="_Toc524312834"/>
+      <w:bookmarkStart w:id="20" w:name="_Toc11132102"/>
       <w:r>
         <w:t>Assumptions and Constraints</w:t>
       </w:r>
@@ -3687,8 +3564,8 @@
       <w:pPr>
         <w:pStyle w:val="Heading2"/>
       </w:pPr>
-      <w:bookmarkStart w:name="_Toc524312835" w:id="21"/>
-      <w:bookmarkStart w:name="_Toc11132103" w:id="22"/>
+      <w:bookmarkStart w:id="21" w:name="_Toc524312835"/>
+      <w:bookmarkStart w:id="22" w:name="_Toc11132103"/>
       <w:r>
         <w:t>Project Deliverables</w:t>
       </w:r>
@@ -3702,11 +3579,11 @@
           <w:numId w:val="7"/>
         </w:numPr>
         <w:rPr>
-          <w:rFonts w:ascii="Noto Sans Symbols" w:hAnsi="Noto Sans Symbols" w:eastAsia="Noto Sans Symbols" w:cs="Noto Sans Symbols"/>
-        </w:rPr>
-      </w:pPr>
-      <w:bookmarkStart w:name="_Toc524312836" w:id="23"/>
-      <w:bookmarkStart w:name="_Toc11132104" w:id="24"/>
+          <w:rFonts w:ascii="Noto Sans Symbols" w:eastAsia="Noto Sans Symbols" w:hAnsi="Noto Sans Symbols" w:cs="Noto Sans Symbols"/>
+        </w:rPr>
+      </w:pPr>
+      <w:bookmarkStart w:id="23" w:name="_Toc524312836"/>
+      <w:bookmarkStart w:id="24" w:name="_Toc11132104"/>
       <w:r>
         <w:rPr>
           <w:b/>
@@ -4014,12 +3891,12 @@
       <w:tblPr>
         <w:tblW w:w="9716" w:type="dxa"/>
         <w:tblBorders>
-          <w:top w:val="single" w:color="000000" w:sz="6" w:space="0"/>
-          <w:left w:val="single" w:color="000000" w:sz="6" w:space="0"/>
-          <w:bottom w:val="single" w:color="000000" w:sz="6" w:space="0"/>
-          <w:right w:val="single" w:color="000000" w:sz="6" w:space="0"/>
-          <w:insideH w:val="single" w:color="000000" w:sz="6" w:space="0"/>
-          <w:insideV w:val="single" w:color="000000" w:sz="6" w:space="0"/>
+          <w:top w:val="single" w:sz="6" w:space="0" w:color="000000"/>
+          <w:left w:val="single" w:sz="6" w:space="0" w:color="000000"/>
+          <w:bottom w:val="single" w:sz="6" w:space="0" w:color="000000"/>
+          <w:right w:val="single" w:sz="6" w:space="0" w:color="000000"/>
+          <w:insideH w:val="single" w:sz="6" w:space="0" w:color="000000"/>
+          <w:insideV w:val="single" w:sz="6" w:space="0" w:color="000000"/>
         </w:tblBorders>
         <w:tblLayout w:type="fixed"/>
         <w:tblLook w:val="0000" w:firstRow="0" w:lastRow="0" w:firstColumn="0" w:lastColumn="0" w:noHBand="0" w:noVBand="0"/>
@@ -4194,6 +4071,7 @@
               <w:spacing w:after="120"/>
             </w:pPr>
             <w:r>
+              <w:lastRenderedPageBreak/>
               <w:t>09/23/2023</w:t>
             </w:r>
           </w:p>
@@ -4239,13 +4117,8 @@
               <w:spacing w:after="120"/>
             </w:pPr>
             <w:r>
-              <w:t xml:space="preserve">Aryan </w:t>
-            </w:r>
-            <w:proofErr w:type="spellStart"/>
-            <w:r>
-              <w:t>Kevat</w:t>
-            </w:r>
-            <w:proofErr w:type="spellEnd"/>
+              <w:t>Aryan Kevat</w:t>
+            </w:r>
           </w:p>
         </w:tc>
       </w:tr>
@@ -4500,15 +4373,71 @@
               <w:spacing w:after="120"/>
             </w:pPr>
             <w:r>
-              <w:t xml:space="preserve">Ashley </w:t>
-            </w:r>
-            <w:proofErr w:type="spellStart"/>
-            <w:r>
-              <w:t>Vierling</w:t>
-            </w:r>
-            <w:proofErr w:type="spellEnd"/>
-            <w:r>
-              <w:t xml:space="preserve"> </w:t>
+              <w:t xml:space="preserve">Ashley Vierling </w:t>
+            </w:r>
+          </w:p>
+        </w:tc>
+      </w:tr>
+      <w:tr>
+        <w:trPr>
+          <w:trHeight w:val="597"/>
+        </w:trPr>
+        <w:tc>
+          <w:tcPr>
+            <w:tcW w:w="2590" w:type="dxa"/>
+          </w:tcPr>
+          <w:p>
+            <w:pPr>
+              <w:keepLines/>
+              <w:spacing w:after="120"/>
+            </w:pPr>
+            <w:r>
+              <w:t>09/24/2023</w:t>
+            </w:r>
+          </w:p>
+        </w:tc>
+        <w:tc>
+          <w:tcPr>
+            <w:tcW w:w="1294" w:type="dxa"/>
+          </w:tcPr>
+          <w:p>
+            <w:pPr>
+              <w:keepLines/>
+              <w:spacing w:after="120"/>
+            </w:pPr>
+            <w:r>
+              <w:t>1.6</w:t>
+            </w:r>
+          </w:p>
+        </w:tc>
+        <w:tc>
+          <w:tcPr>
+            <w:tcW w:w="4210" w:type="dxa"/>
+          </w:tcPr>
+          <w:p>
+            <w:pPr>
+              <w:keepLines/>
+              <w:tabs>
+                <w:tab w:val="left" w:pos="1173"/>
+              </w:tabs>
+              <w:spacing w:after="120"/>
+            </w:pPr>
+            <w:r>
+              <w:t>Updated References &amp; Glossary</w:t>
+            </w:r>
+          </w:p>
+        </w:tc>
+        <w:tc>
+          <w:tcPr>
+            <w:tcW w:w="1622" w:type="dxa"/>
+          </w:tcPr>
+          <w:p>
+            <w:pPr>
+              <w:keepLines/>
+              <w:spacing w:after="120"/>
+            </w:pPr>
+            <w:r>
+              <w:t>Aryan Kevat</w:t>
             </w:r>
           </w:p>
         </w:tc>
@@ -4523,8 +4452,8 @@
       <w:pPr>
         <w:pStyle w:val="Heading1"/>
       </w:pPr>
-      <w:bookmarkStart w:name="_Toc524312837" w:id="25"/>
-      <w:bookmarkStart w:name="_Toc11132105" w:id="26"/>
+      <w:bookmarkStart w:id="25" w:name="_Toc524312837"/>
+      <w:bookmarkStart w:id="26" w:name="_Toc11132105"/>
       <w:r>
         <w:t>Project Organization</w:t>
       </w:r>
@@ -4535,8 +4464,8 @@
       <w:pPr>
         <w:pStyle w:val="Heading2"/>
       </w:pPr>
-      <w:bookmarkStart w:name="_Toc524312838" w:id="27"/>
-      <w:bookmarkStart w:name="_Toc11132106" w:id="28"/>
+      <w:bookmarkStart w:id="27" w:name="_Toc524312838"/>
+      <w:bookmarkStart w:id="28" w:name="_Toc11132106"/>
       <w:r>
         <w:t>Organizational Structure</w:t>
       </w:r>
@@ -4770,8 +4699,8 @@
       <w:pPr>
         <w:pStyle w:val="Heading2"/>
       </w:pPr>
-      <w:bookmarkStart w:name="_Toc524312839" w:id="29"/>
-      <w:bookmarkStart w:name="_Toc11132107" w:id="30"/>
+      <w:bookmarkStart w:id="29" w:name="_Toc524312839"/>
+      <w:bookmarkStart w:id="30" w:name="_Toc11132107"/>
       <w:r>
         <w:t>External Interfaces</w:t>
       </w:r>
@@ -4782,21 +4711,13 @@
       <w:pPr>
         <w:pStyle w:val="BodyText"/>
         <w:spacing w:line="276" w:lineRule="auto"/>
-        <w:ind w:left="720"/>
-      </w:pPr>
-      <w:r>
-        <w:rPr>
-          <w:b w:val="1"/>
-          <w:bCs w:val="1"/>
-        </w:rPr>
-        <w:t xml:space="preserve">Professor Hossein </w:t>
-      </w:r>
-      <w:r>
-        <w:rPr>
-          <w:b w:val="1"/>
-          <w:bCs w:val="1"/>
-        </w:rPr>
-        <w:t>Saiedian</w:t>
+      </w:pPr>
+      <w:r>
+        <w:rPr>
+          <w:b/>
+          <w:bCs/>
+        </w:rPr>
+        <w:t>Professor Hossein Saiedian</w:t>
       </w:r>
       <w:r>
         <w:rPr>
@@ -4807,20 +4728,16 @@
       </w:r>
       <w:r>
         <w:tab/>
-      </w:r>
-      <w:r>
-        <w:rPr/>
         <w:t>Office: Eaton Hall 3012</w:t>
       </w:r>
     </w:p>
-    <w:p w14:noSpellErr="1">
+    <w:p>
       <w:pPr>
         <w:pStyle w:val="BodyText"/>
         <w:spacing w:line="276" w:lineRule="auto"/>
         <w:ind w:left="1440"/>
       </w:pPr>
       <w:r>
-        <w:rPr/>
         <w:t>Office Hours: Tuesdays and Thursdays, 1:00-2:00 PM (and by appointment)</w:t>
       </w:r>
       <w:r>
@@ -4831,7 +4748,6 @@
         <w:br/>
       </w:r>
       <w:r>
-        <w:rPr/>
         <w:t>Telephone: 785-864-8812</w:t>
       </w:r>
       <w:r>
@@ -4842,7 +4758,6 @@
         <w:br/>
       </w:r>
       <w:r>
-        <w:rPr/>
         <w:t>E-Mail: saiedian@ku.edu</w:t>
       </w:r>
     </w:p>
@@ -4851,71 +4766,57 @@
         <w:pStyle w:val="BodyText"/>
         <w:spacing w:line="240" w:lineRule="auto"/>
         <w:rPr>
-          <w:b w:val="1"/>
-          <w:bCs w:val="1"/>
-        </w:rPr>
-      </w:pPr>
-      <w:r>
-        <w:rPr>
-          <w:b w:val="1"/>
-          <w:bCs w:val="1"/>
-        </w:rPr>
-        <w:t>Nemath</w:t>
-      </w:r>
-      <w:r>
-        <w:rPr>
-          <w:b w:val="1"/>
-          <w:bCs w:val="1"/>
-        </w:rPr>
-        <w:t xml:space="preserve"> Shaik – TA </w:t>
-      </w:r>
-    </w:p>
-    <w:p w14:noSpellErr="1">
+          <w:b/>
+          <w:bCs/>
+        </w:rPr>
+      </w:pPr>
+      <w:r>
+        <w:rPr>
+          <w:b/>
+          <w:bCs/>
+        </w:rPr>
+        <w:t xml:space="preserve">Nemath Shaik – TA </w:t>
+      </w:r>
+    </w:p>
+    <w:p>
       <w:pPr>
         <w:pStyle w:val="BodyText"/>
         <w:spacing w:line="240" w:lineRule="auto"/>
         <w:ind w:left="1440"/>
       </w:pPr>
       <w:r>
-        <w:rPr/>
         <w:t>Office: EATN 2005B</w:t>
       </w:r>
     </w:p>
-    <w:p w14:noSpellErr="1">
+    <w:p>
       <w:pPr>
         <w:pStyle w:val="BodyText"/>
         <w:spacing w:line="240" w:lineRule="auto"/>
         <w:ind w:left="1440"/>
       </w:pPr>
       <w:r>
-        <w:rPr/>
         <w:t xml:space="preserve">Office Hours: </w:t>
       </w:r>
       <w:r>
-        <w:rPr/>
         <w:t>M</w:t>
       </w:r>
       <w:r>
-        <w:rPr/>
         <w:t xml:space="preserve">onday </w:t>
       </w:r>
       <w:r>
-        <w:rPr/>
         <w:t>12:00-2:00 PM</w:t>
       </w:r>
     </w:p>
-    <w:p w14:noSpellErr="1">
+    <w:p>
       <w:pPr>
         <w:pStyle w:val="BodyText"/>
         <w:spacing w:line="240" w:lineRule="auto"/>
         <w:ind w:left="1440"/>
       </w:pPr>
       <w:r>
-        <w:rPr/>
         <w:t xml:space="preserve">E-Mail: </w:t>
       </w:r>
       <w:r>
-        <w:rPr/>
         <w:t>nyamtulla.shaik@ku.edu</w:t>
       </w:r>
     </w:p>
@@ -4923,8 +4824,8 @@
       <w:pPr>
         <w:pStyle w:val="Heading2"/>
       </w:pPr>
-      <w:bookmarkStart w:name="_Toc524312840" w:id="31"/>
-      <w:bookmarkStart w:name="_Toc11132108" w:id="32"/>
+      <w:bookmarkStart w:id="31" w:name="_Toc524312840"/>
+      <w:bookmarkStart w:id="32" w:name="_Toc11132108"/>
       <w:r>
         <w:t>Roles and Responsibilities</w:t>
       </w:r>
@@ -4937,10 +4838,10 @@
         <w:tblCellSpacing w:w="15" w:type="dxa"/>
         <w:tblInd w:w="780" w:type="dxa"/>
         <w:tblBorders>
-          <w:top w:val="outset" w:color="auto" w:sz="6" w:space="0"/>
-          <w:left w:val="outset" w:color="auto" w:sz="6" w:space="0"/>
-          <w:bottom w:val="outset" w:color="auto" w:sz="6" w:space="0"/>
-          <w:right w:val="outset" w:color="auto" w:sz="6" w:space="0"/>
+          <w:top w:val="outset" w:sz="6" w:space="0" w:color="auto"/>
+          <w:left w:val="outset" w:sz="6" w:space="0" w:color="auto"/>
+          <w:bottom w:val="outset" w:sz="6" w:space="0" w:color="auto"/>
+          <w:right w:val="outset" w:sz="6" w:space="0" w:color="auto"/>
         </w:tblBorders>
         <w:tblCellMar>
           <w:top w:w="15" w:type="dxa"/>
@@ -4962,10 +4863,10 @@
           <w:tcPr>
             <w:tcW w:w="1957" w:type="pct"/>
             <w:tcBorders>
-              <w:top w:val="outset" w:color="auto" w:sz="6" w:space="0"/>
-              <w:left w:val="outset" w:color="auto" w:sz="6" w:space="0"/>
-              <w:bottom w:val="outset" w:color="auto" w:sz="6" w:space="0"/>
-              <w:right w:val="outset" w:color="auto" w:sz="6" w:space="0"/>
+              <w:top w:val="outset" w:sz="6" w:space="0" w:color="auto"/>
+              <w:left w:val="outset" w:sz="6" w:space="0" w:color="auto"/>
+              <w:bottom w:val="outset" w:sz="6" w:space="0" w:color="auto"/>
+              <w:right w:val="outset" w:sz="6" w:space="0" w:color="auto"/>
             </w:tcBorders>
             <w:vAlign w:val="center"/>
           </w:tcPr>
@@ -4989,10 +4890,10 @@
           <w:tcPr>
             <w:tcW w:w="2988" w:type="pct"/>
             <w:tcBorders>
-              <w:top w:val="outset" w:color="auto" w:sz="6" w:space="0"/>
-              <w:left w:val="outset" w:color="auto" w:sz="6" w:space="0"/>
-              <w:bottom w:val="outset" w:color="auto" w:sz="6" w:space="0"/>
-              <w:right w:val="outset" w:color="auto" w:sz="6" w:space="0"/>
+              <w:top w:val="outset" w:sz="6" w:space="0" w:color="auto"/>
+              <w:left w:val="outset" w:sz="6" w:space="0" w:color="auto"/>
+              <w:bottom w:val="outset" w:sz="6" w:space="0" w:color="auto"/>
+              <w:right w:val="outset" w:sz="6" w:space="0" w:color="auto"/>
             </w:tcBorders>
             <w:vAlign w:val="center"/>
           </w:tcPr>
@@ -5008,23 +4909,7 @@
                 <w:b/>
                 <w:bCs/>
               </w:rPr>
-              <w:t xml:space="preserve">Unified Process for </w:t>
-            </w:r>
-            <w:proofErr w:type="spellStart"/>
-            <w:r>
-              <w:rPr>
-                <w:b/>
-                <w:bCs/>
-              </w:rPr>
-              <w:t>EDUcation</w:t>
-            </w:r>
-            <w:proofErr w:type="spellEnd"/>
-            <w:r>
-              <w:rPr>
-                <w:b/>
-                <w:bCs/>
-              </w:rPr>
-              <w:t xml:space="preserve"> Role</w:t>
+              <w:t>Unified Process for EDUcation Role</w:t>
             </w:r>
           </w:p>
         </w:tc>
@@ -5037,10 +4922,10 @@
           <w:tcPr>
             <w:tcW w:w="1957" w:type="pct"/>
             <w:tcBorders>
-              <w:top w:val="outset" w:color="auto" w:sz="6" w:space="0"/>
-              <w:left w:val="outset" w:color="auto" w:sz="6" w:space="0"/>
-              <w:bottom w:val="outset" w:color="auto" w:sz="6" w:space="0"/>
-              <w:right w:val="outset" w:color="auto" w:sz="6" w:space="0"/>
+              <w:top w:val="outset" w:sz="6" w:space="0" w:color="auto"/>
+              <w:left w:val="outset" w:sz="6" w:space="0" w:color="auto"/>
+              <w:bottom w:val="outset" w:sz="6" w:space="0" w:color="auto"/>
+              <w:right w:val="outset" w:sz="6" w:space="0" w:color="auto"/>
             </w:tcBorders>
             <w:vAlign w:val="center"/>
           </w:tcPr>
@@ -5062,10 +4947,10 @@
           <w:tcPr>
             <w:tcW w:w="2988" w:type="pct"/>
             <w:tcBorders>
-              <w:top w:val="outset" w:color="auto" w:sz="6" w:space="0"/>
-              <w:left w:val="outset" w:color="auto" w:sz="6" w:space="0"/>
-              <w:bottom w:val="outset" w:color="auto" w:sz="6" w:space="0"/>
-              <w:right w:val="outset" w:color="auto" w:sz="6" w:space="0"/>
+              <w:top w:val="outset" w:sz="6" w:space="0" w:color="auto"/>
+              <w:left w:val="outset" w:sz="6" w:space="0" w:color="auto"/>
+              <w:bottom w:val="outset" w:sz="6" w:space="0" w:color="auto"/>
+              <w:right w:val="outset" w:sz="6" w:space="0" w:color="auto"/>
             </w:tcBorders>
             <w:vAlign w:val="center"/>
           </w:tcPr>
@@ -5092,10 +4977,10 @@
           <w:tcPr>
             <w:tcW w:w="1957" w:type="pct"/>
             <w:tcBorders>
-              <w:top w:val="outset" w:color="auto" w:sz="6" w:space="0"/>
-              <w:left w:val="outset" w:color="auto" w:sz="6" w:space="0"/>
-              <w:bottom w:val="outset" w:color="auto" w:sz="6" w:space="0"/>
-              <w:right w:val="outset" w:color="auto" w:sz="6" w:space="0"/>
+              <w:top w:val="outset" w:sz="6" w:space="0" w:color="auto"/>
+              <w:left w:val="outset" w:sz="6" w:space="0" w:color="auto"/>
+              <w:bottom w:val="outset" w:sz="6" w:space="0" w:color="auto"/>
+              <w:right w:val="outset" w:sz="6" w:space="0" w:color="auto"/>
             </w:tcBorders>
             <w:vAlign w:val="center"/>
           </w:tcPr>
@@ -5109,6 +4994,7 @@
               <w:rPr>
                 <w:szCs w:val="24"/>
               </w:rPr>
+              <w:lastRenderedPageBreak/>
               <w:t>Chris Cooper</w:t>
             </w:r>
           </w:p>
@@ -5117,10 +5003,10 @@
           <w:tcPr>
             <w:tcW w:w="2988" w:type="pct"/>
             <w:tcBorders>
-              <w:top w:val="outset" w:color="auto" w:sz="6" w:space="0"/>
-              <w:left w:val="outset" w:color="auto" w:sz="6" w:space="0"/>
-              <w:bottom w:val="outset" w:color="auto" w:sz="6" w:space="0"/>
-              <w:right w:val="outset" w:color="auto" w:sz="6" w:space="0"/>
+              <w:top w:val="outset" w:sz="6" w:space="0" w:color="auto"/>
+              <w:left w:val="outset" w:sz="6" w:space="0" w:color="auto"/>
+              <w:bottom w:val="outset" w:sz="6" w:space="0" w:color="auto"/>
+              <w:right w:val="outset" w:sz="6" w:space="0" w:color="auto"/>
             </w:tcBorders>
             <w:vAlign w:val="center"/>
           </w:tcPr>
@@ -5147,10 +5033,10 @@
           <w:tcPr>
             <w:tcW w:w="1957" w:type="pct"/>
             <w:tcBorders>
-              <w:top w:val="outset" w:color="auto" w:sz="6" w:space="0"/>
-              <w:left w:val="outset" w:color="auto" w:sz="6" w:space="0"/>
-              <w:bottom w:val="outset" w:color="auto" w:sz="6" w:space="0"/>
-              <w:right w:val="outset" w:color="auto" w:sz="6" w:space="0"/>
+              <w:top w:val="outset" w:sz="6" w:space="0" w:color="auto"/>
+              <w:left w:val="outset" w:sz="6" w:space="0" w:color="auto"/>
+              <w:bottom w:val="outset" w:sz="6" w:space="0" w:color="auto"/>
+              <w:right w:val="outset" w:sz="6" w:space="0" w:color="auto"/>
             </w:tcBorders>
             <w:vAlign w:val="center"/>
           </w:tcPr>
@@ -5172,10 +5058,10 @@
           <w:tcPr>
             <w:tcW w:w="2988" w:type="pct"/>
             <w:tcBorders>
-              <w:top w:val="outset" w:color="auto" w:sz="6" w:space="0"/>
-              <w:left w:val="outset" w:color="auto" w:sz="6" w:space="0"/>
-              <w:bottom w:val="outset" w:color="auto" w:sz="6" w:space="0"/>
-              <w:right w:val="outset" w:color="auto" w:sz="6" w:space="0"/>
+              <w:top w:val="outset" w:sz="6" w:space="0" w:color="auto"/>
+              <w:left w:val="outset" w:sz="6" w:space="0" w:color="auto"/>
+              <w:bottom w:val="outset" w:sz="6" w:space="0" w:color="auto"/>
+              <w:right w:val="outset" w:sz="6" w:space="0" w:color="auto"/>
             </w:tcBorders>
             <w:vAlign w:val="center"/>
           </w:tcPr>
@@ -5202,10 +5088,10 @@
           <w:tcPr>
             <w:tcW w:w="1957" w:type="pct"/>
             <w:tcBorders>
-              <w:top w:val="outset" w:color="auto" w:sz="6" w:space="0"/>
-              <w:left w:val="outset" w:color="auto" w:sz="6" w:space="0"/>
-              <w:bottom w:val="outset" w:color="auto" w:sz="6" w:space="0"/>
-              <w:right w:val="outset" w:color="auto" w:sz="6" w:space="0"/>
+              <w:top w:val="outset" w:sz="6" w:space="0" w:color="auto"/>
+              <w:left w:val="outset" w:sz="6" w:space="0" w:color="auto"/>
+              <w:bottom w:val="outset" w:sz="6" w:space="0" w:color="auto"/>
+              <w:right w:val="outset" w:sz="6" w:space="0" w:color="auto"/>
             </w:tcBorders>
             <w:vAlign w:val="center"/>
           </w:tcPr>
@@ -5227,10 +5113,10 @@
           <w:tcPr>
             <w:tcW w:w="2988" w:type="pct"/>
             <w:tcBorders>
-              <w:top w:val="outset" w:color="auto" w:sz="6" w:space="0"/>
-              <w:left w:val="outset" w:color="auto" w:sz="6" w:space="0"/>
-              <w:bottom w:val="outset" w:color="auto" w:sz="6" w:space="0"/>
-              <w:right w:val="outset" w:color="auto" w:sz="6" w:space="0"/>
+              <w:top w:val="outset" w:sz="6" w:space="0" w:color="auto"/>
+              <w:left w:val="outset" w:sz="6" w:space="0" w:color="auto"/>
+              <w:bottom w:val="outset" w:sz="6" w:space="0" w:color="auto"/>
+              <w:right w:val="outset" w:sz="6" w:space="0" w:color="auto"/>
             </w:tcBorders>
             <w:vAlign w:val="center"/>
           </w:tcPr>
@@ -5257,10 +5143,10 @@
           <w:tcPr>
             <w:tcW w:w="1957" w:type="pct"/>
             <w:tcBorders>
-              <w:top w:val="outset" w:color="auto" w:sz="6" w:space="0"/>
-              <w:left w:val="outset" w:color="auto" w:sz="6" w:space="0"/>
-              <w:bottom w:val="outset" w:color="auto" w:sz="6" w:space="0"/>
-              <w:right w:val="outset" w:color="auto" w:sz="6" w:space="0"/>
+              <w:top w:val="outset" w:sz="6" w:space="0" w:color="auto"/>
+              <w:left w:val="outset" w:sz="6" w:space="0" w:color="auto"/>
+              <w:bottom w:val="outset" w:sz="6" w:space="0" w:color="auto"/>
+              <w:right w:val="outset" w:sz="6" w:space="0" w:color="auto"/>
             </w:tcBorders>
             <w:vAlign w:val="center"/>
           </w:tcPr>
@@ -5282,10 +5168,10 @@
           <w:tcPr>
             <w:tcW w:w="2988" w:type="pct"/>
             <w:tcBorders>
-              <w:top w:val="outset" w:color="auto" w:sz="6" w:space="0"/>
-              <w:left w:val="outset" w:color="auto" w:sz="6" w:space="0"/>
-              <w:bottom w:val="outset" w:color="auto" w:sz="6" w:space="0"/>
-              <w:right w:val="outset" w:color="auto" w:sz="6" w:space="0"/>
+              <w:top w:val="outset" w:sz="6" w:space="0" w:color="auto"/>
+              <w:left w:val="outset" w:sz="6" w:space="0" w:color="auto"/>
+              <w:bottom w:val="outset" w:sz="6" w:space="0" w:color="auto"/>
+              <w:right w:val="outset" w:sz="6" w:space="0" w:color="auto"/>
             </w:tcBorders>
             <w:vAlign w:val="center"/>
           </w:tcPr>
@@ -5312,10 +5198,10 @@
           <w:tcPr>
             <w:tcW w:w="1957" w:type="pct"/>
             <w:tcBorders>
-              <w:top w:val="outset" w:color="auto" w:sz="6" w:space="0"/>
-              <w:left w:val="outset" w:color="auto" w:sz="6" w:space="0"/>
-              <w:bottom w:val="outset" w:color="auto" w:sz="6" w:space="0"/>
-              <w:right w:val="outset" w:color="auto" w:sz="6" w:space="0"/>
+              <w:top w:val="outset" w:sz="6" w:space="0" w:color="auto"/>
+              <w:left w:val="outset" w:sz="6" w:space="0" w:color="auto"/>
+              <w:bottom w:val="outset" w:sz="6" w:space="0" w:color="auto"/>
+              <w:right w:val="outset" w:sz="6" w:space="0" w:color="auto"/>
             </w:tcBorders>
             <w:vAlign w:val="center"/>
           </w:tcPr>
@@ -5337,10 +5223,10 @@
           <w:tcPr>
             <w:tcW w:w="2988" w:type="pct"/>
             <w:tcBorders>
-              <w:top w:val="outset" w:color="auto" w:sz="6" w:space="0"/>
-              <w:left w:val="outset" w:color="auto" w:sz="6" w:space="0"/>
-              <w:bottom w:val="outset" w:color="auto" w:sz="6" w:space="0"/>
-              <w:right w:val="outset" w:color="auto" w:sz="6" w:space="0"/>
+              <w:top w:val="outset" w:sz="6" w:space="0" w:color="auto"/>
+              <w:left w:val="outset" w:sz="6" w:space="0" w:color="auto"/>
+              <w:bottom w:val="outset" w:sz="6" w:space="0" w:color="auto"/>
+              <w:right w:val="outset" w:sz="6" w:space="0" w:color="auto"/>
             </w:tcBorders>
             <w:vAlign w:val="center"/>
           </w:tcPr>
@@ -5369,9 +5255,9 @@
       <w:pPr>
         <w:pStyle w:val="Heading1"/>
       </w:pPr>
-      <w:bookmarkStart w:name="_Toc524312841" w:id="33"/>
-      <w:bookmarkStart w:name="_Toc11132109" w:id="34"/>
-      <w:bookmarkStart w:name="_Toc447095912" w:id="35"/>
+      <w:bookmarkStart w:id="33" w:name="_Toc524312841"/>
+      <w:bookmarkStart w:id="34" w:name="_Toc11132109"/>
+      <w:bookmarkStart w:id="35" w:name="_Toc447095912"/>
       <w:bookmarkEnd w:id="0"/>
       <w:bookmarkEnd w:id="3"/>
       <w:bookmarkEnd w:id="4"/>
@@ -5385,8 +5271,8 @@
       <w:pPr>
         <w:pStyle w:val="Heading2"/>
       </w:pPr>
-      <w:bookmarkStart w:name="_Toc524312842" w:id="36"/>
-      <w:bookmarkStart w:name="_Toc11132110" w:id="37"/>
+      <w:bookmarkStart w:id="36" w:name="_Toc524312842"/>
+      <w:bookmarkStart w:id="37" w:name="_Toc11132110"/>
       <w:r>
         <w:t>Project Estimates</w:t>
       </w:r>
@@ -5677,8 +5563,8 @@
       <w:pPr>
         <w:pStyle w:val="Heading2"/>
       </w:pPr>
-      <w:bookmarkStart w:name="_Toc524312843" w:id="38"/>
-      <w:bookmarkStart w:name="_Toc11132111" w:id="39"/>
+      <w:bookmarkStart w:id="38" w:name="_Toc524312843"/>
+      <w:bookmarkStart w:id="39" w:name="_Toc11132111"/>
       <w:r>
         <w:t>Project Plan</w:t>
       </w:r>
@@ -5689,7 +5575,7 @@
       <w:pPr>
         <w:pStyle w:val="Heading3"/>
       </w:pPr>
-      <w:bookmarkStart w:name="_Toc524312844" w:id="40"/>
+      <w:bookmarkStart w:id="40" w:name="_Toc524312844"/>
       <w:r>
         <w:t xml:space="preserve">Phase Plan </w:t>
       </w:r>
@@ -5725,7 +5611,7 @@
       <w:pPr>
         <w:pStyle w:val="Heading3"/>
       </w:pPr>
-      <w:bookmarkStart w:name="_Toc524312845" w:id="41"/>
+      <w:bookmarkStart w:id="41" w:name="_Toc524312845"/>
       <w:r>
         <w:t>Iteration Objectives</w:t>
       </w:r>
@@ -5789,8 +5675,13 @@
         </w:numPr>
       </w:pPr>
       <w:r>
-        <w:t>Assign team roles</w:t>
-      </w:r>
+        <w:t xml:space="preserve">Assign team </w:t>
+      </w:r>
+      <w:proofErr w:type="gramStart"/>
+      <w:r>
+        <w:t>roles</w:t>
+      </w:r>
+      <w:proofErr w:type="gramEnd"/>
     </w:p>
     <w:p>
       <w:pPr>
@@ -5825,8 +5716,13 @@
         </w:numPr>
       </w:pPr>
       <w:r>
-        <w:t>Define all project requirements and constraints</w:t>
-      </w:r>
+        <w:t xml:space="preserve">Define all project requirements and </w:t>
+      </w:r>
+      <w:proofErr w:type="gramStart"/>
+      <w:r>
+        <w:t>constraints</w:t>
+      </w:r>
+      <w:proofErr w:type="gramEnd"/>
     </w:p>
     <w:p>
       <w:pPr>
@@ -5861,8 +5757,13 @@
         </w:numPr>
       </w:pPr>
       <w:r>
-        <w:t>Define the software architecture of the product</w:t>
-      </w:r>
+        <w:t xml:space="preserve">Define the software architecture of the </w:t>
+      </w:r>
+      <w:proofErr w:type="gramStart"/>
+      <w:r>
+        <w:t>product</w:t>
+      </w:r>
+      <w:proofErr w:type="gramEnd"/>
     </w:p>
     <w:p>
       <w:pPr>
@@ -5897,8 +5798,13 @@
         </w:numPr>
       </w:pPr>
       <w:r>
-        <w:t>Develop a product that uses the defined architecture to meet the defined requirements</w:t>
-      </w:r>
+        <w:t xml:space="preserve">Develop a product that uses the defined architecture to meet the defined </w:t>
+      </w:r>
+      <w:proofErr w:type="gramStart"/>
+      <w:r>
+        <w:t>requirements</w:t>
+      </w:r>
+      <w:proofErr w:type="gramEnd"/>
     </w:p>
     <w:p>
       <w:pPr>
@@ -5937,8 +5843,13 @@
         </w:numPr>
       </w:pPr>
       <w:r>
-        <w:t>Develop and use test cases to verify the product</w:t>
-      </w:r>
+        <w:t xml:space="preserve">Develop and use test cases to verify the </w:t>
+      </w:r>
+      <w:proofErr w:type="gramStart"/>
+      <w:r>
+        <w:t>product</w:t>
+      </w:r>
+      <w:proofErr w:type="gramEnd"/>
     </w:p>
     <w:p>
       <w:pPr>
@@ -5949,6 +5860,7 @@
           <w:b/>
           <w:bCs/>
         </w:rPr>
+        <w:lastRenderedPageBreak/>
         <w:t>Phase 6</w:t>
       </w:r>
       <w:r>
@@ -5973,14 +5885,19 @@
         </w:numPr>
       </w:pPr>
       <w:r>
-        <w:t>Write a user manual for the product</w:t>
-      </w:r>
+        <w:t xml:space="preserve">Write a user manual for the </w:t>
+      </w:r>
+      <w:proofErr w:type="gramStart"/>
+      <w:r>
+        <w:t>product</w:t>
+      </w:r>
+      <w:proofErr w:type="gramEnd"/>
     </w:p>
     <w:p>
       <w:pPr>
         <w:pStyle w:val="Heading3"/>
       </w:pPr>
-      <w:bookmarkStart w:name="_Toc524312846" w:id="42"/>
+      <w:bookmarkStart w:id="42" w:name="_Toc524312846"/>
       <w:r>
         <w:t>Releases</w:t>
       </w:r>
@@ -6001,7 +5918,7 @@
       <w:pPr>
         <w:pStyle w:val="Heading3"/>
       </w:pPr>
-      <w:bookmarkStart w:name="_Toc524312847" w:id="43"/>
+      <w:bookmarkStart w:id="43" w:name="_Toc524312847"/>
       <w:r>
         <w:t>Project Schedule</w:t>
       </w:r>
@@ -6028,6 +5945,7 @@
             <w:tcW w:w="1544" w:type="dxa"/>
           </w:tcPr>
           <w:p>
+            <w:bookmarkStart w:id="44" w:name="_Hlk146485267"/>
             <w:r>
               <w:t>Month</w:t>
             </w:r>
@@ -6385,6 +6303,7 @@
           </w:p>
         </w:tc>
       </w:tr>
+      <w:bookmarkEnd w:id="44"/>
     </w:tbl>
     <w:p>
       <w:pPr>
@@ -6395,7 +6314,7 @@
       <w:pPr>
         <w:ind w:left="720"/>
       </w:pPr>
-      <w:bookmarkStart w:name="_Toc524312848" w:id="44"/>
+      <w:bookmarkStart w:id="45" w:name="_Toc524312848"/>
       <w:r>
         <w:t>This schedule may be updated when the project estimates are re-evaluated.</w:t>
       </w:r>
@@ -6407,7 +6326,7 @@
       <w:r>
         <w:t>Project Resourcing</w:t>
       </w:r>
-      <w:bookmarkEnd w:id="44"/>
+      <w:bookmarkEnd w:id="45"/>
     </w:p>
     <w:p>
       <w:pPr>
@@ -6424,30 +6343,29 @@
       <w:pPr>
         <w:pStyle w:val="Heading2"/>
       </w:pPr>
-      <w:bookmarkStart w:name="_Toc447095892" w:id="45"/>
-      <w:bookmarkStart w:name="_Toc512930361" w:id="46"/>
-      <w:bookmarkStart w:name="_Toc447095893" w:id="47"/>
-      <w:bookmarkStart w:name="_Toc512930362" w:id="48"/>
-      <w:bookmarkStart w:name="_Toc430447687" w:id="49"/>
-      <w:bookmarkStart w:name="_Toc447095894" w:id="50"/>
-      <w:bookmarkStart w:name="_Toc512930363" w:id="51"/>
-      <w:bookmarkStart w:name="_Toc430447688" w:id="52"/>
-      <w:bookmarkStart w:name="_Toc430447689" w:id="53"/>
-      <w:bookmarkStart w:name="_Toc447095895" w:id="54"/>
-      <w:bookmarkStart w:name="_Toc512930364" w:id="55"/>
-      <w:bookmarkStart w:name="_Toc430447690" w:id="56"/>
-      <w:bookmarkStart w:name="_Toc447095896" w:id="57"/>
-      <w:bookmarkStart w:name="_Toc512930365" w:id="58"/>
-      <w:bookmarkStart w:name="_Toc447095897" w:id="59"/>
-      <w:bookmarkStart w:name="_Toc512930366" w:id="60"/>
-      <w:bookmarkStart w:name="_Toc430447691" w:id="61"/>
-      <w:bookmarkStart w:name="_Toc447095898" w:id="62"/>
-      <w:bookmarkStart w:name="_Toc512930367" w:id="63"/>
-      <w:bookmarkStart w:name="_Toc447095908" w:id="64"/>
-      <w:bookmarkStart w:name="_Toc512930368" w:id="65"/>
-      <w:bookmarkStart w:name="_Toc513004379" w:id="66"/>
-      <w:bookmarkStart w:name="_Toc11132112" w:id="67"/>
-      <w:bookmarkEnd w:id="45"/>
+      <w:bookmarkStart w:id="46" w:name="_Toc447095892"/>
+      <w:bookmarkStart w:id="47" w:name="_Toc512930361"/>
+      <w:bookmarkStart w:id="48" w:name="_Toc447095893"/>
+      <w:bookmarkStart w:id="49" w:name="_Toc512930362"/>
+      <w:bookmarkStart w:id="50" w:name="_Toc430447687"/>
+      <w:bookmarkStart w:id="51" w:name="_Toc447095894"/>
+      <w:bookmarkStart w:id="52" w:name="_Toc512930363"/>
+      <w:bookmarkStart w:id="53" w:name="_Toc430447688"/>
+      <w:bookmarkStart w:id="54" w:name="_Toc430447689"/>
+      <w:bookmarkStart w:id="55" w:name="_Toc447095895"/>
+      <w:bookmarkStart w:id="56" w:name="_Toc512930364"/>
+      <w:bookmarkStart w:id="57" w:name="_Toc430447690"/>
+      <w:bookmarkStart w:id="58" w:name="_Toc447095896"/>
+      <w:bookmarkStart w:id="59" w:name="_Toc512930365"/>
+      <w:bookmarkStart w:id="60" w:name="_Toc447095897"/>
+      <w:bookmarkStart w:id="61" w:name="_Toc512930366"/>
+      <w:bookmarkStart w:id="62" w:name="_Toc430447691"/>
+      <w:bookmarkStart w:id="63" w:name="_Toc447095898"/>
+      <w:bookmarkStart w:id="64" w:name="_Toc512930367"/>
+      <w:bookmarkStart w:id="65" w:name="_Toc447095908"/>
+      <w:bookmarkStart w:id="66" w:name="_Toc512930368"/>
+      <w:bookmarkStart w:id="67" w:name="_Toc513004379"/>
+      <w:bookmarkStart w:id="68" w:name="_Toc11132112"/>
       <w:bookmarkEnd w:id="46"/>
       <w:bookmarkEnd w:id="47"/>
       <w:bookmarkEnd w:id="48"/>
@@ -6468,11 +6386,12 @@
       <w:bookmarkEnd w:id="63"/>
       <w:bookmarkEnd w:id="64"/>
       <w:bookmarkEnd w:id="65"/>
+      <w:bookmarkEnd w:id="66"/>
       <w:r>
         <w:t>Project Monitoring and Control</w:t>
       </w:r>
-      <w:bookmarkEnd w:id="66"/>
       <w:bookmarkEnd w:id="67"/>
+      <w:bookmarkEnd w:id="68"/>
     </w:p>
     <w:p>
       <w:pPr>
@@ -6483,8 +6402,8 @@
           <w:bCs w:val="0"/>
         </w:rPr>
       </w:pPr>
-      <w:bookmarkStart w:name="_Toc447095909" w:id="68"/>
-      <w:bookmarkStart w:name="_Toc11132113" w:id="69"/>
+      <w:bookmarkStart w:id="69" w:name="_Toc447095909"/>
+      <w:bookmarkStart w:id="70" w:name="_Toc11132113"/>
       <w:r>
         <w:rPr>
           <w:rStyle w:val="Strong"/>
@@ -6493,8 +6412,8 @@
         </w:rPr>
         <w:t>Requirements Management</w:t>
       </w:r>
-      <w:bookmarkEnd w:id="68"/>
       <w:bookmarkEnd w:id="69"/>
+      <w:bookmarkEnd w:id="70"/>
     </w:p>
     <w:p>
       <w:pPr>
@@ -6506,7 +6425,15 @@
         </w:rPr>
       </w:pPr>
       <w:r>
-        <w:t>Requirements for the product are currently in the Project Outline document. More detail will be added to this in the requirements phase. Currently, changes to the requirements may be discussed at team meetings; this process will be updated after the requirements phase of the project.</w:t>
+        <w:t xml:space="preserve">Requirements for the product are currently in the Project Outline document. More detail will be added to </w:t>
+      </w:r>
+      <w:proofErr w:type="gramStart"/>
+      <w:r>
+        <w:t>this</w:t>
+      </w:r>
+      <w:proofErr w:type="gramEnd"/>
+      <w:r>
+        <w:t xml:space="preserve"> in the requirements phase. Currently, changes to the requirements may be discussed at team meetings; this process will be updated after the requirements phase of the project.</w:t>
       </w:r>
     </w:p>
     <w:p>
@@ -6518,7 +6445,7 @@
           <w:bCs w:val="0"/>
         </w:rPr>
       </w:pPr>
-      <w:bookmarkStart w:name="_Toc11132114" w:id="70"/>
+      <w:bookmarkStart w:id="71" w:name="_Toc11132114"/>
       <w:r>
         <w:rPr>
           <w:rStyle w:val="Strong"/>
@@ -6528,13 +6455,13 @@
         <w:t>Quality Control</w:t>
       </w:r>
       <w:bookmarkEnd w:id="35"/>
-      <w:bookmarkEnd w:id="70"/>
+      <w:bookmarkEnd w:id="71"/>
     </w:p>
     <w:p>
       <w:pPr>
         <w:pStyle w:val="BodyText"/>
       </w:pPr>
-      <w:bookmarkStart w:name="_Toc447095913" w:id="71"/>
+      <w:bookmarkStart w:id="72" w:name="_Toc447095913"/>
       <w:r>
         <w:t>Defects will be recorded and tracked as Change Requests, and defect metrics will be gathered (see Reporting and Measurement below).</w:t>
       </w:r>
@@ -6544,7 +6471,15 @@
         <w:pStyle w:val="BodyText"/>
       </w:pPr>
       <w:r>
-        <w:t>All deliverables are required to go through the appropriate review process, as described in the Development Case. The review is required to ensure that each deliverable is of acceptable quality, using guidelines and checklists.</w:t>
+        <w:t xml:space="preserve">All deliverables are required to go through the appropriate review process, as described in the Development Case. The review is required to ensure that each </w:t>
+      </w:r>
+      <w:proofErr w:type="gramStart"/>
+      <w:r>
+        <w:t>deliverable</w:t>
+      </w:r>
+      <w:proofErr w:type="gramEnd"/>
+      <w:r>
+        <w:t xml:space="preserve"> is of acceptable quality, using guidelines and checklists.</w:t>
       </w:r>
     </w:p>
     <w:p>
@@ -6569,7 +6504,7 @@
           <w:bCs w:val="0"/>
         </w:rPr>
       </w:pPr>
-      <w:bookmarkStart w:name="_Toc11132115" w:id="72"/>
+      <w:bookmarkStart w:id="73" w:name="_Toc11132115"/>
       <w:r>
         <w:rPr>
           <w:rStyle w:val="Strong"/>
@@ -6578,7 +6513,7 @@
         </w:rPr>
         <w:t xml:space="preserve">Reporting </w:t>
       </w:r>
-      <w:bookmarkEnd w:id="71"/>
+      <w:bookmarkEnd w:id="72"/>
       <w:r>
         <w:rPr>
           <w:rStyle w:val="Strong"/>
@@ -6587,18 +6522,18 @@
         </w:rPr>
         <w:t>and Measurement</w:t>
       </w:r>
-      <w:bookmarkEnd w:id="72"/>
+      <w:bookmarkEnd w:id="73"/>
     </w:p>
     <w:p>
       <w:pPr>
         <w:pStyle w:val="BodyText"/>
       </w:pPr>
-      <w:bookmarkStart w:name="_Toc447095914" w:id="73"/>
+      <w:bookmarkStart w:id="74" w:name="_Toc447095914"/>
       <w:r>
         <w:t>Updated schedule estimates, and metrics summary reports, will be generated at the end of each iteration.</w:t>
       </w:r>
     </w:p>
-    <w:bookmarkEnd w:id="73"/>
+    <w:bookmarkEnd w:id="74"/>
     <w:p>
       <w:pPr>
         <w:pStyle w:val="BodyText"/>
@@ -6618,7 +6553,15 @@
         <w:pStyle w:val="BodyText"/>
       </w:pPr>
       <w:r>
-        <w:t xml:space="preserve">Earned value for completed tasks. This is used to re-estimate the schedule and budget for the remainder of the project, and/or to identify need for scope changes. </w:t>
+        <w:t xml:space="preserve">Earned value for completed tasks. This is used to re-estimate the schedule and budget for the remainder of the project, and/or to identify </w:t>
+      </w:r>
+      <w:proofErr w:type="gramStart"/>
+      <w:r>
+        <w:t>need</w:t>
+      </w:r>
+      <w:proofErr w:type="gramEnd"/>
+      <w:r>
+        <w:t xml:space="preserve"> for scope changes. </w:t>
       </w:r>
     </w:p>
     <w:p>
@@ -6626,7 +6569,15 @@
         <w:pStyle w:val="BodyText"/>
       </w:pPr>
       <w:r>
-        <w:t xml:space="preserve">Total defects open and closed – shown as a trend graph. This is used to help estimate the effort remaining to correct defects. </w:t>
+        <w:t xml:space="preserve">Total defects open and </w:t>
+      </w:r>
+      <w:proofErr w:type="gramStart"/>
+      <w:r>
+        <w:t>closed</w:t>
+      </w:r>
+      <w:proofErr w:type="gramEnd"/>
+      <w:r>
+        <w:t xml:space="preserve"> – shown as a trend graph. This is used to help estimate the effort remaining to correct defects. </w:t>
       </w:r>
     </w:p>
     <w:p>
@@ -6641,7 +6592,7 @@
       <w:r>
         <w:t xml:space="preserve">Acceptance test cases passing – shown as a trend graph. This is used to demonstrate progress to stakeholders. </w:t>
       </w:r>
-      <w:bookmarkStart w:name="_Toc447095915" w:id="74"/>
+      <w:bookmarkStart w:id="75" w:name="_Toc447095915"/>
     </w:p>
     <w:p>
       <w:pPr>
@@ -6652,16 +6603,17 @@
           <w:bCs w:val="0"/>
         </w:rPr>
       </w:pPr>
-      <w:bookmarkStart w:name="_Toc11132116" w:id="75"/>
+      <w:bookmarkStart w:id="76" w:name="_Toc11132116"/>
       <w:r>
         <w:rPr>
           <w:rStyle w:val="Strong"/>
           <w:b w:val="0"/>
           <w:bCs w:val="0"/>
         </w:rPr>
+        <w:lastRenderedPageBreak/>
         <w:t>Risk Management</w:t>
       </w:r>
-      <w:bookmarkEnd w:id="75"/>
+      <w:bookmarkEnd w:id="76"/>
       <w:r>
         <w:rPr>
           <w:rStyle w:val="Strong"/>
@@ -6670,13 +6622,13 @@
         </w:rPr>
         <w:t xml:space="preserve"> </w:t>
       </w:r>
-      <w:bookmarkEnd w:id="74"/>
+      <w:bookmarkEnd w:id="75"/>
     </w:p>
     <w:p>
       <w:pPr>
         <w:pStyle w:val="BodyText"/>
       </w:pPr>
-      <w:bookmarkStart w:name="_Toc447095916" w:id="76"/>
+      <w:bookmarkStart w:id="77" w:name="_Toc447095916"/>
       <w:r>
         <w:t xml:space="preserve">Risks will be identified in Inception Phase using the steps identified in the RUP for Small Projects activity “Identify and Assess Risks”. Project risk is evaluated at least once per iteration and documented in this table. </w:t>
       </w:r>
@@ -6691,7 +6643,15 @@
         </w:rPr>
       </w:pPr>
       <w:r>
-        <w:t>No risks are identified at this time.</w:t>
+        <w:t xml:space="preserve">No risks are identified </w:t>
+      </w:r>
+      <w:proofErr w:type="gramStart"/>
+      <w:r>
+        <w:t>at this time</w:t>
+      </w:r>
+      <w:proofErr w:type="gramEnd"/>
+      <w:r>
+        <w:t>.</w:t>
       </w:r>
     </w:p>
     <w:p>
@@ -6703,7 +6663,7 @@
           <w:bCs w:val="0"/>
         </w:rPr>
       </w:pPr>
-      <w:bookmarkStart w:name="_Toc11132117" w:id="77"/>
+      <w:bookmarkStart w:id="78" w:name="_Toc11132117"/>
       <w:r>
         <w:rPr>
           <w:rStyle w:val="Strong"/>
@@ -6712,109 +6672,111 @@
         </w:rPr>
         <w:t>Configuration Management</w:t>
       </w:r>
+      <w:bookmarkEnd w:id="78"/>
+    </w:p>
+    <w:p>
+      <w:pPr>
+        <w:pStyle w:val="BodyText"/>
+        <w:rPr>
+          <w:szCs w:val="24"/>
+        </w:rPr>
+      </w:pPr>
+      <w:r>
+        <w:t xml:space="preserve">Appropriate tools will be selected which provide a database of Change Requests and a controlled versioned repository of project artifacts. </w:t>
+      </w:r>
+    </w:p>
+    <w:p>
+      <w:pPr>
+        <w:pStyle w:val="BodyText"/>
+        <w:rPr>
+          <w:szCs w:val="24"/>
+        </w:rPr>
+      </w:pPr>
+      <w:r>
+        <w:rPr>
+          <w:szCs w:val="24"/>
+        </w:rPr>
+        <w:t>All source code, test scripts, and data files are included in baselines. Documentation related to the source code is also included in the baseline, such as design documentation. All customer deliverable artifacts are included in the final baseline of the iteration, including executables.</w:t>
+      </w:r>
+    </w:p>
+    <w:p>
+      <w:pPr>
+        <w:pStyle w:val="BodyText"/>
+        <w:rPr>
+          <w:szCs w:val="24"/>
+        </w:rPr>
+      </w:pPr>
+      <w:r>
+        <w:rPr>
+          <w:szCs w:val="24"/>
+        </w:rPr>
+        <w:t xml:space="preserve">The Change Requests are reviewed and approved by </w:t>
+      </w:r>
+      <w:proofErr w:type="gramStart"/>
+      <w:r>
+        <w:rPr>
+          <w:szCs w:val="24"/>
+        </w:rPr>
+        <w:t xml:space="preserve">the </w:t>
+      </w:r>
+      <w:r>
+        <w:rPr>
+          <w:szCs w:val="24"/>
+        </w:rPr>
+        <w:t xml:space="preserve">agreement </w:t>
+      </w:r>
+      <w:r>
+        <w:rPr>
+          <w:szCs w:val="24"/>
+        </w:rPr>
+        <w:t>majority of</w:t>
+      </w:r>
+      <w:proofErr w:type="gramEnd"/>
+      <w:r>
+        <w:rPr>
+          <w:szCs w:val="24"/>
+        </w:rPr>
+        <w:t xml:space="preserve"> member</w:t>
+      </w:r>
+      <w:r>
+        <w:rPr>
+          <w:szCs w:val="24"/>
+        </w:rPr>
+        <w:t>s</w:t>
+      </w:r>
+      <w:r>
+        <w:rPr>
+          <w:szCs w:val="24"/>
+        </w:rPr>
+        <w:t xml:space="preserve"> of the pro</w:t>
+      </w:r>
+      <w:r>
+        <w:rPr>
+          <w:szCs w:val="24"/>
+        </w:rPr>
+        <w:t>jects.</w:t>
+      </w:r>
+      <w:bookmarkStart w:id="79" w:name="_Toc447095917"/>
+      <w:bookmarkStart w:id="80" w:name="_Toc512930369"/>
+      <w:bookmarkStart w:id="81" w:name="_Toc447095932"/>
+      <w:bookmarkStart w:id="82" w:name="_Toc512930370"/>
+      <w:bookmarkStart w:id="83" w:name="_Toc513004381"/>
       <w:bookmarkEnd w:id="77"/>
-    </w:p>
-    <w:p>
-      <w:pPr>
-        <w:pStyle w:val="BodyText"/>
-        <w:rPr>
-          <w:szCs w:val="24"/>
-        </w:rPr>
-      </w:pPr>
-      <w:r>
-        <w:t xml:space="preserve">Appropriate tools will be selected which provide a database of Change Requests and a controlled versioned repository of project artifacts. </w:t>
-      </w:r>
-    </w:p>
-    <w:p>
-      <w:pPr>
-        <w:pStyle w:val="BodyText"/>
-        <w:rPr>
-          <w:szCs w:val="24"/>
-        </w:rPr>
-      </w:pPr>
-      <w:r>
-        <w:rPr>
-          <w:szCs w:val="24"/>
-        </w:rPr>
-        <w:t>All source code, test scripts, and data files are included in baselines. Documentation related to the source code is also included in the baseline, such as design documentation. All customer deliverable artifacts are included in the final baseline of the iteration, including executables.</w:t>
-      </w:r>
-    </w:p>
-    <w:p>
-      <w:pPr>
-        <w:pStyle w:val="BodyText"/>
-        <w:rPr>
-          <w:szCs w:val="24"/>
-        </w:rPr>
-      </w:pPr>
-      <w:r>
-        <w:rPr>
-          <w:szCs w:val="24"/>
-        </w:rPr>
-        <w:t xml:space="preserve">The Change Requests are reviewed and approved by </w:t>
-      </w:r>
-      <w:r>
-        <w:rPr>
-          <w:szCs w:val="24"/>
-        </w:rPr>
-        <w:t xml:space="preserve">the </w:t>
-      </w:r>
-      <w:r>
-        <w:rPr>
-          <w:szCs w:val="24"/>
-        </w:rPr>
-        <w:t xml:space="preserve">agreement </w:t>
-      </w:r>
-      <w:r>
-        <w:rPr>
-          <w:szCs w:val="24"/>
-        </w:rPr>
-        <w:t>majority of</w:t>
-      </w:r>
-      <w:r>
-        <w:rPr>
-          <w:szCs w:val="24"/>
-        </w:rPr>
-        <w:t xml:space="preserve"> member</w:t>
-      </w:r>
-      <w:r>
-        <w:rPr>
-          <w:szCs w:val="24"/>
-        </w:rPr>
-        <w:t>s</w:t>
-      </w:r>
-      <w:r>
-        <w:rPr>
-          <w:szCs w:val="24"/>
-        </w:rPr>
-        <w:t xml:space="preserve"> of the pro</w:t>
-      </w:r>
-      <w:r>
-        <w:rPr>
-          <w:szCs w:val="24"/>
-        </w:rPr>
-        <w:t>jects.</w:t>
-      </w:r>
-      <w:bookmarkStart w:name="_Toc447095917" w:id="78"/>
-      <w:bookmarkStart w:name="_Toc512930369" w:id="79"/>
-      <w:bookmarkStart w:name="_Toc447095932" w:id="80"/>
-      <w:bookmarkStart w:name="_Toc512930370" w:id="81"/>
-      <w:bookmarkStart w:name="_Toc513004381" w:id="82"/>
-      <w:bookmarkEnd w:id="76"/>
-      <w:bookmarkEnd w:id="78"/>
       <w:bookmarkEnd w:id="79"/>
       <w:bookmarkEnd w:id="80"/>
       <w:bookmarkEnd w:id="81"/>
+      <w:bookmarkEnd w:id="82"/>
     </w:p>
     <w:p>
       <w:pPr>
         <w:pStyle w:val="Heading1"/>
       </w:pPr>
-      <w:bookmarkStart w:name="_Toc11132118" w:id="83"/>
+      <w:bookmarkStart w:id="84" w:name="_Toc11132118"/>
       <w:r>
         <w:t>Annexes</w:t>
       </w:r>
-      <w:bookmarkEnd w:id="82"/>
       <w:bookmarkEnd w:id="83"/>
+      <w:bookmarkEnd w:id="84"/>
     </w:p>
     <w:p>
       <w:pPr>
@@ -6835,7 +6797,7 @@
         <w:t>Project Glossary</w:t>
       </w:r>
     </w:p>
-    <w:p w14:noSpellErr="1">
+    <w:p>
       <w:pPr>
         <w:pStyle w:val="BodyText"/>
         <w:keepLines w:val="0"/>
@@ -6843,36 +6805,34 @@
       </w:pPr>
       <w:r>
         <w:rPr>
-          <w:b w:val="1"/>
-          <w:bCs w:val="1"/>
+          <w:b/>
+          <w:bCs/>
         </w:rPr>
         <w:t>Order of operations / operator precedence</w:t>
       </w:r>
       <w:r>
         <w:rPr>
-          <w:b w:val="1"/>
-          <w:bCs w:val="1"/>
+          <w:b/>
+          <w:bCs/>
         </w:rPr>
         <w:t xml:space="preserve"> </w:t>
       </w:r>
       <w:r>
-        <w:rPr/>
-        <w:t>—</w:t>
-      </w:r>
-      <w:r>
-        <w:rPr/>
-        <w:t xml:space="preserve"> </w:t>
-      </w:r>
-      <w:r>
-        <w:rPr/>
+        <w:t xml:space="preserve">— </w:t>
+      </w:r>
+      <w:r>
         <w:t xml:space="preserve">A list of rules that describe the order in which to perform operations within an expression, often </w:t>
       </w:r>
       <w:r>
-        <w:rPr/>
-        <w:t>used in mathematics and computer programming</w:t>
-      </w:r>
-    </w:p>
-    <w:p w14:noSpellErr="1">
+        <w:t xml:space="preserve">used in mathematics and computer </w:t>
+      </w:r>
+      <w:proofErr w:type="gramStart"/>
+      <w:r>
+        <w:t>programming</w:t>
+      </w:r>
+      <w:proofErr w:type="gramEnd"/>
+    </w:p>
+    <w:p>
       <w:pPr>
         <w:pStyle w:val="BodyText"/>
         <w:keepLines w:val="0"/>
@@ -6880,65 +6840,48 @@
       </w:pPr>
       <w:r>
         <w:rPr>
-          <w:b w:val="1"/>
-          <w:bCs w:val="1"/>
+          <w:b/>
+          <w:bCs/>
         </w:rPr>
         <w:t>PEMDAS</w:t>
       </w:r>
       <w:r>
-        <w:rPr/>
         <w:t xml:space="preserve"> (</w:t>
       </w:r>
       <w:r>
-        <w:rPr/>
         <w:t>Parenthesis, Exponent, Multiplication, Division, Addition, Subtraction)</w:t>
       </w:r>
       <w:r>
-        <w:rPr/>
-        <w:t xml:space="preserve"> </w:t>
-      </w:r>
-      <w:r>
-        <w:rPr/>
-        <w:t>—</w:t>
-      </w:r>
-      <w:r>
-        <w:rPr/>
+        <w:t xml:space="preserve"> —</w:t>
+      </w:r>
+      <w:r>
         <w:t xml:space="preserve"> A common convention for order of operations</w:t>
       </w:r>
       <w:r>
-        <w:rPr/>
         <w:t xml:space="preserve"> from first to last, </w:t>
       </w:r>
       <w:r>
-        <w:rPr/>
         <w:t>i.e.,</w:t>
       </w:r>
       <w:r>
-        <w:rPr/>
         <w:t xml:space="preserve"> exponent operations outside a set of </w:t>
       </w:r>
       <w:r>
-        <w:rPr/>
         <w:t>parentheses</w:t>
       </w:r>
       <w:r>
-        <w:rPr/>
         <w:t xml:space="preserve"> should be performed after operations within the parenthes</w:t>
       </w:r>
       <w:r>
-        <w:rPr/>
         <w:t>e</w:t>
       </w:r>
       <w:r>
-        <w:rPr/>
         <w:t>s, but before any multiplication or division operations outside the parenthes</w:t>
       </w:r>
       <w:r>
-        <w:rPr/>
         <w:t>e</w:t>
       </w:r>
       <w:r>
-        <w:rPr/>
         <w:t>s.</w:t>
       </w:r>
     </w:p>
@@ -6950,31 +6893,19 @@
       </w:pPr>
       <w:r>
         <w:rPr>
-          <w:b w:val="1"/>
-          <w:bCs w:val="1"/>
+          <w:b/>
+          <w:bCs/>
         </w:rPr>
         <w:t xml:space="preserve">UML </w:t>
       </w:r>
       <w:r>
-        <w:rPr/>
-        <w:t xml:space="preserve">(Unified Modeling Language) — UML is a standard language for creating visual models that </w:t>
-      </w:r>
-      <w:r>
-        <w:rPr/>
-        <w:t>represent</w:t>
-      </w:r>
-      <w:r>
-        <w:rPr/>
-        <w:t xml:space="preserve"> parts of a piece of software, </w:t>
-      </w:r>
-      <w:r>
-        <w:rPr/>
-        <w:t>providing</w:t>
-      </w:r>
-      <w:r>
-        <w:rPr/>
-        <w:t xml:space="preserve"> a com</w:t>
-      </w:r>
+        <w:t xml:space="preserve">(Unified Modeling Language) — UML is a standard language for creating visual models that represent parts of a piece of software, providing a </w:t>
+      </w:r>
+      <w:proofErr w:type="gramStart"/>
+      <w:r>
+        <w:t>com</w:t>
+      </w:r>
+      <w:proofErr w:type="gramEnd"/>
     </w:p>
     <w:p>
       <w:pPr>
@@ -6984,22 +6915,13 @@
       </w:pPr>
       <w:r>
         <w:rPr>
-          <w:b w:val="1"/>
-          <w:bCs w:val="1"/>
+          <w:b/>
+          <w:bCs/>
         </w:rPr>
         <w:t xml:space="preserve">UML Use Case Diagram </w:t>
       </w:r>
       <w:r>
-        <w:rPr/>
-        <w:t xml:space="preserve">— UML use case diagrams </w:t>
-      </w:r>
-      <w:r>
-        <w:rPr/>
-        <w:t>represent</w:t>
-      </w:r>
-      <w:r>
-        <w:rPr/>
-        <w:t xml:space="preserve"> the interactions between a system and external actors, often describing the main functional requirements of the system and the needs of the user of the system (use cases).</w:t>
+        <w:t>— UML use case diagrams represent the interactions between a system and external actors, often describing the main functional requirements of the system and the needs of the user of the system (use cases).</w:t>
       </w:r>
     </w:p>
     <w:p>
@@ -7010,13 +6932,12 @@
       </w:pPr>
       <w:r>
         <w:rPr>
-          <w:b w:val="1"/>
-          <w:bCs w:val="1"/>
+          <w:b/>
+          <w:bCs/>
         </w:rPr>
         <w:t>UML Class Diagram</w:t>
       </w:r>
       <w:r>
-        <w:rPr/>
         <w:t xml:space="preserve"> — UML class diagrams model the structure of a system through a diagram of the various classes in the software, including their attributes, methods, and relationships, often including further detail about the properties of each attribute and method.</w:t>
       </w:r>
     </w:p>
@@ -7036,7 +6957,7 @@
       <w:footerReference w:type="default" r:id="rId11"/>
       <w:headerReference w:type="first" r:id="rId12"/>
       <w:footerReference w:type="first" r:id="rId13"/>
-      <w:pgSz w:w="12240" w:h="15840" w:orient="portrait" w:code="1"/>
+      <w:pgSz w:w="12240" w:h="15840" w:code="1"/>
       <w:pgMar w:top="1440" w:right="1440" w:bottom="1440" w:left="1440" w:header="720" w:footer="720" w:gutter="0"/>
       <w:cols w:space="720"/>
     </w:sectPr>
@@ -7074,7 +6995,7 @@
   <w:p>
     <w:pPr>
       <w:pStyle w:val="Footer"/>
-      <w:framePr w:wrap="around" w:hAnchor="margin" w:vAnchor="text" w:xAlign="right" w:y="1"/>
+      <w:framePr w:wrap="around" w:vAnchor="text" w:hAnchor="margin" w:xAlign="right" w:y="1"/>
       <w:rPr>
         <w:rStyle w:val="PageNumber"/>
       </w:rPr>
@@ -7174,12 +7095,12 @@
     <w:tblPr>
       <w:tblW w:w="0" w:type="auto"/>
       <w:tblBorders>
-        <w:top w:val="single" w:color="auto" w:sz="6" w:space="0"/>
-        <w:left w:val="single" w:color="auto" w:sz="6" w:space="0"/>
-        <w:bottom w:val="single" w:color="auto" w:sz="6" w:space="0"/>
-        <w:right w:val="single" w:color="auto" w:sz="6" w:space="0"/>
-        <w:insideH w:val="single" w:color="auto" w:sz="6" w:space="0"/>
-        <w:insideV w:val="single" w:color="auto" w:sz="6" w:space="0"/>
+        <w:top w:val="single" w:sz="6" w:space="0" w:color="auto"/>
+        <w:left w:val="single" w:sz="6" w:space="0" w:color="auto"/>
+        <w:bottom w:val="single" w:sz="6" w:space="0" w:color="auto"/>
+        <w:right w:val="single" w:sz="6" w:space="0" w:color="auto"/>
+        <w:insideH w:val="single" w:sz="6" w:space="0" w:color="auto"/>
+        <w:insideV w:val="single" w:sz="6" w:space="0" w:color="auto"/>
       </w:tblBorders>
       <w:tblLayout w:type="fixed"/>
       <w:tblLook w:val="0000" w:firstRow="0" w:lastRow="0" w:firstColumn="0" w:lastColumn="0" w:noHBand="0" w:noVBand="0"/>
@@ -7225,7 +7146,7 @@
           </w:pPr>
           <w:r>
             <w:rPr>
-              <w:rFonts w:ascii="Symbol" w:hAnsi="Symbol" w:eastAsia="Symbol" w:cs="Symbol"/>
+              <w:rFonts w:ascii="Symbol" w:eastAsia="Symbol" w:hAnsi="Symbol" w:cs="Symbol"/>
             </w:rPr>
             <w:t>Ó</w:t>
           </w:r>
@@ -7399,7 +7320,7 @@
   <w:p>
     <w:pPr>
       <w:pBdr>
-        <w:top w:val="single" w:color="auto" w:sz="6" w:space="1"/>
+        <w:top w:val="single" w:sz="6" w:space="1" w:color="auto"/>
       </w:pBdr>
       <w:rPr>
         <w:sz w:val="24"/>
@@ -7409,7 +7330,7 @@
   <w:p>
     <w:pPr>
       <w:pBdr>
-        <w:bottom w:val="single" w:color="auto" w:sz="6" w:space="1"/>
+        <w:bottom w:val="single" w:sz="6" w:space="1" w:color="auto"/>
       </w:pBdr>
       <w:jc w:val="right"/>
       <w:rPr>
@@ -7430,7 +7351,7 @@
   <w:p>
     <w:pPr>
       <w:pBdr>
-        <w:bottom w:val="single" w:color="auto" w:sz="6" w:space="1"/>
+        <w:bottom w:val="single" w:sz="6" w:space="1" w:color="auto"/>
       </w:pBdr>
       <w:jc w:val="right"/>
       <w:rPr>
@@ -7452,12 +7373,12 @@
     <w:tblPr>
       <w:tblW w:w="0" w:type="auto"/>
       <w:tblBorders>
-        <w:top w:val="single" w:color="auto" w:sz="6" w:space="0"/>
-        <w:left w:val="single" w:color="auto" w:sz="6" w:space="0"/>
-        <w:bottom w:val="single" w:color="auto" w:sz="6" w:space="0"/>
-        <w:right w:val="single" w:color="auto" w:sz="6" w:space="0"/>
-        <w:insideH w:val="single" w:color="auto" w:sz="6" w:space="0"/>
-        <w:insideV w:val="single" w:color="auto" w:sz="6" w:space="0"/>
+        <w:top w:val="single" w:sz="6" w:space="0" w:color="auto"/>
+        <w:left w:val="single" w:sz="6" w:space="0" w:color="auto"/>
+        <w:bottom w:val="single" w:sz="6" w:space="0" w:color="auto"/>
+        <w:right w:val="single" w:sz="6" w:space="0" w:color="auto"/>
+        <w:insideH w:val="single" w:sz="6" w:space="0" w:color="auto"/>
+        <w:insideV w:val="single" w:sz="6" w:space="0" w:color="auto"/>
       </w:tblBorders>
       <w:tblLayout w:type="fixed"/>
       <w:tblLook w:val="0000" w:firstRow="0" w:lastRow="0" w:firstColumn="0" w:lastColumn="0" w:noHBand="0" w:noVBand="0"/>
@@ -7470,7 +7391,6 @@
       <w:tc>
         <w:tcPr>
           <w:tcW w:w="6379" w:type="dxa"/>
-          <w:tcMar/>
         </w:tcPr>
         <w:p>
           <w:r>
@@ -7481,7 +7401,6 @@
       <w:tc>
         <w:tcPr>
           <w:tcW w:w="3179" w:type="dxa"/>
-          <w:tcMar/>
         </w:tcPr>
         <w:p>
           <w:pPr>
@@ -7492,16 +7411,7 @@
             <w:ind w:right="68"/>
           </w:pPr>
           <w:r>
-            <w:rPr/>
-            <w:t xml:space="preserve"> Version:          &lt;1.</w:t>
-          </w:r>
-          <w:r>
-            <w:rPr/>
-            <w:t>6</w:t>
-          </w:r>
-          <w:r>
-            <w:rPr/>
-            <w:t>&gt;</w:t>
+            <w:t xml:space="preserve"> Version:          &lt;1.6&gt;</w:t>
           </w:r>
         </w:p>
       </w:tc>
@@ -7510,30 +7420,18 @@
       <w:tc>
         <w:tcPr>
           <w:tcW w:w="6379" w:type="dxa"/>
-          <w:tcMar/>
         </w:tcPr>
         <w:p>
-          <w:r>
-            <w:fldChar w:fldCharType="begin"/>
-          </w:r>
-          <w:r>
-            <w:instrText>TITLE  \* MERGEFORMAT</w:instrText>
-          </w:r>
-          <w:r>
-            <w:fldChar w:fldCharType="separate"/>
-          </w:r>
-          <w:r>
-            <w:t>Software Development Plan</w:t>
-          </w:r>
-          <w:r>
-            <w:fldChar w:fldCharType="end"/>
-          </w:r>
+          <w:fldSimple w:instr="TITLE  \* MERGEFORMAT">
+            <w:r>
+              <w:t>Software Development Plan</w:t>
+            </w:r>
+          </w:fldSimple>
         </w:p>
       </w:tc>
       <w:tc>
         <w:tcPr>
           <w:tcW w:w="3179" w:type="dxa"/>
-          <w:tcMar/>
         </w:tcPr>
         <w:p>
           <w:r>
@@ -7550,7 +7448,6 @@
         <w:tcPr>
           <w:tcW w:w="9558" w:type="dxa"/>
           <w:gridSpan w:val="2"/>
-          <w:tcMar/>
         </w:tcPr>
         <w:p>
           <w:r>
@@ -7784,7 +7681,7 @@
         <w:ind w:left="1080" w:hanging="360"/>
       </w:pPr>
       <w:rPr>
-        <w:rFonts w:hint="default" w:ascii="Symbol" w:hAnsi="Symbol"/>
+        <w:rFonts w:ascii="Symbol" w:hAnsi="Symbol" w:hint="default"/>
       </w:rPr>
     </w:lvl>
     <w:lvl w:ilvl="1" w:tplc="5A82BB8A">
@@ -7796,7 +7693,7 @@
         <w:ind w:left="1800" w:hanging="360"/>
       </w:pPr>
       <w:rPr>
-        <w:rFonts w:hint="default" w:ascii="Symbol" w:hAnsi="Symbol"/>
+        <w:rFonts w:ascii="Symbol" w:hAnsi="Symbol" w:hint="default"/>
       </w:rPr>
     </w:lvl>
     <w:lvl w:ilvl="2" w:tplc="2B2CB3C6">
@@ -7808,7 +7705,7 @@
         <w:ind w:left="2520" w:hanging="360"/>
       </w:pPr>
       <w:rPr>
-        <w:rFonts w:hint="default" w:ascii="Wingdings" w:hAnsi="Wingdings"/>
+        <w:rFonts w:ascii="Wingdings" w:hAnsi="Wingdings" w:hint="default"/>
       </w:rPr>
     </w:lvl>
     <w:lvl w:ilvl="3" w:tplc="502AC9E8">
@@ -7820,7 +7717,7 @@
         <w:ind w:left="3240" w:hanging="360"/>
       </w:pPr>
       <w:rPr>
-        <w:rFonts w:hint="default" w:ascii="Symbol" w:hAnsi="Symbol"/>
+        <w:rFonts w:ascii="Symbol" w:hAnsi="Symbol" w:hint="default"/>
       </w:rPr>
     </w:lvl>
     <w:lvl w:ilvl="4" w:tplc="67127C02">
@@ -7832,7 +7729,7 @@
         <w:ind w:left="3960" w:hanging="360"/>
       </w:pPr>
       <w:rPr>
-        <w:rFonts w:hint="default" w:ascii="Courier New" w:hAnsi="Courier New"/>
+        <w:rFonts w:ascii="Courier New" w:hAnsi="Courier New" w:hint="default"/>
       </w:rPr>
     </w:lvl>
     <w:lvl w:ilvl="5" w:tplc="D5640AEE">
@@ -7844,7 +7741,7 @@
         <w:ind w:left="4680" w:hanging="360"/>
       </w:pPr>
       <w:rPr>
-        <w:rFonts w:hint="default" w:ascii="Wingdings" w:hAnsi="Wingdings"/>
+        <w:rFonts w:ascii="Wingdings" w:hAnsi="Wingdings" w:hint="default"/>
       </w:rPr>
     </w:lvl>
     <w:lvl w:ilvl="6" w:tplc="8AFEBCAA">
@@ -7856,7 +7753,7 @@
         <w:ind w:left="5400" w:hanging="360"/>
       </w:pPr>
       <w:rPr>
-        <w:rFonts w:hint="default" w:ascii="Symbol" w:hAnsi="Symbol"/>
+        <w:rFonts w:ascii="Symbol" w:hAnsi="Symbol" w:hint="default"/>
       </w:rPr>
     </w:lvl>
     <w:lvl w:ilvl="7" w:tplc="6E60B71E">
@@ -7868,7 +7765,7 @@
         <w:ind w:left="6120" w:hanging="360"/>
       </w:pPr>
       <w:rPr>
-        <w:rFonts w:hint="default" w:ascii="Courier New" w:hAnsi="Courier New"/>
+        <w:rFonts w:ascii="Courier New" w:hAnsi="Courier New" w:hint="default"/>
       </w:rPr>
     </w:lvl>
     <w:lvl w:ilvl="8" w:tplc="78886E34">
@@ -7880,7 +7777,7 @@
         <w:ind w:left="6840" w:hanging="360"/>
       </w:pPr>
       <w:rPr>
-        <w:rFonts w:hint="default" w:ascii="Wingdings" w:hAnsi="Wingdings"/>
+        <w:rFonts w:ascii="Wingdings" w:hAnsi="Wingdings" w:hint="default"/>
       </w:rPr>
     </w:lvl>
   </w:abstractNum>
@@ -8010,7 +7907,7 @@
         <w:ind w:left="1440" w:hanging="360"/>
       </w:pPr>
       <w:rPr>
-        <w:rFonts w:hint="default" w:ascii="Symbol" w:hAnsi="Symbol"/>
+        <w:rFonts w:ascii="Symbol" w:hAnsi="Symbol" w:hint="default"/>
       </w:rPr>
     </w:lvl>
     <w:lvl w:ilvl="1" w:tplc="04090003" w:tentative="1">
@@ -8022,7 +7919,7 @@
         <w:ind w:left="2160" w:hanging="360"/>
       </w:pPr>
       <w:rPr>
-        <w:rFonts w:hint="default" w:ascii="Courier New" w:hAnsi="Courier New" w:cs="Courier New"/>
+        <w:rFonts w:ascii="Courier New" w:hAnsi="Courier New" w:cs="Courier New" w:hint="default"/>
       </w:rPr>
     </w:lvl>
     <w:lvl w:ilvl="2" w:tplc="04090005" w:tentative="1">
@@ -8034,7 +7931,7 @@
         <w:ind w:left="2880" w:hanging="360"/>
       </w:pPr>
       <w:rPr>
-        <w:rFonts w:hint="default" w:ascii="Wingdings" w:hAnsi="Wingdings"/>
+        <w:rFonts w:ascii="Wingdings" w:hAnsi="Wingdings" w:hint="default"/>
       </w:rPr>
     </w:lvl>
     <w:lvl w:ilvl="3" w:tplc="04090001" w:tentative="1">
@@ -8046,7 +7943,7 @@
         <w:ind w:left="3600" w:hanging="360"/>
       </w:pPr>
       <w:rPr>
-        <w:rFonts w:hint="default" w:ascii="Symbol" w:hAnsi="Symbol"/>
+        <w:rFonts w:ascii="Symbol" w:hAnsi="Symbol" w:hint="default"/>
       </w:rPr>
     </w:lvl>
     <w:lvl w:ilvl="4" w:tplc="04090003" w:tentative="1">
@@ -8058,7 +7955,7 @@
         <w:ind w:left="4320" w:hanging="360"/>
       </w:pPr>
       <w:rPr>
-        <w:rFonts w:hint="default" w:ascii="Courier New" w:hAnsi="Courier New" w:cs="Courier New"/>
+        <w:rFonts w:ascii="Courier New" w:hAnsi="Courier New" w:cs="Courier New" w:hint="default"/>
       </w:rPr>
     </w:lvl>
     <w:lvl w:ilvl="5" w:tplc="04090005" w:tentative="1">
@@ -8070,7 +7967,7 @@
         <w:ind w:left="5040" w:hanging="360"/>
       </w:pPr>
       <w:rPr>
-        <w:rFonts w:hint="default" w:ascii="Wingdings" w:hAnsi="Wingdings"/>
+        <w:rFonts w:ascii="Wingdings" w:hAnsi="Wingdings" w:hint="default"/>
       </w:rPr>
     </w:lvl>
     <w:lvl w:ilvl="6" w:tplc="04090001" w:tentative="1">
@@ -8082,7 +7979,7 @@
         <w:ind w:left="5760" w:hanging="360"/>
       </w:pPr>
       <w:rPr>
-        <w:rFonts w:hint="default" w:ascii="Symbol" w:hAnsi="Symbol"/>
+        <w:rFonts w:ascii="Symbol" w:hAnsi="Symbol" w:hint="default"/>
       </w:rPr>
     </w:lvl>
     <w:lvl w:ilvl="7" w:tplc="04090003" w:tentative="1">
@@ -8094,7 +7991,7 @@
         <w:ind w:left="6480" w:hanging="360"/>
       </w:pPr>
       <w:rPr>
-        <w:rFonts w:hint="default" w:ascii="Courier New" w:hAnsi="Courier New" w:cs="Courier New"/>
+        <w:rFonts w:ascii="Courier New" w:hAnsi="Courier New" w:cs="Courier New" w:hint="default"/>
       </w:rPr>
     </w:lvl>
     <w:lvl w:ilvl="8" w:tplc="04090005" w:tentative="1">
@@ -8106,7 +8003,7 @@
         <w:ind w:left="7200" w:hanging="360"/>
       </w:pPr>
       <w:rPr>
-        <w:rFonts w:hint="default" w:ascii="Wingdings" w:hAnsi="Wingdings"/>
+        <w:rFonts w:ascii="Wingdings" w:hAnsi="Wingdings" w:hint="default"/>
       </w:rPr>
     </w:lvl>
   </w:abstractNum>
@@ -8123,7 +8020,7 @@
         <w:ind w:left="1440" w:hanging="360"/>
       </w:pPr>
       <w:rPr>
-        <w:rFonts w:hint="default" w:ascii="Symbol" w:hAnsi="Symbol"/>
+        <w:rFonts w:ascii="Symbol" w:hAnsi="Symbol" w:hint="default"/>
       </w:rPr>
     </w:lvl>
     <w:lvl w:ilvl="1" w:tplc="04090003" w:tentative="1">
@@ -8135,7 +8032,7 @@
         <w:ind w:left="2160" w:hanging="360"/>
       </w:pPr>
       <w:rPr>
-        <w:rFonts w:hint="default" w:ascii="Courier New" w:hAnsi="Courier New" w:cs="Courier New"/>
+        <w:rFonts w:ascii="Courier New" w:hAnsi="Courier New" w:cs="Courier New" w:hint="default"/>
       </w:rPr>
     </w:lvl>
     <w:lvl w:ilvl="2" w:tplc="04090005" w:tentative="1">
@@ -8147,7 +8044,7 @@
         <w:ind w:left="2880" w:hanging="360"/>
       </w:pPr>
       <w:rPr>
-        <w:rFonts w:hint="default" w:ascii="Wingdings" w:hAnsi="Wingdings"/>
+        <w:rFonts w:ascii="Wingdings" w:hAnsi="Wingdings" w:hint="default"/>
       </w:rPr>
     </w:lvl>
     <w:lvl w:ilvl="3" w:tplc="04090001" w:tentative="1">
@@ -8159,7 +8056,7 @@
         <w:ind w:left="3600" w:hanging="360"/>
       </w:pPr>
       <w:rPr>
-        <w:rFonts w:hint="default" w:ascii="Symbol" w:hAnsi="Symbol"/>
+        <w:rFonts w:ascii="Symbol" w:hAnsi="Symbol" w:hint="default"/>
       </w:rPr>
     </w:lvl>
     <w:lvl w:ilvl="4" w:tplc="04090003" w:tentative="1">
@@ -8171,7 +8068,7 @@
         <w:ind w:left="4320" w:hanging="360"/>
       </w:pPr>
       <w:rPr>
-        <w:rFonts w:hint="default" w:ascii="Courier New" w:hAnsi="Courier New" w:cs="Courier New"/>
+        <w:rFonts w:ascii="Courier New" w:hAnsi="Courier New" w:cs="Courier New" w:hint="default"/>
       </w:rPr>
     </w:lvl>
     <w:lvl w:ilvl="5" w:tplc="04090005" w:tentative="1">
@@ -8183,7 +8080,7 @@
         <w:ind w:left="5040" w:hanging="360"/>
       </w:pPr>
       <w:rPr>
-        <w:rFonts w:hint="default" w:ascii="Wingdings" w:hAnsi="Wingdings"/>
+        <w:rFonts w:ascii="Wingdings" w:hAnsi="Wingdings" w:hint="default"/>
       </w:rPr>
     </w:lvl>
     <w:lvl w:ilvl="6" w:tplc="04090001" w:tentative="1">
@@ -8195,7 +8092,7 @@
         <w:ind w:left="5760" w:hanging="360"/>
       </w:pPr>
       <w:rPr>
-        <w:rFonts w:hint="default" w:ascii="Symbol" w:hAnsi="Symbol"/>
+        <w:rFonts w:ascii="Symbol" w:hAnsi="Symbol" w:hint="default"/>
       </w:rPr>
     </w:lvl>
     <w:lvl w:ilvl="7" w:tplc="04090003" w:tentative="1">
@@ -8207,7 +8104,7 @@
         <w:ind w:left="6480" w:hanging="360"/>
       </w:pPr>
       <w:rPr>
-        <w:rFonts w:hint="default" w:ascii="Courier New" w:hAnsi="Courier New" w:cs="Courier New"/>
+        <w:rFonts w:ascii="Courier New" w:hAnsi="Courier New" w:cs="Courier New" w:hint="default"/>
       </w:rPr>
     </w:lvl>
     <w:lvl w:ilvl="8" w:tplc="04090005" w:tentative="1">
@@ -8219,7 +8116,7 @@
         <w:ind w:left="7200" w:hanging="360"/>
       </w:pPr>
       <w:rPr>
-        <w:rFonts w:hint="default" w:ascii="Wingdings" w:hAnsi="Wingdings"/>
+        <w:rFonts w:ascii="Wingdings" w:hAnsi="Wingdings" w:hint="default"/>
       </w:rPr>
     </w:lvl>
   </w:abstractNum>
@@ -8236,7 +8133,7 @@
         <w:ind w:left="1440" w:hanging="360"/>
       </w:pPr>
       <w:rPr>
-        <w:rFonts w:hint="default" w:ascii="Symbol" w:hAnsi="Symbol"/>
+        <w:rFonts w:ascii="Symbol" w:hAnsi="Symbol" w:hint="default"/>
       </w:rPr>
     </w:lvl>
     <w:lvl w:ilvl="1" w:tplc="04090003" w:tentative="1">
@@ -8248,7 +8145,7 @@
         <w:ind w:left="2160" w:hanging="360"/>
       </w:pPr>
       <w:rPr>
-        <w:rFonts w:hint="default" w:ascii="Courier New" w:hAnsi="Courier New" w:cs="Courier New"/>
+        <w:rFonts w:ascii="Courier New" w:hAnsi="Courier New" w:cs="Courier New" w:hint="default"/>
       </w:rPr>
     </w:lvl>
     <w:lvl w:ilvl="2" w:tplc="04090005" w:tentative="1">
@@ -8260,7 +8157,7 @@
         <w:ind w:left="2880" w:hanging="360"/>
       </w:pPr>
       <w:rPr>
-        <w:rFonts w:hint="default" w:ascii="Wingdings" w:hAnsi="Wingdings"/>
+        <w:rFonts w:ascii="Wingdings" w:hAnsi="Wingdings" w:hint="default"/>
       </w:rPr>
     </w:lvl>
     <w:lvl w:ilvl="3" w:tplc="04090001" w:tentative="1">
@@ -8272,7 +8169,7 @@
         <w:ind w:left="3600" w:hanging="360"/>
       </w:pPr>
       <w:rPr>
-        <w:rFonts w:hint="default" w:ascii="Symbol" w:hAnsi="Symbol"/>
+        <w:rFonts w:ascii="Symbol" w:hAnsi="Symbol" w:hint="default"/>
       </w:rPr>
     </w:lvl>
     <w:lvl w:ilvl="4" w:tplc="04090003" w:tentative="1">
@@ -8284,7 +8181,7 @@
         <w:ind w:left="4320" w:hanging="360"/>
       </w:pPr>
       <w:rPr>
-        <w:rFonts w:hint="default" w:ascii="Courier New" w:hAnsi="Courier New" w:cs="Courier New"/>
+        <w:rFonts w:ascii="Courier New" w:hAnsi="Courier New" w:cs="Courier New" w:hint="default"/>
       </w:rPr>
     </w:lvl>
     <w:lvl w:ilvl="5" w:tplc="04090005" w:tentative="1">
@@ -8296,7 +8193,7 @@
         <w:ind w:left="5040" w:hanging="360"/>
       </w:pPr>
       <w:rPr>
-        <w:rFonts w:hint="default" w:ascii="Wingdings" w:hAnsi="Wingdings"/>
+        <w:rFonts w:ascii="Wingdings" w:hAnsi="Wingdings" w:hint="default"/>
       </w:rPr>
     </w:lvl>
     <w:lvl w:ilvl="6" w:tplc="04090001" w:tentative="1">
@@ -8308,7 +8205,7 @@
         <w:ind w:left="5760" w:hanging="360"/>
       </w:pPr>
       <w:rPr>
-        <w:rFonts w:hint="default" w:ascii="Symbol" w:hAnsi="Symbol"/>
+        <w:rFonts w:ascii="Symbol" w:hAnsi="Symbol" w:hint="default"/>
       </w:rPr>
     </w:lvl>
     <w:lvl w:ilvl="7" w:tplc="04090003" w:tentative="1">
@@ -8320,7 +8217,7 @@
         <w:ind w:left="6480" w:hanging="360"/>
       </w:pPr>
       <w:rPr>
-        <w:rFonts w:hint="default" w:ascii="Courier New" w:hAnsi="Courier New" w:cs="Courier New"/>
+        <w:rFonts w:ascii="Courier New" w:hAnsi="Courier New" w:cs="Courier New" w:hint="default"/>
       </w:rPr>
     </w:lvl>
     <w:lvl w:ilvl="8" w:tplc="04090005" w:tentative="1">
@@ -8332,7 +8229,7 @@
         <w:ind w:left="7200" w:hanging="360"/>
       </w:pPr>
       <w:rPr>
-        <w:rFonts w:hint="default" w:ascii="Wingdings" w:hAnsi="Wingdings"/>
+        <w:rFonts w:ascii="Wingdings" w:hAnsi="Wingdings" w:hint="default"/>
       </w:rPr>
     </w:lvl>
   </w:abstractNum>
@@ -8362,11 +8259,11 @@
 </file>
 
 <file path=word/styles.xml><?xml version="1.0" encoding="utf-8"?>
-<w:styles xmlns:wp14="http://schemas.microsoft.com/office/word/2010/wordprocessingDrawing" xmlns:mc="http://schemas.openxmlformats.org/markup-compatibility/2006" xmlns:r="http://schemas.openxmlformats.org/officeDocument/2006/relationships" xmlns:w="http://schemas.openxmlformats.org/wordprocessingml/2006/main" xmlns:w14="http://schemas.microsoft.com/office/word/2010/wordml" xmlns:w15="http://schemas.microsoft.com/office/word/2012/wordml" xmlns:w16cex="http://schemas.microsoft.com/office/word/2018/wordml/cex" xmlns:w16cid="http://schemas.microsoft.com/office/word/2016/wordml/cid" xmlns:w16="http://schemas.microsoft.com/office/word/2018/wordml" xmlns:w16sdtdh="http://schemas.microsoft.com/office/word/2020/wordml/sdtdatahash" xmlns:w16se="http://schemas.microsoft.com/office/word/2015/wordml/symex" mc:Ignorable="w14 w15 w16se w16cid w16 w16cex w16sdtdh wp14">
+<w:styles xmlns:mc="http://schemas.openxmlformats.org/markup-compatibility/2006" xmlns:r="http://schemas.openxmlformats.org/officeDocument/2006/relationships" xmlns:w="http://schemas.openxmlformats.org/wordprocessingml/2006/main" xmlns:w14="http://schemas.microsoft.com/office/word/2010/wordml" xmlns:w15="http://schemas.microsoft.com/office/word/2012/wordml" xmlns:w16cex="http://schemas.microsoft.com/office/word/2018/wordml/cex" xmlns:w16cid="http://schemas.microsoft.com/office/word/2016/wordml/cid" xmlns:w16="http://schemas.microsoft.com/office/word/2018/wordml" xmlns:w16sdtdh="http://schemas.microsoft.com/office/word/2020/wordml/sdtdatahash" xmlns:w16se="http://schemas.microsoft.com/office/word/2015/wordml/symex" mc:Ignorable="w14 w15 w16se w16cid w16 w16cex w16sdtdh">
   <w:docDefaults>
     <w:rPrDefault>
       <w:rPr>
-        <w:rFonts w:ascii="Times New Roman" w:hAnsi="Times New Roman" w:eastAsia="Times New Roman" w:cs="Times New Roman"/>
+        <w:rFonts w:ascii="Times New Roman" w:eastAsia="Times New Roman" w:hAnsi="Times New Roman" w:cs="Times New Roman"/>
         <w:lang w:val="en-US" w:eastAsia="en-US" w:bidi="ar-SA"/>
       </w:rPr>
     </w:rPrDefault>
@@ -8392,22 +8289,22 @@
     <w:lsdException w:name="index 7" w:semiHidden="1" w:unhideWhenUsed="1"/>
     <w:lsdException w:name="index 8" w:semiHidden="1" w:unhideWhenUsed="1"/>
     <w:lsdException w:name="index 9" w:semiHidden="1" w:unhideWhenUsed="1"/>
-    <w:lsdException w:name="toc 1" w:uiPriority="39" w:semiHidden="1" w:unhideWhenUsed="1"/>
-    <w:lsdException w:name="toc 2" w:uiPriority="39" w:semiHidden="1" w:unhideWhenUsed="1"/>
-    <w:lsdException w:name="toc 3" w:uiPriority="39" w:semiHidden="1" w:unhideWhenUsed="1"/>
-    <w:lsdException w:name="toc 4" w:uiPriority="39" w:semiHidden="1" w:unhideWhenUsed="1"/>
-    <w:lsdException w:name="toc 5" w:uiPriority="39" w:semiHidden="1" w:unhideWhenUsed="1"/>
-    <w:lsdException w:name="toc 6" w:uiPriority="39" w:semiHidden="1" w:unhideWhenUsed="1"/>
-    <w:lsdException w:name="toc 7" w:uiPriority="39" w:semiHidden="1" w:unhideWhenUsed="1"/>
-    <w:lsdException w:name="toc 8" w:uiPriority="39" w:semiHidden="1" w:unhideWhenUsed="1"/>
-    <w:lsdException w:name="toc 9" w:uiPriority="39" w:semiHidden="1" w:unhideWhenUsed="1"/>
+    <w:lsdException w:name="toc 1" w:semiHidden="1" w:uiPriority="39" w:unhideWhenUsed="1"/>
+    <w:lsdException w:name="toc 2" w:semiHidden="1" w:uiPriority="39" w:unhideWhenUsed="1"/>
+    <w:lsdException w:name="toc 3" w:semiHidden="1" w:uiPriority="39" w:unhideWhenUsed="1"/>
+    <w:lsdException w:name="toc 4" w:semiHidden="1" w:uiPriority="39" w:unhideWhenUsed="1"/>
+    <w:lsdException w:name="toc 5" w:semiHidden="1" w:uiPriority="39" w:unhideWhenUsed="1"/>
+    <w:lsdException w:name="toc 6" w:semiHidden="1" w:uiPriority="39" w:unhideWhenUsed="1"/>
+    <w:lsdException w:name="toc 7" w:semiHidden="1" w:uiPriority="39" w:unhideWhenUsed="1"/>
+    <w:lsdException w:name="toc 8" w:semiHidden="1" w:uiPriority="39" w:unhideWhenUsed="1"/>
+    <w:lsdException w:name="toc 9" w:semiHidden="1" w:uiPriority="39" w:unhideWhenUsed="1"/>
     <w:lsdException w:name="Normal Indent" w:semiHidden="1" w:unhideWhenUsed="1"/>
     <w:lsdException w:name="footnote text" w:semiHidden="1" w:unhideWhenUsed="1"/>
     <w:lsdException w:name="annotation text" w:semiHidden="1" w:unhideWhenUsed="1"/>
     <w:lsdException w:name="header" w:semiHidden="1" w:unhideWhenUsed="1"/>
     <w:lsdException w:name="footer" w:semiHidden="1" w:unhideWhenUsed="1"/>
     <w:lsdException w:name="index heading" w:semiHidden="1" w:unhideWhenUsed="1"/>
-    <w:lsdException w:name="caption" w:uiPriority="35" w:semiHidden="1" w:unhideWhenUsed="1" w:qFormat="1"/>
+    <w:lsdException w:name="caption" w:semiHidden="1" w:uiPriority="35" w:unhideWhenUsed="1" w:qFormat="1"/>
     <w:lsdException w:name="table of figures" w:semiHidden="1" w:unhideWhenUsed="1"/>
     <w:lsdException w:name="envelope address" w:semiHidden="1" w:unhideWhenUsed="1"/>
     <w:lsdException w:name="envelope return" w:semiHidden="1" w:unhideWhenUsed="1"/>
@@ -8438,7 +8335,7 @@
     <w:lsdException w:name="Title" w:uiPriority="10" w:qFormat="1"/>
     <w:lsdException w:name="Closing" w:semiHidden="1" w:unhideWhenUsed="1"/>
     <w:lsdException w:name="Signature" w:semiHidden="1" w:unhideWhenUsed="1"/>
-    <w:lsdException w:name="Default Paragraph Font" w:uiPriority="1" w:semiHidden="1" w:unhideWhenUsed="1"/>
+    <w:lsdException w:name="Default Paragraph Font" w:semiHidden="1" w:uiPriority="1" w:unhideWhenUsed="1"/>
     <w:lsdException w:name="Body Text" w:semiHidden="1" w:unhideWhenUsed="1"/>
     <w:lsdException w:name="Body Text Indent" w:semiHidden="1" w:unhideWhenUsed="1"/>
     <w:lsdException w:name="List Continue" w:semiHidden="1" w:unhideWhenUsed="1"/>
@@ -8638,8 +8535,8 @@
     <w:lsdException w:name="Subtle Reference" w:uiPriority="31" w:qFormat="1"/>
     <w:lsdException w:name="Intense Reference" w:uiPriority="32" w:qFormat="1"/>
     <w:lsdException w:name="Book Title" w:uiPriority="33" w:qFormat="1"/>
-    <w:lsdException w:name="Bibliography" w:uiPriority="37" w:semiHidden="1" w:unhideWhenUsed="1"/>
-    <w:lsdException w:name="TOC Heading" w:uiPriority="39" w:semiHidden="1" w:unhideWhenUsed="1" w:qFormat="1"/>
+    <w:lsdException w:name="Bibliography" w:semiHidden="1" w:uiPriority="37" w:unhideWhenUsed="1"/>
+    <w:lsdException w:name="TOC Heading" w:semiHidden="1" w:uiPriority="39" w:unhideWhenUsed="1" w:qFormat="1"/>
     <w:lsdException w:name="Plain Table 1" w:uiPriority="41"/>
     <w:lsdException w:name="Plain Table 2" w:uiPriority="42"/>
     <w:lsdException w:name="Plain Table 3" w:uiPriority="43"/>
@@ -8750,7 +8647,7 @@
     <w:lsdException w:name="Unresolved Mention" w:semiHidden="1" w:unhideWhenUsed="1"/>
     <w:lsdException w:name="Smart Link" w:semiHidden="1" w:unhideWhenUsed="1"/>
   </w:latentStyles>
-  <w:style w:type="paragraph" w:styleId="Normal" w:default="1">
+  <w:style w:type="paragraph" w:default="1" w:styleId="Normal">
     <w:name w:val="Normal"/>
     <w:qFormat/>
     <w:pPr>
@@ -8916,13 +8813,13 @@
       <w:sz w:val="18"/>
     </w:rPr>
   </w:style>
-  <w:style w:type="character" w:styleId="DefaultParagraphFont" w:default="1">
+  <w:style w:type="character" w:default="1" w:styleId="DefaultParagraphFont">
     <w:name w:val="Default Paragraph Font"/>
     <w:uiPriority w:val="1"/>
     <w:semiHidden/>
     <w:unhideWhenUsed/>
   </w:style>
-  <w:style w:type="table" w:styleId="TableNormal" w:default="1">
+  <w:style w:type="table" w:default="1" w:styleId="TableNormal">
     <w:name w:val="Normal Table"/>
     <w:uiPriority w:val="99"/>
     <w:semiHidden/>
@@ -8937,13 +8834,13 @@
       </w:tblCellMar>
     </w:tblPr>
   </w:style>
-  <w:style w:type="numbering" w:styleId="NoList" w:default="1">
+  <w:style w:type="numbering" w:default="1" w:styleId="NoList">
     <w:name w:val="No List"/>
     <w:uiPriority w:val="99"/>
     <w:semiHidden/>
     <w:unhideWhenUsed/>
   </w:style>
-  <w:style w:type="paragraph" w:styleId="Paragraph2" w:customStyle="1">
+  <w:style w:type="paragraph" w:customStyle="1" w:styleId="Paragraph2">
     <w:name w:val="Paragraph2"/>
     <w:basedOn w:val="Normal"/>
     <w:pPr>
@@ -9058,7 +8955,7 @@
     <w:name w:val="page number"/>
     <w:basedOn w:val="DefaultParagraphFont"/>
   </w:style>
-  <w:style w:type="paragraph" w:styleId="Tabletext" w:customStyle="1">
+  <w:style w:type="paragraph" w:customStyle="1" w:styleId="Tabletext">
     <w:name w:val="Tabletext"/>
     <w:basedOn w:val="Normal"/>
     <w:pPr>
@@ -9075,7 +8972,7 @@
       <w:ind w:left="720"/>
     </w:pPr>
   </w:style>
-  <w:style w:type="paragraph" w:styleId="Blockquote" w:customStyle="1">
+  <w:style w:type="paragraph" w:customStyle="1" w:styleId="Blockquote">
     <w:name w:val="Blockquote"/>
     <w:basedOn w:val="Normal"/>
     <w:pPr>
@@ -9089,14 +8986,14 @@
       <w:lang w:val="en-CA"/>
     </w:rPr>
   </w:style>
-  <w:style w:type="paragraph" w:styleId="Bullet1" w:customStyle="1">
+  <w:style w:type="paragraph" w:customStyle="1" w:styleId="Bullet1">
     <w:name w:val="Bullet1"/>
     <w:basedOn w:val="Normal"/>
     <w:pPr>
       <w:ind w:left="720" w:hanging="432"/>
     </w:pPr>
   </w:style>
-  <w:style w:type="paragraph" w:styleId="Bullet2" w:customStyle="1">
+  <w:style w:type="paragraph" w:customStyle="1" w:styleId="Bullet2">
     <w:name w:val="Bullet2"/>
     <w:basedOn w:val="Normal"/>
     <w:pPr>
@@ -9134,7 +9031,7 @@
       <w:keepNext/>
       <w:keepLines/>
       <w:pBdr>
-        <w:bottom w:val="single" w:color="000000" w:sz="6" w:space="0"/>
+        <w:bottom w:val="single" w:sz="6" w:space="0" w:color="000000"/>
       </w:pBdr>
       <w:spacing w:before="40" w:after="40"/>
       <w:ind w:left="360" w:hanging="360"/>
@@ -9144,7 +9041,7 @@
       <w:sz w:val="16"/>
     </w:rPr>
   </w:style>
-  <w:style w:type="paragraph" w:styleId="MainTitle" w:customStyle="1">
+  <w:style w:type="paragraph" w:customStyle="1" w:styleId="MainTitle">
     <w:name w:val="Main Title"/>
     <w:basedOn w:val="Normal"/>
     <w:pPr>
@@ -9158,7 +9055,7 @@
       <w:sz w:val="32"/>
     </w:rPr>
   </w:style>
-  <w:style w:type="paragraph" w:styleId="Paragraph1" w:customStyle="1">
+  <w:style w:type="paragraph" w:customStyle="1" w:styleId="Paragraph1">
     <w:name w:val="Paragraph1"/>
     <w:basedOn w:val="Normal"/>
     <w:pPr>
@@ -9166,7 +9063,7 @@
       <w:jc w:val="both"/>
     </w:pPr>
   </w:style>
-  <w:style w:type="paragraph" w:styleId="Paragraph3" w:customStyle="1">
+  <w:style w:type="paragraph" w:customStyle="1" w:styleId="Paragraph3">
     <w:name w:val="Paragraph3"/>
     <w:basedOn w:val="Normal"/>
     <w:pPr>
@@ -9175,7 +9072,7 @@
       <w:jc w:val="both"/>
     </w:pPr>
   </w:style>
-  <w:style w:type="paragraph" w:styleId="Paragraph4" w:customStyle="1">
+  <w:style w:type="paragraph" w:customStyle="1" w:styleId="Paragraph4">
     <w:name w:val="Paragraph4"/>
     <w:basedOn w:val="Normal"/>
     <w:pPr>
@@ -9282,7 +9179,7 @@
       <w:u w:val="single"/>
     </w:rPr>
   </w:style>
-  <w:style w:type="paragraph" w:styleId="Body" w:customStyle="1">
+  <w:style w:type="paragraph" w:customStyle="1" w:styleId="Body">
     <w:name w:val="Body"/>
     <w:basedOn w:val="Normal"/>
     <w:pPr>
@@ -9294,7 +9191,7 @@
       <w:rFonts w:ascii="Book Antiqua" w:hAnsi="Book Antiqua"/>
     </w:rPr>
   </w:style>
-  <w:style w:type="paragraph" w:styleId="Bullet" w:customStyle="1">
+  <w:style w:type="paragraph" w:customStyle="1" w:styleId="Bullet">
     <w:name w:val="Bullet"/>
     <w:basedOn w:val="Normal"/>
     <w:pPr>
@@ -9313,7 +9210,7 @@
       <w:rFonts w:ascii="Book Antiqua" w:hAnsi="Book Antiqua"/>
     </w:rPr>
   </w:style>
-  <w:style w:type="paragraph" w:styleId="InfoBlue" w:customStyle="1">
+  <w:style w:type="paragraph" w:customStyle="1" w:styleId="InfoBlue">
     <w:name w:val="InfoBlue"/>
     <w:basedOn w:val="Normal"/>
     <w:next w:val="BodyText"/>
@@ -9356,7 +9253,7 @@
       <w:bCs/>
     </w:rPr>
   </w:style>
-  <w:style w:type="paragraph" w:styleId="infoblue0" w:customStyle="1">
+  <w:style w:type="paragraph" w:customStyle="1" w:styleId="infoblue0">
     <w:name w:val="infoblue"/>
     <w:basedOn w:val="Normal"/>
     <w:pPr>
@@ -9397,12 +9294,12 @@
     <w:rsid w:val="00FB4123"/>
     <w:tblPr>
       <w:tblBorders>
-        <w:top w:val="single" w:color="000000" w:themeColor="text1" w:sz="4" w:space="0"/>
-        <w:left w:val="single" w:color="000000" w:themeColor="text1" w:sz="4" w:space="0"/>
-        <w:bottom w:val="single" w:color="000000" w:themeColor="text1" w:sz="4" w:space="0"/>
-        <w:right w:val="single" w:color="000000" w:themeColor="text1" w:sz="4" w:space="0"/>
-        <w:insideH w:val="single" w:color="000000" w:themeColor="text1" w:sz="4" w:space="0"/>
-        <w:insideV w:val="single" w:color="000000" w:themeColor="text1" w:sz="4" w:space="0"/>
+        <w:top w:val="single" w:sz="4" w:space="0" w:color="000000" w:themeColor="text1"/>
+        <w:left w:val="single" w:sz="4" w:space="0" w:color="000000" w:themeColor="text1"/>
+        <w:bottom w:val="single" w:sz="4" w:space="0" w:color="000000" w:themeColor="text1"/>
+        <w:right w:val="single" w:sz="4" w:space="0" w:color="000000" w:themeColor="text1"/>
+        <w:insideH w:val="single" w:sz="4" w:space="0" w:color="000000" w:themeColor="text1"/>
+        <w:insideV w:val="single" w:sz="4" w:space="0" w:color="000000" w:themeColor="text1"/>
       </w:tblBorders>
     </w:tblPr>
   </w:style>

</xml_diff>

<commit_message>
Update table of contents
Corrects page numbers to reflect changes and updates the numbering
of section 4 to reflect the new section numbering.
</commit_message>
<xml_diff>
--- a/Documentation/Software-Development-Plan.docx
+++ b/Documentation/Software-Development-Plan.docx
@@ -636,10 +636,14 @@
           <w:tab w:val="right" w:leader="dot" w:pos="9350"/>
         </w:tabs>
         <w:rPr>
+          <w:rFonts w:asciiTheme="minorHAnsi" w:eastAsiaTheme="minorEastAsia" w:hAnsiTheme="minorHAnsi" w:cstheme="minorBidi"/>
           <w:b w:val="0"/>
           <w:bCs w:val="0"/>
           <w:noProof/>
-          <w:sz w:val="24"/>
+          <w:kern w:val="2"/>
+          <w:sz w:val="22"/>
+          <w:szCs w:val="22"/>
+          <w14:ligatures w14:val="standardContextual"/>
         </w:rPr>
       </w:pPr>
       <w:r>
@@ -660,7 +664,7 @@
         </w:rPr>
         <w:fldChar w:fldCharType="separate"/>
       </w:r>
-      <w:hyperlink w:anchor="_Toc11132094" w:history="1">
+      <w:hyperlink w:anchor="_Toc146486050" w:history="1">
         <w:r>
           <w:rPr>
             <w:rStyle w:val="Hyperlink"/>
@@ -670,10 +674,14 @@
         </w:r>
         <w:r>
           <w:rPr>
+            <w:rFonts w:asciiTheme="minorHAnsi" w:eastAsiaTheme="minorEastAsia" w:hAnsiTheme="minorHAnsi" w:cstheme="minorBidi"/>
             <w:b w:val="0"/>
             <w:bCs w:val="0"/>
             <w:noProof/>
-            <w:sz w:val="24"/>
+            <w:kern w:val="2"/>
+            <w:sz w:val="22"/>
+            <w:szCs w:val="22"/>
+            <w14:ligatures w14:val="standardContextual"/>
           </w:rPr>
           <w:tab/>
         </w:r>
@@ -703,7 +711,7 @@
             <w:noProof/>
             <w:webHidden/>
           </w:rPr>
-          <w:instrText xml:space="preserve"> PAGEREF _Toc11132094 \h </w:instrText>
+          <w:instrText xml:space="preserve"> PAGEREF _Toc146486050 \h </w:instrText>
         </w:r>
         <w:r>
           <w:rPr>
@@ -742,13 +750,17 @@
           <w:tab w:val="right" w:leader="dot" w:pos="9350"/>
         </w:tabs>
         <w:rPr>
+          <w:rFonts w:asciiTheme="minorHAnsi" w:eastAsiaTheme="minorEastAsia" w:hAnsiTheme="minorHAnsi" w:cstheme="minorBidi"/>
           <w:i w:val="0"/>
           <w:iCs w:val="0"/>
           <w:noProof/>
-          <w:sz w:val="24"/>
-        </w:rPr>
-      </w:pPr>
-      <w:hyperlink w:anchor="_Toc11132095" w:history="1">
+          <w:kern w:val="2"/>
+          <w:sz w:val="22"/>
+          <w:szCs w:val="22"/>
+          <w14:ligatures w14:val="standardContextual"/>
+        </w:rPr>
+      </w:pPr>
+      <w:hyperlink w:anchor="_Toc146486051" w:history="1">
         <w:r>
           <w:rPr>
             <w:rStyle w:val="Hyperlink"/>
@@ -758,10 +770,14 @@
         </w:r>
         <w:r>
           <w:rPr>
+            <w:rFonts w:asciiTheme="minorHAnsi" w:eastAsiaTheme="minorEastAsia" w:hAnsiTheme="minorHAnsi" w:cstheme="minorBidi"/>
             <w:i w:val="0"/>
             <w:iCs w:val="0"/>
             <w:noProof/>
-            <w:sz w:val="24"/>
+            <w:kern w:val="2"/>
+            <w:sz w:val="22"/>
+            <w:szCs w:val="22"/>
+            <w14:ligatures w14:val="standardContextual"/>
           </w:rPr>
           <w:tab/>
         </w:r>
@@ -791,7 +807,7 @@
             <w:noProof/>
             <w:webHidden/>
           </w:rPr>
-          <w:instrText xml:space="preserve"> PAGEREF _Toc11132095 \h </w:instrText>
+          <w:instrText xml:space="preserve"> PAGEREF _Toc146486051 \h </w:instrText>
         </w:r>
         <w:r>
           <w:rPr>
@@ -830,13 +846,17 @@
           <w:tab w:val="right" w:leader="dot" w:pos="9350"/>
         </w:tabs>
         <w:rPr>
+          <w:rFonts w:asciiTheme="minorHAnsi" w:eastAsiaTheme="minorEastAsia" w:hAnsiTheme="minorHAnsi" w:cstheme="minorBidi"/>
           <w:i w:val="0"/>
           <w:iCs w:val="0"/>
           <w:noProof/>
-          <w:sz w:val="24"/>
-        </w:rPr>
-      </w:pPr>
-      <w:hyperlink w:anchor="_Toc11132096" w:history="1">
+          <w:kern w:val="2"/>
+          <w:sz w:val="22"/>
+          <w:szCs w:val="22"/>
+          <w14:ligatures w14:val="standardContextual"/>
+        </w:rPr>
+      </w:pPr>
+      <w:hyperlink w:anchor="_Toc146486052" w:history="1">
         <w:r>
           <w:rPr>
             <w:rStyle w:val="Hyperlink"/>
@@ -846,10 +866,14 @@
         </w:r>
         <w:r>
           <w:rPr>
+            <w:rFonts w:asciiTheme="minorHAnsi" w:eastAsiaTheme="minorEastAsia" w:hAnsiTheme="minorHAnsi" w:cstheme="minorBidi"/>
             <w:i w:val="0"/>
             <w:iCs w:val="0"/>
             <w:noProof/>
-            <w:sz w:val="24"/>
+            <w:kern w:val="2"/>
+            <w:sz w:val="22"/>
+            <w:szCs w:val="22"/>
+            <w14:ligatures w14:val="standardContextual"/>
           </w:rPr>
           <w:tab/>
         </w:r>
@@ -879,7 +903,7 @@
             <w:noProof/>
             <w:webHidden/>
           </w:rPr>
-          <w:instrText xml:space="preserve"> PAGEREF _Toc11132096 \h </w:instrText>
+          <w:instrText xml:space="preserve"> PAGEREF _Toc146486052 \h </w:instrText>
         </w:r>
         <w:r>
           <w:rPr>
@@ -918,13 +942,17 @@
           <w:tab w:val="right" w:leader="dot" w:pos="9350"/>
         </w:tabs>
         <w:rPr>
+          <w:rFonts w:asciiTheme="minorHAnsi" w:eastAsiaTheme="minorEastAsia" w:hAnsiTheme="minorHAnsi" w:cstheme="minorBidi"/>
           <w:i w:val="0"/>
           <w:iCs w:val="0"/>
           <w:noProof/>
-          <w:sz w:val="24"/>
-        </w:rPr>
-      </w:pPr>
-      <w:hyperlink w:anchor="_Toc11132097" w:history="1">
+          <w:kern w:val="2"/>
+          <w:sz w:val="22"/>
+          <w:szCs w:val="22"/>
+          <w14:ligatures w14:val="standardContextual"/>
+        </w:rPr>
+      </w:pPr>
+      <w:hyperlink w:anchor="_Toc146486053" w:history="1">
         <w:r>
           <w:rPr>
             <w:rStyle w:val="Hyperlink"/>
@@ -934,10 +962,14 @@
         </w:r>
         <w:r>
           <w:rPr>
+            <w:rFonts w:asciiTheme="minorHAnsi" w:eastAsiaTheme="minorEastAsia" w:hAnsiTheme="minorHAnsi" w:cstheme="minorBidi"/>
             <w:i w:val="0"/>
             <w:iCs w:val="0"/>
             <w:noProof/>
-            <w:sz w:val="24"/>
+            <w:kern w:val="2"/>
+            <w:sz w:val="22"/>
+            <w:szCs w:val="22"/>
+            <w14:ligatures w14:val="standardContextual"/>
           </w:rPr>
           <w:tab/>
         </w:r>
@@ -967,7 +999,7 @@
             <w:noProof/>
             <w:webHidden/>
           </w:rPr>
-          <w:instrText xml:space="preserve"> PAGEREF _Toc11132097 \h </w:instrText>
+          <w:instrText xml:space="preserve"> PAGEREF _Toc146486053 \h </w:instrText>
         </w:r>
         <w:r>
           <w:rPr>
@@ -1006,13 +1038,17 @@
           <w:tab w:val="right" w:leader="dot" w:pos="9350"/>
         </w:tabs>
         <w:rPr>
+          <w:rFonts w:asciiTheme="minorHAnsi" w:eastAsiaTheme="minorEastAsia" w:hAnsiTheme="minorHAnsi" w:cstheme="minorBidi"/>
           <w:i w:val="0"/>
           <w:iCs w:val="0"/>
           <w:noProof/>
-          <w:sz w:val="24"/>
-        </w:rPr>
-      </w:pPr>
-      <w:hyperlink w:anchor="_Toc11132098" w:history="1">
+          <w:kern w:val="2"/>
+          <w:sz w:val="22"/>
+          <w:szCs w:val="22"/>
+          <w14:ligatures w14:val="standardContextual"/>
+        </w:rPr>
+      </w:pPr>
+      <w:hyperlink w:anchor="_Toc146486054" w:history="1">
         <w:r>
           <w:rPr>
             <w:rStyle w:val="Hyperlink"/>
@@ -1022,10 +1058,14 @@
         </w:r>
         <w:r>
           <w:rPr>
+            <w:rFonts w:asciiTheme="minorHAnsi" w:eastAsiaTheme="minorEastAsia" w:hAnsiTheme="minorHAnsi" w:cstheme="minorBidi"/>
             <w:i w:val="0"/>
             <w:iCs w:val="0"/>
             <w:noProof/>
-            <w:sz w:val="24"/>
+            <w:kern w:val="2"/>
+            <w:sz w:val="22"/>
+            <w:szCs w:val="22"/>
+            <w14:ligatures w14:val="standardContextual"/>
           </w:rPr>
           <w:tab/>
         </w:r>
@@ -1055,7 +1095,7 @@
             <w:noProof/>
             <w:webHidden/>
           </w:rPr>
-          <w:instrText xml:space="preserve"> PAGEREF _Toc11132098 \h </w:instrText>
+          <w:instrText xml:space="preserve"> PAGEREF _Toc146486054 \h </w:instrText>
         </w:r>
         <w:r>
           <w:rPr>
@@ -1094,13 +1134,17 @@
           <w:tab w:val="right" w:leader="dot" w:pos="9350"/>
         </w:tabs>
         <w:rPr>
+          <w:rFonts w:asciiTheme="minorHAnsi" w:eastAsiaTheme="minorEastAsia" w:hAnsiTheme="minorHAnsi" w:cstheme="minorBidi"/>
           <w:i w:val="0"/>
           <w:iCs w:val="0"/>
           <w:noProof/>
-          <w:sz w:val="24"/>
-        </w:rPr>
-      </w:pPr>
-      <w:hyperlink w:anchor="_Toc11132099" w:history="1">
+          <w:kern w:val="2"/>
+          <w:sz w:val="22"/>
+          <w:szCs w:val="22"/>
+          <w14:ligatures w14:val="standardContextual"/>
+        </w:rPr>
+      </w:pPr>
+      <w:hyperlink w:anchor="_Toc146486055" w:history="1">
         <w:r>
           <w:rPr>
             <w:rStyle w:val="Hyperlink"/>
@@ -1110,10 +1154,14 @@
         </w:r>
         <w:r>
           <w:rPr>
+            <w:rFonts w:asciiTheme="minorHAnsi" w:eastAsiaTheme="minorEastAsia" w:hAnsiTheme="minorHAnsi" w:cstheme="minorBidi"/>
             <w:i w:val="0"/>
             <w:iCs w:val="0"/>
             <w:noProof/>
-            <w:sz w:val="24"/>
+            <w:kern w:val="2"/>
+            <w:sz w:val="22"/>
+            <w:szCs w:val="22"/>
+            <w14:ligatures w14:val="standardContextual"/>
           </w:rPr>
           <w:tab/>
         </w:r>
@@ -1143,7 +1191,7 @@
             <w:noProof/>
             <w:webHidden/>
           </w:rPr>
-          <w:instrText xml:space="preserve"> PAGEREF _Toc11132099 \h </w:instrText>
+          <w:instrText xml:space="preserve"> PAGEREF _Toc146486055 \h </w:instrText>
         </w:r>
         <w:r>
           <w:rPr>
@@ -1163,7 +1211,7 @@
             <w:noProof/>
             <w:webHidden/>
           </w:rPr>
-          <w:t>5</w:t>
+          <w:t>4</w:t>
         </w:r>
         <w:r>
           <w:rPr>
@@ -1182,13 +1230,17 @@
           <w:tab w:val="right" w:leader="dot" w:pos="9350"/>
         </w:tabs>
         <w:rPr>
+          <w:rFonts w:asciiTheme="minorHAnsi" w:eastAsiaTheme="minorEastAsia" w:hAnsiTheme="minorHAnsi" w:cstheme="minorBidi"/>
           <w:b w:val="0"/>
           <w:bCs w:val="0"/>
           <w:noProof/>
-          <w:sz w:val="24"/>
-        </w:rPr>
-      </w:pPr>
-      <w:hyperlink w:anchor="_Toc11132100" w:history="1">
+          <w:kern w:val="2"/>
+          <w:sz w:val="22"/>
+          <w:szCs w:val="22"/>
+          <w14:ligatures w14:val="standardContextual"/>
+        </w:rPr>
+      </w:pPr>
+      <w:hyperlink w:anchor="_Toc146486056" w:history="1">
         <w:r>
           <w:rPr>
             <w:rStyle w:val="Hyperlink"/>
@@ -1198,10 +1250,14 @@
         </w:r>
         <w:r>
           <w:rPr>
+            <w:rFonts w:asciiTheme="minorHAnsi" w:eastAsiaTheme="minorEastAsia" w:hAnsiTheme="minorHAnsi" w:cstheme="minorBidi"/>
             <w:b w:val="0"/>
             <w:bCs w:val="0"/>
             <w:noProof/>
-            <w:sz w:val="24"/>
+            <w:kern w:val="2"/>
+            <w:sz w:val="22"/>
+            <w:szCs w:val="22"/>
+            <w14:ligatures w14:val="standardContextual"/>
           </w:rPr>
           <w:tab/>
         </w:r>
@@ -1231,7 +1287,7 @@
             <w:noProof/>
             <w:webHidden/>
           </w:rPr>
-          <w:instrText xml:space="preserve"> PAGEREF _Toc11132100 \h </w:instrText>
+          <w:instrText xml:space="preserve"> PAGEREF _Toc146486056 \h </w:instrText>
         </w:r>
         <w:r>
           <w:rPr>
@@ -1270,13 +1326,17 @@
           <w:tab w:val="right" w:leader="dot" w:pos="9350"/>
         </w:tabs>
         <w:rPr>
+          <w:rFonts w:asciiTheme="minorHAnsi" w:eastAsiaTheme="minorEastAsia" w:hAnsiTheme="minorHAnsi" w:cstheme="minorBidi"/>
           <w:i w:val="0"/>
           <w:iCs w:val="0"/>
           <w:noProof/>
-          <w:sz w:val="24"/>
-        </w:rPr>
-      </w:pPr>
-      <w:hyperlink w:anchor="_Toc11132101" w:history="1">
+          <w:kern w:val="2"/>
+          <w:sz w:val="22"/>
+          <w:szCs w:val="22"/>
+          <w14:ligatures w14:val="standardContextual"/>
+        </w:rPr>
+      </w:pPr>
+      <w:hyperlink w:anchor="_Toc146486057" w:history="1">
         <w:r>
           <w:rPr>
             <w:rStyle w:val="Hyperlink"/>
@@ -1286,10 +1346,14 @@
         </w:r>
         <w:r>
           <w:rPr>
+            <w:rFonts w:asciiTheme="minorHAnsi" w:eastAsiaTheme="minorEastAsia" w:hAnsiTheme="minorHAnsi" w:cstheme="minorBidi"/>
             <w:i w:val="0"/>
             <w:iCs w:val="0"/>
             <w:noProof/>
-            <w:sz w:val="24"/>
+            <w:kern w:val="2"/>
+            <w:sz w:val="22"/>
+            <w:szCs w:val="22"/>
+            <w14:ligatures w14:val="standardContextual"/>
           </w:rPr>
           <w:tab/>
         </w:r>
@@ -1319,7 +1383,7 @@
             <w:noProof/>
             <w:webHidden/>
           </w:rPr>
-          <w:instrText xml:space="preserve"> PAGEREF _Toc11132101 \h </w:instrText>
+          <w:instrText xml:space="preserve"> PAGEREF _Toc146486057 \h </w:instrText>
         </w:r>
         <w:r>
           <w:rPr>
@@ -1358,13 +1422,17 @@
           <w:tab w:val="right" w:leader="dot" w:pos="9350"/>
         </w:tabs>
         <w:rPr>
+          <w:rFonts w:asciiTheme="minorHAnsi" w:eastAsiaTheme="minorEastAsia" w:hAnsiTheme="minorHAnsi" w:cstheme="minorBidi"/>
           <w:i w:val="0"/>
           <w:iCs w:val="0"/>
           <w:noProof/>
-          <w:sz w:val="24"/>
-        </w:rPr>
-      </w:pPr>
-      <w:hyperlink w:anchor="_Toc11132102" w:history="1">
+          <w:kern w:val="2"/>
+          <w:sz w:val="22"/>
+          <w:szCs w:val="22"/>
+          <w14:ligatures w14:val="standardContextual"/>
+        </w:rPr>
+      </w:pPr>
+      <w:hyperlink w:anchor="_Toc146486058" w:history="1">
         <w:r>
           <w:rPr>
             <w:rStyle w:val="Hyperlink"/>
@@ -1374,10 +1442,14 @@
         </w:r>
         <w:r>
           <w:rPr>
+            <w:rFonts w:asciiTheme="minorHAnsi" w:eastAsiaTheme="minorEastAsia" w:hAnsiTheme="minorHAnsi" w:cstheme="minorBidi"/>
             <w:i w:val="0"/>
             <w:iCs w:val="0"/>
             <w:noProof/>
-            <w:sz w:val="24"/>
+            <w:kern w:val="2"/>
+            <w:sz w:val="22"/>
+            <w:szCs w:val="22"/>
+            <w14:ligatures w14:val="standardContextual"/>
           </w:rPr>
           <w:tab/>
         </w:r>
@@ -1407,7 +1479,7 @@
             <w:noProof/>
             <w:webHidden/>
           </w:rPr>
-          <w:instrText xml:space="preserve"> PAGEREF _Toc11132102 \h </w:instrText>
+          <w:instrText xml:space="preserve"> PAGEREF _Toc146486058 \h </w:instrText>
         </w:r>
         <w:r>
           <w:rPr>
@@ -1446,13 +1518,17 @@
           <w:tab w:val="right" w:leader="dot" w:pos="9350"/>
         </w:tabs>
         <w:rPr>
+          <w:rFonts w:asciiTheme="minorHAnsi" w:eastAsiaTheme="minorEastAsia" w:hAnsiTheme="minorHAnsi" w:cstheme="minorBidi"/>
           <w:i w:val="0"/>
           <w:iCs w:val="0"/>
           <w:noProof/>
-          <w:sz w:val="24"/>
-        </w:rPr>
-      </w:pPr>
-      <w:hyperlink w:anchor="_Toc11132103" w:history="1">
+          <w:kern w:val="2"/>
+          <w:sz w:val="22"/>
+          <w:szCs w:val="22"/>
+          <w14:ligatures w14:val="standardContextual"/>
+        </w:rPr>
+      </w:pPr>
+      <w:hyperlink w:anchor="_Toc146486059" w:history="1">
         <w:r>
           <w:rPr>
             <w:rStyle w:val="Hyperlink"/>
@@ -1462,10 +1538,14 @@
         </w:r>
         <w:r>
           <w:rPr>
+            <w:rFonts w:asciiTheme="minorHAnsi" w:eastAsiaTheme="minorEastAsia" w:hAnsiTheme="minorHAnsi" w:cstheme="minorBidi"/>
             <w:i w:val="0"/>
             <w:iCs w:val="0"/>
             <w:noProof/>
-            <w:sz w:val="24"/>
+            <w:kern w:val="2"/>
+            <w:sz w:val="22"/>
+            <w:szCs w:val="22"/>
+            <w14:ligatures w14:val="standardContextual"/>
           </w:rPr>
           <w:tab/>
         </w:r>
@@ -1495,7 +1575,7 @@
             <w:noProof/>
             <w:webHidden/>
           </w:rPr>
-          <w:instrText xml:space="preserve"> PAGEREF _Toc11132103 \h </w:instrText>
+          <w:instrText xml:space="preserve"> PAGEREF _Toc146486059 \h </w:instrText>
         </w:r>
         <w:r>
           <w:rPr>
@@ -1534,13 +1614,17 @@
           <w:tab w:val="right" w:leader="dot" w:pos="9350"/>
         </w:tabs>
         <w:rPr>
+          <w:rFonts w:asciiTheme="minorHAnsi" w:eastAsiaTheme="minorEastAsia" w:hAnsiTheme="minorHAnsi" w:cstheme="minorBidi"/>
           <w:i w:val="0"/>
           <w:iCs w:val="0"/>
           <w:noProof/>
-          <w:sz w:val="24"/>
-        </w:rPr>
-      </w:pPr>
-      <w:hyperlink w:anchor="_Toc11132104" w:history="1">
+          <w:kern w:val="2"/>
+          <w:sz w:val="22"/>
+          <w:szCs w:val="22"/>
+          <w14:ligatures w14:val="standardContextual"/>
+        </w:rPr>
+      </w:pPr>
+      <w:hyperlink w:anchor="_Toc146486060" w:history="1">
         <w:r>
           <w:rPr>
             <w:rStyle w:val="Hyperlink"/>
@@ -1550,10 +1634,14 @@
         </w:r>
         <w:r>
           <w:rPr>
+            <w:rFonts w:asciiTheme="minorHAnsi" w:eastAsiaTheme="minorEastAsia" w:hAnsiTheme="minorHAnsi" w:cstheme="minorBidi"/>
             <w:i w:val="0"/>
             <w:iCs w:val="0"/>
             <w:noProof/>
-            <w:sz w:val="24"/>
+            <w:kern w:val="2"/>
+            <w:sz w:val="22"/>
+            <w:szCs w:val="22"/>
+            <w14:ligatures w14:val="standardContextual"/>
           </w:rPr>
           <w:tab/>
         </w:r>
@@ -1583,7 +1671,7 @@
             <w:noProof/>
             <w:webHidden/>
           </w:rPr>
-          <w:instrText xml:space="preserve"> PAGEREF _Toc11132104 \h </w:instrText>
+          <w:instrText xml:space="preserve"> PAGEREF _Toc146486060 \h </w:instrText>
         </w:r>
         <w:r>
           <w:rPr>
@@ -1622,13 +1710,17 @@
           <w:tab w:val="right" w:leader="dot" w:pos="9350"/>
         </w:tabs>
         <w:rPr>
+          <w:rFonts w:asciiTheme="minorHAnsi" w:eastAsiaTheme="minorEastAsia" w:hAnsiTheme="minorHAnsi" w:cstheme="minorBidi"/>
           <w:b w:val="0"/>
           <w:bCs w:val="0"/>
           <w:noProof/>
-          <w:sz w:val="24"/>
-        </w:rPr>
-      </w:pPr>
-      <w:hyperlink w:anchor="_Toc11132105" w:history="1">
+          <w:kern w:val="2"/>
+          <w:sz w:val="22"/>
+          <w:szCs w:val="22"/>
+          <w14:ligatures w14:val="standardContextual"/>
+        </w:rPr>
+      </w:pPr>
+      <w:hyperlink w:anchor="_Toc146486061" w:history="1">
         <w:r>
           <w:rPr>
             <w:rStyle w:val="Hyperlink"/>
@@ -1638,10 +1730,14 @@
         </w:r>
         <w:r>
           <w:rPr>
+            <w:rFonts w:asciiTheme="minorHAnsi" w:eastAsiaTheme="minorEastAsia" w:hAnsiTheme="minorHAnsi" w:cstheme="minorBidi"/>
             <w:b w:val="0"/>
             <w:bCs w:val="0"/>
             <w:noProof/>
-            <w:sz w:val="24"/>
+            <w:kern w:val="2"/>
+            <w:sz w:val="22"/>
+            <w:szCs w:val="22"/>
+            <w14:ligatures w14:val="standardContextual"/>
           </w:rPr>
           <w:tab/>
         </w:r>
@@ -1671,7 +1767,7 @@
             <w:noProof/>
             <w:webHidden/>
           </w:rPr>
-          <w:instrText xml:space="preserve"> PAGEREF _Toc11132105 \h </w:instrText>
+          <w:instrText xml:space="preserve"> PAGEREF _Toc146486061 \h </w:instrText>
         </w:r>
         <w:r>
           <w:rPr>
@@ -1691,7 +1787,7 @@
             <w:noProof/>
             <w:webHidden/>
           </w:rPr>
-          <w:t>5</w:t>
+          <w:t>6</w:t>
         </w:r>
         <w:r>
           <w:rPr>
@@ -1710,13 +1806,17 @@
           <w:tab w:val="right" w:leader="dot" w:pos="9350"/>
         </w:tabs>
         <w:rPr>
+          <w:rFonts w:asciiTheme="minorHAnsi" w:eastAsiaTheme="minorEastAsia" w:hAnsiTheme="minorHAnsi" w:cstheme="minorBidi"/>
           <w:i w:val="0"/>
           <w:iCs w:val="0"/>
           <w:noProof/>
-          <w:sz w:val="24"/>
-        </w:rPr>
-      </w:pPr>
-      <w:hyperlink w:anchor="_Toc11132106" w:history="1">
+          <w:kern w:val="2"/>
+          <w:sz w:val="22"/>
+          <w:szCs w:val="22"/>
+          <w14:ligatures w14:val="standardContextual"/>
+        </w:rPr>
+      </w:pPr>
+      <w:hyperlink w:anchor="_Toc146486062" w:history="1">
         <w:r>
           <w:rPr>
             <w:rStyle w:val="Hyperlink"/>
@@ -1726,10 +1826,14 @@
         </w:r>
         <w:r>
           <w:rPr>
+            <w:rFonts w:asciiTheme="minorHAnsi" w:eastAsiaTheme="minorEastAsia" w:hAnsiTheme="minorHAnsi" w:cstheme="minorBidi"/>
             <w:i w:val="0"/>
             <w:iCs w:val="0"/>
             <w:noProof/>
-            <w:sz w:val="24"/>
+            <w:kern w:val="2"/>
+            <w:sz w:val="22"/>
+            <w:szCs w:val="22"/>
+            <w14:ligatures w14:val="standardContextual"/>
           </w:rPr>
           <w:tab/>
         </w:r>
@@ -1759,7 +1863,7 @@
             <w:noProof/>
             <w:webHidden/>
           </w:rPr>
-          <w:instrText xml:space="preserve"> PAGEREF _Toc11132106 \h </w:instrText>
+          <w:instrText xml:space="preserve"> PAGEREF _Toc146486062 \h </w:instrText>
         </w:r>
         <w:r>
           <w:rPr>
@@ -1779,7 +1883,7 @@
             <w:noProof/>
             <w:webHidden/>
           </w:rPr>
-          <w:t>5</w:t>
+          <w:t>6</w:t>
         </w:r>
         <w:r>
           <w:rPr>
@@ -1798,13 +1902,17 @@
           <w:tab w:val="right" w:leader="dot" w:pos="9350"/>
         </w:tabs>
         <w:rPr>
+          <w:rFonts w:asciiTheme="minorHAnsi" w:eastAsiaTheme="minorEastAsia" w:hAnsiTheme="minorHAnsi" w:cstheme="minorBidi"/>
           <w:i w:val="0"/>
           <w:iCs w:val="0"/>
           <w:noProof/>
-          <w:sz w:val="24"/>
-        </w:rPr>
-      </w:pPr>
-      <w:hyperlink w:anchor="_Toc11132107" w:history="1">
+          <w:kern w:val="2"/>
+          <w:sz w:val="22"/>
+          <w:szCs w:val="22"/>
+          <w14:ligatures w14:val="standardContextual"/>
+        </w:rPr>
+      </w:pPr>
+      <w:hyperlink w:anchor="_Toc146486063" w:history="1">
         <w:r>
           <w:rPr>
             <w:rStyle w:val="Hyperlink"/>
@@ -1814,10 +1922,14 @@
         </w:r>
         <w:r>
           <w:rPr>
+            <w:rFonts w:asciiTheme="minorHAnsi" w:eastAsiaTheme="minorEastAsia" w:hAnsiTheme="minorHAnsi" w:cstheme="minorBidi"/>
             <w:i w:val="0"/>
             <w:iCs w:val="0"/>
             <w:noProof/>
-            <w:sz w:val="24"/>
+            <w:kern w:val="2"/>
+            <w:sz w:val="22"/>
+            <w:szCs w:val="22"/>
+            <w14:ligatures w14:val="standardContextual"/>
           </w:rPr>
           <w:tab/>
         </w:r>
@@ -1847,7 +1959,7 @@
             <w:noProof/>
             <w:webHidden/>
           </w:rPr>
-          <w:instrText xml:space="preserve"> PAGEREF _Toc11132107 \h </w:instrText>
+          <w:instrText xml:space="preserve"> PAGEREF _Toc146486063 \h </w:instrText>
         </w:r>
         <w:r>
           <w:rPr>
@@ -1886,13 +1998,17 @@
           <w:tab w:val="right" w:leader="dot" w:pos="9350"/>
         </w:tabs>
         <w:rPr>
+          <w:rFonts w:asciiTheme="minorHAnsi" w:eastAsiaTheme="minorEastAsia" w:hAnsiTheme="minorHAnsi" w:cstheme="minorBidi"/>
           <w:i w:val="0"/>
           <w:iCs w:val="0"/>
           <w:noProof/>
-          <w:sz w:val="24"/>
-        </w:rPr>
-      </w:pPr>
-      <w:hyperlink w:anchor="_Toc11132108" w:history="1">
+          <w:kern w:val="2"/>
+          <w:sz w:val="22"/>
+          <w:szCs w:val="22"/>
+          <w14:ligatures w14:val="standardContextual"/>
+        </w:rPr>
+      </w:pPr>
+      <w:hyperlink w:anchor="_Toc146486064" w:history="1">
         <w:r>
           <w:rPr>
             <w:rStyle w:val="Hyperlink"/>
@@ -1902,10 +2018,14 @@
         </w:r>
         <w:r>
           <w:rPr>
+            <w:rFonts w:asciiTheme="minorHAnsi" w:eastAsiaTheme="minorEastAsia" w:hAnsiTheme="minorHAnsi" w:cstheme="minorBidi"/>
             <w:i w:val="0"/>
             <w:iCs w:val="0"/>
             <w:noProof/>
-            <w:sz w:val="24"/>
+            <w:kern w:val="2"/>
+            <w:sz w:val="22"/>
+            <w:szCs w:val="22"/>
+            <w14:ligatures w14:val="standardContextual"/>
           </w:rPr>
           <w:tab/>
         </w:r>
@@ -1935,7 +2055,7 @@
             <w:noProof/>
             <w:webHidden/>
           </w:rPr>
-          <w:instrText xml:space="preserve"> PAGEREF _Toc11132108 \h </w:instrText>
+          <w:instrText xml:space="preserve"> PAGEREF _Toc146486064 \h </w:instrText>
         </w:r>
         <w:r>
           <w:rPr>
@@ -1974,13 +2094,17 @@
           <w:tab w:val="right" w:leader="dot" w:pos="9350"/>
         </w:tabs>
         <w:rPr>
+          <w:rFonts w:asciiTheme="minorHAnsi" w:eastAsiaTheme="minorEastAsia" w:hAnsiTheme="minorHAnsi" w:cstheme="minorBidi"/>
           <w:b w:val="0"/>
           <w:bCs w:val="0"/>
           <w:noProof/>
-          <w:sz w:val="24"/>
-        </w:rPr>
-      </w:pPr>
-      <w:hyperlink w:anchor="_Toc11132109" w:history="1">
+          <w:kern w:val="2"/>
+          <w:sz w:val="22"/>
+          <w:szCs w:val="22"/>
+          <w14:ligatures w14:val="standardContextual"/>
+        </w:rPr>
+      </w:pPr>
+      <w:hyperlink w:anchor="_Toc146486065" w:history="1">
         <w:r>
           <w:rPr>
             <w:rStyle w:val="Hyperlink"/>
@@ -1990,10 +2114,14 @@
         </w:r>
         <w:r>
           <w:rPr>
+            <w:rFonts w:asciiTheme="minorHAnsi" w:eastAsiaTheme="minorEastAsia" w:hAnsiTheme="minorHAnsi" w:cstheme="minorBidi"/>
             <w:b w:val="0"/>
             <w:bCs w:val="0"/>
             <w:noProof/>
-            <w:sz w:val="24"/>
+            <w:kern w:val="2"/>
+            <w:sz w:val="22"/>
+            <w:szCs w:val="22"/>
+            <w14:ligatures w14:val="standardContextual"/>
           </w:rPr>
           <w:tab/>
         </w:r>
@@ -2023,7 +2151,7 @@
             <w:noProof/>
             <w:webHidden/>
           </w:rPr>
-          <w:instrText xml:space="preserve"> PAGEREF _Toc11132109 \h </w:instrText>
+          <w:instrText xml:space="preserve"> PAGEREF _Toc146486065 \h </w:instrText>
         </w:r>
         <w:r>
           <w:rPr>
@@ -2043,7 +2171,7 @@
             <w:noProof/>
             <w:webHidden/>
           </w:rPr>
-          <w:t>6</w:t>
+          <w:t>7</w:t>
         </w:r>
         <w:r>
           <w:rPr>
@@ -2062,13 +2190,17 @@
           <w:tab w:val="right" w:leader="dot" w:pos="9350"/>
         </w:tabs>
         <w:rPr>
+          <w:rFonts w:asciiTheme="minorHAnsi" w:eastAsiaTheme="minorEastAsia" w:hAnsiTheme="minorHAnsi" w:cstheme="minorBidi"/>
           <w:i w:val="0"/>
           <w:iCs w:val="0"/>
           <w:noProof/>
-          <w:sz w:val="24"/>
-        </w:rPr>
-      </w:pPr>
-      <w:hyperlink w:anchor="_Toc11132110" w:history="1">
+          <w:kern w:val="2"/>
+          <w:sz w:val="22"/>
+          <w:szCs w:val="22"/>
+          <w14:ligatures w14:val="standardContextual"/>
+        </w:rPr>
+      </w:pPr>
+      <w:hyperlink w:anchor="_Toc146486066" w:history="1">
         <w:r>
           <w:rPr>
             <w:rStyle w:val="Hyperlink"/>
@@ -2078,10 +2210,14 @@
         </w:r>
         <w:r>
           <w:rPr>
+            <w:rFonts w:asciiTheme="minorHAnsi" w:eastAsiaTheme="minorEastAsia" w:hAnsiTheme="minorHAnsi" w:cstheme="minorBidi"/>
             <w:i w:val="0"/>
             <w:iCs w:val="0"/>
             <w:noProof/>
-            <w:sz w:val="24"/>
+            <w:kern w:val="2"/>
+            <w:sz w:val="22"/>
+            <w:szCs w:val="22"/>
+            <w14:ligatures w14:val="standardContextual"/>
           </w:rPr>
           <w:tab/>
         </w:r>
@@ -2111,7 +2247,7 @@
             <w:noProof/>
             <w:webHidden/>
           </w:rPr>
-          <w:instrText xml:space="preserve"> PAGEREF _Toc11132110 \h </w:instrText>
+          <w:instrText xml:space="preserve"> PAGEREF _Toc146486066 \h </w:instrText>
         </w:r>
         <w:r>
           <w:rPr>
@@ -2131,7 +2267,7 @@
             <w:noProof/>
             <w:webHidden/>
           </w:rPr>
-          <w:t>6</w:t>
+          <w:t>7</w:t>
         </w:r>
         <w:r>
           <w:rPr>
@@ -2150,13 +2286,17 @@
           <w:tab w:val="right" w:leader="dot" w:pos="9350"/>
         </w:tabs>
         <w:rPr>
+          <w:rFonts w:asciiTheme="minorHAnsi" w:eastAsiaTheme="minorEastAsia" w:hAnsiTheme="minorHAnsi" w:cstheme="minorBidi"/>
           <w:i w:val="0"/>
           <w:iCs w:val="0"/>
           <w:noProof/>
-          <w:sz w:val="24"/>
-        </w:rPr>
-      </w:pPr>
-      <w:hyperlink w:anchor="_Toc11132111" w:history="1">
+          <w:kern w:val="2"/>
+          <w:sz w:val="22"/>
+          <w:szCs w:val="22"/>
+          <w14:ligatures w14:val="standardContextual"/>
+        </w:rPr>
+      </w:pPr>
+      <w:hyperlink w:anchor="_Toc146486067" w:history="1">
         <w:r>
           <w:rPr>
             <w:rStyle w:val="Hyperlink"/>
@@ -2166,10 +2306,14 @@
         </w:r>
         <w:r>
           <w:rPr>
+            <w:rFonts w:asciiTheme="minorHAnsi" w:eastAsiaTheme="minorEastAsia" w:hAnsiTheme="minorHAnsi" w:cstheme="minorBidi"/>
             <w:i w:val="0"/>
             <w:iCs w:val="0"/>
             <w:noProof/>
-            <w:sz w:val="24"/>
+            <w:kern w:val="2"/>
+            <w:sz w:val="22"/>
+            <w:szCs w:val="22"/>
+            <w14:ligatures w14:val="standardContextual"/>
           </w:rPr>
           <w:tab/>
         </w:r>
@@ -2199,7 +2343,7 @@
             <w:noProof/>
             <w:webHidden/>
           </w:rPr>
-          <w:instrText xml:space="preserve"> PAGEREF _Toc11132111 \h </w:instrText>
+          <w:instrText xml:space="preserve"> PAGEREF _Toc146486067 \h </w:instrText>
         </w:r>
         <w:r>
           <w:rPr>
@@ -2219,7 +2363,7 @@
             <w:noProof/>
             <w:webHidden/>
           </w:rPr>
-          <w:t>6</w:t>
+          <w:t>7</w:t>
         </w:r>
         <w:r>
           <w:rPr>
@@ -2238,13 +2382,17 @@
           <w:tab w:val="right" w:leader="dot" w:pos="9350"/>
         </w:tabs>
         <w:rPr>
+          <w:rFonts w:asciiTheme="minorHAnsi" w:eastAsiaTheme="minorEastAsia" w:hAnsiTheme="minorHAnsi" w:cstheme="minorBidi"/>
           <w:i w:val="0"/>
           <w:iCs w:val="0"/>
           <w:noProof/>
-          <w:sz w:val="24"/>
-        </w:rPr>
-      </w:pPr>
-      <w:hyperlink w:anchor="_Toc11132112" w:history="1">
+          <w:kern w:val="2"/>
+          <w:sz w:val="22"/>
+          <w:szCs w:val="22"/>
+          <w14:ligatures w14:val="standardContextual"/>
+        </w:rPr>
+      </w:pPr>
+      <w:hyperlink w:anchor="_Toc146486068" w:history="1">
         <w:r>
           <w:rPr>
             <w:rStyle w:val="Hyperlink"/>
@@ -2254,10 +2402,14 @@
         </w:r>
         <w:r>
           <w:rPr>
+            <w:rFonts w:asciiTheme="minorHAnsi" w:eastAsiaTheme="minorEastAsia" w:hAnsiTheme="minorHAnsi" w:cstheme="minorBidi"/>
             <w:i w:val="0"/>
             <w:iCs w:val="0"/>
             <w:noProof/>
-            <w:sz w:val="24"/>
+            <w:kern w:val="2"/>
+            <w:sz w:val="22"/>
+            <w:szCs w:val="22"/>
+            <w14:ligatures w14:val="standardContextual"/>
           </w:rPr>
           <w:tab/>
         </w:r>
@@ -2287,7 +2439,7 @@
             <w:noProof/>
             <w:webHidden/>
           </w:rPr>
-          <w:instrText xml:space="preserve"> PAGEREF _Toc11132112 \h </w:instrText>
+          <w:instrText xml:space="preserve"> PAGEREF _Toc146486068 \h </w:instrText>
         </w:r>
         <w:r>
           <w:rPr>
@@ -2307,7 +2459,103 @@
             <w:noProof/>
             <w:webHidden/>
           </w:rPr>
-          <w:t>7</w:t>
+          <w:t>8</w:t>
+        </w:r>
+        <w:r>
+          <w:rPr>
+            <w:noProof/>
+            <w:webHidden/>
+          </w:rPr>
+          <w:fldChar w:fldCharType="end"/>
+        </w:r>
+      </w:hyperlink>
+    </w:p>
+    <w:p>
+      <w:pPr>
+        <w:pStyle w:val="TOC1"/>
+        <w:tabs>
+          <w:tab w:val="left" w:pos="400"/>
+          <w:tab w:val="right" w:leader="dot" w:pos="9350"/>
+        </w:tabs>
+        <w:rPr>
+          <w:rFonts w:asciiTheme="minorHAnsi" w:eastAsiaTheme="minorEastAsia" w:hAnsiTheme="minorHAnsi" w:cstheme="minorBidi"/>
+          <w:b w:val="0"/>
+          <w:bCs w:val="0"/>
+          <w:noProof/>
+          <w:kern w:val="2"/>
+          <w:sz w:val="22"/>
+          <w:szCs w:val="22"/>
+          <w14:ligatures w14:val="standardContextual"/>
+        </w:rPr>
+      </w:pPr>
+      <w:hyperlink w:anchor="_Toc146486069" w:history="1">
+        <w:r>
+          <w:rPr>
+            <w:rStyle w:val="Hyperlink"/>
+            <w:noProof/>
+          </w:rPr>
+          <w:t>5.</w:t>
+        </w:r>
+        <w:r>
+          <w:rPr>
+            <w:rFonts w:asciiTheme="minorHAnsi" w:eastAsiaTheme="minorEastAsia" w:hAnsiTheme="minorHAnsi" w:cstheme="minorBidi"/>
+            <w:b w:val="0"/>
+            <w:bCs w:val="0"/>
+            <w:noProof/>
+            <w:kern w:val="2"/>
+            <w:sz w:val="22"/>
+            <w:szCs w:val="22"/>
+            <w14:ligatures w14:val="standardContextual"/>
+          </w:rPr>
+          <w:tab/>
+        </w:r>
+        <w:r>
+          <w:rPr>
+            <w:rStyle w:val="Hyperlink"/>
+            <w:noProof/>
+          </w:rPr>
+          <w:t>Annexes</w:t>
+        </w:r>
+        <w:r>
+          <w:rPr>
+            <w:noProof/>
+            <w:webHidden/>
+          </w:rPr>
+          <w:tab/>
+        </w:r>
+        <w:r>
+          <w:rPr>
+            <w:noProof/>
+            <w:webHidden/>
+          </w:rPr>
+          <w:fldChar w:fldCharType="begin"/>
+        </w:r>
+        <w:r>
+          <w:rPr>
+            <w:noProof/>
+            <w:webHidden/>
+          </w:rPr>
+          <w:instrText xml:space="preserve"> PAGEREF _Toc146486069 \h </w:instrText>
+        </w:r>
+        <w:r>
+          <w:rPr>
+            <w:noProof/>
+            <w:webHidden/>
+          </w:rPr>
+        </w:r>
+        <w:r>
+          <w:rPr>
+            <w:noProof/>
+            <w:webHidden/>
+          </w:rPr>
+          <w:fldChar w:fldCharType="separate"/>
+        </w:r>
+        <w:r>
+          <w:rPr>
+            <w:noProof/>
+            <w:webHidden/>
+          </w:rPr>
+          <w:t>9</w:t>
         </w:r>
         <w:r>
           <w:rPr>
@@ -2326,47 +2574,54 @@
           <w:tab w:val="right" w:leader="dot" w:pos="9350"/>
         </w:tabs>
         <w:rPr>
+          <w:rFonts w:asciiTheme="minorHAnsi" w:eastAsiaTheme="minorEastAsia" w:hAnsiTheme="minorHAnsi" w:cstheme="minorBidi"/>
           <w:i w:val="0"/>
           <w:iCs w:val="0"/>
           <w:noProof/>
-          <w:sz w:val="24"/>
-        </w:rPr>
-      </w:pPr>
-      <w:hyperlink w:anchor="_Toc11132113" w:history="1">
+          <w:kern w:val="2"/>
+          <w:sz w:val="22"/>
+          <w:szCs w:val="22"/>
+          <w14:ligatures w14:val="standardContextual"/>
+        </w:rPr>
+      </w:pPr>
+      <w:hyperlink w:anchor="_Toc146486070" w:history="1">
+        <w:r>
+          <w:rPr>
+            <w:rStyle w:val="Hyperlink"/>
+            <w:noProof/>
+          </w:rPr>
+          <w:t>5.1</w:t>
+        </w:r>
+        <w:r>
+          <w:rPr>
+            <w:rFonts w:asciiTheme="minorHAnsi" w:eastAsiaTheme="minorEastAsia" w:hAnsiTheme="minorHAnsi" w:cstheme="minorBidi"/>
+            <w:i w:val="0"/>
+            <w:iCs w:val="0"/>
+            <w:noProof/>
+            <w:kern w:val="2"/>
+            <w:sz w:val="22"/>
+            <w:szCs w:val="22"/>
+            <w14:ligatures w14:val="standardContextual"/>
+          </w:rPr>
+          <w:tab/>
+        </w:r>
         <w:r>
           <w:rPr>
             <w:rStyle w:val="Hyperlink"/>
             <w:bCs/>
             <w:noProof/>
           </w:rPr>
-          <w:t>4.4</w:t>
-        </w:r>
-        <w:r>
-          <w:rPr>
-            <w:i w:val="0"/>
-            <w:iCs w:val="0"/>
-            <w:noProof/>
-            <w:sz w:val="24"/>
+          <w:t>Project Glossary</w:t>
+        </w:r>
+        <w:r>
+          <w:rPr>
+            <w:noProof/>
+            <w:webHidden/>
           </w:rPr>
           <w:tab/>
         </w:r>
         <w:r>
           <w:rPr>
-            <w:rStyle w:val="Hyperlink"/>
-            <w:bCs/>
-            <w:noProof/>
-          </w:rPr>
-          <w:t>Requirements Management</w:t>
-        </w:r>
-        <w:r>
-          <w:rPr>
-            <w:noProof/>
-            <w:webHidden/>
-          </w:rPr>
-          <w:tab/>
-        </w:r>
-        <w:r>
-          <w:rPr>
             <w:noProof/>
             <w:webHidden/>
           </w:rPr>
@@ -2377,7 +2632,7 @@
             <w:noProof/>
             <w:webHidden/>
           </w:rPr>
-          <w:instrText xml:space="preserve"> PAGEREF _Toc11132113 \h </w:instrText>
+          <w:instrText xml:space="preserve"> PAGEREF _Toc146486070 \h </w:instrText>
         </w:r>
         <w:r>
           <w:rPr>
@@ -2397,455 +2652,7 @@
             <w:noProof/>
             <w:webHidden/>
           </w:rPr>
-          <w:t>7</w:t>
-        </w:r>
-        <w:r>
-          <w:rPr>
-            <w:noProof/>
-            <w:webHidden/>
-          </w:rPr>
-          <w:fldChar w:fldCharType="end"/>
-        </w:r>
-      </w:hyperlink>
-    </w:p>
-    <w:p>
-      <w:pPr>
-        <w:pStyle w:val="TOC2"/>
-        <w:tabs>
-          <w:tab w:val="left" w:pos="800"/>
-          <w:tab w:val="right" w:leader="dot" w:pos="9350"/>
-        </w:tabs>
-        <w:rPr>
-          <w:i w:val="0"/>
-          <w:iCs w:val="0"/>
-          <w:noProof/>
-          <w:sz w:val="24"/>
-        </w:rPr>
-      </w:pPr>
-      <w:hyperlink w:anchor="_Toc11132114" w:history="1">
-        <w:r>
-          <w:rPr>
-            <w:rStyle w:val="Hyperlink"/>
-            <w:bCs/>
-            <w:noProof/>
-          </w:rPr>
-          <w:t>4.5</w:t>
-        </w:r>
-        <w:r>
-          <w:rPr>
-            <w:i w:val="0"/>
-            <w:iCs w:val="0"/>
-            <w:noProof/>
-            <w:sz w:val="24"/>
-          </w:rPr>
-          <w:tab/>
-        </w:r>
-        <w:r>
-          <w:rPr>
-            <w:rStyle w:val="Hyperlink"/>
-            <w:bCs/>
-            <w:noProof/>
-          </w:rPr>
-          <w:t>Quality Control</w:t>
-        </w:r>
-        <w:r>
-          <w:rPr>
-            <w:noProof/>
-            <w:webHidden/>
-          </w:rPr>
-          <w:tab/>
-        </w:r>
-        <w:r>
-          <w:rPr>
-            <w:noProof/>
-            <w:webHidden/>
-          </w:rPr>
-          <w:fldChar w:fldCharType="begin"/>
-        </w:r>
-        <w:r>
-          <w:rPr>
-            <w:noProof/>
-            <w:webHidden/>
-          </w:rPr>
-          <w:instrText xml:space="preserve"> PAGEREF _Toc11132114 \h </w:instrText>
-        </w:r>
-        <w:r>
-          <w:rPr>
-            <w:noProof/>
-            <w:webHidden/>
-          </w:rPr>
-        </w:r>
-        <w:r>
-          <w:rPr>
-            <w:noProof/>
-            <w:webHidden/>
-          </w:rPr>
-          <w:fldChar w:fldCharType="separate"/>
-        </w:r>
-        <w:r>
-          <w:rPr>
-            <w:noProof/>
-            <w:webHidden/>
-          </w:rPr>
-          <w:t>7</w:t>
-        </w:r>
-        <w:r>
-          <w:rPr>
-            <w:noProof/>
-            <w:webHidden/>
-          </w:rPr>
-          <w:fldChar w:fldCharType="end"/>
-        </w:r>
-      </w:hyperlink>
-    </w:p>
-    <w:p>
-      <w:pPr>
-        <w:pStyle w:val="TOC2"/>
-        <w:tabs>
-          <w:tab w:val="left" w:pos="800"/>
-          <w:tab w:val="right" w:leader="dot" w:pos="9350"/>
-        </w:tabs>
-        <w:rPr>
-          <w:i w:val="0"/>
-          <w:iCs w:val="0"/>
-          <w:noProof/>
-          <w:sz w:val="24"/>
-        </w:rPr>
-      </w:pPr>
-      <w:hyperlink w:anchor="_Toc11132115" w:history="1">
-        <w:r>
-          <w:rPr>
-            <w:rStyle w:val="Hyperlink"/>
-            <w:bCs/>
-            <w:noProof/>
-          </w:rPr>
-          <w:t>4.6</w:t>
-        </w:r>
-        <w:r>
-          <w:rPr>
-            <w:i w:val="0"/>
-            <w:iCs w:val="0"/>
-            <w:noProof/>
-            <w:sz w:val="24"/>
-          </w:rPr>
-          <w:tab/>
-        </w:r>
-        <w:r>
-          <w:rPr>
-            <w:rStyle w:val="Hyperlink"/>
-            <w:bCs/>
-            <w:noProof/>
-          </w:rPr>
-          <w:t>Reporting and Measurement</w:t>
-        </w:r>
-        <w:r>
-          <w:rPr>
-            <w:noProof/>
-            <w:webHidden/>
-          </w:rPr>
-          <w:tab/>
-        </w:r>
-        <w:r>
-          <w:rPr>
-            <w:noProof/>
-            <w:webHidden/>
-          </w:rPr>
-          <w:fldChar w:fldCharType="begin"/>
-        </w:r>
-        <w:r>
-          <w:rPr>
-            <w:noProof/>
-            <w:webHidden/>
-          </w:rPr>
-          <w:instrText xml:space="preserve"> PAGEREF _Toc11132115 \h </w:instrText>
-        </w:r>
-        <w:r>
-          <w:rPr>
-            <w:noProof/>
-            <w:webHidden/>
-          </w:rPr>
-        </w:r>
-        <w:r>
-          <w:rPr>
-            <w:noProof/>
-            <w:webHidden/>
-          </w:rPr>
-          <w:fldChar w:fldCharType="separate"/>
-        </w:r>
-        <w:r>
-          <w:rPr>
-            <w:noProof/>
-            <w:webHidden/>
-          </w:rPr>
-          <w:t>7</w:t>
-        </w:r>
-        <w:r>
-          <w:rPr>
-            <w:noProof/>
-            <w:webHidden/>
-          </w:rPr>
-          <w:fldChar w:fldCharType="end"/>
-        </w:r>
-      </w:hyperlink>
-    </w:p>
-    <w:p>
-      <w:pPr>
-        <w:pStyle w:val="TOC2"/>
-        <w:tabs>
-          <w:tab w:val="left" w:pos="800"/>
-          <w:tab w:val="right" w:leader="dot" w:pos="9350"/>
-        </w:tabs>
-        <w:rPr>
-          <w:i w:val="0"/>
-          <w:iCs w:val="0"/>
-          <w:noProof/>
-          <w:sz w:val="24"/>
-        </w:rPr>
-      </w:pPr>
-      <w:hyperlink w:anchor="_Toc11132116" w:history="1">
-        <w:r>
-          <w:rPr>
-            <w:rStyle w:val="Hyperlink"/>
-            <w:bCs/>
-            <w:noProof/>
-          </w:rPr>
-          <w:t>4.7</w:t>
-        </w:r>
-        <w:r>
-          <w:rPr>
-            <w:i w:val="0"/>
-            <w:iCs w:val="0"/>
-            <w:noProof/>
-            <w:sz w:val="24"/>
-          </w:rPr>
-          <w:tab/>
-        </w:r>
-        <w:r>
-          <w:rPr>
-            <w:rStyle w:val="Hyperlink"/>
-            <w:bCs/>
-            <w:noProof/>
-          </w:rPr>
-          <w:t>Risk Management</w:t>
-        </w:r>
-        <w:r>
-          <w:rPr>
-            <w:noProof/>
-            <w:webHidden/>
-          </w:rPr>
-          <w:tab/>
-        </w:r>
-        <w:r>
-          <w:rPr>
-            <w:noProof/>
-            <w:webHidden/>
-          </w:rPr>
-          <w:fldChar w:fldCharType="begin"/>
-        </w:r>
-        <w:r>
-          <w:rPr>
-            <w:noProof/>
-            <w:webHidden/>
-          </w:rPr>
-          <w:instrText xml:space="preserve"> PAGEREF _Toc11132116 \h </w:instrText>
-        </w:r>
-        <w:r>
-          <w:rPr>
-            <w:noProof/>
-            <w:webHidden/>
-          </w:rPr>
-        </w:r>
-        <w:r>
-          <w:rPr>
-            <w:noProof/>
-            <w:webHidden/>
-          </w:rPr>
-          <w:fldChar w:fldCharType="separate"/>
-        </w:r>
-        <w:r>
-          <w:rPr>
-            <w:noProof/>
-            <w:webHidden/>
-          </w:rPr>
-          <w:t>8</w:t>
-        </w:r>
-        <w:r>
-          <w:rPr>
-            <w:noProof/>
-            <w:webHidden/>
-          </w:rPr>
-          <w:fldChar w:fldCharType="end"/>
-        </w:r>
-      </w:hyperlink>
-    </w:p>
-    <w:p>
-      <w:pPr>
-        <w:pStyle w:val="TOC2"/>
-        <w:tabs>
-          <w:tab w:val="left" w:pos="800"/>
-          <w:tab w:val="right" w:leader="dot" w:pos="9350"/>
-        </w:tabs>
-        <w:rPr>
-          <w:i w:val="0"/>
-          <w:iCs w:val="0"/>
-          <w:noProof/>
-          <w:sz w:val="24"/>
-        </w:rPr>
-      </w:pPr>
-      <w:hyperlink w:anchor="_Toc11132117" w:history="1">
-        <w:r>
-          <w:rPr>
-            <w:rStyle w:val="Hyperlink"/>
-            <w:bCs/>
-            <w:noProof/>
-          </w:rPr>
-          <w:t>4.8</w:t>
-        </w:r>
-        <w:r>
-          <w:rPr>
-            <w:i w:val="0"/>
-            <w:iCs w:val="0"/>
-            <w:noProof/>
-            <w:sz w:val="24"/>
-          </w:rPr>
-          <w:tab/>
-        </w:r>
-        <w:r>
-          <w:rPr>
-            <w:rStyle w:val="Hyperlink"/>
-            <w:bCs/>
-            <w:noProof/>
-          </w:rPr>
-          <w:t>Configuration Management</w:t>
-        </w:r>
-        <w:r>
-          <w:rPr>
-            <w:noProof/>
-            <w:webHidden/>
-          </w:rPr>
-          <w:tab/>
-        </w:r>
-        <w:r>
-          <w:rPr>
-            <w:noProof/>
-            <w:webHidden/>
-          </w:rPr>
-          <w:fldChar w:fldCharType="begin"/>
-        </w:r>
-        <w:r>
-          <w:rPr>
-            <w:noProof/>
-            <w:webHidden/>
-          </w:rPr>
-          <w:instrText xml:space="preserve"> PAGEREF _Toc11132117 \h </w:instrText>
-        </w:r>
-        <w:r>
-          <w:rPr>
-            <w:noProof/>
-            <w:webHidden/>
-          </w:rPr>
-        </w:r>
-        <w:r>
-          <w:rPr>
-            <w:noProof/>
-            <w:webHidden/>
-          </w:rPr>
-          <w:fldChar w:fldCharType="separate"/>
-        </w:r>
-        <w:r>
-          <w:rPr>
-            <w:noProof/>
-            <w:webHidden/>
-          </w:rPr>
-          <w:t>8</w:t>
-        </w:r>
-        <w:r>
-          <w:rPr>
-            <w:noProof/>
-            <w:webHidden/>
-          </w:rPr>
-          <w:fldChar w:fldCharType="end"/>
-        </w:r>
-      </w:hyperlink>
-    </w:p>
-    <w:p>
-      <w:pPr>
-        <w:pStyle w:val="TOC1"/>
-        <w:tabs>
-          <w:tab w:val="left" w:pos="400"/>
-          <w:tab w:val="right" w:leader="dot" w:pos="9350"/>
-        </w:tabs>
-        <w:rPr>
-          <w:b w:val="0"/>
-          <w:bCs w:val="0"/>
-          <w:noProof/>
-          <w:sz w:val="24"/>
-        </w:rPr>
-      </w:pPr>
-      <w:hyperlink w:anchor="_Toc11132118" w:history="1">
-        <w:r>
-          <w:rPr>
-            <w:rStyle w:val="Hyperlink"/>
-            <w:noProof/>
-          </w:rPr>
-          <w:t>5.</w:t>
-        </w:r>
-        <w:r>
-          <w:rPr>
-            <w:b w:val="0"/>
-            <w:bCs w:val="0"/>
-            <w:noProof/>
-            <w:sz w:val="24"/>
-          </w:rPr>
-          <w:tab/>
-        </w:r>
-        <w:r>
-          <w:rPr>
-            <w:rStyle w:val="Hyperlink"/>
-            <w:noProof/>
-          </w:rPr>
-          <w:t>Annexes</w:t>
-        </w:r>
-        <w:r>
-          <w:rPr>
-            <w:noProof/>
-            <w:webHidden/>
-          </w:rPr>
-          <w:tab/>
-        </w:r>
-        <w:r>
-          <w:rPr>
-            <w:noProof/>
-            <w:webHidden/>
-          </w:rPr>
-          <w:fldChar w:fldCharType="begin"/>
-        </w:r>
-        <w:r>
-          <w:rPr>
-            <w:noProof/>
-            <w:webHidden/>
-          </w:rPr>
-          <w:instrText xml:space="preserve"> PAGEREF _Toc11132118 \h </w:instrText>
-        </w:r>
-        <w:r>
-          <w:rPr>
-            <w:noProof/>
-            <w:webHidden/>
-          </w:rPr>
-        </w:r>
-        <w:r>
-          <w:rPr>
-            <w:noProof/>
-            <w:webHidden/>
-          </w:rPr>
-          <w:fldChar w:fldCharType="separate"/>
-        </w:r>
-        <w:r>
-          <w:rPr>
-            <w:noProof/>
-            <w:webHidden/>
-          </w:rPr>
-          <w:t>8</w:t>
+          <w:t>9</w:t>
         </w:r>
         <w:r>
           <w:rPr>
@@ -2893,21 +2700,20 @@
         <w:pStyle w:val="Heading1"/>
       </w:pPr>
       <w:bookmarkStart w:id="1" w:name="_Toc524312826"/>
-      <w:bookmarkStart w:id="2" w:name="_Toc11132094"/>
-      <w:bookmarkStart w:id="3" w:name="_Toc456598586"/>
-      <w:bookmarkStart w:id="4" w:name="_Toc456600917"/>
+      <w:bookmarkStart w:id="2" w:name="_Toc456598586"/>
+      <w:bookmarkStart w:id="3" w:name="_Toc456600917"/>
+      <w:bookmarkStart w:id="4" w:name="_Toc146486050"/>
       <w:r>
         <w:t>Introduction</w:t>
       </w:r>
       <w:bookmarkEnd w:id="1"/>
-      <w:bookmarkEnd w:id="2"/>
+      <w:bookmarkEnd w:id="4"/>
     </w:p>
     <w:p>
       <w:pPr>
         <w:ind w:left="720"/>
       </w:pPr>
       <w:bookmarkStart w:id="5" w:name="_Toc524312827"/>
-      <w:bookmarkStart w:id="6" w:name="_Toc11132095"/>
       <w:r>
         <w:t xml:space="preserve">The following document is called the </w:t>
       </w:r>
@@ -2934,6 +2740,7 @@
       <w:pPr>
         <w:pStyle w:val="Heading2"/>
       </w:pPr>
+      <w:bookmarkStart w:id="6" w:name="_Toc146486051"/>
       <w:r>
         <w:t>Purpose</w:t>
       </w:r>
@@ -2945,7 +2752,6 @@
         <w:pStyle w:val="BodyText"/>
       </w:pPr>
       <w:bookmarkStart w:id="7" w:name="_Toc524312828"/>
-      <w:bookmarkStart w:id="8" w:name="_Toc11132096"/>
       <w:r>
         <w:t xml:space="preserve">The purpose of the </w:t>
       </w:r>
@@ -3062,6 +2868,7 @@
       <w:pPr>
         <w:pStyle w:val="Heading2"/>
       </w:pPr>
+      <w:bookmarkStart w:id="8" w:name="_Toc146486052"/>
       <w:r>
         <w:t>Scope</w:t>
       </w:r>
@@ -3073,7 +2880,6 @@
         <w:pStyle w:val="BodyText"/>
       </w:pPr>
       <w:bookmarkStart w:id="9" w:name="_Toc524312829"/>
-      <w:bookmarkStart w:id="10" w:name="_Toc11132097"/>
       <w:r>
         <w:t xml:space="preserve">This </w:t>
       </w:r>
@@ -3114,6 +2920,7 @@
       <w:pPr>
         <w:pStyle w:val="Heading2"/>
       </w:pPr>
+      <w:bookmarkStart w:id="10" w:name="_Toc146486053"/>
       <w:r>
         <w:t>Definitions, Acronyms, and Abbreviations</w:t>
       </w:r>
@@ -3133,7 +2940,7 @@
         <w:pStyle w:val="Heading2"/>
       </w:pPr>
       <w:bookmarkStart w:id="11" w:name="_Toc524312830"/>
-      <w:bookmarkStart w:id="12" w:name="_Toc11132098"/>
+      <w:bookmarkStart w:id="12" w:name="_Toc146486054"/>
       <w:r>
         <w:t>References</w:t>
       </w:r>
@@ -3278,7 +3085,7 @@
         <w:pStyle w:val="Heading2"/>
       </w:pPr>
       <w:bookmarkStart w:id="13" w:name="_Toc524312831"/>
-      <w:bookmarkStart w:id="14" w:name="_Toc11132099"/>
+      <w:bookmarkStart w:id="14" w:name="_Toc146486055"/>
       <w:r>
         <w:t>Overview</w:t>
       </w:r>
@@ -3449,7 +3256,7 @@
         <w:pStyle w:val="Heading1"/>
       </w:pPr>
       <w:bookmarkStart w:id="15" w:name="_Toc524312832"/>
-      <w:bookmarkStart w:id="16" w:name="_Toc11132100"/>
+      <w:bookmarkStart w:id="16" w:name="_Toc146486056"/>
       <w:r>
         <w:t>Project Overview</w:t>
       </w:r>
@@ -3464,7 +3271,7 @@
         <w:pStyle w:val="Heading2"/>
       </w:pPr>
       <w:bookmarkStart w:id="17" w:name="_Toc524312833"/>
-      <w:bookmarkStart w:id="18" w:name="_Toc11132101"/>
+      <w:bookmarkStart w:id="18" w:name="_Toc146486057"/>
       <w:r>
         <w:t>Project Purpose, Scope, and Objectives</w:t>
       </w:r>
@@ -3491,7 +3298,7 @@
         <w:pStyle w:val="Heading2"/>
       </w:pPr>
       <w:bookmarkStart w:id="19" w:name="_Toc524312834"/>
-      <w:bookmarkStart w:id="20" w:name="_Toc11132102"/>
+      <w:bookmarkStart w:id="20" w:name="_Toc146486058"/>
       <w:r>
         <w:t>Assumptions and Constraints</w:t>
       </w:r>
@@ -3565,7 +3372,7 @@
         <w:pStyle w:val="Heading2"/>
       </w:pPr>
       <w:bookmarkStart w:id="21" w:name="_Toc524312835"/>
-      <w:bookmarkStart w:id="22" w:name="_Toc11132103"/>
+      <w:bookmarkStart w:id="22" w:name="_Toc146486059"/>
       <w:r>
         <w:t>Project Deliverables</w:t>
       </w:r>
@@ -3583,7 +3390,6 @@
         </w:rPr>
       </w:pPr>
       <w:bookmarkStart w:id="23" w:name="_Toc524312836"/>
-      <w:bookmarkStart w:id="24" w:name="_Toc11132104"/>
       <w:r>
         <w:rPr>
           <w:b/>
@@ -3860,6 +3666,7 @@
       <w:pPr>
         <w:pStyle w:val="Heading2"/>
       </w:pPr>
+      <w:bookmarkStart w:id="24" w:name="_Toc146486060"/>
       <w:r>
         <w:t>Evolution of the Software Development Plan</w:t>
       </w:r>
@@ -4453,7 +4260,7 @@
         <w:pStyle w:val="Heading1"/>
       </w:pPr>
       <w:bookmarkStart w:id="25" w:name="_Toc524312837"/>
-      <w:bookmarkStart w:id="26" w:name="_Toc11132105"/>
+      <w:bookmarkStart w:id="26" w:name="_Toc146486061"/>
       <w:r>
         <w:t>Project Organization</w:t>
       </w:r>
@@ -4465,7 +4272,7 @@
         <w:pStyle w:val="Heading2"/>
       </w:pPr>
       <w:bookmarkStart w:id="27" w:name="_Toc524312838"/>
-      <w:bookmarkStart w:id="28" w:name="_Toc11132106"/>
+      <w:bookmarkStart w:id="28" w:name="_Toc146486062"/>
       <w:r>
         <w:t>Organizational Structure</w:t>
       </w:r>
@@ -4700,7 +4507,7 @@
         <w:pStyle w:val="Heading2"/>
       </w:pPr>
       <w:bookmarkStart w:id="29" w:name="_Toc524312839"/>
-      <w:bookmarkStart w:id="30" w:name="_Toc11132107"/>
+      <w:bookmarkStart w:id="30" w:name="_Toc146486063"/>
       <w:r>
         <w:t>External Interfaces</w:t>
       </w:r>
@@ -4717,8 +4524,17 @@
           <w:b/>
           <w:bCs/>
         </w:rPr>
-        <w:t>Professor Hossein Saiedian</w:t>
-      </w:r>
+        <w:t xml:space="preserve">Professor Hossein </w:t>
+      </w:r>
+      <w:proofErr w:type="spellStart"/>
+      <w:r>
+        <w:rPr>
+          <w:b/>
+          <w:bCs/>
+        </w:rPr>
+        <w:t>Saiedian</w:t>
+      </w:r>
+      <w:proofErr w:type="spellEnd"/>
       <w:r>
         <w:rPr>
           <w:rFonts w:ascii="Lato" w:hAnsi="Lato"/>
@@ -4770,12 +4586,21 @@
           <w:bCs/>
         </w:rPr>
       </w:pPr>
+      <w:proofErr w:type="spellStart"/>
       <w:r>
         <w:rPr>
           <w:b/>
           <w:bCs/>
         </w:rPr>
-        <w:t xml:space="preserve">Nemath Shaik – TA </w:t>
+        <w:t>Nemath</w:t>
+      </w:r>
+      <w:proofErr w:type="spellEnd"/>
+      <w:r>
+        <w:rPr>
+          <w:b/>
+          <w:bCs/>
+        </w:rPr>
+        <w:t xml:space="preserve"> Shaik – TA </w:t>
       </w:r>
     </w:p>
     <w:p>
@@ -4825,7 +4650,7 @@
         <w:pStyle w:val="Heading2"/>
       </w:pPr>
       <w:bookmarkStart w:id="31" w:name="_Toc524312840"/>
-      <w:bookmarkStart w:id="32" w:name="_Toc11132108"/>
+      <w:bookmarkStart w:id="32" w:name="_Toc146486064"/>
       <w:r>
         <w:t>Roles and Responsibilities</w:t>
       </w:r>
@@ -4909,7 +4734,23 @@
                 <w:b/>
                 <w:bCs/>
               </w:rPr>
-              <w:t>Unified Process for EDUcation Role</w:t>
+              <w:t xml:space="preserve">Unified Process for </w:t>
+            </w:r>
+            <w:proofErr w:type="spellStart"/>
+            <w:r>
+              <w:rPr>
+                <w:b/>
+                <w:bCs/>
+              </w:rPr>
+              <w:t>EDUcation</w:t>
+            </w:r>
+            <w:proofErr w:type="spellEnd"/>
+            <w:r>
+              <w:rPr>
+                <w:b/>
+                <w:bCs/>
+              </w:rPr>
+              <w:t xml:space="preserve"> Role</w:t>
             </w:r>
           </w:p>
         </w:tc>
@@ -5256,23 +5097,23 @@
         <w:pStyle w:val="Heading1"/>
       </w:pPr>
       <w:bookmarkStart w:id="33" w:name="_Toc524312841"/>
-      <w:bookmarkStart w:id="34" w:name="_Toc11132109"/>
-      <w:bookmarkStart w:id="35" w:name="_Toc447095912"/>
+      <w:bookmarkStart w:id="34" w:name="_Toc447095912"/>
+      <w:bookmarkStart w:id="35" w:name="_Toc146486065"/>
       <w:bookmarkEnd w:id="0"/>
+      <w:bookmarkEnd w:id="2"/>
       <w:bookmarkEnd w:id="3"/>
-      <w:bookmarkEnd w:id="4"/>
       <w:r>
         <w:t>Management Process</w:t>
       </w:r>
       <w:bookmarkEnd w:id="33"/>
-      <w:bookmarkEnd w:id="34"/>
+      <w:bookmarkEnd w:id="35"/>
     </w:p>
     <w:p>
       <w:pPr>
         <w:pStyle w:val="Heading2"/>
       </w:pPr>
       <w:bookmarkStart w:id="36" w:name="_Toc524312842"/>
-      <w:bookmarkStart w:id="37" w:name="_Toc11132110"/>
+      <w:bookmarkStart w:id="37" w:name="_Toc146486066"/>
       <w:r>
         <w:t>Project Estimates</w:t>
       </w:r>
@@ -5564,7 +5405,7 @@
         <w:pStyle w:val="Heading2"/>
       </w:pPr>
       <w:bookmarkStart w:id="38" w:name="_Toc524312843"/>
-      <w:bookmarkStart w:id="39" w:name="_Toc11132111"/>
+      <w:bookmarkStart w:id="39" w:name="_Toc146486067"/>
       <w:r>
         <w:t>Project Plan</w:t>
       </w:r>
@@ -6365,7 +6206,7 @@
       <w:bookmarkStart w:id="65" w:name="_Toc447095908"/>
       <w:bookmarkStart w:id="66" w:name="_Toc512930368"/>
       <w:bookmarkStart w:id="67" w:name="_Toc513004379"/>
-      <w:bookmarkStart w:id="68" w:name="_Toc11132112"/>
+      <w:bookmarkStart w:id="68" w:name="_Toc146486068"/>
       <w:bookmarkEnd w:id="46"/>
       <w:bookmarkEnd w:id="47"/>
       <w:bookmarkEnd w:id="48"/>
@@ -6403,7 +6244,6 @@
         </w:rPr>
       </w:pPr>
       <w:bookmarkStart w:id="69" w:name="_Toc447095909"/>
-      <w:bookmarkStart w:id="70" w:name="_Toc11132113"/>
       <w:r>
         <w:rPr>
           <w:rStyle w:val="Strong"/>
@@ -6413,7 +6253,6 @@
         <w:t>Requirements Management</w:t>
       </w:r>
       <w:bookmarkEnd w:id="69"/>
-      <w:bookmarkEnd w:id="70"/>
     </w:p>
     <w:p>
       <w:pPr>
@@ -6425,15 +6264,7 @@
         </w:rPr>
       </w:pPr>
       <w:r>
-        <w:t xml:space="preserve">Requirements for the product are currently in the Project Outline document. More detail will be added to </w:t>
-      </w:r>
-      <w:proofErr w:type="gramStart"/>
-      <w:r>
-        <w:t>this</w:t>
-      </w:r>
-      <w:proofErr w:type="gramEnd"/>
-      <w:r>
-        <w:t xml:space="preserve"> in the requirements phase. Currently, changes to the requirements may be discussed at team meetings; this process will be updated after the requirements phase of the project.</w:t>
+        <w:t>Requirements for the product are currently in the Project Outline document. More detail will be added to this in the requirements phase. Currently, changes to the requirements may be discussed at team meetings; this process will be updated after the requirements phase of the project.</w:t>
       </w:r>
     </w:p>
     <w:p>
@@ -6445,7 +6276,6 @@
           <w:bCs w:val="0"/>
         </w:rPr>
       </w:pPr>
-      <w:bookmarkStart w:id="71" w:name="_Toc11132114"/>
       <w:r>
         <w:rPr>
           <w:rStyle w:val="Strong"/>
@@ -6454,14 +6284,13 @@
         </w:rPr>
         <w:t>Quality Control</w:t>
       </w:r>
-      <w:bookmarkEnd w:id="35"/>
-      <w:bookmarkEnd w:id="71"/>
+      <w:bookmarkEnd w:id="34"/>
     </w:p>
     <w:p>
       <w:pPr>
         <w:pStyle w:val="BodyText"/>
       </w:pPr>
-      <w:bookmarkStart w:id="72" w:name="_Toc447095913"/>
+      <w:bookmarkStart w:id="70" w:name="_Toc447095913"/>
       <w:r>
         <w:t>Defects will be recorded and tracked as Change Requests, and defect metrics will be gathered (see Reporting and Measurement below).</w:t>
       </w:r>
@@ -6504,7 +6333,6 @@
           <w:bCs w:val="0"/>
         </w:rPr>
       </w:pPr>
-      <w:bookmarkStart w:id="73" w:name="_Toc11132115"/>
       <w:r>
         <w:rPr>
           <w:rStyle w:val="Strong"/>
@@ -6513,7 +6341,7 @@
         </w:rPr>
         <w:t xml:space="preserve">Reporting </w:t>
       </w:r>
-      <w:bookmarkEnd w:id="72"/>
+      <w:bookmarkEnd w:id="70"/>
       <w:r>
         <w:rPr>
           <w:rStyle w:val="Strong"/>
@@ -6522,18 +6350,17 @@
         </w:rPr>
         <w:t>and Measurement</w:t>
       </w:r>
-      <w:bookmarkEnd w:id="73"/>
     </w:p>
     <w:p>
       <w:pPr>
         <w:pStyle w:val="BodyText"/>
       </w:pPr>
-      <w:bookmarkStart w:id="74" w:name="_Toc447095914"/>
+      <w:bookmarkStart w:id="71" w:name="_Toc447095914"/>
       <w:r>
         <w:t>Updated schedule estimates, and metrics summary reports, will be generated at the end of each iteration.</w:t>
       </w:r>
     </w:p>
-    <w:bookmarkEnd w:id="74"/>
+    <w:bookmarkEnd w:id="71"/>
     <w:p>
       <w:pPr>
         <w:pStyle w:val="BodyText"/>
@@ -6592,7 +6419,7 @@
       <w:r>
         <w:t xml:space="preserve">Acceptance test cases passing – shown as a trend graph. This is used to demonstrate progress to stakeholders. </w:t>
       </w:r>
-      <w:bookmarkStart w:id="75" w:name="_Toc447095915"/>
+      <w:bookmarkStart w:id="72" w:name="_Toc447095915"/>
     </w:p>
     <w:p>
       <w:pPr>
@@ -6603,7 +6430,6 @@
           <w:bCs w:val="0"/>
         </w:rPr>
       </w:pPr>
-      <w:bookmarkStart w:id="76" w:name="_Toc11132116"/>
       <w:r>
         <w:rPr>
           <w:rStyle w:val="Strong"/>
@@ -6611,31 +6437,43 @@
           <w:bCs w:val="0"/>
         </w:rPr>
         <w:lastRenderedPageBreak/>
-        <w:t>Risk Management</w:t>
-      </w:r>
-      <w:bookmarkEnd w:id="76"/>
-      <w:r>
+        <w:t xml:space="preserve">Risk Management </w:t>
+      </w:r>
+      <w:bookmarkEnd w:id="72"/>
+    </w:p>
+    <w:p>
+      <w:pPr>
+        <w:pStyle w:val="BodyText"/>
+      </w:pPr>
+      <w:bookmarkStart w:id="73" w:name="_Toc447095916"/>
+      <w:r>
+        <w:t xml:space="preserve">Risks will be identified in Inception Phase using the steps identified in the RUP for Small Projects activity “Identify and Assess Risks”. Project risk is evaluated at least once per iteration and documented in this table. </w:t>
+      </w:r>
+    </w:p>
+    <w:p>
+      <w:pPr>
+        <w:pStyle w:val="BodyText"/>
         <w:rPr>
           <w:rStyle w:val="Strong"/>
           <w:b w:val="0"/>
           <w:bCs w:val="0"/>
         </w:rPr>
-        <w:t xml:space="preserve"> </w:t>
-      </w:r>
-      <w:bookmarkEnd w:id="75"/>
-    </w:p>
-    <w:p>
-      <w:pPr>
-        <w:pStyle w:val="BodyText"/>
-      </w:pPr>
-      <w:bookmarkStart w:id="77" w:name="_Toc447095916"/>
-      <w:r>
-        <w:t xml:space="preserve">Risks will be identified in Inception Phase using the steps identified in the RUP for Small Projects activity “Identify and Assess Risks”. Project risk is evaluated at least once per iteration and documented in this table. </w:t>
-      </w:r>
-    </w:p>
-    <w:p>
-      <w:pPr>
-        <w:pStyle w:val="BodyText"/>
+      </w:pPr>
+      <w:r>
+        <w:t xml:space="preserve">No risks are identified </w:t>
+      </w:r>
+      <w:proofErr w:type="gramStart"/>
+      <w:r>
+        <w:t>at this time</w:t>
+      </w:r>
+      <w:proofErr w:type="gramEnd"/>
+      <w:r>
+        <w:t>.</w:t>
+      </w:r>
+    </w:p>
+    <w:p>
+      <w:pPr>
+        <w:pStyle w:val="Heading3"/>
         <w:rPr>
           <w:rStyle w:val="Strong"/>
           <w:b w:val="0"/>
@@ -6643,159 +6481,138 @@
         </w:rPr>
       </w:pPr>
       <w:r>
-        <w:t xml:space="preserve">No risks are identified </w:t>
-      </w:r>
-      <w:proofErr w:type="gramStart"/>
-      <w:r>
-        <w:t>at this time</w:t>
-      </w:r>
-      <w:proofErr w:type="gramEnd"/>
-      <w:r>
-        <w:t>.</w:t>
-      </w:r>
-    </w:p>
-    <w:p>
-      <w:pPr>
-        <w:pStyle w:val="Heading3"/>
         <w:rPr>
           <w:rStyle w:val="Strong"/>
           <w:b w:val="0"/>
           <w:bCs w:val="0"/>
         </w:rPr>
-      </w:pPr>
-      <w:bookmarkStart w:id="78" w:name="_Toc11132117"/>
+        <w:t>Configuration Management</w:t>
+      </w:r>
+    </w:p>
+    <w:p>
+      <w:pPr>
+        <w:pStyle w:val="BodyText"/>
+        <w:rPr>
+          <w:szCs w:val="24"/>
+        </w:rPr>
+      </w:pPr>
+      <w:r>
+        <w:t xml:space="preserve">Appropriate tools will be selected which provide a database of Change Requests and a controlled versioned repository of project artifacts. </w:t>
+      </w:r>
+    </w:p>
+    <w:p>
+      <w:pPr>
+        <w:pStyle w:val="BodyText"/>
+        <w:rPr>
+          <w:szCs w:val="24"/>
+        </w:rPr>
+      </w:pPr>
+      <w:r>
+        <w:rPr>
+          <w:szCs w:val="24"/>
+        </w:rPr>
+        <w:t>All source code, test scripts, and data files are included in baselines. Documentation related to the source code is also included in the baseline, such as design documentation. All customer deliverable artifacts are included in the final baseline of the iteration, including executables.</w:t>
+      </w:r>
+    </w:p>
+    <w:p>
+      <w:pPr>
+        <w:pStyle w:val="BodyText"/>
+        <w:rPr>
+          <w:szCs w:val="24"/>
+        </w:rPr>
+      </w:pPr>
+      <w:r>
+        <w:rPr>
+          <w:szCs w:val="24"/>
+        </w:rPr>
+        <w:t xml:space="preserve">The Change Requests are reviewed and approved by </w:t>
+      </w:r>
+      <w:proofErr w:type="gramStart"/>
+      <w:r>
+        <w:rPr>
+          <w:szCs w:val="24"/>
+        </w:rPr>
+        <w:t xml:space="preserve">the </w:t>
+      </w:r>
+      <w:r>
+        <w:rPr>
+          <w:szCs w:val="24"/>
+        </w:rPr>
+        <w:t xml:space="preserve">agreement </w:t>
+      </w:r>
+      <w:r>
+        <w:rPr>
+          <w:szCs w:val="24"/>
+        </w:rPr>
+        <w:t>majority of</w:t>
+      </w:r>
+      <w:proofErr w:type="gramEnd"/>
+      <w:r>
+        <w:rPr>
+          <w:szCs w:val="24"/>
+        </w:rPr>
+        <w:t xml:space="preserve"> member</w:t>
+      </w:r>
+      <w:r>
+        <w:rPr>
+          <w:szCs w:val="24"/>
+        </w:rPr>
+        <w:t>s</w:t>
+      </w:r>
+      <w:r>
+        <w:rPr>
+          <w:szCs w:val="24"/>
+        </w:rPr>
+        <w:t xml:space="preserve"> of the pro</w:t>
+      </w:r>
+      <w:r>
+        <w:rPr>
+          <w:szCs w:val="24"/>
+        </w:rPr>
+        <w:t>jects.</w:t>
+      </w:r>
+      <w:bookmarkStart w:id="74" w:name="_Toc447095917"/>
+      <w:bookmarkStart w:id="75" w:name="_Toc512930369"/>
+      <w:bookmarkStart w:id="76" w:name="_Toc447095932"/>
+      <w:bookmarkStart w:id="77" w:name="_Toc512930370"/>
+      <w:bookmarkStart w:id="78" w:name="_Toc513004381"/>
+      <w:bookmarkEnd w:id="73"/>
+      <w:bookmarkEnd w:id="74"/>
+      <w:bookmarkEnd w:id="75"/>
+      <w:bookmarkEnd w:id="76"/>
+      <w:bookmarkEnd w:id="77"/>
+    </w:p>
+    <w:p>
+      <w:pPr>
+        <w:pStyle w:val="Heading1"/>
+      </w:pPr>
+      <w:bookmarkStart w:id="79" w:name="_Toc146486069"/>
+      <w:r>
+        <w:t>Annexes</w:t>
+      </w:r>
+      <w:bookmarkEnd w:id="78"/>
+      <w:bookmarkEnd w:id="79"/>
+    </w:p>
+    <w:p>
+      <w:pPr>
+        <w:pStyle w:val="BodyText"/>
+      </w:pPr>
+      <w:r>
+        <w:t>The project will follow the UPEDU process.</w:t>
+      </w:r>
+    </w:p>
+    <w:p>
+      <w:pPr>
+        <w:pStyle w:val="Heading2"/>
+      </w:pPr>
+      <w:bookmarkStart w:id="80" w:name="_Toc146486070"/>
       <w:r>
         <w:rPr>
           <w:rStyle w:val="Strong"/>
-          <w:b w:val="0"/>
-          <w:bCs w:val="0"/>
-        </w:rPr>
-        <w:t>Configuration Management</w:t>
-      </w:r>
-      <w:bookmarkEnd w:id="78"/>
-    </w:p>
-    <w:p>
-      <w:pPr>
-        <w:pStyle w:val="BodyText"/>
-        <w:rPr>
-          <w:szCs w:val="24"/>
-        </w:rPr>
-      </w:pPr>
-      <w:r>
-        <w:t xml:space="preserve">Appropriate tools will be selected which provide a database of Change Requests and a controlled versioned repository of project artifacts. </w:t>
-      </w:r>
-    </w:p>
-    <w:p>
-      <w:pPr>
-        <w:pStyle w:val="BodyText"/>
-        <w:rPr>
-          <w:szCs w:val="24"/>
-        </w:rPr>
-      </w:pPr>
-      <w:r>
-        <w:rPr>
-          <w:szCs w:val="24"/>
-        </w:rPr>
-        <w:t>All source code, test scripts, and data files are included in baselines. Documentation related to the source code is also included in the baseline, such as design documentation. All customer deliverable artifacts are included in the final baseline of the iteration, including executables.</w:t>
-      </w:r>
-    </w:p>
-    <w:p>
-      <w:pPr>
-        <w:pStyle w:val="BodyText"/>
-        <w:rPr>
-          <w:szCs w:val="24"/>
-        </w:rPr>
-      </w:pPr>
-      <w:r>
-        <w:rPr>
-          <w:szCs w:val="24"/>
-        </w:rPr>
-        <w:t xml:space="preserve">The Change Requests are reviewed and approved by </w:t>
-      </w:r>
-      <w:proofErr w:type="gramStart"/>
-      <w:r>
-        <w:rPr>
-          <w:szCs w:val="24"/>
-        </w:rPr>
-        <w:t xml:space="preserve">the </w:t>
-      </w:r>
-      <w:r>
-        <w:rPr>
-          <w:szCs w:val="24"/>
-        </w:rPr>
-        <w:t xml:space="preserve">agreement </w:t>
-      </w:r>
-      <w:r>
-        <w:rPr>
-          <w:szCs w:val="24"/>
-        </w:rPr>
-        <w:t>majority of</w:t>
-      </w:r>
-      <w:proofErr w:type="gramEnd"/>
-      <w:r>
-        <w:rPr>
-          <w:szCs w:val="24"/>
-        </w:rPr>
-        <w:t xml:space="preserve"> member</w:t>
-      </w:r>
-      <w:r>
-        <w:rPr>
-          <w:szCs w:val="24"/>
-        </w:rPr>
-        <w:t>s</w:t>
-      </w:r>
-      <w:r>
-        <w:rPr>
-          <w:szCs w:val="24"/>
-        </w:rPr>
-        <w:t xml:space="preserve"> of the pro</w:t>
-      </w:r>
-      <w:r>
-        <w:rPr>
-          <w:szCs w:val="24"/>
-        </w:rPr>
-        <w:t>jects.</w:t>
-      </w:r>
-      <w:bookmarkStart w:id="79" w:name="_Toc447095917"/>
-      <w:bookmarkStart w:id="80" w:name="_Toc512930369"/>
-      <w:bookmarkStart w:id="81" w:name="_Toc447095932"/>
-      <w:bookmarkStart w:id="82" w:name="_Toc512930370"/>
-      <w:bookmarkStart w:id="83" w:name="_Toc513004381"/>
-      <w:bookmarkEnd w:id="77"/>
-      <w:bookmarkEnd w:id="79"/>
+        </w:rPr>
+        <w:t>Project Glossary</w:t>
+      </w:r>
       <w:bookmarkEnd w:id="80"/>
-      <w:bookmarkEnd w:id="81"/>
-      <w:bookmarkEnd w:id="82"/>
-    </w:p>
-    <w:p>
-      <w:pPr>
-        <w:pStyle w:val="Heading1"/>
-      </w:pPr>
-      <w:bookmarkStart w:id="84" w:name="_Toc11132118"/>
-      <w:r>
-        <w:t>Annexes</w:t>
-      </w:r>
-      <w:bookmarkEnd w:id="83"/>
-      <w:bookmarkEnd w:id="84"/>
-    </w:p>
-    <w:p>
-      <w:pPr>
-        <w:pStyle w:val="BodyText"/>
-      </w:pPr>
-      <w:r>
-        <w:t>The project will follow the UPEDU process.</w:t>
-      </w:r>
-    </w:p>
-    <w:p>
-      <w:pPr>
-        <w:pStyle w:val="Heading2"/>
-      </w:pPr>
-      <w:r>
-        <w:rPr>
-          <w:rStyle w:val="Strong"/>
-        </w:rPr>
-        <w:t>Project Glossary</w:t>
-      </w:r>
     </w:p>
     <w:p>
       <w:pPr>
@@ -8894,7 +8711,7 @@
     <w:name w:val="toc 1"/>
     <w:basedOn w:val="Normal"/>
     <w:next w:val="Normal"/>
-    <w:semiHidden/>
+    <w:uiPriority w:val="39"/>
     <w:pPr>
       <w:spacing w:before="240" w:after="120"/>
     </w:pPr>
@@ -8908,7 +8725,7 @@
     <w:name w:val="toc 2"/>
     <w:basedOn w:val="Normal"/>
     <w:next w:val="Normal"/>
-    <w:semiHidden/>
+    <w:uiPriority w:val="39"/>
     <w:pPr>
       <w:spacing w:before="120"/>
       <w:ind w:left="200"/>
@@ -9227,6 +9044,7 @@
   <w:style w:type="character" w:styleId="Hyperlink">
     <w:name w:val="Hyperlink"/>
     <w:basedOn w:val="DefaultParagraphFont"/>
+    <w:uiPriority w:val="99"/>
     <w:rPr>
       <w:color w:val="0000FF"/>
       <w:u w:val="single"/>

</xml_diff>

<commit_message>
Finish UML section in the glossary
UML is a standard language for creating visual models that represent parts of a
piece of software, providing a com -> common language for software engineering
models.
</commit_message>
<xml_diff>
--- a/Documentation/Software-Development-Plan.docx
+++ b/Documentation/Software-Development-Plan.docx
@@ -2725,15 +2725,7 @@
         <w:t>Software Development Plan</w:t>
       </w:r>
       <w:r>
-        <w:t xml:space="preserve">. It contains all information needed in ensuring the Arithmetic Expression Evaluator project stays on </w:t>
-      </w:r>
-      <w:proofErr w:type="gramStart"/>
-      <w:r>
-        <w:t>path</w:t>
-      </w:r>
-      <w:proofErr w:type="gramEnd"/>
-      <w:r>
-        <w:t>.</w:t>
+        <w:t>. It contains all information needed in ensuring the Arithmetic Expression Evaluator project stays on path.</w:t>
       </w:r>
     </w:p>
     <w:p>
@@ -2816,15 +2808,7 @@
         <w:t>Software Development Plan</w:t>
       </w:r>
       <w:r>
-        <w:t xml:space="preserve"> to ensure the project process is running smoothly and </w:t>
-      </w:r>
-      <w:proofErr w:type="gramStart"/>
-      <w:r>
-        <w:t>on-time</w:t>
-      </w:r>
-      <w:proofErr w:type="gramEnd"/>
-      <w:r>
-        <w:t>. They will refer to this plan when planning project development and all it requires (e.g., resources, scheduling. Etc.)</w:t>
+        <w:t xml:space="preserve"> to ensure the project process is running smoothly and on-time. They will refer to this plan when planning project development and all it requires (e.g., resources, scheduling. Etc.)</w:t>
       </w:r>
     </w:p>
     <w:p>
@@ -2907,11 +2891,9 @@
       <w:r>
         <w:t xml:space="preserve">The information given in the document </w:t>
       </w:r>
-      <w:proofErr w:type="gramStart"/>
       <w:r>
         <w:t>is following</w:t>
       </w:r>
-      <w:proofErr w:type="gramEnd"/>
       <w:r>
         <w:t xml:space="preserve"> the project requirements and will be used to ensure the process follows such requirements.  </w:t>
       </w:r>
@@ -4524,17 +4506,8 @@
           <w:b/>
           <w:bCs/>
         </w:rPr>
-        <w:t xml:space="preserve">Professor Hossein </w:t>
-      </w:r>
-      <w:proofErr w:type="spellStart"/>
-      <w:r>
-        <w:rPr>
-          <w:b/>
-          <w:bCs/>
-        </w:rPr>
-        <w:t>Saiedian</w:t>
-      </w:r>
-      <w:proofErr w:type="spellEnd"/>
+        <w:t>Professor Hossein Saiedian</w:t>
+      </w:r>
       <w:r>
         <w:rPr>
           <w:rFonts w:ascii="Lato" w:hAnsi="Lato"/>
@@ -4586,21 +4559,12 @@
           <w:bCs/>
         </w:rPr>
       </w:pPr>
-      <w:proofErr w:type="spellStart"/>
       <w:r>
         <w:rPr>
           <w:b/>
           <w:bCs/>
         </w:rPr>
-        <w:t>Nemath</w:t>
-      </w:r>
-      <w:proofErr w:type="spellEnd"/>
-      <w:r>
-        <w:rPr>
-          <w:b/>
-          <w:bCs/>
-        </w:rPr>
-        <w:t xml:space="preserve"> Shaik – TA </w:t>
+        <w:t xml:space="preserve">Nemath Shaik – TA </w:t>
       </w:r>
     </w:p>
     <w:p>
@@ -4734,23 +4698,7 @@
                 <w:b/>
                 <w:bCs/>
               </w:rPr>
-              <w:t xml:space="preserve">Unified Process for </w:t>
-            </w:r>
-            <w:proofErr w:type="spellStart"/>
-            <w:r>
-              <w:rPr>
-                <w:b/>
-                <w:bCs/>
-              </w:rPr>
-              <w:t>EDUcation</w:t>
-            </w:r>
-            <w:proofErr w:type="spellEnd"/>
-            <w:r>
-              <w:rPr>
-                <w:b/>
-                <w:bCs/>
-              </w:rPr>
-              <w:t xml:space="preserve"> Role</w:t>
+              <w:t>Unified Process for EDUcation Role</w:t>
             </w:r>
           </w:p>
         </w:tc>
@@ -5516,13 +5464,8 @@
         </w:numPr>
       </w:pPr>
       <w:r>
-        <w:t xml:space="preserve">Assign team </w:t>
-      </w:r>
-      <w:proofErr w:type="gramStart"/>
-      <w:r>
-        <w:t>roles</w:t>
-      </w:r>
-      <w:proofErr w:type="gramEnd"/>
+        <w:t>Assign team roles</w:t>
+      </w:r>
     </w:p>
     <w:p>
       <w:pPr>
@@ -5557,13 +5500,8 @@
         </w:numPr>
       </w:pPr>
       <w:r>
-        <w:t xml:space="preserve">Define all project requirements and </w:t>
-      </w:r>
-      <w:proofErr w:type="gramStart"/>
-      <w:r>
-        <w:t>constraints</w:t>
-      </w:r>
-      <w:proofErr w:type="gramEnd"/>
+        <w:t>Define all project requirements and constraints</w:t>
+      </w:r>
     </w:p>
     <w:p>
       <w:pPr>
@@ -5598,13 +5536,8 @@
         </w:numPr>
       </w:pPr>
       <w:r>
-        <w:t xml:space="preserve">Define the software architecture of the </w:t>
-      </w:r>
-      <w:proofErr w:type="gramStart"/>
-      <w:r>
-        <w:t>product</w:t>
-      </w:r>
-      <w:proofErr w:type="gramEnd"/>
+        <w:t>Define the software architecture of the product</w:t>
+      </w:r>
     </w:p>
     <w:p>
       <w:pPr>
@@ -5639,13 +5572,8 @@
         </w:numPr>
       </w:pPr>
       <w:r>
-        <w:t xml:space="preserve">Develop a product that uses the defined architecture to meet the defined </w:t>
-      </w:r>
-      <w:proofErr w:type="gramStart"/>
-      <w:r>
-        <w:t>requirements</w:t>
-      </w:r>
-      <w:proofErr w:type="gramEnd"/>
+        <w:t>Develop a product that uses the defined architecture to meet the defined requirements</w:t>
+      </w:r>
     </w:p>
     <w:p>
       <w:pPr>
@@ -5684,13 +5612,8 @@
         </w:numPr>
       </w:pPr>
       <w:r>
-        <w:t xml:space="preserve">Develop and use test cases to verify the </w:t>
-      </w:r>
-      <w:proofErr w:type="gramStart"/>
-      <w:r>
-        <w:t>product</w:t>
-      </w:r>
-      <w:proofErr w:type="gramEnd"/>
+        <w:t>Develop and use test cases to verify the product</w:t>
+      </w:r>
     </w:p>
     <w:p>
       <w:pPr>
@@ -5726,13 +5649,8 @@
         </w:numPr>
       </w:pPr>
       <w:r>
-        <w:t xml:space="preserve">Write a user manual for the </w:t>
-      </w:r>
-      <w:proofErr w:type="gramStart"/>
-      <w:r>
-        <w:t>product</w:t>
-      </w:r>
-      <w:proofErr w:type="gramEnd"/>
+        <w:t>Write a user manual for the product</w:t>
+      </w:r>
     </w:p>
     <w:p>
       <w:pPr>
@@ -6300,15 +6218,7 @@
         <w:pStyle w:val="BodyText"/>
       </w:pPr>
       <w:r>
-        <w:t xml:space="preserve">All deliverables are required to go through the appropriate review process, as described in the Development Case. The review is required to ensure that each </w:t>
-      </w:r>
-      <w:proofErr w:type="gramStart"/>
-      <w:r>
-        <w:t>deliverable</w:t>
-      </w:r>
-      <w:proofErr w:type="gramEnd"/>
-      <w:r>
-        <w:t xml:space="preserve"> is of acceptable quality, using guidelines and checklists.</w:t>
+        <w:t>All deliverables are required to go through the appropriate review process, as described in the Development Case. The review is required to ensure that each deliverable is of acceptable quality, using guidelines and checklists.</w:t>
       </w:r>
     </w:p>
     <w:p>
@@ -6380,15 +6290,7 @@
         <w:pStyle w:val="BodyText"/>
       </w:pPr>
       <w:r>
-        <w:t xml:space="preserve">Earned value for completed tasks. This is used to re-estimate the schedule and budget for the remainder of the project, and/or to identify </w:t>
-      </w:r>
-      <w:proofErr w:type="gramStart"/>
-      <w:r>
-        <w:t>need</w:t>
-      </w:r>
-      <w:proofErr w:type="gramEnd"/>
-      <w:r>
-        <w:t xml:space="preserve"> for scope changes. </w:t>
+        <w:t xml:space="preserve">Earned value for completed tasks. This is used to re-estimate the schedule and budget for the remainder of the project, and/or to identify need for scope changes. </w:t>
       </w:r>
     </w:p>
     <w:p>
@@ -6396,15 +6298,7 @@
         <w:pStyle w:val="BodyText"/>
       </w:pPr>
       <w:r>
-        <w:t xml:space="preserve">Total defects open and </w:t>
-      </w:r>
-      <w:proofErr w:type="gramStart"/>
-      <w:r>
-        <w:t>closed</w:t>
-      </w:r>
-      <w:proofErr w:type="gramEnd"/>
-      <w:r>
-        <w:t xml:space="preserve"> – shown as a trend graph. This is used to help estimate the effort remaining to correct defects. </w:t>
+        <w:t xml:space="preserve">Total defects open and closed – shown as a trend graph. This is used to help estimate the effort remaining to correct defects. </w:t>
       </w:r>
     </w:p>
     <w:p>
@@ -6460,15 +6354,7 @@
         </w:rPr>
       </w:pPr>
       <w:r>
-        <w:t xml:space="preserve">No risks are identified </w:t>
-      </w:r>
-      <w:proofErr w:type="gramStart"/>
-      <w:r>
-        <w:t>at this time</w:t>
-      </w:r>
-      <w:proofErr w:type="gramEnd"/>
-      <w:r>
-        <w:t>.</w:t>
+        <w:t>No risks are identified at this time.</w:t>
       </w:r>
     </w:p>
     <w:p>
@@ -6527,7 +6413,6 @@
         </w:rPr>
         <w:t xml:space="preserve">The Change Requests are reviewed and approved by </w:t>
       </w:r>
-      <w:proofErr w:type="gramStart"/>
       <w:r>
         <w:rPr>
           <w:szCs w:val="24"/>
@@ -6546,7 +6431,6 @@
         </w:rPr>
         <w:t>majority of</w:t>
       </w:r>
-      <w:proofErr w:type="gramEnd"/>
       <w:r>
         <w:rPr>
           <w:szCs w:val="24"/>
@@ -6641,13 +6525,8 @@
         <w:t xml:space="preserve">A list of rules that describe the order in which to perform operations within an expression, often </w:t>
       </w:r>
       <w:r>
-        <w:t xml:space="preserve">used in mathematics and computer </w:t>
-      </w:r>
-      <w:proofErr w:type="gramStart"/>
-      <w:r>
-        <w:t>programming</w:t>
-      </w:r>
-      <w:proofErr w:type="gramEnd"/>
+        <w:t>used in mathematics and computer programming</w:t>
+      </w:r>
     </w:p>
     <w:p>
       <w:pPr>
@@ -6716,13 +6595,11 @@
         <w:t xml:space="preserve">UML </w:t>
       </w:r>
       <w:r>
-        <w:t xml:space="preserve">(Unified Modeling Language) — UML is a standard language for creating visual models that represent parts of a piece of software, providing a </w:t>
-      </w:r>
-      <w:proofErr w:type="gramStart"/>
-      <w:r>
-        <w:t>com</w:t>
-      </w:r>
-      <w:proofErr w:type="gramEnd"/>
+        <w:t>(Unified Modeling Language) — UML is a standard language for creating visual models that represent parts of a piece of software, providing a com</w:t>
+      </w:r>
+      <w:r>
+        <w:t>mon language for software engineering models.</w:t>
+      </w:r>
     </w:p>
     <w:p>
       <w:pPr>

</xml_diff>

<commit_message>
Remove accidental copy of development pln
</commit_message>
<xml_diff>
--- a/Documentation/Software-Development-Plan.docx
+++ b/Documentation/Software-Development-Plan.docx
@@ -16,11 +16,21 @@
         <w:pStyle w:val="Title"/>
         <w:jc w:val="right"/>
       </w:pPr>
-      <w:fldSimple w:instr="TITLE  \* MERGEFORMAT">
-        <w:r>
-          <w:t>Software Development Plan</w:t>
-        </w:r>
-      </w:fldSimple>
+      <w:r>
+        <w:fldChar w:fldCharType="begin"/>
+      </w:r>
+      <w:r>
+        <w:instrText>TITLE  \* MERGEFORMAT</w:instrText>
+      </w:r>
+      <w:r>
+        <w:fldChar w:fldCharType="separate"/>
+      </w:r>
+      <w:r>
+        <w:t>Software Development Plan</w:t>
+      </w:r>
+      <w:r>
+        <w:fldChar w:fldCharType="end"/>
+      </w:r>
     </w:p>
     <w:p>
       <w:pPr>
@@ -69,7 +79,7 @@
           <w:headerReference w:type="default" r:id="rId7"/>
           <w:footerReference w:type="even" r:id="rId8"/>
           <w:footerReference w:type="default" r:id="rId9"/>
-          <w:pgSz w:w="12240" w:h="15840" w:code="1"/>
+          <w:pgSz w:w="12240" w:h="15840" w:orient="portrait" w:code="1"/>
           <w:pgMar w:top="1440" w:right="1440" w:bottom="1440" w:left="1440" w:header="720" w:footer="720" w:gutter="0"/>
           <w:cols w:space="720"/>
           <w:vAlign w:val="center"/>
@@ -81,7 +91,6 @@
         <w:pStyle w:val="Title"/>
       </w:pPr>
       <w:r>
-        <w:lastRenderedPageBreak/>
         <w:t>Revision History</w:t>
       </w:r>
     </w:p>
@@ -89,12 +98,12 @@
       <w:tblPr>
         <w:tblW w:w="9591" w:type="dxa"/>
         <w:tblBorders>
-          <w:top w:val="single" w:sz="6" w:space="0" w:color="auto"/>
-          <w:left w:val="single" w:sz="6" w:space="0" w:color="auto"/>
-          <w:bottom w:val="single" w:sz="6" w:space="0" w:color="auto"/>
-          <w:right w:val="single" w:sz="6" w:space="0" w:color="auto"/>
-          <w:insideH w:val="single" w:sz="6" w:space="0" w:color="auto"/>
-          <w:insideV w:val="single" w:sz="6" w:space="0" w:color="auto"/>
+          <w:top w:val="single" w:color="auto" w:sz="6" w:space="0"/>
+          <w:left w:val="single" w:color="auto" w:sz="6" w:space="0"/>
+          <w:bottom w:val="single" w:color="auto" w:sz="6" w:space="0"/>
+          <w:right w:val="single" w:color="auto" w:sz="6" w:space="0"/>
+          <w:insideH w:val="single" w:color="auto" w:sz="6" w:space="0"/>
+          <w:insideV w:val="single" w:color="auto" w:sz="6" w:space="0"/>
         </w:tblBorders>
         <w:tblLayout w:type="fixed"/>
         <w:tblLook w:val="0000" w:firstRow="0" w:lastRow="0" w:firstColumn="0" w:lastColumn="0" w:noHBand="0" w:noVBand="0"/>
@@ -622,7 +631,6 @@
         <w:pStyle w:val="Title"/>
       </w:pPr>
       <w:r>
-        <w:lastRenderedPageBreak/>
         <w:t>Table of Contents</w:t>
       </w:r>
     </w:p>
@@ -636,7 +644,7 @@
           <w:tab w:val="right" w:leader="dot" w:pos="9350"/>
         </w:tabs>
         <w:rPr>
-          <w:rFonts w:asciiTheme="minorHAnsi" w:eastAsiaTheme="minorEastAsia" w:hAnsiTheme="minorHAnsi" w:cstheme="minorBidi"/>
+          <w:rFonts w:asciiTheme="minorHAnsi" w:hAnsiTheme="minorHAnsi" w:eastAsiaTheme="minorEastAsia" w:cstheme="minorBidi"/>
           <w:b w:val="0"/>
           <w:bCs w:val="0"/>
           <w:noProof/>
@@ -664,7 +672,7 @@
         </w:rPr>
         <w:fldChar w:fldCharType="separate"/>
       </w:r>
-      <w:hyperlink w:anchor="_Toc146486050" w:history="1">
+      <w:hyperlink w:history="1" w:anchor="_Toc146486050">
         <w:r>
           <w:rPr>
             <w:rStyle w:val="Hyperlink"/>
@@ -674,7 +682,7 @@
         </w:r>
         <w:r>
           <w:rPr>
-            <w:rFonts w:asciiTheme="minorHAnsi" w:eastAsiaTheme="minorEastAsia" w:hAnsiTheme="minorHAnsi" w:cstheme="minorBidi"/>
+            <w:rFonts w:asciiTheme="minorHAnsi" w:hAnsiTheme="minorHAnsi" w:eastAsiaTheme="minorEastAsia" w:cstheme="minorBidi"/>
             <w:b w:val="0"/>
             <w:bCs w:val="0"/>
             <w:noProof/>
@@ -750,7 +758,7 @@
           <w:tab w:val="right" w:leader="dot" w:pos="9350"/>
         </w:tabs>
         <w:rPr>
-          <w:rFonts w:asciiTheme="minorHAnsi" w:eastAsiaTheme="minorEastAsia" w:hAnsiTheme="minorHAnsi" w:cstheme="minorBidi"/>
+          <w:rFonts w:asciiTheme="minorHAnsi" w:hAnsiTheme="minorHAnsi" w:eastAsiaTheme="minorEastAsia" w:cstheme="minorBidi"/>
           <w:i w:val="0"/>
           <w:iCs w:val="0"/>
           <w:noProof/>
@@ -760,7 +768,7 @@
           <w14:ligatures w14:val="standardContextual"/>
         </w:rPr>
       </w:pPr>
-      <w:hyperlink w:anchor="_Toc146486051" w:history="1">
+      <w:hyperlink w:history="1" w:anchor="_Toc146486051">
         <w:r>
           <w:rPr>
             <w:rStyle w:val="Hyperlink"/>
@@ -770,7 +778,7 @@
         </w:r>
         <w:r>
           <w:rPr>
-            <w:rFonts w:asciiTheme="minorHAnsi" w:eastAsiaTheme="minorEastAsia" w:hAnsiTheme="minorHAnsi" w:cstheme="minorBidi"/>
+            <w:rFonts w:asciiTheme="minorHAnsi" w:hAnsiTheme="minorHAnsi" w:eastAsiaTheme="minorEastAsia" w:cstheme="minorBidi"/>
             <w:i w:val="0"/>
             <w:iCs w:val="0"/>
             <w:noProof/>
@@ -846,7 +854,7 @@
           <w:tab w:val="right" w:leader="dot" w:pos="9350"/>
         </w:tabs>
         <w:rPr>
-          <w:rFonts w:asciiTheme="minorHAnsi" w:eastAsiaTheme="minorEastAsia" w:hAnsiTheme="minorHAnsi" w:cstheme="minorBidi"/>
+          <w:rFonts w:asciiTheme="minorHAnsi" w:hAnsiTheme="minorHAnsi" w:eastAsiaTheme="minorEastAsia" w:cstheme="minorBidi"/>
           <w:i w:val="0"/>
           <w:iCs w:val="0"/>
           <w:noProof/>
@@ -856,7 +864,7 @@
           <w14:ligatures w14:val="standardContextual"/>
         </w:rPr>
       </w:pPr>
-      <w:hyperlink w:anchor="_Toc146486052" w:history="1">
+      <w:hyperlink w:history="1" w:anchor="_Toc146486052">
         <w:r>
           <w:rPr>
             <w:rStyle w:val="Hyperlink"/>
@@ -866,7 +874,7 @@
         </w:r>
         <w:r>
           <w:rPr>
-            <w:rFonts w:asciiTheme="minorHAnsi" w:eastAsiaTheme="minorEastAsia" w:hAnsiTheme="minorHAnsi" w:cstheme="minorBidi"/>
+            <w:rFonts w:asciiTheme="minorHAnsi" w:hAnsiTheme="minorHAnsi" w:eastAsiaTheme="minorEastAsia" w:cstheme="minorBidi"/>
             <w:i w:val="0"/>
             <w:iCs w:val="0"/>
             <w:noProof/>
@@ -942,7 +950,7 @@
           <w:tab w:val="right" w:leader="dot" w:pos="9350"/>
         </w:tabs>
         <w:rPr>
-          <w:rFonts w:asciiTheme="minorHAnsi" w:eastAsiaTheme="minorEastAsia" w:hAnsiTheme="minorHAnsi" w:cstheme="minorBidi"/>
+          <w:rFonts w:asciiTheme="minorHAnsi" w:hAnsiTheme="minorHAnsi" w:eastAsiaTheme="minorEastAsia" w:cstheme="minorBidi"/>
           <w:i w:val="0"/>
           <w:iCs w:val="0"/>
           <w:noProof/>
@@ -952,7 +960,7 @@
           <w14:ligatures w14:val="standardContextual"/>
         </w:rPr>
       </w:pPr>
-      <w:hyperlink w:anchor="_Toc146486053" w:history="1">
+      <w:hyperlink w:history="1" w:anchor="_Toc146486053">
         <w:r>
           <w:rPr>
             <w:rStyle w:val="Hyperlink"/>
@@ -962,7 +970,7 @@
         </w:r>
         <w:r>
           <w:rPr>
-            <w:rFonts w:asciiTheme="minorHAnsi" w:eastAsiaTheme="minorEastAsia" w:hAnsiTheme="minorHAnsi" w:cstheme="minorBidi"/>
+            <w:rFonts w:asciiTheme="minorHAnsi" w:hAnsiTheme="minorHAnsi" w:eastAsiaTheme="minorEastAsia" w:cstheme="minorBidi"/>
             <w:i w:val="0"/>
             <w:iCs w:val="0"/>
             <w:noProof/>
@@ -1038,7 +1046,7 @@
           <w:tab w:val="right" w:leader="dot" w:pos="9350"/>
         </w:tabs>
         <w:rPr>
-          <w:rFonts w:asciiTheme="minorHAnsi" w:eastAsiaTheme="minorEastAsia" w:hAnsiTheme="minorHAnsi" w:cstheme="minorBidi"/>
+          <w:rFonts w:asciiTheme="minorHAnsi" w:hAnsiTheme="minorHAnsi" w:eastAsiaTheme="minorEastAsia" w:cstheme="minorBidi"/>
           <w:i w:val="0"/>
           <w:iCs w:val="0"/>
           <w:noProof/>
@@ -1048,7 +1056,7 @@
           <w14:ligatures w14:val="standardContextual"/>
         </w:rPr>
       </w:pPr>
-      <w:hyperlink w:anchor="_Toc146486054" w:history="1">
+      <w:hyperlink w:history="1" w:anchor="_Toc146486054">
         <w:r>
           <w:rPr>
             <w:rStyle w:val="Hyperlink"/>
@@ -1058,7 +1066,7 @@
         </w:r>
         <w:r>
           <w:rPr>
-            <w:rFonts w:asciiTheme="minorHAnsi" w:eastAsiaTheme="minorEastAsia" w:hAnsiTheme="minorHAnsi" w:cstheme="minorBidi"/>
+            <w:rFonts w:asciiTheme="minorHAnsi" w:hAnsiTheme="minorHAnsi" w:eastAsiaTheme="minorEastAsia" w:cstheme="minorBidi"/>
             <w:i w:val="0"/>
             <w:iCs w:val="0"/>
             <w:noProof/>
@@ -1134,7 +1142,7 @@
           <w:tab w:val="right" w:leader="dot" w:pos="9350"/>
         </w:tabs>
         <w:rPr>
-          <w:rFonts w:asciiTheme="minorHAnsi" w:eastAsiaTheme="minorEastAsia" w:hAnsiTheme="minorHAnsi" w:cstheme="minorBidi"/>
+          <w:rFonts w:asciiTheme="minorHAnsi" w:hAnsiTheme="minorHAnsi" w:eastAsiaTheme="minorEastAsia" w:cstheme="minorBidi"/>
           <w:i w:val="0"/>
           <w:iCs w:val="0"/>
           <w:noProof/>
@@ -1144,7 +1152,7 @@
           <w14:ligatures w14:val="standardContextual"/>
         </w:rPr>
       </w:pPr>
-      <w:hyperlink w:anchor="_Toc146486055" w:history="1">
+      <w:hyperlink w:history="1" w:anchor="_Toc146486055">
         <w:r>
           <w:rPr>
             <w:rStyle w:val="Hyperlink"/>
@@ -1154,7 +1162,7 @@
         </w:r>
         <w:r>
           <w:rPr>
-            <w:rFonts w:asciiTheme="minorHAnsi" w:eastAsiaTheme="minorEastAsia" w:hAnsiTheme="minorHAnsi" w:cstheme="minorBidi"/>
+            <w:rFonts w:asciiTheme="minorHAnsi" w:hAnsiTheme="minorHAnsi" w:eastAsiaTheme="minorEastAsia" w:cstheme="minorBidi"/>
             <w:i w:val="0"/>
             <w:iCs w:val="0"/>
             <w:noProof/>
@@ -1230,7 +1238,7 @@
           <w:tab w:val="right" w:leader="dot" w:pos="9350"/>
         </w:tabs>
         <w:rPr>
-          <w:rFonts w:asciiTheme="minorHAnsi" w:eastAsiaTheme="minorEastAsia" w:hAnsiTheme="minorHAnsi" w:cstheme="minorBidi"/>
+          <w:rFonts w:asciiTheme="minorHAnsi" w:hAnsiTheme="minorHAnsi" w:eastAsiaTheme="minorEastAsia" w:cstheme="minorBidi"/>
           <w:b w:val="0"/>
           <w:bCs w:val="0"/>
           <w:noProof/>
@@ -1240,7 +1248,7 @@
           <w14:ligatures w14:val="standardContextual"/>
         </w:rPr>
       </w:pPr>
-      <w:hyperlink w:anchor="_Toc146486056" w:history="1">
+      <w:hyperlink w:history="1" w:anchor="_Toc146486056">
         <w:r>
           <w:rPr>
             <w:rStyle w:val="Hyperlink"/>
@@ -1250,7 +1258,7 @@
         </w:r>
         <w:r>
           <w:rPr>
-            <w:rFonts w:asciiTheme="minorHAnsi" w:eastAsiaTheme="minorEastAsia" w:hAnsiTheme="minorHAnsi" w:cstheme="minorBidi"/>
+            <w:rFonts w:asciiTheme="minorHAnsi" w:hAnsiTheme="minorHAnsi" w:eastAsiaTheme="minorEastAsia" w:cstheme="minorBidi"/>
             <w:b w:val="0"/>
             <w:bCs w:val="0"/>
             <w:noProof/>
@@ -1326,7 +1334,7 @@
           <w:tab w:val="right" w:leader="dot" w:pos="9350"/>
         </w:tabs>
         <w:rPr>
-          <w:rFonts w:asciiTheme="minorHAnsi" w:eastAsiaTheme="minorEastAsia" w:hAnsiTheme="minorHAnsi" w:cstheme="minorBidi"/>
+          <w:rFonts w:asciiTheme="minorHAnsi" w:hAnsiTheme="minorHAnsi" w:eastAsiaTheme="minorEastAsia" w:cstheme="minorBidi"/>
           <w:i w:val="0"/>
           <w:iCs w:val="0"/>
           <w:noProof/>
@@ -1336,7 +1344,7 @@
           <w14:ligatures w14:val="standardContextual"/>
         </w:rPr>
       </w:pPr>
-      <w:hyperlink w:anchor="_Toc146486057" w:history="1">
+      <w:hyperlink w:history="1" w:anchor="_Toc146486057">
         <w:r>
           <w:rPr>
             <w:rStyle w:val="Hyperlink"/>
@@ -1346,7 +1354,7 @@
         </w:r>
         <w:r>
           <w:rPr>
-            <w:rFonts w:asciiTheme="minorHAnsi" w:eastAsiaTheme="minorEastAsia" w:hAnsiTheme="minorHAnsi" w:cstheme="minorBidi"/>
+            <w:rFonts w:asciiTheme="minorHAnsi" w:hAnsiTheme="minorHAnsi" w:eastAsiaTheme="minorEastAsia" w:cstheme="minorBidi"/>
             <w:i w:val="0"/>
             <w:iCs w:val="0"/>
             <w:noProof/>
@@ -1422,7 +1430,7 @@
           <w:tab w:val="right" w:leader="dot" w:pos="9350"/>
         </w:tabs>
         <w:rPr>
-          <w:rFonts w:asciiTheme="minorHAnsi" w:eastAsiaTheme="minorEastAsia" w:hAnsiTheme="minorHAnsi" w:cstheme="minorBidi"/>
+          <w:rFonts w:asciiTheme="minorHAnsi" w:hAnsiTheme="minorHAnsi" w:eastAsiaTheme="minorEastAsia" w:cstheme="minorBidi"/>
           <w:i w:val="0"/>
           <w:iCs w:val="0"/>
           <w:noProof/>
@@ -1432,7 +1440,7 @@
           <w14:ligatures w14:val="standardContextual"/>
         </w:rPr>
       </w:pPr>
-      <w:hyperlink w:anchor="_Toc146486058" w:history="1">
+      <w:hyperlink w:history="1" w:anchor="_Toc146486058">
         <w:r>
           <w:rPr>
             <w:rStyle w:val="Hyperlink"/>
@@ -1442,7 +1450,7 @@
         </w:r>
         <w:r>
           <w:rPr>
-            <w:rFonts w:asciiTheme="minorHAnsi" w:eastAsiaTheme="minorEastAsia" w:hAnsiTheme="minorHAnsi" w:cstheme="minorBidi"/>
+            <w:rFonts w:asciiTheme="minorHAnsi" w:hAnsiTheme="minorHAnsi" w:eastAsiaTheme="minorEastAsia" w:cstheme="minorBidi"/>
             <w:i w:val="0"/>
             <w:iCs w:val="0"/>
             <w:noProof/>
@@ -1518,7 +1526,7 @@
           <w:tab w:val="right" w:leader="dot" w:pos="9350"/>
         </w:tabs>
         <w:rPr>
-          <w:rFonts w:asciiTheme="minorHAnsi" w:eastAsiaTheme="minorEastAsia" w:hAnsiTheme="minorHAnsi" w:cstheme="minorBidi"/>
+          <w:rFonts w:asciiTheme="minorHAnsi" w:hAnsiTheme="minorHAnsi" w:eastAsiaTheme="minorEastAsia" w:cstheme="minorBidi"/>
           <w:i w:val="0"/>
           <w:iCs w:val="0"/>
           <w:noProof/>
@@ -1528,7 +1536,7 @@
           <w14:ligatures w14:val="standardContextual"/>
         </w:rPr>
       </w:pPr>
-      <w:hyperlink w:anchor="_Toc146486059" w:history="1">
+      <w:hyperlink w:history="1" w:anchor="_Toc146486059">
         <w:r>
           <w:rPr>
             <w:rStyle w:val="Hyperlink"/>
@@ -1538,7 +1546,7 @@
         </w:r>
         <w:r>
           <w:rPr>
-            <w:rFonts w:asciiTheme="minorHAnsi" w:eastAsiaTheme="minorEastAsia" w:hAnsiTheme="minorHAnsi" w:cstheme="minorBidi"/>
+            <w:rFonts w:asciiTheme="minorHAnsi" w:hAnsiTheme="minorHAnsi" w:eastAsiaTheme="minorEastAsia" w:cstheme="minorBidi"/>
             <w:i w:val="0"/>
             <w:iCs w:val="0"/>
             <w:noProof/>
@@ -1614,7 +1622,7 @@
           <w:tab w:val="right" w:leader="dot" w:pos="9350"/>
         </w:tabs>
         <w:rPr>
-          <w:rFonts w:asciiTheme="minorHAnsi" w:eastAsiaTheme="minorEastAsia" w:hAnsiTheme="minorHAnsi" w:cstheme="minorBidi"/>
+          <w:rFonts w:asciiTheme="minorHAnsi" w:hAnsiTheme="minorHAnsi" w:eastAsiaTheme="minorEastAsia" w:cstheme="minorBidi"/>
           <w:i w:val="0"/>
           <w:iCs w:val="0"/>
           <w:noProof/>
@@ -1624,7 +1632,7 @@
           <w14:ligatures w14:val="standardContextual"/>
         </w:rPr>
       </w:pPr>
-      <w:hyperlink w:anchor="_Toc146486060" w:history="1">
+      <w:hyperlink w:history="1" w:anchor="_Toc146486060">
         <w:r>
           <w:rPr>
             <w:rStyle w:val="Hyperlink"/>
@@ -1634,7 +1642,7 @@
         </w:r>
         <w:r>
           <w:rPr>
-            <w:rFonts w:asciiTheme="minorHAnsi" w:eastAsiaTheme="minorEastAsia" w:hAnsiTheme="minorHAnsi" w:cstheme="minorBidi"/>
+            <w:rFonts w:asciiTheme="minorHAnsi" w:hAnsiTheme="minorHAnsi" w:eastAsiaTheme="minorEastAsia" w:cstheme="minorBidi"/>
             <w:i w:val="0"/>
             <w:iCs w:val="0"/>
             <w:noProof/>
@@ -1710,7 +1718,7 @@
           <w:tab w:val="right" w:leader="dot" w:pos="9350"/>
         </w:tabs>
         <w:rPr>
-          <w:rFonts w:asciiTheme="minorHAnsi" w:eastAsiaTheme="minorEastAsia" w:hAnsiTheme="minorHAnsi" w:cstheme="minorBidi"/>
+          <w:rFonts w:asciiTheme="minorHAnsi" w:hAnsiTheme="minorHAnsi" w:eastAsiaTheme="minorEastAsia" w:cstheme="minorBidi"/>
           <w:b w:val="0"/>
           <w:bCs w:val="0"/>
           <w:noProof/>
@@ -1720,7 +1728,7 @@
           <w14:ligatures w14:val="standardContextual"/>
         </w:rPr>
       </w:pPr>
-      <w:hyperlink w:anchor="_Toc146486061" w:history="1">
+      <w:hyperlink w:history="1" w:anchor="_Toc146486061">
         <w:r>
           <w:rPr>
             <w:rStyle w:val="Hyperlink"/>
@@ -1730,7 +1738,7 @@
         </w:r>
         <w:r>
           <w:rPr>
-            <w:rFonts w:asciiTheme="minorHAnsi" w:eastAsiaTheme="minorEastAsia" w:hAnsiTheme="minorHAnsi" w:cstheme="minorBidi"/>
+            <w:rFonts w:asciiTheme="minorHAnsi" w:hAnsiTheme="minorHAnsi" w:eastAsiaTheme="minorEastAsia" w:cstheme="minorBidi"/>
             <w:b w:val="0"/>
             <w:bCs w:val="0"/>
             <w:noProof/>
@@ -1806,7 +1814,7 @@
           <w:tab w:val="right" w:leader="dot" w:pos="9350"/>
         </w:tabs>
         <w:rPr>
-          <w:rFonts w:asciiTheme="minorHAnsi" w:eastAsiaTheme="minorEastAsia" w:hAnsiTheme="minorHAnsi" w:cstheme="minorBidi"/>
+          <w:rFonts w:asciiTheme="minorHAnsi" w:hAnsiTheme="minorHAnsi" w:eastAsiaTheme="minorEastAsia" w:cstheme="minorBidi"/>
           <w:i w:val="0"/>
           <w:iCs w:val="0"/>
           <w:noProof/>
@@ -1816,7 +1824,7 @@
           <w14:ligatures w14:val="standardContextual"/>
         </w:rPr>
       </w:pPr>
-      <w:hyperlink w:anchor="_Toc146486062" w:history="1">
+      <w:hyperlink w:history="1" w:anchor="_Toc146486062">
         <w:r>
           <w:rPr>
             <w:rStyle w:val="Hyperlink"/>
@@ -1826,7 +1834,7 @@
         </w:r>
         <w:r>
           <w:rPr>
-            <w:rFonts w:asciiTheme="minorHAnsi" w:eastAsiaTheme="minorEastAsia" w:hAnsiTheme="minorHAnsi" w:cstheme="minorBidi"/>
+            <w:rFonts w:asciiTheme="minorHAnsi" w:hAnsiTheme="minorHAnsi" w:eastAsiaTheme="minorEastAsia" w:cstheme="minorBidi"/>
             <w:i w:val="0"/>
             <w:iCs w:val="0"/>
             <w:noProof/>
@@ -1902,7 +1910,7 @@
           <w:tab w:val="right" w:leader="dot" w:pos="9350"/>
         </w:tabs>
         <w:rPr>
-          <w:rFonts w:asciiTheme="minorHAnsi" w:eastAsiaTheme="minorEastAsia" w:hAnsiTheme="minorHAnsi" w:cstheme="minorBidi"/>
+          <w:rFonts w:asciiTheme="minorHAnsi" w:hAnsiTheme="minorHAnsi" w:eastAsiaTheme="minorEastAsia" w:cstheme="minorBidi"/>
           <w:i w:val="0"/>
           <w:iCs w:val="0"/>
           <w:noProof/>
@@ -1912,7 +1920,7 @@
           <w14:ligatures w14:val="standardContextual"/>
         </w:rPr>
       </w:pPr>
-      <w:hyperlink w:anchor="_Toc146486063" w:history="1">
+      <w:hyperlink w:history="1" w:anchor="_Toc146486063">
         <w:r>
           <w:rPr>
             <w:rStyle w:val="Hyperlink"/>
@@ -1922,7 +1930,7 @@
         </w:r>
         <w:r>
           <w:rPr>
-            <w:rFonts w:asciiTheme="minorHAnsi" w:eastAsiaTheme="minorEastAsia" w:hAnsiTheme="minorHAnsi" w:cstheme="minorBidi"/>
+            <w:rFonts w:asciiTheme="minorHAnsi" w:hAnsiTheme="minorHAnsi" w:eastAsiaTheme="minorEastAsia" w:cstheme="minorBidi"/>
             <w:i w:val="0"/>
             <w:iCs w:val="0"/>
             <w:noProof/>
@@ -1998,7 +2006,7 @@
           <w:tab w:val="right" w:leader="dot" w:pos="9350"/>
         </w:tabs>
         <w:rPr>
-          <w:rFonts w:asciiTheme="minorHAnsi" w:eastAsiaTheme="minorEastAsia" w:hAnsiTheme="minorHAnsi" w:cstheme="minorBidi"/>
+          <w:rFonts w:asciiTheme="minorHAnsi" w:hAnsiTheme="minorHAnsi" w:eastAsiaTheme="minorEastAsia" w:cstheme="minorBidi"/>
           <w:i w:val="0"/>
           <w:iCs w:val="0"/>
           <w:noProof/>
@@ -2008,7 +2016,7 @@
           <w14:ligatures w14:val="standardContextual"/>
         </w:rPr>
       </w:pPr>
-      <w:hyperlink w:anchor="_Toc146486064" w:history="1">
+      <w:hyperlink w:history="1" w:anchor="_Toc146486064">
         <w:r>
           <w:rPr>
             <w:rStyle w:val="Hyperlink"/>
@@ -2018,7 +2026,7 @@
         </w:r>
         <w:r>
           <w:rPr>
-            <w:rFonts w:asciiTheme="minorHAnsi" w:eastAsiaTheme="minorEastAsia" w:hAnsiTheme="minorHAnsi" w:cstheme="minorBidi"/>
+            <w:rFonts w:asciiTheme="minorHAnsi" w:hAnsiTheme="minorHAnsi" w:eastAsiaTheme="minorEastAsia" w:cstheme="minorBidi"/>
             <w:i w:val="0"/>
             <w:iCs w:val="0"/>
             <w:noProof/>
@@ -2094,7 +2102,7 @@
           <w:tab w:val="right" w:leader="dot" w:pos="9350"/>
         </w:tabs>
         <w:rPr>
-          <w:rFonts w:asciiTheme="minorHAnsi" w:eastAsiaTheme="minorEastAsia" w:hAnsiTheme="minorHAnsi" w:cstheme="minorBidi"/>
+          <w:rFonts w:asciiTheme="minorHAnsi" w:hAnsiTheme="minorHAnsi" w:eastAsiaTheme="minorEastAsia" w:cstheme="minorBidi"/>
           <w:b w:val="0"/>
           <w:bCs w:val="0"/>
           <w:noProof/>
@@ -2104,7 +2112,7 @@
           <w14:ligatures w14:val="standardContextual"/>
         </w:rPr>
       </w:pPr>
-      <w:hyperlink w:anchor="_Toc146486065" w:history="1">
+      <w:hyperlink w:history="1" w:anchor="_Toc146486065">
         <w:r>
           <w:rPr>
             <w:rStyle w:val="Hyperlink"/>
@@ -2114,7 +2122,7 @@
         </w:r>
         <w:r>
           <w:rPr>
-            <w:rFonts w:asciiTheme="minorHAnsi" w:eastAsiaTheme="minorEastAsia" w:hAnsiTheme="minorHAnsi" w:cstheme="minorBidi"/>
+            <w:rFonts w:asciiTheme="minorHAnsi" w:hAnsiTheme="minorHAnsi" w:eastAsiaTheme="minorEastAsia" w:cstheme="minorBidi"/>
             <w:b w:val="0"/>
             <w:bCs w:val="0"/>
             <w:noProof/>
@@ -2190,7 +2198,7 @@
           <w:tab w:val="right" w:leader="dot" w:pos="9350"/>
         </w:tabs>
         <w:rPr>
-          <w:rFonts w:asciiTheme="minorHAnsi" w:eastAsiaTheme="minorEastAsia" w:hAnsiTheme="minorHAnsi" w:cstheme="minorBidi"/>
+          <w:rFonts w:asciiTheme="minorHAnsi" w:hAnsiTheme="minorHAnsi" w:eastAsiaTheme="minorEastAsia" w:cstheme="minorBidi"/>
           <w:i w:val="0"/>
           <w:iCs w:val="0"/>
           <w:noProof/>
@@ -2200,7 +2208,7 @@
           <w14:ligatures w14:val="standardContextual"/>
         </w:rPr>
       </w:pPr>
-      <w:hyperlink w:anchor="_Toc146486066" w:history="1">
+      <w:hyperlink w:history="1" w:anchor="_Toc146486066">
         <w:r>
           <w:rPr>
             <w:rStyle w:val="Hyperlink"/>
@@ -2210,7 +2218,7 @@
         </w:r>
         <w:r>
           <w:rPr>
-            <w:rFonts w:asciiTheme="minorHAnsi" w:eastAsiaTheme="minorEastAsia" w:hAnsiTheme="minorHAnsi" w:cstheme="minorBidi"/>
+            <w:rFonts w:asciiTheme="minorHAnsi" w:hAnsiTheme="minorHAnsi" w:eastAsiaTheme="minorEastAsia" w:cstheme="minorBidi"/>
             <w:i w:val="0"/>
             <w:iCs w:val="0"/>
             <w:noProof/>
@@ -2286,7 +2294,7 @@
           <w:tab w:val="right" w:leader="dot" w:pos="9350"/>
         </w:tabs>
         <w:rPr>
-          <w:rFonts w:asciiTheme="minorHAnsi" w:eastAsiaTheme="minorEastAsia" w:hAnsiTheme="minorHAnsi" w:cstheme="minorBidi"/>
+          <w:rFonts w:asciiTheme="minorHAnsi" w:hAnsiTheme="minorHAnsi" w:eastAsiaTheme="minorEastAsia" w:cstheme="minorBidi"/>
           <w:i w:val="0"/>
           <w:iCs w:val="0"/>
           <w:noProof/>
@@ -2296,7 +2304,7 @@
           <w14:ligatures w14:val="standardContextual"/>
         </w:rPr>
       </w:pPr>
-      <w:hyperlink w:anchor="_Toc146486067" w:history="1">
+      <w:hyperlink w:history="1" w:anchor="_Toc146486067">
         <w:r>
           <w:rPr>
             <w:rStyle w:val="Hyperlink"/>
@@ -2306,7 +2314,7 @@
         </w:r>
         <w:r>
           <w:rPr>
-            <w:rFonts w:asciiTheme="minorHAnsi" w:eastAsiaTheme="minorEastAsia" w:hAnsiTheme="minorHAnsi" w:cstheme="minorBidi"/>
+            <w:rFonts w:asciiTheme="minorHAnsi" w:hAnsiTheme="minorHAnsi" w:eastAsiaTheme="minorEastAsia" w:cstheme="minorBidi"/>
             <w:i w:val="0"/>
             <w:iCs w:val="0"/>
             <w:noProof/>
@@ -2382,7 +2390,7 @@
           <w:tab w:val="right" w:leader="dot" w:pos="9350"/>
         </w:tabs>
         <w:rPr>
-          <w:rFonts w:asciiTheme="minorHAnsi" w:eastAsiaTheme="minorEastAsia" w:hAnsiTheme="minorHAnsi" w:cstheme="minorBidi"/>
+          <w:rFonts w:asciiTheme="minorHAnsi" w:hAnsiTheme="minorHAnsi" w:eastAsiaTheme="minorEastAsia" w:cstheme="minorBidi"/>
           <w:i w:val="0"/>
           <w:iCs w:val="0"/>
           <w:noProof/>
@@ -2392,7 +2400,7 @@
           <w14:ligatures w14:val="standardContextual"/>
         </w:rPr>
       </w:pPr>
-      <w:hyperlink w:anchor="_Toc146486068" w:history="1">
+      <w:hyperlink w:history="1" w:anchor="_Toc146486068">
         <w:r>
           <w:rPr>
             <w:rStyle w:val="Hyperlink"/>
@@ -2402,7 +2410,7 @@
         </w:r>
         <w:r>
           <w:rPr>
-            <w:rFonts w:asciiTheme="minorHAnsi" w:eastAsiaTheme="minorEastAsia" w:hAnsiTheme="minorHAnsi" w:cstheme="minorBidi"/>
+            <w:rFonts w:asciiTheme="minorHAnsi" w:hAnsiTheme="minorHAnsi" w:eastAsiaTheme="minorEastAsia" w:cstheme="minorBidi"/>
             <w:i w:val="0"/>
             <w:iCs w:val="0"/>
             <w:noProof/>
@@ -2478,7 +2486,7 @@
           <w:tab w:val="right" w:leader="dot" w:pos="9350"/>
         </w:tabs>
         <w:rPr>
-          <w:rFonts w:asciiTheme="minorHAnsi" w:eastAsiaTheme="minorEastAsia" w:hAnsiTheme="minorHAnsi" w:cstheme="minorBidi"/>
+          <w:rFonts w:asciiTheme="minorHAnsi" w:hAnsiTheme="minorHAnsi" w:eastAsiaTheme="minorEastAsia" w:cstheme="minorBidi"/>
           <w:b w:val="0"/>
           <w:bCs w:val="0"/>
           <w:noProof/>
@@ -2488,7 +2496,7 @@
           <w14:ligatures w14:val="standardContextual"/>
         </w:rPr>
       </w:pPr>
-      <w:hyperlink w:anchor="_Toc146486069" w:history="1">
+      <w:hyperlink w:history="1" w:anchor="_Toc146486069">
         <w:r>
           <w:rPr>
             <w:rStyle w:val="Hyperlink"/>
@@ -2498,7 +2506,7 @@
         </w:r>
         <w:r>
           <w:rPr>
-            <w:rFonts w:asciiTheme="minorHAnsi" w:eastAsiaTheme="minorEastAsia" w:hAnsiTheme="minorHAnsi" w:cstheme="minorBidi"/>
+            <w:rFonts w:asciiTheme="minorHAnsi" w:hAnsiTheme="minorHAnsi" w:eastAsiaTheme="minorEastAsia" w:cstheme="minorBidi"/>
             <w:b w:val="0"/>
             <w:bCs w:val="0"/>
             <w:noProof/>
@@ -2574,7 +2582,7 @@
           <w:tab w:val="right" w:leader="dot" w:pos="9350"/>
         </w:tabs>
         <w:rPr>
-          <w:rFonts w:asciiTheme="minorHAnsi" w:eastAsiaTheme="minorEastAsia" w:hAnsiTheme="minorHAnsi" w:cstheme="minorBidi"/>
+          <w:rFonts w:asciiTheme="minorHAnsi" w:hAnsiTheme="minorHAnsi" w:eastAsiaTheme="minorEastAsia" w:cstheme="minorBidi"/>
           <w:i w:val="0"/>
           <w:iCs w:val="0"/>
           <w:noProof/>
@@ -2584,7 +2592,7 @@
           <w14:ligatures w14:val="standardContextual"/>
         </w:rPr>
       </w:pPr>
-      <w:hyperlink w:anchor="_Toc146486070" w:history="1">
+      <w:hyperlink w:history="1" w:anchor="_Toc146486070">
         <w:r>
           <w:rPr>
             <w:rStyle w:val="Hyperlink"/>
@@ -2594,7 +2602,7 @@
         </w:r>
         <w:r>
           <w:rPr>
-            <w:rFonts w:asciiTheme="minorHAnsi" w:eastAsiaTheme="minorEastAsia" w:hAnsiTheme="minorHAnsi" w:cstheme="minorBidi"/>
+            <w:rFonts w:asciiTheme="minorHAnsi" w:hAnsiTheme="minorHAnsi" w:eastAsiaTheme="minorEastAsia" w:cstheme="minorBidi"/>
             <w:i w:val="0"/>
             <w:iCs w:val="0"/>
             <w:noProof/>
@@ -2679,11 +2687,21 @@
       <w:r>
         <w:br w:type="page"/>
       </w:r>
-      <w:fldSimple w:instr="TITLE  \* MERGEFORMAT">
-        <w:r>
-          <w:t>Software Development Plan</w:t>
-        </w:r>
-      </w:fldSimple>
+      <w:r>
+        <w:fldChar w:fldCharType="begin"/>
+      </w:r>
+      <w:r>
+        <w:instrText>TITLE  \* MERGEFORMAT</w:instrText>
+      </w:r>
+      <w:r>
+        <w:fldChar w:fldCharType="separate"/>
+      </w:r>
+      <w:r>
+        <w:t>Software Development Plan</w:t>
+      </w:r>
+      <w:r>
+        <w:fldChar w:fldCharType="end"/>
+      </w:r>
     </w:p>
     <w:p>
       <w:pPr>
@@ -2693,16 +2711,16 @@
           <w:numId w:val="0"/>
         </w:numPr>
       </w:pPr>
-      <w:bookmarkStart w:id="0" w:name="_Toc447095880"/>
+      <w:bookmarkStart w:name="_Toc447095880" w:id="0"/>
     </w:p>
     <w:p>
       <w:pPr>
         <w:pStyle w:val="Heading1"/>
       </w:pPr>
-      <w:bookmarkStart w:id="1" w:name="_Toc524312826"/>
-      <w:bookmarkStart w:id="2" w:name="_Toc456598586"/>
-      <w:bookmarkStart w:id="3" w:name="_Toc456600917"/>
-      <w:bookmarkStart w:id="4" w:name="_Toc146486050"/>
+      <w:bookmarkStart w:name="_Toc524312826" w:id="1"/>
+      <w:bookmarkStart w:name="_Toc456598586" w:id="2"/>
+      <w:bookmarkStart w:name="_Toc456600917" w:id="3"/>
+      <w:bookmarkStart w:name="_Toc146486050" w:id="4"/>
       <w:r>
         <w:t>Introduction</w:t>
       </w:r>
@@ -2713,7 +2731,7 @@
       <w:pPr>
         <w:ind w:left="720"/>
       </w:pPr>
-      <w:bookmarkStart w:id="5" w:name="_Toc524312827"/>
+      <w:bookmarkStart w:name="_Toc524312827" w:id="5"/>
       <w:r>
         <w:t xml:space="preserve">The following document is called the </w:t>
       </w:r>
@@ -2732,7 +2750,7 @@
       <w:pPr>
         <w:pStyle w:val="Heading2"/>
       </w:pPr>
-      <w:bookmarkStart w:id="6" w:name="_Toc146486051"/>
+      <w:bookmarkStart w:name="_Toc146486051" w:id="6"/>
       <w:r>
         <w:t>Purpose</w:t>
       </w:r>
@@ -2743,7 +2761,7 @@
       <w:pPr>
         <w:pStyle w:val="BodyText"/>
       </w:pPr>
-      <w:bookmarkStart w:id="7" w:name="_Toc524312828"/>
+      <w:bookmarkStart w:name="_Toc524312828" w:id="7"/>
       <w:r>
         <w:t xml:space="preserve">The purpose of the </w:t>
       </w:r>
@@ -2852,7 +2870,7 @@
       <w:pPr>
         <w:pStyle w:val="Heading2"/>
       </w:pPr>
-      <w:bookmarkStart w:id="8" w:name="_Toc146486052"/>
+      <w:bookmarkStart w:name="_Toc146486052" w:id="8"/>
       <w:r>
         <w:t>Scope</w:t>
       </w:r>
@@ -2863,7 +2881,7 @@
       <w:pPr>
         <w:pStyle w:val="BodyText"/>
       </w:pPr>
-      <w:bookmarkStart w:id="9" w:name="_Toc524312829"/>
+      <w:bookmarkStart w:name="_Toc524312829" w:id="9"/>
       <w:r>
         <w:t xml:space="preserve">This </w:t>
       </w:r>
@@ -2902,7 +2920,7 @@
       <w:pPr>
         <w:pStyle w:val="Heading2"/>
       </w:pPr>
-      <w:bookmarkStart w:id="10" w:name="_Toc146486053"/>
+      <w:bookmarkStart w:name="_Toc146486053" w:id="10"/>
       <w:r>
         <w:t>Definitions, Acronyms, and Abbreviations</w:t>
       </w:r>
@@ -2921,8 +2939,8 @@
       <w:pPr>
         <w:pStyle w:val="Heading2"/>
       </w:pPr>
-      <w:bookmarkStart w:id="11" w:name="_Toc524312830"/>
-      <w:bookmarkStart w:id="12" w:name="_Toc146486054"/>
+      <w:bookmarkStart w:name="_Toc524312830" w:id="11"/>
+      <w:bookmarkStart w:name="_Toc146486054" w:id="12"/>
       <w:r>
         <w:t>References</w:t>
       </w:r>
@@ -3016,22 +3034,62 @@
         <w:tabs>
           <w:tab w:val="num" w:pos="1080"/>
         </w:tabs>
-      </w:pPr>
-      <w:r>
-        <w:rPr>
-          <w:b/>
-          <w:bCs/>
+        <w:rPr/>
+      </w:pPr>
+      <w:r>
+        <w:rPr>
+          <w:b w:val="1"/>
+          <w:bCs w:val="1"/>
         </w:rPr>
         <w:t>Project description</w:t>
       </w:r>
       <w:r>
+        <w:rPr/>
         <w:t xml:space="preserve"> — </w:t>
       </w:r>
       <w:r>
+        <w:rPr/>
         <w:t>A generalized description of the project goals can be found in `Documentation/</w:t>
       </w:r>
       <w:r>
+        <w:rPr/>
         <w:t>Project-Description.pdf` within the project git repository.</w:t>
+      </w:r>
+    </w:p>
+    <w:p>
+      <w:pPr>
+        <w:pStyle w:val="BodyText"/>
+        <w:numPr>
+          <w:ilvl w:val="0"/>
+          <w:numId w:val="1"/>
+        </w:numPr>
+        <w:tabs>
+          <w:tab w:val="num" w:leader="none" w:pos="1080"/>
+        </w:tabs>
+        <w:rPr/>
+      </w:pPr>
+      <w:r>
+        <w:rPr>
+          <w:b w:val="1"/>
+          <w:bCs w:val="1"/>
+        </w:rPr>
+        <w:t>Project schedule</w:t>
+      </w:r>
+      <w:r>
+        <w:rPr/>
+        <w:t>— A tentative schedule for our project can be found under `Documentation/Project-Tentative-Schedule.docx`</w:t>
+      </w:r>
+      <w:r>
+        <w:rPr/>
+        <w:t xml:space="preserve">, </w:t>
+      </w:r>
+      <w:r>
+        <w:rPr/>
+        <w:t>containing</w:t>
+      </w:r>
+      <w:r>
+        <w:rPr/>
+        <w:t xml:space="preserve"> the phase plan, milestones, and associated deliverables</w:t>
       </w:r>
     </w:p>
     <w:p>
@@ -3044,21 +3102,25 @@
         <w:tabs>
           <w:tab w:val="num" w:pos="1080"/>
         </w:tabs>
-      </w:pPr>
-      <w:r>
-        <w:rPr>
-          <w:b/>
-          <w:bCs/>
+        <w:rPr/>
+      </w:pPr>
+      <w:r>
+        <w:rPr>
+          <w:b w:val="1"/>
+          <w:bCs w:val="1"/>
         </w:rPr>
         <w:t>Glossary</w:t>
       </w:r>
       <w:r>
+        <w:rPr/>
         <w:t xml:space="preserve"> —</w:t>
       </w:r>
       <w:r>
+        <w:rPr/>
         <w:t xml:space="preserve"> See Project Glossary in Annexes section</w:t>
       </w:r>
       <w:r>
+        <w:rPr/>
         <w:t>.</w:t>
       </w:r>
     </w:p>
@@ -3066,8 +3128,8 @@
       <w:pPr>
         <w:pStyle w:val="Heading2"/>
       </w:pPr>
-      <w:bookmarkStart w:id="13" w:name="_Toc524312831"/>
-      <w:bookmarkStart w:id="14" w:name="_Toc146486055"/>
+      <w:bookmarkStart w:name="_Toc524312831" w:id="13"/>
+      <w:bookmarkStart w:name="_Toc146486055" w:id="14"/>
       <w:r>
         <w:t>Overview</w:t>
       </w:r>
@@ -3133,7 +3195,6 @@
           <w:b/>
           <w:bCs/>
         </w:rPr>
-        <w:lastRenderedPageBreak/>
         <w:t>Project Organization</w:t>
       </w:r>
       <w:r>
@@ -3237,8 +3298,8 @@
       <w:pPr>
         <w:pStyle w:val="Heading1"/>
       </w:pPr>
-      <w:bookmarkStart w:id="15" w:name="_Toc524312832"/>
-      <w:bookmarkStart w:id="16" w:name="_Toc146486056"/>
+      <w:bookmarkStart w:name="_Toc524312832" w:id="15"/>
+      <w:bookmarkStart w:name="_Toc146486056" w:id="16"/>
       <w:r>
         <w:t>Project Overview</w:t>
       </w:r>
@@ -3252,8 +3313,8 @@
       <w:pPr>
         <w:pStyle w:val="Heading2"/>
       </w:pPr>
-      <w:bookmarkStart w:id="17" w:name="_Toc524312833"/>
-      <w:bookmarkStart w:id="18" w:name="_Toc146486057"/>
+      <w:bookmarkStart w:name="_Toc524312833" w:id="17"/>
+      <w:bookmarkStart w:name="_Toc146486057" w:id="18"/>
       <w:r>
         <w:t>Project Purpose, Scope, and Objectives</w:t>
       </w:r>
@@ -3279,8 +3340,8 @@
       <w:pPr>
         <w:pStyle w:val="Heading2"/>
       </w:pPr>
-      <w:bookmarkStart w:id="19" w:name="_Toc524312834"/>
-      <w:bookmarkStart w:id="20" w:name="_Toc146486058"/>
+      <w:bookmarkStart w:name="_Toc524312834" w:id="19"/>
+      <w:bookmarkStart w:name="_Toc146486058" w:id="20"/>
       <w:r>
         <w:t>Assumptions and Constraints</w:t>
       </w:r>
@@ -3353,8 +3414,8 @@
       <w:pPr>
         <w:pStyle w:val="Heading2"/>
       </w:pPr>
-      <w:bookmarkStart w:id="21" w:name="_Toc524312835"/>
-      <w:bookmarkStart w:id="22" w:name="_Toc146486059"/>
+      <w:bookmarkStart w:name="_Toc524312835" w:id="21"/>
+      <w:bookmarkStart w:name="_Toc146486059" w:id="22"/>
       <w:r>
         <w:t>Project Deliverables</w:t>
       </w:r>
@@ -3368,10 +3429,10 @@
           <w:numId w:val="7"/>
         </w:numPr>
         <w:rPr>
-          <w:rFonts w:ascii="Noto Sans Symbols" w:eastAsia="Noto Sans Symbols" w:hAnsi="Noto Sans Symbols" w:cs="Noto Sans Symbols"/>
-        </w:rPr>
-      </w:pPr>
-      <w:bookmarkStart w:id="23" w:name="_Toc524312836"/>
+          <w:rFonts w:ascii="Noto Sans Symbols" w:hAnsi="Noto Sans Symbols" w:eastAsia="Noto Sans Symbols" w:cs="Noto Sans Symbols"/>
+        </w:rPr>
+      </w:pPr>
+      <w:bookmarkStart w:name="_Toc524312836" w:id="23"/>
       <w:r>
         <w:rPr>
           <w:b/>
@@ -3648,7 +3709,7 @@
       <w:pPr>
         <w:pStyle w:val="Heading2"/>
       </w:pPr>
-      <w:bookmarkStart w:id="24" w:name="_Toc146486060"/>
+      <w:bookmarkStart w:name="_Toc146486060" w:id="24"/>
       <w:r>
         <w:t>Evolution of the Software Development Plan</w:t>
       </w:r>
@@ -3680,12 +3741,12 @@
       <w:tblPr>
         <w:tblW w:w="9716" w:type="dxa"/>
         <w:tblBorders>
-          <w:top w:val="single" w:sz="6" w:space="0" w:color="000000"/>
-          <w:left w:val="single" w:sz="6" w:space="0" w:color="000000"/>
-          <w:bottom w:val="single" w:sz="6" w:space="0" w:color="000000"/>
-          <w:right w:val="single" w:sz="6" w:space="0" w:color="000000"/>
-          <w:insideH w:val="single" w:sz="6" w:space="0" w:color="000000"/>
-          <w:insideV w:val="single" w:sz="6" w:space="0" w:color="000000"/>
+          <w:top w:val="single" w:color="000000" w:sz="6" w:space="0"/>
+          <w:left w:val="single" w:color="000000" w:sz="6" w:space="0"/>
+          <w:bottom w:val="single" w:color="000000" w:sz="6" w:space="0"/>
+          <w:right w:val="single" w:color="000000" w:sz="6" w:space="0"/>
+          <w:insideH w:val="single" w:color="000000" w:sz="6" w:space="0"/>
+          <w:insideV w:val="single" w:color="000000" w:sz="6" w:space="0"/>
         </w:tblBorders>
         <w:tblLayout w:type="fixed"/>
         <w:tblLook w:val="0000" w:firstRow="0" w:lastRow="0" w:firstColumn="0" w:lastColumn="0" w:noHBand="0" w:noVBand="0"/>
@@ -3860,7 +3921,6 @@
               <w:spacing w:after="120"/>
             </w:pPr>
             <w:r>
-              <w:lastRenderedPageBreak/>
               <w:t>09/23/2023</w:t>
             </w:r>
           </w:p>
@@ -4241,8 +4301,8 @@
       <w:pPr>
         <w:pStyle w:val="Heading1"/>
       </w:pPr>
-      <w:bookmarkStart w:id="25" w:name="_Toc524312837"/>
-      <w:bookmarkStart w:id="26" w:name="_Toc146486061"/>
+      <w:bookmarkStart w:name="_Toc524312837" w:id="25"/>
+      <w:bookmarkStart w:name="_Toc146486061" w:id="26"/>
       <w:r>
         <w:t>Project Organization</w:t>
       </w:r>
@@ -4253,8 +4313,8 @@
       <w:pPr>
         <w:pStyle w:val="Heading2"/>
       </w:pPr>
-      <w:bookmarkStart w:id="27" w:name="_Toc524312838"/>
-      <w:bookmarkStart w:id="28" w:name="_Toc146486062"/>
+      <w:bookmarkStart w:name="_Toc524312838" w:id="27"/>
+      <w:bookmarkStart w:name="_Toc146486062" w:id="28"/>
       <w:r>
         <w:t>Organizational Structure</w:t>
       </w:r>
@@ -4488,8 +4548,8 @@
       <w:pPr>
         <w:pStyle w:val="Heading2"/>
       </w:pPr>
-      <w:bookmarkStart w:id="29" w:name="_Toc524312839"/>
-      <w:bookmarkStart w:id="30" w:name="_Toc146486063"/>
+      <w:bookmarkStart w:name="_Toc524312839" w:id="29"/>
+      <w:bookmarkStart w:name="_Toc146486063" w:id="30"/>
       <w:r>
         <w:t>External Interfaces</w:t>
       </w:r>
@@ -4517,6 +4577,8 @@
       </w:r>
       <w:r>
         <w:tab/>
+      </w:r>
+      <w:r>
         <w:t>Office: Eaton Hall 3012</w:t>
       </w:r>
     </w:p>
@@ -4613,8 +4675,8 @@
       <w:pPr>
         <w:pStyle w:val="Heading2"/>
       </w:pPr>
-      <w:bookmarkStart w:id="31" w:name="_Toc524312840"/>
-      <w:bookmarkStart w:id="32" w:name="_Toc146486064"/>
+      <w:bookmarkStart w:name="_Toc524312840" w:id="31"/>
+      <w:bookmarkStart w:name="_Toc146486064" w:id="32"/>
       <w:r>
         <w:t>Roles and Responsibilities</w:t>
       </w:r>
@@ -4627,10 +4689,10 @@
         <w:tblCellSpacing w:w="15" w:type="dxa"/>
         <w:tblInd w:w="780" w:type="dxa"/>
         <w:tblBorders>
-          <w:top w:val="outset" w:sz="6" w:space="0" w:color="auto"/>
-          <w:left w:val="outset" w:sz="6" w:space="0" w:color="auto"/>
-          <w:bottom w:val="outset" w:sz="6" w:space="0" w:color="auto"/>
-          <w:right w:val="outset" w:sz="6" w:space="0" w:color="auto"/>
+          <w:top w:val="outset" w:color="auto" w:sz="6" w:space="0"/>
+          <w:left w:val="outset" w:color="auto" w:sz="6" w:space="0"/>
+          <w:bottom w:val="outset" w:color="auto" w:sz="6" w:space="0"/>
+          <w:right w:val="outset" w:color="auto" w:sz="6" w:space="0"/>
         </w:tblBorders>
         <w:tblCellMar>
           <w:top w:w="15" w:type="dxa"/>
@@ -4652,10 +4714,10 @@
           <w:tcPr>
             <w:tcW w:w="1957" w:type="pct"/>
             <w:tcBorders>
-              <w:top w:val="outset" w:sz="6" w:space="0" w:color="auto"/>
-              <w:left w:val="outset" w:sz="6" w:space="0" w:color="auto"/>
-              <w:bottom w:val="outset" w:sz="6" w:space="0" w:color="auto"/>
-              <w:right w:val="outset" w:sz="6" w:space="0" w:color="auto"/>
+              <w:top w:val="outset" w:color="auto" w:sz="6" w:space="0"/>
+              <w:left w:val="outset" w:color="auto" w:sz="6" w:space="0"/>
+              <w:bottom w:val="outset" w:color="auto" w:sz="6" w:space="0"/>
+              <w:right w:val="outset" w:color="auto" w:sz="6" w:space="0"/>
             </w:tcBorders>
             <w:vAlign w:val="center"/>
           </w:tcPr>
@@ -4679,10 +4741,10 @@
           <w:tcPr>
             <w:tcW w:w="2988" w:type="pct"/>
             <w:tcBorders>
-              <w:top w:val="outset" w:sz="6" w:space="0" w:color="auto"/>
-              <w:left w:val="outset" w:sz="6" w:space="0" w:color="auto"/>
-              <w:bottom w:val="outset" w:sz="6" w:space="0" w:color="auto"/>
-              <w:right w:val="outset" w:sz="6" w:space="0" w:color="auto"/>
+              <w:top w:val="outset" w:color="auto" w:sz="6" w:space="0"/>
+              <w:left w:val="outset" w:color="auto" w:sz="6" w:space="0"/>
+              <w:bottom w:val="outset" w:color="auto" w:sz="6" w:space="0"/>
+              <w:right w:val="outset" w:color="auto" w:sz="6" w:space="0"/>
             </w:tcBorders>
             <w:vAlign w:val="center"/>
           </w:tcPr>
@@ -4711,10 +4773,10 @@
           <w:tcPr>
             <w:tcW w:w="1957" w:type="pct"/>
             <w:tcBorders>
-              <w:top w:val="outset" w:sz="6" w:space="0" w:color="auto"/>
-              <w:left w:val="outset" w:sz="6" w:space="0" w:color="auto"/>
-              <w:bottom w:val="outset" w:sz="6" w:space="0" w:color="auto"/>
-              <w:right w:val="outset" w:sz="6" w:space="0" w:color="auto"/>
+              <w:top w:val="outset" w:color="auto" w:sz="6" w:space="0"/>
+              <w:left w:val="outset" w:color="auto" w:sz="6" w:space="0"/>
+              <w:bottom w:val="outset" w:color="auto" w:sz="6" w:space="0"/>
+              <w:right w:val="outset" w:color="auto" w:sz="6" w:space="0"/>
             </w:tcBorders>
             <w:vAlign w:val="center"/>
           </w:tcPr>
@@ -4736,10 +4798,10 @@
           <w:tcPr>
             <w:tcW w:w="2988" w:type="pct"/>
             <w:tcBorders>
-              <w:top w:val="outset" w:sz="6" w:space="0" w:color="auto"/>
-              <w:left w:val="outset" w:sz="6" w:space="0" w:color="auto"/>
-              <w:bottom w:val="outset" w:sz="6" w:space="0" w:color="auto"/>
-              <w:right w:val="outset" w:sz="6" w:space="0" w:color="auto"/>
+              <w:top w:val="outset" w:color="auto" w:sz="6" w:space="0"/>
+              <w:left w:val="outset" w:color="auto" w:sz="6" w:space="0"/>
+              <w:bottom w:val="outset" w:color="auto" w:sz="6" w:space="0"/>
+              <w:right w:val="outset" w:color="auto" w:sz="6" w:space="0"/>
             </w:tcBorders>
             <w:vAlign w:val="center"/>
           </w:tcPr>
@@ -4766,10 +4828,10 @@
           <w:tcPr>
             <w:tcW w:w="1957" w:type="pct"/>
             <w:tcBorders>
-              <w:top w:val="outset" w:sz="6" w:space="0" w:color="auto"/>
-              <w:left w:val="outset" w:sz="6" w:space="0" w:color="auto"/>
-              <w:bottom w:val="outset" w:sz="6" w:space="0" w:color="auto"/>
-              <w:right w:val="outset" w:sz="6" w:space="0" w:color="auto"/>
+              <w:top w:val="outset" w:color="auto" w:sz="6" w:space="0"/>
+              <w:left w:val="outset" w:color="auto" w:sz="6" w:space="0"/>
+              <w:bottom w:val="outset" w:color="auto" w:sz="6" w:space="0"/>
+              <w:right w:val="outset" w:color="auto" w:sz="6" w:space="0"/>
             </w:tcBorders>
             <w:vAlign w:val="center"/>
           </w:tcPr>
@@ -4783,7 +4845,6 @@
               <w:rPr>
                 <w:szCs w:val="24"/>
               </w:rPr>
-              <w:lastRenderedPageBreak/>
               <w:t>Chris Cooper</w:t>
             </w:r>
           </w:p>
@@ -4792,10 +4853,10 @@
           <w:tcPr>
             <w:tcW w:w="2988" w:type="pct"/>
             <w:tcBorders>
-              <w:top w:val="outset" w:sz="6" w:space="0" w:color="auto"/>
-              <w:left w:val="outset" w:sz="6" w:space="0" w:color="auto"/>
-              <w:bottom w:val="outset" w:sz="6" w:space="0" w:color="auto"/>
-              <w:right w:val="outset" w:sz="6" w:space="0" w:color="auto"/>
+              <w:top w:val="outset" w:color="auto" w:sz="6" w:space="0"/>
+              <w:left w:val="outset" w:color="auto" w:sz="6" w:space="0"/>
+              <w:bottom w:val="outset" w:color="auto" w:sz="6" w:space="0"/>
+              <w:right w:val="outset" w:color="auto" w:sz="6" w:space="0"/>
             </w:tcBorders>
             <w:vAlign w:val="center"/>
           </w:tcPr>
@@ -4822,10 +4883,10 @@
           <w:tcPr>
             <w:tcW w:w="1957" w:type="pct"/>
             <w:tcBorders>
-              <w:top w:val="outset" w:sz="6" w:space="0" w:color="auto"/>
-              <w:left w:val="outset" w:sz="6" w:space="0" w:color="auto"/>
-              <w:bottom w:val="outset" w:sz="6" w:space="0" w:color="auto"/>
-              <w:right w:val="outset" w:sz="6" w:space="0" w:color="auto"/>
+              <w:top w:val="outset" w:color="auto" w:sz="6" w:space="0"/>
+              <w:left w:val="outset" w:color="auto" w:sz="6" w:space="0"/>
+              <w:bottom w:val="outset" w:color="auto" w:sz="6" w:space="0"/>
+              <w:right w:val="outset" w:color="auto" w:sz="6" w:space="0"/>
             </w:tcBorders>
             <w:vAlign w:val="center"/>
           </w:tcPr>
@@ -4847,10 +4908,10 @@
           <w:tcPr>
             <w:tcW w:w="2988" w:type="pct"/>
             <w:tcBorders>
-              <w:top w:val="outset" w:sz="6" w:space="0" w:color="auto"/>
-              <w:left w:val="outset" w:sz="6" w:space="0" w:color="auto"/>
-              <w:bottom w:val="outset" w:sz="6" w:space="0" w:color="auto"/>
-              <w:right w:val="outset" w:sz="6" w:space="0" w:color="auto"/>
+              <w:top w:val="outset" w:color="auto" w:sz="6" w:space="0"/>
+              <w:left w:val="outset" w:color="auto" w:sz="6" w:space="0"/>
+              <w:bottom w:val="outset" w:color="auto" w:sz="6" w:space="0"/>
+              <w:right w:val="outset" w:color="auto" w:sz="6" w:space="0"/>
             </w:tcBorders>
             <w:vAlign w:val="center"/>
           </w:tcPr>
@@ -4877,10 +4938,10 @@
           <w:tcPr>
             <w:tcW w:w="1957" w:type="pct"/>
             <w:tcBorders>
-              <w:top w:val="outset" w:sz="6" w:space="0" w:color="auto"/>
-              <w:left w:val="outset" w:sz="6" w:space="0" w:color="auto"/>
-              <w:bottom w:val="outset" w:sz="6" w:space="0" w:color="auto"/>
-              <w:right w:val="outset" w:sz="6" w:space="0" w:color="auto"/>
+              <w:top w:val="outset" w:color="auto" w:sz="6" w:space="0"/>
+              <w:left w:val="outset" w:color="auto" w:sz="6" w:space="0"/>
+              <w:bottom w:val="outset" w:color="auto" w:sz="6" w:space="0"/>
+              <w:right w:val="outset" w:color="auto" w:sz="6" w:space="0"/>
             </w:tcBorders>
             <w:vAlign w:val="center"/>
           </w:tcPr>
@@ -4902,10 +4963,10 @@
           <w:tcPr>
             <w:tcW w:w="2988" w:type="pct"/>
             <w:tcBorders>
-              <w:top w:val="outset" w:sz="6" w:space="0" w:color="auto"/>
-              <w:left w:val="outset" w:sz="6" w:space="0" w:color="auto"/>
-              <w:bottom w:val="outset" w:sz="6" w:space="0" w:color="auto"/>
-              <w:right w:val="outset" w:sz="6" w:space="0" w:color="auto"/>
+              <w:top w:val="outset" w:color="auto" w:sz="6" w:space="0"/>
+              <w:left w:val="outset" w:color="auto" w:sz="6" w:space="0"/>
+              <w:bottom w:val="outset" w:color="auto" w:sz="6" w:space="0"/>
+              <w:right w:val="outset" w:color="auto" w:sz="6" w:space="0"/>
             </w:tcBorders>
             <w:vAlign w:val="center"/>
           </w:tcPr>
@@ -4932,10 +4993,10 @@
           <w:tcPr>
             <w:tcW w:w="1957" w:type="pct"/>
             <w:tcBorders>
-              <w:top w:val="outset" w:sz="6" w:space="0" w:color="auto"/>
-              <w:left w:val="outset" w:sz="6" w:space="0" w:color="auto"/>
-              <w:bottom w:val="outset" w:sz="6" w:space="0" w:color="auto"/>
-              <w:right w:val="outset" w:sz="6" w:space="0" w:color="auto"/>
+              <w:top w:val="outset" w:color="auto" w:sz="6" w:space="0"/>
+              <w:left w:val="outset" w:color="auto" w:sz="6" w:space="0"/>
+              <w:bottom w:val="outset" w:color="auto" w:sz="6" w:space="0"/>
+              <w:right w:val="outset" w:color="auto" w:sz="6" w:space="0"/>
             </w:tcBorders>
             <w:vAlign w:val="center"/>
           </w:tcPr>
@@ -4957,10 +5018,10 @@
           <w:tcPr>
             <w:tcW w:w="2988" w:type="pct"/>
             <w:tcBorders>
-              <w:top w:val="outset" w:sz="6" w:space="0" w:color="auto"/>
-              <w:left w:val="outset" w:sz="6" w:space="0" w:color="auto"/>
-              <w:bottom w:val="outset" w:sz="6" w:space="0" w:color="auto"/>
-              <w:right w:val="outset" w:sz="6" w:space="0" w:color="auto"/>
+              <w:top w:val="outset" w:color="auto" w:sz="6" w:space="0"/>
+              <w:left w:val="outset" w:color="auto" w:sz="6" w:space="0"/>
+              <w:bottom w:val="outset" w:color="auto" w:sz="6" w:space="0"/>
+              <w:right w:val="outset" w:color="auto" w:sz="6" w:space="0"/>
             </w:tcBorders>
             <w:vAlign w:val="center"/>
           </w:tcPr>
@@ -4987,10 +5048,10 @@
           <w:tcPr>
             <w:tcW w:w="1957" w:type="pct"/>
             <w:tcBorders>
-              <w:top w:val="outset" w:sz="6" w:space="0" w:color="auto"/>
-              <w:left w:val="outset" w:sz="6" w:space="0" w:color="auto"/>
-              <w:bottom w:val="outset" w:sz="6" w:space="0" w:color="auto"/>
-              <w:right w:val="outset" w:sz="6" w:space="0" w:color="auto"/>
+              <w:top w:val="outset" w:color="auto" w:sz="6" w:space="0"/>
+              <w:left w:val="outset" w:color="auto" w:sz="6" w:space="0"/>
+              <w:bottom w:val="outset" w:color="auto" w:sz="6" w:space="0"/>
+              <w:right w:val="outset" w:color="auto" w:sz="6" w:space="0"/>
             </w:tcBorders>
             <w:vAlign w:val="center"/>
           </w:tcPr>
@@ -5012,10 +5073,10 @@
           <w:tcPr>
             <w:tcW w:w="2988" w:type="pct"/>
             <w:tcBorders>
-              <w:top w:val="outset" w:sz="6" w:space="0" w:color="auto"/>
-              <w:left w:val="outset" w:sz="6" w:space="0" w:color="auto"/>
-              <w:bottom w:val="outset" w:sz="6" w:space="0" w:color="auto"/>
-              <w:right w:val="outset" w:sz="6" w:space="0" w:color="auto"/>
+              <w:top w:val="outset" w:color="auto" w:sz="6" w:space="0"/>
+              <w:left w:val="outset" w:color="auto" w:sz="6" w:space="0"/>
+              <w:bottom w:val="outset" w:color="auto" w:sz="6" w:space="0"/>
+              <w:right w:val="outset" w:color="auto" w:sz="6" w:space="0"/>
             </w:tcBorders>
             <w:vAlign w:val="center"/>
           </w:tcPr>
@@ -5044,9 +5105,9 @@
       <w:pPr>
         <w:pStyle w:val="Heading1"/>
       </w:pPr>
-      <w:bookmarkStart w:id="33" w:name="_Toc524312841"/>
-      <w:bookmarkStart w:id="34" w:name="_Toc447095912"/>
-      <w:bookmarkStart w:id="35" w:name="_Toc146486065"/>
+      <w:bookmarkStart w:name="_Toc524312841" w:id="33"/>
+      <w:bookmarkStart w:name="_Toc447095912" w:id="34"/>
+      <w:bookmarkStart w:name="_Toc146486065" w:id="35"/>
       <w:bookmarkEnd w:id="0"/>
       <w:bookmarkEnd w:id="2"/>
       <w:bookmarkEnd w:id="3"/>
@@ -5060,8 +5121,8 @@
       <w:pPr>
         <w:pStyle w:val="Heading2"/>
       </w:pPr>
-      <w:bookmarkStart w:id="36" w:name="_Toc524312842"/>
-      <w:bookmarkStart w:id="37" w:name="_Toc146486066"/>
+      <w:bookmarkStart w:name="_Toc524312842" w:id="36"/>
+      <w:bookmarkStart w:name="_Toc146486066" w:id="37"/>
       <w:r>
         <w:t>Project Estimates</w:t>
       </w:r>
@@ -5352,8 +5413,8 @@
       <w:pPr>
         <w:pStyle w:val="Heading2"/>
       </w:pPr>
-      <w:bookmarkStart w:id="38" w:name="_Toc524312843"/>
-      <w:bookmarkStart w:id="39" w:name="_Toc146486067"/>
+      <w:bookmarkStart w:name="_Toc524312843" w:id="38"/>
+      <w:bookmarkStart w:name="_Toc146486067" w:id="39"/>
       <w:r>
         <w:t>Project Plan</w:t>
       </w:r>
@@ -5364,7 +5425,7 @@
       <w:pPr>
         <w:pStyle w:val="Heading3"/>
       </w:pPr>
-      <w:bookmarkStart w:id="40" w:name="_Toc524312844"/>
+      <w:bookmarkStart w:name="_Toc524312844" w:id="40"/>
       <w:r>
         <w:t xml:space="preserve">Phase Plan </w:t>
       </w:r>
@@ -5400,7 +5461,7 @@
       <w:pPr>
         <w:pStyle w:val="Heading3"/>
       </w:pPr>
-      <w:bookmarkStart w:id="41" w:name="_Toc524312845"/>
+      <w:bookmarkStart w:name="_Toc524312845" w:id="41"/>
       <w:r>
         <w:t>Iteration Objectives</w:t>
       </w:r>
@@ -5624,7 +5685,6 @@
           <w:b/>
           <w:bCs/>
         </w:rPr>
-        <w:lastRenderedPageBreak/>
         <w:t>Phase 6</w:t>
       </w:r>
       <w:r>
@@ -5656,7 +5716,7 @@
       <w:pPr>
         <w:pStyle w:val="Heading3"/>
       </w:pPr>
-      <w:bookmarkStart w:id="42" w:name="_Toc524312846"/>
+      <w:bookmarkStart w:name="_Toc524312846" w:id="42"/>
       <w:r>
         <w:t>Releases</w:t>
       </w:r>
@@ -5677,7 +5737,7 @@
       <w:pPr>
         <w:pStyle w:val="Heading3"/>
       </w:pPr>
-      <w:bookmarkStart w:id="43" w:name="_Toc524312847"/>
+      <w:bookmarkStart w:name="_Toc524312847" w:id="43"/>
       <w:r>
         <w:t>Project Schedule</w:t>
       </w:r>
@@ -5704,7 +5764,7 @@
             <w:tcW w:w="1544" w:type="dxa"/>
           </w:tcPr>
           <w:p>
-            <w:bookmarkStart w:id="44" w:name="_Hlk146485267"/>
+            <w:bookmarkStart w:name="_Hlk146485267" w:id="44"/>
             <w:r>
               <w:t>Month</w:t>
             </w:r>
@@ -6073,7 +6133,7 @@
       <w:pPr>
         <w:ind w:left="720"/>
       </w:pPr>
-      <w:bookmarkStart w:id="45" w:name="_Toc524312848"/>
+      <w:bookmarkStart w:name="_Toc524312848" w:id="45"/>
       <w:r>
         <w:t>This schedule may be updated when the project estimates are re-evaluated.</w:t>
       </w:r>
@@ -6102,29 +6162,29 @@
       <w:pPr>
         <w:pStyle w:val="Heading2"/>
       </w:pPr>
-      <w:bookmarkStart w:id="46" w:name="_Toc447095892"/>
-      <w:bookmarkStart w:id="47" w:name="_Toc512930361"/>
-      <w:bookmarkStart w:id="48" w:name="_Toc447095893"/>
-      <w:bookmarkStart w:id="49" w:name="_Toc512930362"/>
-      <w:bookmarkStart w:id="50" w:name="_Toc430447687"/>
-      <w:bookmarkStart w:id="51" w:name="_Toc447095894"/>
-      <w:bookmarkStart w:id="52" w:name="_Toc512930363"/>
-      <w:bookmarkStart w:id="53" w:name="_Toc430447688"/>
-      <w:bookmarkStart w:id="54" w:name="_Toc430447689"/>
-      <w:bookmarkStart w:id="55" w:name="_Toc447095895"/>
-      <w:bookmarkStart w:id="56" w:name="_Toc512930364"/>
-      <w:bookmarkStart w:id="57" w:name="_Toc430447690"/>
-      <w:bookmarkStart w:id="58" w:name="_Toc447095896"/>
-      <w:bookmarkStart w:id="59" w:name="_Toc512930365"/>
-      <w:bookmarkStart w:id="60" w:name="_Toc447095897"/>
-      <w:bookmarkStart w:id="61" w:name="_Toc512930366"/>
-      <w:bookmarkStart w:id="62" w:name="_Toc430447691"/>
-      <w:bookmarkStart w:id="63" w:name="_Toc447095898"/>
-      <w:bookmarkStart w:id="64" w:name="_Toc512930367"/>
-      <w:bookmarkStart w:id="65" w:name="_Toc447095908"/>
-      <w:bookmarkStart w:id="66" w:name="_Toc512930368"/>
-      <w:bookmarkStart w:id="67" w:name="_Toc513004379"/>
-      <w:bookmarkStart w:id="68" w:name="_Toc146486068"/>
+      <w:bookmarkStart w:name="_Toc447095892" w:id="46"/>
+      <w:bookmarkStart w:name="_Toc512930361" w:id="47"/>
+      <w:bookmarkStart w:name="_Toc447095893" w:id="48"/>
+      <w:bookmarkStart w:name="_Toc512930362" w:id="49"/>
+      <w:bookmarkStart w:name="_Toc430447687" w:id="50"/>
+      <w:bookmarkStart w:name="_Toc447095894" w:id="51"/>
+      <w:bookmarkStart w:name="_Toc512930363" w:id="52"/>
+      <w:bookmarkStart w:name="_Toc430447688" w:id="53"/>
+      <w:bookmarkStart w:name="_Toc430447689" w:id="54"/>
+      <w:bookmarkStart w:name="_Toc447095895" w:id="55"/>
+      <w:bookmarkStart w:name="_Toc512930364" w:id="56"/>
+      <w:bookmarkStart w:name="_Toc430447690" w:id="57"/>
+      <w:bookmarkStart w:name="_Toc447095896" w:id="58"/>
+      <w:bookmarkStart w:name="_Toc512930365" w:id="59"/>
+      <w:bookmarkStart w:name="_Toc447095897" w:id="60"/>
+      <w:bookmarkStart w:name="_Toc512930366" w:id="61"/>
+      <w:bookmarkStart w:name="_Toc430447691" w:id="62"/>
+      <w:bookmarkStart w:name="_Toc447095898" w:id="63"/>
+      <w:bookmarkStart w:name="_Toc512930367" w:id="64"/>
+      <w:bookmarkStart w:name="_Toc447095908" w:id="65"/>
+      <w:bookmarkStart w:name="_Toc512930368" w:id="66"/>
+      <w:bookmarkStart w:name="_Toc513004379" w:id="67"/>
+      <w:bookmarkStart w:name="_Toc146486068" w:id="68"/>
       <w:bookmarkEnd w:id="46"/>
       <w:bookmarkEnd w:id="47"/>
       <w:bookmarkEnd w:id="48"/>
@@ -6161,7 +6221,7 @@
           <w:bCs w:val="0"/>
         </w:rPr>
       </w:pPr>
-      <w:bookmarkStart w:id="69" w:name="_Toc447095909"/>
+      <w:bookmarkStart w:name="_Toc447095909" w:id="69"/>
       <w:r>
         <w:rPr>
           <w:rStyle w:val="Strong"/>
@@ -6208,7 +6268,7 @@
       <w:pPr>
         <w:pStyle w:val="BodyText"/>
       </w:pPr>
-      <w:bookmarkStart w:id="70" w:name="_Toc447095913"/>
+      <w:bookmarkStart w:name="_Toc447095913" w:id="70"/>
       <w:r>
         <w:t>Defects will be recorded and tracked as Change Requests, and defect metrics will be gathered (see Reporting and Measurement below).</w:t>
       </w:r>
@@ -6265,7 +6325,7 @@
       <w:pPr>
         <w:pStyle w:val="BodyText"/>
       </w:pPr>
-      <w:bookmarkStart w:id="71" w:name="_Toc447095914"/>
+      <w:bookmarkStart w:name="_Toc447095914" w:id="71"/>
       <w:r>
         <w:t>Updated schedule estimates, and metrics summary reports, will be generated at the end of each iteration.</w:t>
       </w:r>
@@ -6313,7 +6373,7 @@
       <w:r>
         <w:t xml:space="preserve">Acceptance test cases passing – shown as a trend graph. This is used to demonstrate progress to stakeholders. </w:t>
       </w:r>
-      <w:bookmarkStart w:id="72" w:name="_Toc447095915"/>
+      <w:bookmarkStart w:name="_Toc447095915" w:id="72"/>
     </w:p>
     <w:p>
       <w:pPr>
@@ -6330,7 +6390,6 @@
           <w:b w:val="0"/>
           <w:bCs w:val="0"/>
         </w:rPr>
-        <w:lastRenderedPageBreak/>
         <w:t xml:space="preserve">Risk Management </w:t>
       </w:r>
       <w:bookmarkEnd w:id="72"/>
@@ -6339,7 +6398,7 @@
       <w:pPr>
         <w:pStyle w:val="BodyText"/>
       </w:pPr>
-      <w:bookmarkStart w:id="73" w:name="_Toc447095916"/>
+      <w:bookmarkStart w:name="_Toc447095916" w:id="73"/>
       <w:r>
         <w:t xml:space="preserve">Risks will be identified in Inception Phase using the steps identified in the RUP for Small Projects activity “Identify and Assess Risks”. Project risk is evaluated at least once per iteration and documented in this table. </w:t>
       </w:r>
@@ -6455,11 +6514,11 @@
         </w:rPr>
         <w:t>jects.</w:t>
       </w:r>
-      <w:bookmarkStart w:id="74" w:name="_Toc447095917"/>
-      <w:bookmarkStart w:id="75" w:name="_Toc512930369"/>
-      <w:bookmarkStart w:id="76" w:name="_Toc447095932"/>
-      <w:bookmarkStart w:id="77" w:name="_Toc512930370"/>
-      <w:bookmarkStart w:id="78" w:name="_Toc513004381"/>
+      <w:bookmarkStart w:name="_Toc447095917" w:id="74"/>
+      <w:bookmarkStart w:name="_Toc512930369" w:id="75"/>
+      <w:bookmarkStart w:name="_Toc447095932" w:id="76"/>
+      <w:bookmarkStart w:name="_Toc512930370" w:id="77"/>
+      <w:bookmarkStart w:name="_Toc513004381" w:id="78"/>
       <w:bookmarkEnd w:id="73"/>
       <w:bookmarkEnd w:id="74"/>
       <w:bookmarkEnd w:id="75"/>
@@ -6470,7 +6529,7 @@
       <w:pPr>
         <w:pStyle w:val="Heading1"/>
       </w:pPr>
-      <w:bookmarkStart w:id="79" w:name="_Toc146486069"/>
+      <w:bookmarkStart w:name="_Toc146486069" w:id="79"/>
       <w:r>
         <w:t>Annexes</w:t>
       </w:r>
@@ -6489,7 +6548,7 @@
       <w:pPr>
         <w:pStyle w:val="Heading2"/>
       </w:pPr>
-      <w:bookmarkStart w:id="80" w:name="_Toc146486070"/>
+      <w:bookmarkStart w:name="_Toc146486070" w:id="80"/>
       <w:r>
         <w:rPr>
           <w:rStyle w:val="Strong"/>
@@ -6651,7 +6710,7 @@
       <w:footerReference w:type="default" r:id="rId11"/>
       <w:headerReference w:type="first" r:id="rId12"/>
       <w:footerReference w:type="first" r:id="rId13"/>
-      <w:pgSz w:w="12240" w:h="15840" w:code="1"/>
+      <w:pgSz w:w="12240" w:h="15840" w:orient="portrait" w:code="1"/>
       <w:pgMar w:top="1440" w:right="1440" w:bottom="1440" w:left="1440" w:header="720" w:footer="720" w:gutter="0"/>
       <w:cols w:space="720"/>
     </w:sectPr>
@@ -6689,7 +6748,7 @@
   <w:p>
     <w:pPr>
       <w:pStyle w:val="Footer"/>
-      <w:framePr w:wrap="around" w:vAnchor="text" w:hAnchor="margin" w:xAlign="right" w:y="1"/>
+      <w:framePr w:wrap="around" w:hAnchor="margin" w:vAnchor="text" w:xAlign="right" w:y="1"/>
       <w:rPr>
         <w:rStyle w:val="PageNumber"/>
       </w:rPr>
@@ -6789,12 +6848,12 @@
     <w:tblPr>
       <w:tblW w:w="0" w:type="auto"/>
       <w:tblBorders>
-        <w:top w:val="single" w:sz="6" w:space="0" w:color="auto"/>
-        <w:left w:val="single" w:sz="6" w:space="0" w:color="auto"/>
-        <w:bottom w:val="single" w:sz="6" w:space="0" w:color="auto"/>
-        <w:right w:val="single" w:sz="6" w:space="0" w:color="auto"/>
-        <w:insideH w:val="single" w:sz="6" w:space="0" w:color="auto"/>
-        <w:insideV w:val="single" w:sz="6" w:space="0" w:color="auto"/>
+        <w:top w:val="single" w:color="auto" w:sz="6" w:space="0"/>
+        <w:left w:val="single" w:color="auto" w:sz="6" w:space="0"/>
+        <w:bottom w:val="single" w:color="auto" w:sz="6" w:space="0"/>
+        <w:right w:val="single" w:color="auto" w:sz="6" w:space="0"/>
+        <w:insideH w:val="single" w:color="auto" w:sz="6" w:space="0"/>
+        <w:insideV w:val="single" w:color="auto" w:sz="6" w:space="0"/>
       </w:tblBorders>
       <w:tblLayout w:type="fixed"/>
       <w:tblLook w:val="0000" w:firstRow="0" w:lastRow="0" w:firstColumn="0" w:lastColumn="0" w:noHBand="0" w:noVBand="0"/>
@@ -6840,7 +6899,7 @@
           </w:pPr>
           <w:r>
             <w:rPr>
-              <w:rFonts w:ascii="Symbol" w:eastAsia="Symbol" w:hAnsi="Symbol" w:cs="Symbol"/>
+              <w:rFonts w:ascii="Symbol" w:hAnsi="Symbol" w:eastAsia="Symbol" w:cs="Symbol"/>
             </w:rPr>
             <w:t>Ó</w:t>
           </w:r>
@@ -7014,7 +7073,7 @@
   <w:p>
     <w:pPr>
       <w:pBdr>
-        <w:top w:val="single" w:sz="6" w:space="1" w:color="auto"/>
+        <w:top w:val="single" w:color="auto" w:sz="6" w:space="1"/>
       </w:pBdr>
       <w:rPr>
         <w:sz w:val="24"/>
@@ -7024,7 +7083,7 @@
   <w:p>
     <w:pPr>
       <w:pBdr>
-        <w:bottom w:val="single" w:sz="6" w:space="1" w:color="auto"/>
+        <w:bottom w:val="single" w:color="auto" w:sz="6" w:space="1"/>
       </w:pBdr>
       <w:jc w:val="right"/>
       <w:rPr>
@@ -7045,7 +7104,7 @@
   <w:p>
     <w:pPr>
       <w:pBdr>
-        <w:bottom w:val="single" w:sz="6" w:space="1" w:color="auto"/>
+        <w:bottom w:val="single" w:color="auto" w:sz="6" w:space="1"/>
       </w:pBdr>
       <w:jc w:val="right"/>
       <w:rPr>
@@ -7067,12 +7126,12 @@
     <w:tblPr>
       <w:tblW w:w="0" w:type="auto"/>
       <w:tblBorders>
-        <w:top w:val="single" w:sz="6" w:space="0" w:color="auto"/>
-        <w:left w:val="single" w:sz="6" w:space="0" w:color="auto"/>
-        <w:bottom w:val="single" w:sz="6" w:space="0" w:color="auto"/>
-        <w:right w:val="single" w:sz="6" w:space="0" w:color="auto"/>
-        <w:insideH w:val="single" w:sz="6" w:space="0" w:color="auto"/>
-        <w:insideV w:val="single" w:sz="6" w:space="0" w:color="auto"/>
+        <w:top w:val="single" w:color="auto" w:sz="6" w:space="0"/>
+        <w:left w:val="single" w:color="auto" w:sz="6" w:space="0"/>
+        <w:bottom w:val="single" w:color="auto" w:sz="6" w:space="0"/>
+        <w:right w:val="single" w:color="auto" w:sz="6" w:space="0"/>
+        <w:insideH w:val="single" w:color="auto" w:sz="6" w:space="0"/>
+        <w:insideV w:val="single" w:color="auto" w:sz="6" w:space="0"/>
       </w:tblBorders>
       <w:tblLayout w:type="fixed"/>
       <w:tblLook w:val="0000" w:firstRow="0" w:lastRow="0" w:firstColumn="0" w:lastColumn="0" w:noHBand="0" w:noVBand="0"/>
@@ -7116,11 +7175,21 @@
           <w:tcW w:w="6379" w:type="dxa"/>
         </w:tcPr>
         <w:p>
-          <w:fldSimple w:instr="TITLE  \* MERGEFORMAT">
-            <w:r>
-              <w:t>Software Development Plan</w:t>
-            </w:r>
-          </w:fldSimple>
+          <w:r>
+            <w:fldChar w:fldCharType="begin"/>
+          </w:r>
+          <w:r>
+            <w:instrText>TITLE  \* MERGEFORMAT</w:instrText>
+          </w:r>
+          <w:r>
+            <w:fldChar w:fldCharType="separate"/>
+          </w:r>
+          <w:r>
+            <w:t>Software Development Plan</w:t>
+          </w:r>
+          <w:r>
+            <w:fldChar w:fldCharType="end"/>
+          </w:r>
         </w:p>
       </w:tc>
       <w:tc>
@@ -7375,7 +7444,7 @@
         <w:ind w:left="1080" w:hanging="360"/>
       </w:pPr>
       <w:rPr>
-        <w:rFonts w:ascii="Symbol" w:hAnsi="Symbol" w:hint="default"/>
+        <w:rFonts w:hint="default" w:ascii="Symbol" w:hAnsi="Symbol"/>
       </w:rPr>
     </w:lvl>
     <w:lvl w:ilvl="1" w:tplc="5A82BB8A">
@@ -7387,7 +7456,7 @@
         <w:ind w:left="1800" w:hanging="360"/>
       </w:pPr>
       <w:rPr>
-        <w:rFonts w:ascii="Symbol" w:hAnsi="Symbol" w:hint="default"/>
+        <w:rFonts w:hint="default" w:ascii="Symbol" w:hAnsi="Symbol"/>
       </w:rPr>
     </w:lvl>
     <w:lvl w:ilvl="2" w:tplc="2B2CB3C6">
@@ -7399,7 +7468,7 @@
         <w:ind w:left="2520" w:hanging="360"/>
       </w:pPr>
       <w:rPr>
-        <w:rFonts w:ascii="Wingdings" w:hAnsi="Wingdings" w:hint="default"/>
+        <w:rFonts w:hint="default" w:ascii="Wingdings" w:hAnsi="Wingdings"/>
       </w:rPr>
     </w:lvl>
     <w:lvl w:ilvl="3" w:tplc="502AC9E8">
@@ -7411,7 +7480,7 @@
         <w:ind w:left="3240" w:hanging="360"/>
       </w:pPr>
       <w:rPr>
-        <w:rFonts w:ascii="Symbol" w:hAnsi="Symbol" w:hint="default"/>
+        <w:rFonts w:hint="default" w:ascii="Symbol" w:hAnsi="Symbol"/>
       </w:rPr>
     </w:lvl>
     <w:lvl w:ilvl="4" w:tplc="67127C02">
@@ -7423,7 +7492,7 @@
         <w:ind w:left="3960" w:hanging="360"/>
       </w:pPr>
       <w:rPr>
-        <w:rFonts w:ascii="Courier New" w:hAnsi="Courier New" w:hint="default"/>
+        <w:rFonts w:hint="default" w:ascii="Courier New" w:hAnsi="Courier New"/>
       </w:rPr>
     </w:lvl>
     <w:lvl w:ilvl="5" w:tplc="D5640AEE">
@@ -7435,7 +7504,7 @@
         <w:ind w:left="4680" w:hanging="360"/>
       </w:pPr>
       <w:rPr>
-        <w:rFonts w:ascii="Wingdings" w:hAnsi="Wingdings" w:hint="default"/>
+        <w:rFonts w:hint="default" w:ascii="Wingdings" w:hAnsi="Wingdings"/>
       </w:rPr>
     </w:lvl>
     <w:lvl w:ilvl="6" w:tplc="8AFEBCAA">
@@ -7447,7 +7516,7 @@
         <w:ind w:left="5400" w:hanging="360"/>
       </w:pPr>
       <w:rPr>
-        <w:rFonts w:ascii="Symbol" w:hAnsi="Symbol" w:hint="default"/>
+        <w:rFonts w:hint="default" w:ascii="Symbol" w:hAnsi="Symbol"/>
       </w:rPr>
     </w:lvl>
     <w:lvl w:ilvl="7" w:tplc="6E60B71E">
@@ -7459,7 +7528,7 @@
         <w:ind w:left="6120" w:hanging="360"/>
       </w:pPr>
       <w:rPr>
-        <w:rFonts w:ascii="Courier New" w:hAnsi="Courier New" w:hint="default"/>
+        <w:rFonts w:hint="default" w:ascii="Courier New" w:hAnsi="Courier New"/>
       </w:rPr>
     </w:lvl>
     <w:lvl w:ilvl="8" w:tplc="78886E34">
@@ -7471,7 +7540,7 @@
         <w:ind w:left="6840" w:hanging="360"/>
       </w:pPr>
       <w:rPr>
-        <w:rFonts w:ascii="Wingdings" w:hAnsi="Wingdings" w:hint="default"/>
+        <w:rFonts w:hint="default" w:ascii="Wingdings" w:hAnsi="Wingdings"/>
       </w:rPr>
     </w:lvl>
   </w:abstractNum>
@@ -7601,7 +7670,7 @@
         <w:ind w:left="1440" w:hanging="360"/>
       </w:pPr>
       <w:rPr>
-        <w:rFonts w:ascii="Symbol" w:hAnsi="Symbol" w:hint="default"/>
+        <w:rFonts w:hint="default" w:ascii="Symbol" w:hAnsi="Symbol"/>
       </w:rPr>
     </w:lvl>
     <w:lvl w:ilvl="1" w:tplc="04090003" w:tentative="1">
@@ -7613,7 +7682,7 @@
         <w:ind w:left="2160" w:hanging="360"/>
       </w:pPr>
       <w:rPr>
-        <w:rFonts w:ascii="Courier New" w:hAnsi="Courier New" w:cs="Courier New" w:hint="default"/>
+        <w:rFonts w:hint="default" w:ascii="Courier New" w:hAnsi="Courier New" w:cs="Courier New"/>
       </w:rPr>
     </w:lvl>
     <w:lvl w:ilvl="2" w:tplc="04090005" w:tentative="1">
@@ -7625,7 +7694,7 @@
         <w:ind w:left="2880" w:hanging="360"/>
       </w:pPr>
       <w:rPr>
-        <w:rFonts w:ascii="Wingdings" w:hAnsi="Wingdings" w:hint="default"/>
+        <w:rFonts w:hint="default" w:ascii="Wingdings" w:hAnsi="Wingdings"/>
       </w:rPr>
     </w:lvl>
     <w:lvl w:ilvl="3" w:tplc="04090001" w:tentative="1">
@@ -7637,7 +7706,7 @@
         <w:ind w:left="3600" w:hanging="360"/>
       </w:pPr>
       <w:rPr>
-        <w:rFonts w:ascii="Symbol" w:hAnsi="Symbol" w:hint="default"/>
+        <w:rFonts w:hint="default" w:ascii="Symbol" w:hAnsi="Symbol"/>
       </w:rPr>
     </w:lvl>
     <w:lvl w:ilvl="4" w:tplc="04090003" w:tentative="1">
@@ -7649,7 +7718,7 @@
         <w:ind w:left="4320" w:hanging="360"/>
       </w:pPr>
       <w:rPr>
-        <w:rFonts w:ascii="Courier New" w:hAnsi="Courier New" w:cs="Courier New" w:hint="default"/>
+        <w:rFonts w:hint="default" w:ascii="Courier New" w:hAnsi="Courier New" w:cs="Courier New"/>
       </w:rPr>
     </w:lvl>
     <w:lvl w:ilvl="5" w:tplc="04090005" w:tentative="1">
@@ -7661,7 +7730,7 @@
         <w:ind w:left="5040" w:hanging="360"/>
       </w:pPr>
       <w:rPr>
-        <w:rFonts w:ascii="Wingdings" w:hAnsi="Wingdings" w:hint="default"/>
+        <w:rFonts w:hint="default" w:ascii="Wingdings" w:hAnsi="Wingdings"/>
       </w:rPr>
     </w:lvl>
     <w:lvl w:ilvl="6" w:tplc="04090001" w:tentative="1">
@@ -7673,7 +7742,7 @@
         <w:ind w:left="5760" w:hanging="360"/>
       </w:pPr>
       <w:rPr>
-        <w:rFonts w:ascii="Symbol" w:hAnsi="Symbol" w:hint="default"/>
+        <w:rFonts w:hint="default" w:ascii="Symbol" w:hAnsi="Symbol"/>
       </w:rPr>
     </w:lvl>
     <w:lvl w:ilvl="7" w:tplc="04090003" w:tentative="1">
@@ -7685,7 +7754,7 @@
         <w:ind w:left="6480" w:hanging="360"/>
       </w:pPr>
       <w:rPr>
-        <w:rFonts w:ascii="Courier New" w:hAnsi="Courier New" w:cs="Courier New" w:hint="default"/>
+        <w:rFonts w:hint="default" w:ascii="Courier New" w:hAnsi="Courier New" w:cs="Courier New"/>
       </w:rPr>
     </w:lvl>
     <w:lvl w:ilvl="8" w:tplc="04090005" w:tentative="1">
@@ -7697,7 +7766,7 @@
         <w:ind w:left="7200" w:hanging="360"/>
       </w:pPr>
       <w:rPr>
-        <w:rFonts w:ascii="Wingdings" w:hAnsi="Wingdings" w:hint="default"/>
+        <w:rFonts w:hint="default" w:ascii="Wingdings" w:hAnsi="Wingdings"/>
       </w:rPr>
     </w:lvl>
   </w:abstractNum>
@@ -7714,7 +7783,7 @@
         <w:ind w:left="1440" w:hanging="360"/>
       </w:pPr>
       <w:rPr>
-        <w:rFonts w:ascii="Symbol" w:hAnsi="Symbol" w:hint="default"/>
+        <w:rFonts w:hint="default" w:ascii="Symbol" w:hAnsi="Symbol"/>
       </w:rPr>
     </w:lvl>
     <w:lvl w:ilvl="1" w:tplc="04090003" w:tentative="1">
@@ -7726,7 +7795,7 @@
         <w:ind w:left="2160" w:hanging="360"/>
       </w:pPr>
       <w:rPr>
-        <w:rFonts w:ascii="Courier New" w:hAnsi="Courier New" w:cs="Courier New" w:hint="default"/>
+        <w:rFonts w:hint="default" w:ascii="Courier New" w:hAnsi="Courier New" w:cs="Courier New"/>
       </w:rPr>
     </w:lvl>
     <w:lvl w:ilvl="2" w:tplc="04090005" w:tentative="1">
@@ -7738,7 +7807,7 @@
         <w:ind w:left="2880" w:hanging="360"/>
       </w:pPr>
       <w:rPr>
-        <w:rFonts w:ascii="Wingdings" w:hAnsi="Wingdings" w:hint="default"/>
+        <w:rFonts w:hint="default" w:ascii="Wingdings" w:hAnsi="Wingdings"/>
       </w:rPr>
     </w:lvl>
     <w:lvl w:ilvl="3" w:tplc="04090001" w:tentative="1">
@@ -7750,7 +7819,7 @@
         <w:ind w:left="3600" w:hanging="360"/>
       </w:pPr>
       <w:rPr>
-        <w:rFonts w:ascii="Symbol" w:hAnsi="Symbol" w:hint="default"/>
+        <w:rFonts w:hint="default" w:ascii="Symbol" w:hAnsi="Symbol"/>
       </w:rPr>
     </w:lvl>
     <w:lvl w:ilvl="4" w:tplc="04090003" w:tentative="1">
@@ -7762,7 +7831,7 @@
         <w:ind w:left="4320" w:hanging="360"/>
       </w:pPr>
       <w:rPr>
-        <w:rFonts w:ascii="Courier New" w:hAnsi="Courier New" w:cs="Courier New" w:hint="default"/>
+        <w:rFonts w:hint="default" w:ascii="Courier New" w:hAnsi="Courier New" w:cs="Courier New"/>
       </w:rPr>
     </w:lvl>
     <w:lvl w:ilvl="5" w:tplc="04090005" w:tentative="1">
@@ -7774,7 +7843,7 @@
         <w:ind w:left="5040" w:hanging="360"/>
       </w:pPr>
       <w:rPr>
-        <w:rFonts w:ascii="Wingdings" w:hAnsi="Wingdings" w:hint="default"/>
+        <w:rFonts w:hint="default" w:ascii="Wingdings" w:hAnsi="Wingdings"/>
       </w:rPr>
     </w:lvl>
     <w:lvl w:ilvl="6" w:tplc="04090001" w:tentative="1">
@@ -7786,7 +7855,7 @@
         <w:ind w:left="5760" w:hanging="360"/>
       </w:pPr>
       <w:rPr>
-        <w:rFonts w:ascii="Symbol" w:hAnsi="Symbol" w:hint="default"/>
+        <w:rFonts w:hint="default" w:ascii="Symbol" w:hAnsi="Symbol"/>
       </w:rPr>
     </w:lvl>
     <w:lvl w:ilvl="7" w:tplc="04090003" w:tentative="1">
@@ -7798,7 +7867,7 @@
         <w:ind w:left="6480" w:hanging="360"/>
       </w:pPr>
       <w:rPr>
-        <w:rFonts w:ascii="Courier New" w:hAnsi="Courier New" w:cs="Courier New" w:hint="default"/>
+        <w:rFonts w:hint="default" w:ascii="Courier New" w:hAnsi="Courier New" w:cs="Courier New"/>
       </w:rPr>
     </w:lvl>
     <w:lvl w:ilvl="8" w:tplc="04090005" w:tentative="1">
@@ -7810,7 +7879,7 @@
         <w:ind w:left="7200" w:hanging="360"/>
       </w:pPr>
       <w:rPr>
-        <w:rFonts w:ascii="Wingdings" w:hAnsi="Wingdings" w:hint="default"/>
+        <w:rFonts w:hint="default" w:ascii="Wingdings" w:hAnsi="Wingdings"/>
       </w:rPr>
     </w:lvl>
   </w:abstractNum>
@@ -7827,7 +7896,7 @@
         <w:ind w:left="1440" w:hanging="360"/>
       </w:pPr>
       <w:rPr>
-        <w:rFonts w:ascii="Symbol" w:hAnsi="Symbol" w:hint="default"/>
+        <w:rFonts w:hint="default" w:ascii="Symbol" w:hAnsi="Symbol"/>
       </w:rPr>
     </w:lvl>
     <w:lvl w:ilvl="1" w:tplc="04090003" w:tentative="1">
@@ -7839,7 +7908,7 @@
         <w:ind w:left="2160" w:hanging="360"/>
       </w:pPr>
       <w:rPr>
-        <w:rFonts w:ascii="Courier New" w:hAnsi="Courier New" w:cs="Courier New" w:hint="default"/>
+        <w:rFonts w:hint="default" w:ascii="Courier New" w:hAnsi="Courier New" w:cs="Courier New"/>
       </w:rPr>
     </w:lvl>
     <w:lvl w:ilvl="2" w:tplc="04090005" w:tentative="1">
@@ -7851,7 +7920,7 @@
         <w:ind w:left="2880" w:hanging="360"/>
       </w:pPr>
       <w:rPr>
-        <w:rFonts w:ascii="Wingdings" w:hAnsi="Wingdings" w:hint="default"/>
+        <w:rFonts w:hint="default" w:ascii="Wingdings" w:hAnsi="Wingdings"/>
       </w:rPr>
     </w:lvl>
     <w:lvl w:ilvl="3" w:tplc="04090001" w:tentative="1">
@@ -7863,7 +7932,7 @@
         <w:ind w:left="3600" w:hanging="360"/>
       </w:pPr>
       <w:rPr>
-        <w:rFonts w:ascii="Symbol" w:hAnsi="Symbol" w:hint="default"/>
+        <w:rFonts w:hint="default" w:ascii="Symbol" w:hAnsi="Symbol"/>
       </w:rPr>
     </w:lvl>
     <w:lvl w:ilvl="4" w:tplc="04090003" w:tentative="1">
@@ -7875,7 +7944,7 @@
         <w:ind w:left="4320" w:hanging="360"/>
       </w:pPr>
       <w:rPr>
-        <w:rFonts w:ascii="Courier New" w:hAnsi="Courier New" w:cs="Courier New" w:hint="default"/>
+        <w:rFonts w:hint="default" w:ascii="Courier New" w:hAnsi="Courier New" w:cs="Courier New"/>
       </w:rPr>
     </w:lvl>
     <w:lvl w:ilvl="5" w:tplc="04090005" w:tentative="1">
@@ -7887,7 +7956,7 @@
         <w:ind w:left="5040" w:hanging="360"/>
       </w:pPr>
       <w:rPr>
-        <w:rFonts w:ascii="Wingdings" w:hAnsi="Wingdings" w:hint="default"/>
+        <w:rFonts w:hint="default" w:ascii="Wingdings" w:hAnsi="Wingdings"/>
       </w:rPr>
     </w:lvl>
     <w:lvl w:ilvl="6" w:tplc="04090001" w:tentative="1">
@@ -7899,7 +7968,7 @@
         <w:ind w:left="5760" w:hanging="360"/>
       </w:pPr>
       <w:rPr>
-        <w:rFonts w:ascii="Symbol" w:hAnsi="Symbol" w:hint="default"/>
+        <w:rFonts w:hint="default" w:ascii="Symbol" w:hAnsi="Symbol"/>
       </w:rPr>
     </w:lvl>
     <w:lvl w:ilvl="7" w:tplc="04090003" w:tentative="1">
@@ -7911,7 +7980,7 @@
         <w:ind w:left="6480" w:hanging="360"/>
       </w:pPr>
       <w:rPr>
-        <w:rFonts w:ascii="Courier New" w:hAnsi="Courier New" w:cs="Courier New" w:hint="default"/>
+        <w:rFonts w:hint="default" w:ascii="Courier New" w:hAnsi="Courier New" w:cs="Courier New"/>
       </w:rPr>
     </w:lvl>
     <w:lvl w:ilvl="8" w:tplc="04090005" w:tentative="1">
@@ -7923,7 +7992,7 @@
         <w:ind w:left="7200" w:hanging="360"/>
       </w:pPr>
       <w:rPr>
-        <w:rFonts w:ascii="Wingdings" w:hAnsi="Wingdings" w:hint="default"/>
+        <w:rFonts w:hint="default" w:ascii="Wingdings" w:hAnsi="Wingdings"/>
       </w:rPr>
     </w:lvl>
   </w:abstractNum>
@@ -7953,11 +8022,11 @@
 </file>
 
 <file path=word/styles.xml><?xml version="1.0" encoding="utf-8"?>
-<w:styles xmlns:mc="http://schemas.openxmlformats.org/markup-compatibility/2006" xmlns:r="http://schemas.openxmlformats.org/officeDocument/2006/relationships" xmlns:w="http://schemas.openxmlformats.org/wordprocessingml/2006/main" xmlns:w14="http://schemas.microsoft.com/office/word/2010/wordml" xmlns:w15="http://schemas.microsoft.com/office/word/2012/wordml" xmlns:w16cex="http://schemas.microsoft.com/office/word/2018/wordml/cex" xmlns:w16cid="http://schemas.microsoft.com/office/word/2016/wordml/cid" xmlns:w16="http://schemas.microsoft.com/office/word/2018/wordml" xmlns:w16sdtdh="http://schemas.microsoft.com/office/word/2020/wordml/sdtdatahash" xmlns:w16se="http://schemas.microsoft.com/office/word/2015/wordml/symex" mc:Ignorable="w14 w15 w16se w16cid w16 w16cex w16sdtdh">
+<w:styles xmlns:wp14="http://schemas.microsoft.com/office/word/2010/wordprocessingDrawing" xmlns:mc="http://schemas.openxmlformats.org/markup-compatibility/2006" xmlns:r="http://schemas.openxmlformats.org/officeDocument/2006/relationships" xmlns:w="http://schemas.openxmlformats.org/wordprocessingml/2006/main" xmlns:w14="http://schemas.microsoft.com/office/word/2010/wordml" xmlns:w15="http://schemas.microsoft.com/office/word/2012/wordml" xmlns:w16cex="http://schemas.microsoft.com/office/word/2018/wordml/cex" xmlns:w16cid="http://schemas.microsoft.com/office/word/2016/wordml/cid" xmlns:w16="http://schemas.microsoft.com/office/word/2018/wordml" xmlns:w16sdtdh="http://schemas.microsoft.com/office/word/2020/wordml/sdtdatahash" xmlns:w16se="http://schemas.microsoft.com/office/word/2015/wordml/symex" mc:Ignorable="w14 w15 w16se w16cid w16 w16cex w16sdtdh wp14">
   <w:docDefaults>
     <w:rPrDefault>
       <w:rPr>
-        <w:rFonts w:ascii="Times New Roman" w:eastAsia="Times New Roman" w:hAnsi="Times New Roman" w:cs="Times New Roman"/>
+        <w:rFonts w:ascii="Times New Roman" w:hAnsi="Times New Roman" w:eastAsia="Times New Roman" w:cs="Times New Roman"/>
         <w:lang w:val="en-US" w:eastAsia="en-US" w:bidi="ar-SA"/>
       </w:rPr>
     </w:rPrDefault>
@@ -7983,22 +8052,22 @@
     <w:lsdException w:name="index 7" w:semiHidden="1" w:unhideWhenUsed="1"/>
     <w:lsdException w:name="index 8" w:semiHidden="1" w:unhideWhenUsed="1"/>
     <w:lsdException w:name="index 9" w:semiHidden="1" w:unhideWhenUsed="1"/>
-    <w:lsdException w:name="toc 1" w:semiHidden="1" w:uiPriority="39" w:unhideWhenUsed="1"/>
-    <w:lsdException w:name="toc 2" w:semiHidden="1" w:uiPriority="39" w:unhideWhenUsed="1"/>
-    <w:lsdException w:name="toc 3" w:semiHidden="1" w:uiPriority="39" w:unhideWhenUsed="1"/>
-    <w:lsdException w:name="toc 4" w:semiHidden="1" w:uiPriority="39" w:unhideWhenUsed="1"/>
-    <w:lsdException w:name="toc 5" w:semiHidden="1" w:uiPriority="39" w:unhideWhenUsed="1"/>
-    <w:lsdException w:name="toc 6" w:semiHidden="1" w:uiPriority="39" w:unhideWhenUsed="1"/>
-    <w:lsdException w:name="toc 7" w:semiHidden="1" w:uiPriority="39" w:unhideWhenUsed="1"/>
-    <w:lsdException w:name="toc 8" w:semiHidden="1" w:uiPriority="39" w:unhideWhenUsed="1"/>
-    <w:lsdException w:name="toc 9" w:semiHidden="1" w:uiPriority="39" w:unhideWhenUsed="1"/>
+    <w:lsdException w:name="toc 1" w:uiPriority="39" w:semiHidden="1" w:unhideWhenUsed="1"/>
+    <w:lsdException w:name="toc 2" w:uiPriority="39" w:semiHidden="1" w:unhideWhenUsed="1"/>
+    <w:lsdException w:name="toc 3" w:uiPriority="39" w:semiHidden="1" w:unhideWhenUsed="1"/>
+    <w:lsdException w:name="toc 4" w:uiPriority="39" w:semiHidden="1" w:unhideWhenUsed="1"/>
+    <w:lsdException w:name="toc 5" w:uiPriority="39" w:semiHidden="1" w:unhideWhenUsed="1"/>
+    <w:lsdException w:name="toc 6" w:uiPriority="39" w:semiHidden="1" w:unhideWhenUsed="1"/>
+    <w:lsdException w:name="toc 7" w:uiPriority="39" w:semiHidden="1" w:unhideWhenUsed="1"/>
+    <w:lsdException w:name="toc 8" w:uiPriority="39" w:semiHidden="1" w:unhideWhenUsed="1"/>
+    <w:lsdException w:name="toc 9" w:uiPriority="39" w:semiHidden="1" w:unhideWhenUsed="1"/>
     <w:lsdException w:name="Normal Indent" w:semiHidden="1" w:unhideWhenUsed="1"/>
     <w:lsdException w:name="footnote text" w:semiHidden="1" w:unhideWhenUsed="1"/>
     <w:lsdException w:name="annotation text" w:semiHidden="1" w:unhideWhenUsed="1"/>
     <w:lsdException w:name="header" w:semiHidden="1" w:unhideWhenUsed="1"/>
     <w:lsdException w:name="footer" w:semiHidden="1" w:unhideWhenUsed="1"/>
     <w:lsdException w:name="index heading" w:semiHidden="1" w:unhideWhenUsed="1"/>
-    <w:lsdException w:name="caption" w:semiHidden="1" w:uiPriority="35" w:unhideWhenUsed="1" w:qFormat="1"/>
+    <w:lsdException w:name="caption" w:uiPriority="35" w:semiHidden="1" w:unhideWhenUsed="1" w:qFormat="1"/>
     <w:lsdException w:name="table of figures" w:semiHidden="1" w:unhideWhenUsed="1"/>
     <w:lsdException w:name="envelope address" w:semiHidden="1" w:unhideWhenUsed="1"/>
     <w:lsdException w:name="envelope return" w:semiHidden="1" w:unhideWhenUsed="1"/>
@@ -8029,7 +8098,7 @@
     <w:lsdException w:name="Title" w:uiPriority="10" w:qFormat="1"/>
     <w:lsdException w:name="Closing" w:semiHidden="1" w:unhideWhenUsed="1"/>
     <w:lsdException w:name="Signature" w:semiHidden="1" w:unhideWhenUsed="1"/>
-    <w:lsdException w:name="Default Paragraph Font" w:semiHidden="1" w:uiPriority="1" w:unhideWhenUsed="1"/>
+    <w:lsdException w:name="Default Paragraph Font" w:uiPriority="1" w:semiHidden="1" w:unhideWhenUsed="1"/>
     <w:lsdException w:name="Body Text" w:semiHidden="1" w:unhideWhenUsed="1"/>
     <w:lsdException w:name="Body Text Indent" w:semiHidden="1" w:unhideWhenUsed="1"/>
     <w:lsdException w:name="List Continue" w:semiHidden="1" w:unhideWhenUsed="1"/>
@@ -8229,8 +8298,8 @@
     <w:lsdException w:name="Subtle Reference" w:uiPriority="31" w:qFormat="1"/>
     <w:lsdException w:name="Intense Reference" w:uiPriority="32" w:qFormat="1"/>
     <w:lsdException w:name="Book Title" w:uiPriority="33" w:qFormat="1"/>
-    <w:lsdException w:name="Bibliography" w:semiHidden="1" w:uiPriority="37" w:unhideWhenUsed="1"/>
-    <w:lsdException w:name="TOC Heading" w:semiHidden="1" w:uiPriority="39" w:unhideWhenUsed="1" w:qFormat="1"/>
+    <w:lsdException w:name="Bibliography" w:uiPriority="37" w:semiHidden="1" w:unhideWhenUsed="1"/>
+    <w:lsdException w:name="TOC Heading" w:uiPriority="39" w:semiHidden="1" w:unhideWhenUsed="1" w:qFormat="1"/>
     <w:lsdException w:name="Plain Table 1" w:uiPriority="41"/>
     <w:lsdException w:name="Plain Table 2" w:uiPriority="42"/>
     <w:lsdException w:name="Plain Table 3" w:uiPriority="43"/>
@@ -8341,7 +8410,7 @@
     <w:lsdException w:name="Unresolved Mention" w:semiHidden="1" w:unhideWhenUsed="1"/>
     <w:lsdException w:name="Smart Link" w:semiHidden="1" w:unhideWhenUsed="1"/>
   </w:latentStyles>
-  <w:style w:type="paragraph" w:default="1" w:styleId="Normal">
+  <w:style w:type="paragraph" w:styleId="Normal" w:default="1">
     <w:name w:val="Normal"/>
     <w:qFormat/>
     <w:pPr>
@@ -8507,13 +8576,13 @@
       <w:sz w:val="18"/>
     </w:rPr>
   </w:style>
-  <w:style w:type="character" w:default="1" w:styleId="DefaultParagraphFont">
+  <w:style w:type="character" w:styleId="DefaultParagraphFont" w:default="1">
     <w:name w:val="Default Paragraph Font"/>
     <w:uiPriority w:val="1"/>
     <w:semiHidden/>
     <w:unhideWhenUsed/>
   </w:style>
-  <w:style w:type="table" w:default="1" w:styleId="TableNormal">
+  <w:style w:type="table" w:styleId="TableNormal" w:default="1">
     <w:name w:val="Normal Table"/>
     <w:uiPriority w:val="99"/>
     <w:semiHidden/>
@@ -8528,13 +8597,13 @@
       </w:tblCellMar>
     </w:tblPr>
   </w:style>
-  <w:style w:type="numbering" w:default="1" w:styleId="NoList">
+  <w:style w:type="numbering" w:styleId="NoList" w:default="1">
     <w:name w:val="No List"/>
     <w:uiPriority w:val="99"/>
     <w:semiHidden/>
     <w:unhideWhenUsed/>
   </w:style>
-  <w:style w:type="paragraph" w:customStyle="1" w:styleId="Paragraph2">
+  <w:style w:type="paragraph" w:styleId="Paragraph2" w:customStyle="1">
     <w:name w:val="Paragraph2"/>
     <w:basedOn w:val="Normal"/>
     <w:pPr>
@@ -8649,7 +8718,7 @@
     <w:name w:val="page number"/>
     <w:basedOn w:val="DefaultParagraphFont"/>
   </w:style>
-  <w:style w:type="paragraph" w:customStyle="1" w:styleId="Tabletext">
+  <w:style w:type="paragraph" w:styleId="Tabletext" w:customStyle="1">
     <w:name w:val="Tabletext"/>
     <w:basedOn w:val="Normal"/>
     <w:pPr>
@@ -8666,7 +8735,7 @@
       <w:ind w:left="720"/>
     </w:pPr>
   </w:style>
-  <w:style w:type="paragraph" w:customStyle="1" w:styleId="Blockquote">
+  <w:style w:type="paragraph" w:styleId="Blockquote" w:customStyle="1">
     <w:name w:val="Blockquote"/>
     <w:basedOn w:val="Normal"/>
     <w:pPr>
@@ -8680,14 +8749,14 @@
       <w:lang w:val="en-CA"/>
     </w:rPr>
   </w:style>
-  <w:style w:type="paragraph" w:customStyle="1" w:styleId="Bullet1">
+  <w:style w:type="paragraph" w:styleId="Bullet1" w:customStyle="1">
     <w:name w:val="Bullet1"/>
     <w:basedOn w:val="Normal"/>
     <w:pPr>
       <w:ind w:left="720" w:hanging="432"/>
     </w:pPr>
   </w:style>
-  <w:style w:type="paragraph" w:customStyle="1" w:styleId="Bullet2">
+  <w:style w:type="paragraph" w:styleId="Bullet2" w:customStyle="1">
     <w:name w:val="Bullet2"/>
     <w:basedOn w:val="Normal"/>
     <w:pPr>
@@ -8725,7 +8794,7 @@
       <w:keepNext/>
       <w:keepLines/>
       <w:pBdr>
-        <w:bottom w:val="single" w:sz="6" w:space="0" w:color="000000"/>
+        <w:bottom w:val="single" w:color="000000" w:sz="6" w:space="0"/>
       </w:pBdr>
       <w:spacing w:before="40" w:after="40"/>
       <w:ind w:left="360" w:hanging="360"/>
@@ -8735,7 +8804,7 @@
       <w:sz w:val="16"/>
     </w:rPr>
   </w:style>
-  <w:style w:type="paragraph" w:customStyle="1" w:styleId="MainTitle">
+  <w:style w:type="paragraph" w:styleId="MainTitle" w:customStyle="1">
     <w:name w:val="Main Title"/>
     <w:basedOn w:val="Normal"/>
     <w:pPr>
@@ -8749,7 +8818,7 @@
       <w:sz w:val="32"/>
     </w:rPr>
   </w:style>
-  <w:style w:type="paragraph" w:customStyle="1" w:styleId="Paragraph1">
+  <w:style w:type="paragraph" w:styleId="Paragraph1" w:customStyle="1">
     <w:name w:val="Paragraph1"/>
     <w:basedOn w:val="Normal"/>
     <w:pPr>
@@ -8757,7 +8826,7 @@
       <w:jc w:val="both"/>
     </w:pPr>
   </w:style>
-  <w:style w:type="paragraph" w:customStyle="1" w:styleId="Paragraph3">
+  <w:style w:type="paragraph" w:styleId="Paragraph3" w:customStyle="1">
     <w:name w:val="Paragraph3"/>
     <w:basedOn w:val="Normal"/>
     <w:pPr>
@@ -8766,7 +8835,7 @@
       <w:jc w:val="both"/>
     </w:pPr>
   </w:style>
-  <w:style w:type="paragraph" w:customStyle="1" w:styleId="Paragraph4">
+  <w:style w:type="paragraph" w:styleId="Paragraph4" w:customStyle="1">
     <w:name w:val="Paragraph4"/>
     <w:basedOn w:val="Normal"/>
     <w:pPr>
@@ -8873,7 +8942,7 @@
       <w:u w:val="single"/>
     </w:rPr>
   </w:style>
-  <w:style w:type="paragraph" w:customStyle="1" w:styleId="Body">
+  <w:style w:type="paragraph" w:styleId="Body" w:customStyle="1">
     <w:name w:val="Body"/>
     <w:basedOn w:val="Normal"/>
     <w:pPr>
@@ -8885,7 +8954,7 @@
       <w:rFonts w:ascii="Book Antiqua" w:hAnsi="Book Antiqua"/>
     </w:rPr>
   </w:style>
-  <w:style w:type="paragraph" w:customStyle="1" w:styleId="Bullet">
+  <w:style w:type="paragraph" w:styleId="Bullet" w:customStyle="1">
     <w:name w:val="Bullet"/>
     <w:basedOn w:val="Normal"/>
     <w:pPr>
@@ -8904,7 +8973,7 @@
       <w:rFonts w:ascii="Book Antiqua" w:hAnsi="Book Antiqua"/>
     </w:rPr>
   </w:style>
-  <w:style w:type="paragraph" w:customStyle="1" w:styleId="InfoBlue">
+  <w:style w:type="paragraph" w:styleId="InfoBlue" w:customStyle="1">
     <w:name w:val="InfoBlue"/>
     <w:basedOn w:val="Normal"/>
     <w:next w:val="BodyText"/>
@@ -8948,7 +9017,7 @@
       <w:bCs/>
     </w:rPr>
   </w:style>
-  <w:style w:type="paragraph" w:customStyle="1" w:styleId="infoblue0">
+  <w:style w:type="paragraph" w:styleId="infoblue0" w:customStyle="1">
     <w:name w:val="infoblue"/>
     <w:basedOn w:val="Normal"/>
     <w:pPr>
@@ -8989,12 +9058,12 @@
     <w:rsid w:val="00FB4123"/>
     <w:tblPr>
       <w:tblBorders>
-        <w:top w:val="single" w:sz="4" w:space="0" w:color="000000" w:themeColor="text1"/>
-        <w:left w:val="single" w:sz="4" w:space="0" w:color="000000" w:themeColor="text1"/>
-        <w:bottom w:val="single" w:sz="4" w:space="0" w:color="000000" w:themeColor="text1"/>
-        <w:right w:val="single" w:sz="4" w:space="0" w:color="000000" w:themeColor="text1"/>
-        <w:insideH w:val="single" w:sz="4" w:space="0" w:color="000000" w:themeColor="text1"/>
-        <w:insideV w:val="single" w:sz="4" w:space="0" w:color="000000" w:themeColor="text1"/>
+        <w:top w:val="single" w:color="000000" w:themeColor="text1" w:sz="4" w:space="0"/>
+        <w:left w:val="single" w:color="000000" w:themeColor="text1" w:sz="4" w:space="0"/>
+        <w:bottom w:val="single" w:color="000000" w:themeColor="text1" w:sz="4" w:space="0"/>
+        <w:right w:val="single" w:color="000000" w:themeColor="text1" w:sz="4" w:space="0"/>
+        <w:insideH w:val="single" w:color="000000" w:themeColor="text1" w:sz="4" w:space="0"/>
+        <w:insideV w:val="single" w:color="000000" w:themeColor="text1" w:sz="4" w:space="0"/>
       </w:tblBorders>
     </w:tblPr>
   </w:style>

</xml_diff>